<commit_message>
Introdução a coleções e listas
Vimos alguns exemplos de como trabalhar com listas. Acrescentar, remover e exibir elementos específicos ou todos eles.
</commit_message>
<xml_diff>
--- a/Python/Python Collections/Anotações/Python Collections.docx
+++ b/Python/Python Collections/Anotações/Python Collections.docx
@@ -21,21 +21,8 @@
           <w:szCs w:val="24"/>
           <w:u w:val="single"/>
         </w:rPr>
-        <w:t xml:space="preserve">Python </w:t>
+        <w:t>Python Collections</w:t>
       </w:r>
-      <w:proofErr w:type="spellStart"/>
-      <w:r>
-        <w:rPr>
-          <w:rFonts w:ascii="Times New Roman" w:hAnsi="Times New Roman" w:cs="Times New Roman"/>
-          <w:b/>
-          <w:bCs/>
-          <w:sz w:val="24"/>
-          <w:szCs w:val="24"/>
-          <w:u w:val="single"/>
-        </w:rPr>
-        <w:t>Collections</w:t>
-      </w:r>
-      <w:proofErr w:type="spellEnd"/>
     </w:p>
     <w:p>
       <w:pPr>
@@ -70,21 +57,8 @@
           <w:szCs w:val="24"/>
           <w:u w:val="single"/>
         </w:rPr>
-        <w:t xml:space="preserve"> Listas e </w:t>
+        <w:t xml:space="preserve"> Listas e Tuplas</w:t>
       </w:r>
-      <w:proofErr w:type="spellStart"/>
-      <w:r>
-        <w:rPr>
-          <w:rFonts w:ascii="Times New Roman" w:hAnsi="Times New Roman" w:cs="Times New Roman"/>
-          <w:b/>
-          <w:bCs/>
-          <w:sz w:val="24"/>
-          <w:szCs w:val="24"/>
-          <w:u w:val="single"/>
-        </w:rPr>
-        <w:t>Tuplas</w:t>
-      </w:r>
-      <w:proofErr w:type="spellEnd"/>
     </w:p>
     <w:p>
       <w:pPr>
@@ -114,6 +88,150 @@
           <w:u w:val="single"/>
         </w:rPr>
         <w:t>Aula 1 – Listas e Operações:</w:t>
+      </w:r>
+    </w:p>
+    <w:p>
+      <w:pPr>
+        <w:pStyle w:val="PargrafodaLista"/>
+        <w:numPr>
+          <w:ilvl w:val="1"/>
+          <w:numId w:val="1"/>
+        </w:numPr>
+        <w:spacing w:line="360" w:lineRule="auto"/>
+        <w:jc w:val="both"/>
+        <w:rPr>
+          <w:rFonts w:ascii="Times New Roman" w:hAnsi="Times New Roman" w:cs="Times New Roman"/>
+          <w:sz w:val="24"/>
+          <w:szCs w:val="24"/>
+        </w:rPr>
+      </w:pPr>
+      <w:r>
+        <w:rPr>
+          <w:rFonts w:ascii="Times New Roman" w:hAnsi="Times New Roman" w:cs="Times New Roman"/>
+          <w:sz w:val="24"/>
+          <w:szCs w:val="24"/>
+        </w:rPr>
+        <w:t xml:space="preserve"> Coleções são utilizadas quando queremos trabalhar com diversos valores.</w:t>
+      </w:r>
+    </w:p>
+    <w:p>
+      <w:pPr>
+        <w:pStyle w:val="PargrafodaLista"/>
+        <w:numPr>
+          <w:ilvl w:val="1"/>
+          <w:numId w:val="1"/>
+        </w:numPr>
+        <w:spacing w:line="360" w:lineRule="auto"/>
+        <w:jc w:val="both"/>
+        <w:rPr>
+          <w:rFonts w:ascii="Times New Roman" w:hAnsi="Times New Roman" w:cs="Times New Roman"/>
+          <w:sz w:val="24"/>
+          <w:szCs w:val="24"/>
+        </w:rPr>
+      </w:pPr>
+      <w:r>
+        <w:rPr>
+          <w:rFonts w:ascii="Times New Roman" w:hAnsi="Times New Roman" w:cs="Times New Roman"/>
+          <w:sz w:val="24"/>
+          <w:szCs w:val="24"/>
+        </w:rPr>
+        <w:t xml:space="preserve"> Append(valor): Adiciona um valor em uma lista.</w:t>
+      </w:r>
+    </w:p>
+    <w:p>
+      <w:pPr>
+        <w:pStyle w:val="PargrafodaLista"/>
+        <w:numPr>
+          <w:ilvl w:val="1"/>
+          <w:numId w:val="1"/>
+        </w:numPr>
+        <w:spacing w:line="360" w:lineRule="auto"/>
+        <w:jc w:val="both"/>
+        <w:rPr>
+          <w:rFonts w:ascii="Times New Roman" w:hAnsi="Times New Roman" w:cs="Times New Roman"/>
+          <w:sz w:val="24"/>
+          <w:szCs w:val="24"/>
+        </w:rPr>
+      </w:pPr>
+      <w:r>
+        <w:rPr>
+          <w:rFonts w:ascii="Times New Roman" w:hAnsi="Times New Roman" w:cs="Times New Roman"/>
+          <w:sz w:val="24"/>
+          <w:szCs w:val="24"/>
+        </w:rPr>
+        <w:t xml:space="preserve"> Remove(valor): Remove um elemento da lista.</w:t>
+      </w:r>
+    </w:p>
+    <w:p>
+      <w:pPr>
+        <w:pStyle w:val="PargrafodaLista"/>
+        <w:numPr>
+          <w:ilvl w:val="2"/>
+          <w:numId w:val="1"/>
+        </w:numPr>
+        <w:spacing w:line="360" w:lineRule="auto"/>
+        <w:jc w:val="both"/>
+        <w:rPr>
+          <w:rFonts w:ascii="Times New Roman" w:hAnsi="Times New Roman" w:cs="Times New Roman"/>
+          <w:sz w:val="24"/>
+          <w:szCs w:val="24"/>
+        </w:rPr>
+      </w:pPr>
+      <w:r>
+        <w:rPr>
+          <w:rFonts w:ascii="Times New Roman" w:hAnsi="Times New Roman" w:cs="Times New Roman"/>
+          <w:sz w:val="24"/>
+          <w:szCs w:val="24"/>
+        </w:rPr>
+        <w:t>Se tiver mais de um elemento/valor igual, ele removerá o primeiro que aparecer na lista.</w:t>
+      </w:r>
+    </w:p>
+    <w:p>
+      <w:pPr>
+        <w:pStyle w:val="PargrafodaLista"/>
+        <w:numPr>
+          <w:ilvl w:val="1"/>
+          <w:numId w:val="1"/>
+        </w:numPr>
+        <w:spacing w:line="360" w:lineRule="auto"/>
+        <w:jc w:val="both"/>
+        <w:rPr>
+          <w:rFonts w:ascii="Times New Roman" w:hAnsi="Times New Roman" w:cs="Times New Roman"/>
+          <w:sz w:val="24"/>
+          <w:szCs w:val="24"/>
+        </w:rPr>
+      </w:pPr>
+      <w:r>
+        <w:rPr>
+          <w:rFonts w:ascii="Times New Roman" w:hAnsi="Times New Roman" w:cs="Times New Roman"/>
+          <w:sz w:val="24"/>
+          <w:szCs w:val="24"/>
+        </w:rPr>
+        <w:t xml:space="preserve"> Clear(): Remove todos os itens da lista.</w:t>
+      </w:r>
+    </w:p>
+    <w:p>
+      <w:pPr>
+        <w:pStyle w:val="PargrafodaLista"/>
+        <w:numPr>
+          <w:ilvl w:val="1"/>
+          <w:numId w:val="1"/>
+        </w:numPr>
+        <w:spacing w:line="360" w:lineRule="auto"/>
+        <w:jc w:val="both"/>
+        <w:rPr>
+          <w:rFonts w:ascii="Times New Roman" w:hAnsi="Times New Roman" w:cs="Times New Roman"/>
+          <w:sz w:val="24"/>
+          <w:szCs w:val="24"/>
+        </w:rPr>
+      </w:pPr>
+      <w:r>
+        <w:rPr>
+          <w:rFonts w:ascii="Times New Roman" w:hAnsi="Times New Roman" w:cs="Times New Roman"/>
+          <w:sz w:val="24"/>
+          <w:szCs w:val="24"/>
+        </w:rPr>
+        <w:t xml:space="preserve"> Precisa começar a ler documentação!</w:t>
       </w:r>
     </w:p>
     <w:sectPr>
@@ -130,9 +248,9 @@
 <w:numbering xmlns:wpc="http://schemas.microsoft.com/office/word/2010/wordprocessingCanvas" xmlns:cx="http://schemas.microsoft.com/office/drawing/2014/chartex" xmlns:cx1="http://schemas.microsoft.com/office/drawing/2015/9/8/chartex" xmlns:cx2="http://schemas.microsoft.com/office/drawing/2015/10/21/chartex" xmlns:cx3="http://schemas.microsoft.com/office/drawing/2016/5/9/chartex" xmlns:cx4="http://schemas.microsoft.com/office/drawing/2016/5/10/chartex" xmlns:cx5="http://schemas.microsoft.com/office/drawing/2016/5/11/chartex" xmlns:cx6="http://schemas.microsoft.com/office/drawing/2016/5/12/chartex" xmlns:cx7="http://schemas.microsoft.com/office/drawing/2016/5/13/chartex" xmlns:cx8="http://schemas.microsoft.com/office/drawing/2016/5/14/chartex" xmlns:mc="http://schemas.openxmlformats.org/markup-compatibility/2006" xmlns:aink="http://schemas.microsoft.com/office/drawing/2016/ink" xmlns:am3d="http://schemas.microsoft.com/office/drawing/2017/model3d" xmlns:o="urn:schemas-microsoft-com:office:office" xmlns:r="http://schemas.openxmlformats.org/officeDocument/2006/relationships" xmlns:m="http://schemas.openxmlformats.org/officeDocument/2006/math" xmlns:v="urn:schemas-microsoft-com:vml" xmlns:wp14="http://schemas.microsoft.com/office/word/2010/wordprocessingDrawing" xmlns:wp="http://schemas.openxmlformats.org/drawingml/2006/wordprocessingDrawing" xmlns:w10="urn:schemas-microsoft-com:office:word" xmlns:w="http://schemas.openxmlformats.org/wordprocessingml/2006/main" xmlns:w14="http://schemas.microsoft.com/office/word/2010/wordml" xmlns:w15="http://schemas.microsoft.com/office/word/2012/wordml" xmlns:w16cex="http://schemas.microsoft.com/office/word/2018/wordml/cex" xmlns:w16cid="http://schemas.microsoft.com/office/word/2016/wordml/cid" xmlns:w16="http://schemas.microsoft.com/office/word/2018/wordml" xmlns:w16sdtdh="http://schemas.microsoft.com/office/word/2020/wordml/sdtdatahash" xmlns:w16se="http://schemas.microsoft.com/office/word/2015/wordml/symex" xmlns:wpg="http://schemas.microsoft.com/office/word/2010/wordprocessingGroup" xmlns:wpi="http://schemas.microsoft.com/office/word/2010/wordprocessingInk" xmlns:wne="http://schemas.microsoft.com/office/word/2006/wordml" xmlns:wps="http://schemas.microsoft.com/office/word/2010/wordprocessingShape" mc:Ignorable="w14 w15 w16se w16cid w16 w16cex w16sdtdh wp14">
   <w:abstractNum w:abstractNumId="0" w15:restartNumberingAfterBreak="0">
     <w:nsid w:val="3ABA35D6"/>
-    <w:multiLevelType w:val="hybridMultilevel"/>
-    <w:tmpl w:val="E52208B0"/>
-    <w:lvl w:ilvl="0" w:tplc="0416000F">
+    <w:multiLevelType w:val="multilevel"/>
+    <w:tmpl w:val="A7063122"/>
+    <w:lvl w:ilvl="0">
       <w:start w:val="1"/>
       <w:numFmt w:val="decimal"/>
       <w:lvlText w:val="%1."/>
@@ -144,77 +262,109 @@
         <w:rFonts w:hint="default"/>
       </w:rPr>
     </w:lvl>
-    <w:lvl w:ilvl="1" w:tplc="04160019" w:tentative="1">
-      <w:start w:val="1"/>
-      <w:numFmt w:val="lowerLetter"/>
-      <w:lvlText w:val="%2."/>
-      <w:lvlJc w:val="left"/>
-      <w:pPr>
-        <w:ind w:left="1440" w:hanging="360"/>
-      </w:pPr>
-    </w:lvl>
-    <w:lvl w:ilvl="2" w:tplc="0416001B" w:tentative="1">
-      <w:start w:val="1"/>
-      <w:numFmt w:val="lowerRoman"/>
-      <w:lvlText w:val="%3."/>
-      <w:lvlJc w:val="right"/>
-      <w:pPr>
-        <w:ind w:left="2160" w:hanging="180"/>
-      </w:pPr>
-    </w:lvl>
-    <w:lvl w:ilvl="3" w:tplc="0416000F" w:tentative="1">
+    <w:lvl w:ilvl="1">
       <w:start w:val="1"/>
       <w:numFmt w:val="decimal"/>
-      <w:lvlText w:val="%4."/>
+      <w:isLgl/>
+      <w:lvlText w:val="%1.%2."/>
       <w:lvlJc w:val="left"/>
       <w:pPr>
-        <w:ind w:left="2880" w:hanging="360"/>
-      </w:pPr>
+        <w:ind w:left="1080" w:hanging="360"/>
+      </w:pPr>
+      <w:rPr>
+        <w:rFonts w:hint="default"/>
+      </w:rPr>
     </w:lvl>
-    <w:lvl w:ilvl="4" w:tplc="04160019" w:tentative="1">
-      <w:start w:val="1"/>
-      <w:numFmt w:val="lowerLetter"/>
-      <w:lvlText w:val="%5."/>
-      <w:lvlJc w:val="left"/>
-      <w:pPr>
-        <w:ind w:left="3600" w:hanging="360"/>
-      </w:pPr>
-    </w:lvl>
-    <w:lvl w:ilvl="5" w:tplc="0416001B" w:tentative="1">
-      <w:start w:val="1"/>
-      <w:numFmt w:val="lowerRoman"/>
-      <w:lvlText w:val="%6."/>
-      <w:lvlJc w:val="right"/>
-      <w:pPr>
-        <w:ind w:left="4320" w:hanging="180"/>
-      </w:pPr>
-    </w:lvl>
-    <w:lvl w:ilvl="6" w:tplc="0416000F" w:tentative="1">
+    <w:lvl w:ilvl="2">
       <w:start w:val="1"/>
       <w:numFmt w:val="decimal"/>
-      <w:lvlText w:val="%7."/>
+      <w:isLgl/>
+      <w:lvlText w:val="%1.%2.%3."/>
       <w:lvlJc w:val="left"/>
       <w:pPr>
-        <w:ind w:left="5040" w:hanging="360"/>
-      </w:pPr>
+        <w:ind w:left="1800" w:hanging="720"/>
+      </w:pPr>
+      <w:rPr>
+        <w:rFonts w:hint="default"/>
+      </w:rPr>
     </w:lvl>
-    <w:lvl w:ilvl="7" w:tplc="04160019" w:tentative="1">
+    <w:lvl w:ilvl="3">
       <w:start w:val="1"/>
-      <w:numFmt w:val="lowerLetter"/>
-      <w:lvlText w:val="%8."/>
+      <w:numFmt w:val="decimal"/>
+      <w:isLgl/>
+      <w:lvlText w:val="%1.%2.%3.%4."/>
       <w:lvlJc w:val="left"/>
       <w:pPr>
-        <w:ind w:left="5760" w:hanging="360"/>
-      </w:pPr>
+        <w:ind w:left="2160" w:hanging="720"/>
+      </w:pPr>
+      <w:rPr>
+        <w:rFonts w:hint="default"/>
+      </w:rPr>
     </w:lvl>
-    <w:lvl w:ilvl="8" w:tplc="0416001B" w:tentative="1">
+    <w:lvl w:ilvl="4">
       <w:start w:val="1"/>
-      <w:numFmt w:val="lowerRoman"/>
-      <w:lvlText w:val="%9."/>
-      <w:lvlJc w:val="right"/>
-      <w:pPr>
-        <w:ind w:left="6480" w:hanging="180"/>
-      </w:pPr>
+      <w:numFmt w:val="decimal"/>
+      <w:isLgl/>
+      <w:lvlText w:val="%1.%2.%3.%4.%5."/>
+      <w:lvlJc w:val="left"/>
+      <w:pPr>
+        <w:ind w:left="2880" w:hanging="1080"/>
+      </w:pPr>
+      <w:rPr>
+        <w:rFonts w:hint="default"/>
+      </w:rPr>
+    </w:lvl>
+    <w:lvl w:ilvl="5">
+      <w:start w:val="1"/>
+      <w:numFmt w:val="decimal"/>
+      <w:isLgl/>
+      <w:lvlText w:val="%1.%2.%3.%4.%5.%6."/>
+      <w:lvlJc w:val="left"/>
+      <w:pPr>
+        <w:ind w:left="3240" w:hanging="1080"/>
+      </w:pPr>
+      <w:rPr>
+        <w:rFonts w:hint="default"/>
+      </w:rPr>
+    </w:lvl>
+    <w:lvl w:ilvl="6">
+      <w:start w:val="1"/>
+      <w:numFmt w:val="decimal"/>
+      <w:isLgl/>
+      <w:lvlText w:val="%1.%2.%3.%4.%5.%6.%7."/>
+      <w:lvlJc w:val="left"/>
+      <w:pPr>
+        <w:ind w:left="3960" w:hanging="1440"/>
+      </w:pPr>
+      <w:rPr>
+        <w:rFonts w:hint="default"/>
+      </w:rPr>
+    </w:lvl>
+    <w:lvl w:ilvl="7">
+      <w:start w:val="1"/>
+      <w:numFmt w:val="decimal"/>
+      <w:isLgl/>
+      <w:lvlText w:val="%1.%2.%3.%4.%5.%6.%7.%8."/>
+      <w:lvlJc w:val="left"/>
+      <w:pPr>
+        <w:ind w:left="4320" w:hanging="1440"/>
+      </w:pPr>
+      <w:rPr>
+        <w:rFonts w:hint="default"/>
+      </w:rPr>
+    </w:lvl>
+    <w:lvl w:ilvl="8">
+      <w:start w:val="1"/>
+      <w:numFmt w:val="decimal"/>
+      <w:isLgl/>
+      <w:lvlText w:val="%1.%2.%3.%4.%5.%6.%7.%8.%9."/>
+      <w:lvlJc w:val="left"/>
+      <w:pPr>
+        <w:ind w:left="5040" w:hanging="1800"/>
+      </w:pPr>
+      <w:rPr>
+        <w:rFonts w:hint="default"/>
+      </w:rPr>
     </w:lvl>
   </w:abstractNum>
   <w:num w:numId="1">

</xml_diff>

<commit_message>
Mais operações em listas e list comprehension
Aprendemos sobre filtros e muito mais
</commit_message>
<xml_diff>
--- a/Python/Python Collections/Anotações/Python Collections.docx
+++ b/Python/Python Collections/Anotações/Python Collections.docx
@@ -232,6 +232,858 @@
           <w:szCs w:val="24"/>
         </w:rPr>
         <w:t xml:space="preserve"> Precisa começar a ler documentação!</w:t>
+      </w:r>
+    </w:p>
+    <w:p>
+      <w:pPr>
+        <w:pStyle w:val="PargrafodaLista"/>
+        <w:numPr>
+          <w:ilvl w:val="1"/>
+          <w:numId w:val="1"/>
+        </w:numPr>
+        <w:spacing w:line="360" w:lineRule="auto"/>
+        <w:jc w:val="both"/>
+        <w:rPr>
+          <w:rFonts w:ascii="Times New Roman" w:hAnsi="Times New Roman" w:cs="Times New Roman"/>
+          <w:sz w:val="24"/>
+          <w:szCs w:val="24"/>
+        </w:rPr>
+      </w:pPr>
+      <w:r>
+        <w:rPr>
+          <w:rFonts w:ascii="Times New Roman" w:hAnsi="Times New Roman" w:cs="Times New Roman"/>
+          <w:sz w:val="24"/>
+          <w:szCs w:val="24"/>
+        </w:rPr>
+        <w:t xml:space="preserve"> </w:t>
+      </w:r>
+      <w:r>
+        <w:rPr>
+          <w:rFonts w:ascii="Times New Roman" w:hAnsi="Times New Roman" w:cs="Times New Roman"/>
+          <w:i/>
+          <w:iCs/>
+          <w:sz w:val="24"/>
+          <w:szCs w:val="24"/>
+        </w:rPr>
+        <w:t xml:space="preserve">Valor in </w:t>
+      </w:r>
+      <w:r>
+        <w:rPr>
+          <w:rFonts w:ascii="Times New Roman" w:hAnsi="Times New Roman" w:cs="Times New Roman"/>
+          <w:i/>
+          <w:iCs/>
+          <w:sz w:val="24"/>
+          <w:szCs w:val="24"/>
+        </w:rPr>
+        <w:t>lista</w:t>
+      </w:r>
+      <w:r>
+        <w:rPr>
+          <w:rFonts w:ascii="Times New Roman" w:hAnsi="Times New Roman" w:cs="Times New Roman"/>
+          <w:sz w:val="24"/>
+          <w:szCs w:val="24"/>
+        </w:rPr>
+        <w:t>:</w:t>
+      </w:r>
+      <w:r>
+        <w:rPr>
+          <w:rFonts w:ascii="Times New Roman" w:hAnsi="Times New Roman" w:cs="Times New Roman"/>
+          <w:sz w:val="24"/>
+          <w:szCs w:val="24"/>
+        </w:rPr>
+        <w:t xml:space="preserve"> </w:t>
+      </w:r>
+      <w:r>
+        <w:rPr>
+          <w:rFonts w:ascii="Times New Roman" w:hAnsi="Times New Roman" w:cs="Times New Roman"/>
+          <w:sz w:val="24"/>
+          <w:szCs w:val="24"/>
+        </w:rPr>
+        <w:t>Se queremos saber se um valor existe dentro de uma lista, utilizamos essa estrutura. O python retornará verdadeiro ou falso.</w:t>
+      </w:r>
+    </w:p>
+    <w:p>
+      <w:pPr>
+        <w:pStyle w:val="PargrafodaLista"/>
+        <w:numPr>
+          <w:ilvl w:val="1"/>
+          <w:numId w:val="1"/>
+        </w:numPr>
+        <w:spacing w:line="360" w:lineRule="auto"/>
+        <w:jc w:val="both"/>
+        <w:rPr>
+          <w:rFonts w:ascii="Times New Roman" w:hAnsi="Times New Roman" w:cs="Times New Roman"/>
+          <w:sz w:val="24"/>
+          <w:szCs w:val="24"/>
+        </w:rPr>
+      </w:pPr>
+      <w:r>
+        <w:rPr>
+          <w:rFonts w:ascii="Times New Roman" w:hAnsi="Times New Roman" w:cs="Times New Roman"/>
+          <w:sz w:val="24"/>
+          <w:szCs w:val="24"/>
+        </w:rPr>
+        <w:t xml:space="preserve"> Podemos criar condições com essas funções: </w:t>
+      </w:r>
+    </w:p>
+    <w:p>
+      <w:pPr>
+        <w:spacing w:line="360" w:lineRule="auto"/>
+        <w:jc w:val="center"/>
+        <w:rPr>
+          <w:rFonts w:ascii="Times New Roman" w:hAnsi="Times New Roman" w:cs="Times New Roman"/>
+          <w:sz w:val="24"/>
+          <w:szCs w:val="24"/>
+        </w:rPr>
+      </w:pPr>
+      <w:r>
+        <w:rPr>
+          <w:rFonts w:ascii="Times New Roman" w:hAnsi="Times New Roman" w:cs="Times New Roman"/>
+          <w:sz w:val="24"/>
+          <w:szCs w:val="24"/>
+        </w:rPr>
+        <w:drawing>
+          <wp:inline distT="0" distB="0" distL="0" distR="0" wp14:anchorId="205048B0" wp14:editId="43015770">
+            <wp:extent cx="1714739" cy="419158"/>
+            <wp:effectExtent l="0" t="0" r="0" b="0"/>
+            <wp:docPr id="1" name="Imagem 1"/>
+            <wp:cNvGraphicFramePr>
+              <a:graphicFrameLocks xmlns:a="http://schemas.openxmlformats.org/drawingml/2006/main" noChangeAspect="1"/>
+            </wp:cNvGraphicFramePr>
+            <a:graphic xmlns:a="http://schemas.openxmlformats.org/drawingml/2006/main">
+              <a:graphicData uri="http://schemas.openxmlformats.org/drawingml/2006/picture">
+                <pic:pic xmlns:pic="http://schemas.openxmlformats.org/drawingml/2006/picture">
+                  <pic:nvPicPr>
+                    <pic:cNvPr id="1" name=""/>
+                    <pic:cNvPicPr/>
+                  </pic:nvPicPr>
+                  <pic:blipFill>
+                    <a:blip r:embed="rId5"/>
+                    <a:stretch>
+                      <a:fillRect/>
+                    </a:stretch>
+                  </pic:blipFill>
+                  <pic:spPr>
+                    <a:xfrm>
+                      <a:off x="0" y="0"/>
+                      <a:ext cx="1714739" cy="419158"/>
+                    </a:xfrm>
+                    <a:prstGeom prst="rect">
+                      <a:avLst/>
+                    </a:prstGeom>
+                  </pic:spPr>
+                </pic:pic>
+              </a:graphicData>
+            </a:graphic>
+          </wp:inline>
+        </w:drawing>
+      </w:r>
+    </w:p>
+    <w:p>
+      <w:pPr>
+        <w:pStyle w:val="PargrafodaLista"/>
+        <w:numPr>
+          <w:ilvl w:val="1"/>
+          <w:numId w:val="1"/>
+        </w:numPr>
+        <w:spacing w:line="360" w:lineRule="auto"/>
+        <w:jc w:val="both"/>
+        <w:rPr>
+          <w:rFonts w:ascii="Times New Roman" w:hAnsi="Times New Roman" w:cs="Times New Roman"/>
+          <w:sz w:val="24"/>
+          <w:szCs w:val="24"/>
+        </w:rPr>
+      </w:pPr>
+      <w:r>
+        <w:rPr>
+          <w:rFonts w:ascii="Times New Roman" w:hAnsi="Times New Roman" w:cs="Times New Roman"/>
+          <w:sz w:val="24"/>
+          <w:szCs w:val="24"/>
+        </w:rPr>
+        <w:t xml:space="preserve"> </w:t>
+      </w:r>
+      <w:r>
+        <w:rPr>
+          <w:rFonts w:ascii="Times New Roman" w:hAnsi="Times New Roman" w:cs="Times New Roman"/>
+          <w:sz w:val="24"/>
+          <w:szCs w:val="24"/>
+        </w:rPr>
+        <w:t>Insert(posição, x): Adiciona um elemento em uma lista na posição desejada e o elemento</w:t>
+      </w:r>
+      <w:r>
+        <w:rPr>
+          <w:rFonts w:ascii="Times New Roman" w:hAnsi="Times New Roman" w:cs="Times New Roman"/>
+          <w:sz w:val="24"/>
+          <w:szCs w:val="24"/>
+        </w:rPr>
+        <w:t xml:space="preserve"> (x)</w:t>
+      </w:r>
+      <w:r>
+        <w:rPr>
+          <w:rFonts w:ascii="Times New Roman" w:hAnsi="Times New Roman" w:cs="Times New Roman"/>
+          <w:sz w:val="24"/>
+          <w:szCs w:val="24"/>
+        </w:rPr>
+        <w:t xml:space="preserve"> que quiser.</w:t>
+      </w:r>
+    </w:p>
+    <w:p>
+      <w:pPr>
+        <w:pStyle w:val="PargrafodaLista"/>
+        <w:numPr>
+          <w:ilvl w:val="1"/>
+          <w:numId w:val="1"/>
+        </w:numPr>
+        <w:spacing w:line="360" w:lineRule="auto"/>
+        <w:jc w:val="both"/>
+        <w:rPr>
+          <w:rFonts w:ascii="Times New Roman" w:hAnsi="Times New Roman" w:cs="Times New Roman"/>
+          <w:sz w:val="24"/>
+          <w:szCs w:val="24"/>
+        </w:rPr>
+      </w:pPr>
+      <w:r>
+        <w:rPr>
+          <w:rFonts w:ascii="Times New Roman" w:hAnsi="Times New Roman" w:cs="Times New Roman"/>
+          <w:sz w:val="24"/>
+          <w:szCs w:val="24"/>
+        </w:rPr>
+        <w:t xml:space="preserve"> Podemos utilizar o append(), com uma gambiarra, para acrescentar mais de um elemento em uma lista, mas, para isso, precisamos criar outra lista:</w:t>
+      </w:r>
+    </w:p>
+    <w:p>
+      <w:pPr>
+        <w:spacing w:line="360" w:lineRule="auto"/>
+        <w:jc w:val="center"/>
+        <w:rPr>
+          <w:rFonts w:ascii="Times New Roman" w:hAnsi="Times New Roman" w:cs="Times New Roman"/>
+          <w:sz w:val="24"/>
+          <w:szCs w:val="24"/>
+        </w:rPr>
+      </w:pPr>
+      <w:r>
+        <w:rPr>
+          <w:rFonts w:ascii="Times New Roman" w:hAnsi="Times New Roman" w:cs="Times New Roman"/>
+          <w:sz w:val="24"/>
+          <w:szCs w:val="24"/>
+        </w:rPr>
+        <w:drawing>
+          <wp:inline distT="0" distB="0" distL="0" distR="0" wp14:anchorId="7BC85678" wp14:editId="4FAA3946">
+            <wp:extent cx="1867161" cy="200053"/>
+            <wp:effectExtent l="0" t="0" r="0" b="9525"/>
+            <wp:docPr id="2" name="Imagem 2"/>
+            <wp:cNvGraphicFramePr>
+              <a:graphicFrameLocks xmlns:a="http://schemas.openxmlformats.org/drawingml/2006/main" noChangeAspect="1"/>
+            </wp:cNvGraphicFramePr>
+            <a:graphic xmlns:a="http://schemas.openxmlformats.org/drawingml/2006/main">
+              <a:graphicData uri="http://schemas.openxmlformats.org/drawingml/2006/picture">
+                <pic:pic xmlns:pic="http://schemas.openxmlformats.org/drawingml/2006/picture">
+                  <pic:nvPicPr>
+                    <pic:cNvPr id="1" name=""/>
+                    <pic:cNvPicPr/>
+                  </pic:nvPicPr>
+                  <pic:blipFill>
+                    <a:blip r:embed="rId6"/>
+                    <a:stretch>
+                      <a:fillRect/>
+                    </a:stretch>
+                  </pic:blipFill>
+                  <pic:spPr>
+                    <a:xfrm>
+                      <a:off x="0" y="0"/>
+                      <a:ext cx="1867161" cy="200053"/>
+                    </a:xfrm>
+                    <a:prstGeom prst="rect">
+                      <a:avLst/>
+                    </a:prstGeom>
+                  </pic:spPr>
+                </pic:pic>
+              </a:graphicData>
+            </a:graphic>
+          </wp:inline>
+        </w:drawing>
+      </w:r>
+    </w:p>
+    <w:p>
+      <w:pPr>
+        <w:pStyle w:val="PargrafodaLista"/>
+        <w:numPr>
+          <w:ilvl w:val="2"/>
+          <w:numId w:val="1"/>
+        </w:numPr>
+        <w:spacing w:line="360" w:lineRule="auto"/>
+        <w:jc w:val="both"/>
+        <w:rPr>
+          <w:rFonts w:ascii="Times New Roman" w:hAnsi="Times New Roman" w:cs="Times New Roman"/>
+          <w:sz w:val="24"/>
+          <w:szCs w:val="24"/>
+        </w:rPr>
+      </w:pPr>
+      <w:r>
+        <w:rPr>
+          <w:rFonts w:ascii="Times New Roman" w:hAnsi="Times New Roman" w:cs="Times New Roman"/>
+          <w:sz w:val="24"/>
+          <w:szCs w:val="24"/>
+        </w:rPr>
+        <w:t>O problema de fazer isso é que quando mandamos imprimir usando o for, ele imprime esses dois elementos como um único:</w:t>
+      </w:r>
+    </w:p>
+    <w:p>
+      <w:pPr>
+        <w:spacing w:line="360" w:lineRule="auto"/>
+        <w:jc w:val="center"/>
+        <w:rPr>
+          <w:rFonts w:ascii="Times New Roman" w:hAnsi="Times New Roman" w:cs="Times New Roman"/>
+          <w:sz w:val="24"/>
+          <w:szCs w:val="24"/>
+        </w:rPr>
+      </w:pPr>
+      <w:r>
+        <w:rPr>
+          <w:rFonts w:ascii="Times New Roman" w:hAnsi="Times New Roman" w:cs="Times New Roman"/>
+          <w:sz w:val="24"/>
+          <w:szCs w:val="24"/>
+        </w:rPr>
+        <w:drawing>
+          <wp:inline distT="0" distB="0" distL="0" distR="0" wp14:anchorId="6D34402C" wp14:editId="088EBCFE">
+            <wp:extent cx="2372056" cy="1086002"/>
+            <wp:effectExtent l="0" t="0" r="0" b="0"/>
+            <wp:docPr id="3" name="Imagem 3"/>
+            <wp:cNvGraphicFramePr>
+              <a:graphicFrameLocks xmlns:a="http://schemas.openxmlformats.org/drawingml/2006/main" noChangeAspect="1"/>
+            </wp:cNvGraphicFramePr>
+            <a:graphic xmlns:a="http://schemas.openxmlformats.org/drawingml/2006/main">
+              <a:graphicData uri="http://schemas.openxmlformats.org/drawingml/2006/picture">
+                <pic:pic xmlns:pic="http://schemas.openxmlformats.org/drawingml/2006/picture">
+                  <pic:nvPicPr>
+                    <pic:cNvPr id="1" name=""/>
+                    <pic:cNvPicPr/>
+                  </pic:nvPicPr>
+                  <pic:blipFill>
+                    <a:blip r:embed="rId7"/>
+                    <a:stretch>
+                      <a:fillRect/>
+                    </a:stretch>
+                  </pic:blipFill>
+                  <pic:spPr>
+                    <a:xfrm>
+                      <a:off x="0" y="0"/>
+                      <a:ext cx="2372056" cy="1086002"/>
+                    </a:xfrm>
+                    <a:prstGeom prst="rect">
+                      <a:avLst/>
+                    </a:prstGeom>
+                  </pic:spPr>
+                </pic:pic>
+              </a:graphicData>
+            </a:graphic>
+          </wp:inline>
+        </w:drawing>
+      </w:r>
+    </w:p>
+    <w:p>
+      <w:pPr>
+        <w:pStyle w:val="PargrafodaLista"/>
+        <w:numPr>
+          <w:ilvl w:val="1"/>
+          <w:numId w:val="1"/>
+        </w:numPr>
+        <w:spacing w:line="360" w:lineRule="auto"/>
+        <w:jc w:val="both"/>
+        <w:rPr>
+          <w:rFonts w:ascii="Times New Roman" w:hAnsi="Times New Roman" w:cs="Times New Roman"/>
+          <w:sz w:val="24"/>
+          <w:szCs w:val="24"/>
+        </w:rPr>
+      </w:pPr>
+      <w:r>
+        <w:rPr>
+          <w:rFonts w:ascii="Times New Roman" w:hAnsi="Times New Roman" w:cs="Times New Roman"/>
+          <w:sz w:val="24"/>
+          <w:szCs w:val="24"/>
+        </w:rPr>
+        <w:t>Extend([n, n1, n2...]): aumenta o iterável, fazendo com que essa lista se torne parte da lista já existente:</w:t>
+      </w:r>
+    </w:p>
+    <w:p>
+      <w:pPr>
+        <w:pStyle w:val="PargrafodaLista"/>
+        <w:numPr>
+          <w:ilvl w:val="2"/>
+          <w:numId w:val="1"/>
+        </w:numPr>
+        <w:spacing w:line="360" w:lineRule="auto"/>
+        <w:jc w:val="both"/>
+        <w:rPr>
+          <w:rFonts w:ascii="Times New Roman" w:hAnsi="Times New Roman" w:cs="Times New Roman"/>
+          <w:sz w:val="24"/>
+          <w:szCs w:val="24"/>
+        </w:rPr>
+      </w:pPr>
+      <w:r>
+        <w:rPr>
+          <w:rFonts w:ascii="Times New Roman" w:hAnsi="Times New Roman" w:cs="Times New Roman"/>
+          <w:sz w:val="24"/>
+          <w:szCs w:val="24"/>
+        </w:rPr>
+        <w:t>Código:</w:t>
+      </w:r>
+    </w:p>
+    <w:p>
+      <w:pPr>
+        <w:spacing w:line="360" w:lineRule="auto"/>
+        <w:jc w:val="center"/>
+        <w:rPr>
+          <w:rFonts w:ascii="Times New Roman" w:hAnsi="Times New Roman" w:cs="Times New Roman"/>
+          <w:sz w:val="24"/>
+          <w:szCs w:val="24"/>
+        </w:rPr>
+      </w:pPr>
+      <w:r>
+        <w:rPr>
+          <w:rFonts w:ascii="Times New Roman" w:hAnsi="Times New Roman" w:cs="Times New Roman"/>
+          <w:sz w:val="24"/>
+          <w:szCs w:val="24"/>
+        </w:rPr>
+        <w:lastRenderedPageBreak/>
+        <w:drawing>
+          <wp:inline distT="0" distB="0" distL="0" distR="0" wp14:anchorId="1553DBB4" wp14:editId="4D20503F">
+            <wp:extent cx="1829055" cy="1105054"/>
+            <wp:effectExtent l="0" t="0" r="0" b="0"/>
+            <wp:docPr id="4" name="Imagem 4"/>
+            <wp:cNvGraphicFramePr>
+              <a:graphicFrameLocks xmlns:a="http://schemas.openxmlformats.org/drawingml/2006/main" noChangeAspect="1"/>
+            </wp:cNvGraphicFramePr>
+            <a:graphic xmlns:a="http://schemas.openxmlformats.org/drawingml/2006/main">
+              <a:graphicData uri="http://schemas.openxmlformats.org/drawingml/2006/picture">
+                <pic:pic xmlns:pic="http://schemas.openxmlformats.org/drawingml/2006/picture">
+                  <pic:nvPicPr>
+                    <pic:cNvPr id="1" name=""/>
+                    <pic:cNvPicPr/>
+                  </pic:nvPicPr>
+                  <pic:blipFill>
+                    <a:blip r:embed="rId8"/>
+                    <a:stretch>
+                      <a:fillRect/>
+                    </a:stretch>
+                  </pic:blipFill>
+                  <pic:spPr>
+                    <a:xfrm>
+                      <a:off x="0" y="0"/>
+                      <a:ext cx="1829055" cy="1105054"/>
+                    </a:xfrm>
+                    <a:prstGeom prst="rect">
+                      <a:avLst/>
+                    </a:prstGeom>
+                  </pic:spPr>
+                </pic:pic>
+              </a:graphicData>
+            </a:graphic>
+          </wp:inline>
+        </w:drawing>
+      </w:r>
+    </w:p>
+    <w:p>
+      <w:pPr>
+        <w:pStyle w:val="PargrafodaLista"/>
+        <w:numPr>
+          <w:ilvl w:val="2"/>
+          <w:numId w:val="1"/>
+        </w:numPr>
+        <w:spacing w:line="360" w:lineRule="auto"/>
+        <w:jc w:val="both"/>
+        <w:rPr>
+          <w:rFonts w:ascii="Times New Roman" w:hAnsi="Times New Roman" w:cs="Times New Roman"/>
+          <w:sz w:val="24"/>
+          <w:szCs w:val="24"/>
+        </w:rPr>
+      </w:pPr>
+      <w:r>
+        <w:rPr>
+          <w:rFonts w:ascii="Times New Roman" w:hAnsi="Times New Roman" w:cs="Times New Roman"/>
+          <w:sz w:val="24"/>
+          <w:szCs w:val="24"/>
+        </w:rPr>
+        <w:t>Resultado:</w:t>
+      </w:r>
+    </w:p>
+    <w:p>
+      <w:pPr>
+        <w:spacing w:line="360" w:lineRule="auto"/>
+        <w:jc w:val="center"/>
+        <w:rPr>
+          <w:rFonts w:ascii="Times New Roman" w:hAnsi="Times New Roman" w:cs="Times New Roman"/>
+          <w:sz w:val="24"/>
+          <w:szCs w:val="24"/>
+        </w:rPr>
+      </w:pPr>
+      <w:r>
+        <w:rPr>
+          <w:rFonts w:ascii="Times New Roman" w:hAnsi="Times New Roman" w:cs="Times New Roman"/>
+          <w:sz w:val="24"/>
+          <w:szCs w:val="24"/>
+        </w:rPr>
+        <w:drawing>
+          <wp:inline distT="0" distB="0" distL="0" distR="0" wp14:anchorId="1517F398" wp14:editId="52E8D8C6">
+            <wp:extent cx="1924319" cy="1524213"/>
+            <wp:effectExtent l="0" t="0" r="0" b="0"/>
+            <wp:docPr id="5" name="Imagem 5"/>
+            <wp:cNvGraphicFramePr>
+              <a:graphicFrameLocks xmlns:a="http://schemas.openxmlformats.org/drawingml/2006/main" noChangeAspect="1"/>
+            </wp:cNvGraphicFramePr>
+            <a:graphic xmlns:a="http://schemas.openxmlformats.org/drawingml/2006/main">
+              <a:graphicData uri="http://schemas.openxmlformats.org/drawingml/2006/picture">
+                <pic:pic xmlns:pic="http://schemas.openxmlformats.org/drawingml/2006/picture">
+                  <pic:nvPicPr>
+                    <pic:cNvPr id="1" name=""/>
+                    <pic:cNvPicPr/>
+                  </pic:nvPicPr>
+                  <pic:blipFill>
+                    <a:blip r:embed="rId9"/>
+                    <a:stretch>
+                      <a:fillRect/>
+                    </a:stretch>
+                  </pic:blipFill>
+                  <pic:spPr>
+                    <a:xfrm>
+                      <a:off x="0" y="0"/>
+                      <a:ext cx="1924319" cy="1524213"/>
+                    </a:xfrm>
+                    <a:prstGeom prst="rect">
+                      <a:avLst/>
+                    </a:prstGeom>
+                  </pic:spPr>
+                </pic:pic>
+              </a:graphicData>
+            </a:graphic>
+          </wp:inline>
+        </w:drawing>
+      </w:r>
+    </w:p>
+    <w:p>
+      <w:pPr>
+        <w:pStyle w:val="PargrafodaLista"/>
+        <w:numPr>
+          <w:ilvl w:val="1"/>
+          <w:numId w:val="1"/>
+        </w:numPr>
+        <w:spacing w:line="360" w:lineRule="auto"/>
+        <w:jc w:val="both"/>
+        <w:rPr>
+          <w:rFonts w:ascii="Times New Roman" w:hAnsi="Times New Roman" w:cs="Times New Roman"/>
+          <w:sz w:val="24"/>
+          <w:szCs w:val="24"/>
+        </w:rPr>
+      </w:pPr>
+      <w:r>
+        <w:rPr>
+          <w:rFonts w:ascii="Times New Roman" w:hAnsi="Times New Roman" w:cs="Times New Roman"/>
+          <w:sz w:val="24"/>
+          <w:szCs w:val="24"/>
+        </w:rPr>
+        <w:t>Tudo isso e muito mais está na documentação oficial no python.</w:t>
+      </w:r>
+    </w:p>
+    <w:p>
+      <w:pPr>
+        <w:pStyle w:val="PargrafodaLista"/>
+        <w:numPr>
+          <w:ilvl w:val="1"/>
+          <w:numId w:val="1"/>
+        </w:numPr>
+        <w:spacing w:line="360" w:lineRule="auto"/>
+        <w:jc w:val="both"/>
+        <w:rPr>
+          <w:rFonts w:ascii="Times New Roman" w:hAnsi="Times New Roman" w:cs="Times New Roman"/>
+          <w:sz w:val="24"/>
+          <w:szCs w:val="24"/>
+        </w:rPr>
+      </w:pPr>
+      <w:r>
+        <w:rPr>
+          <w:rFonts w:ascii="Times New Roman" w:hAnsi="Times New Roman" w:cs="Times New Roman"/>
+          <w:sz w:val="24"/>
+          <w:szCs w:val="24"/>
+        </w:rPr>
+        <w:t>Podemos mandar o python fazer operações matemáticas com listas sem precisar criar grandes códigos.</w:t>
+      </w:r>
+    </w:p>
+    <w:p>
+      <w:pPr>
+        <w:pStyle w:val="PargrafodaLista"/>
+        <w:numPr>
+          <w:ilvl w:val="2"/>
+          <w:numId w:val="1"/>
+        </w:numPr>
+        <w:spacing w:line="360" w:lineRule="auto"/>
+        <w:jc w:val="both"/>
+        <w:rPr>
+          <w:rFonts w:ascii="Times New Roman" w:hAnsi="Times New Roman" w:cs="Times New Roman"/>
+          <w:sz w:val="24"/>
+          <w:szCs w:val="24"/>
+        </w:rPr>
+      </w:pPr>
+      <w:r>
+        <w:rPr>
+          <w:rFonts w:ascii="Times New Roman" w:hAnsi="Times New Roman" w:cs="Times New Roman"/>
+          <w:sz w:val="24"/>
+          <w:szCs w:val="24"/>
+        </w:rPr>
+        <w:t>Código grande:</w:t>
+      </w:r>
+    </w:p>
+    <w:p>
+      <w:pPr>
+        <w:spacing w:line="360" w:lineRule="auto"/>
+        <w:jc w:val="center"/>
+        <w:rPr>
+          <w:rFonts w:ascii="Times New Roman" w:hAnsi="Times New Roman" w:cs="Times New Roman"/>
+          <w:sz w:val="24"/>
+          <w:szCs w:val="24"/>
+        </w:rPr>
+      </w:pPr>
+      <w:r>
+        <w:rPr>
+          <w:rFonts w:ascii="Times New Roman" w:hAnsi="Times New Roman" w:cs="Times New Roman"/>
+          <w:sz w:val="24"/>
+          <w:szCs w:val="24"/>
+        </w:rPr>
+        <w:drawing>
+          <wp:inline distT="0" distB="0" distL="0" distR="0" wp14:anchorId="5F5F7BFB" wp14:editId="6D243CCC">
+            <wp:extent cx="3172268" cy="857370"/>
+            <wp:effectExtent l="0" t="0" r="0" b="0"/>
+            <wp:docPr id="6" name="Imagem 6"/>
+            <wp:cNvGraphicFramePr>
+              <a:graphicFrameLocks xmlns:a="http://schemas.openxmlformats.org/drawingml/2006/main" noChangeAspect="1"/>
+            </wp:cNvGraphicFramePr>
+            <a:graphic xmlns:a="http://schemas.openxmlformats.org/drawingml/2006/main">
+              <a:graphicData uri="http://schemas.openxmlformats.org/drawingml/2006/picture">
+                <pic:pic xmlns:pic="http://schemas.openxmlformats.org/drawingml/2006/picture">
+                  <pic:nvPicPr>
+                    <pic:cNvPr id="1" name=""/>
+                    <pic:cNvPicPr/>
+                  </pic:nvPicPr>
+                  <pic:blipFill>
+                    <a:blip r:embed="rId10"/>
+                    <a:stretch>
+                      <a:fillRect/>
+                    </a:stretch>
+                  </pic:blipFill>
+                  <pic:spPr>
+                    <a:xfrm>
+                      <a:off x="0" y="0"/>
+                      <a:ext cx="3172268" cy="857370"/>
+                    </a:xfrm>
+                    <a:prstGeom prst="rect">
+                      <a:avLst/>
+                    </a:prstGeom>
+                  </pic:spPr>
+                </pic:pic>
+              </a:graphicData>
+            </a:graphic>
+          </wp:inline>
+        </w:drawing>
+      </w:r>
+    </w:p>
+    <w:p>
+      <w:pPr>
+        <w:pStyle w:val="PargrafodaLista"/>
+        <w:numPr>
+          <w:ilvl w:val="2"/>
+          <w:numId w:val="1"/>
+        </w:numPr>
+        <w:spacing w:line="360" w:lineRule="auto"/>
+        <w:jc w:val="both"/>
+        <w:rPr>
+          <w:rFonts w:ascii="Times New Roman" w:hAnsi="Times New Roman" w:cs="Times New Roman"/>
+          <w:sz w:val="24"/>
+          <w:szCs w:val="24"/>
+        </w:rPr>
+      </w:pPr>
+      <w:r>
+        <w:rPr>
+          <w:rFonts w:ascii="Times New Roman" w:hAnsi="Times New Roman" w:cs="Times New Roman"/>
+          <w:sz w:val="24"/>
+          <w:szCs w:val="24"/>
+        </w:rPr>
+        <w:t>Encurtado:</w:t>
+      </w:r>
+    </w:p>
+    <w:p>
+      <w:pPr>
+        <w:jc w:val="center"/>
+        <w:rPr>
+          <w:rFonts w:ascii="Times New Roman" w:hAnsi="Times New Roman" w:cs="Times New Roman"/>
+          <w:sz w:val="24"/>
+          <w:szCs w:val="24"/>
+        </w:rPr>
+      </w:pPr>
+      <w:r>
+        <w:rPr>
+          <w:rFonts w:ascii="Times New Roman" w:hAnsi="Times New Roman" w:cs="Times New Roman"/>
+          <w:sz w:val="24"/>
+          <w:szCs w:val="24"/>
+        </w:rPr>
+        <w:drawing>
+          <wp:inline distT="0" distB="0" distL="0" distR="0" wp14:anchorId="41829A31" wp14:editId="4A62321A">
+            <wp:extent cx="4191585" cy="352474"/>
+            <wp:effectExtent l="0" t="0" r="0" b="9525"/>
+            <wp:docPr id="8" name="Imagem 8"/>
+            <wp:cNvGraphicFramePr>
+              <a:graphicFrameLocks xmlns:a="http://schemas.openxmlformats.org/drawingml/2006/main" noChangeAspect="1"/>
+            </wp:cNvGraphicFramePr>
+            <a:graphic xmlns:a="http://schemas.openxmlformats.org/drawingml/2006/main">
+              <a:graphicData uri="http://schemas.openxmlformats.org/drawingml/2006/picture">
+                <pic:pic xmlns:pic="http://schemas.openxmlformats.org/drawingml/2006/picture">
+                  <pic:nvPicPr>
+                    <pic:cNvPr id="1" name=""/>
+                    <pic:cNvPicPr/>
+                  </pic:nvPicPr>
+                  <pic:blipFill>
+                    <a:blip r:embed="rId11"/>
+                    <a:stretch>
+                      <a:fillRect/>
+                    </a:stretch>
+                  </pic:blipFill>
+                  <pic:spPr>
+                    <a:xfrm>
+                      <a:off x="0" y="0"/>
+                      <a:ext cx="4191585" cy="352474"/>
+                    </a:xfrm>
+                    <a:prstGeom prst="rect">
+                      <a:avLst/>
+                    </a:prstGeom>
+                  </pic:spPr>
+                </pic:pic>
+              </a:graphicData>
+            </a:graphic>
+          </wp:inline>
+        </w:drawing>
+      </w:r>
+    </w:p>
+    <w:p>
+      <w:pPr>
+        <w:pStyle w:val="PargrafodaLista"/>
+        <w:numPr>
+          <w:ilvl w:val="1"/>
+          <w:numId w:val="1"/>
+        </w:numPr>
+        <w:spacing w:line="360" w:lineRule="auto"/>
+        <w:jc w:val="both"/>
+        <w:rPr>
+          <w:rFonts w:ascii="Times New Roman" w:hAnsi="Times New Roman" w:cs="Times New Roman"/>
+          <w:sz w:val="24"/>
+          <w:szCs w:val="24"/>
+        </w:rPr>
+      </w:pPr>
+      <w:r>
+        <w:rPr>
+          <w:rFonts w:ascii="Times New Roman" w:hAnsi="Times New Roman" w:cs="Times New Roman"/>
+          <w:sz w:val="24"/>
+          <w:szCs w:val="24"/>
+        </w:rPr>
+        <w:t>Também podemos criar condições utilizando o for:</w:t>
+      </w:r>
+    </w:p>
+    <w:p>
+      <w:pPr>
+        <w:spacing w:line="360" w:lineRule="auto"/>
+        <w:jc w:val="center"/>
+        <w:rPr>
+          <w:rFonts w:ascii="Times New Roman" w:hAnsi="Times New Roman" w:cs="Times New Roman"/>
+          <w:sz w:val="24"/>
+          <w:szCs w:val="24"/>
+        </w:rPr>
+      </w:pPr>
+      <w:r>
+        <w:rPr>
+          <w:rFonts w:ascii="Times New Roman" w:hAnsi="Times New Roman" w:cs="Times New Roman"/>
+          <w:sz w:val="24"/>
+          <w:szCs w:val="24"/>
+        </w:rPr>
+        <w:drawing>
+          <wp:inline distT="0" distB="0" distL="0" distR="0" wp14:anchorId="38C2F18F" wp14:editId="29B9CA9A">
+            <wp:extent cx="4810796" cy="428685"/>
+            <wp:effectExtent l="0" t="0" r="0" b="9525"/>
+            <wp:docPr id="9" name="Imagem 9"/>
+            <wp:cNvGraphicFramePr>
+              <a:graphicFrameLocks xmlns:a="http://schemas.openxmlformats.org/drawingml/2006/main" noChangeAspect="1"/>
+            </wp:cNvGraphicFramePr>
+            <a:graphic xmlns:a="http://schemas.openxmlformats.org/drawingml/2006/main">
+              <a:graphicData uri="http://schemas.openxmlformats.org/drawingml/2006/picture">
+                <pic:pic xmlns:pic="http://schemas.openxmlformats.org/drawingml/2006/picture">
+                  <pic:nvPicPr>
+                    <pic:cNvPr id="1" name=""/>
+                    <pic:cNvPicPr/>
+                  </pic:nvPicPr>
+                  <pic:blipFill>
+                    <a:blip r:embed="rId12"/>
+                    <a:stretch>
+                      <a:fillRect/>
+                    </a:stretch>
+                  </pic:blipFill>
+                  <pic:spPr>
+                    <a:xfrm>
+                      <a:off x="0" y="0"/>
+                      <a:ext cx="4810796" cy="428685"/>
+                    </a:xfrm>
+                    <a:prstGeom prst="rect">
+                      <a:avLst/>
+                    </a:prstGeom>
+                  </pic:spPr>
+                </pic:pic>
+              </a:graphicData>
+            </a:graphic>
+          </wp:inline>
+        </w:drawing>
+      </w:r>
+    </w:p>
+    <w:p>
+      <w:pPr>
+        <w:pStyle w:val="PargrafodaLista"/>
+        <w:numPr>
+          <w:ilvl w:val="1"/>
+          <w:numId w:val="1"/>
+        </w:numPr>
+        <w:spacing w:line="360" w:lineRule="auto"/>
+        <w:jc w:val="both"/>
+        <w:rPr>
+          <w:rFonts w:ascii="Times New Roman" w:hAnsi="Times New Roman" w:cs="Times New Roman"/>
+          <w:sz w:val="24"/>
+          <w:szCs w:val="24"/>
+        </w:rPr>
+      </w:pPr>
+      <w:r>
+        <w:rPr>
+          <w:rFonts w:ascii="Times New Roman" w:hAnsi="Times New Roman" w:cs="Times New Roman"/>
+          <w:sz w:val="24"/>
+          <w:szCs w:val="24"/>
+        </w:rPr>
+        <w:t>Os “()” são opcionais.</w:t>
+      </w:r>
+    </w:p>
+    <w:p>
+      <w:pPr>
+        <w:pStyle w:val="PargrafodaLista"/>
+        <w:numPr>
+          <w:ilvl w:val="1"/>
+          <w:numId w:val="1"/>
+        </w:numPr>
+        <w:spacing w:line="360" w:lineRule="auto"/>
+        <w:jc w:val="both"/>
+        <w:rPr>
+          <w:rFonts w:ascii="Times New Roman" w:hAnsi="Times New Roman" w:cs="Times New Roman"/>
+          <w:sz w:val="24"/>
+          <w:szCs w:val="24"/>
+        </w:rPr>
+      </w:pPr>
+      <w:r>
+        <w:rPr>
+          <w:rFonts w:ascii="Times New Roman" w:hAnsi="Times New Roman" w:cs="Times New Roman"/>
+          <w:sz w:val="24"/>
+          <w:szCs w:val="24"/>
+        </w:rPr>
+        <w:t>Utilizando ifs estamos utilizando filtros.</w:t>
       </w:r>
     </w:p>
     <w:sectPr>

</xml_diff>

<commit_message>
Problemas da mutabilidade da lista
</commit_message>
<xml_diff>
--- a/Python/Python Collections/Anotações/Python Collections.docx
+++ b/Python/Python Collections/Anotações/Python Collections.docx
@@ -1084,6 +1084,30 @@
           <w:szCs w:val="24"/>
         </w:rPr>
         <w:t>Utilizando ifs estamos utilizando filtros.</w:t>
+      </w:r>
+    </w:p>
+    <w:p>
+      <w:pPr>
+        <w:pStyle w:val="PargrafodaLista"/>
+        <w:numPr>
+          <w:ilvl w:val="1"/>
+          <w:numId w:val="1"/>
+        </w:numPr>
+        <w:spacing w:line="360" w:lineRule="auto"/>
+        <w:jc w:val="both"/>
+        <w:rPr>
+          <w:rFonts w:ascii="Times New Roman" w:hAnsi="Times New Roman" w:cs="Times New Roman"/>
+          <w:sz w:val="24"/>
+          <w:szCs w:val="24"/>
+        </w:rPr>
+      </w:pPr>
+      <w:r>
+        <w:rPr>
+          <w:rFonts w:ascii="Times New Roman" w:hAnsi="Times New Roman" w:cs="Times New Roman"/>
+          <w:sz w:val="24"/>
+          <w:szCs w:val="24"/>
+        </w:rPr>
+        <w:t>Coloque sempre “none” como parâmetro padrão para listas para evitar problemas.</w:t>
       </w:r>
     </w:p>
     <w:sectPr>

</xml_diff>

<commit_message>
Listas com objetos de classes nossas PRÓXIMA
Fizemos uma conta para exemplificar listas
</commit_message>
<xml_diff>
--- a/Python/Python Collections/Anotações/Python Collections.docx
+++ b/Python/Python Collections/Anotações/Python Collections.docx
@@ -21,10 +21,13 @@
           <w:szCs w:val="24"/>
           <w:u w:val="single"/>
         </w:rPr>
-        <w:t xml:space="preserve">Python </w:t>
-      </w:r>
-      <w:proofErr w:type="spellStart"/>
-      <w:r>
+        <w:t>Python Collections</w:t>
+      </w:r>
+    </w:p>
+    <w:p>
+      <w:pPr>
+        <w:spacing w:line="360" w:lineRule="auto"/>
+        <w:jc w:val="right"/>
         <w:rPr>
           <w:rFonts w:ascii="Times New Roman" w:hAnsi="Times New Roman" w:cs="Times New Roman"/>
           <w:b/>
@@ -33,14 +36,8 @@
           <w:szCs w:val="24"/>
           <w:u w:val="single"/>
         </w:rPr>
-        <w:t>Collections</w:t>
-      </w:r>
-      <w:proofErr w:type="spellEnd"/>
-    </w:p>
-    <w:p>
-      <w:pPr>
-        <w:spacing w:line="360" w:lineRule="auto"/>
-        <w:jc w:val="right"/>
+      </w:pPr>
+      <w:r>
         <w:rPr>
           <w:rFonts w:ascii="Times New Roman" w:hAnsi="Times New Roman" w:cs="Times New Roman"/>
           <w:b/>
@@ -49,7 +46,8 @@
           <w:szCs w:val="24"/>
           <w:u w:val="single"/>
         </w:rPr>
-      </w:pPr>
+        <w:t>Parte 1:</w:t>
+      </w:r>
       <w:r>
         <w:rPr>
           <w:rFonts w:ascii="Times New Roman" w:hAnsi="Times New Roman" w:cs="Times New Roman"/>
@@ -59,9 +57,18 @@
           <w:szCs w:val="24"/>
           <w:u w:val="single"/>
         </w:rPr>
-        <w:t>Parte 1:</w:t>
-      </w:r>
-      <w:r>
+        <w:t xml:space="preserve"> Listas e Tuplas</w:t>
+      </w:r>
+    </w:p>
+    <w:p>
+      <w:pPr>
+        <w:pStyle w:val="PargrafodaLista"/>
+        <w:numPr>
+          <w:ilvl w:val="0"/>
+          <w:numId w:val="1"/>
+        </w:numPr>
+        <w:spacing w:line="360" w:lineRule="auto"/>
+        <w:jc w:val="both"/>
         <w:rPr>
           <w:rFonts w:ascii="Times New Roman" w:hAnsi="Times New Roman" w:cs="Times New Roman"/>
           <w:b/>
@@ -70,9 +77,7 @@
           <w:szCs w:val="24"/>
           <w:u w:val="single"/>
         </w:rPr>
-        <w:t xml:space="preserve"> Listas e </w:t>
-      </w:r>
-      <w:proofErr w:type="spellStart"/>
+      </w:pPr>
       <w:r>
         <w:rPr>
           <w:rFonts w:ascii="Times New Roman" w:hAnsi="Times New Roman" w:cs="Times New Roman"/>
@@ -82,37 +87,6 @@
           <w:szCs w:val="24"/>
           <w:u w:val="single"/>
         </w:rPr>
-        <w:t>Tuplas</w:t>
-      </w:r>
-      <w:proofErr w:type="spellEnd"/>
-    </w:p>
-    <w:p>
-      <w:pPr>
-        <w:pStyle w:val="PargrafodaLista"/>
-        <w:numPr>
-          <w:ilvl w:val="0"/>
-          <w:numId w:val="1"/>
-        </w:numPr>
-        <w:spacing w:line="360" w:lineRule="auto"/>
-        <w:jc w:val="both"/>
-        <w:rPr>
-          <w:rFonts w:ascii="Times New Roman" w:hAnsi="Times New Roman" w:cs="Times New Roman"/>
-          <w:b/>
-          <w:bCs/>
-          <w:sz w:val="24"/>
-          <w:szCs w:val="24"/>
-          <w:u w:val="single"/>
-        </w:rPr>
-      </w:pPr>
-      <w:r>
-        <w:rPr>
-          <w:rFonts w:ascii="Times New Roman" w:hAnsi="Times New Roman" w:cs="Times New Roman"/>
-          <w:b/>
-          <w:bCs/>
-          <w:sz w:val="24"/>
-          <w:szCs w:val="24"/>
-          <w:u w:val="single"/>
-        </w:rPr>
         <w:t>Aula 1 – Listas e Operações:</w:t>
       </w:r>
     </w:p>
@@ -161,25 +135,7 @@
           <w:sz w:val="24"/>
           <w:szCs w:val="24"/>
         </w:rPr>
-        <w:t xml:space="preserve"> </w:t>
-      </w:r>
-      <w:proofErr w:type="spellStart"/>
-      <w:r>
-        <w:rPr>
-          <w:rFonts w:ascii="Times New Roman" w:hAnsi="Times New Roman" w:cs="Times New Roman"/>
-          <w:sz w:val="24"/>
-          <w:szCs w:val="24"/>
-        </w:rPr>
-        <w:t>Append</w:t>
-      </w:r>
-      <w:proofErr w:type="spellEnd"/>
-      <w:r>
-        <w:rPr>
-          <w:rFonts w:ascii="Times New Roman" w:hAnsi="Times New Roman" w:cs="Times New Roman"/>
-          <w:sz w:val="24"/>
-          <w:szCs w:val="24"/>
-        </w:rPr>
-        <w:t>(valor): Adiciona um valor em uma lista.</w:t>
+        <w:t xml:space="preserve"> Append(valor): Adiciona um valor em uma lista.</w:t>
       </w:r>
     </w:p>
     <w:p>
@@ -251,25 +207,7 @@
           <w:sz w:val="24"/>
           <w:szCs w:val="24"/>
         </w:rPr>
-        <w:t xml:space="preserve"> </w:t>
-      </w:r>
-      <w:proofErr w:type="spellStart"/>
-      <w:r>
-        <w:rPr>
-          <w:rFonts w:ascii="Times New Roman" w:hAnsi="Times New Roman" w:cs="Times New Roman"/>
-          <w:sz w:val="24"/>
-          <w:szCs w:val="24"/>
-        </w:rPr>
-        <w:t>Clear</w:t>
-      </w:r>
-      <w:proofErr w:type="spellEnd"/>
-      <w:r>
-        <w:rPr>
-          <w:rFonts w:ascii="Times New Roman" w:hAnsi="Times New Roman" w:cs="Times New Roman"/>
-          <w:sz w:val="24"/>
-          <w:szCs w:val="24"/>
-        </w:rPr>
-        <w:t>(): Remove todos os itens da lista.</w:t>
+        <w:t xml:space="preserve"> Clear(): Remove todos os itens da lista.</w:t>
       </w:r>
     </w:p>
     <w:p>
@@ -464,23 +402,13 @@
         </w:rPr>
         <w:t xml:space="preserve"> </w:t>
       </w:r>
-      <w:proofErr w:type="spellStart"/>
-      <w:r>
-        <w:rPr>
-          <w:rFonts w:ascii="Times New Roman" w:hAnsi="Times New Roman" w:cs="Times New Roman"/>
-          <w:sz w:val="24"/>
-          <w:szCs w:val="24"/>
-        </w:rPr>
-        <w:t>Insert</w:t>
-      </w:r>
-      <w:proofErr w:type="spellEnd"/>
-      <w:r>
-        <w:rPr>
-          <w:rFonts w:ascii="Times New Roman" w:hAnsi="Times New Roman" w:cs="Times New Roman"/>
-          <w:sz w:val="24"/>
-          <w:szCs w:val="24"/>
-        </w:rPr>
-        <w:t>(posição, x): Adiciona um elemento em uma lista na posição desejada e o elemento</w:t>
+      <w:r>
+        <w:rPr>
+          <w:rFonts w:ascii="Times New Roman" w:hAnsi="Times New Roman" w:cs="Times New Roman"/>
+          <w:sz w:val="24"/>
+          <w:szCs w:val="24"/>
+        </w:rPr>
+        <w:t>Insert(posição, x): Adiciona um elemento em uma lista na posição desejada e o elemento</w:t>
       </w:r>
       <w:r>
         <w:rPr>
@@ -520,25 +448,7 @@
           <w:sz w:val="24"/>
           <w:szCs w:val="24"/>
         </w:rPr>
-        <w:t xml:space="preserve"> Podemos utilizar o </w:t>
-      </w:r>
-      <w:proofErr w:type="spellStart"/>
-      <w:r>
-        <w:rPr>
-          <w:rFonts w:ascii="Times New Roman" w:hAnsi="Times New Roman" w:cs="Times New Roman"/>
-          <w:sz w:val="24"/>
-          <w:szCs w:val="24"/>
-        </w:rPr>
-        <w:t>append</w:t>
-      </w:r>
-      <w:proofErr w:type="spellEnd"/>
-      <w:r>
-        <w:rPr>
-          <w:rFonts w:ascii="Times New Roman" w:hAnsi="Times New Roman" w:cs="Times New Roman"/>
-          <w:sz w:val="24"/>
-          <w:szCs w:val="24"/>
-        </w:rPr>
-        <w:t>(), com uma gambiarra, para acrescentar mais de um elemento em uma lista, mas, para isso, precisamos criar outra lista:</w:t>
+        <w:t xml:space="preserve"> Podemos utilizar o append(), com uma gambiarra, para acrescentar mais de um elemento em uma lista, mas, para isso, precisamos criar outra lista:</w:t>
       </w:r>
     </w:p>
     <w:p>
@@ -686,23 +596,13 @@
           <w:szCs w:val="24"/>
         </w:rPr>
       </w:pPr>
-      <w:proofErr w:type="spellStart"/>
-      <w:r>
-        <w:rPr>
-          <w:rFonts w:ascii="Times New Roman" w:hAnsi="Times New Roman" w:cs="Times New Roman"/>
-          <w:sz w:val="24"/>
-          <w:szCs w:val="24"/>
-        </w:rPr>
-        <w:t>Extend</w:t>
-      </w:r>
-      <w:proofErr w:type="spellEnd"/>
-      <w:r>
-        <w:rPr>
-          <w:rFonts w:ascii="Times New Roman" w:hAnsi="Times New Roman" w:cs="Times New Roman"/>
-          <w:sz w:val="24"/>
-          <w:szCs w:val="24"/>
-        </w:rPr>
-        <w:t>([n, n1, n2...]): aumenta o iterável, fazendo com que essa lista se torne parte da lista já existente:</w:t>
+      <w:r>
+        <w:rPr>
+          <w:rFonts w:ascii="Times New Roman" w:hAnsi="Times New Roman" w:cs="Times New Roman"/>
+          <w:sz w:val="24"/>
+          <w:szCs w:val="24"/>
+        </w:rPr>
+        <w:t>Extend([n, n1, n2...]): aumenta o iterável, fazendo com que essa lista se torne parte da lista já existente:</w:t>
       </w:r>
     </w:p>
     <w:p>
@@ -1183,25 +1083,7 @@
           <w:sz w:val="24"/>
           <w:szCs w:val="24"/>
         </w:rPr>
-        <w:t xml:space="preserve">Utilizando </w:t>
-      </w:r>
-      <w:proofErr w:type="spellStart"/>
-      <w:r>
-        <w:rPr>
-          <w:rFonts w:ascii="Times New Roman" w:hAnsi="Times New Roman" w:cs="Times New Roman"/>
-          <w:sz w:val="24"/>
-          <w:szCs w:val="24"/>
-        </w:rPr>
-        <w:t>ifs</w:t>
-      </w:r>
-      <w:proofErr w:type="spellEnd"/>
-      <w:r>
-        <w:rPr>
-          <w:rFonts w:ascii="Times New Roman" w:hAnsi="Times New Roman" w:cs="Times New Roman"/>
-          <w:sz w:val="24"/>
-          <w:szCs w:val="24"/>
-        </w:rPr>
-        <w:t xml:space="preserve"> estamos utilizando filtros.</w:t>
+        <w:t>Utilizando ifs estamos utilizando filtros.</w:t>
       </w:r>
     </w:p>
     <w:p>
@@ -1225,25 +1107,7 @@
           <w:sz w:val="24"/>
           <w:szCs w:val="24"/>
         </w:rPr>
-        <w:t>Coloque sempre “</w:t>
-      </w:r>
-      <w:proofErr w:type="spellStart"/>
-      <w:r>
-        <w:rPr>
-          <w:rFonts w:ascii="Times New Roman" w:hAnsi="Times New Roman" w:cs="Times New Roman"/>
-          <w:sz w:val="24"/>
-          <w:szCs w:val="24"/>
-        </w:rPr>
-        <w:t>none</w:t>
-      </w:r>
-      <w:proofErr w:type="spellEnd"/>
-      <w:r>
-        <w:rPr>
-          <w:rFonts w:ascii="Times New Roman" w:hAnsi="Times New Roman" w:cs="Times New Roman"/>
-          <w:sz w:val="24"/>
-          <w:szCs w:val="24"/>
-        </w:rPr>
-        <w:t>” como parâmetro padrão para listas para evitar problemas.</w:t>
+        <w:t>Coloque sempre “none” como parâmetro padrão para listas para evitar problemas.</w:t>
       </w:r>
     </w:p>
     <w:p>
@@ -1556,25 +1420,7 @@
           <w:sz w:val="24"/>
           <w:szCs w:val="24"/>
         </w:rPr>
-        <w:t xml:space="preserve">Utilizar um for </w:t>
-      </w:r>
-      <w:proofErr w:type="spellStart"/>
-      <w:r>
-        <w:rPr>
-          <w:rFonts w:ascii="Times New Roman" w:hAnsi="Times New Roman" w:cs="Times New Roman"/>
-          <w:sz w:val="24"/>
-          <w:szCs w:val="24"/>
-        </w:rPr>
-        <w:t>comprehension</w:t>
-      </w:r>
-      <w:proofErr w:type="spellEnd"/>
-      <w:r>
-        <w:rPr>
-          <w:rFonts w:ascii="Times New Roman" w:hAnsi="Times New Roman" w:cs="Times New Roman"/>
-          <w:sz w:val="24"/>
-          <w:szCs w:val="24"/>
-        </w:rPr>
-        <w:t>;</w:t>
+        <w:t>Utilizar um for comprehension;</w:t>
       </w:r>
     </w:p>
     <w:p>
@@ -1684,31 +1530,7 @@
           <w:szCs w:val="24"/>
           <w:u w:val="single"/>
         </w:rPr>
-        <w:t xml:space="preserve">Aula 2 – </w:t>
-      </w:r>
-      <w:proofErr w:type="spellStart"/>
-      <w:r>
-        <w:rPr>
-          <w:rFonts w:ascii="Times New Roman" w:hAnsi="Times New Roman" w:cs="Times New Roman"/>
-          <w:b/>
-          <w:bCs/>
-          <w:sz w:val="24"/>
-          <w:szCs w:val="24"/>
-          <w:u w:val="single"/>
-        </w:rPr>
-        <w:t>Tuplas</w:t>
-      </w:r>
-      <w:proofErr w:type="spellEnd"/>
-      <w:r>
-        <w:rPr>
-          <w:rFonts w:ascii="Times New Roman" w:hAnsi="Times New Roman" w:cs="Times New Roman"/>
-          <w:b/>
-          <w:bCs/>
-          <w:sz w:val="24"/>
-          <w:szCs w:val="24"/>
-          <w:u w:val="single"/>
-        </w:rPr>
-        <w:t>:</w:t>
+        <w:t>Aula 2 – Tuplas:</w:t>
       </w:r>
     </w:p>
     <w:p>
@@ -1733,6 +1555,38 @@
           <w:szCs w:val="24"/>
         </w:rPr>
         <w:t xml:space="preserve"> </w:t>
+      </w:r>
+      <w:r>
+        <w:rPr>
+          <w:rFonts w:ascii="Times New Roman" w:hAnsi="Times New Roman" w:cs="Times New Roman"/>
+          <w:sz w:val="24"/>
+          <w:szCs w:val="24"/>
+        </w:rPr>
+        <w:t>Colocar objetos em listas não instancia eles, apenas referencia mais uma vez.</w:t>
+      </w:r>
+    </w:p>
+    <w:p>
+      <w:pPr>
+        <w:pStyle w:val="PargrafodaLista"/>
+        <w:numPr>
+          <w:ilvl w:val="1"/>
+          <w:numId w:val="1"/>
+        </w:numPr>
+        <w:spacing w:line="360" w:lineRule="auto"/>
+        <w:jc w:val="both"/>
+        <w:rPr>
+          <w:rFonts w:ascii="Times New Roman" w:hAnsi="Times New Roman" w:cs="Times New Roman"/>
+          <w:sz w:val="24"/>
+          <w:szCs w:val="24"/>
+        </w:rPr>
+      </w:pPr>
+      <w:r>
+        <w:rPr>
+          <w:rFonts w:ascii="Times New Roman" w:hAnsi="Times New Roman" w:cs="Times New Roman"/>
+          <w:sz w:val="24"/>
+          <w:szCs w:val="24"/>
+        </w:rPr>
+        <w:t xml:space="preserve"> Se em uma lista colocar duplicatas de objetos, isso não fará com que crie outro objeto igual, apenas dá dois valores de referência a um mesmo objeto.</w:t>
       </w:r>
     </w:p>
     <w:sectPr>

</xml_diff>

<commit_message>
Tuplas, objetos e anemia
</commit_message>
<xml_diff>
--- a/Python/Python Collections/Anotações/Python Collections.docx
+++ b/Python/Python Collections/Anotações/Python Collections.docx
@@ -1587,6 +1587,134 @@
           <w:szCs w:val="24"/>
         </w:rPr>
         <w:t xml:space="preserve"> Se em uma lista colocar duplicatas de objetos, isso não fará com que crie outro objeto igual, apenas dá dois valores de referência a um mesmo objeto.</w:t>
+      </w:r>
+    </w:p>
+    <w:p>
+      <w:pPr>
+        <w:pStyle w:val="PargrafodaLista"/>
+        <w:numPr>
+          <w:ilvl w:val="1"/>
+          <w:numId w:val="1"/>
+        </w:numPr>
+        <w:spacing w:line="360" w:lineRule="auto"/>
+        <w:jc w:val="both"/>
+        <w:rPr>
+          <w:rFonts w:ascii="Times New Roman" w:hAnsi="Times New Roman" w:cs="Times New Roman"/>
+          <w:sz w:val="24"/>
+          <w:szCs w:val="24"/>
+        </w:rPr>
+      </w:pPr>
+      <w:r>
+        <w:rPr>
+          <w:rFonts w:ascii="Times New Roman" w:hAnsi="Times New Roman" w:cs="Times New Roman"/>
+          <w:sz w:val="24"/>
+          <w:szCs w:val="24"/>
+        </w:rPr>
+        <w:t xml:space="preserve"> Uma tupla é como uma lista, porém imutável, ou seja, não podemos usar append() ou remove()</w:t>
+      </w:r>
+      <w:r>
+        <w:rPr>
+          <w:rFonts w:ascii="Times New Roman" w:hAnsi="Times New Roman" w:cs="Times New Roman"/>
+          <w:sz w:val="24"/>
+          <w:szCs w:val="24"/>
+        </w:rPr>
+        <w:t>.</w:t>
+      </w:r>
+    </w:p>
+    <w:p>
+      <w:pPr>
+        <w:pStyle w:val="PargrafodaLista"/>
+        <w:numPr>
+          <w:ilvl w:val="1"/>
+          <w:numId w:val="1"/>
+        </w:numPr>
+        <w:spacing w:line="360" w:lineRule="auto"/>
+        <w:jc w:val="both"/>
+        <w:rPr>
+          <w:rFonts w:ascii="Times New Roman" w:hAnsi="Times New Roman" w:cs="Times New Roman"/>
+          <w:sz w:val="24"/>
+          <w:szCs w:val="24"/>
+        </w:rPr>
+      </w:pPr>
+      <w:r>
+        <w:rPr>
+          <w:rFonts w:ascii="Times New Roman" w:hAnsi="Times New Roman" w:cs="Times New Roman"/>
+          <w:sz w:val="24"/>
+          <w:szCs w:val="24"/>
+        </w:rPr>
+        <w:t xml:space="preserve"> Podemos colocar valores de vários tipos: str, int, float, dentre outros em uma tupla.</w:t>
+      </w:r>
+    </w:p>
+    <w:p>
+      <w:pPr>
+        <w:pStyle w:val="PargrafodaLista"/>
+        <w:numPr>
+          <w:ilvl w:val="1"/>
+          <w:numId w:val="1"/>
+        </w:numPr>
+        <w:spacing w:line="360" w:lineRule="auto"/>
+        <w:jc w:val="both"/>
+        <w:rPr>
+          <w:rFonts w:ascii="Times New Roman" w:hAnsi="Times New Roman" w:cs="Times New Roman"/>
+          <w:sz w:val="24"/>
+          <w:szCs w:val="24"/>
+        </w:rPr>
+      </w:pPr>
+      <w:r>
+        <w:rPr>
+          <w:rFonts w:ascii="Times New Roman" w:hAnsi="Times New Roman" w:cs="Times New Roman"/>
+          <w:sz w:val="24"/>
+          <w:szCs w:val="24"/>
+        </w:rPr>
+        <w:t xml:space="preserve"> </w:t>
+      </w:r>
+      <w:r>
+        <w:rPr>
+          <w:rFonts w:ascii="Times New Roman" w:hAnsi="Times New Roman" w:cs="Times New Roman"/>
+          <w:sz w:val="24"/>
+          <w:szCs w:val="24"/>
+        </w:rPr>
+        <w:t>Diferentemente da lista, que é demarcada com [], as tuplas são com ().</w:t>
+      </w:r>
+    </w:p>
+    <w:p>
+      <w:pPr>
+        <w:pStyle w:val="PargrafodaLista"/>
+        <w:numPr>
+          <w:ilvl w:val="1"/>
+          <w:numId w:val="1"/>
+        </w:numPr>
+        <w:spacing w:line="360" w:lineRule="auto"/>
+        <w:jc w:val="both"/>
+        <w:rPr>
+          <w:rFonts w:ascii="Times New Roman" w:hAnsi="Times New Roman" w:cs="Times New Roman"/>
+          <w:sz w:val="24"/>
+          <w:szCs w:val="24"/>
+        </w:rPr>
+      </w:pPr>
+      <w:r>
+        <w:rPr>
+          <w:rFonts w:ascii="Times New Roman" w:hAnsi="Times New Roman" w:cs="Times New Roman"/>
+          <w:sz w:val="24"/>
+          <w:szCs w:val="24"/>
+        </w:rPr>
+        <w:t xml:space="preserve"> A posição dos elementos também é significante, diferentemente das</w:t>
+      </w:r>
+      <w:r>
+        <w:rPr>
+          <w:rFonts w:ascii="Times New Roman" w:hAnsi="Times New Roman" w:cs="Times New Roman"/>
+          <w:sz w:val="24"/>
+          <w:szCs w:val="24"/>
+        </w:rPr>
+        <w:t xml:space="preserve"> </w:t>
+      </w:r>
+      <w:r>
+        <w:rPr>
+          <w:rFonts w:ascii="Times New Roman" w:hAnsi="Times New Roman" w:cs="Times New Roman"/>
+          <w:sz w:val="24"/>
+          <w:szCs w:val="24"/>
+        </w:rPr>
+        <w:t>listas.</w:t>
       </w:r>
     </w:p>
     <w:sectPr>

</xml_diff>

<commit_message>
Tupla de objetos e lista de tuplas
Aprendemos que podemos usar ambos juntos
</commit_message>
<xml_diff>
--- a/Python/Python Collections/Anotações/Python Collections.docx
+++ b/Python/Python Collections/Anotações/Python Collections.docx
@@ -1716,6 +1716,185 @@
         </w:rPr>
         <w:t>listas.</w:t>
       </w:r>
+    </w:p>
+    <w:p>
+      <w:pPr>
+        <w:pStyle w:val="PargrafodaLista"/>
+        <w:numPr>
+          <w:ilvl w:val="1"/>
+          <w:numId w:val="1"/>
+        </w:numPr>
+        <w:spacing w:line="360" w:lineRule="auto"/>
+        <w:jc w:val="both"/>
+        <w:rPr>
+          <w:rFonts w:ascii="Times New Roman" w:hAnsi="Times New Roman" w:cs="Times New Roman"/>
+          <w:sz w:val="24"/>
+          <w:szCs w:val="24"/>
+        </w:rPr>
+      </w:pPr>
+      <w:r>
+        <w:rPr>
+          <w:rFonts w:ascii="Times New Roman" w:hAnsi="Times New Roman" w:cs="Times New Roman"/>
+          <w:sz w:val="24"/>
+          <w:szCs w:val="24"/>
+        </w:rPr>
+        <w:t xml:space="preserve"> Podemos criar listas de tuplas, dizendo que uma lista de usuários recebe 2 usuários que são tuplas, onde a ordem é nome, idade e ano de nascimento, imutáveis.</w:t>
+      </w:r>
+      <w:r>
+        <w:rPr>
+          <w:rFonts w:ascii="Times New Roman" w:hAnsi="Times New Roman" w:cs="Times New Roman"/>
+          <w:sz w:val="24"/>
+          <w:szCs w:val="24"/>
+        </w:rPr>
+        <w:t xml:space="preserve"> Ex.:</w:t>
+      </w:r>
+    </w:p>
+    <w:p>
+      <w:pPr>
+        <w:spacing w:line="360" w:lineRule="auto"/>
+        <w:jc w:val="center"/>
+        <w:rPr>
+          <w:rFonts w:ascii="Times New Roman" w:hAnsi="Times New Roman" w:cs="Times New Roman"/>
+          <w:sz w:val="24"/>
+          <w:szCs w:val="24"/>
+        </w:rPr>
+      </w:pPr>
+      <w:r>
+        <w:rPr>
+          <w:rFonts w:ascii="Times New Roman" w:hAnsi="Times New Roman" w:cs="Times New Roman"/>
+          <w:sz w:val="24"/>
+          <w:szCs w:val="24"/>
+        </w:rPr>
+        <w:lastRenderedPageBreak/>
+        <w:drawing>
+          <wp:inline distT="0" distB="0" distL="0" distR="0" wp14:anchorId="16D7E5A2" wp14:editId="7391301F">
+            <wp:extent cx="4315427" cy="2057687"/>
+            <wp:effectExtent l="0" t="0" r="9525" b="0"/>
+            <wp:docPr id="10" name="Imagem 10"/>
+            <wp:cNvGraphicFramePr>
+              <a:graphicFrameLocks xmlns:a="http://schemas.openxmlformats.org/drawingml/2006/main" noChangeAspect="1"/>
+            </wp:cNvGraphicFramePr>
+            <a:graphic xmlns:a="http://schemas.openxmlformats.org/drawingml/2006/main">
+              <a:graphicData uri="http://schemas.openxmlformats.org/drawingml/2006/picture">
+                <pic:pic xmlns:pic="http://schemas.openxmlformats.org/drawingml/2006/picture">
+                  <pic:nvPicPr>
+                    <pic:cNvPr id="1" name=""/>
+                    <pic:cNvPicPr/>
+                  </pic:nvPicPr>
+                  <pic:blipFill>
+                    <a:blip r:embed="rId13"/>
+                    <a:stretch>
+                      <a:fillRect/>
+                    </a:stretch>
+                  </pic:blipFill>
+                  <pic:spPr>
+                    <a:xfrm>
+                      <a:off x="0" y="0"/>
+                      <a:ext cx="4315427" cy="2057687"/>
+                    </a:xfrm>
+                    <a:prstGeom prst="rect">
+                      <a:avLst/>
+                    </a:prstGeom>
+                  </pic:spPr>
+                </pic:pic>
+              </a:graphicData>
+            </a:graphic>
+          </wp:inline>
+        </w:drawing>
+      </w:r>
+    </w:p>
+    <w:p>
+      <w:pPr>
+        <w:pStyle w:val="PargrafodaLista"/>
+        <w:numPr>
+          <w:ilvl w:val="1"/>
+          <w:numId w:val="1"/>
+        </w:numPr>
+        <w:spacing w:line="360" w:lineRule="auto"/>
+        <w:jc w:val="both"/>
+        <w:rPr>
+          <w:rFonts w:ascii="Times New Roman" w:hAnsi="Times New Roman" w:cs="Times New Roman"/>
+          <w:sz w:val="24"/>
+          <w:szCs w:val="24"/>
+        </w:rPr>
+      </w:pPr>
+      <w:r>
+        <w:rPr>
+          <w:rFonts w:ascii="Times New Roman" w:hAnsi="Times New Roman" w:cs="Times New Roman"/>
+          <w:sz w:val="24"/>
+          <w:szCs w:val="24"/>
+        </w:rPr>
+        <w:t xml:space="preserve"> Nesse caso podemos colocar outras tuplas dentro dessa lista usando o append(). Ex.:</w:t>
+      </w:r>
+    </w:p>
+    <w:p>
+      <w:pPr>
+        <w:spacing w:line="360" w:lineRule="auto"/>
+        <w:jc w:val="center"/>
+        <w:rPr>
+          <w:rFonts w:ascii="Times New Roman" w:hAnsi="Times New Roman" w:cs="Times New Roman"/>
+          <w:sz w:val="24"/>
+          <w:szCs w:val="24"/>
+        </w:rPr>
+      </w:pPr>
+      <w:r>
+        <w:rPr>
+          <w:rFonts w:ascii="Times New Roman" w:hAnsi="Times New Roman" w:cs="Times New Roman"/>
+          <w:sz w:val="24"/>
+          <w:szCs w:val="24"/>
+        </w:rPr>
+        <w:drawing>
+          <wp:inline distT="0" distB="0" distL="0" distR="0" wp14:anchorId="4F880AB4" wp14:editId="310F832B">
+            <wp:extent cx="3324689" cy="1667108"/>
+            <wp:effectExtent l="0" t="0" r="0" b="9525"/>
+            <wp:docPr id="11" name="Imagem 11"/>
+            <wp:cNvGraphicFramePr>
+              <a:graphicFrameLocks xmlns:a="http://schemas.openxmlformats.org/drawingml/2006/main" noChangeAspect="1"/>
+            </wp:cNvGraphicFramePr>
+            <a:graphic xmlns:a="http://schemas.openxmlformats.org/drawingml/2006/main">
+              <a:graphicData uri="http://schemas.openxmlformats.org/drawingml/2006/picture">
+                <pic:pic xmlns:pic="http://schemas.openxmlformats.org/drawingml/2006/picture">
+                  <pic:nvPicPr>
+                    <pic:cNvPr id="1" name=""/>
+                    <pic:cNvPicPr/>
+                  </pic:nvPicPr>
+                  <pic:blipFill>
+                    <a:blip r:embed="rId14"/>
+                    <a:stretch>
+                      <a:fillRect/>
+                    </a:stretch>
+                  </pic:blipFill>
+                  <pic:spPr>
+                    <a:xfrm>
+                      <a:off x="0" y="0"/>
+                      <a:ext cx="3324689" cy="1667108"/>
+                    </a:xfrm>
+                    <a:prstGeom prst="rect">
+                      <a:avLst/>
+                    </a:prstGeom>
+                  </pic:spPr>
+                </pic:pic>
+              </a:graphicData>
+            </a:graphic>
+          </wp:inline>
+        </w:drawing>
+      </w:r>
+    </w:p>
+    <w:p>
+      <w:pPr>
+        <w:pStyle w:val="PargrafodaLista"/>
+        <w:numPr>
+          <w:ilvl w:val="1"/>
+          <w:numId w:val="1"/>
+        </w:numPr>
+        <w:spacing w:line="360" w:lineRule="auto"/>
+        <w:jc w:val="both"/>
+        <w:rPr>
+          <w:rFonts w:ascii="Times New Roman" w:hAnsi="Times New Roman" w:cs="Times New Roman"/>
+          <w:sz w:val="24"/>
+          <w:szCs w:val="24"/>
+        </w:rPr>
+      </w:pPr>
     </w:p>
     <w:sectPr>
       <w:pgSz w:w="11906" w:h="16838"/>

</xml_diff>

<commit_message>
Igualdade e o __eq__
Aprendemos diferenciar e como colocar um método de igualdade
</commit_message>
<xml_diff>
--- a/Python/Python Collections/Anotações/Python Collections.docx
+++ b/Python/Python Collections/Anotações/Python Collections.docx
@@ -21,10 +21,13 @@
           <w:szCs w:val="24"/>
           <w:u w:val="single"/>
         </w:rPr>
-        <w:t xml:space="preserve">Python </w:t>
-      </w:r>
-      <w:proofErr w:type="spellStart"/>
-      <w:r>
+        <w:t>Python Collections</w:t>
+      </w:r>
+    </w:p>
+    <w:p>
+      <w:pPr>
+        <w:spacing w:line="360" w:lineRule="auto"/>
+        <w:jc w:val="right"/>
         <w:rPr>
           <w:rFonts w:ascii="Times New Roman" w:hAnsi="Times New Roman" w:cs="Times New Roman"/>
           <w:b/>
@@ -33,14 +36,8 @@
           <w:szCs w:val="24"/>
           <w:u w:val="single"/>
         </w:rPr>
-        <w:t>Collections</w:t>
-      </w:r>
-      <w:proofErr w:type="spellEnd"/>
-    </w:p>
-    <w:p>
-      <w:pPr>
-        <w:spacing w:line="360" w:lineRule="auto"/>
-        <w:jc w:val="right"/>
+      </w:pPr>
+      <w:r>
         <w:rPr>
           <w:rFonts w:ascii="Times New Roman" w:hAnsi="Times New Roman" w:cs="Times New Roman"/>
           <w:b/>
@@ -49,7 +46,8 @@
           <w:szCs w:val="24"/>
           <w:u w:val="single"/>
         </w:rPr>
-      </w:pPr>
+        <w:t>Parte 1:</w:t>
+      </w:r>
       <w:r>
         <w:rPr>
           <w:rFonts w:ascii="Times New Roman" w:hAnsi="Times New Roman" w:cs="Times New Roman"/>
@@ -59,9 +57,18 @@
           <w:szCs w:val="24"/>
           <w:u w:val="single"/>
         </w:rPr>
-        <w:t>Parte 1:</w:t>
-      </w:r>
-      <w:r>
+        <w:t xml:space="preserve"> Listas e Tuplas</w:t>
+      </w:r>
+    </w:p>
+    <w:p>
+      <w:pPr>
+        <w:pStyle w:val="PargrafodaLista"/>
+        <w:numPr>
+          <w:ilvl w:val="0"/>
+          <w:numId w:val="1"/>
+        </w:numPr>
+        <w:spacing w:line="360" w:lineRule="auto"/>
+        <w:jc w:val="both"/>
         <w:rPr>
           <w:rFonts w:ascii="Times New Roman" w:hAnsi="Times New Roman" w:cs="Times New Roman"/>
           <w:b/>
@@ -70,9 +77,7 @@
           <w:szCs w:val="24"/>
           <w:u w:val="single"/>
         </w:rPr>
-        <w:t xml:space="preserve"> Listas e </w:t>
-      </w:r>
-      <w:proofErr w:type="spellStart"/>
+      </w:pPr>
       <w:r>
         <w:rPr>
           <w:rFonts w:ascii="Times New Roman" w:hAnsi="Times New Roman" w:cs="Times New Roman"/>
@@ -82,37 +87,6 @@
           <w:szCs w:val="24"/>
           <w:u w:val="single"/>
         </w:rPr>
-        <w:t>Tuplas</w:t>
-      </w:r>
-      <w:proofErr w:type="spellEnd"/>
-    </w:p>
-    <w:p>
-      <w:pPr>
-        <w:pStyle w:val="PargrafodaLista"/>
-        <w:numPr>
-          <w:ilvl w:val="0"/>
-          <w:numId w:val="1"/>
-        </w:numPr>
-        <w:spacing w:line="360" w:lineRule="auto"/>
-        <w:jc w:val="both"/>
-        <w:rPr>
-          <w:rFonts w:ascii="Times New Roman" w:hAnsi="Times New Roman" w:cs="Times New Roman"/>
-          <w:b/>
-          <w:bCs/>
-          <w:sz w:val="24"/>
-          <w:szCs w:val="24"/>
-          <w:u w:val="single"/>
-        </w:rPr>
-      </w:pPr>
-      <w:r>
-        <w:rPr>
-          <w:rFonts w:ascii="Times New Roman" w:hAnsi="Times New Roman" w:cs="Times New Roman"/>
-          <w:b/>
-          <w:bCs/>
-          <w:sz w:val="24"/>
-          <w:szCs w:val="24"/>
-          <w:u w:val="single"/>
-        </w:rPr>
         <w:t>Aula 1 – Listas e Operações:</w:t>
       </w:r>
     </w:p>
@@ -161,25 +135,7 @@
           <w:sz w:val="24"/>
           <w:szCs w:val="24"/>
         </w:rPr>
-        <w:t xml:space="preserve"> </w:t>
-      </w:r>
-      <w:proofErr w:type="spellStart"/>
-      <w:r>
-        <w:rPr>
-          <w:rFonts w:ascii="Times New Roman" w:hAnsi="Times New Roman" w:cs="Times New Roman"/>
-          <w:sz w:val="24"/>
-          <w:szCs w:val="24"/>
-        </w:rPr>
-        <w:t>Append</w:t>
-      </w:r>
-      <w:proofErr w:type="spellEnd"/>
-      <w:r>
-        <w:rPr>
-          <w:rFonts w:ascii="Times New Roman" w:hAnsi="Times New Roman" w:cs="Times New Roman"/>
-          <w:sz w:val="24"/>
-          <w:szCs w:val="24"/>
-        </w:rPr>
-        <w:t>(valor): Adiciona um valor em uma lista.</w:t>
+        <w:t xml:space="preserve"> Append(valor): Adiciona um valor em uma lista.</w:t>
       </w:r>
     </w:p>
     <w:p>
@@ -251,25 +207,7 @@
           <w:sz w:val="24"/>
           <w:szCs w:val="24"/>
         </w:rPr>
-        <w:t xml:space="preserve"> </w:t>
-      </w:r>
-      <w:proofErr w:type="spellStart"/>
-      <w:r>
-        <w:rPr>
-          <w:rFonts w:ascii="Times New Roman" w:hAnsi="Times New Roman" w:cs="Times New Roman"/>
-          <w:sz w:val="24"/>
-          <w:szCs w:val="24"/>
-        </w:rPr>
-        <w:t>Clear</w:t>
-      </w:r>
-      <w:proofErr w:type="spellEnd"/>
-      <w:r>
-        <w:rPr>
-          <w:rFonts w:ascii="Times New Roman" w:hAnsi="Times New Roman" w:cs="Times New Roman"/>
-          <w:sz w:val="24"/>
-          <w:szCs w:val="24"/>
-        </w:rPr>
-        <w:t>(): Remove todos os itens da lista.</w:t>
+        <w:t xml:space="preserve"> Clear(): Remove todos os itens da lista.</w:t>
       </w:r>
     </w:p>
     <w:p>
@@ -465,23 +403,13 @@
         </w:rPr>
         <w:t xml:space="preserve"> </w:t>
       </w:r>
-      <w:proofErr w:type="spellStart"/>
-      <w:r>
-        <w:rPr>
-          <w:rFonts w:ascii="Times New Roman" w:hAnsi="Times New Roman" w:cs="Times New Roman"/>
-          <w:sz w:val="24"/>
-          <w:szCs w:val="24"/>
-        </w:rPr>
-        <w:t>Insert</w:t>
-      </w:r>
-      <w:proofErr w:type="spellEnd"/>
-      <w:r>
-        <w:rPr>
-          <w:rFonts w:ascii="Times New Roman" w:hAnsi="Times New Roman" w:cs="Times New Roman"/>
-          <w:sz w:val="24"/>
-          <w:szCs w:val="24"/>
-        </w:rPr>
-        <w:t>(posição, x): Adiciona um elemento em uma lista na posição desejada e o elemento</w:t>
+      <w:r>
+        <w:rPr>
+          <w:rFonts w:ascii="Times New Roman" w:hAnsi="Times New Roman" w:cs="Times New Roman"/>
+          <w:sz w:val="24"/>
+          <w:szCs w:val="24"/>
+        </w:rPr>
+        <w:t>Insert(posição, x): Adiciona um elemento em uma lista na posição desejada e o elemento</w:t>
       </w:r>
       <w:r>
         <w:rPr>
@@ -521,25 +449,7 @@
           <w:sz w:val="24"/>
           <w:szCs w:val="24"/>
         </w:rPr>
-        <w:t xml:space="preserve"> Podemos utilizar o </w:t>
-      </w:r>
-      <w:proofErr w:type="spellStart"/>
-      <w:r>
-        <w:rPr>
-          <w:rFonts w:ascii="Times New Roman" w:hAnsi="Times New Roman" w:cs="Times New Roman"/>
-          <w:sz w:val="24"/>
-          <w:szCs w:val="24"/>
-        </w:rPr>
-        <w:t>append</w:t>
-      </w:r>
-      <w:proofErr w:type="spellEnd"/>
-      <w:r>
-        <w:rPr>
-          <w:rFonts w:ascii="Times New Roman" w:hAnsi="Times New Roman" w:cs="Times New Roman"/>
-          <w:sz w:val="24"/>
-          <w:szCs w:val="24"/>
-        </w:rPr>
-        <w:t>(), com uma gambiarra, para acrescentar mais de um elemento em uma lista, mas, para isso, precisamos criar outra lista:</w:t>
+        <w:t xml:space="preserve"> Podemos utilizar o append(), com uma gambiarra, para acrescentar mais de um elemento em uma lista, mas, para isso, precisamos criar outra lista:</w:t>
       </w:r>
     </w:p>
     <w:p>
@@ -689,23 +599,13 @@
           <w:szCs w:val="24"/>
         </w:rPr>
       </w:pPr>
-      <w:proofErr w:type="spellStart"/>
-      <w:r>
-        <w:rPr>
-          <w:rFonts w:ascii="Times New Roman" w:hAnsi="Times New Roman" w:cs="Times New Roman"/>
-          <w:sz w:val="24"/>
-          <w:szCs w:val="24"/>
-        </w:rPr>
-        <w:t>Extend</w:t>
-      </w:r>
-      <w:proofErr w:type="spellEnd"/>
-      <w:r>
-        <w:rPr>
-          <w:rFonts w:ascii="Times New Roman" w:hAnsi="Times New Roman" w:cs="Times New Roman"/>
-          <w:sz w:val="24"/>
-          <w:szCs w:val="24"/>
-        </w:rPr>
-        <w:t>([n, n1, n2...]): aumenta o iterável, fazendo com que essa lista se torne parte da lista já existente:</w:t>
+      <w:r>
+        <w:rPr>
+          <w:rFonts w:ascii="Times New Roman" w:hAnsi="Times New Roman" w:cs="Times New Roman"/>
+          <w:sz w:val="24"/>
+          <w:szCs w:val="24"/>
+        </w:rPr>
+        <w:t>Extend([n, n1, n2...]): aumenta o iterável, fazendo com que essa lista se torne parte da lista já existente:</w:t>
       </w:r>
     </w:p>
     <w:p>
@@ -1191,25 +1091,7 @@
           <w:sz w:val="24"/>
           <w:szCs w:val="24"/>
         </w:rPr>
-        <w:t xml:space="preserve">Utilizando </w:t>
-      </w:r>
-      <w:proofErr w:type="spellStart"/>
-      <w:r>
-        <w:rPr>
-          <w:rFonts w:ascii="Times New Roman" w:hAnsi="Times New Roman" w:cs="Times New Roman"/>
-          <w:sz w:val="24"/>
-          <w:szCs w:val="24"/>
-        </w:rPr>
-        <w:t>ifs</w:t>
-      </w:r>
-      <w:proofErr w:type="spellEnd"/>
-      <w:r>
-        <w:rPr>
-          <w:rFonts w:ascii="Times New Roman" w:hAnsi="Times New Roman" w:cs="Times New Roman"/>
-          <w:sz w:val="24"/>
-          <w:szCs w:val="24"/>
-        </w:rPr>
-        <w:t xml:space="preserve"> estamos utilizando filtros.</w:t>
+        <w:t>Utilizando ifs estamos utilizando filtros.</w:t>
       </w:r>
     </w:p>
     <w:p>
@@ -1233,25 +1115,7 @@
           <w:sz w:val="24"/>
           <w:szCs w:val="24"/>
         </w:rPr>
-        <w:t>Coloque sempre “</w:t>
-      </w:r>
-      <w:proofErr w:type="spellStart"/>
-      <w:r>
-        <w:rPr>
-          <w:rFonts w:ascii="Times New Roman" w:hAnsi="Times New Roman" w:cs="Times New Roman"/>
-          <w:sz w:val="24"/>
-          <w:szCs w:val="24"/>
-        </w:rPr>
-        <w:t>none</w:t>
-      </w:r>
-      <w:proofErr w:type="spellEnd"/>
-      <w:r>
-        <w:rPr>
-          <w:rFonts w:ascii="Times New Roman" w:hAnsi="Times New Roman" w:cs="Times New Roman"/>
-          <w:sz w:val="24"/>
-          <w:szCs w:val="24"/>
-        </w:rPr>
-        <w:t>” como parâmetro padrão para listas para evitar problemas.</w:t>
+        <w:t>Coloque sempre “none” como parâmetro padrão para listas para evitar problemas.</w:t>
       </w:r>
     </w:p>
     <w:p>
@@ -1564,25 +1428,7 @@
           <w:sz w:val="24"/>
           <w:szCs w:val="24"/>
         </w:rPr>
-        <w:t xml:space="preserve">Utilizar um for </w:t>
-      </w:r>
-      <w:proofErr w:type="spellStart"/>
-      <w:r>
-        <w:rPr>
-          <w:rFonts w:ascii="Times New Roman" w:hAnsi="Times New Roman" w:cs="Times New Roman"/>
-          <w:sz w:val="24"/>
-          <w:szCs w:val="24"/>
-        </w:rPr>
-        <w:t>comprehension</w:t>
-      </w:r>
-      <w:proofErr w:type="spellEnd"/>
-      <w:r>
-        <w:rPr>
-          <w:rFonts w:ascii="Times New Roman" w:hAnsi="Times New Roman" w:cs="Times New Roman"/>
-          <w:sz w:val="24"/>
-          <w:szCs w:val="24"/>
-        </w:rPr>
-        <w:t>;</w:t>
+        <w:t>Utilizar um for comprehension;</w:t>
       </w:r>
     </w:p>
     <w:p>
@@ -1692,31 +1538,7 @@
           <w:szCs w:val="24"/>
           <w:u w:val="single"/>
         </w:rPr>
-        <w:t xml:space="preserve">Aula 2 – </w:t>
-      </w:r>
-      <w:proofErr w:type="spellStart"/>
-      <w:r>
-        <w:rPr>
-          <w:rFonts w:ascii="Times New Roman" w:hAnsi="Times New Roman" w:cs="Times New Roman"/>
-          <w:b/>
-          <w:bCs/>
-          <w:sz w:val="24"/>
-          <w:szCs w:val="24"/>
-          <w:u w:val="single"/>
-        </w:rPr>
-        <w:t>Tuplas</w:t>
-      </w:r>
-      <w:proofErr w:type="spellEnd"/>
-      <w:r>
-        <w:rPr>
-          <w:rFonts w:ascii="Times New Roman" w:hAnsi="Times New Roman" w:cs="Times New Roman"/>
-          <w:b/>
-          <w:bCs/>
-          <w:sz w:val="24"/>
-          <w:szCs w:val="24"/>
-          <w:u w:val="single"/>
-        </w:rPr>
-        <w:t>:</w:t>
+        <w:t>Aula 2 – Tuplas:</w:t>
       </w:r>
     </w:p>
     <w:p>
@@ -1748,25 +1570,7 @@
           <w:sz w:val="24"/>
           <w:szCs w:val="24"/>
         </w:rPr>
-        <w:t xml:space="preserve">Colocar objetos em listas não instancia eles, apenas </w:t>
-      </w:r>
-      <w:proofErr w:type="spellStart"/>
-      <w:r>
-        <w:rPr>
-          <w:rFonts w:ascii="Times New Roman" w:hAnsi="Times New Roman" w:cs="Times New Roman"/>
-          <w:sz w:val="24"/>
-          <w:szCs w:val="24"/>
-        </w:rPr>
-        <w:t>referencia</w:t>
-      </w:r>
-      <w:proofErr w:type="spellEnd"/>
-      <w:r>
-        <w:rPr>
-          <w:rFonts w:ascii="Times New Roman" w:hAnsi="Times New Roman" w:cs="Times New Roman"/>
-          <w:sz w:val="24"/>
-          <w:szCs w:val="24"/>
-        </w:rPr>
-        <w:t xml:space="preserve"> mais uma vez.</w:t>
+        <w:t>Colocar objetos em listas não instancia eles, apenas referencia mais uma vez.</w:t>
       </w:r>
     </w:p>
     <w:p>
@@ -1814,43 +1618,7 @@
           <w:sz w:val="24"/>
           <w:szCs w:val="24"/>
         </w:rPr>
-        <w:t xml:space="preserve"> Uma </w:t>
-      </w:r>
-      <w:proofErr w:type="spellStart"/>
-      <w:r>
-        <w:rPr>
-          <w:rFonts w:ascii="Times New Roman" w:hAnsi="Times New Roman" w:cs="Times New Roman"/>
-          <w:sz w:val="24"/>
-          <w:szCs w:val="24"/>
-        </w:rPr>
-        <w:t>tupla</w:t>
-      </w:r>
-      <w:proofErr w:type="spellEnd"/>
-      <w:r>
-        <w:rPr>
-          <w:rFonts w:ascii="Times New Roman" w:hAnsi="Times New Roman" w:cs="Times New Roman"/>
-          <w:sz w:val="24"/>
-          <w:szCs w:val="24"/>
-        </w:rPr>
-        <w:t xml:space="preserve"> é como uma lista, porém imutável, ou seja, não podemos usar </w:t>
-      </w:r>
-      <w:proofErr w:type="spellStart"/>
-      <w:r>
-        <w:rPr>
-          <w:rFonts w:ascii="Times New Roman" w:hAnsi="Times New Roman" w:cs="Times New Roman"/>
-          <w:sz w:val="24"/>
-          <w:szCs w:val="24"/>
-        </w:rPr>
-        <w:t>append</w:t>
-      </w:r>
-      <w:proofErr w:type="spellEnd"/>
-      <w:r>
-        <w:rPr>
-          <w:rFonts w:ascii="Times New Roman" w:hAnsi="Times New Roman" w:cs="Times New Roman"/>
-          <w:sz w:val="24"/>
-          <w:szCs w:val="24"/>
-        </w:rPr>
-        <w:t>() ou remove()</w:t>
+        <w:t xml:space="preserve"> Uma tupla é como uma lista, porém imutável, ou seja, não podemos usar append() ou remove()</w:t>
       </w:r>
       <w:r>
         <w:rPr>
@@ -1882,61 +1650,7 @@
           <w:sz w:val="24"/>
           <w:szCs w:val="24"/>
         </w:rPr>
-        <w:t xml:space="preserve"> Podemos colocar valores de vários tipos: str, </w:t>
-      </w:r>
-      <w:proofErr w:type="spellStart"/>
-      <w:r>
-        <w:rPr>
-          <w:rFonts w:ascii="Times New Roman" w:hAnsi="Times New Roman" w:cs="Times New Roman"/>
-          <w:sz w:val="24"/>
-          <w:szCs w:val="24"/>
-        </w:rPr>
-        <w:t>int</w:t>
-      </w:r>
-      <w:proofErr w:type="spellEnd"/>
-      <w:r>
-        <w:rPr>
-          <w:rFonts w:ascii="Times New Roman" w:hAnsi="Times New Roman" w:cs="Times New Roman"/>
-          <w:sz w:val="24"/>
-          <w:szCs w:val="24"/>
-        </w:rPr>
-        <w:t xml:space="preserve">, </w:t>
-      </w:r>
-      <w:proofErr w:type="spellStart"/>
-      <w:r>
-        <w:rPr>
-          <w:rFonts w:ascii="Times New Roman" w:hAnsi="Times New Roman" w:cs="Times New Roman"/>
-          <w:sz w:val="24"/>
-          <w:szCs w:val="24"/>
-        </w:rPr>
-        <w:t>float</w:t>
-      </w:r>
-      <w:proofErr w:type="spellEnd"/>
-      <w:r>
-        <w:rPr>
-          <w:rFonts w:ascii="Times New Roman" w:hAnsi="Times New Roman" w:cs="Times New Roman"/>
-          <w:sz w:val="24"/>
-          <w:szCs w:val="24"/>
-        </w:rPr>
-        <w:t xml:space="preserve">, dentre outros em uma </w:t>
-      </w:r>
-      <w:proofErr w:type="spellStart"/>
-      <w:r>
-        <w:rPr>
-          <w:rFonts w:ascii="Times New Roman" w:hAnsi="Times New Roman" w:cs="Times New Roman"/>
-          <w:sz w:val="24"/>
-          <w:szCs w:val="24"/>
-        </w:rPr>
-        <w:t>tupla</w:t>
-      </w:r>
-      <w:proofErr w:type="spellEnd"/>
-      <w:r>
-        <w:rPr>
-          <w:rFonts w:ascii="Times New Roman" w:hAnsi="Times New Roman" w:cs="Times New Roman"/>
-          <w:sz w:val="24"/>
-          <w:szCs w:val="24"/>
-        </w:rPr>
-        <w:t>.</w:t>
+        <w:t xml:space="preserve"> Podemos colocar valores de vários tipos: str, int, float, dentre outros em uma tupla.</w:t>
       </w:r>
     </w:p>
     <w:p>
@@ -1968,25 +1682,7 @@
           <w:sz w:val="24"/>
           <w:szCs w:val="24"/>
         </w:rPr>
-        <w:t xml:space="preserve">Diferentemente da lista, que é demarcada com [], as </w:t>
-      </w:r>
-      <w:proofErr w:type="spellStart"/>
-      <w:r>
-        <w:rPr>
-          <w:rFonts w:ascii="Times New Roman" w:hAnsi="Times New Roman" w:cs="Times New Roman"/>
-          <w:sz w:val="24"/>
-          <w:szCs w:val="24"/>
-        </w:rPr>
-        <w:t>tuplas</w:t>
-      </w:r>
-      <w:proofErr w:type="spellEnd"/>
-      <w:r>
-        <w:rPr>
-          <w:rFonts w:ascii="Times New Roman" w:hAnsi="Times New Roman" w:cs="Times New Roman"/>
-          <w:sz w:val="24"/>
-          <w:szCs w:val="24"/>
-        </w:rPr>
-        <w:t xml:space="preserve"> são com ().</w:t>
+        <w:t>Diferentemente da lista, que é demarcada com [], as tuplas são com ().</w:t>
       </w:r>
     </w:p>
     <w:p>
@@ -2050,43 +1746,7 @@
           <w:sz w:val="24"/>
           <w:szCs w:val="24"/>
         </w:rPr>
-        <w:t xml:space="preserve"> Podemos criar listas de </w:t>
-      </w:r>
-      <w:proofErr w:type="spellStart"/>
-      <w:r>
-        <w:rPr>
-          <w:rFonts w:ascii="Times New Roman" w:hAnsi="Times New Roman" w:cs="Times New Roman"/>
-          <w:sz w:val="24"/>
-          <w:szCs w:val="24"/>
-        </w:rPr>
-        <w:t>tuplas</w:t>
-      </w:r>
-      <w:proofErr w:type="spellEnd"/>
-      <w:r>
-        <w:rPr>
-          <w:rFonts w:ascii="Times New Roman" w:hAnsi="Times New Roman" w:cs="Times New Roman"/>
-          <w:sz w:val="24"/>
-          <w:szCs w:val="24"/>
-        </w:rPr>
-        <w:t xml:space="preserve">, dizendo que uma lista de usuários recebe 2 usuários que são </w:t>
-      </w:r>
-      <w:proofErr w:type="spellStart"/>
-      <w:r>
-        <w:rPr>
-          <w:rFonts w:ascii="Times New Roman" w:hAnsi="Times New Roman" w:cs="Times New Roman"/>
-          <w:sz w:val="24"/>
-          <w:szCs w:val="24"/>
-        </w:rPr>
-        <w:t>tuplas</w:t>
-      </w:r>
-      <w:proofErr w:type="spellEnd"/>
-      <w:r>
-        <w:rPr>
-          <w:rFonts w:ascii="Times New Roman" w:hAnsi="Times New Roman" w:cs="Times New Roman"/>
-          <w:sz w:val="24"/>
-          <w:szCs w:val="24"/>
-        </w:rPr>
-        <w:t>, onde a ordem é nome, idade e ano de nascimento, imutáveis.</w:t>
+        <w:t xml:space="preserve"> Podemos criar listas de tuplas, dizendo que uma lista de usuários recebe 2 usuários que são tuplas, onde a ordem é nome, idade e ano de nascimento, imutáveis.</w:t>
       </w:r>
       <w:r>
         <w:rPr>
@@ -2173,43 +1833,7 @@
           <w:sz w:val="24"/>
           <w:szCs w:val="24"/>
         </w:rPr>
-        <w:t xml:space="preserve"> Nesse caso podemos colocar outras </w:t>
-      </w:r>
-      <w:proofErr w:type="spellStart"/>
-      <w:r>
-        <w:rPr>
-          <w:rFonts w:ascii="Times New Roman" w:hAnsi="Times New Roman" w:cs="Times New Roman"/>
-          <w:sz w:val="24"/>
-          <w:szCs w:val="24"/>
-        </w:rPr>
-        <w:t>tuplas</w:t>
-      </w:r>
-      <w:proofErr w:type="spellEnd"/>
-      <w:r>
-        <w:rPr>
-          <w:rFonts w:ascii="Times New Roman" w:hAnsi="Times New Roman" w:cs="Times New Roman"/>
-          <w:sz w:val="24"/>
-          <w:szCs w:val="24"/>
-        </w:rPr>
-        <w:t xml:space="preserve"> dentro dessa lista usando o </w:t>
-      </w:r>
-      <w:proofErr w:type="spellStart"/>
-      <w:r>
-        <w:rPr>
-          <w:rFonts w:ascii="Times New Roman" w:hAnsi="Times New Roman" w:cs="Times New Roman"/>
-          <w:sz w:val="24"/>
-          <w:szCs w:val="24"/>
-        </w:rPr>
-        <w:t>append</w:t>
-      </w:r>
-      <w:proofErr w:type="spellEnd"/>
-      <w:r>
-        <w:rPr>
-          <w:rFonts w:ascii="Times New Roman" w:hAnsi="Times New Roman" w:cs="Times New Roman"/>
-          <w:sz w:val="24"/>
-          <w:szCs w:val="24"/>
-        </w:rPr>
-        <w:t>(). Ex.:</w:t>
+        <w:t xml:space="preserve"> Nesse caso podemos colocar outras tuplas dentro dessa lista usando o append(). Ex.:</w:t>
       </w:r>
     </w:p>
     <w:p>
@@ -2383,67 +2007,31 @@
           <w:sz w:val="24"/>
           <w:szCs w:val="24"/>
         </w:rPr>
-        <w:t xml:space="preserve">O que é uma </w:t>
-      </w:r>
-      <w:proofErr w:type="spellStart"/>
-      <w:r>
-        <w:rPr>
-          <w:rFonts w:ascii="Times New Roman" w:hAnsi="Times New Roman" w:cs="Times New Roman"/>
-          <w:sz w:val="24"/>
-          <w:szCs w:val="24"/>
-        </w:rPr>
-        <w:t>tupla</w:t>
-      </w:r>
-      <w:proofErr w:type="spellEnd"/>
-      <w:r>
-        <w:rPr>
-          <w:rFonts w:ascii="Times New Roman" w:hAnsi="Times New Roman" w:cs="Times New Roman"/>
-          <w:sz w:val="24"/>
-          <w:szCs w:val="24"/>
-        </w:rPr>
-        <w:t>;</w:t>
-      </w:r>
-    </w:p>
-    <w:p>
-      <w:pPr>
-        <w:pStyle w:val="PargrafodaLista"/>
-        <w:numPr>
-          <w:ilvl w:val="2"/>
-          <w:numId w:val="1"/>
-        </w:numPr>
-        <w:spacing w:line="360" w:lineRule="auto"/>
-        <w:jc w:val="both"/>
-        <w:rPr>
-          <w:rFonts w:ascii="Times New Roman" w:hAnsi="Times New Roman" w:cs="Times New Roman"/>
-          <w:sz w:val="24"/>
-          <w:szCs w:val="24"/>
-        </w:rPr>
-      </w:pPr>
-      <w:r>
-        <w:rPr>
-          <w:rFonts w:ascii="Times New Roman" w:hAnsi="Times New Roman" w:cs="Times New Roman"/>
-          <w:sz w:val="24"/>
-          <w:szCs w:val="24"/>
-        </w:rPr>
-        <w:t xml:space="preserve">Fazer </w:t>
-      </w:r>
-      <w:proofErr w:type="spellStart"/>
-      <w:r>
-        <w:rPr>
-          <w:rFonts w:ascii="Times New Roman" w:hAnsi="Times New Roman" w:cs="Times New Roman"/>
-          <w:sz w:val="24"/>
-          <w:szCs w:val="24"/>
-        </w:rPr>
-        <w:t>tupla</w:t>
-      </w:r>
-      <w:proofErr w:type="spellEnd"/>
-      <w:r>
-        <w:rPr>
-          <w:rFonts w:ascii="Times New Roman" w:hAnsi="Times New Roman" w:cs="Times New Roman"/>
-          <w:sz w:val="24"/>
-          <w:szCs w:val="24"/>
-        </w:rPr>
-        <w:t xml:space="preserve"> de listas;</w:t>
+        <w:t>O que é uma tupla;</w:t>
+      </w:r>
+    </w:p>
+    <w:p>
+      <w:pPr>
+        <w:pStyle w:val="PargrafodaLista"/>
+        <w:numPr>
+          <w:ilvl w:val="2"/>
+          <w:numId w:val="1"/>
+        </w:numPr>
+        <w:spacing w:line="360" w:lineRule="auto"/>
+        <w:jc w:val="both"/>
+        <w:rPr>
+          <w:rFonts w:ascii="Times New Roman" w:hAnsi="Times New Roman" w:cs="Times New Roman"/>
+          <w:sz w:val="24"/>
+          <w:szCs w:val="24"/>
+        </w:rPr>
+      </w:pPr>
+      <w:r>
+        <w:rPr>
+          <w:rFonts w:ascii="Times New Roman" w:hAnsi="Times New Roman" w:cs="Times New Roman"/>
+          <w:sz w:val="24"/>
+          <w:szCs w:val="24"/>
+        </w:rPr>
+        <w:t>Fazer tupla de listas;</w:t>
       </w:r>
     </w:p>
     <w:p>
@@ -2491,18 +2079,8 @@
           <w:sz w:val="24"/>
           <w:szCs w:val="24"/>
         </w:rPr>
-        <w:t xml:space="preserve">Fazer uma lista de </w:t>
-      </w:r>
-      <w:proofErr w:type="spellStart"/>
-      <w:r>
-        <w:rPr>
-          <w:rFonts w:ascii="Times New Roman" w:hAnsi="Times New Roman" w:cs="Times New Roman"/>
-          <w:sz w:val="24"/>
-          <w:szCs w:val="24"/>
-        </w:rPr>
-        <w:t>tuplas</w:t>
-      </w:r>
-      <w:proofErr w:type="spellEnd"/>
+        <w:t>Fazer uma lista de tuplas</w:t>
+      </w:r>
       <w:r>
         <w:rPr>
           <w:rFonts w:ascii="Times New Roman" w:hAnsi="Times New Roman" w:cs="Times New Roman"/>
@@ -2547,31 +2125,7 @@
           <w:szCs w:val="24"/>
           <w:u w:val="single"/>
         </w:rPr>
-        <w:t xml:space="preserve">Aula 3 – Polimorfismo e </w:t>
-      </w:r>
-      <w:proofErr w:type="spellStart"/>
-      <w:r>
-        <w:rPr>
-          <w:rFonts w:ascii="Times New Roman" w:hAnsi="Times New Roman" w:cs="Times New Roman"/>
-          <w:b/>
-          <w:bCs/>
-          <w:sz w:val="24"/>
-          <w:szCs w:val="24"/>
-          <w:u w:val="single"/>
-        </w:rPr>
-        <w:t>Arrays</w:t>
-      </w:r>
-      <w:proofErr w:type="spellEnd"/>
-      <w:r>
-        <w:rPr>
-          <w:rFonts w:ascii="Times New Roman" w:hAnsi="Times New Roman" w:cs="Times New Roman"/>
-          <w:b/>
-          <w:bCs/>
-          <w:sz w:val="24"/>
-          <w:szCs w:val="24"/>
-          <w:u w:val="single"/>
-        </w:rPr>
-        <w:t>:</w:t>
+        <w:t>Aula 3 – Polimorfismo e Arrays:</w:t>
       </w:r>
     </w:p>
     <w:p>
@@ -2681,25 +2235,7 @@
           <w:sz w:val="24"/>
           <w:szCs w:val="24"/>
         </w:rPr>
-        <w:t xml:space="preserve">Esse é o Array de verdade, as listas e </w:t>
-      </w:r>
-      <w:proofErr w:type="spellStart"/>
-      <w:r>
-        <w:rPr>
-          <w:rFonts w:ascii="Times New Roman" w:hAnsi="Times New Roman" w:cs="Times New Roman"/>
-          <w:sz w:val="24"/>
-          <w:szCs w:val="24"/>
-        </w:rPr>
-        <w:t>arrays</w:t>
-      </w:r>
-      <w:proofErr w:type="spellEnd"/>
-      <w:r>
-        <w:rPr>
-          <w:rFonts w:ascii="Times New Roman" w:hAnsi="Times New Roman" w:cs="Times New Roman"/>
-          <w:sz w:val="24"/>
-          <w:szCs w:val="24"/>
-        </w:rPr>
-        <w:t xml:space="preserve"> em python são coisas diferentes.</w:t>
+        <w:t>Esse é o Array de verdade, as listas e arrays em python são coisas diferentes.</w:t>
       </w:r>
     </w:p>
     <w:p>
@@ -2795,85 +2331,31 @@
           <w:sz w:val="24"/>
           <w:szCs w:val="24"/>
         </w:rPr>
-        <w:t xml:space="preserve">É muito mais comum a utilização de listas e </w:t>
-      </w:r>
-      <w:proofErr w:type="spellStart"/>
-      <w:r>
-        <w:rPr>
-          <w:rFonts w:ascii="Times New Roman" w:hAnsi="Times New Roman" w:cs="Times New Roman"/>
-          <w:sz w:val="24"/>
-          <w:szCs w:val="24"/>
-        </w:rPr>
-        <w:t>tuplas</w:t>
-      </w:r>
-      <w:proofErr w:type="spellEnd"/>
-      <w:r>
-        <w:rPr>
-          <w:rFonts w:ascii="Times New Roman" w:hAnsi="Times New Roman" w:cs="Times New Roman"/>
-          <w:sz w:val="24"/>
-          <w:szCs w:val="24"/>
-        </w:rPr>
-        <w:t xml:space="preserve"> no dia a dia.</w:t>
-      </w:r>
-    </w:p>
-    <w:p>
-      <w:pPr>
-        <w:pStyle w:val="PargrafodaLista"/>
-        <w:numPr>
-          <w:ilvl w:val="2"/>
-          <w:numId w:val="1"/>
-        </w:numPr>
-        <w:spacing w:line="360" w:lineRule="auto"/>
-        <w:jc w:val="both"/>
-        <w:rPr>
-          <w:rFonts w:ascii="Times New Roman" w:hAnsi="Times New Roman" w:cs="Times New Roman"/>
-          <w:sz w:val="24"/>
-          <w:szCs w:val="24"/>
-        </w:rPr>
-      </w:pPr>
-      <w:r>
-        <w:rPr>
-          <w:rFonts w:ascii="Times New Roman" w:hAnsi="Times New Roman" w:cs="Times New Roman"/>
-          <w:sz w:val="24"/>
-          <w:szCs w:val="24"/>
-        </w:rPr>
-        <w:t xml:space="preserve">E mesmo quando vamos utilizar </w:t>
-      </w:r>
-      <w:proofErr w:type="spellStart"/>
-      <w:r>
-        <w:rPr>
-          <w:rFonts w:ascii="Times New Roman" w:hAnsi="Times New Roman" w:cs="Times New Roman"/>
-          <w:sz w:val="24"/>
-          <w:szCs w:val="24"/>
-        </w:rPr>
-        <w:t>arrays</w:t>
-      </w:r>
-      <w:proofErr w:type="spellEnd"/>
-      <w:r>
-        <w:rPr>
-          <w:rFonts w:ascii="Times New Roman" w:hAnsi="Times New Roman" w:cs="Times New Roman"/>
-          <w:sz w:val="24"/>
-          <w:szCs w:val="24"/>
-        </w:rPr>
-        <w:t xml:space="preserve">, não utilizamos a do python, mas sim uma biblioteca chamada </w:t>
-      </w:r>
-      <w:proofErr w:type="spellStart"/>
-      <w:r>
-        <w:rPr>
-          <w:rFonts w:ascii="Times New Roman" w:hAnsi="Times New Roman" w:cs="Times New Roman"/>
-          <w:sz w:val="24"/>
-          <w:szCs w:val="24"/>
-        </w:rPr>
-        <w:t>numpy</w:t>
-      </w:r>
-      <w:proofErr w:type="spellEnd"/>
-      <w:r>
-        <w:rPr>
-          <w:rFonts w:ascii="Times New Roman" w:hAnsi="Times New Roman" w:cs="Times New Roman"/>
-          <w:sz w:val="24"/>
-          <w:szCs w:val="24"/>
-        </w:rPr>
-        <w:t>.</w:t>
+        <w:t>É muito mais comum a utilização de listas e tuplas no dia a dia.</w:t>
+      </w:r>
+    </w:p>
+    <w:p>
+      <w:pPr>
+        <w:pStyle w:val="PargrafodaLista"/>
+        <w:numPr>
+          <w:ilvl w:val="2"/>
+          <w:numId w:val="1"/>
+        </w:numPr>
+        <w:spacing w:line="360" w:lineRule="auto"/>
+        <w:jc w:val="both"/>
+        <w:rPr>
+          <w:rFonts w:ascii="Times New Roman" w:hAnsi="Times New Roman" w:cs="Times New Roman"/>
+          <w:sz w:val="24"/>
+          <w:szCs w:val="24"/>
+        </w:rPr>
+      </w:pPr>
+      <w:r>
+        <w:rPr>
+          <w:rFonts w:ascii="Times New Roman" w:hAnsi="Times New Roman" w:cs="Times New Roman"/>
+          <w:sz w:val="24"/>
+          <w:szCs w:val="24"/>
+        </w:rPr>
+        <w:t>E mesmo quando vamos utilizar arrays, não utilizamos a do python, mas sim uma biblioteca chamada numpy.</w:t>
       </w:r>
       <w:r>
         <w:rPr>
@@ -2968,73 +2450,7 @@
           <w:sz w:val="24"/>
           <w:szCs w:val="24"/>
         </w:rPr>
-        <w:t>“</w:t>
-      </w:r>
-      <w:proofErr w:type="spellStart"/>
-      <w:r>
-        <w:rPr>
-          <w:rFonts w:ascii="Times New Roman" w:hAnsi="Times New Roman" w:cs="Times New Roman"/>
-          <w:i/>
-          <w:iCs/>
-          <w:sz w:val="24"/>
-          <w:szCs w:val="24"/>
-        </w:rPr>
-        <w:t>pip</w:t>
-      </w:r>
-      <w:proofErr w:type="spellEnd"/>
-      <w:r>
-        <w:rPr>
-          <w:rFonts w:ascii="Times New Roman" w:hAnsi="Times New Roman" w:cs="Times New Roman"/>
-          <w:i/>
-          <w:iCs/>
-          <w:sz w:val="24"/>
-          <w:szCs w:val="24"/>
-        </w:rPr>
-        <w:t xml:space="preserve"> </w:t>
-      </w:r>
-      <w:proofErr w:type="spellStart"/>
-      <w:r>
-        <w:rPr>
-          <w:rFonts w:ascii="Times New Roman" w:hAnsi="Times New Roman" w:cs="Times New Roman"/>
-          <w:i/>
-          <w:iCs/>
-          <w:sz w:val="24"/>
-          <w:szCs w:val="24"/>
-        </w:rPr>
-        <w:t>install</w:t>
-      </w:r>
-      <w:proofErr w:type="spellEnd"/>
-      <w:r>
-        <w:rPr>
-          <w:rFonts w:ascii="Times New Roman" w:hAnsi="Times New Roman" w:cs="Times New Roman"/>
-          <w:i/>
-          <w:iCs/>
-          <w:sz w:val="24"/>
-          <w:szCs w:val="24"/>
-        </w:rPr>
-        <w:t xml:space="preserve"> </w:t>
-      </w:r>
-      <w:proofErr w:type="spellStart"/>
-      <w:r>
-        <w:rPr>
-          <w:rFonts w:ascii="Times New Roman" w:hAnsi="Times New Roman" w:cs="Times New Roman"/>
-          <w:i/>
-          <w:iCs/>
-          <w:sz w:val="24"/>
-          <w:szCs w:val="24"/>
-        </w:rPr>
-        <w:t>numpy</w:t>
-      </w:r>
-      <w:proofErr w:type="spellEnd"/>
-      <w:r>
-        <w:rPr>
-          <w:rFonts w:ascii="Times New Roman" w:hAnsi="Times New Roman" w:cs="Times New Roman"/>
-          <w:i/>
-          <w:iCs/>
-          <w:sz w:val="24"/>
-          <w:szCs w:val="24"/>
-        </w:rPr>
-        <w:t>”</w:t>
+        <w:t>“pip install numpy”</w:t>
       </w:r>
       <w:r>
         <w:rPr>
@@ -3066,25 +2482,7 @@
           <w:sz w:val="24"/>
           <w:szCs w:val="24"/>
         </w:rPr>
-        <w:t xml:space="preserve">Utilizando </w:t>
-      </w:r>
-      <w:proofErr w:type="spellStart"/>
-      <w:r>
-        <w:rPr>
-          <w:rFonts w:ascii="Times New Roman" w:hAnsi="Times New Roman" w:cs="Times New Roman"/>
-          <w:sz w:val="24"/>
-          <w:szCs w:val="24"/>
-        </w:rPr>
-        <w:t>np</w:t>
-      </w:r>
-      <w:proofErr w:type="spellEnd"/>
-      <w:r>
-        <w:rPr>
-          <w:rFonts w:ascii="Times New Roman" w:hAnsi="Times New Roman" w:cs="Times New Roman"/>
-          <w:sz w:val="24"/>
-          <w:szCs w:val="24"/>
-        </w:rPr>
-        <w:t>:</w:t>
+        <w:t>Utilizando np:</w:t>
       </w:r>
     </w:p>
     <w:p>
@@ -3161,43 +2559,7 @@
           <w:sz w:val="24"/>
           <w:szCs w:val="24"/>
         </w:rPr>
-        <w:t xml:space="preserve">Podemos atribuir </w:t>
-      </w:r>
-      <w:proofErr w:type="spellStart"/>
-      <w:r>
-        <w:rPr>
-          <w:rFonts w:ascii="Times New Roman" w:hAnsi="Times New Roman" w:cs="Times New Roman"/>
-          <w:sz w:val="24"/>
-          <w:szCs w:val="24"/>
-        </w:rPr>
-        <w:t>arrays</w:t>
-      </w:r>
-      <w:proofErr w:type="spellEnd"/>
-      <w:r>
-        <w:rPr>
-          <w:rFonts w:ascii="Times New Roman" w:hAnsi="Times New Roman" w:cs="Times New Roman"/>
-          <w:sz w:val="24"/>
-          <w:szCs w:val="24"/>
-        </w:rPr>
-        <w:t xml:space="preserve"> em variáveis e somar valores a esses </w:t>
-      </w:r>
-      <w:proofErr w:type="spellStart"/>
-      <w:r>
-        <w:rPr>
-          <w:rFonts w:ascii="Times New Roman" w:hAnsi="Times New Roman" w:cs="Times New Roman"/>
-          <w:sz w:val="24"/>
-          <w:szCs w:val="24"/>
-        </w:rPr>
-        <w:t>númeos</w:t>
-      </w:r>
-      <w:proofErr w:type="spellEnd"/>
-      <w:r>
-        <w:rPr>
-          <w:rFonts w:ascii="Times New Roman" w:hAnsi="Times New Roman" w:cs="Times New Roman"/>
-          <w:sz w:val="24"/>
-          <w:szCs w:val="24"/>
-        </w:rPr>
-        <w:t>. Ambos os números de uma Array sofrerão alterações. Ex.:</w:t>
+        <w:t>Podemos atribuir arrays em variáveis e somar valores a esses númeos. Ambos os números de uma Array sofrerão alterações. Ex.:</w:t>
       </w:r>
     </w:p>
     <w:p>
@@ -3275,25 +2637,7 @@
           <w:szCs w:val="24"/>
         </w:rPr>
         <w:lastRenderedPageBreak/>
-        <w:t xml:space="preserve">Evitamos usar Array puro, sempre que precisamos utilizar para trabalhos numéricos, vamos de biblioteca </w:t>
-      </w:r>
-      <w:proofErr w:type="spellStart"/>
-      <w:r>
-        <w:rPr>
-          <w:rFonts w:ascii="Times New Roman" w:hAnsi="Times New Roman" w:cs="Times New Roman"/>
-          <w:sz w:val="24"/>
-          <w:szCs w:val="24"/>
-        </w:rPr>
-        <w:t>numpy</w:t>
-      </w:r>
-      <w:proofErr w:type="spellEnd"/>
-      <w:r>
-        <w:rPr>
-          <w:rFonts w:ascii="Times New Roman" w:hAnsi="Times New Roman" w:cs="Times New Roman"/>
-          <w:sz w:val="24"/>
-          <w:szCs w:val="24"/>
-        </w:rPr>
-        <w:t>. Não é regra, apenas um costume.</w:t>
+        <w:t>Evitamos usar Array puro, sempre que precisamos utilizar para trabalhos numéricos, vamos de biblioteca numpy. Não é regra, apenas um costume.</w:t>
       </w:r>
     </w:p>
     <w:p>
@@ -3317,67 +2661,31 @@
           <w:sz w:val="24"/>
           <w:szCs w:val="24"/>
         </w:rPr>
-        <w:t xml:space="preserve"> Em uma classe mãe podemos mandar ele </w:t>
-      </w:r>
-      <w:proofErr w:type="spellStart"/>
-      <w:r>
-        <w:rPr>
-          <w:rFonts w:ascii="Times New Roman" w:hAnsi="Times New Roman" w:cs="Times New Roman"/>
-          <w:sz w:val="24"/>
-          <w:szCs w:val="24"/>
-        </w:rPr>
-        <w:t>raise</w:t>
-      </w:r>
-      <w:proofErr w:type="spellEnd"/>
-      <w:r>
-        <w:rPr>
-          <w:rFonts w:ascii="Times New Roman" w:hAnsi="Times New Roman" w:cs="Times New Roman"/>
-          <w:sz w:val="24"/>
-          <w:szCs w:val="24"/>
-        </w:rPr>
-        <w:t xml:space="preserve"> um erro para métodos utilizados por classes que não sobrescreveram ele.</w:t>
-      </w:r>
-    </w:p>
-    <w:p>
-      <w:pPr>
-        <w:pStyle w:val="PargrafodaLista"/>
-        <w:numPr>
-          <w:ilvl w:val="2"/>
-          <w:numId w:val="1"/>
-        </w:numPr>
-        <w:spacing w:line="360" w:lineRule="auto"/>
-        <w:jc w:val="both"/>
-        <w:rPr>
-          <w:rFonts w:ascii="Times New Roman" w:hAnsi="Times New Roman" w:cs="Times New Roman"/>
-          <w:sz w:val="24"/>
-          <w:szCs w:val="24"/>
-        </w:rPr>
-      </w:pPr>
-      <w:r>
-        <w:rPr>
-          <w:rFonts w:ascii="Times New Roman" w:hAnsi="Times New Roman" w:cs="Times New Roman"/>
-          <w:sz w:val="24"/>
-          <w:szCs w:val="24"/>
-        </w:rPr>
-        <w:t xml:space="preserve">Caso tenhamos vários tipos de conta bancárias e todas possuem o método </w:t>
-      </w:r>
-      <w:proofErr w:type="spellStart"/>
-      <w:r>
-        <w:rPr>
-          <w:rFonts w:ascii="Times New Roman" w:hAnsi="Times New Roman" w:cs="Times New Roman"/>
-          <w:sz w:val="24"/>
-          <w:szCs w:val="24"/>
-        </w:rPr>
-        <w:t>passa_o_mês</w:t>
-      </w:r>
-      <w:proofErr w:type="spellEnd"/>
-      <w:r>
-        <w:rPr>
-          <w:rFonts w:ascii="Times New Roman" w:hAnsi="Times New Roman" w:cs="Times New Roman"/>
-          <w:sz w:val="24"/>
-          <w:szCs w:val="24"/>
-        </w:rPr>
-        <w:t xml:space="preserve"> sobrescritos com taxas e valores diferentes, essas classes podem utilizar esse método tranquilamente, mas, caso uma delas não tenha sobrescrito e tente utilizar esse método, o código exibirá um erro.</w:t>
+        <w:t xml:space="preserve"> Em uma classe mãe podemos mandar ele raise um erro para métodos utilizados por classes que não sobrescreveram ele.</w:t>
+      </w:r>
+    </w:p>
+    <w:p>
+      <w:pPr>
+        <w:pStyle w:val="PargrafodaLista"/>
+        <w:numPr>
+          <w:ilvl w:val="2"/>
+          <w:numId w:val="1"/>
+        </w:numPr>
+        <w:spacing w:line="360" w:lineRule="auto"/>
+        <w:jc w:val="both"/>
+        <w:rPr>
+          <w:rFonts w:ascii="Times New Roman" w:hAnsi="Times New Roman" w:cs="Times New Roman"/>
+          <w:sz w:val="24"/>
+          <w:szCs w:val="24"/>
+        </w:rPr>
+      </w:pPr>
+      <w:r>
+        <w:rPr>
+          <w:rFonts w:ascii="Times New Roman" w:hAnsi="Times New Roman" w:cs="Times New Roman"/>
+          <w:sz w:val="24"/>
+          <w:szCs w:val="24"/>
+        </w:rPr>
+        <w:t>Caso tenhamos vários tipos de conta bancárias e todas possuem o método passa_o_mês sobrescritos com taxas e valores diferentes, essas classes podem utilizar esse método tranquilamente, mas, caso uma delas não tenha sobrescrito e tente utilizar esse método, o código exibirá um erro.</w:t>
       </w:r>
       <w:r>
         <w:rPr>
@@ -3470,36 +2778,8 @@
           <w:sz w:val="24"/>
           <w:szCs w:val="24"/>
         </w:rPr>
-        <w:t xml:space="preserve"> e colocar a classe mãe como herdeira do </w:t>
-      </w:r>
-      <w:proofErr w:type="spellStart"/>
-      <w:r>
-        <w:rPr>
-          <w:rFonts w:ascii="Times New Roman" w:hAnsi="Times New Roman" w:cs="Times New Roman"/>
-          <w:sz w:val="24"/>
-          <w:szCs w:val="24"/>
-        </w:rPr>
-        <w:t>metaclass</w:t>
-      </w:r>
-      <w:proofErr w:type="spellEnd"/>
-      <w:r>
-        <w:rPr>
-          <w:rFonts w:ascii="Times New Roman" w:hAnsi="Times New Roman" w:cs="Times New Roman"/>
-          <w:sz w:val="24"/>
-          <w:szCs w:val="24"/>
-        </w:rPr>
-        <w:t>=</w:t>
-      </w:r>
-      <w:proofErr w:type="spellStart"/>
-      <w:r>
-        <w:rPr>
-          <w:rFonts w:ascii="Times New Roman" w:hAnsi="Times New Roman" w:cs="Times New Roman"/>
-          <w:sz w:val="24"/>
-          <w:szCs w:val="24"/>
-        </w:rPr>
-        <w:t>ABCMeta</w:t>
-      </w:r>
-      <w:proofErr w:type="spellEnd"/>
+        <w:t xml:space="preserve"> e colocar a classe mãe como herdeira do metaclass=ABCMeta</w:t>
+      </w:r>
       <w:r>
         <w:rPr>
           <w:rFonts w:ascii="Times New Roman" w:hAnsi="Times New Roman" w:cs="Times New Roman"/>
@@ -3741,18 +3021,110 @@
           <w:sz w:val="24"/>
           <w:szCs w:val="24"/>
         </w:rPr>
-        <w:t xml:space="preserve">O que é o </w:t>
-      </w:r>
-      <w:proofErr w:type="spellStart"/>
-      <w:r>
-        <w:rPr>
-          <w:rFonts w:ascii="Times New Roman" w:hAnsi="Times New Roman" w:cs="Times New Roman"/>
-          <w:sz w:val="24"/>
-          <w:szCs w:val="24"/>
-        </w:rPr>
-        <w:t>duck</w:t>
-      </w:r>
-      <w:proofErr w:type="spellEnd"/>
+        <w:t>O que é o duck typing;</w:t>
+      </w:r>
+    </w:p>
+    <w:p>
+      <w:pPr>
+        <w:pStyle w:val="PargrafodaLista"/>
+        <w:numPr>
+          <w:ilvl w:val="2"/>
+          <w:numId w:val="1"/>
+        </w:numPr>
+        <w:spacing w:line="360" w:lineRule="auto"/>
+        <w:jc w:val="both"/>
+        <w:rPr>
+          <w:rFonts w:ascii="Times New Roman" w:hAnsi="Times New Roman" w:cs="Times New Roman"/>
+          <w:sz w:val="24"/>
+          <w:szCs w:val="24"/>
+        </w:rPr>
+      </w:pPr>
+      <w:r>
+        <w:rPr>
+          <w:rFonts w:ascii="Times New Roman" w:hAnsi="Times New Roman" w:cs="Times New Roman"/>
+          <w:sz w:val="24"/>
+          <w:szCs w:val="24"/>
+        </w:rPr>
+        <w:t>Fazer um array no Python;</w:t>
+      </w:r>
+    </w:p>
+    <w:p>
+      <w:pPr>
+        <w:pStyle w:val="PargrafodaLista"/>
+        <w:numPr>
+          <w:ilvl w:val="2"/>
+          <w:numId w:val="1"/>
+        </w:numPr>
+        <w:spacing w:line="360" w:lineRule="auto"/>
+        <w:jc w:val="both"/>
+        <w:rPr>
+          <w:rFonts w:ascii="Times New Roman" w:hAnsi="Times New Roman" w:cs="Times New Roman"/>
+          <w:sz w:val="24"/>
+          <w:szCs w:val="24"/>
+        </w:rPr>
+      </w:pPr>
+      <w:r>
+        <w:rPr>
+          <w:rFonts w:ascii="Times New Roman" w:hAnsi="Times New Roman" w:cs="Times New Roman"/>
+          <w:sz w:val="24"/>
+          <w:szCs w:val="24"/>
+        </w:rPr>
+        <w:t>Fazer anotações.</w:t>
+      </w:r>
+    </w:p>
+    <w:p>
+      <w:pPr>
+        <w:spacing w:line="360" w:lineRule="auto"/>
+        <w:jc w:val="both"/>
+        <w:rPr>
+          <w:rFonts w:ascii="Times New Roman" w:hAnsi="Times New Roman" w:cs="Times New Roman"/>
+          <w:sz w:val="24"/>
+          <w:szCs w:val="24"/>
+        </w:rPr>
+      </w:pPr>
+    </w:p>
+    <w:p>
+      <w:pPr>
+        <w:pStyle w:val="PargrafodaLista"/>
+        <w:numPr>
+          <w:ilvl w:val="0"/>
+          <w:numId w:val="1"/>
+        </w:numPr>
+        <w:spacing w:line="360" w:lineRule="auto"/>
+        <w:jc w:val="both"/>
+        <w:rPr>
+          <w:rFonts w:ascii="Times New Roman" w:hAnsi="Times New Roman" w:cs="Times New Roman"/>
+          <w:sz w:val="24"/>
+          <w:szCs w:val="24"/>
+        </w:rPr>
+      </w:pPr>
+      <w:r>
+        <w:rPr>
+          <w:rFonts w:ascii="Times New Roman" w:hAnsi="Times New Roman" w:cs="Times New Roman"/>
+          <w:b/>
+          <w:bCs/>
+          <w:sz w:val="24"/>
+          <w:szCs w:val="24"/>
+          <w:u w:val="single"/>
+        </w:rPr>
+        <w:t>Aula 4 – Igualdade:</w:t>
+      </w:r>
+    </w:p>
+    <w:p>
+      <w:pPr>
+        <w:pStyle w:val="PargrafodaLista"/>
+        <w:numPr>
+          <w:ilvl w:val="1"/>
+          <w:numId w:val="1"/>
+        </w:numPr>
+        <w:spacing w:line="360" w:lineRule="auto"/>
+        <w:jc w:val="both"/>
+        <w:rPr>
+          <w:rFonts w:ascii="Times New Roman" w:hAnsi="Times New Roman" w:cs="Times New Roman"/>
+          <w:sz w:val="24"/>
+          <w:szCs w:val="24"/>
+        </w:rPr>
+      </w:pPr>
       <w:r>
         <w:rPr>
           <w:rFonts w:ascii="Times New Roman" w:hAnsi="Times New Roman" w:cs="Times New Roman"/>
@@ -3761,89 +3133,258 @@
         </w:rPr>
         <w:t xml:space="preserve"> </w:t>
       </w:r>
-      <w:proofErr w:type="spellStart"/>
-      <w:r>
-        <w:rPr>
-          <w:rFonts w:ascii="Times New Roman" w:hAnsi="Times New Roman" w:cs="Times New Roman"/>
-          <w:sz w:val="24"/>
-          <w:szCs w:val="24"/>
-        </w:rPr>
-        <w:t>typing</w:t>
-      </w:r>
-      <w:proofErr w:type="spellEnd"/>
-      <w:r>
-        <w:rPr>
-          <w:rFonts w:ascii="Times New Roman" w:hAnsi="Times New Roman" w:cs="Times New Roman"/>
-          <w:sz w:val="24"/>
-          <w:szCs w:val="24"/>
-        </w:rPr>
-        <w:t>;</w:t>
-      </w:r>
-    </w:p>
-    <w:p>
-      <w:pPr>
-        <w:pStyle w:val="PargrafodaLista"/>
-        <w:numPr>
-          <w:ilvl w:val="2"/>
-          <w:numId w:val="1"/>
-        </w:numPr>
-        <w:spacing w:line="360" w:lineRule="auto"/>
-        <w:jc w:val="both"/>
-        <w:rPr>
-          <w:rFonts w:ascii="Times New Roman" w:hAnsi="Times New Roman" w:cs="Times New Roman"/>
-          <w:sz w:val="24"/>
-          <w:szCs w:val="24"/>
-        </w:rPr>
-      </w:pPr>
-      <w:r>
-        <w:rPr>
-          <w:rFonts w:ascii="Times New Roman" w:hAnsi="Times New Roman" w:cs="Times New Roman"/>
-          <w:sz w:val="24"/>
-          <w:szCs w:val="24"/>
-        </w:rPr>
-        <w:t xml:space="preserve">Fazer um </w:t>
-      </w:r>
-      <w:proofErr w:type="spellStart"/>
-      <w:r>
-        <w:rPr>
-          <w:rFonts w:ascii="Times New Roman" w:hAnsi="Times New Roman" w:cs="Times New Roman"/>
-          <w:sz w:val="24"/>
-          <w:szCs w:val="24"/>
-        </w:rPr>
-        <w:t>array</w:t>
-      </w:r>
-      <w:proofErr w:type="spellEnd"/>
-      <w:r>
-        <w:rPr>
-          <w:rFonts w:ascii="Times New Roman" w:hAnsi="Times New Roman" w:cs="Times New Roman"/>
-          <w:sz w:val="24"/>
-          <w:szCs w:val="24"/>
-        </w:rPr>
-        <w:t xml:space="preserve"> no Python;</w:t>
-      </w:r>
-    </w:p>
-    <w:p>
-      <w:pPr>
-        <w:pStyle w:val="PargrafodaLista"/>
-        <w:numPr>
-          <w:ilvl w:val="2"/>
-          <w:numId w:val="1"/>
-        </w:numPr>
-        <w:spacing w:line="360" w:lineRule="auto"/>
-        <w:jc w:val="both"/>
-        <w:rPr>
-          <w:rFonts w:ascii="Times New Roman" w:hAnsi="Times New Roman" w:cs="Times New Roman"/>
-          <w:sz w:val="24"/>
-          <w:szCs w:val="24"/>
-        </w:rPr>
-      </w:pPr>
-      <w:r>
-        <w:rPr>
-          <w:rFonts w:ascii="Times New Roman" w:hAnsi="Times New Roman" w:cs="Times New Roman"/>
-          <w:sz w:val="24"/>
-          <w:szCs w:val="24"/>
-        </w:rPr>
-        <w:t>Fazer anotações.</w:t>
+      <w:r>
+        <w:rPr>
+          <w:rFonts w:ascii="Times New Roman" w:hAnsi="Times New Roman" w:cs="Times New Roman"/>
+          <w:sz w:val="24"/>
+          <w:szCs w:val="24"/>
+        </w:rPr>
+        <w:t>O ‘==’ é uma representação de igualdade por objeto, ou seja, ele verifica se dois objetos que estão sendo comparados são o mesmo ou não.</w:t>
+      </w:r>
+    </w:p>
+    <w:p>
+      <w:pPr>
+        <w:pStyle w:val="PargrafodaLista"/>
+        <w:numPr>
+          <w:ilvl w:val="1"/>
+          <w:numId w:val="1"/>
+        </w:numPr>
+        <w:spacing w:line="360" w:lineRule="auto"/>
+        <w:jc w:val="both"/>
+        <w:rPr>
+          <w:rFonts w:ascii="Times New Roman" w:hAnsi="Times New Roman" w:cs="Times New Roman"/>
+          <w:sz w:val="24"/>
+          <w:szCs w:val="24"/>
+        </w:rPr>
+      </w:pPr>
+      <w:r>
+        <w:rPr>
+          <w:rFonts w:ascii="Times New Roman" w:hAnsi="Times New Roman" w:cs="Times New Roman"/>
+          <w:sz w:val="24"/>
+          <w:szCs w:val="24"/>
+        </w:rPr>
+        <w:t xml:space="preserve"> Podemos definir nossa própria definição de igualdade em python, sendo esse o </w:t>
+      </w:r>
+      <w:r>
+        <w:rPr>
+          <w:rFonts w:ascii="Times New Roman" w:hAnsi="Times New Roman" w:cs="Times New Roman"/>
+          <w:i/>
+          <w:iCs/>
+          <w:sz w:val="24"/>
+          <w:szCs w:val="24"/>
+        </w:rPr>
+        <w:t>def __eq__</w:t>
+      </w:r>
+      <w:r>
+        <w:rPr>
+          <w:rFonts w:ascii="Times New Roman" w:hAnsi="Times New Roman" w:cs="Times New Roman"/>
+          <w:sz w:val="24"/>
+          <w:szCs w:val="24"/>
+        </w:rPr>
+        <w:t xml:space="preserve"> de equals.</w:t>
+      </w:r>
+    </w:p>
+    <w:p>
+      <w:pPr>
+        <w:pStyle w:val="PargrafodaLista"/>
+        <w:numPr>
+          <w:ilvl w:val="2"/>
+          <w:numId w:val="1"/>
+        </w:numPr>
+        <w:spacing w:line="360" w:lineRule="auto"/>
+        <w:jc w:val="both"/>
+        <w:rPr>
+          <w:rFonts w:ascii="Times New Roman" w:hAnsi="Times New Roman" w:cs="Times New Roman"/>
+          <w:sz w:val="24"/>
+          <w:szCs w:val="24"/>
+        </w:rPr>
+      </w:pPr>
+      <w:r>
+        <w:rPr>
+          <w:rFonts w:ascii="Times New Roman" w:hAnsi="Times New Roman" w:cs="Times New Roman"/>
+          <w:sz w:val="24"/>
+          <w:szCs w:val="24"/>
+        </w:rPr>
+        <w:lastRenderedPageBreak/>
+        <w:t>Podemos, por exemplo, dizer que nesse nosso objeto queremos saber se o código é igual entre 2 objetos. Ex.:</w:t>
+      </w:r>
+    </w:p>
+    <w:p>
+      <w:pPr>
+        <w:spacing w:line="360" w:lineRule="auto"/>
+        <w:jc w:val="center"/>
+        <w:rPr>
+          <w:rFonts w:ascii="Times New Roman" w:hAnsi="Times New Roman" w:cs="Times New Roman"/>
+          <w:sz w:val="24"/>
+          <w:szCs w:val="24"/>
+        </w:rPr>
+      </w:pPr>
+      <w:r>
+        <w:rPr>
+          <w:rFonts w:ascii="Times New Roman" w:hAnsi="Times New Roman" w:cs="Times New Roman"/>
+          <w:sz w:val="24"/>
+          <w:szCs w:val="24"/>
+        </w:rPr>
+        <w:drawing>
+          <wp:inline distT="0" distB="0" distL="0" distR="0" wp14:anchorId="7DF946F0" wp14:editId="5F236503">
+            <wp:extent cx="5363323" cy="2686425"/>
+            <wp:effectExtent l="0" t="0" r="0" b="0"/>
+            <wp:docPr id="19" name="Imagem 19"/>
+            <wp:cNvGraphicFramePr>
+              <a:graphicFrameLocks xmlns:a="http://schemas.openxmlformats.org/drawingml/2006/main" noChangeAspect="1"/>
+            </wp:cNvGraphicFramePr>
+            <a:graphic xmlns:a="http://schemas.openxmlformats.org/drawingml/2006/main">
+              <a:graphicData uri="http://schemas.openxmlformats.org/drawingml/2006/picture">
+                <pic:pic xmlns:pic="http://schemas.openxmlformats.org/drawingml/2006/picture">
+                  <pic:nvPicPr>
+                    <pic:cNvPr id="1" name=""/>
+                    <pic:cNvPicPr/>
+                  </pic:nvPicPr>
+                  <pic:blipFill>
+                    <a:blip r:embed="rId22"/>
+                    <a:stretch>
+                      <a:fillRect/>
+                    </a:stretch>
+                  </pic:blipFill>
+                  <pic:spPr>
+                    <a:xfrm>
+                      <a:off x="0" y="0"/>
+                      <a:ext cx="5363323" cy="2686425"/>
+                    </a:xfrm>
+                    <a:prstGeom prst="rect">
+                      <a:avLst/>
+                    </a:prstGeom>
+                  </pic:spPr>
+                </pic:pic>
+              </a:graphicData>
+            </a:graphic>
+          </wp:inline>
+        </w:drawing>
+      </w:r>
+    </w:p>
+    <w:p>
+      <w:pPr>
+        <w:pStyle w:val="PargrafodaLista"/>
+        <w:numPr>
+          <w:ilvl w:val="2"/>
+          <w:numId w:val="1"/>
+        </w:numPr>
+        <w:spacing w:line="360" w:lineRule="auto"/>
+        <w:jc w:val="both"/>
+        <w:rPr>
+          <w:rFonts w:ascii="Times New Roman" w:hAnsi="Times New Roman" w:cs="Times New Roman"/>
+          <w:sz w:val="24"/>
+          <w:szCs w:val="24"/>
+        </w:rPr>
+      </w:pPr>
+      <w:r>
+        <w:rPr>
+          <w:rFonts w:ascii="Times New Roman" w:hAnsi="Times New Roman" w:cs="Times New Roman"/>
+          <w:sz w:val="24"/>
+          <w:szCs w:val="24"/>
+        </w:rPr>
+        <w:t>Passando a ser representado assim:</w:t>
+      </w:r>
+    </w:p>
+    <w:p>
+      <w:pPr>
+        <w:spacing w:line="360" w:lineRule="auto"/>
+        <w:jc w:val="center"/>
+        <w:rPr>
+          <w:rFonts w:ascii="Times New Roman" w:hAnsi="Times New Roman" w:cs="Times New Roman"/>
+          <w:sz w:val="24"/>
+          <w:szCs w:val="24"/>
+        </w:rPr>
+      </w:pPr>
+      <w:r>
+        <w:rPr>
+          <w:rFonts w:ascii="Times New Roman" w:hAnsi="Times New Roman" w:cs="Times New Roman"/>
+          <w:sz w:val="24"/>
+          <w:szCs w:val="24"/>
+        </w:rPr>
+        <w:drawing>
+          <wp:inline distT="0" distB="0" distL="0" distR="0" wp14:anchorId="2E188189" wp14:editId="7D2E226F">
+            <wp:extent cx="2695951" cy="1133633"/>
+            <wp:effectExtent l="0" t="0" r="9525" b="9525"/>
+            <wp:docPr id="20" name="Imagem 20"/>
+            <wp:cNvGraphicFramePr>
+              <a:graphicFrameLocks xmlns:a="http://schemas.openxmlformats.org/drawingml/2006/main" noChangeAspect="1"/>
+            </wp:cNvGraphicFramePr>
+            <a:graphic xmlns:a="http://schemas.openxmlformats.org/drawingml/2006/main">
+              <a:graphicData uri="http://schemas.openxmlformats.org/drawingml/2006/picture">
+                <pic:pic xmlns:pic="http://schemas.openxmlformats.org/drawingml/2006/picture">
+                  <pic:nvPicPr>
+                    <pic:cNvPr id="1" name=""/>
+                    <pic:cNvPicPr/>
+                  </pic:nvPicPr>
+                  <pic:blipFill>
+                    <a:blip r:embed="rId23"/>
+                    <a:stretch>
+                      <a:fillRect/>
+                    </a:stretch>
+                  </pic:blipFill>
+                  <pic:spPr>
+                    <a:xfrm>
+                      <a:off x="0" y="0"/>
+                      <a:ext cx="2695951" cy="1133633"/>
+                    </a:xfrm>
+                    <a:prstGeom prst="rect">
+                      <a:avLst/>
+                    </a:prstGeom>
+                  </pic:spPr>
+                </pic:pic>
+              </a:graphicData>
+            </a:graphic>
+          </wp:inline>
+        </w:drawing>
+      </w:r>
+    </w:p>
+    <w:p>
+      <w:pPr>
+        <w:pStyle w:val="PargrafodaLista"/>
+        <w:numPr>
+          <w:ilvl w:val="2"/>
+          <w:numId w:val="1"/>
+        </w:numPr>
+        <w:spacing w:line="360" w:lineRule="auto"/>
+        <w:jc w:val="both"/>
+        <w:rPr>
+          <w:rFonts w:ascii="Times New Roman" w:hAnsi="Times New Roman" w:cs="Times New Roman"/>
+          <w:sz w:val="24"/>
+          <w:szCs w:val="24"/>
+        </w:rPr>
+      </w:pPr>
+      <w:r>
+        <w:rPr>
+          <w:rFonts w:ascii="Times New Roman" w:hAnsi="Times New Roman" w:cs="Times New Roman"/>
+          <w:sz w:val="24"/>
+          <w:szCs w:val="24"/>
+        </w:rPr>
+        <w:t>Valor esse que antes retornava falso, pois ele estava verificando se ambas as contas (1 e 2) eram o mesmo objeto ou não, ou seja, se tinham a mesma localização na memória ou não.</w:t>
+      </w:r>
+    </w:p>
+    <w:p>
+      <w:pPr>
+        <w:pStyle w:val="PargrafodaLista"/>
+        <w:numPr>
+          <w:ilvl w:val="2"/>
+          <w:numId w:val="1"/>
+        </w:numPr>
+        <w:spacing w:line="360" w:lineRule="auto"/>
+        <w:jc w:val="both"/>
+        <w:rPr>
+          <w:rFonts w:ascii="Times New Roman" w:hAnsi="Times New Roman" w:cs="Times New Roman"/>
+          <w:sz w:val="24"/>
+          <w:szCs w:val="24"/>
+        </w:rPr>
+      </w:pPr>
+      <w:r>
+        <w:rPr>
+          <w:rFonts w:ascii="Times New Roman" w:hAnsi="Times New Roman" w:cs="Times New Roman"/>
+          <w:sz w:val="24"/>
+          <w:szCs w:val="24"/>
+        </w:rPr>
+        <w:t>Esse eq pode ser muito mais polido e complexo, comparando diversas coisas, colocando condições ou não, e assim por diante para deixar o nosso objeto cada vez melhor.</w:t>
       </w:r>
     </w:p>
     <w:sectPr>

</xml_diff>

<commit_message>
Builtins como enumerated, range e desempacotamento automatico de tuplas
Aprendemos muita coisa. Foram umas 5 pags de resumo, só ler lá kkk
</commit_message>
<xml_diff>
--- a/Python/Python Collections/Anotações/Python Collections.docx
+++ b/Python/Python Collections/Anotações/Python Collections.docx
@@ -21,10 +21,13 @@
           <w:szCs w:val="24"/>
           <w:u w:val="single"/>
         </w:rPr>
-        <w:t xml:space="preserve">Python </w:t>
-      </w:r>
-      <w:proofErr w:type="spellStart"/>
-      <w:r>
+        <w:t>Python Collections</w:t>
+      </w:r>
+    </w:p>
+    <w:p>
+      <w:pPr>
+        <w:spacing w:line="360" w:lineRule="auto"/>
+        <w:jc w:val="right"/>
         <w:rPr>
           <w:rFonts w:ascii="Times New Roman" w:hAnsi="Times New Roman" w:cs="Times New Roman"/>
           <w:b/>
@@ -33,14 +36,8 @@
           <w:szCs w:val="24"/>
           <w:u w:val="single"/>
         </w:rPr>
-        <w:t>Collections</w:t>
-      </w:r>
-      <w:proofErr w:type="spellEnd"/>
-    </w:p>
-    <w:p>
-      <w:pPr>
-        <w:spacing w:line="360" w:lineRule="auto"/>
-        <w:jc w:val="right"/>
+      </w:pPr>
+      <w:r>
         <w:rPr>
           <w:rFonts w:ascii="Times New Roman" w:hAnsi="Times New Roman" w:cs="Times New Roman"/>
           <w:b/>
@@ -49,7 +46,8 @@
           <w:szCs w:val="24"/>
           <w:u w:val="single"/>
         </w:rPr>
-      </w:pPr>
+        <w:t>Parte 1:</w:t>
+      </w:r>
       <w:r>
         <w:rPr>
           <w:rFonts w:ascii="Times New Roman" w:hAnsi="Times New Roman" w:cs="Times New Roman"/>
@@ -59,9 +57,18 @@
           <w:szCs w:val="24"/>
           <w:u w:val="single"/>
         </w:rPr>
-        <w:t>Parte 1:</w:t>
-      </w:r>
-      <w:r>
+        <w:t xml:space="preserve"> Listas e Tuplas</w:t>
+      </w:r>
+    </w:p>
+    <w:p>
+      <w:pPr>
+        <w:pStyle w:val="PargrafodaLista"/>
+        <w:numPr>
+          <w:ilvl w:val="0"/>
+          <w:numId w:val="1"/>
+        </w:numPr>
+        <w:spacing w:line="360" w:lineRule="auto"/>
+        <w:jc w:val="both"/>
         <w:rPr>
           <w:rFonts w:ascii="Times New Roman" w:hAnsi="Times New Roman" w:cs="Times New Roman"/>
           <w:b/>
@@ -70,9 +77,7 @@
           <w:szCs w:val="24"/>
           <w:u w:val="single"/>
         </w:rPr>
-        <w:t xml:space="preserve"> Listas e </w:t>
-      </w:r>
-      <w:proofErr w:type="spellStart"/>
+      </w:pPr>
       <w:r>
         <w:rPr>
           <w:rFonts w:ascii="Times New Roman" w:hAnsi="Times New Roman" w:cs="Times New Roman"/>
@@ -82,37 +87,6 @@
           <w:szCs w:val="24"/>
           <w:u w:val="single"/>
         </w:rPr>
-        <w:t>Tuplas</w:t>
-      </w:r>
-      <w:proofErr w:type="spellEnd"/>
-    </w:p>
-    <w:p>
-      <w:pPr>
-        <w:pStyle w:val="PargrafodaLista"/>
-        <w:numPr>
-          <w:ilvl w:val="0"/>
-          <w:numId w:val="1"/>
-        </w:numPr>
-        <w:spacing w:line="360" w:lineRule="auto"/>
-        <w:jc w:val="both"/>
-        <w:rPr>
-          <w:rFonts w:ascii="Times New Roman" w:hAnsi="Times New Roman" w:cs="Times New Roman"/>
-          <w:b/>
-          <w:bCs/>
-          <w:sz w:val="24"/>
-          <w:szCs w:val="24"/>
-          <w:u w:val="single"/>
-        </w:rPr>
-      </w:pPr>
-      <w:r>
-        <w:rPr>
-          <w:rFonts w:ascii="Times New Roman" w:hAnsi="Times New Roman" w:cs="Times New Roman"/>
-          <w:b/>
-          <w:bCs/>
-          <w:sz w:val="24"/>
-          <w:szCs w:val="24"/>
-          <w:u w:val="single"/>
-        </w:rPr>
         <w:t>Aula 1 – Listas e Operações:</w:t>
       </w:r>
     </w:p>
@@ -161,25 +135,7 @@
           <w:sz w:val="24"/>
           <w:szCs w:val="24"/>
         </w:rPr>
-        <w:t xml:space="preserve"> </w:t>
-      </w:r>
-      <w:proofErr w:type="spellStart"/>
-      <w:r>
-        <w:rPr>
-          <w:rFonts w:ascii="Times New Roman" w:hAnsi="Times New Roman" w:cs="Times New Roman"/>
-          <w:sz w:val="24"/>
-          <w:szCs w:val="24"/>
-        </w:rPr>
-        <w:t>Append</w:t>
-      </w:r>
-      <w:proofErr w:type="spellEnd"/>
-      <w:r>
-        <w:rPr>
-          <w:rFonts w:ascii="Times New Roman" w:hAnsi="Times New Roman" w:cs="Times New Roman"/>
-          <w:sz w:val="24"/>
-          <w:szCs w:val="24"/>
-        </w:rPr>
-        <w:t>(valor): Adiciona um valor em uma lista.</w:t>
+        <w:t xml:space="preserve"> Append(valor): Adiciona um valor em uma lista.</w:t>
       </w:r>
     </w:p>
     <w:p>
@@ -251,25 +207,7 @@
           <w:sz w:val="24"/>
           <w:szCs w:val="24"/>
         </w:rPr>
-        <w:t xml:space="preserve"> </w:t>
-      </w:r>
-      <w:proofErr w:type="spellStart"/>
-      <w:r>
-        <w:rPr>
-          <w:rFonts w:ascii="Times New Roman" w:hAnsi="Times New Roman" w:cs="Times New Roman"/>
-          <w:sz w:val="24"/>
-          <w:szCs w:val="24"/>
-        </w:rPr>
-        <w:t>Clear</w:t>
-      </w:r>
-      <w:proofErr w:type="spellEnd"/>
-      <w:r>
-        <w:rPr>
-          <w:rFonts w:ascii="Times New Roman" w:hAnsi="Times New Roman" w:cs="Times New Roman"/>
-          <w:sz w:val="24"/>
-          <w:szCs w:val="24"/>
-        </w:rPr>
-        <w:t>(): Remove todos os itens da lista.</w:t>
+        <w:t xml:space="preserve"> Clear(): Remove todos os itens da lista.</w:t>
       </w:r>
     </w:p>
     <w:p>
@@ -465,23 +403,13 @@
         </w:rPr>
         <w:t xml:space="preserve"> </w:t>
       </w:r>
-      <w:proofErr w:type="spellStart"/>
-      <w:r>
-        <w:rPr>
-          <w:rFonts w:ascii="Times New Roman" w:hAnsi="Times New Roman" w:cs="Times New Roman"/>
-          <w:sz w:val="24"/>
-          <w:szCs w:val="24"/>
-        </w:rPr>
-        <w:t>Insert</w:t>
-      </w:r>
-      <w:proofErr w:type="spellEnd"/>
-      <w:r>
-        <w:rPr>
-          <w:rFonts w:ascii="Times New Roman" w:hAnsi="Times New Roman" w:cs="Times New Roman"/>
-          <w:sz w:val="24"/>
-          <w:szCs w:val="24"/>
-        </w:rPr>
-        <w:t>(posição, x): Adiciona um elemento em uma lista na posição desejada e o elemento</w:t>
+      <w:r>
+        <w:rPr>
+          <w:rFonts w:ascii="Times New Roman" w:hAnsi="Times New Roman" w:cs="Times New Roman"/>
+          <w:sz w:val="24"/>
+          <w:szCs w:val="24"/>
+        </w:rPr>
+        <w:t>Insert(posição, x): Adiciona um elemento em uma lista na posição desejada e o elemento</w:t>
       </w:r>
       <w:r>
         <w:rPr>
@@ -521,25 +449,7 @@
           <w:sz w:val="24"/>
           <w:szCs w:val="24"/>
         </w:rPr>
-        <w:t xml:space="preserve"> Podemos utilizar o </w:t>
-      </w:r>
-      <w:proofErr w:type="spellStart"/>
-      <w:r>
-        <w:rPr>
-          <w:rFonts w:ascii="Times New Roman" w:hAnsi="Times New Roman" w:cs="Times New Roman"/>
-          <w:sz w:val="24"/>
-          <w:szCs w:val="24"/>
-        </w:rPr>
-        <w:t>append</w:t>
-      </w:r>
-      <w:proofErr w:type="spellEnd"/>
-      <w:r>
-        <w:rPr>
-          <w:rFonts w:ascii="Times New Roman" w:hAnsi="Times New Roman" w:cs="Times New Roman"/>
-          <w:sz w:val="24"/>
-          <w:szCs w:val="24"/>
-        </w:rPr>
-        <w:t>(), com uma gambiarra, para acrescentar mais de um elemento em uma lista, mas, para isso, precisamos criar outra lista:</w:t>
+        <w:t xml:space="preserve"> Podemos utilizar o append(), com uma gambiarra, para acrescentar mais de um elemento em uma lista, mas, para isso, precisamos criar outra lista:</w:t>
       </w:r>
     </w:p>
     <w:p>
@@ -689,23 +599,13 @@
           <w:szCs w:val="24"/>
         </w:rPr>
       </w:pPr>
-      <w:proofErr w:type="spellStart"/>
-      <w:r>
-        <w:rPr>
-          <w:rFonts w:ascii="Times New Roman" w:hAnsi="Times New Roman" w:cs="Times New Roman"/>
-          <w:sz w:val="24"/>
-          <w:szCs w:val="24"/>
-        </w:rPr>
-        <w:t>Extend</w:t>
-      </w:r>
-      <w:proofErr w:type="spellEnd"/>
-      <w:r>
-        <w:rPr>
-          <w:rFonts w:ascii="Times New Roman" w:hAnsi="Times New Roman" w:cs="Times New Roman"/>
-          <w:sz w:val="24"/>
-          <w:szCs w:val="24"/>
-        </w:rPr>
-        <w:t>([n, n1, n2...]): aumenta o iterável, fazendo com que essa lista se torne parte da lista já existente:</w:t>
+      <w:r>
+        <w:rPr>
+          <w:rFonts w:ascii="Times New Roman" w:hAnsi="Times New Roman" w:cs="Times New Roman"/>
+          <w:sz w:val="24"/>
+          <w:szCs w:val="24"/>
+        </w:rPr>
+        <w:t>Extend([n, n1, n2...]): aumenta o iterável, fazendo com que essa lista se torne parte da lista já existente:</w:t>
       </w:r>
     </w:p>
     <w:p>
@@ -1191,25 +1091,7 @@
           <w:sz w:val="24"/>
           <w:szCs w:val="24"/>
         </w:rPr>
-        <w:t xml:space="preserve">Utilizando </w:t>
-      </w:r>
-      <w:proofErr w:type="spellStart"/>
-      <w:r>
-        <w:rPr>
-          <w:rFonts w:ascii="Times New Roman" w:hAnsi="Times New Roman" w:cs="Times New Roman"/>
-          <w:sz w:val="24"/>
-          <w:szCs w:val="24"/>
-        </w:rPr>
-        <w:t>ifs</w:t>
-      </w:r>
-      <w:proofErr w:type="spellEnd"/>
-      <w:r>
-        <w:rPr>
-          <w:rFonts w:ascii="Times New Roman" w:hAnsi="Times New Roman" w:cs="Times New Roman"/>
-          <w:sz w:val="24"/>
-          <w:szCs w:val="24"/>
-        </w:rPr>
-        <w:t xml:space="preserve"> estamos utilizando filtros.</w:t>
+        <w:t>Utilizando ifs estamos utilizando filtros.</w:t>
       </w:r>
     </w:p>
     <w:p>
@@ -1233,25 +1115,7 @@
           <w:sz w:val="24"/>
           <w:szCs w:val="24"/>
         </w:rPr>
-        <w:t>Coloque sempre “</w:t>
-      </w:r>
-      <w:proofErr w:type="spellStart"/>
-      <w:r>
-        <w:rPr>
-          <w:rFonts w:ascii="Times New Roman" w:hAnsi="Times New Roman" w:cs="Times New Roman"/>
-          <w:sz w:val="24"/>
-          <w:szCs w:val="24"/>
-        </w:rPr>
-        <w:t>none</w:t>
-      </w:r>
-      <w:proofErr w:type="spellEnd"/>
-      <w:r>
-        <w:rPr>
-          <w:rFonts w:ascii="Times New Roman" w:hAnsi="Times New Roman" w:cs="Times New Roman"/>
-          <w:sz w:val="24"/>
-          <w:szCs w:val="24"/>
-        </w:rPr>
-        <w:t>” como parâmetro padrão para listas para evitar problemas.</w:t>
+        <w:t>Coloque sempre “none” como parâmetro padrão para listas para evitar problemas.</w:t>
       </w:r>
     </w:p>
     <w:p>
@@ -1564,25 +1428,7 @@
           <w:sz w:val="24"/>
           <w:szCs w:val="24"/>
         </w:rPr>
-        <w:t xml:space="preserve">Utilizar um for </w:t>
-      </w:r>
-      <w:proofErr w:type="spellStart"/>
-      <w:r>
-        <w:rPr>
-          <w:rFonts w:ascii="Times New Roman" w:hAnsi="Times New Roman" w:cs="Times New Roman"/>
-          <w:sz w:val="24"/>
-          <w:szCs w:val="24"/>
-        </w:rPr>
-        <w:t>comprehension</w:t>
-      </w:r>
-      <w:proofErr w:type="spellEnd"/>
-      <w:r>
-        <w:rPr>
-          <w:rFonts w:ascii="Times New Roman" w:hAnsi="Times New Roman" w:cs="Times New Roman"/>
-          <w:sz w:val="24"/>
-          <w:szCs w:val="24"/>
-        </w:rPr>
-        <w:t>;</w:t>
+        <w:t>Utilizar um for comprehension;</w:t>
       </w:r>
     </w:p>
     <w:p>
@@ -1692,31 +1538,7 @@
           <w:szCs w:val="24"/>
           <w:u w:val="single"/>
         </w:rPr>
-        <w:t xml:space="preserve">Aula 2 – </w:t>
-      </w:r>
-      <w:proofErr w:type="spellStart"/>
-      <w:r>
-        <w:rPr>
-          <w:rFonts w:ascii="Times New Roman" w:hAnsi="Times New Roman" w:cs="Times New Roman"/>
-          <w:b/>
-          <w:bCs/>
-          <w:sz w:val="24"/>
-          <w:szCs w:val="24"/>
-          <w:u w:val="single"/>
-        </w:rPr>
-        <w:t>Tuplas</w:t>
-      </w:r>
-      <w:proofErr w:type="spellEnd"/>
-      <w:r>
-        <w:rPr>
-          <w:rFonts w:ascii="Times New Roman" w:hAnsi="Times New Roman" w:cs="Times New Roman"/>
-          <w:b/>
-          <w:bCs/>
-          <w:sz w:val="24"/>
-          <w:szCs w:val="24"/>
-          <w:u w:val="single"/>
-        </w:rPr>
-        <w:t>:</w:t>
+        <w:t>Aula 2 – Tuplas:</w:t>
       </w:r>
     </w:p>
     <w:p>
@@ -1748,25 +1570,7 @@
           <w:sz w:val="24"/>
           <w:szCs w:val="24"/>
         </w:rPr>
-        <w:t xml:space="preserve">Colocar objetos em listas não instancia eles, apenas </w:t>
-      </w:r>
-      <w:proofErr w:type="spellStart"/>
-      <w:r>
-        <w:rPr>
-          <w:rFonts w:ascii="Times New Roman" w:hAnsi="Times New Roman" w:cs="Times New Roman"/>
-          <w:sz w:val="24"/>
-          <w:szCs w:val="24"/>
-        </w:rPr>
-        <w:t>referencia</w:t>
-      </w:r>
-      <w:proofErr w:type="spellEnd"/>
-      <w:r>
-        <w:rPr>
-          <w:rFonts w:ascii="Times New Roman" w:hAnsi="Times New Roman" w:cs="Times New Roman"/>
-          <w:sz w:val="24"/>
-          <w:szCs w:val="24"/>
-        </w:rPr>
-        <w:t xml:space="preserve"> mais uma vez.</w:t>
+        <w:t>Colocar objetos em listas não instancia eles, apenas referencia mais uma vez.</w:t>
       </w:r>
     </w:p>
     <w:p>
@@ -1814,43 +1618,7 @@
           <w:sz w:val="24"/>
           <w:szCs w:val="24"/>
         </w:rPr>
-        <w:t xml:space="preserve"> Uma </w:t>
-      </w:r>
-      <w:proofErr w:type="spellStart"/>
-      <w:r>
-        <w:rPr>
-          <w:rFonts w:ascii="Times New Roman" w:hAnsi="Times New Roman" w:cs="Times New Roman"/>
-          <w:sz w:val="24"/>
-          <w:szCs w:val="24"/>
-        </w:rPr>
-        <w:t>tupla</w:t>
-      </w:r>
-      <w:proofErr w:type="spellEnd"/>
-      <w:r>
-        <w:rPr>
-          <w:rFonts w:ascii="Times New Roman" w:hAnsi="Times New Roman" w:cs="Times New Roman"/>
-          <w:sz w:val="24"/>
-          <w:szCs w:val="24"/>
-        </w:rPr>
-        <w:t xml:space="preserve"> é como uma lista, porém imutável, ou seja, não podemos usar </w:t>
-      </w:r>
-      <w:proofErr w:type="spellStart"/>
-      <w:r>
-        <w:rPr>
-          <w:rFonts w:ascii="Times New Roman" w:hAnsi="Times New Roman" w:cs="Times New Roman"/>
-          <w:sz w:val="24"/>
-          <w:szCs w:val="24"/>
-        </w:rPr>
-        <w:t>append</w:t>
-      </w:r>
-      <w:proofErr w:type="spellEnd"/>
-      <w:r>
-        <w:rPr>
-          <w:rFonts w:ascii="Times New Roman" w:hAnsi="Times New Roman" w:cs="Times New Roman"/>
-          <w:sz w:val="24"/>
-          <w:szCs w:val="24"/>
-        </w:rPr>
-        <w:t>() ou remove()</w:t>
+        <w:t xml:space="preserve"> Uma tupla é como uma lista, porém imutável, ou seja, não podemos usar append() ou remove()</w:t>
       </w:r>
       <w:r>
         <w:rPr>
@@ -1882,61 +1650,7 @@
           <w:sz w:val="24"/>
           <w:szCs w:val="24"/>
         </w:rPr>
-        <w:t xml:space="preserve"> Podemos colocar valores de vários tipos: str, </w:t>
-      </w:r>
-      <w:proofErr w:type="spellStart"/>
-      <w:r>
-        <w:rPr>
-          <w:rFonts w:ascii="Times New Roman" w:hAnsi="Times New Roman" w:cs="Times New Roman"/>
-          <w:sz w:val="24"/>
-          <w:szCs w:val="24"/>
-        </w:rPr>
-        <w:t>int</w:t>
-      </w:r>
-      <w:proofErr w:type="spellEnd"/>
-      <w:r>
-        <w:rPr>
-          <w:rFonts w:ascii="Times New Roman" w:hAnsi="Times New Roman" w:cs="Times New Roman"/>
-          <w:sz w:val="24"/>
-          <w:szCs w:val="24"/>
-        </w:rPr>
-        <w:t xml:space="preserve">, </w:t>
-      </w:r>
-      <w:proofErr w:type="spellStart"/>
-      <w:r>
-        <w:rPr>
-          <w:rFonts w:ascii="Times New Roman" w:hAnsi="Times New Roman" w:cs="Times New Roman"/>
-          <w:sz w:val="24"/>
-          <w:szCs w:val="24"/>
-        </w:rPr>
-        <w:t>float</w:t>
-      </w:r>
-      <w:proofErr w:type="spellEnd"/>
-      <w:r>
-        <w:rPr>
-          <w:rFonts w:ascii="Times New Roman" w:hAnsi="Times New Roman" w:cs="Times New Roman"/>
-          <w:sz w:val="24"/>
-          <w:szCs w:val="24"/>
-        </w:rPr>
-        <w:t xml:space="preserve">, dentre outros em uma </w:t>
-      </w:r>
-      <w:proofErr w:type="spellStart"/>
-      <w:r>
-        <w:rPr>
-          <w:rFonts w:ascii="Times New Roman" w:hAnsi="Times New Roman" w:cs="Times New Roman"/>
-          <w:sz w:val="24"/>
-          <w:szCs w:val="24"/>
-        </w:rPr>
-        <w:t>tupla</w:t>
-      </w:r>
-      <w:proofErr w:type="spellEnd"/>
-      <w:r>
-        <w:rPr>
-          <w:rFonts w:ascii="Times New Roman" w:hAnsi="Times New Roman" w:cs="Times New Roman"/>
-          <w:sz w:val="24"/>
-          <w:szCs w:val="24"/>
-        </w:rPr>
-        <w:t>.</w:t>
+        <w:t xml:space="preserve"> Podemos colocar valores de vários tipos: str, int, float, dentre outros em uma tupla.</w:t>
       </w:r>
     </w:p>
     <w:p>
@@ -1968,25 +1682,7 @@
           <w:sz w:val="24"/>
           <w:szCs w:val="24"/>
         </w:rPr>
-        <w:t xml:space="preserve">Diferentemente da lista, que é demarcada com [], as </w:t>
-      </w:r>
-      <w:proofErr w:type="spellStart"/>
-      <w:r>
-        <w:rPr>
-          <w:rFonts w:ascii="Times New Roman" w:hAnsi="Times New Roman" w:cs="Times New Roman"/>
-          <w:sz w:val="24"/>
-          <w:szCs w:val="24"/>
-        </w:rPr>
-        <w:t>tuplas</w:t>
-      </w:r>
-      <w:proofErr w:type="spellEnd"/>
-      <w:r>
-        <w:rPr>
-          <w:rFonts w:ascii="Times New Roman" w:hAnsi="Times New Roman" w:cs="Times New Roman"/>
-          <w:sz w:val="24"/>
-          <w:szCs w:val="24"/>
-        </w:rPr>
-        <w:t xml:space="preserve"> são com ().</w:t>
+        <w:t>Diferentemente da lista, que é demarcada com [], as tuplas são com ().</w:t>
       </w:r>
     </w:p>
     <w:p>
@@ -2050,43 +1746,7 @@
           <w:sz w:val="24"/>
           <w:szCs w:val="24"/>
         </w:rPr>
-        <w:t xml:space="preserve"> Podemos criar listas de </w:t>
-      </w:r>
-      <w:proofErr w:type="spellStart"/>
-      <w:r>
-        <w:rPr>
-          <w:rFonts w:ascii="Times New Roman" w:hAnsi="Times New Roman" w:cs="Times New Roman"/>
-          <w:sz w:val="24"/>
-          <w:szCs w:val="24"/>
-        </w:rPr>
-        <w:t>tuplas</w:t>
-      </w:r>
-      <w:proofErr w:type="spellEnd"/>
-      <w:r>
-        <w:rPr>
-          <w:rFonts w:ascii="Times New Roman" w:hAnsi="Times New Roman" w:cs="Times New Roman"/>
-          <w:sz w:val="24"/>
-          <w:szCs w:val="24"/>
-        </w:rPr>
-        <w:t xml:space="preserve">, dizendo que uma lista de usuários recebe 2 usuários que são </w:t>
-      </w:r>
-      <w:proofErr w:type="spellStart"/>
-      <w:r>
-        <w:rPr>
-          <w:rFonts w:ascii="Times New Roman" w:hAnsi="Times New Roman" w:cs="Times New Roman"/>
-          <w:sz w:val="24"/>
-          <w:szCs w:val="24"/>
-        </w:rPr>
-        <w:t>tuplas</w:t>
-      </w:r>
-      <w:proofErr w:type="spellEnd"/>
-      <w:r>
-        <w:rPr>
-          <w:rFonts w:ascii="Times New Roman" w:hAnsi="Times New Roman" w:cs="Times New Roman"/>
-          <w:sz w:val="24"/>
-          <w:szCs w:val="24"/>
-        </w:rPr>
-        <w:t>, onde a ordem é nome, idade e ano de nascimento, imutáveis.</w:t>
+        <w:t xml:space="preserve"> Podemos criar listas de tuplas, dizendo que uma lista de usuários recebe 2 usuários que são tuplas, onde a ordem é nome, idade e ano de nascimento, imutáveis.</w:t>
       </w:r>
       <w:r>
         <w:rPr>
@@ -2173,43 +1833,7 @@
           <w:sz w:val="24"/>
           <w:szCs w:val="24"/>
         </w:rPr>
-        <w:t xml:space="preserve"> Nesse caso podemos colocar outras </w:t>
-      </w:r>
-      <w:proofErr w:type="spellStart"/>
-      <w:r>
-        <w:rPr>
-          <w:rFonts w:ascii="Times New Roman" w:hAnsi="Times New Roman" w:cs="Times New Roman"/>
-          <w:sz w:val="24"/>
-          <w:szCs w:val="24"/>
-        </w:rPr>
-        <w:t>tuplas</w:t>
-      </w:r>
-      <w:proofErr w:type="spellEnd"/>
-      <w:r>
-        <w:rPr>
-          <w:rFonts w:ascii="Times New Roman" w:hAnsi="Times New Roman" w:cs="Times New Roman"/>
-          <w:sz w:val="24"/>
-          <w:szCs w:val="24"/>
-        </w:rPr>
-        <w:t xml:space="preserve"> dentro dessa lista usando o </w:t>
-      </w:r>
-      <w:proofErr w:type="spellStart"/>
-      <w:r>
-        <w:rPr>
-          <w:rFonts w:ascii="Times New Roman" w:hAnsi="Times New Roman" w:cs="Times New Roman"/>
-          <w:sz w:val="24"/>
-          <w:szCs w:val="24"/>
-        </w:rPr>
-        <w:t>append</w:t>
-      </w:r>
-      <w:proofErr w:type="spellEnd"/>
-      <w:r>
-        <w:rPr>
-          <w:rFonts w:ascii="Times New Roman" w:hAnsi="Times New Roman" w:cs="Times New Roman"/>
-          <w:sz w:val="24"/>
-          <w:szCs w:val="24"/>
-        </w:rPr>
-        <w:t>(). Ex.:</w:t>
+        <w:t xml:space="preserve"> Nesse caso podemos colocar outras tuplas dentro dessa lista usando o append(). Ex.:</w:t>
       </w:r>
     </w:p>
     <w:p>
@@ -2383,67 +2007,31 @@
           <w:sz w:val="24"/>
           <w:szCs w:val="24"/>
         </w:rPr>
-        <w:t xml:space="preserve">O que é uma </w:t>
-      </w:r>
-      <w:proofErr w:type="spellStart"/>
-      <w:r>
-        <w:rPr>
-          <w:rFonts w:ascii="Times New Roman" w:hAnsi="Times New Roman" w:cs="Times New Roman"/>
-          <w:sz w:val="24"/>
-          <w:szCs w:val="24"/>
-        </w:rPr>
-        <w:t>tupla</w:t>
-      </w:r>
-      <w:proofErr w:type="spellEnd"/>
-      <w:r>
-        <w:rPr>
-          <w:rFonts w:ascii="Times New Roman" w:hAnsi="Times New Roman" w:cs="Times New Roman"/>
-          <w:sz w:val="24"/>
-          <w:szCs w:val="24"/>
-        </w:rPr>
-        <w:t>;</w:t>
-      </w:r>
-    </w:p>
-    <w:p>
-      <w:pPr>
-        <w:pStyle w:val="PargrafodaLista"/>
-        <w:numPr>
-          <w:ilvl w:val="2"/>
-          <w:numId w:val="1"/>
-        </w:numPr>
-        <w:spacing w:line="360" w:lineRule="auto"/>
-        <w:jc w:val="both"/>
-        <w:rPr>
-          <w:rFonts w:ascii="Times New Roman" w:hAnsi="Times New Roman" w:cs="Times New Roman"/>
-          <w:sz w:val="24"/>
-          <w:szCs w:val="24"/>
-        </w:rPr>
-      </w:pPr>
-      <w:r>
-        <w:rPr>
-          <w:rFonts w:ascii="Times New Roman" w:hAnsi="Times New Roman" w:cs="Times New Roman"/>
-          <w:sz w:val="24"/>
-          <w:szCs w:val="24"/>
-        </w:rPr>
-        <w:t xml:space="preserve">Fazer </w:t>
-      </w:r>
-      <w:proofErr w:type="spellStart"/>
-      <w:r>
-        <w:rPr>
-          <w:rFonts w:ascii="Times New Roman" w:hAnsi="Times New Roman" w:cs="Times New Roman"/>
-          <w:sz w:val="24"/>
-          <w:szCs w:val="24"/>
-        </w:rPr>
-        <w:t>tupla</w:t>
-      </w:r>
-      <w:proofErr w:type="spellEnd"/>
-      <w:r>
-        <w:rPr>
-          <w:rFonts w:ascii="Times New Roman" w:hAnsi="Times New Roman" w:cs="Times New Roman"/>
-          <w:sz w:val="24"/>
-          <w:szCs w:val="24"/>
-        </w:rPr>
-        <w:t xml:space="preserve"> de listas;</w:t>
+        <w:t>O que é uma tupla;</w:t>
+      </w:r>
+    </w:p>
+    <w:p>
+      <w:pPr>
+        <w:pStyle w:val="PargrafodaLista"/>
+        <w:numPr>
+          <w:ilvl w:val="2"/>
+          <w:numId w:val="1"/>
+        </w:numPr>
+        <w:spacing w:line="360" w:lineRule="auto"/>
+        <w:jc w:val="both"/>
+        <w:rPr>
+          <w:rFonts w:ascii="Times New Roman" w:hAnsi="Times New Roman" w:cs="Times New Roman"/>
+          <w:sz w:val="24"/>
+          <w:szCs w:val="24"/>
+        </w:rPr>
+      </w:pPr>
+      <w:r>
+        <w:rPr>
+          <w:rFonts w:ascii="Times New Roman" w:hAnsi="Times New Roman" w:cs="Times New Roman"/>
+          <w:sz w:val="24"/>
+          <w:szCs w:val="24"/>
+        </w:rPr>
+        <w:t>Fazer tupla de listas;</w:t>
       </w:r>
     </w:p>
     <w:p>
@@ -2491,18 +2079,8 @@
           <w:sz w:val="24"/>
           <w:szCs w:val="24"/>
         </w:rPr>
-        <w:t xml:space="preserve">Fazer uma lista de </w:t>
-      </w:r>
-      <w:proofErr w:type="spellStart"/>
-      <w:r>
-        <w:rPr>
-          <w:rFonts w:ascii="Times New Roman" w:hAnsi="Times New Roman" w:cs="Times New Roman"/>
-          <w:sz w:val="24"/>
-          <w:szCs w:val="24"/>
-        </w:rPr>
-        <w:t>tuplas</w:t>
-      </w:r>
-      <w:proofErr w:type="spellEnd"/>
+        <w:t>Fazer uma lista de tuplas</w:t>
+      </w:r>
       <w:r>
         <w:rPr>
           <w:rFonts w:ascii="Times New Roman" w:hAnsi="Times New Roman" w:cs="Times New Roman"/>
@@ -2547,31 +2125,7 @@
           <w:szCs w:val="24"/>
           <w:u w:val="single"/>
         </w:rPr>
-        <w:t xml:space="preserve">Aula 3 – Polimorfismo e </w:t>
-      </w:r>
-      <w:proofErr w:type="spellStart"/>
-      <w:r>
-        <w:rPr>
-          <w:rFonts w:ascii="Times New Roman" w:hAnsi="Times New Roman" w:cs="Times New Roman"/>
-          <w:b/>
-          <w:bCs/>
-          <w:sz w:val="24"/>
-          <w:szCs w:val="24"/>
-          <w:u w:val="single"/>
-        </w:rPr>
-        <w:t>Arrays</w:t>
-      </w:r>
-      <w:proofErr w:type="spellEnd"/>
-      <w:r>
-        <w:rPr>
-          <w:rFonts w:ascii="Times New Roman" w:hAnsi="Times New Roman" w:cs="Times New Roman"/>
-          <w:b/>
-          <w:bCs/>
-          <w:sz w:val="24"/>
-          <w:szCs w:val="24"/>
-          <w:u w:val="single"/>
-        </w:rPr>
-        <w:t>:</w:t>
+        <w:t>Aula 3 – Polimorfismo e Arrays:</w:t>
       </w:r>
     </w:p>
     <w:p>
@@ -2682,25 +2236,7 @@
           <w:sz w:val="24"/>
           <w:szCs w:val="24"/>
         </w:rPr>
-        <w:t xml:space="preserve">Esse é o Array de verdade, as listas e </w:t>
-      </w:r>
-      <w:proofErr w:type="spellStart"/>
-      <w:r>
-        <w:rPr>
-          <w:rFonts w:ascii="Times New Roman" w:hAnsi="Times New Roman" w:cs="Times New Roman"/>
-          <w:sz w:val="24"/>
-          <w:szCs w:val="24"/>
-        </w:rPr>
-        <w:t>arrays</w:t>
-      </w:r>
-      <w:proofErr w:type="spellEnd"/>
-      <w:r>
-        <w:rPr>
-          <w:rFonts w:ascii="Times New Roman" w:hAnsi="Times New Roman" w:cs="Times New Roman"/>
-          <w:sz w:val="24"/>
-          <w:szCs w:val="24"/>
-        </w:rPr>
-        <w:t xml:space="preserve"> em python são coisas diferentes.</w:t>
+        <w:t>Esse é o Array de verdade, as listas e arrays em python são coisas diferentes.</w:t>
       </w:r>
     </w:p>
     <w:p>
@@ -2796,85 +2332,31 @@
           <w:sz w:val="24"/>
           <w:szCs w:val="24"/>
         </w:rPr>
-        <w:t xml:space="preserve">É muito mais comum a utilização de listas e </w:t>
-      </w:r>
-      <w:proofErr w:type="spellStart"/>
-      <w:r>
-        <w:rPr>
-          <w:rFonts w:ascii="Times New Roman" w:hAnsi="Times New Roman" w:cs="Times New Roman"/>
-          <w:sz w:val="24"/>
-          <w:szCs w:val="24"/>
-        </w:rPr>
-        <w:t>tuplas</w:t>
-      </w:r>
-      <w:proofErr w:type="spellEnd"/>
-      <w:r>
-        <w:rPr>
-          <w:rFonts w:ascii="Times New Roman" w:hAnsi="Times New Roman" w:cs="Times New Roman"/>
-          <w:sz w:val="24"/>
-          <w:szCs w:val="24"/>
-        </w:rPr>
-        <w:t xml:space="preserve"> no dia a dia.</w:t>
-      </w:r>
-    </w:p>
-    <w:p>
-      <w:pPr>
-        <w:pStyle w:val="PargrafodaLista"/>
-        <w:numPr>
-          <w:ilvl w:val="2"/>
-          <w:numId w:val="1"/>
-        </w:numPr>
-        <w:spacing w:line="360" w:lineRule="auto"/>
-        <w:jc w:val="both"/>
-        <w:rPr>
-          <w:rFonts w:ascii="Times New Roman" w:hAnsi="Times New Roman" w:cs="Times New Roman"/>
-          <w:sz w:val="24"/>
-          <w:szCs w:val="24"/>
-        </w:rPr>
-      </w:pPr>
-      <w:r>
-        <w:rPr>
-          <w:rFonts w:ascii="Times New Roman" w:hAnsi="Times New Roman" w:cs="Times New Roman"/>
-          <w:sz w:val="24"/>
-          <w:szCs w:val="24"/>
-        </w:rPr>
-        <w:t xml:space="preserve">E mesmo quando vamos utilizar </w:t>
-      </w:r>
-      <w:proofErr w:type="spellStart"/>
-      <w:r>
-        <w:rPr>
-          <w:rFonts w:ascii="Times New Roman" w:hAnsi="Times New Roman" w:cs="Times New Roman"/>
-          <w:sz w:val="24"/>
-          <w:szCs w:val="24"/>
-        </w:rPr>
-        <w:t>arrays</w:t>
-      </w:r>
-      <w:proofErr w:type="spellEnd"/>
-      <w:r>
-        <w:rPr>
-          <w:rFonts w:ascii="Times New Roman" w:hAnsi="Times New Roman" w:cs="Times New Roman"/>
-          <w:sz w:val="24"/>
-          <w:szCs w:val="24"/>
-        </w:rPr>
-        <w:t xml:space="preserve">, não utilizamos a do python, mas sim uma biblioteca chamada </w:t>
-      </w:r>
-      <w:proofErr w:type="spellStart"/>
-      <w:r>
-        <w:rPr>
-          <w:rFonts w:ascii="Times New Roman" w:hAnsi="Times New Roman" w:cs="Times New Roman"/>
-          <w:sz w:val="24"/>
-          <w:szCs w:val="24"/>
-        </w:rPr>
-        <w:t>numpy</w:t>
-      </w:r>
-      <w:proofErr w:type="spellEnd"/>
-      <w:r>
-        <w:rPr>
-          <w:rFonts w:ascii="Times New Roman" w:hAnsi="Times New Roman" w:cs="Times New Roman"/>
-          <w:sz w:val="24"/>
-          <w:szCs w:val="24"/>
-        </w:rPr>
-        <w:t>.</w:t>
+        <w:t>É muito mais comum a utilização de listas e tuplas no dia a dia.</w:t>
+      </w:r>
+    </w:p>
+    <w:p>
+      <w:pPr>
+        <w:pStyle w:val="PargrafodaLista"/>
+        <w:numPr>
+          <w:ilvl w:val="2"/>
+          <w:numId w:val="1"/>
+        </w:numPr>
+        <w:spacing w:line="360" w:lineRule="auto"/>
+        <w:jc w:val="both"/>
+        <w:rPr>
+          <w:rFonts w:ascii="Times New Roman" w:hAnsi="Times New Roman" w:cs="Times New Roman"/>
+          <w:sz w:val="24"/>
+          <w:szCs w:val="24"/>
+        </w:rPr>
+      </w:pPr>
+      <w:r>
+        <w:rPr>
+          <w:rFonts w:ascii="Times New Roman" w:hAnsi="Times New Roman" w:cs="Times New Roman"/>
+          <w:sz w:val="24"/>
+          <w:szCs w:val="24"/>
+        </w:rPr>
+        <w:t>E mesmo quando vamos utilizar arrays, não utilizamos a do python, mas sim uma biblioteca chamada numpy.</w:t>
       </w:r>
       <w:r>
         <w:rPr>
@@ -2970,73 +2452,7 @@
           <w:sz w:val="24"/>
           <w:szCs w:val="24"/>
         </w:rPr>
-        <w:t>“</w:t>
-      </w:r>
-      <w:proofErr w:type="spellStart"/>
-      <w:r>
-        <w:rPr>
-          <w:rFonts w:ascii="Times New Roman" w:hAnsi="Times New Roman" w:cs="Times New Roman"/>
-          <w:i/>
-          <w:iCs/>
-          <w:sz w:val="24"/>
-          <w:szCs w:val="24"/>
-        </w:rPr>
-        <w:t>pip</w:t>
-      </w:r>
-      <w:proofErr w:type="spellEnd"/>
-      <w:r>
-        <w:rPr>
-          <w:rFonts w:ascii="Times New Roman" w:hAnsi="Times New Roman" w:cs="Times New Roman"/>
-          <w:i/>
-          <w:iCs/>
-          <w:sz w:val="24"/>
-          <w:szCs w:val="24"/>
-        </w:rPr>
-        <w:t xml:space="preserve"> </w:t>
-      </w:r>
-      <w:proofErr w:type="spellStart"/>
-      <w:r>
-        <w:rPr>
-          <w:rFonts w:ascii="Times New Roman" w:hAnsi="Times New Roman" w:cs="Times New Roman"/>
-          <w:i/>
-          <w:iCs/>
-          <w:sz w:val="24"/>
-          <w:szCs w:val="24"/>
-        </w:rPr>
-        <w:t>install</w:t>
-      </w:r>
-      <w:proofErr w:type="spellEnd"/>
-      <w:r>
-        <w:rPr>
-          <w:rFonts w:ascii="Times New Roman" w:hAnsi="Times New Roman" w:cs="Times New Roman"/>
-          <w:i/>
-          <w:iCs/>
-          <w:sz w:val="24"/>
-          <w:szCs w:val="24"/>
-        </w:rPr>
-        <w:t xml:space="preserve"> </w:t>
-      </w:r>
-      <w:proofErr w:type="spellStart"/>
-      <w:r>
-        <w:rPr>
-          <w:rFonts w:ascii="Times New Roman" w:hAnsi="Times New Roman" w:cs="Times New Roman"/>
-          <w:i/>
-          <w:iCs/>
-          <w:sz w:val="24"/>
-          <w:szCs w:val="24"/>
-        </w:rPr>
-        <w:t>numpy</w:t>
-      </w:r>
-      <w:proofErr w:type="spellEnd"/>
-      <w:r>
-        <w:rPr>
-          <w:rFonts w:ascii="Times New Roman" w:hAnsi="Times New Roman" w:cs="Times New Roman"/>
-          <w:i/>
-          <w:iCs/>
-          <w:sz w:val="24"/>
-          <w:szCs w:val="24"/>
-        </w:rPr>
-        <w:t>”</w:t>
+        <w:t>“pip install numpy”</w:t>
       </w:r>
       <w:r>
         <w:rPr>
@@ -3068,25 +2484,7 @@
           <w:sz w:val="24"/>
           <w:szCs w:val="24"/>
         </w:rPr>
-        <w:t xml:space="preserve">Utilizando </w:t>
-      </w:r>
-      <w:proofErr w:type="spellStart"/>
-      <w:r>
-        <w:rPr>
-          <w:rFonts w:ascii="Times New Roman" w:hAnsi="Times New Roman" w:cs="Times New Roman"/>
-          <w:sz w:val="24"/>
-          <w:szCs w:val="24"/>
-        </w:rPr>
-        <w:t>np</w:t>
-      </w:r>
-      <w:proofErr w:type="spellEnd"/>
-      <w:r>
-        <w:rPr>
-          <w:rFonts w:ascii="Times New Roman" w:hAnsi="Times New Roman" w:cs="Times New Roman"/>
-          <w:sz w:val="24"/>
-          <w:szCs w:val="24"/>
-        </w:rPr>
-        <w:t>:</w:t>
+        <w:t>Utilizando np:</w:t>
       </w:r>
     </w:p>
     <w:p>
@@ -3164,43 +2562,7 @@
           <w:sz w:val="24"/>
           <w:szCs w:val="24"/>
         </w:rPr>
-        <w:t xml:space="preserve">Podemos atribuir </w:t>
-      </w:r>
-      <w:proofErr w:type="spellStart"/>
-      <w:r>
-        <w:rPr>
-          <w:rFonts w:ascii="Times New Roman" w:hAnsi="Times New Roman" w:cs="Times New Roman"/>
-          <w:sz w:val="24"/>
-          <w:szCs w:val="24"/>
-        </w:rPr>
-        <w:t>arrays</w:t>
-      </w:r>
-      <w:proofErr w:type="spellEnd"/>
-      <w:r>
-        <w:rPr>
-          <w:rFonts w:ascii="Times New Roman" w:hAnsi="Times New Roman" w:cs="Times New Roman"/>
-          <w:sz w:val="24"/>
-          <w:szCs w:val="24"/>
-        </w:rPr>
-        <w:t xml:space="preserve"> em variáveis e somar valores a esses </w:t>
-      </w:r>
-      <w:proofErr w:type="spellStart"/>
-      <w:r>
-        <w:rPr>
-          <w:rFonts w:ascii="Times New Roman" w:hAnsi="Times New Roman" w:cs="Times New Roman"/>
-          <w:sz w:val="24"/>
-          <w:szCs w:val="24"/>
-        </w:rPr>
-        <w:t>númeos</w:t>
-      </w:r>
-      <w:proofErr w:type="spellEnd"/>
-      <w:r>
-        <w:rPr>
-          <w:rFonts w:ascii="Times New Roman" w:hAnsi="Times New Roman" w:cs="Times New Roman"/>
-          <w:sz w:val="24"/>
-          <w:szCs w:val="24"/>
-        </w:rPr>
-        <w:t>. Ambos os números de uma Array sofrerão alterações. Ex.:</w:t>
+        <w:t>Podemos atribuir arrays em variáveis e somar valores a esses númeos. Ambos os números de uma Array sofrerão alterações. Ex.:</w:t>
       </w:r>
     </w:p>
     <w:p>
@@ -3279,25 +2641,7 @@
           <w:szCs w:val="24"/>
         </w:rPr>
         <w:lastRenderedPageBreak/>
-        <w:t xml:space="preserve">Evitamos usar Array puro, sempre que precisamos utilizar para trabalhos numéricos, vamos de biblioteca </w:t>
-      </w:r>
-      <w:proofErr w:type="spellStart"/>
-      <w:r>
-        <w:rPr>
-          <w:rFonts w:ascii="Times New Roman" w:hAnsi="Times New Roman" w:cs="Times New Roman"/>
-          <w:sz w:val="24"/>
-          <w:szCs w:val="24"/>
-        </w:rPr>
-        <w:t>numpy</w:t>
-      </w:r>
-      <w:proofErr w:type="spellEnd"/>
-      <w:r>
-        <w:rPr>
-          <w:rFonts w:ascii="Times New Roman" w:hAnsi="Times New Roman" w:cs="Times New Roman"/>
-          <w:sz w:val="24"/>
-          <w:szCs w:val="24"/>
-        </w:rPr>
-        <w:t>. Não é regra, apenas um costume.</w:t>
+        <w:t>Evitamos usar Array puro, sempre que precisamos utilizar para trabalhos numéricos, vamos de biblioteca numpy. Não é regra, apenas um costume.</w:t>
       </w:r>
     </w:p>
     <w:p>
@@ -3321,67 +2665,31 @@
           <w:sz w:val="24"/>
           <w:szCs w:val="24"/>
         </w:rPr>
-        <w:t xml:space="preserve"> Em uma classe mãe podemos mandar ele </w:t>
-      </w:r>
-      <w:proofErr w:type="spellStart"/>
-      <w:r>
-        <w:rPr>
-          <w:rFonts w:ascii="Times New Roman" w:hAnsi="Times New Roman" w:cs="Times New Roman"/>
-          <w:sz w:val="24"/>
-          <w:szCs w:val="24"/>
-        </w:rPr>
-        <w:t>raise</w:t>
-      </w:r>
-      <w:proofErr w:type="spellEnd"/>
-      <w:r>
-        <w:rPr>
-          <w:rFonts w:ascii="Times New Roman" w:hAnsi="Times New Roman" w:cs="Times New Roman"/>
-          <w:sz w:val="24"/>
-          <w:szCs w:val="24"/>
-        </w:rPr>
-        <w:t xml:space="preserve"> um erro para métodos utilizados por classes que não sobrescreveram ele.</w:t>
-      </w:r>
-    </w:p>
-    <w:p>
-      <w:pPr>
-        <w:pStyle w:val="PargrafodaLista"/>
-        <w:numPr>
-          <w:ilvl w:val="2"/>
-          <w:numId w:val="1"/>
-        </w:numPr>
-        <w:spacing w:line="360" w:lineRule="auto"/>
-        <w:jc w:val="both"/>
-        <w:rPr>
-          <w:rFonts w:ascii="Times New Roman" w:hAnsi="Times New Roman" w:cs="Times New Roman"/>
-          <w:sz w:val="24"/>
-          <w:szCs w:val="24"/>
-        </w:rPr>
-      </w:pPr>
-      <w:r>
-        <w:rPr>
-          <w:rFonts w:ascii="Times New Roman" w:hAnsi="Times New Roman" w:cs="Times New Roman"/>
-          <w:sz w:val="24"/>
-          <w:szCs w:val="24"/>
-        </w:rPr>
-        <w:t xml:space="preserve">Caso tenhamos vários tipos de conta bancárias e todas possuem o método </w:t>
-      </w:r>
-      <w:proofErr w:type="spellStart"/>
-      <w:r>
-        <w:rPr>
-          <w:rFonts w:ascii="Times New Roman" w:hAnsi="Times New Roman" w:cs="Times New Roman"/>
-          <w:sz w:val="24"/>
-          <w:szCs w:val="24"/>
-        </w:rPr>
-        <w:t>passa_o_mês</w:t>
-      </w:r>
-      <w:proofErr w:type="spellEnd"/>
-      <w:r>
-        <w:rPr>
-          <w:rFonts w:ascii="Times New Roman" w:hAnsi="Times New Roman" w:cs="Times New Roman"/>
-          <w:sz w:val="24"/>
-          <w:szCs w:val="24"/>
-        </w:rPr>
-        <w:t xml:space="preserve"> sobrescritos com taxas e valores diferentes, essas classes podem utilizar esse método tranquilamente, mas, caso uma delas não tenha sobrescrito e tente utilizar esse método, o código exibirá um erro.</w:t>
+        <w:t xml:space="preserve"> Em uma classe mãe podemos mandar ele raise um erro para métodos utilizados por classes que não sobrescreveram ele.</w:t>
+      </w:r>
+    </w:p>
+    <w:p>
+      <w:pPr>
+        <w:pStyle w:val="PargrafodaLista"/>
+        <w:numPr>
+          <w:ilvl w:val="2"/>
+          <w:numId w:val="1"/>
+        </w:numPr>
+        <w:spacing w:line="360" w:lineRule="auto"/>
+        <w:jc w:val="both"/>
+        <w:rPr>
+          <w:rFonts w:ascii="Times New Roman" w:hAnsi="Times New Roman" w:cs="Times New Roman"/>
+          <w:sz w:val="24"/>
+          <w:szCs w:val="24"/>
+        </w:rPr>
+      </w:pPr>
+      <w:r>
+        <w:rPr>
+          <w:rFonts w:ascii="Times New Roman" w:hAnsi="Times New Roman" w:cs="Times New Roman"/>
+          <w:sz w:val="24"/>
+          <w:szCs w:val="24"/>
+        </w:rPr>
+        <w:t>Caso tenhamos vários tipos de conta bancárias e todas possuem o método passa_o_mês sobrescritos com taxas e valores diferentes, essas classes podem utilizar esse método tranquilamente, mas, caso uma delas não tenha sobrescrito e tente utilizar esse método, o código exibirá um erro.</w:t>
       </w:r>
       <w:r>
         <w:rPr>
@@ -3475,36 +2783,8 @@
           <w:sz w:val="24"/>
           <w:szCs w:val="24"/>
         </w:rPr>
-        <w:t xml:space="preserve"> e colocar a classe mãe como herdeira do </w:t>
-      </w:r>
-      <w:proofErr w:type="spellStart"/>
-      <w:r>
-        <w:rPr>
-          <w:rFonts w:ascii="Times New Roman" w:hAnsi="Times New Roman" w:cs="Times New Roman"/>
-          <w:sz w:val="24"/>
-          <w:szCs w:val="24"/>
-        </w:rPr>
-        <w:t>metaclass</w:t>
-      </w:r>
-      <w:proofErr w:type="spellEnd"/>
-      <w:r>
-        <w:rPr>
-          <w:rFonts w:ascii="Times New Roman" w:hAnsi="Times New Roman" w:cs="Times New Roman"/>
-          <w:sz w:val="24"/>
-          <w:szCs w:val="24"/>
-        </w:rPr>
-        <w:t>=</w:t>
-      </w:r>
-      <w:proofErr w:type="spellStart"/>
-      <w:r>
-        <w:rPr>
-          <w:rFonts w:ascii="Times New Roman" w:hAnsi="Times New Roman" w:cs="Times New Roman"/>
-          <w:sz w:val="24"/>
-          <w:szCs w:val="24"/>
-        </w:rPr>
-        <w:t>ABCMeta</w:t>
-      </w:r>
-      <w:proofErr w:type="spellEnd"/>
+        <w:t xml:space="preserve"> e colocar a classe mãe como herdeira do metaclass=ABCMeta</w:t>
+      </w:r>
       <w:r>
         <w:rPr>
           <w:rFonts w:ascii="Times New Roman" w:hAnsi="Times New Roman" w:cs="Times New Roman"/>
@@ -3748,85 +3028,31 @@
           <w:sz w:val="24"/>
           <w:szCs w:val="24"/>
         </w:rPr>
-        <w:t xml:space="preserve">O que é o </w:t>
-      </w:r>
-      <w:proofErr w:type="spellStart"/>
-      <w:r>
-        <w:rPr>
-          <w:rFonts w:ascii="Times New Roman" w:hAnsi="Times New Roman" w:cs="Times New Roman"/>
-          <w:sz w:val="24"/>
-          <w:szCs w:val="24"/>
-        </w:rPr>
-        <w:t>duck</w:t>
-      </w:r>
-      <w:proofErr w:type="spellEnd"/>
-      <w:r>
-        <w:rPr>
-          <w:rFonts w:ascii="Times New Roman" w:hAnsi="Times New Roman" w:cs="Times New Roman"/>
-          <w:sz w:val="24"/>
-          <w:szCs w:val="24"/>
-        </w:rPr>
-        <w:t xml:space="preserve"> </w:t>
-      </w:r>
-      <w:proofErr w:type="spellStart"/>
-      <w:r>
-        <w:rPr>
-          <w:rFonts w:ascii="Times New Roman" w:hAnsi="Times New Roman" w:cs="Times New Roman"/>
-          <w:sz w:val="24"/>
-          <w:szCs w:val="24"/>
-        </w:rPr>
-        <w:t>typing</w:t>
-      </w:r>
-      <w:proofErr w:type="spellEnd"/>
-      <w:r>
-        <w:rPr>
-          <w:rFonts w:ascii="Times New Roman" w:hAnsi="Times New Roman" w:cs="Times New Roman"/>
-          <w:sz w:val="24"/>
-          <w:szCs w:val="24"/>
-        </w:rPr>
-        <w:t>;</w:t>
-      </w:r>
-    </w:p>
-    <w:p>
-      <w:pPr>
-        <w:pStyle w:val="PargrafodaLista"/>
-        <w:numPr>
-          <w:ilvl w:val="2"/>
-          <w:numId w:val="1"/>
-        </w:numPr>
-        <w:spacing w:line="360" w:lineRule="auto"/>
-        <w:jc w:val="both"/>
-        <w:rPr>
-          <w:rFonts w:ascii="Times New Roman" w:hAnsi="Times New Roman" w:cs="Times New Roman"/>
-          <w:sz w:val="24"/>
-          <w:szCs w:val="24"/>
-        </w:rPr>
-      </w:pPr>
-      <w:r>
-        <w:rPr>
-          <w:rFonts w:ascii="Times New Roman" w:hAnsi="Times New Roman" w:cs="Times New Roman"/>
-          <w:sz w:val="24"/>
-          <w:szCs w:val="24"/>
-        </w:rPr>
-        <w:t xml:space="preserve">Fazer um </w:t>
-      </w:r>
-      <w:proofErr w:type="spellStart"/>
-      <w:r>
-        <w:rPr>
-          <w:rFonts w:ascii="Times New Roman" w:hAnsi="Times New Roman" w:cs="Times New Roman"/>
-          <w:sz w:val="24"/>
-          <w:szCs w:val="24"/>
-        </w:rPr>
-        <w:t>array</w:t>
-      </w:r>
-      <w:proofErr w:type="spellEnd"/>
-      <w:r>
-        <w:rPr>
-          <w:rFonts w:ascii="Times New Roman" w:hAnsi="Times New Roman" w:cs="Times New Roman"/>
-          <w:sz w:val="24"/>
-          <w:szCs w:val="24"/>
-        </w:rPr>
-        <w:t xml:space="preserve"> no Python;</w:t>
+        <w:t>O que é o duck typing;</w:t>
+      </w:r>
+    </w:p>
+    <w:p>
+      <w:pPr>
+        <w:pStyle w:val="PargrafodaLista"/>
+        <w:numPr>
+          <w:ilvl w:val="2"/>
+          <w:numId w:val="1"/>
+        </w:numPr>
+        <w:spacing w:line="360" w:lineRule="auto"/>
+        <w:jc w:val="both"/>
+        <w:rPr>
+          <w:rFonts w:ascii="Times New Roman" w:hAnsi="Times New Roman" w:cs="Times New Roman"/>
+          <w:sz w:val="24"/>
+          <w:szCs w:val="24"/>
+        </w:rPr>
+      </w:pPr>
+      <w:r>
+        <w:rPr>
+          <w:rFonts w:ascii="Times New Roman" w:hAnsi="Times New Roman" w:cs="Times New Roman"/>
+          <w:sz w:val="24"/>
+          <w:szCs w:val="24"/>
+        </w:rPr>
+        <w:t>Fazer um array no Python;</w:t>
       </w:r>
     </w:p>
     <w:p>
@@ -3946,7 +3172,6 @@
         </w:rPr>
         <w:t xml:space="preserve"> Podemos definir nossa própria definição de igualdade em python, sendo esse o </w:t>
       </w:r>
-      <w:proofErr w:type="spellStart"/>
       <w:r>
         <w:rPr>
           <w:rFonts w:ascii="Times New Roman" w:hAnsi="Times New Roman" w:cs="Times New Roman"/>
@@ -3955,66 +3180,15 @@
           <w:sz w:val="24"/>
           <w:szCs w:val="24"/>
         </w:rPr>
-        <w:t>def</w:t>
-      </w:r>
-      <w:proofErr w:type="spellEnd"/>
-      <w:r>
-        <w:rPr>
-          <w:rFonts w:ascii="Times New Roman" w:hAnsi="Times New Roman" w:cs="Times New Roman"/>
-          <w:i/>
-          <w:iCs/>
-          <w:sz w:val="24"/>
-          <w:szCs w:val="24"/>
-        </w:rPr>
-        <w:t xml:space="preserve"> __</w:t>
-      </w:r>
-      <w:proofErr w:type="spellStart"/>
-      <w:r>
-        <w:rPr>
-          <w:rFonts w:ascii="Times New Roman" w:hAnsi="Times New Roman" w:cs="Times New Roman"/>
-          <w:i/>
-          <w:iCs/>
-          <w:sz w:val="24"/>
-          <w:szCs w:val="24"/>
-        </w:rPr>
-        <w:t>eq</w:t>
-      </w:r>
-      <w:proofErr w:type="spellEnd"/>
-      <w:r>
-        <w:rPr>
-          <w:rFonts w:ascii="Times New Roman" w:hAnsi="Times New Roman" w:cs="Times New Roman"/>
-          <w:i/>
-          <w:iCs/>
-          <w:sz w:val="24"/>
-          <w:szCs w:val="24"/>
-        </w:rPr>
-        <w:t>__</w:t>
-      </w:r>
-      <w:r>
-        <w:rPr>
-          <w:rFonts w:ascii="Times New Roman" w:hAnsi="Times New Roman" w:cs="Times New Roman"/>
-          <w:sz w:val="24"/>
-          <w:szCs w:val="24"/>
-        </w:rPr>
-        <w:t xml:space="preserve"> de </w:t>
-      </w:r>
-      <w:proofErr w:type="spellStart"/>
-      <w:r>
-        <w:rPr>
-          <w:rFonts w:ascii="Times New Roman" w:hAnsi="Times New Roman" w:cs="Times New Roman"/>
-          <w:sz w:val="24"/>
-          <w:szCs w:val="24"/>
-        </w:rPr>
-        <w:t>equals</w:t>
-      </w:r>
-      <w:proofErr w:type="spellEnd"/>
-      <w:r>
-        <w:rPr>
-          <w:rFonts w:ascii="Times New Roman" w:hAnsi="Times New Roman" w:cs="Times New Roman"/>
-          <w:sz w:val="24"/>
-          <w:szCs w:val="24"/>
-        </w:rPr>
-        <w:t>.</w:t>
+        <w:t>def __eq__</w:t>
+      </w:r>
+      <w:r>
+        <w:rPr>
+          <w:rFonts w:ascii="Times New Roman" w:hAnsi="Times New Roman" w:cs="Times New Roman"/>
+          <w:sz w:val="24"/>
+          <w:szCs w:val="24"/>
+        </w:rPr>
+        <w:t xml:space="preserve"> de equals.</w:t>
       </w:r>
     </w:p>
     <w:p>
@@ -4219,25 +3393,7 @@
           <w:sz w:val="24"/>
           <w:szCs w:val="24"/>
         </w:rPr>
-        <w:t xml:space="preserve">Esse </w:t>
-      </w:r>
-      <w:proofErr w:type="spellStart"/>
-      <w:r>
-        <w:rPr>
-          <w:rFonts w:ascii="Times New Roman" w:hAnsi="Times New Roman" w:cs="Times New Roman"/>
-          <w:sz w:val="24"/>
-          <w:szCs w:val="24"/>
-        </w:rPr>
-        <w:t>eq</w:t>
-      </w:r>
-      <w:proofErr w:type="spellEnd"/>
-      <w:r>
-        <w:rPr>
-          <w:rFonts w:ascii="Times New Roman" w:hAnsi="Times New Roman" w:cs="Times New Roman"/>
-          <w:sz w:val="24"/>
-          <w:szCs w:val="24"/>
-        </w:rPr>
-        <w:t xml:space="preserve"> pode ser muito mais polido e complexo, comparando diversas coisas, colocando condições ou não, e assim por diante para deixar o nosso objeto cada vez melhor.</w:t>
+        <w:t>Esse eq pode ser muito mais polido e complexo, comparando diversas coisas, colocando condições ou não, e assim por diante para deixar o nosso objeto cada vez melhor.</w:t>
       </w:r>
     </w:p>
     <w:p>
@@ -4285,25 +3441,7 @@
           <w:sz w:val="24"/>
           <w:szCs w:val="24"/>
         </w:rPr>
-        <w:t>Utilizar o __</w:t>
-      </w:r>
-      <w:proofErr w:type="spellStart"/>
-      <w:r>
-        <w:rPr>
-          <w:rFonts w:ascii="Times New Roman" w:hAnsi="Times New Roman" w:cs="Times New Roman"/>
-          <w:sz w:val="24"/>
-          <w:szCs w:val="24"/>
-        </w:rPr>
-        <w:t>eq</w:t>
-      </w:r>
-      <w:proofErr w:type="spellEnd"/>
-      <w:r>
-        <w:rPr>
-          <w:rFonts w:ascii="Times New Roman" w:hAnsi="Times New Roman" w:cs="Times New Roman"/>
-          <w:sz w:val="24"/>
-          <w:szCs w:val="24"/>
-        </w:rPr>
-        <w:t>__;</w:t>
+        <w:t>Utilizar o __eq__;</w:t>
       </w:r>
     </w:p>
     <w:p>
@@ -4351,25 +3489,7 @@
           <w:sz w:val="24"/>
           <w:szCs w:val="24"/>
         </w:rPr>
-        <w:t xml:space="preserve">Usar o </w:t>
-      </w:r>
-      <w:proofErr w:type="spellStart"/>
-      <w:r>
-        <w:rPr>
-          <w:rFonts w:ascii="Times New Roman" w:hAnsi="Times New Roman" w:cs="Times New Roman"/>
-          <w:sz w:val="24"/>
-          <w:szCs w:val="24"/>
-        </w:rPr>
-        <w:t>isinstance</w:t>
-      </w:r>
-      <w:proofErr w:type="spellEnd"/>
-      <w:r>
-        <w:rPr>
-          <w:rFonts w:ascii="Times New Roman" w:hAnsi="Times New Roman" w:cs="Times New Roman"/>
-          <w:sz w:val="24"/>
-          <w:szCs w:val="24"/>
-        </w:rPr>
-        <w:t xml:space="preserve"> para verificar se uma instância de um objeto;</w:t>
+        <w:t>Usar o isinstance para verificar se uma instância de um objeto;</w:t>
       </w:r>
     </w:p>
     <w:p>
@@ -4409,55 +3529,1567 @@
           <w:szCs w:val="24"/>
           <w:u w:val="single"/>
         </w:rPr>
-        <w:t xml:space="preserve">Aula 5 – Outros </w:t>
-      </w:r>
-      <w:proofErr w:type="spellStart"/>
-      <w:r>
-        <w:rPr>
-          <w:rFonts w:ascii="Times New Roman" w:hAnsi="Times New Roman" w:cs="Times New Roman"/>
-          <w:b/>
-          <w:bCs/>
-          <w:sz w:val="24"/>
-          <w:szCs w:val="24"/>
-          <w:u w:val="single"/>
-        </w:rPr>
-        <w:t>Builtins</w:t>
-      </w:r>
-      <w:proofErr w:type="spellEnd"/>
-      <w:r>
-        <w:rPr>
-          <w:rFonts w:ascii="Times New Roman" w:hAnsi="Times New Roman" w:cs="Times New Roman"/>
-          <w:b/>
-          <w:bCs/>
-          <w:sz w:val="24"/>
-          <w:szCs w:val="24"/>
-          <w:u w:val="single"/>
+        <w:t>Aula 5 – Outros Builtins:</w:t>
+      </w:r>
+    </w:p>
+    <w:p>
+      <w:pPr>
+        <w:pStyle w:val="PargrafodaLista"/>
+        <w:numPr>
+          <w:ilvl w:val="1"/>
+          <w:numId w:val="1"/>
+        </w:numPr>
+        <w:spacing w:line="360" w:lineRule="auto"/>
+        <w:jc w:val="both"/>
+        <w:rPr>
+          <w:rFonts w:ascii="Times New Roman" w:hAnsi="Times New Roman" w:cs="Times New Roman"/>
+          <w:sz w:val="24"/>
+          <w:szCs w:val="24"/>
+        </w:rPr>
+      </w:pPr>
+      <w:r>
+        <w:rPr>
+          <w:rFonts w:ascii="Times New Roman" w:hAnsi="Times New Roman" w:cs="Times New Roman"/>
+          <w:sz w:val="24"/>
+          <w:szCs w:val="24"/>
+        </w:rPr>
+        <w:t xml:space="preserve"> </w:t>
+      </w:r>
+      <w:r>
+        <w:rPr>
+          <w:rFonts w:ascii="Times New Roman" w:hAnsi="Times New Roman" w:cs="Times New Roman"/>
+          <w:sz w:val="24"/>
+          <w:szCs w:val="24"/>
+        </w:rPr>
+        <w:t>Temos uma sequência de idades e queremos saber a posição de algumas específicas</w:t>
+      </w:r>
+    </w:p>
+    <w:p>
+      <w:pPr>
+        <w:pStyle w:val="PargrafodaLista"/>
+        <w:numPr>
+          <w:ilvl w:val="2"/>
+          <w:numId w:val="1"/>
+        </w:numPr>
+        <w:spacing w:line="360" w:lineRule="auto"/>
+        <w:jc w:val="both"/>
+        <w:rPr>
+          <w:rFonts w:ascii="Times New Roman" w:hAnsi="Times New Roman" w:cs="Times New Roman"/>
+          <w:sz w:val="24"/>
+          <w:szCs w:val="24"/>
+        </w:rPr>
+      </w:pPr>
+      <w:r>
+        <w:rPr>
+          <w:rFonts w:ascii="Times New Roman" w:hAnsi="Times New Roman" w:cs="Times New Roman"/>
+          <w:sz w:val="24"/>
+          <w:szCs w:val="24"/>
+        </w:rPr>
+        <w:lastRenderedPageBreak/>
+        <w:t>Podemos utilizar a função range() do len() de idades para saber de qual posição até qual posição essa lista vai:</w:t>
+      </w:r>
+    </w:p>
+    <w:p>
+      <w:pPr>
+        <w:spacing w:line="360" w:lineRule="auto"/>
+        <w:jc w:val="center"/>
+        <w:rPr>
+          <w:rFonts w:ascii="Times New Roman" w:hAnsi="Times New Roman" w:cs="Times New Roman"/>
+          <w:sz w:val="24"/>
+          <w:szCs w:val="24"/>
+        </w:rPr>
+      </w:pPr>
+      <w:r>
+        <w:rPr>
+          <w:rFonts w:ascii="Times New Roman" w:hAnsi="Times New Roman" w:cs="Times New Roman"/>
+          <w:sz w:val="24"/>
+          <w:szCs w:val="24"/>
+        </w:rPr>
+        <w:drawing>
+          <wp:inline distT="0" distB="0" distL="0" distR="0" wp14:anchorId="5DDAC6FE" wp14:editId="2D10DC9C">
+            <wp:extent cx="3639058" cy="971686"/>
+            <wp:effectExtent l="0" t="0" r="0" b="0"/>
+            <wp:docPr id="16" name="Imagem 16"/>
+            <wp:cNvGraphicFramePr>
+              <a:graphicFrameLocks xmlns:a="http://schemas.openxmlformats.org/drawingml/2006/main" noChangeAspect="1"/>
+            </wp:cNvGraphicFramePr>
+            <a:graphic xmlns:a="http://schemas.openxmlformats.org/drawingml/2006/main">
+              <a:graphicData uri="http://schemas.openxmlformats.org/drawingml/2006/picture">
+                <pic:pic xmlns:pic="http://schemas.openxmlformats.org/drawingml/2006/picture">
+                  <pic:nvPicPr>
+                    <pic:cNvPr id="1" name=""/>
+                    <pic:cNvPicPr/>
+                  </pic:nvPicPr>
+                  <pic:blipFill>
+                    <a:blip r:embed="rId24"/>
+                    <a:stretch>
+                      <a:fillRect/>
+                    </a:stretch>
+                  </pic:blipFill>
+                  <pic:spPr>
+                    <a:xfrm>
+                      <a:off x="0" y="0"/>
+                      <a:ext cx="3639058" cy="971686"/>
+                    </a:xfrm>
+                    <a:prstGeom prst="rect">
+                      <a:avLst/>
+                    </a:prstGeom>
+                  </pic:spPr>
+                </pic:pic>
+              </a:graphicData>
+            </a:graphic>
+          </wp:inline>
+        </w:drawing>
+      </w:r>
+    </w:p>
+    <w:p>
+      <w:pPr>
+        <w:pStyle w:val="PargrafodaLista"/>
+        <w:numPr>
+          <w:ilvl w:val="2"/>
+          <w:numId w:val="1"/>
+        </w:numPr>
+        <w:spacing w:line="360" w:lineRule="auto"/>
+        <w:jc w:val="both"/>
+        <w:rPr>
+          <w:rFonts w:ascii="Times New Roman" w:hAnsi="Times New Roman" w:cs="Times New Roman"/>
+          <w:sz w:val="24"/>
+          <w:szCs w:val="24"/>
+        </w:rPr>
+      </w:pPr>
+      <w:r>
+        <w:rPr>
+          <w:rFonts w:ascii="Times New Roman" w:hAnsi="Times New Roman" w:cs="Times New Roman"/>
+          <w:sz w:val="24"/>
+          <w:szCs w:val="24"/>
+        </w:rPr>
+        <w:t>Lembrando que a última posição é sempre exclusiva, ou seja, possuí 8 elementos do 0 até 7, o 8 não conta.</w:t>
+      </w:r>
+    </w:p>
+    <w:p>
+      <w:pPr>
+        <w:pStyle w:val="PargrafodaLista"/>
+        <w:numPr>
+          <w:ilvl w:val="2"/>
+          <w:numId w:val="1"/>
+        </w:numPr>
+        <w:spacing w:line="360" w:lineRule="auto"/>
+        <w:jc w:val="both"/>
+        <w:rPr>
+          <w:rFonts w:ascii="Times New Roman" w:hAnsi="Times New Roman" w:cs="Times New Roman"/>
+          <w:sz w:val="24"/>
+          <w:szCs w:val="24"/>
+        </w:rPr>
+      </w:pPr>
+      <w:r>
+        <w:rPr>
+          <w:rFonts w:ascii="Times New Roman" w:hAnsi="Times New Roman" w:cs="Times New Roman"/>
+          <w:sz w:val="24"/>
+          <w:szCs w:val="24"/>
+        </w:rPr>
+        <w:t>Levando isso em conta, podemos fazer um for para cada posição, onde ele imprime a posição seguido pela idade encontrada n</w:t>
+      </w:r>
+      <w:r>
+        <w:rPr>
+          <w:rFonts w:ascii="Times New Roman" w:hAnsi="Times New Roman" w:cs="Times New Roman"/>
+          <w:sz w:val="24"/>
+          <w:szCs w:val="24"/>
+        </w:rPr>
+        <w:t>aqu</w:t>
+      </w:r>
+      <w:r>
+        <w:rPr>
+          <w:rFonts w:ascii="Times New Roman" w:hAnsi="Times New Roman" w:cs="Times New Roman"/>
+          <w:sz w:val="24"/>
+          <w:szCs w:val="24"/>
+        </w:rPr>
+        <w:t>ela</w:t>
+      </w:r>
+      <w:r>
+        <w:rPr>
+          <w:rFonts w:ascii="Times New Roman" w:hAnsi="Times New Roman" w:cs="Times New Roman"/>
+          <w:sz w:val="24"/>
+          <w:szCs w:val="24"/>
+        </w:rPr>
+        <w:t xml:space="preserve"> posição</w:t>
+      </w:r>
+      <w:r>
+        <w:rPr>
+          <w:rFonts w:ascii="Times New Roman" w:hAnsi="Times New Roman" w:cs="Times New Roman"/>
+          <w:sz w:val="24"/>
+          <w:szCs w:val="24"/>
         </w:rPr>
         <w:t>:</w:t>
       </w:r>
     </w:p>
     <w:p>
       <w:pPr>
-        <w:pStyle w:val="PargrafodaLista"/>
-        <w:numPr>
-          <w:ilvl w:val="1"/>
-          <w:numId w:val="1"/>
-        </w:numPr>
-        <w:spacing w:line="360" w:lineRule="auto"/>
-        <w:jc w:val="both"/>
-        <w:rPr>
-          <w:rFonts w:ascii="Times New Roman" w:hAnsi="Times New Roman" w:cs="Times New Roman"/>
-          <w:sz w:val="24"/>
-          <w:szCs w:val="24"/>
-        </w:rPr>
-      </w:pPr>
-      <w:r>
-        <w:rPr>
-          <w:rFonts w:ascii="Times New Roman" w:hAnsi="Times New Roman" w:cs="Times New Roman"/>
-          <w:sz w:val="24"/>
-          <w:szCs w:val="24"/>
-        </w:rPr>
-        <w:t xml:space="preserve"> </w:t>
+        <w:spacing w:line="360" w:lineRule="auto"/>
+        <w:jc w:val="center"/>
+        <w:rPr>
+          <w:rFonts w:ascii="Times New Roman" w:hAnsi="Times New Roman" w:cs="Times New Roman"/>
+          <w:sz w:val="24"/>
+          <w:szCs w:val="24"/>
+        </w:rPr>
+      </w:pPr>
+      <w:r>
+        <w:rPr>
+          <w:rFonts w:ascii="Times New Roman" w:hAnsi="Times New Roman" w:cs="Times New Roman"/>
+          <w:sz w:val="24"/>
+          <w:szCs w:val="24"/>
+        </w:rPr>
+        <w:drawing>
+          <wp:inline distT="0" distB="0" distL="0" distR="0" wp14:anchorId="2F1EB2AE" wp14:editId="47B99806">
+            <wp:extent cx="3667637" cy="2419688"/>
+            <wp:effectExtent l="0" t="0" r="9525" b="0"/>
+            <wp:docPr id="21" name="Imagem 21"/>
+            <wp:cNvGraphicFramePr>
+              <a:graphicFrameLocks xmlns:a="http://schemas.openxmlformats.org/drawingml/2006/main" noChangeAspect="1"/>
+            </wp:cNvGraphicFramePr>
+            <a:graphic xmlns:a="http://schemas.openxmlformats.org/drawingml/2006/main">
+              <a:graphicData uri="http://schemas.openxmlformats.org/drawingml/2006/picture">
+                <pic:pic xmlns:pic="http://schemas.openxmlformats.org/drawingml/2006/picture">
+                  <pic:nvPicPr>
+                    <pic:cNvPr id="1" name=""/>
+                    <pic:cNvPicPr/>
+                  </pic:nvPicPr>
+                  <pic:blipFill>
+                    <a:blip r:embed="rId25"/>
+                    <a:stretch>
+                      <a:fillRect/>
+                    </a:stretch>
+                  </pic:blipFill>
+                  <pic:spPr>
+                    <a:xfrm>
+                      <a:off x="0" y="0"/>
+                      <a:ext cx="3667637" cy="2419688"/>
+                    </a:xfrm>
+                    <a:prstGeom prst="rect">
+                      <a:avLst/>
+                    </a:prstGeom>
+                  </pic:spPr>
+                </pic:pic>
+              </a:graphicData>
+            </a:graphic>
+          </wp:inline>
+        </w:drawing>
+      </w:r>
+    </w:p>
+    <w:p>
+      <w:pPr>
+        <w:pStyle w:val="PargrafodaLista"/>
+        <w:numPr>
+          <w:ilvl w:val="2"/>
+          <w:numId w:val="1"/>
+        </w:numPr>
+        <w:spacing w:line="360" w:lineRule="auto"/>
+        <w:jc w:val="both"/>
+        <w:rPr>
+          <w:rFonts w:ascii="Times New Roman" w:hAnsi="Times New Roman" w:cs="Times New Roman"/>
+          <w:sz w:val="24"/>
+          <w:szCs w:val="24"/>
+        </w:rPr>
+      </w:pPr>
+      <w:r>
+        <w:rPr>
+          <w:rFonts w:ascii="Times New Roman" w:hAnsi="Times New Roman" w:cs="Times New Roman"/>
+          <w:sz w:val="24"/>
+          <w:szCs w:val="24"/>
+        </w:rPr>
+        <w:t xml:space="preserve">Mas é claro que, como essa é uma coisa muito comum de se fazer, existe um builtin chamado enumerate que faz esse tipo de coisa. Encontramos mais sobre ele na documentação oficial: </w:t>
+      </w:r>
+      <w:hyperlink r:id="rId26" w:history="1">
+        <w:r>
+          <w:rPr>
+            <w:rStyle w:val="Hyperlink"/>
+            <w:rFonts w:ascii="Times New Roman" w:hAnsi="Times New Roman" w:cs="Times New Roman"/>
+            <w:sz w:val="24"/>
+            <w:szCs w:val="24"/>
+          </w:rPr>
+          <w:t>https://docs.python.org/3/library/functions.html</w:t>
+        </w:r>
+      </w:hyperlink>
+      <w:r>
+        <w:rPr>
+          <w:rFonts w:ascii="Times New Roman" w:hAnsi="Times New Roman" w:cs="Times New Roman"/>
+          <w:sz w:val="24"/>
+          <w:szCs w:val="24"/>
+        </w:rPr>
+        <w:t xml:space="preserve">. </w:t>
+      </w:r>
+    </w:p>
+    <w:p>
+      <w:pPr>
+        <w:pStyle w:val="PargrafodaLista"/>
+        <w:numPr>
+          <w:ilvl w:val="2"/>
+          <w:numId w:val="1"/>
+        </w:numPr>
+        <w:spacing w:line="360" w:lineRule="auto"/>
+        <w:jc w:val="both"/>
+        <w:rPr>
+          <w:rFonts w:ascii="Times New Roman" w:hAnsi="Times New Roman" w:cs="Times New Roman"/>
+          <w:sz w:val="24"/>
+          <w:szCs w:val="24"/>
+        </w:rPr>
+      </w:pPr>
+      <w:r>
+        <w:rPr>
+          <w:rFonts w:ascii="Times New Roman" w:hAnsi="Times New Roman" w:cs="Times New Roman"/>
+          <w:sz w:val="24"/>
+          <w:szCs w:val="24"/>
+        </w:rPr>
+        <w:t>Enumerate faz vários trabalhos em sequência</w:t>
+      </w:r>
+      <w:r>
+        <w:rPr>
+          <w:rFonts w:ascii="Times New Roman" w:hAnsi="Times New Roman" w:cs="Times New Roman"/>
+          <w:sz w:val="24"/>
+          <w:szCs w:val="24"/>
+        </w:rPr>
+        <w:t>, é um iteravel</w:t>
+      </w:r>
+      <w:r>
+        <w:rPr>
+          <w:rFonts w:ascii="Times New Roman" w:hAnsi="Times New Roman" w:cs="Times New Roman"/>
+          <w:sz w:val="24"/>
+          <w:szCs w:val="24"/>
+        </w:rPr>
+        <w:t>.</w:t>
+      </w:r>
+      <w:r>
+        <w:rPr>
+          <w:rFonts w:ascii="Times New Roman" w:hAnsi="Times New Roman" w:cs="Times New Roman"/>
+          <w:sz w:val="24"/>
+          <w:szCs w:val="24"/>
+        </w:rPr>
+        <w:t xml:space="preserve"> É um gerador lazy, ou seja, preguiçoso. Ele faz as duplinhas de posição e seu respectivo elemento, mas você precisa pedir para ele fazer isso. Não basta apenas colocar a variável dentro da função:</w:t>
+      </w:r>
+    </w:p>
+    <w:p>
+      <w:pPr>
+        <w:spacing w:line="360" w:lineRule="auto"/>
+        <w:jc w:val="center"/>
+        <w:rPr>
+          <w:rFonts w:ascii="Times New Roman" w:hAnsi="Times New Roman" w:cs="Times New Roman"/>
+          <w:sz w:val="24"/>
+          <w:szCs w:val="24"/>
+        </w:rPr>
+      </w:pPr>
+      <w:r>
+        <w:rPr>
+          <w:rFonts w:ascii="Times New Roman" w:hAnsi="Times New Roman" w:cs="Times New Roman"/>
+          <w:sz w:val="24"/>
+          <w:szCs w:val="24"/>
+        </w:rPr>
+        <w:drawing>
+          <wp:inline distT="0" distB="0" distL="0" distR="0" wp14:anchorId="625B2907" wp14:editId="5E41DB57">
+            <wp:extent cx="2819794" cy="743054"/>
+            <wp:effectExtent l="0" t="0" r="0" b="0"/>
+            <wp:docPr id="22" name="Imagem 22"/>
+            <wp:cNvGraphicFramePr>
+              <a:graphicFrameLocks xmlns:a="http://schemas.openxmlformats.org/drawingml/2006/main" noChangeAspect="1"/>
+            </wp:cNvGraphicFramePr>
+            <a:graphic xmlns:a="http://schemas.openxmlformats.org/drawingml/2006/main">
+              <a:graphicData uri="http://schemas.openxmlformats.org/drawingml/2006/picture">
+                <pic:pic xmlns:pic="http://schemas.openxmlformats.org/drawingml/2006/picture">
+                  <pic:nvPicPr>
+                    <pic:cNvPr id="1" name=""/>
+                    <pic:cNvPicPr/>
+                  </pic:nvPicPr>
+                  <pic:blipFill>
+                    <a:blip r:embed="rId27"/>
+                    <a:stretch>
+                      <a:fillRect/>
+                    </a:stretch>
+                  </pic:blipFill>
+                  <pic:spPr>
+                    <a:xfrm>
+                      <a:off x="0" y="0"/>
+                      <a:ext cx="2819794" cy="743054"/>
+                    </a:xfrm>
+                    <a:prstGeom prst="rect">
+                      <a:avLst/>
+                    </a:prstGeom>
+                  </pic:spPr>
+                </pic:pic>
+              </a:graphicData>
+            </a:graphic>
+          </wp:inline>
+        </w:drawing>
+      </w:r>
+    </w:p>
+    <w:p>
+      <w:pPr>
+        <w:pStyle w:val="PargrafodaLista"/>
+        <w:numPr>
+          <w:ilvl w:val="2"/>
+          <w:numId w:val="1"/>
+        </w:numPr>
+        <w:spacing w:line="360" w:lineRule="auto"/>
+        <w:jc w:val="both"/>
+        <w:rPr>
+          <w:rFonts w:ascii="Times New Roman" w:hAnsi="Times New Roman" w:cs="Times New Roman"/>
+          <w:sz w:val="24"/>
+          <w:szCs w:val="24"/>
+        </w:rPr>
+      </w:pPr>
+      <w:r>
+        <w:rPr>
+          <w:rFonts w:ascii="Times New Roman" w:hAnsi="Times New Roman" w:cs="Times New Roman"/>
+          <w:sz w:val="24"/>
+          <w:szCs w:val="24"/>
+        </w:rPr>
+        <w:t>Exatamente como o range(), ambos são lazy</w:t>
+      </w:r>
+      <w:r>
+        <w:rPr>
+          <w:rFonts w:ascii="Times New Roman" w:hAnsi="Times New Roman" w:cs="Times New Roman"/>
+          <w:sz w:val="24"/>
+          <w:szCs w:val="24"/>
+        </w:rPr>
+        <w:t>:</w:t>
+      </w:r>
+    </w:p>
+    <w:p>
+      <w:pPr>
+        <w:spacing w:line="360" w:lineRule="auto"/>
+        <w:jc w:val="center"/>
+        <w:rPr>
+          <w:rFonts w:ascii="Times New Roman" w:hAnsi="Times New Roman" w:cs="Times New Roman"/>
+          <w:sz w:val="24"/>
+          <w:szCs w:val="24"/>
+        </w:rPr>
+      </w:pPr>
+      <w:r>
+        <w:rPr>
+          <w:rFonts w:ascii="Times New Roman" w:hAnsi="Times New Roman" w:cs="Times New Roman"/>
+          <w:sz w:val="24"/>
+          <w:szCs w:val="24"/>
+        </w:rPr>
+        <w:lastRenderedPageBreak/>
+        <w:drawing>
+          <wp:inline distT="0" distB="0" distL="0" distR="0" wp14:anchorId="526C88A4" wp14:editId="28C2E30E">
+            <wp:extent cx="1619476" cy="543001"/>
+            <wp:effectExtent l="0" t="0" r="0" b="9525"/>
+            <wp:docPr id="23" name="Imagem 23"/>
+            <wp:cNvGraphicFramePr>
+              <a:graphicFrameLocks xmlns:a="http://schemas.openxmlformats.org/drawingml/2006/main" noChangeAspect="1"/>
+            </wp:cNvGraphicFramePr>
+            <a:graphic xmlns:a="http://schemas.openxmlformats.org/drawingml/2006/main">
+              <a:graphicData uri="http://schemas.openxmlformats.org/drawingml/2006/picture">
+                <pic:pic xmlns:pic="http://schemas.openxmlformats.org/drawingml/2006/picture">
+                  <pic:nvPicPr>
+                    <pic:cNvPr id="1" name=""/>
+                    <pic:cNvPicPr/>
+                  </pic:nvPicPr>
+                  <pic:blipFill>
+                    <a:blip r:embed="rId28"/>
+                    <a:stretch>
+                      <a:fillRect/>
+                    </a:stretch>
+                  </pic:blipFill>
+                  <pic:spPr>
+                    <a:xfrm>
+                      <a:off x="0" y="0"/>
+                      <a:ext cx="1619476" cy="543001"/>
+                    </a:xfrm>
+                    <a:prstGeom prst="rect">
+                      <a:avLst/>
+                    </a:prstGeom>
+                  </pic:spPr>
+                </pic:pic>
+              </a:graphicData>
+            </a:graphic>
+          </wp:inline>
+        </w:drawing>
+      </w:r>
+    </w:p>
+    <w:p>
+      <w:pPr>
+        <w:pStyle w:val="PargrafodaLista"/>
+        <w:numPr>
+          <w:ilvl w:val="2"/>
+          <w:numId w:val="1"/>
+        </w:numPr>
+        <w:spacing w:line="360" w:lineRule="auto"/>
+        <w:jc w:val="both"/>
+        <w:rPr>
+          <w:rFonts w:ascii="Times New Roman" w:hAnsi="Times New Roman" w:cs="Times New Roman"/>
+          <w:sz w:val="24"/>
+          <w:szCs w:val="24"/>
+        </w:rPr>
+      </w:pPr>
+      <w:r>
+        <w:rPr>
+          <w:rFonts w:ascii="Times New Roman" w:hAnsi="Times New Roman" w:cs="Times New Roman"/>
+          <w:sz w:val="24"/>
+          <w:szCs w:val="24"/>
+        </w:rPr>
+        <w:t>List(): Função que cria listas através de funções iteráveis, assim como o range() e o enumerate().</w:t>
+      </w:r>
+      <w:r>
+        <w:rPr>
+          <w:rFonts w:ascii="Times New Roman" w:hAnsi="Times New Roman" w:cs="Times New Roman"/>
+          <w:sz w:val="24"/>
+          <w:szCs w:val="24"/>
+        </w:rPr>
+        <w:t xml:space="preserve"> Forçando assim a produção de uma lista com esses elementos:</w:t>
+      </w:r>
+    </w:p>
+    <w:p>
+      <w:pPr>
+        <w:spacing w:line="360" w:lineRule="auto"/>
+        <w:jc w:val="center"/>
+        <w:rPr>
+          <w:rFonts w:ascii="Times New Roman" w:hAnsi="Times New Roman" w:cs="Times New Roman"/>
+          <w:sz w:val="24"/>
+          <w:szCs w:val="24"/>
+        </w:rPr>
+      </w:pPr>
+      <w:r>
+        <w:rPr>
+          <w:rFonts w:ascii="Times New Roman" w:hAnsi="Times New Roman" w:cs="Times New Roman"/>
+          <w:sz w:val="24"/>
+          <w:szCs w:val="24"/>
+        </w:rPr>
+        <w:drawing>
+          <wp:inline distT="0" distB="0" distL="0" distR="0" wp14:anchorId="1D6DF0FD" wp14:editId="1DC2E417">
+            <wp:extent cx="2619741" cy="743054"/>
+            <wp:effectExtent l="0" t="0" r="0" b="0"/>
+            <wp:docPr id="25" name="Imagem 25"/>
+            <wp:cNvGraphicFramePr>
+              <a:graphicFrameLocks xmlns:a="http://schemas.openxmlformats.org/drawingml/2006/main" noChangeAspect="1"/>
+            </wp:cNvGraphicFramePr>
+            <a:graphic xmlns:a="http://schemas.openxmlformats.org/drawingml/2006/main">
+              <a:graphicData uri="http://schemas.openxmlformats.org/drawingml/2006/picture">
+                <pic:pic xmlns:pic="http://schemas.openxmlformats.org/drawingml/2006/picture">
+                  <pic:nvPicPr>
+                    <pic:cNvPr id="1" name=""/>
+                    <pic:cNvPicPr/>
+                  </pic:nvPicPr>
+                  <pic:blipFill>
+                    <a:blip r:embed="rId29"/>
+                    <a:stretch>
+                      <a:fillRect/>
+                    </a:stretch>
+                  </pic:blipFill>
+                  <pic:spPr>
+                    <a:xfrm>
+                      <a:off x="0" y="0"/>
+                      <a:ext cx="2619741" cy="743054"/>
+                    </a:xfrm>
+                    <a:prstGeom prst="rect">
+                      <a:avLst/>
+                    </a:prstGeom>
+                  </pic:spPr>
+                </pic:pic>
+              </a:graphicData>
+            </a:graphic>
+          </wp:inline>
+        </w:drawing>
+      </w:r>
+    </w:p>
+    <w:p>
+      <w:pPr>
+        <w:pStyle w:val="PargrafodaLista"/>
+        <w:numPr>
+          <w:ilvl w:val="2"/>
+          <w:numId w:val="1"/>
+        </w:numPr>
+        <w:spacing w:line="360" w:lineRule="auto"/>
+        <w:jc w:val="both"/>
+        <w:rPr>
+          <w:rFonts w:ascii="Times New Roman" w:hAnsi="Times New Roman" w:cs="Times New Roman"/>
+          <w:sz w:val="24"/>
+          <w:szCs w:val="24"/>
+        </w:rPr>
+      </w:pPr>
+      <w:r>
+        <w:rPr>
+          <w:rFonts w:ascii="Times New Roman" w:hAnsi="Times New Roman" w:cs="Times New Roman"/>
+          <w:sz w:val="24"/>
+          <w:szCs w:val="24"/>
+        </w:rPr>
+        <w:t>O mesmo vale para enumerate() e ele já nos devolve tuplas da posição com a idade/elemento respectivo:</w:t>
+      </w:r>
+    </w:p>
+    <w:p>
+      <w:pPr>
+        <w:spacing w:line="360" w:lineRule="auto"/>
+        <w:jc w:val="center"/>
+        <w:rPr>
+          <w:rFonts w:ascii="Times New Roman" w:hAnsi="Times New Roman" w:cs="Times New Roman"/>
+          <w:sz w:val="24"/>
+          <w:szCs w:val="24"/>
+        </w:rPr>
+      </w:pPr>
+      <w:r>
+        <w:rPr>
+          <w:rFonts w:ascii="Times New Roman" w:hAnsi="Times New Roman" w:cs="Times New Roman"/>
+          <w:sz w:val="24"/>
+          <w:szCs w:val="24"/>
+        </w:rPr>
+        <w:drawing>
+          <wp:inline distT="0" distB="0" distL="0" distR="0" wp14:anchorId="019DF6E5" wp14:editId="3B8A3821">
+            <wp:extent cx="5400040" cy="779145"/>
+            <wp:effectExtent l="0" t="0" r="0" b="1905"/>
+            <wp:docPr id="26" name="Imagem 26"/>
+            <wp:cNvGraphicFramePr>
+              <a:graphicFrameLocks xmlns:a="http://schemas.openxmlformats.org/drawingml/2006/main" noChangeAspect="1"/>
+            </wp:cNvGraphicFramePr>
+            <a:graphic xmlns:a="http://schemas.openxmlformats.org/drawingml/2006/main">
+              <a:graphicData uri="http://schemas.openxmlformats.org/drawingml/2006/picture">
+                <pic:pic xmlns:pic="http://schemas.openxmlformats.org/drawingml/2006/picture">
+                  <pic:nvPicPr>
+                    <pic:cNvPr id="1" name=""/>
+                    <pic:cNvPicPr/>
+                  </pic:nvPicPr>
+                  <pic:blipFill>
+                    <a:blip r:embed="rId30"/>
+                    <a:stretch>
+                      <a:fillRect/>
+                    </a:stretch>
+                  </pic:blipFill>
+                  <pic:spPr>
+                    <a:xfrm>
+                      <a:off x="0" y="0"/>
+                      <a:ext cx="5400040" cy="779145"/>
+                    </a:xfrm>
+                    <a:prstGeom prst="rect">
+                      <a:avLst/>
+                    </a:prstGeom>
+                  </pic:spPr>
+                </pic:pic>
+              </a:graphicData>
+            </a:graphic>
+          </wp:inline>
+        </w:drawing>
+      </w:r>
+    </w:p>
+    <w:p>
+      <w:pPr>
+        <w:pStyle w:val="PargrafodaLista"/>
+        <w:numPr>
+          <w:ilvl w:val="2"/>
+          <w:numId w:val="1"/>
+        </w:numPr>
+        <w:spacing w:line="360" w:lineRule="auto"/>
+        <w:jc w:val="both"/>
+        <w:rPr>
+          <w:rFonts w:ascii="Times New Roman" w:hAnsi="Times New Roman" w:cs="Times New Roman"/>
+          <w:sz w:val="24"/>
+          <w:szCs w:val="24"/>
+        </w:rPr>
+      </w:pPr>
+      <w:r>
+        <w:rPr>
+          <w:rFonts w:ascii="Times New Roman" w:hAnsi="Times New Roman" w:cs="Times New Roman"/>
+          <w:sz w:val="24"/>
+          <w:szCs w:val="24"/>
+        </w:rPr>
+        <w:t>Contudo, com o enumerate() diferentemente do range(), quando usamos o for ele já automaticamente cria essas tuplas (na medida do necessário, já que ele é lazy) até onde o for mandar</w:t>
+      </w:r>
+      <w:r>
+        <w:rPr>
+          <w:rFonts w:ascii="Times New Roman" w:hAnsi="Times New Roman" w:cs="Times New Roman"/>
+          <w:sz w:val="24"/>
+          <w:szCs w:val="24"/>
+        </w:rPr>
+        <w:t>:</w:t>
+      </w:r>
+    </w:p>
+    <w:p>
+      <w:pPr>
+        <w:spacing w:line="360" w:lineRule="auto"/>
+        <w:jc w:val="center"/>
+        <w:rPr>
+          <w:rFonts w:ascii="Times New Roman" w:hAnsi="Times New Roman" w:cs="Times New Roman"/>
+          <w:sz w:val="24"/>
+          <w:szCs w:val="24"/>
+        </w:rPr>
+      </w:pPr>
+      <w:r>
+        <w:rPr>
+          <w:rFonts w:ascii="Times New Roman" w:hAnsi="Times New Roman" w:cs="Times New Roman"/>
+          <w:sz w:val="24"/>
+          <w:szCs w:val="24"/>
+        </w:rPr>
+        <w:drawing>
+          <wp:inline distT="0" distB="0" distL="0" distR="0" wp14:anchorId="40128FC7" wp14:editId="2322A4AE">
+            <wp:extent cx="2848373" cy="2038635"/>
+            <wp:effectExtent l="0" t="0" r="9525" b="0"/>
+            <wp:docPr id="27" name="Imagem 27"/>
+            <wp:cNvGraphicFramePr>
+              <a:graphicFrameLocks xmlns:a="http://schemas.openxmlformats.org/drawingml/2006/main" noChangeAspect="1"/>
+            </wp:cNvGraphicFramePr>
+            <a:graphic xmlns:a="http://schemas.openxmlformats.org/drawingml/2006/main">
+              <a:graphicData uri="http://schemas.openxmlformats.org/drawingml/2006/picture">
+                <pic:pic xmlns:pic="http://schemas.openxmlformats.org/drawingml/2006/picture">
+                  <pic:nvPicPr>
+                    <pic:cNvPr id="1" name=""/>
+                    <pic:cNvPicPr/>
+                  </pic:nvPicPr>
+                  <pic:blipFill>
+                    <a:blip r:embed="rId31"/>
+                    <a:stretch>
+                      <a:fillRect/>
+                    </a:stretch>
+                  </pic:blipFill>
+                  <pic:spPr>
+                    <a:xfrm>
+                      <a:off x="0" y="0"/>
+                      <a:ext cx="2848373" cy="2038635"/>
+                    </a:xfrm>
+                    <a:prstGeom prst="rect">
+                      <a:avLst/>
+                    </a:prstGeom>
+                  </pic:spPr>
+                </pic:pic>
+              </a:graphicData>
+            </a:graphic>
+          </wp:inline>
+        </w:drawing>
+      </w:r>
+    </w:p>
+    <w:p>
+      <w:pPr>
+        <w:pStyle w:val="PargrafodaLista"/>
+        <w:numPr>
+          <w:ilvl w:val="2"/>
+          <w:numId w:val="1"/>
+        </w:numPr>
+        <w:spacing w:line="360" w:lineRule="auto"/>
+        <w:jc w:val="both"/>
+        <w:rPr>
+          <w:rFonts w:ascii="Times New Roman" w:hAnsi="Times New Roman" w:cs="Times New Roman"/>
+          <w:sz w:val="24"/>
+          <w:szCs w:val="24"/>
+        </w:rPr>
+      </w:pPr>
+      <w:r>
+        <w:rPr>
+          <w:rFonts w:ascii="Times New Roman" w:hAnsi="Times New Roman" w:cs="Times New Roman"/>
+          <w:sz w:val="24"/>
+          <w:szCs w:val="24"/>
+        </w:rPr>
+        <w:t>Também podemos desempacotar essas tuplas direto no for, pedindo para ele exibir tanto o índice quanto a idade:</w:t>
+      </w:r>
+    </w:p>
+    <w:p>
+      <w:pPr>
+        <w:spacing w:line="360" w:lineRule="auto"/>
+        <w:jc w:val="center"/>
+        <w:rPr>
+          <w:rFonts w:ascii="Times New Roman" w:hAnsi="Times New Roman" w:cs="Times New Roman"/>
+          <w:sz w:val="24"/>
+          <w:szCs w:val="24"/>
+        </w:rPr>
+      </w:pPr>
+      <w:r>
+        <w:rPr>
+          <w:rFonts w:ascii="Times New Roman" w:hAnsi="Times New Roman" w:cs="Times New Roman"/>
+          <w:sz w:val="24"/>
+          <w:szCs w:val="24"/>
+        </w:rPr>
+        <w:lastRenderedPageBreak/>
+        <w:drawing>
+          <wp:inline distT="0" distB="0" distL="0" distR="0" wp14:anchorId="025BE925" wp14:editId="1B0BD070">
+            <wp:extent cx="3362794" cy="1962424"/>
+            <wp:effectExtent l="0" t="0" r="0" b="0"/>
+            <wp:docPr id="28" name="Imagem 28"/>
+            <wp:cNvGraphicFramePr>
+              <a:graphicFrameLocks xmlns:a="http://schemas.openxmlformats.org/drawingml/2006/main" noChangeAspect="1"/>
+            </wp:cNvGraphicFramePr>
+            <a:graphic xmlns:a="http://schemas.openxmlformats.org/drawingml/2006/main">
+              <a:graphicData uri="http://schemas.openxmlformats.org/drawingml/2006/picture">
+                <pic:pic xmlns:pic="http://schemas.openxmlformats.org/drawingml/2006/picture">
+                  <pic:nvPicPr>
+                    <pic:cNvPr id="1" name=""/>
+                    <pic:cNvPicPr/>
+                  </pic:nvPicPr>
+                  <pic:blipFill>
+                    <a:blip r:embed="rId32"/>
+                    <a:stretch>
+                      <a:fillRect/>
+                    </a:stretch>
+                  </pic:blipFill>
+                  <pic:spPr>
+                    <a:xfrm>
+                      <a:off x="0" y="0"/>
+                      <a:ext cx="3362794" cy="1962424"/>
+                    </a:xfrm>
+                    <a:prstGeom prst="rect">
+                      <a:avLst/>
+                    </a:prstGeom>
+                  </pic:spPr>
+                </pic:pic>
+              </a:graphicData>
+            </a:graphic>
+          </wp:inline>
+        </w:drawing>
+      </w:r>
+    </w:p>
+    <w:p>
+      <w:pPr>
+        <w:pStyle w:val="PargrafodaLista"/>
+        <w:numPr>
+          <w:ilvl w:val="2"/>
+          <w:numId w:val="1"/>
+        </w:numPr>
+        <w:spacing w:line="360" w:lineRule="auto"/>
+        <w:jc w:val="both"/>
+        <w:rPr>
+          <w:rFonts w:ascii="Times New Roman" w:hAnsi="Times New Roman" w:cs="Times New Roman"/>
+          <w:sz w:val="24"/>
+          <w:szCs w:val="24"/>
+        </w:rPr>
+      </w:pPr>
+      <w:r>
+        <w:rPr>
+          <w:rFonts w:ascii="Times New Roman" w:hAnsi="Times New Roman" w:cs="Times New Roman"/>
+          <w:sz w:val="24"/>
+          <w:szCs w:val="24"/>
+        </w:rPr>
+        <w:t>Outra funcionalidade é poder desempacotar somente o que você deseja da tupla, não precisando desempacotar tudo. Como no exemplo de contas bancárias onde temos usuário, idade e ano de nascimento:</w:t>
+      </w:r>
+    </w:p>
+    <w:p>
+      <w:pPr>
+        <w:pStyle w:val="PargrafodaLista"/>
+        <w:numPr>
+          <w:ilvl w:val="3"/>
+          <w:numId w:val="1"/>
+        </w:numPr>
+        <w:spacing w:line="360" w:lineRule="auto"/>
+        <w:jc w:val="both"/>
+        <w:rPr>
+          <w:rFonts w:ascii="Times New Roman" w:hAnsi="Times New Roman" w:cs="Times New Roman"/>
+          <w:sz w:val="24"/>
+          <w:szCs w:val="24"/>
+        </w:rPr>
+      </w:pPr>
+      <w:r>
+        <w:rPr>
+          <w:rFonts w:ascii="Times New Roman" w:hAnsi="Times New Roman" w:cs="Times New Roman"/>
+          <w:sz w:val="24"/>
+          <w:szCs w:val="24"/>
+        </w:rPr>
+        <w:t>Ex</w:t>
+      </w:r>
+      <w:r>
+        <w:rPr>
+          <w:rFonts w:ascii="Times New Roman" w:hAnsi="Times New Roman" w:cs="Times New Roman"/>
+          <w:sz w:val="24"/>
+          <w:szCs w:val="24"/>
+        </w:rPr>
+        <w:t>emplo</w:t>
+      </w:r>
+      <w:r>
+        <w:rPr>
+          <w:rFonts w:ascii="Times New Roman" w:hAnsi="Times New Roman" w:cs="Times New Roman"/>
+          <w:sz w:val="24"/>
+          <w:szCs w:val="24"/>
+        </w:rPr>
+        <w:t xml:space="preserve"> sem desempacotar:</w:t>
+      </w:r>
+    </w:p>
+    <w:p>
+      <w:pPr>
+        <w:spacing w:line="360" w:lineRule="auto"/>
+        <w:jc w:val="center"/>
+        <w:rPr>
+          <w:rFonts w:ascii="Times New Roman" w:hAnsi="Times New Roman" w:cs="Times New Roman"/>
+          <w:sz w:val="24"/>
+          <w:szCs w:val="24"/>
+        </w:rPr>
+      </w:pPr>
+      <w:r>
+        <w:rPr>
+          <w:rFonts w:ascii="Times New Roman" w:hAnsi="Times New Roman" w:cs="Times New Roman"/>
+          <w:sz w:val="24"/>
+          <w:szCs w:val="24"/>
+        </w:rPr>
+        <w:drawing>
+          <wp:inline distT="0" distB="0" distL="0" distR="0" wp14:anchorId="198C941F" wp14:editId="411B2C53">
+            <wp:extent cx="3143689" cy="2305372"/>
+            <wp:effectExtent l="0" t="0" r="0" b="0"/>
+            <wp:docPr id="29" name="Imagem 29"/>
+            <wp:cNvGraphicFramePr>
+              <a:graphicFrameLocks xmlns:a="http://schemas.openxmlformats.org/drawingml/2006/main" noChangeAspect="1"/>
+            </wp:cNvGraphicFramePr>
+            <a:graphic xmlns:a="http://schemas.openxmlformats.org/drawingml/2006/main">
+              <a:graphicData uri="http://schemas.openxmlformats.org/drawingml/2006/picture">
+                <pic:pic xmlns:pic="http://schemas.openxmlformats.org/drawingml/2006/picture">
+                  <pic:nvPicPr>
+                    <pic:cNvPr id="1" name=""/>
+                    <pic:cNvPicPr/>
+                  </pic:nvPicPr>
+                  <pic:blipFill>
+                    <a:blip r:embed="rId33"/>
+                    <a:stretch>
+                      <a:fillRect/>
+                    </a:stretch>
+                  </pic:blipFill>
+                  <pic:spPr>
+                    <a:xfrm>
+                      <a:off x="0" y="0"/>
+                      <a:ext cx="3143689" cy="2305372"/>
+                    </a:xfrm>
+                    <a:prstGeom prst="rect">
+                      <a:avLst/>
+                    </a:prstGeom>
+                  </pic:spPr>
+                </pic:pic>
+              </a:graphicData>
+            </a:graphic>
+          </wp:inline>
+        </w:drawing>
+      </w:r>
+    </w:p>
+    <w:p>
+      <w:pPr>
+        <w:pStyle w:val="PargrafodaLista"/>
+        <w:numPr>
+          <w:ilvl w:val="3"/>
+          <w:numId w:val="1"/>
+        </w:numPr>
+        <w:spacing w:line="360" w:lineRule="auto"/>
+        <w:jc w:val="both"/>
+        <w:rPr>
+          <w:rFonts w:ascii="Times New Roman" w:hAnsi="Times New Roman" w:cs="Times New Roman"/>
+          <w:sz w:val="24"/>
+          <w:szCs w:val="24"/>
+        </w:rPr>
+      </w:pPr>
+      <w:r>
+        <w:rPr>
+          <w:rFonts w:ascii="Times New Roman" w:hAnsi="Times New Roman" w:cs="Times New Roman"/>
+          <w:sz w:val="24"/>
+          <w:szCs w:val="24"/>
+        </w:rPr>
+        <w:t>Exemplo desempacotado:</w:t>
+      </w:r>
+      <w:r>
+        <w:rPr>
+          <w:rFonts w:ascii="Times New Roman" w:hAnsi="Times New Roman" w:cs="Times New Roman"/>
+          <w:sz w:val="24"/>
+          <w:szCs w:val="24"/>
+        </w:rPr>
+        <w:t xml:space="preserve"> Só o nome</w:t>
+      </w:r>
+    </w:p>
+    <w:p>
+      <w:pPr>
+        <w:spacing w:line="360" w:lineRule="auto"/>
+        <w:jc w:val="center"/>
+        <w:rPr>
+          <w:rFonts w:ascii="Times New Roman" w:hAnsi="Times New Roman" w:cs="Times New Roman"/>
+          <w:sz w:val="24"/>
+          <w:szCs w:val="24"/>
+        </w:rPr>
+      </w:pPr>
+      <w:r>
+        <w:rPr>
+          <w:rFonts w:ascii="Times New Roman" w:hAnsi="Times New Roman" w:cs="Times New Roman"/>
+          <w:sz w:val="24"/>
+          <w:szCs w:val="24"/>
+        </w:rPr>
+        <w:drawing>
+          <wp:inline distT="0" distB="0" distL="0" distR="0" wp14:anchorId="7CC6B7D7" wp14:editId="6E87AA77">
+            <wp:extent cx="3743847" cy="2286319"/>
+            <wp:effectExtent l="0" t="0" r="9525" b="0"/>
+            <wp:docPr id="30" name="Imagem 30"/>
+            <wp:cNvGraphicFramePr>
+              <a:graphicFrameLocks xmlns:a="http://schemas.openxmlformats.org/drawingml/2006/main" noChangeAspect="1"/>
+            </wp:cNvGraphicFramePr>
+            <a:graphic xmlns:a="http://schemas.openxmlformats.org/drawingml/2006/main">
+              <a:graphicData uri="http://schemas.openxmlformats.org/drawingml/2006/picture">
+                <pic:pic xmlns:pic="http://schemas.openxmlformats.org/drawingml/2006/picture">
+                  <pic:nvPicPr>
+                    <pic:cNvPr id="1" name=""/>
+                    <pic:cNvPicPr/>
+                  </pic:nvPicPr>
+                  <pic:blipFill>
+                    <a:blip r:embed="rId34"/>
+                    <a:stretch>
+                      <a:fillRect/>
+                    </a:stretch>
+                  </pic:blipFill>
+                  <pic:spPr>
+                    <a:xfrm>
+                      <a:off x="0" y="0"/>
+                      <a:ext cx="3743847" cy="2286319"/>
+                    </a:xfrm>
+                    <a:prstGeom prst="rect">
+                      <a:avLst/>
+                    </a:prstGeom>
+                  </pic:spPr>
+                </pic:pic>
+              </a:graphicData>
+            </a:graphic>
+          </wp:inline>
+        </w:drawing>
+      </w:r>
+    </w:p>
+    <w:p>
+      <w:pPr>
+        <w:pStyle w:val="PargrafodaLista"/>
+        <w:numPr>
+          <w:ilvl w:val="3"/>
+          <w:numId w:val="1"/>
+        </w:numPr>
+        <w:spacing w:line="360" w:lineRule="auto"/>
+        <w:jc w:val="both"/>
+        <w:rPr>
+          <w:rFonts w:ascii="Times New Roman" w:hAnsi="Times New Roman" w:cs="Times New Roman"/>
+          <w:sz w:val="24"/>
+          <w:szCs w:val="24"/>
+        </w:rPr>
+      </w:pPr>
+      <w:r>
+        <w:rPr>
+          <w:rFonts w:ascii="Times New Roman" w:hAnsi="Times New Roman" w:cs="Times New Roman"/>
+          <w:sz w:val="24"/>
+          <w:szCs w:val="24"/>
+        </w:rPr>
+        <w:t>Exemplo desempacotado: Só a idade</w:t>
+      </w:r>
+    </w:p>
+    <w:p>
+      <w:pPr>
+        <w:spacing w:line="360" w:lineRule="auto"/>
+        <w:jc w:val="center"/>
+        <w:rPr>
+          <w:rFonts w:ascii="Times New Roman" w:hAnsi="Times New Roman" w:cs="Times New Roman"/>
+          <w:sz w:val="24"/>
+          <w:szCs w:val="24"/>
+        </w:rPr>
+      </w:pPr>
+      <w:r>
+        <w:rPr>
+          <w:rFonts w:ascii="Times New Roman" w:hAnsi="Times New Roman" w:cs="Times New Roman"/>
+          <w:sz w:val="24"/>
+          <w:szCs w:val="24"/>
+        </w:rPr>
+        <w:lastRenderedPageBreak/>
+        <w:drawing>
+          <wp:inline distT="0" distB="0" distL="0" distR="0" wp14:anchorId="717B2DC1" wp14:editId="1D972A92">
+            <wp:extent cx="3458058" cy="2286319"/>
+            <wp:effectExtent l="0" t="0" r="9525" b="0"/>
+            <wp:docPr id="31" name="Imagem 31"/>
+            <wp:cNvGraphicFramePr>
+              <a:graphicFrameLocks xmlns:a="http://schemas.openxmlformats.org/drawingml/2006/main" noChangeAspect="1"/>
+            </wp:cNvGraphicFramePr>
+            <a:graphic xmlns:a="http://schemas.openxmlformats.org/drawingml/2006/main">
+              <a:graphicData uri="http://schemas.openxmlformats.org/drawingml/2006/picture">
+                <pic:pic xmlns:pic="http://schemas.openxmlformats.org/drawingml/2006/picture">
+                  <pic:nvPicPr>
+                    <pic:cNvPr id="1" name=""/>
+                    <pic:cNvPicPr/>
+                  </pic:nvPicPr>
+                  <pic:blipFill>
+                    <a:blip r:embed="rId35"/>
+                    <a:stretch>
+                      <a:fillRect/>
+                    </a:stretch>
+                  </pic:blipFill>
+                  <pic:spPr>
+                    <a:xfrm>
+                      <a:off x="0" y="0"/>
+                      <a:ext cx="3458058" cy="2286319"/>
+                    </a:xfrm>
+                    <a:prstGeom prst="rect">
+                      <a:avLst/>
+                    </a:prstGeom>
+                  </pic:spPr>
+                </pic:pic>
+              </a:graphicData>
+            </a:graphic>
+          </wp:inline>
+        </w:drawing>
+      </w:r>
+    </w:p>
+    <w:p>
+      <w:pPr>
+        <w:pStyle w:val="PargrafodaLista"/>
+        <w:numPr>
+          <w:ilvl w:val="3"/>
+          <w:numId w:val="1"/>
+        </w:numPr>
+        <w:spacing w:line="360" w:lineRule="auto"/>
+        <w:jc w:val="both"/>
+        <w:rPr>
+          <w:rFonts w:ascii="Times New Roman" w:hAnsi="Times New Roman" w:cs="Times New Roman"/>
+          <w:sz w:val="24"/>
+          <w:szCs w:val="24"/>
+        </w:rPr>
+      </w:pPr>
+      <w:r>
+        <w:rPr>
+          <w:rFonts w:ascii="Times New Roman" w:hAnsi="Times New Roman" w:cs="Times New Roman"/>
+          <w:sz w:val="24"/>
+          <w:szCs w:val="24"/>
+        </w:rPr>
+        <w:t>Exemplo desempacotado: Só o ano de nascimento:</w:t>
+      </w:r>
+    </w:p>
+    <w:p>
+      <w:pPr>
+        <w:jc w:val="center"/>
+        <w:rPr>
+          <w:rFonts w:ascii="Times New Roman" w:hAnsi="Times New Roman" w:cs="Times New Roman"/>
+          <w:sz w:val="24"/>
+          <w:szCs w:val="24"/>
+        </w:rPr>
+      </w:pPr>
+      <w:r>
+        <w:drawing>
+          <wp:inline distT="0" distB="0" distL="0" distR="0" wp14:anchorId="2196CAF9" wp14:editId="30F57FB6">
+            <wp:extent cx="3610479" cy="2324424"/>
+            <wp:effectExtent l="0" t="0" r="9525" b="0"/>
+            <wp:docPr id="32" name="Imagem 32"/>
+            <wp:cNvGraphicFramePr>
+              <a:graphicFrameLocks xmlns:a="http://schemas.openxmlformats.org/drawingml/2006/main" noChangeAspect="1"/>
+            </wp:cNvGraphicFramePr>
+            <a:graphic xmlns:a="http://schemas.openxmlformats.org/drawingml/2006/main">
+              <a:graphicData uri="http://schemas.openxmlformats.org/drawingml/2006/picture">
+                <pic:pic xmlns:pic="http://schemas.openxmlformats.org/drawingml/2006/picture">
+                  <pic:nvPicPr>
+                    <pic:cNvPr id="1" name=""/>
+                    <pic:cNvPicPr/>
+                  </pic:nvPicPr>
+                  <pic:blipFill>
+                    <a:blip r:embed="rId36"/>
+                    <a:stretch>
+                      <a:fillRect/>
+                    </a:stretch>
+                  </pic:blipFill>
+                  <pic:spPr>
+                    <a:xfrm>
+                      <a:off x="0" y="0"/>
+                      <a:ext cx="3610479" cy="2324424"/>
+                    </a:xfrm>
+                    <a:prstGeom prst="rect">
+                      <a:avLst/>
+                    </a:prstGeom>
+                  </pic:spPr>
+                </pic:pic>
+              </a:graphicData>
+            </a:graphic>
+          </wp:inline>
+        </w:drawing>
+      </w:r>
+    </w:p>
+    <w:p>
+      <w:pPr>
+        <w:pStyle w:val="PargrafodaLista"/>
+        <w:numPr>
+          <w:ilvl w:val="3"/>
+          <w:numId w:val="1"/>
+        </w:numPr>
+        <w:spacing w:line="360" w:lineRule="auto"/>
+        <w:jc w:val="both"/>
+        <w:rPr>
+          <w:rFonts w:ascii="Times New Roman" w:hAnsi="Times New Roman" w:cs="Times New Roman"/>
+          <w:sz w:val="24"/>
+          <w:szCs w:val="24"/>
+        </w:rPr>
+      </w:pPr>
+      <w:r>
+        <w:rPr>
+          <w:rFonts w:ascii="Times New Roman" w:hAnsi="Times New Roman" w:cs="Times New Roman"/>
+          <w:sz w:val="24"/>
+          <w:szCs w:val="24"/>
+        </w:rPr>
+        <w:t>Exemplo desempacotado: Nome e ano de nascimento</w:t>
+      </w:r>
+    </w:p>
+    <w:p>
+      <w:pPr>
+        <w:jc w:val="center"/>
+        <w:rPr>
+          <w:rFonts w:ascii="Times New Roman" w:hAnsi="Times New Roman" w:cs="Times New Roman"/>
+          <w:sz w:val="24"/>
+          <w:szCs w:val="24"/>
+        </w:rPr>
+      </w:pPr>
+      <w:r>
+        <w:drawing>
+          <wp:inline distT="0" distB="0" distL="0" distR="0" wp14:anchorId="5E04F15A" wp14:editId="7EABF8A9">
+            <wp:extent cx="3486637" cy="2276793"/>
+            <wp:effectExtent l="0" t="0" r="0" b="9525"/>
+            <wp:docPr id="33" name="Imagem 33"/>
+            <wp:cNvGraphicFramePr>
+              <a:graphicFrameLocks xmlns:a="http://schemas.openxmlformats.org/drawingml/2006/main" noChangeAspect="1"/>
+            </wp:cNvGraphicFramePr>
+            <a:graphic xmlns:a="http://schemas.openxmlformats.org/drawingml/2006/main">
+              <a:graphicData uri="http://schemas.openxmlformats.org/drawingml/2006/picture">
+                <pic:pic xmlns:pic="http://schemas.openxmlformats.org/drawingml/2006/picture">
+                  <pic:nvPicPr>
+                    <pic:cNvPr id="1" name=""/>
+                    <pic:cNvPicPr/>
+                  </pic:nvPicPr>
+                  <pic:blipFill>
+                    <a:blip r:embed="rId37"/>
+                    <a:stretch>
+                      <a:fillRect/>
+                    </a:stretch>
+                  </pic:blipFill>
+                  <pic:spPr>
+                    <a:xfrm>
+                      <a:off x="0" y="0"/>
+                      <a:ext cx="3486637" cy="2276793"/>
+                    </a:xfrm>
+                    <a:prstGeom prst="rect">
+                      <a:avLst/>
+                    </a:prstGeom>
+                  </pic:spPr>
+                </pic:pic>
+              </a:graphicData>
+            </a:graphic>
+          </wp:inline>
+        </w:drawing>
+      </w:r>
+    </w:p>
+    <w:p>
+      <w:pPr>
+        <w:pStyle w:val="PargrafodaLista"/>
+        <w:numPr>
+          <w:ilvl w:val="3"/>
+          <w:numId w:val="1"/>
+        </w:numPr>
+        <w:spacing w:line="360" w:lineRule="auto"/>
+        <w:jc w:val="both"/>
+        <w:rPr>
+          <w:rFonts w:ascii="Times New Roman" w:hAnsi="Times New Roman" w:cs="Times New Roman"/>
+          <w:sz w:val="24"/>
+          <w:szCs w:val="24"/>
+        </w:rPr>
+      </w:pPr>
+      <w:r>
+        <w:rPr>
+          <w:rFonts w:ascii="Times New Roman" w:hAnsi="Times New Roman" w:cs="Times New Roman"/>
+          <w:sz w:val="24"/>
+          <w:szCs w:val="24"/>
+        </w:rPr>
+        <w:t>Exemplo desempacotado: Ano de nascimento e idade</w:t>
+      </w:r>
+    </w:p>
+    <w:p>
+      <w:pPr>
+        <w:jc w:val="center"/>
+        <w:rPr>
+          <w:rFonts w:ascii="Times New Roman" w:hAnsi="Times New Roman" w:cs="Times New Roman"/>
+          <w:sz w:val="24"/>
+          <w:szCs w:val="24"/>
+        </w:rPr>
+      </w:pPr>
+      <w:r>
+        <w:rPr>
+          <w:rFonts w:ascii="Times New Roman" w:hAnsi="Times New Roman" w:cs="Times New Roman"/>
+          <w:sz w:val="24"/>
+          <w:szCs w:val="24"/>
+        </w:rPr>
+        <w:lastRenderedPageBreak/>
+        <w:drawing>
+          <wp:inline distT="0" distB="0" distL="0" distR="0" wp14:anchorId="7C69B729" wp14:editId="7EA491B5">
+            <wp:extent cx="3543795" cy="2219635"/>
+            <wp:effectExtent l="0" t="0" r="0" b="9525"/>
+            <wp:docPr id="34" name="Imagem 34"/>
+            <wp:cNvGraphicFramePr>
+              <a:graphicFrameLocks xmlns:a="http://schemas.openxmlformats.org/drawingml/2006/main" noChangeAspect="1"/>
+            </wp:cNvGraphicFramePr>
+            <a:graphic xmlns:a="http://schemas.openxmlformats.org/drawingml/2006/main">
+              <a:graphicData uri="http://schemas.openxmlformats.org/drawingml/2006/picture">
+                <pic:pic xmlns:pic="http://schemas.openxmlformats.org/drawingml/2006/picture">
+                  <pic:nvPicPr>
+                    <pic:cNvPr id="1" name=""/>
+                    <pic:cNvPicPr/>
+                  </pic:nvPicPr>
+                  <pic:blipFill>
+                    <a:blip r:embed="rId38"/>
+                    <a:stretch>
+                      <a:fillRect/>
+                    </a:stretch>
+                  </pic:blipFill>
+                  <pic:spPr>
+                    <a:xfrm>
+                      <a:off x="0" y="0"/>
+                      <a:ext cx="3543795" cy="2219635"/>
+                    </a:xfrm>
+                    <a:prstGeom prst="rect">
+                      <a:avLst/>
+                    </a:prstGeom>
+                  </pic:spPr>
+                </pic:pic>
+              </a:graphicData>
+            </a:graphic>
+          </wp:inline>
+        </w:drawing>
+      </w:r>
+    </w:p>
+    <w:p>
+      <w:pPr>
+        <w:pStyle w:val="PargrafodaLista"/>
+        <w:numPr>
+          <w:ilvl w:val="3"/>
+          <w:numId w:val="1"/>
+        </w:numPr>
+        <w:spacing w:line="360" w:lineRule="auto"/>
+        <w:jc w:val="both"/>
+        <w:rPr>
+          <w:rFonts w:ascii="Times New Roman" w:hAnsi="Times New Roman" w:cs="Times New Roman"/>
+          <w:sz w:val="24"/>
+          <w:szCs w:val="24"/>
+        </w:rPr>
+      </w:pPr>
+      <w:r>
+        <w:rPr>
+          <w:rFonts w:ascii="Times New Roman" w:hAnsi="Times New Roman" w:cs="Times New Roman"/>
+          <w:sz w:val="24"/>
+          <w:szCs w:val="24"/>
+        </w:rPr>
+        <w:t>Exemplo desempacotado: Nome e idade</w:t>
+      </w:r>
+    </w:p>
+    <w:p>
+      <w:pPr>
+        <w:jc w:val="center"/>
+        <w:rPr>
+          <w:rFonts w:ascii="Times New Roman" w:hAnsi="Times New Roman" w:cs="Times New Roman"/>
+          <w:sz w:val="24"/>
+          <w:szCs w:val="24"/>
+        </w:rPr>
+      </w:pPr>
+      <w:r>
+        <w:rPr>
+          <w:rFonts w:ascii="Times New Roman" w:hAnsi="Times New Roman" w:cs="Times New Roman"/>
+          <w:sz w:val="24"/>
+          <w:szCs w:val="24"/>
+        </w:rPr>
+        <w:drawing>
+          <wp:inline distT="0" distB="0" distL="0" distR="0" wp14:anchorId="0A85D44B" wp14:editId="4B2E01FC">
+            <wp:extent cx="3515216" cy="2248214"/>
+            <wp:effectExtent l="0" t="0" r="9525" b="0"/>
+            <wp:docPr id="35" name="Imagem 35"/>
+            <wp:cNvGraphicFramePr>
+              <a:graphicFrameLocks xmlns:a="http://schemas.openxmlformats.org/drawingml/2006/main" noChangeAspect="1"/>
+            </wp:cNvGraphicFramePr>
+            <a:graphic xmlns:a="http://schemas.openxmlformats.org/drawingml/2006/main">
+              <a:graphicData uri="http://schemas.openxmlformats.org/drawingml/2006/picture">
+                <pic:pic xmlns:pic="http://schemas.openxmlformats.org/drawingml/2006/picture">
+                  <pic:nvPicPr>
+                    <pic:cNvPr id="1" name=""/>
+                    <pic:cNvPicPr/>
+                  </pic:nvPicPr>
+                  <pic:blipFill>
+                    <a:blip r:embed="rId39"/>
+                    <a:stretch>
+                      <a:fillRect/>
+                    </a:stretch>
+                  </pic:blipFill>
+                  <pic:spPr>
+                    <a:xfrm>
+                      <a:off x="0" y="0"/>
+                      <a:ext cx="3515216" cy="2248214"/>
+                    </a:xfrm>
+                    <a:prstGeom prst="rect">
+                      <a:avLst/>
+                    </a:prstGeom>
+                  </pic:spPr>
+                </pic:pic>
+              </a:graphicData>
+            </a:graphic>
+          </wp:inline>
+        </w:drawing>
+      </w:r>
+    </w:p>
+    <w:p>
+      <w:pPr>
+        <w:pStyle w:val="PargrafodaLista"/>
+        <w:numPr>
+          <w:ilvl w:val="2"/>
+          <w:numId w:val="1"/>
+        </w:numPr>
+        <w:spacing w:line="360" w:lineRule="auto"/>
+        <w:jc w:val="both"/>
+        <w:rPr>
+          <w:rFonts w:ascii="Times New Roman" w:hAnsi="Times New Roman" w:cs="Times New Roman"/>
+          <w:sz w:val="24"/>
+          <w:szCs w:val="24"/>
+        </w:rPr>
+      </w:pPr>
+      <w:r>
+        <w:rPr>
+          <w:rFonts w:ascii="Times New Roman" w:hAnsi="Times New Roman" w:cs="Times New Roman"/>
+          <w:sz w:val="24"/>
+          <w:szCs w:val="24"/>
+        </w:rPr>
+        <w:t>Podemos também desempacotar somente uma variável sem dar nome as outras porque não nos interessa. Para fazer isso, basta colocar “_” nas variáveis que não quer desempacotar:</w:t>
+      </w:r>
+    </w:p>
+    <w:p>
+      <w:pPr>
+        <w:spacing w:line="360" w:lineRule="auto"/>
+        <w:jc w:val="center"/>
+        <w:rPr>
+          <w:rFonts w:ascii="Times New Roman" w:hAnsi="Times New Roman" w:cs="Times New Roman"/>
+          <w:sz w:val="24"/>
+          <w:szCs w:val="24"/>
+        </w:rPr>
+      </w:pPr>
+      <w:r>
+        <w:rPr>
+          <w:rFonts w:ascii="Times New Roman" w:hAnsi="Times New Roman" w:cs="Times New Roman"/>
+          <w:sz w:val="24"/>
+          <w:szCs w:val="24"/>
+        </w:rPr>
+        <w:drawing>
+          <wp:inline distT="0" distB="0" distL="0" distR="0" wp14:anchorId="6DC7E529" wp14:editId="28AF56B3">
+            <wp:extent cx="3200847" cy="2314898"/>
+            <wp:effectExtent l="0" t="0" r="0" b="9525"/>
+            <wp:docPr id="36" name="Imagem 36"/>
+            <wp:cNvGraphicFramePr>
+              <a:graphicFrameLocks xmlns:a="http://schemas.openxmlformats.org/drawingml/2006/main" noChangeAspect="1"/>
+            </wp:cNvGraphicFramePr>
+            <a:graphic xmlns:a="http://schemas.openxmlformats.org/drawingml/2006/main">
+              <a:graphicData uri="http://schemas.openxmlformats.org/drawingml/2006/picture">
+                <pic:pic xmlns:pic="http://schemas.openxmlformats.org/drawingml/2006/picture">
+                  <pic:nvPicPr>
+                    <pic:cNvPr id="1" name=""/>
+                    <pic:cNvPicPr/>
+                  </pic:nvPicPr>
+                  <pic:blipFill>
+                    <a:blip r:embed="rId40"/>
+                    <a:stretch>
+                      <a:fillRect/>
+                    </a:stretch>
+                  </pic:blipFill>
+                  <pic:spPr>
+                    <a:xfrm>
+                      <a:off x="0" y="0"/>
+                      <a:ext cx="3200847" cy="2314898"/>
+                    </a:xfrm>
+                    <a:prstGeom prst="rect">
+                      <a:avLst/>
+                    </a:prstGeom>
+                  </pic:spPr>
+                </pic:pic>
+              </a:graphicData>
+            </a:graphic>
+          </wp:inline>
+        </w:drawing>
+      </w:r>
+    </w:p>
+    <w:p>
+      <w:pPr>
+        <w:pStyle w:val="PargrafodaLista"/>
+        <w:numPr>
+          <w:ilvl w:val="2"/>
+          <w:numId w:val="1"/>
+        </w:numPr>
+        <w:spacing w:line="360" w:lineRule="auto"/>
+        <w:jc w:val="both"/>
+        <w:rPr>
+          <w:rFonts w:ascii="Times New Roman" w:hAnsi="Times New Roman" w:cs="Times New Roman"/>
+          <w:sz w:val="24"/>
+          <w:szCs w:val="24"/>
+        </w:rPr>
+      </w:pPr>
+      <w:r>
+        <w:rPr>
+          <w:rFonts w:ascii="Times New Roman" w:hAnsi="Times New Roman" w:cs="Times New Roman"/>
+          <w:sz w:val="24"/>
+          <w:szCs w:val="24"/>
+        </w:rPr>
+        <w:lastRenderedPageBreak/>
+        <w:t>Sempre precisamos colocar a quantidade de nomes ou “_” respectivo aos elementos da tupla, caso contrário, recebemos um erro</w:t>
+      </w:r>
+      <w:r>
+        <w:rPr>
+          <w:rFonts w:ascii="Times New Roman" w:hAnsi="Times New Roman" w:cs="Times New Roman"/>
+          <w:sz w:val="24"/>
+          <w:szCs w:val="24"/>
+        </w:rPr>
+        <w:t>:</w:t>
+      </w:r>
+    </w:p>
+    <w:p>
+      <w:pPr>
+        <w:spacing w:line="360" w:lineRule="auto"/>
+        <w:jc w:val="center"/>
+        <w:rPr>
+          <w:rFonts w:ascii="Times New Roman" w:hAnsi="Times New Roman" w:cs="Times New Roman"/>
+          <w:sz w:val="24"/>
+          <w:szCs w:val="24"/>
+        </w:rPr>
+      </w:pPr>
+      <w:r>
+        <w:rPr>
+          <w:rFonts w:ascii="Times New Roman" w:hAnsi="Times New Roman" w:cs="Times New Roman"/>
+          <w:sz w:val="24"/>
+          <w:szCs w:val="24"/>
+        </w:rPr>
+        <w:drawing>
+          <wp:inline distT="0" distB="0" distL="0" distR="0" wp14:anchorId="790CB3F4" wp14:editId="6A9C7A69">
+            <wp:extent cx="5400040" cy="2947670"/>
+            <wp:effectExtent l="0" t="0" r="0" b="5080"/>
+            <wp:docPr id="37" name="Imagem 37"/>
+            <wp:cNvGraphicFramePr>
+              <a:graphicFrameLocks xmlns:a="http://schemas.openxmlformats.org/drawingml/2006/main" noChangeAspect="1"/>
+            </wp:cNvGraphicFramePr>
+            <a:graphic xmlns:a="http://schemas.openxmlformats.org/drawingml/2006/main">
+              <a:graphicData uri="http://schemas.openxmlformats.org/drawingml/2006/picture">
+                <pic:pic xmlns:pic="http://schemas.openxmlformats.org/drawingml/2006/picture">
+                  <pic:nvPicPr>
+                    <pic:cNvPr id="1" name=""/>
+                    <pic:cNvPicPr/>
+                  </pic:nvPicPr>
+                  <pic:blipFill>
+                    <a:blip r:embed="rId41"/>
+                    <a:stretch>
+                      <a:fillRect/>
+                    </a:stretch>
+                  </pic:blipFill>
+                  <pic:spPr>
+                    <a:xfrm>
+                      <a:off x="0" y="0"/>
+                      <a:ext cx="5400040" cy="2947670"/>
+                    </a:xfrm>
+                    <a:prstGeom prst="rect">
+                      <a:avLst/>
+                    </a:prstGeom>
+                  </pic:spPr>
+                </pic:pic>
+              </a:graphicData>
+            </a:graphic>
+          </wp:inline>
+        </w:drawing>
+      </w:r>
+    </w:p>
+    <w:p>
+      <w:pPr>
+        <w:pStyle w:val="PargrafodaLista"/>
+        <w:numPr>
+          <w:ilvl w:val="2"/>
+          <w:numId w:val="1"/>
+        </w:numPr>
+        <w:spacing w:line="360" w:lineRule="auto"/>
+        <w:jc w:val="both"/>
+        <w:rPr>
+          <w:rFonts w:ascii="Times New Roman" w:hAnsi="Times New Roman" w:cs="Times New Roman"/>
+          <w:sz w:val="24"/>
+          <w:szCs w:val="24"/>
+        </w:rPr>
+      </w:pPr>
+      <w:r>
+        <w:rPr>
+          <w:rFonts w:ascii="Times New Roman" w:hAnsi="Times New Roman" w:cs="Times New Roman"/>
+          <w:sz w:val="24"/>
+          <w:szCs w:val="24"/>
+        </w:rPr>
+        <w:t>Ainda assim seria uma boa prática colocar nome para todos os elementos para melhorar a leitura.</w:t>
       </w:r>
     </w:p>
     <w:sectPr>
@@ -5003,7 +5635,6 @@
   <w:style w:type="character" w:default="1" w:styleId="Fontepargpadro">
     <w:name w:val="Default Paragraph Font"/>
     <w:uiPriority w:val="1"/>
-    <w:semiHidden/>
     <w:unhideWhenUsed/>
   </w:style>
   <w:style w:type="table" w:default="1" w:styleId="Tabelanormal">
@@ -5037,6 +5668,29 @@
       <w:ind w:left="720"/>
       <w:contextualSpacing/>
     </w:pPr>
+  </w:style>
+  <w:style w:type="character" w:styleId="Hyperlink">
+    <w:name w:val="Hyperlink"/>
+    <w:basedOn w:val="Fontepargpadro"/>
+    <w:uiPriority w:val="99"/>
+    <w:unhideWhenUsed/>
+    <w:rsid w:val="000451EC"/>
+    <w:rPr>
+      <w:color w:val="0563C1" w:themeColor="hyperlink"/>
+      <w:u w:val="single"/>
+    </w:rPr>
+  </w:style>
+  <w:style w:type="character" w:styleId="MenoPendente">
+    <w:name w:val="Unresolved Mention"/>
+    <w:basedOn w:val="Fontepargpadro"/>
+    <w:uiPriority w:val="99"/>
+    <w:semiHidden/>
+    <w:unhideWhenUsed/>
+    <w:rsid w:val="000451EC"/>
+    <w:rPr>
+      <w:color w:val="605E5C"/>
+      <w:shd w:val="clear" w:color="auto" w:fill="E1DFDD"/>
+    </w:rPr>
   </w:style>
 </w:styles>
 </file>

</xml_diff>

<commit_message>
Ordenação de Objetos Sem Ordem Natural
Aprendemos como fazer ordenação de objetos através de atributos específicos e utilizando funções ou bibliotecas para obter esses atributos.
</commit_message>
<xml_diff>
--- a/Python/Python Collections/Anotações/Python Collections.docx
+++ b/Python/Python Collections/Anotações/Python Collections.docx
@@ -24,75 +24,26 @@
           <w:szCs w:val="24"/>
           <w:u w:val="single"/>
         </w:rPr>
-        <w:t xml:space="preserve">Python </w:t>
-      </w:r>
-      <w:proofErr w:type="spellStart"/>
-      <w:r>
-        <w:rPr>
-          <w:rFonts w:ascii="Times New Roman" w:hAnsi="Times New Roman" w:cs="Times New Roman"/>
-          <w:b/>
-          <w:bCs/>
-          <w:sz w:val="24"/>
-          <w:szCs w:val="24"/>
-          <w:u w:val="single"/>
-        </w:rPr>
-        <w:t>Collections</w:t>
-      </w:r>
-      <w:proofErr w:type="spellEnd"/>
-    </w:p>
-    <w:p>
-      <w:pPr>
-        <w:spacing w:line="360" w:lineRule="auto"/>
-        <w:jc w:val="both"/>
-        <w:rPr>
-          <w:rFonts w:ascii="Times New Roman" w:hAnsi="Times New Roman" w:cs="Times New Roman"/>
-          <w:sz w:val="24"/>
-          <w:szCs w:val="24"/>
-        </w:rPr>
-      </w:pPr>
-      <w:r>
-        <w:rPr>
-          <w:rFonts w:ascii="Times New Roman" w:hAnsi="Times New Roman" w:cs="Times New Roman"/>
-          <w:sz w:val="24"/>
-          <w:szCs w:val="24"/>
-        </w:rPr>
-        <w:t xml:space="preserve">Link para o </w:t>
-      </w:r>
-      <w:proofErr w:type="spellStart"/>
-      <w:r>
-        <w:rPr>
-          <w:rFonts w:ascii="Times New Roman" w:hAnsi="Times New Roman" w:cs="Times New Roman"/>
-          <w:sz w:val="24"/>
-          <w:szCs w:val="24"/>
-        </w:rPr>
-        <w:t>colab</w:t>
-      </w:r>
-      <w:proofErr w:type="spellEnd"/>
-      <w:r>
-        <w:rPr>
-          <w:rFonts w:ascii="Times New Roman" w:hAnsi="Times New Roman" w:cs="Times New Roman"/>
-          <w:sz w:val="24"/>
-          <w:szCs w:val="24"/>
-        </w:rPr>
-        <w:t xml:space="preserve">, onde fiz toda a programação desse curso no lugar o </w:t>
-      </w:r>
-      <w:proofErr w:type="spellStart"/>
-      <w:r>
-        <w:rPr>
-          <w:rFonts w:ascii="Times New Roman" w:hAnsi="Times New Roman" w:cs="Times New Roman"/>
-          <w:sz w:val="24"/>
-          <w:szCs w:val="24"/>
-        </w:rPr>
-        <w:t>pycharm</w:t>
-      </w:r>
-      <w:proofErr w:type="spellEnd"/>
-      <w:r>
-        <w:rPr>
-          <w:rFonts w:ascii="Times New Roman" w:hAnsi="Times New Roman" w:cs="Times New Roman"/>
-          <w:sz w:val="24"/>
-          <w:szCs w:val="24"/>
-        </w:rPr>
-        <w:t xml:space="preserve">: </w:t>
+        <w:t>Python Collections</w:t>
+      </w:r>
+    </w:p>
+    <w:p>
+      <w:pPr>
+        <w:spacing w:line="360" w:lineRule="auto"/>
+        <w:jc w:val="both"/>
+        <w:rPr>
+          <w:rFonts w:ascii="Times New Roman" w:hAnsi="Times New Roman" w:cs="Times New Roman"/>
+          <w:sz w:val="24"/>
+          <w:szCs w:val="24"/>
+        </w:rPr>
+      </w:pPr>
+      <w:r>
+        <w:rPr>
+          <w:rFonts w:ascii="Times New Roman" w:hAnsi="Times New Roman" w:cs="Times New Roman"/>
+          <w:sz w:val="24"/>
+          <w:szCs w:val="24"/>
+        </w:rPr>
+        <w:t xml:space="preserve">Link para o colab, onde fiz toda a programação desse curso no lugar o pycharm: </w:t>
       </w:r>
       <w:hyperlink r:id="rId5" w:anchor="scrollTo=lI689BYCsnEX" w:history="1">
         <w:r>
@@ -227,7 +178,6 @@
         </w:rPr>
         <w:t xml:space="preserve"> </w:t>
       </w:r>
-      <w:proofErr w:type="spellStart"/>
       <w:r>
         <w:rPr>
           <w:rFonts w:ascii="Times New Roman" w:hAnsi="Times New Roman" w:cs="Times New Roman"/>
@@ -236,9 +186,40 @@
           <w:sz w:val="24"/>
           <w:szCs w:val="24"/>
         </w:rPr>
-        <w:t>Append</w:t>
-      </w:r>
-      <w:proofErr w:type="spellEnd"/>
+        <w:t>Append(valor)</w:t>
+      </w:r>
+      <w:r>
+        <w:rPr>
+          <w:rFonts w:ascii="Times New Roman" w:hAnsi="Times New Roman" w:cs="Times New Roman"/>
+          <w:sz w:val="24"/>
+          <w:szCs w:val="24"/>
+        </w:rPr>
+        <w:t>: Adiciona um valor em uma lista.</w:t>
+      </w:r>
+    </w:p>
+    <w:p>
+      <w:pPr>
+        <w:pStyle w:val="PargrafodaLista"/>
+        <w:numPr>
+          <w:ilvl w:val="1"/>
+          <w:numId w:val="1"/>
+        </w:numPr>
+        <w:spacing w:line="360" w:lineRule="auto"/>
+        <w:jc w:val="both"/>
+        <w:rPr>
+          <w:rFonts w:ascii="Times New Roman" w:hAnsi="Times New Roman" w:cs="Times New Roman"/>
+          <w:sz w:val="24"/>
+          <w:szCs w:val="24"/>
+        </w:rPr>
+      </w:pPr>
+      <w:r>
+        <w:rPr>
+          <w:rFonts w:ascii="Times New Roman" w:hAnsi="Times New Roman" w:cs="Times New Roman"/>
+          <w:sz w:val="24"/>
+          <w:szCs w:val="24"/>
+        </w:rPr>
+        <w:t xml:space="preserve"> </w:t>
+      </w:r>
       <w:r>
         <w:rPr>
           <w:rFonts w:ascii="Times New Roman" w:hAnsi="Times New Roman" w:cs="Times New Roman"/>
@@ -247,15 +228,39 @@
           <w:sz w:val="24"/>
           <w:szCs w:val="24"/>
         </w:rPr>
-        <w:t>(valor)</w:t>
-      </w:r>
-      <w:r>
-        <w:rPr>
-          <w:rFonts w:ascii="Times New Roman" w:hAnsi="Times New Roman" w:cs="Times New Roman"/>
-          <w:sz w:val="24"/>
-          <w:szCs w:val="24"/>
-        </w:rPr>
-        <w:t>: Adiciona um valor em uma lista.</w:t>
+        <w:t>Remove(valor)</w:t>
+      </w:r>
+      <w:r>
+        <w:rPr>
+          <w:rFonts w:ascii="Times New Roman" w:hAnsi="Times New Roman" w:cs="Times New Roman"/>
+          <w:sz w:val="24"/>
+          <w:szCs w:val="24"/>
+        </w:rPr>
+        <w:t>: Remove um elemento da lista.</w:t>
+      </w:r>
+    </w:p>
+    <w:p>
+      <w:pPr>
+        <w:pStyle w:val="PargrafodaLista"/>
+        <w:numPr>
+          <w:ilvl w:val="2"/>
+          <w:numId w:val="1"/>
+        </w:numPr>
+        <w:spacing w:line="360" w:lineRule="auto"/>
+        <w:jc w:val="both"/>
+        <w:rPr>
+          <w:rFonts w:ascii="Times New Roman" w:hAnsi="Times New Roman" w:cs="Times New Roman"/>
+          <w:sz w:val="24"/>
+          <w:szCs w:val="24"/>
+        </w:rPr>
+      </w:pPr>
+      <w:r>
+        <w:rPr>
+          <w:rFonts w:ascii="Times New Roman" w:hAnsi="Times New Roman" w:cs="Times New Roman"/>
+          <w:sz w:val="24"/>
+          <w:szCs w:val="24"/>
+        </w:rPr>
+        <w:t>Se tiver mais de um elemento/valor igual, ele removerá o primeiro que aparecer na lista.</w:t>
       </w:r>
     </w:p>
     <w:p>
@@ -289,85 +294,7 @@
           <w:sz w:val="24"/>
           <w:szCs w:val="24"/>
         </w:rPr>
-        <w:t>Remove(valor)</w:t>
-      </w:r>
-      <w:r>
-        <w:rPr>
-          <w:rFonts w:ascii="Times New Roman" w:hAnsi="Times New Roman" w:cs="Times New Roman"/>
-          <w:sz w:val="24"/>
-          <w:szCs w:val="24"/>
-        </w:rPr>
-        <w:t>: Remove um elemento da lista.</w:t>
-      </w:r>
-    </w:p>
-    <w:p>
-      <w:pPr>
-        <w:pStyle w:val="PargrafodaLista"/>
-        <w:numPr>
-          <w:ilvl w:val="2"/>
-          <w:numId w:val="1"/>
-        </w:numPr>
-        <w:spacing w:line="360" w:lineRule="auto"/>
-        <w:jc w:val="both"/>
-        <w:rPr>
-          <w:rFonts w:ascii="Times New Roman" w:hAnsi="Times New Roman" w:cs="Times New Roman"/>
-          <w:sz w:val="24"/>
-          <w:szCs w:val="24"/>
-        </w:rPr>
-      </w:pPr>
-      <w:r>
-        <w:rPr>
-          <w:rFonts w:ascii="Times New Roman" w:hAnsi="Times New Roman" w:cs="Times New Roman"/>
-          <w:sz w:val="24"/>
-          <w:szCs w:val="24"/>
-        </w:rPr>
-        <w:t>Se tiver mais de um elemento/valor igual, ele removerá o primeiro que aparecer na lista.</w:t>
-      </w:r>
-    </w:p>
-    <w:p>
-      <w:pPr>
-        <w:pStyle w:val="PargrafodaLista"/>
-        <w:numPr>
-          <w:ilvl w:val="1"/>
-          <w:numId w:val="1"/>
-        </w:numPr>
-        <w:spacing w:line="360" w:lineRule="auto"/>
-        <w:jc w:val="both"/>
-        <w:rPr>
-          <w:rFonts w:ascii="Times New Roman" w:hAnsi="Times New Roman" w:cs="Times New Roman"/>
-          <w:sz w:val="24"/>
-          <w:szCs w:val="24"/>
-        </w:rPr>
-      </w:pPr>
-      <w:r>
-        <w:rPr>
-          <w:rFonts w:ascii="Times New Roman" w:hAnsi="Times New Roman" w:cs="Times New Roman"/>
-          <w:sz w:val="24"/>
-          <w:szCs w:val="24"/>
-        </w:rPr>
-        <w:t xml:space="preserve"> </w:t>
-      </w:r>
-      <w:proofErr w:type="spellStart"/>
-      <w:r>
-        <w:rPr>
-          <w:rFonts w:ascii="Times New Roman" w:hAnsi="Times New Roman" w:cs="Times New Roman"/>
-          <w:i/>
-          <w:iCs/>
-          <w:sz w:val="24"/>
-          <w:szCs w:val="24"/>
-        </w:rPr>
-        <w:t>Clear</w:t>
-      </w:r>
-      <w:proofErr w:type="spellEnd"/>
-      <w:r>
-        <w:rPr>
-          <w:rFonts w:ascii="Times New Roman" w:hAnsi="Times New Roman" w:cs="Times New Roman"/>
-          <w:i/>
-          <w:iCs/>
-          <w:sz w:val="24"/>
-          <w:szCs w:val="24"/>
-        </w:rPr>
-        <w:t>()</w:t>
+        <w:t>Clear()</w:t>
       </w:r>
       <w:r>
         <w:rPr>
@@ -571,7 +498,6 @@
         </w:rPr>
         <w:t xml:space="preserve"> </w:t>
       </w:r>
-      <w:proofErr w:type="spellStart"/>
       <w:r>
         <w:rPr>
           <w:rFonts w:ascii="Times New Roman" w:hAnsi="Times New Roman" w:cs="Times New Roman"/>
@@ -580,9 +506,56 @@
           <w:sz w:val="24"/>
           <w:szCs w:val="24"/>
         </w:rPr>
-        <w:t>Insert</w:t>
-      </w:r>
-      <w:proofErr w:type="spellEnd"/>
+        <w:t>Insert(posição, x)</w:t>
+      </w:r>
+      <w:r>
+        <w:rPr>
+          <w:rFonts w:ascii="Times New Roman" w:hAnsi="Times New Roman" w:cs="Times New Roman"/>
+          <w:sz w:val="24"/>
+          <w:szCs w:val="24"/>
+        </w:rPr>
+        <w:t>: Adiciona um elemento em uma lista na posição desejada e o elemento</w:t>
+      </w:r>
+      <w:r>
+        <w:rPr>
+          <w:rFonts w:ascii="Times New Roman" w:hAnsi="Times New Roman" w:cs="Times New Roman"/>
+          <w:sz w:val="24"/>
+          <w:szCs w:val="24"/>
+        </w:rPr>
+        <w:t xml:space="preserve"> (x)</w:t>
+      </w:r>
+      <w:r>
+        <w:rPr>
+          <w:rFonts w:ascii="Times New Roman" w:hAnsi="Times New Roman" w:cs="Times New Roman"/>
+          <w:sz w:val="24"/>
+          <w:szCs w:val="24"/>
+        </w:rPr>
+        <w:t xml:space="preserve"> que quiser.</w:t>
+      </w:r>
+    </w:p>
+    <w:p>
+      <w:pPr>
+        <w:pStyle w:val="PargrafodaLista"/>
+        <w:numPr>
+          <w:ilvl w:val="1"/>
+          <w:numId w:val="1"/>
+        </w:numPr>
+        <w:spacing w:line="360" w:lineRule="auto"/>
+        <w:jc w:val="both"/>
+        <w:rPr>
+          <w:rFonts w:ascii="Times New Roman" w:hAnsi="Times New Roman" w:cs="Times New Roman"/>
+          <w:sz w:val="24"/>
+          <w:szCs w:val="24"/>
+        </w:rPr>
+      </w:pPr>
+      <w:r>
+        <w:rPr>
+          <w:rFonts w:ascii="Times New Roman" w:hAnsi="Times New Roman" w:cs="Times New Roman"/>
+          <w:sz w:val="24"/>
+          <w:szCs w:val="24"/>
+        </w:rPr>
+        <w:t xml:space="preserve"> Podemos utilizar o </w:t>
+      </w:r>
       <w:r>
         <w:rPr>
           <w:rFonts w:ascii="Times New Roman" w:hAnsi="Times New Roman" w:cs="Times New Roman"/>
@@ -591,77 +564,7 @@
           <w:sz w:val="24"/>
           <w:szCs w:val="24"/>
         </w:rPr>
-        <w:t>(posição, x)</w:t>
-      </w:r>
-      <w:r>
-        <w:rPr>
-          <w:rFonts w:ascii="Times New Roman" w:hAnsi="Times New Roman" w:cs="Times New Roman"/>
-          <w:sz w:val="24"/>
-          <w:szCs w:val="24"/>
-        </w:rPr>
-        <w:t>: Adiciona um elemento em uma lista na posição desejada e o elemento</w:t>
-      </w:r>
-      <w:r>
-        <w:rPr>
-          <w:rFonts w:ascii="Times New Roman" w:hAnsi="Times New Roman" w:cs="Times New Roman"/>
-          <w:sz w:val="24"/>
-          <w:szCs w:val="24"/>
-        </w:rPr>
-        <w:t xml:space="preserve"> (x)</w:t>
-      </w:r>
-      <w:r>
-        <w:rPr>
-          <w:rFonts w:ascii="Times New Roman" w:hAnsi="Times New Roman" w:cs="Times New Roman"/>
-          <w:sz w:val="24"/>
-          <w:szCs w:val="24"/>
-        </w:rPr>
-        <w:t xml:space="preserve"> que quiser.</w:t>
-      </w:r>
-    </w:p>
-    <w:p>
-      <w:pPr>
-        <w:pStyle w:val="PargrafodaLista"/>
-        <w:numPr>
-          <w:ilvl w:val="1"/>
-          <w:numId w:val="1"/>
-        </w:numPr>
-        <w:spacing w:line="360" w:lineRule="auto"/>
-        <w:jc w:val="both"/>
-        <w:rPr>
-          <w:rFonts w:ascii="Times New Roman" w:hAnsi="Times New Roman" w:cs="Times New Roman"/>
-          <w:sz w:val="24"/>
-          <w:szCs w:val="24"/>
-        </w:rPr>
-      </w:pPr>
-      <w:r>
-        <w:rPr>
-          <w:rFonts w:ascii="Times New Roman" w:hAnsi="Times New Roman" w:cs="Times New Roman"/>
-          <w:sz w:val="24"/>
-          <w:szCs w:val="24"/>
-        </w:rPr>
-        <w:t xml:space="preserve"> Podemos utilizar o </w:t>
-      </w:r>
-      <w:proofErr w:type="spellStart"/>
-      <w:r>
-        <w:rPr>
-          <w:rFonts w:ascii="Times New Roman" w:hAnsi="Times New Roman" w:cs="Times New Roman"/>
-          <w:i/>
-          <w:iCs/>
-          <w:sz w:val="24"/>
-          <w:szCs w:val="24"/>
-        </w:rPr>
-        <w:t>append</w:t>
-      </w:r>
-      <w:proofErr w:type="spellEnd"/>
-      <w:r>
-        <w:rPr>
-          <w:rFonts w:ascii="Times New Roman" w:hAnsi="Times New Roman" w:cs="Times New Roman"/>
-          <w:i/>
-          <w:iCs/>
-          <w:sz w:val="24"/>
-          <w:szCs w:val="24"/>
-        </w:rPr>
-        <w:t>()</w:t>
+        <w:t>append()</w:t>
       </w:r>
       <w:r>
         <w:rPr>
@@ -819,7 +722,6 @@
           <w:szCs w:val="24"/>
         </w:rPr>
       </w:pPr>
-      <w:proofErr w:type="spellStart"/>
       <w:r>
         <w:rPr>
           <w:rFonts w:ascii="Times New Roman" w:hAnsi="Times New Roman" w:cs="Times New Roman"/>
@@ -829,18 +731,7 @@
           <w:szCs w:val="24"/>
         </w:rPr>
         <w:lastRenderedPageBreak/>
-        <w:t>Extend</w:t>
-      </w:r>
-      <w:proofErr w:type="spellEnd"/>
-      <w:r>
-        <w:rPr>
-          <w:rFonts w:ascii="Times New Roman" w:hAnsi="Times New Roman" w:cs="Times New Roman"/>
-          <w:i/>
-          <w:iCs/>
-          <w:sz w:val="24"/>
-          <w:szCs w:val="24"/>
-        </w:rPr>
-        <w:t>([n, n1, n2...])</w:t>
+        <w:t>Extend([n, n1, n2...])</w:t>
       </w:r>
       <w:r>
         <w:rPr>
@@ -1335,7 +1226,6 @@
         </w:rPr>
         <w:t xml:space="preserve">Utilizando </w:t>
       </w:r>
-      <w:proofErr w:type="spellStart"/>
       <w:r>
         <w:rPr>
           <w:rFonts w:ascii="Times New Roman" w:hAnsi="Times New Roman" w:cs="Times New Roman"/>
@@ -1346,7 +1236,6 @@
         </w:rPr>
         <w:t>ifs</w:t>
       </w:r>
-      <w:proofErr w:type="spellEnd"/>
       <w:r>
         <w:rPr>
           <w:rFonts w:ascii="Times New Roman" w:hAnsi="Times New Roman" w:cs="Times New Roman"/>
@@ -1388,9 +1277,328 @@
           <w:sz w:val="24"/>
           <w:szCs w:val="24"/>
         </w:rPr>
-        <w:t>“</w:t>
-      </w:r>
-      <w:proofErr w:type="spellStart"/>
+        <w:t>“none”</w:t>
+      </w:r>
+      <w:r>
+        <w:rPr>
+          <w:rFonts w:ascii="Times New Roman" w:hAnsi="Times New Roman" w:cs="Times New Roman"/>
+          <w:sz w:val="24"/>
+          <w:szCs w:val="24"/>
+        </w:rPr>
+        <w:t xml:space="preserve"> como parâmetro padrão para listas para evitar problemas.</w:t>
+      </w:r>
+    </w:p>
+    <w:p>
+      <w:pPr>
+        <w:pStyle w:val="PargrafodaLista"/>
+        <w:numPr>
+          <w:ilvl w:val="1"/>
+          <w:numId w:val="1"/>
+        </w:numPr>
+        <w:spacing w:line="360" w:lineRule="auto"/>
+        <w:jc w:val="both"/>
+        <w:rPr>
+          <w:rFonts w:ascii="Times New Roman" w:hAnsi="Times New Roman" w:cs="Times New Roman"/>
+          <w:sz w:val="24"/>
+          <w:szCs w:val="24"/>
+        </w:rPr>
+      </w:pPr>
+      <w:r>
+        <w:rPr>
+          <w:rFonts w:ascii="Times New Roman" w:hAnsi="Times New Roman" w:cs="Times New Roman"/>
+          <w:sz w:val="24"/>
+          <w:szCs w:val="24"/>
+        </w:rPr>
+        <w:t>O que aprendemos:</w:t>
+      </w:r>
+    </w:p>
+    <w:p>
+      <w:pPr>
+        <w:pStyle w:val="PargrafodaLista"/>
+        <w:numPr>
+          <w:ilvl w:val="2"/>
+          <w:numId w:val="1"/>
+        </w:numPr>
+        <w:spacing w:line="360" w:lineRule="auto"/>
+        <w:jc w:val="both"/>
+        <w:rPr>
+          <w:rFonts w:ascii="Times New Roman" w:hAnsi="Times New Roman" w:cs="Times New Roman"/>
+          <w:sz w:val="24"/>
+          <w:szCs w:val="24"/>
+        </w:rPr>
+      </w:pPr>
+      <w:r>
+        <w:rPr>
+          <w:rFonts w:ascii="Times New Roman" w:hAnsi="Times New Roman" w:cs="Times New Roman"/>
+          <w:sz w:val="24"/>
+          <w:szCs w:val="24"/>
+        </w:rPr>
+        <w:t>O que é coleção;</w:t>
+      </w:r>
+    </w:p>
+    <w:p>
+      <w:pPr>
+        <w:pStyle w:val="PargrafodaLista"/>
+        <w:numPr>
+          <w:ilvl w:val="2"/>
+          <w:numId w:val="1"/>
+        </w:numPr>
+        <w:spacing w:line="360" w:lineRule="auto"/>
+        <w:jc w:val="both"/>
+        <w:rPr>
+          <w:rFonts w:ascii="Times New Roman" w:hAnsi="Times New Roman" w:cs="Times New Roman"/>
+          <w:sz w:val="24"/>
+          <w:szCs w:val="24"/>
+        </w:rPr>
+      </w:pPr>
+      <w:r>
+        <w:rPr>
+          <w:rFonts w:ascii="Times New Roman" w:hAnsi="Times New Roman" w:cs="Times New Roman"/>
+          <w:sz w:val="24"/>
+          <w:szCs w:val="24"/>
+        </w:rPr>
+        <w:t>Criar lista;</w:t>
+      </w:r>
+    </w:p>
+    <w:p>
+      <w:pPr>
+        <w:pStyle w:val="PargrafodaLista"/>
+        <w:numPr>
+          <w:ilvl w:val="2"/>
+          <w:numId w:val="1"/>
+        </w:numPr>
+        <w:spacing w:line="360" w:lineRule="auto"/>
+        <w:jc w:val="both"/>
+        <w:rPr>
+          <w:rFonts w:ascii="Times New Roman" w:hAnsi="Times New Roman" w:cs="Times New Roman"/>
+          <w:sz w:val="24"/>
+          <w:szCs w:val="24"/>
+        </w:rPr>
+      </w:pPr>
+      <w:r>
+        <w:rPr>
+          <w:rFonts w:ascii="Times New Roman" w:hAnsi="Times New Roman" w:cs="Times New Roman"/>
+          <w:sz w:val="24"/>
+          <w:szCs w:val="24"/>
+        </w:rPr>
+        <w:t>Verificar o tipo da lista e o tamanho da lista;</w:t>
+      </w:r>
+    </w:p>
+    <w:p>
+      <w:pPr>
+        <w:pStyle w:val="PargrafodaLista"/>
+        <w:numPr>
+          <w:ilvl w:val="2"/>
+          <w:numId w:val="1"/>
+        </w:numPr>
+        <w:spacing w:line="360" w:lineRule="auto"/>
+        <w:jc w:val="both"/>
+        <w:rPr>
+          <w:rFonts w:ascii="Times New Roman" w:hAnsi="Times New Roman" w:cs="Times New Roman"/>
+          <w:sz w:val="24"/>
+          <w:szCs w:val="24"/>
+        </w:rPr>
+      </w:pPr>
+      <w:r>
+        <w:rPr>
+          <w:rFonts w:ascii="Times New Roman" w:hAnsi="Times New Roman" w:cs="Times New Roman"/>
+          <w:sz w:val="24"/>
+          <w:szCs w:val="24"/>
+        </w:rPr>
+        <w:t>Mostrar na tela o valor conforme sua posição na lista;</w:t>
+      </w:r>
+    </w:p>
+    <w:p>
+      <w:pPr>
+        <w:pStyle w:val="PargrafodaLista"/>
+        <w:numPr>
+          <w:ilvl w:val="2"/>
+          <w:numId w:val="1"/>
+        </w:numPr>
+        <w:spacing w:line="360" w:lineRule="auto"/>
+        <w:jc w:val="both"/>
+        <w:rPr>
+          <w:rFonts w:ascii="Times New Roman" w:hAnsi="Times New Roman" w:cs="Times New Roman"/>
+          <w:sz w:val="24"/>
+          <w:szCs w:val="24"/>
+        </w:rPr>
+      </w:pPr>
+      <w:r>
+        <w:rPr>
+          <w:rFonts w:ascii="Times New Roman" w:hAnsi="Times New Roman" w:cs="Times New Roman"/>
+          <w:sz w:val="24"/>
+          <w:szCs w:val="24"/>
+        </w:rPr>
+        <w:t>Alterar valores que estão dentro da lista;</w:t>
+      </w:r>
+    </w:p>
+    <w:p>
+      <w:pPr>
+        <w:pStyle w:val="PargrafodaLista"/>
+        <w:numPr>
+          <w:ilvl w:val="2"/>
+          <w:numId w:val="1"/>
+        </w:numPr>
+        <w:spacing w:line="360" w:lineRule="auto"/>
+        <w:jc w:val="both"/>
+        <w:rPr>
+          <w:rFonts w:ascii="Times New Roman" w:hAnsi="Times New Roman" w:cs="Times New Roman"/>
+          <w:sz w:val="24"/>
+          <w:szCs w:val="24"/>
+        </w:rPr>
+      </w:pPr>
+      <w:r>
+        <w:rPr>
+          <w:rFonts w:ascii="Times New Roman" w:hAnsi="Times New Roman" w:cs="Times New Roman"/>
+          <w:sz w:val="24"/>
+          <w:szCs w:val="24"/>
+        </w:rPr>
+        <w:t>Adicionar valores no final da lista;</w:t>
+      </w:r>
+    </w:p>
+    <w:p>
+      <w:pPr>
+        <w:pStyle w:val="PargrafodaLista"/>
+        <w:numPr>
+          <w:ilvl w:val="2"/>
+          <w:numId w:val="1"/>
+        </w:numPr>
+        <w:spacing w:line="360" w:lineRule="auto"/>
+        <w:jc w:val="both"/>
+        <w:rPr>
+          <w:rFonts w:ascii="Times New Roman" w:hAnsi="Times New Roman" w:cs="Times New Roman"/>
+          <w:sz w:val="24"/>
+          <w:szCs w:val="24"/>
+        </w:rPr>
+      </w:pPr>
+      <w:r>
+        <w:rPr>
+          <w:rFonts w:ascii="Times New Roman" w:hAnsi="Times New Roman" w:cs="Times New Roman"/>
+          <w:sz w:val="24"/>
+          <w:szCs w:val="24"/>
+        </w:rPr>
+        <w:t>Percorrer a lista;</w:t>
+      </w:r>
+    </w:p>
+    <w:p>
+      <w:pPr>
+        <w:pStyle w:val="PargrafodaLista"/>
+        <w:numPr>
+          <w:ilvl w:val="2"/>
+          <w:numId w:val="1"/>
+        </w:numPr>
+        <w:spacing w:line="360" w:lineRule="auto"/>
+        <w:jc w:val="both"/>
+        <w:rPr>
+          <w:rFonts w:ascii="Times New Roman" w:hAnsi="Times New Roman" w:cs="Times New Roman"/>
+          <w:sz w:val="24"/>
+          <w:szCs w:val="24"/>
+        </w:rPr>
+      </w:pPr>
+      <w:r>
+        <w:rPr>
+          <w:rFonts w:ascii="Times New Roman" w:hAnsi="Times New Roman" w:cs="Times New Roman"/>
+          <w:sz w:val="24"/>
+          <w:szCs w:val="24"/>
+        </w:rPr>
+        <w:t>Remover elemento da lista;</w:t>
+      </w:r>
+    </w:p>
+    <w:p>
+      <w:pPr>
+        <w:pStyle w:val="PargrafodaLista"/>
+        <w:numPr>
+          <w:ilvl w:val="2"/>
+          <w:numId w:val="1"/>
+        </w:numPr>
+        <w:spacing w:line="360" w:lineRule="auto"/>
+        <w:jc w:val="both"/>
+        <w:rPr>
+          <w:rFonts w:ascii="Times New Roman" w:hAnsi="Times New Roman" w:cs="Times New Roman"/>
+          <w:sz w:val="24"/>
+          <w:szCs w:val="24"/>
+        </w:rPr>
+      </w:pPr>
+      <w:r>
+        <w:rPr>
+          <w:rFonts w:ascii="Times New Roman" w:hAnsi="Times New Roman" w:cs="Times New Roman"/>
+          <w:sz w:val="24"/>
+          <w:szCs w:val="24"/>
+        </w:rPr>
+        <w:t>Remover todos elementos da lista;</w:t>
+      </w:r>
+    </w:p>
+    <w:p>
+      <w:pPr>
+        <w:pStyle w:val="PargrafodaLista"/>
+        <w:numPr>
+          <w:ilvl w:val="2"/>
+          <w:numId w:val="1"/>
+        </w:numPr>
+        <w:spacing w:line="360" w:lineRule="auto"/>
+        <w:jc w:val="both"/>
+        <w:rPr>
+          <w:rFonts w:ascii="Times New Roman" w:hAnsi="Times New Roman" w:cs="Times New Roman"/>
+          <w:sz w:val="24"/>
+          <w:szCs w:val="24"/>
+        </w:rPr>
+      </w:pPr>
+      <w:r>
+        <w:rPr>
+          <w:rFonts w:ascii="Times New Roman" w:hAnsi="Times New Roman" w:cs="Times New Roman"/>
+          <w:sz w:val="24"/>
+          <w:szCs w:val="24"/>
+        </w:rPr>
+        <w:t>Verificar se o elemento está dentro da lista;</w:t>
+      </w:r>
+    </w:p>
+    <w:p>
+      <w:pPr>
+        <w:pStyle w:val="PargrafodaLista"/>
+        <w:numPr>
+          <w:ilvl w:val="2"/>
+          <w:numId w:val="1"/>
+        </w:numPr>
+        <w:spacing w:line="360" w:lineRule="auto"/>
+        <w:jc w:val="both"/>
+        <w:rPr>
+          <w:rFonts w:ascii="Times New Roman" w:hAnsi="Times New Roman" w:cs="Times New Roman"/>
+          <w:sz w:val="24"/>
+          <w:szCs w:val="24"/>
+        </w:rPr>
+      </w:pPr>
+      <w:r>
+        <w:rPr>
+          <w:rFonts w:ascii="Times New Roman" w:hAnsi="Times New Roman" w:cs="Times New Roman"/>
+          <w:sz w:val="24"/>
+          <w:szCs w:val="24"/>
+        </w:rPr>
+        <w:t>Inserir um elemento na posição que desejamos;</w:t>
+      </w:r>
+    </w:p>
+    <w:p>
+      <w:pPr>
+        <w:pStyle w:val="PargrafodaLista"/>
+        <w:numPr>
+          <w:ilvl w:val="2"/>
+          <w:numId w:val="1"/>
+        </w:numPr>
+        <w:spacing w:line="360" w:lineRule="auto"/>
+        <w:jc w:val="both"/>
+        <w:rPr>
+          <w:rFonts w:ascii="Times New Roman" w:hAnsi="Times New Roman" w:cs="Times New Roman"/>
+          <w:sz w:val="24"/>
+          <w:szCs w:val="24"/>
+        </w:rPr>
+      </w:pPr>
+      <w:r>
+        <w:rPr>
+          <w:rFonts w:ascii="Times New Roman" w:hAnsi="Times New Roman" w:cs="Times New Roman"/>
+          <w:sz w:val="24"/>
+          <w:szCs w:val="24"/>
+        </w:rPr>
+        <w:t xml:space="preserve">Utilizar um for </w:t>
+      </w:r>
       <w:r>
         <w:rPr>
           <w:rFonts w:ascii="Times New Roman" w:hAnsi="Times New Roman" w:cs="Times New Roman"/>
@@ -1399,9 +1607,222 @@
           <w:sz w:val="24"/>
           <w:szCs w:val="24"/>
         </w:rPr>
-        <w:t>none</w:t>
-      </w:r>
-      <w:proofErr w:type="spellEnd"/>
+        <w:t>comprehension</w:t>
+      </w:r>
+      <w:r>
+        <w:rPr>
+          <w:rFonts w:ascii="Times New Roman" w:hAnsi="Times New Roman" w:cs="Times New Roman"/>
+          <w:sz w:val="24"/>
+          <w:szCs w:val="24"/>
+        </w:rPr>
+        <w:t>;</w:t>
+      </w:r>
+    </w:p>
+    <w:p>
+      <w:pPr>
+        <w:pStyle w:val="PargrafodaLista"/>
+        <w:numPr>
+          <w:ilvl w:val="2"/>
+          <w:numId w:val="1"/>
+        </w:numPr>
+        <w:spacing w:line="360" w:lineRule="auto"/>
+        <w:jc w:val="both"/>
+        <w:rPr>
+          <w:rFonts w:ascii="Times New Roman" w:hAnsi="Times New Roman" w:cs="Times New Roman"/>
+          <w:sz w:val="24"/>
+          <w:szCs w:val="24"/>
+        </w:rPr>
+      </w:pPr>
+      <w:r>
+        <w:rPr>
+          <w:rFonts w:ascii="Times New Roman" w:hAnsi="Times New Roman" w:cs="Times New Roman"/>
+          <w:sz w:val="24"/>
+          <w:szCs w:val="24"/>
+        </w:rPr>
+        <w:t>Fazer filtragens;</w:t>
+      </w:r>
+    </w:p>
+    <w:p>
+      <w:pPr>
+        <w:pStyle w:val="PargrafodaLista"/>
+        <w:numPr>
+          <w:ilvl w:val="2"/>
+          <w:numId w:val="1"/>
+        </w:numPr>
+        <w:spacing w:line="360" w:lineRule="auto"/>
+        <w:jc w:val="both"/>
+        <w:rPr>
+          <w:rFonts w:ascii="Times New Roman" w:hAnsi="Times New Roman" w:cs="Times New Roman"/>
+          <w:sz w:val="24"/>
+          <w:szCs w:val="24"/>
+        </w:rPr>
+      </w:pPr>
+      <w:r>
+        <w:rPr>
+          <w:rFonts w:ascii="Times New Roman" w:hAnsi="Times New Roman" w:cs="Times New Roman"/>
+          <w:sz w:val="24"/>
+          <w:szCs w:val="24"/>
+        </w:rPr>
+        <w:t>Criar uma função e deixar um valor padrão;</w:t>
+      </w:r>
+    </w:p>
+    <w:p>
+      <w:pPr>
+        <w:pStyle w:val="PargrafodaLista"/>
+        <w:numPr>
+          <w:ilvl w:val="2"/>
+          <w:numId w:val="1"/>
+        </w:numPr>
+        <w:spacing w:line="360" w:lineRule="auto"/>
+        <w:jc w:val="both"/>
+        <w:rPr>
+          <w:rFonts w:ascii="Times New Roman" w:hAnsi="Times New Roman" w:cs="Times New Roman"/>
+          <w:sz w:val="24"/>
+          <w:szCs w:val="24"/>
+        </w:rPr>
+      </w:pPr>
+      <w:r>
+        <w:rPr>
+          <w:rFonts w:ascii="Times New Roman" w:hAnsi="Times New Roman" w:cs="Times New Roman"/>
+          <w:sz w:val="24"/>
+          <w:szCs w:val="24"/>
+        </w:rPr>
+        <w:t>Quais são os problemas da mutabilidade.</w:t>
+      </w:r>
+    </w:p>
+    <w:p>
+      <w:pPr>
+        <w:spacing w:line="360" w:lineRule="auto"/>
+        <w:jc w:val="both"/>
+        <w:rPr>
+          <w:rFonts w:ascii="Times New Roman" w:hAnsi="Times New Roman" w:cs="Times New Roman"/>
+          <w:sz w:val="24"/>
+          <w:szCs w:val="24"/>
+        </w:rPr>
+      </w:pPr>
+    </w:p>
+    <w:p>
+      <w:pPr>
+        <w:pStyle w:val="PargrafodaLista"/>
+        <w:numPr>
+          <w:ilvl w:val="0"/>
+          <w:numId w:val="1"/>
+        </w:numPr>
+        <w:spacing w:line="360" w:lineRule="auto"/>
+        <w:jc w:val="both"/>
+        <w:rPr>
+          <w:rFonts w:ascii="Times New Roman" w:hAnsi="Times New Roman" w:cs="Times New Roman"/>
+          <w:sz w:val="24"/>
+          <w:szCs w:val="24"/>
+        </w:rPr>
+      </w:pPr>
+      <w:r>
+        <w:rPr>
+          <w:rFonts w:ascii="Times New Roman" w:hAnsi="Times New Roman" w:cs="Times New Roman"/>
+          <w:b/>
+          <w:bCs/>
+          <w:sz w:val="24"/>
+          <w:szCs w:val="24"/>
+          <w:u w:val="single"/>
+        </w:rPr>
+        <w:t>Aula 2 – Tuplas:</w:t>
+      </w:r>
+    </w:p>
+    <w:p>
+      <w:pPr>
+        <w:pStyle w:val="PargrafodaLista"/>
+        <w:numPr>
+          <w:ilvl w:val="1"/>
+          <w:numId w:val="1"/>
+        </w:numPr>
+        <w:spacing w:line="360" w:lineRule="auto"/>
+        <w:jc w:val="both"/>
+        <w:rPr>
+          <w:rFonts w:ascii="Times New Roman" w:hAnsi="Times New Roman" w:cs="Times New Roman"/>
+          <w:sz w:val="24"/>
+          <w:szCs w:val="24"/>
+        </w:rPr>
+      </w:pPr>
+      <w:r>
+        <w:rPr>
+          <w:rFonts w:ascii="Times New Roman" w:hAnsi="Times New Roman" w:cs="Times New Roman"/>
+          <w:sz w:val="24"/>
+          <w:szCs w:val="24"/>
+        </w:rPr>
+        <w:t xml:space="preserve"> </w:t>
+      </w:r>
+      <w:r>
+        <w:rPr>
+          <w:rFonts w:ascii="Times New Roman" w:hAnsi="Times New Roman" w:cs="Times New Roman"/>
+          <w:sz w:val="24"/>
+          <w:szCs w:val="24"/>
+        </w:rPr>
+        <w:t>Colocar objetos em listas não instancia eles, apenas refer</w:t>
+      </w:r>
+      <w:r>
+        <w:rPr>
+          <w:rFonts w:ascii="Times New Roman" w:hAnsi="Times New Roman" w:cs="Times New Roman"/>
+          <w:sz w:val="24"/>
+          <w:szCs w:val="24"/>
+        </w:rPr>
+        <w:t>ê</w:t>
+      </w:r>
+      <w:r>
+        <w:rPr>
+          <w:rFonts w:ascii="Times New Roman" w:hAnsi="Times New Roman" w:cs="Times New Roman"/>
+          <w:sz w:val="24"/>
+          <w:szCs w:val="24"/>
+        </w:rPr>
+        <w:t>ncia mais uma vez.</w:t>
+      </w:r>
+    </w:p>
+    <w:p>
+      <w:pPr>
+        <w:pStyle w:val="PargrafodaLista"/>
+        <w:numPr>
+          <w:ilvl w:val="1"/>
+          <w:numId w:val="1"/>
+        </w:numPr>
+        <w:spacing w:line="360" w:lineRule="auto"/>
+        <w:jc w:val="both"/>
+        <w:rPr>
+          <w:rFonts w:ascii="Times New Roman" w:hAnsi="Times New Roman" w:cs="Times New Roman"/>
+          <w:sz w:val="24"/>
+          <w:szCs w:val="24"/>
+        </w:rPr>
+      </w:pPr>
+      <w:r>
+        <w:rPr>
+          <w:rFonts w:ascii="Times New Roman" w:hAnsi="Times New Roman" w:cs="Times New Roman"/>
+          <w:sz w:val="24"/>
+          <w:szCs w:val="24"/>
+        </w:rPr>
+        <w:t xml:space="preserve"> Se em uma lista colocar duplicatas de objetos, isso não fará com que crie outro objeto igual, apenas dá dois valores de referência a um mesmo objeto.</w:t>
+      </w:r>
+    </w:p>
+    <w:p>
+      <w:pPr>
+        <w:pStyle w:val="PargrafodaLista"/>
+        <w:numPr>
+          <w:ilvl w:val="1"/>
+          <w:numId w:val="1"/>
+        </w:numPr>
+        <w:spacing w:line="360" w:lineRule="auto"/>
+        <w:jc w:val="both"/>
+        <w:rPr>
+          <w:rFonts w:ascii="Times New Roman" w:hAnsi="Times New Roman" w:cs="Times New Roman"/>
+          <w:sz w:val="24"/>
+          <w:szCs w:val="24"/>
+        </w:rPr>
+      </w:pPr>
+      <w:r>
+        <w:rPr>
+          <w:rFonts w:ascii="Times New Roman" w:hAnsi="Times New Roman" w:cs="Times New Roman"/>
+          <w:sz w:val="24"/>
+          <w:szCs w:val="24"/>
+        </w:rPr>
+        <w:t xml:space="preserve"> Uma tupla é como uma lista, porém imutável, ou seja, não podemos usar </w:t>
+      </w:r>
       <w:r>
         <w:rPr>
           <w:rFonts w:ascii="Times New Roman" w:hAnsi="Times New Roman" w:cs="Times New Roman"/>
@@ -1410,329 +1831,16 @@
           <w:sz w:val="24"/>
           <w:szCs w:val="24"/>
         </w:rPr>
-        <w:t>”</w:t>
-      </w:r>
-      <w:r>
-        <w:rPr>
-          <w:rFonts w:ascii="Times New Roman" w:hAnsi="Times New Roman" w:cs="Times New Roman"/>
-          <w:sz w:val="24"/>
-          <w:szCs w:val="24"/>
-        </w:rPr>
-        <w:t xml:space="preserve"> como parâmetro padrão para listas para evitar problemas.</w:t>
-      </w:r>
-    </w:p>
-    <w:p>
-      <w:pPr>
-        <w:pStyle w:val="PargrafodaLista"/>
-        <w:numPr>
-          <w:ilvl w:val="1"/>
-          <w:numId w:val="1"/>
-        </w:numPr>
-        <w:spacing w:line="360" w:lineRule="auto"/>
-        <w:jc w:val="both"/>
-        <w:rPr>
-          <w:rFonts w:ascii="Times New Roman" w:hAnsi="Times New Roman" w:cs="Times New Roman"/>
-          <w:sz w:val="24"/>
-          <w:szCs w:val="24"/>
-        </w:rPr>
-      </w:pPr>
-      <w:r>
-        <w:rPr>
-          <w:rFonts w:ascii="Times New Roman" w:hAnsi="Times New Roman" w:cs="Times New Roman"/>
-          <w:sz w:val="24"/>
-          <w:szCs w:val="24"/>
-        </w:rPr>
-        <w:t>O que aprendemos:</w:t>
-      </w:r>
-    </w:p>
-    <w:p>
-      <w:pPr>
-        <w:pStyle w:val="PargrafodaLista"/>
-        <w:numPr>
-          <w:ilvl w:val="2"/>
-          <w:numId w:val="1"/>
-        </w:numPr>
-        <w:spacing w:line="360" w:lineRule="auto"/>
-        <w:jc w:val="both"/>
-        <w:rPr>
-          <w:rFonts w:ascii="Times New Roman" w:hAnsi="Times New Roman" w:cs="Times New Roman"/>
-          <w:sz w:val="24"/>
-          <w:szCs w:val="24"/>
-        </w:rPr>
-      </w:pPr>
-      <w:r>
-        <w:rPr>
-          <w:rFonts w:ascii="Times New Roman" w:hAnsi="Times New Roman" w:cs="Times New Roman"/>
-          <w:sz w:val="24"/>
-          <w:szCs w:val="24"/>
-        </w:rPr>
-        <w:t>O que é coleção;</w:t>
-      </w:r>
-    </w:p>
-    <w:p>
-      <w:pPr>
-        <w:pStyle w:val="PargrafodaLista"/>
-        <w:numPr>
-          <w:ilvl w:val="2"/>
-          <w:numId w:val="1"/>
-        </w:numPr>
-        <w:spacing w:line="360" w:lineRule="auto"/>
-        <w:jc w:val="both"/>
-        <w:rPr>
-          <w:rFonts w:ascii="Times New Roman" w:hAnsi="Times New Roman" w:cs="Times New Roman"/>
-          <w:sz w:val="24"/>
-          <w:szCs w:val="24"/>
-        </w:rPr>
-      </w:pPr>
-      <w:r>
-        <w:rPr>
-          <w:rFonts w:ascii="Times New Roman" w:hAnsi="Times New Roman" w:cs="Times New Roman"/>
-          <w:sz w:val="24"/>
-          <w:szCs w:val="24"/>
-        </w:rPr>
-        <w:t>Criar lista;</w:t>
-      </w:r>
-    </w:p>
-    <w:p>
-      <w:pPr>
-        <w:pStyle w:val="PargrafodaLista"/>
-        <w:numPr>
-          <w:ilvl w:val="2"/>
-          <w:numId w:val="1"/>
-        </w:numPr>
-        <w:spacing w:line="360" w:lineRule="auto"/>
-        <w:jc w:val="both"/>
-        <w:rPr>
-          <w:rFonts w:ascii="Times New Roman" w:hAnsi="Times New Roman" w:cs="Times New Roman"/>
-          <w:sz w:val="24"/>
-          <w:szCs w:val="24"/>
-        </w:rPr>
-      </w:pPr>
-      <w:r>
-        <w:rPr>
-          <w:rFonts w:ascii="Times New Roman" w:hAnsi="Times New Roman" w:cs="Times New Roman"/>
-          <w:sz w:val="24"/>
-          <w:szCs w:val="24"/>
-        </w:rPr>
-        <w:t>Verificar o tipo da lista e o tamanho da lista;</w:t>
-      </w:r>
-    </w:p>
-    <w:p>
-      <w:pPr>
-        <w:pStyle w:val="PargrafodaLista"/>
-        <w:numPr>
-          <w:ilvl w:val="2"/>
-          <w:numId w:val="1"/>
-        </w:numPr>
-        <w:spacing w:line="360" w:lineRule="auto"/>
-        <w:jc w:val="both"/>
-        <w:rPr>
-          <w:rFonts w:ascii="Times New Roman" w:hAnsi="Times New Roman" w:cs="Times New Roman"/>
-          <w:sz w:val="24"/>
-          <w:szCs w:val="24"/>
-        </w:rPr>
-      </w:pPr>
-      <w:r>
-        <w:rPr>
-          <w:rFonts w:ascii="Times New Roman" w:hAnsi="Times New Roman" w:cs="Times New Roman"/>
-          <w:sz w:val="24"/>
-          <w:szCs w:val="24"/>
-        </w:rPr>
-        <w:t>Mostrar na tela o valor conforme sua posição na lista;</w:t>
-      </w:r>
-    </w:p>
-    <w:p>
-      <w:pPr>
-        <w:pStyle w:val="PargrafodaLista"/>
-        <w:numPr>
-          <w:ilvl w:val="2"/>
-          <w:numId w:val="1"/>
-        </w:numPr>
-        <w:spacing w:line="360" w:lineRule="auto"/>
-        <w:jc w:val="both"/>
-        <w:rPr>
-          <w:rFonts w:ascii="Times New Roman" w:hAnsi="Times New Roman" w:cs="Times New Roman"/>
-          <w:sz w:val="24"/>
-          <w:szCs w:val="24"/>
-        </w:rPr>
-      </w:pPr>
-      <w:r>
-        <w:rPr>
-          <w:rFonts w:ascii="Times New Roman" w:hAnsi="Times New Roman" w:cs="Times New Roman"/>
-          <w:sz w:val="24"/>
-          <w:szCs w:val="24"/>
-        </w:rPr>
-        <w:t>Alterar valores que estão dentro da lista;</w:t>
-      </w:r>
-    </w:p>
-    <w:p>
-      <w:pPr>
-        <w:pStyle w:val="PargrafodaLista"/>
-        <w:numPr>
-          <w:ilvl w:val="2"/>
-          <w:numId w:val="1"/>
-        </w:numPr>
-        <w:spacing w:line="360" w:lineRule="auto"/>
-        <w:jc w:val="both"/>
-        <w:rPr>
-          <w:rFonts w:ascii="Times New Roman" w:hAnsi="Times New Roman" w:cs="Times New Roman"/>
-          <w:sz w:val="24"/>
-          <w:szCs w:val="24"/>
-        </w:rPr>
-      </w:pPr>
-      <w:r>
-        <w:rPr>
-          <w:rFonts w:ascii="Times New Roman" w:hAnsi="Times New Roman" w:cs="Times New Roman"/>
-          <w:sz w:val="24"/>
-          <w:szCs w:val="24"/>
-        </w:rPr>
-        <w:t>Adicionar valores no final da lista;</w:t>
-      </w:r>
-    </w:p>
-    <w:p>
-      <w:pPr>
-        <w:pStyle w:val="PargrafodaLista"/>
-        <w:numPr>
-          <w:ilvl w:val="2"/>
-          <w:numId w:val="1"/>
-        </w:numPr>
-        <w:spacing w:line="360" w:lineRule="auto"/>
-        <w:jc w:val="both"/>
-        <w:rPr>
-          <w:rFonts w:ascii="Times New Roman" w:hAnsi="Times New Roman" w:cs="Times New Roman"/>
-          <w:sz w:val="24"/>
-          <w:szCs w:val="24"/>
-        </w:rPr>
-      </w:pPr>
-      <w:r>
-        <w:rPr>
-          <w:rFonts w:ascii="Times New Roman" w:hAnsi="Times New Roman" w:cs="Times New Roman"/>
-          <w:sz w:val="24"/>
-          <w:szCs w:val="24"/>
-        </w:rPr>
-        <w:t>Percorrer a lista;</w:t>
-      </w:r>
-    </w:p>
-    <w:p>
-      <w:pPr>
-        <w:pStyle w:val="PargrafodaLista"/>
-        <w:numPr>
-          <w:ilvl w:val="2"/>
-          <w:numId w:val="1"/>
-        </w:numPr>
-        <w:spacing w:line="360" w:lineRule="auto"/>
-        <w:jc w:val="both"/>
-        <w:rPr>
-          <w:rFonts w:ascii="Times New Roman" w:hAnsi="Times New Roman" w:cs="Times New Roman"/>
-          <w:sz w:val="24"/>
-          <w:szCs w:val="24"/>
-        </w:rPr>
-      </w:pPr>
-      <w:r>
-        <w:rPr>
-          <w:rFonts w:ascii="Times New Roman" w:hAnsi="Times New Roman" w:cs="Times New Roman"/>
-          <w:sz w:val="24"/>
-          <w:szCs w:val="24"/>
-        </w:rPr>
-        <w:t>Remover elemento da lista;</w:t>
-      </w:r>
-    </w:p>
-    <w:p>
-      <w:pPr>
-        <w:pStyle w:val="PargrafodaLista"/>
-        <w:numPr>
-          <w:ilvl w:val="2"/>
-          <w:numId w:val="1"/>
-        </w:numPr>
-        <w:spacing w:line="360" w:lineRule="auto"/>
-        <w:jc w:val="both"/>
-        <w:rPr>
-          <w:rFonts w:ascii="Times New Roman" w:hAnsi="Times New Roman" w:cs="Times New Roman"/>
-          <w:sz w:val="24"/>
-          <w:szCs w:val="24"/>
-        </w:rPr>
-      </w:pPr>
-      <w:r>
-        <w:rPr>
-          <w:rFonts w:ascii="Times New Roman" w:hAnsi="Times New Roman" w:cs="Times New Roman"/>
-          <w:sz w:val="24"/>
-          <w:szCs w:val="24"/>
-        </w:rPr>
-        <w:t>Remover todos elementos da lista;</w:t>
-      </w:r>
-    </w:p>
-    <w:p>
-      <w:pPr>
-        <w:pStyle w:val="PargrafodaLista"/>
-        <w:numPr>
-          <w:ilvl w:val="2"/>
-          <w:numId w:val="1"/>
-        </w:numPr>
-        <w:spacing w:line="360" w:lineRule="auto"/>
-        <w:jc w:val="both"/>
-        <w:rPr>
-          <w:rFonts w:ascii="Times New Roman" w:hAnsi="Times New Roman" w:cs="Times New Roman"/>
-          <w:sz w:val="24"/>
-          <w:szCs w:val="24"/>
-        </w:rPr>
-      </w:pPr>
-      <w:r>
-        <w:rPr>
-          <w:rFonts w:ascii="Times New Roman" w:hAnsi="Times New Roman" w:cs="Times New Roman"/>
-          <w:sz w:val="24"/>
-          <w:szCs w:val="24"/>
-        </w:rPr>
-        <w:t>Verificar se o elemento está dentro da lista;</w:t>
-      </w:r>
-    </w:p>
-    <w:p>
-      <w:pPr>
-        <w:pStyle w:val="PargrafodaLista"/>
-        <w:numPr>
-          <w:ilvl w:val="2"/>
-          <w:numId w:val="1"/>
-        </w:numPr>
-        <w:spacing w:line="360" w:lineRule="auto"/>
-        <w:jc w:val="both"/>
-        <w:rPr>
-          <w:rFonts w:ascii="Times New Roman" w:hAnsi="Times New Roman" w:cs="Times New Roman"/>
-          <w:sz w:val="24"/>
-          <w:szCs w:val="24"/>
-        </w:rPr>
-      </w:pPr>
-      <w:r>
-        <w:rPr>
-          <w:rFonts w:ascii="Times New Roman" w:hAnsi="Times New Roman" w:cs="Times New Roman"/>
-          <w:sz w:val="24"/>
-          <w:szCs w:val="24"/>
-        </w:rPr>
-        <w:t>Inserir um elemento na posição que desejamos;</w:t>
-      </w:r>
-    </w:p>
-    <w:p>
-      <w:pPr>
-        <w:pStyle w:val="PargrafodaLista"/>
-        <w:numPr>
-          <w:ilvl w:val="2"/>
-          <w:numId w:val="1"/>
-        </w:numPr>
-        <w:spacing w:line="360" w:lineRule="auto"/>
-        <w:jc w:val="both"/>
-        <w:rPr>
-          <w:rFonts w:ascii="Times New Roman" w:hAnsi="Times New Roman" w:cs="Times New Roman"/>
-          <w:sz w:val="24"/>
-          <w:szCs w:val="24"/>
-        </w:rPr>
-      </w:pPr>
-      <w:r>
-        <w:rPr>
-          <w:rFonts w:ascii="Times New Roman" w:hAnsi="Times New Roman" w:cs="Times New Roman"/>
-          <w:sz w:val="24"/>
-          <w:szCs w:val="24"/>
-        </w:rPr>
-        <w:t xml:space="preserve">Utilizar um for </w:t>
-      </w:r>
-      <w:proofErr w:type="spellStart"/>
+        <w:t>append()</w:t>
+      </w:r>
+      <w:r>
+        <w:rPr>
+          <w:rFonts w:ascii="Times New Roman" w:hAnsi="Times New Roman" w:cs="Times New Roman"/>
+          <w:sz w:val="24"/>
+          <w:szCs w:val="24"/>
+        </w:rPr>
+        <w:t xml:space="preserve"> ou </w:t>
+      </w:r>
       <w:r>
         <w:rPr>
           <w:rFonts w:ascii="Times New Roman" w:hAnsi="Times New Roman" w:cs="Times New Roman"/>
@@ -1741,126 +1849,15 @@
           <w:sz w:val="24"/>
           <w:szCs w:val="24"/>
         </w:rPr>
-        <w:t>comprehension</w:t>
-      </w:r>
-      <w:proofErr w:type="spellEnd"/>
-      <w:r>
-        <w:rPr>
-          <w:rFonts w:ascii="Times New Roman" w:hAnsi="Times New Roman" w:cs="Times New Roman"/>
-          <w:sz w:val="24"/>
-          <w:szCs w:val="24"/>
-        </w:rPr>
-        <w:t>;</w:t>
-      </w:r>
-    </w:p>
-    <w:p>
-      <w:pPr>
-        <w:pStyle w:val="PargrafodaLista"/>
-        <w:numPr>
-          <w:ilvl w:val="2"/>
-          <w:numId w:val="1"/>
-        </w:numPr>
-        <w:spacing w:line="360" w:lineRule="auto"/>
-        <w:jc w:val="both"/>
-        <w:rPr>
-          <w:rFonts w:ascii="Times New Roman" w:hAnsi="Times New Roman" w:cs="Times New Roman"/>
-          <w:sz w:val="24"/>
-          <w:szCs w:val="24"/>
-        </w:rPr>
-      </w:pPr>
-      <w:r>
-        <w:rPr>
-          <w:rFonts w:ascii="Times New Roman" w:hAnsi="Times New Roman" w:cs="Times New Roman"/>
-          <w:sz w:val="24"/>
-          <w:szCs w:val="24"/>
-        </w:rPr>
-        <w:t>Fazer filtragens;</w:t>
-      </w:r>
-    </w:p>
-    <w:p>
-      <w:pPr>
-        <w:pStyle w:val="PargrafodaLista"/>
-        <w:numPr>
-          <w:ilvl w:val="2"/>
-          <w:numId w:val="1"/>
-        </w:numPr>
-        <w:spacing w:line="360" w:lineRule="auto"/>
-        <w:jc w:val="both"/>
-        <w:rPr>
-          <w:rFonts w:ascii="Times New Roman" w:hAnsi="Times New Roman" w:cs="Times New Roman"/>
-          <w:sz w:val="24"/>
-          <w:szCs w:val="24"/>
-        </w:rPr>
-      </w:pPr>
-      <w:r>
-        <w:rPr>
-          <w:rFonts w:ascii="Times New Roman" w:hAnsi="Times New Roman" w:cs="Times New Roman"/>
-          <w:sz w:val="24"/>
-          <w:szCs w:val="24"/>
-        </w:rPr>
-        <w:t>Criar uma função e deixar um valor padrão;</w:t>
-      </w:r>
-    </w:p>
-    <w:p>
-      <w:pPr>
-        <w:pStyle w:val="PargrafodaLista"/>
-        <w:numPr>
-          <w:ilvl w:val="2"/>
-          <w:numId w:val="1"/>
-        </w:numPr>
-        <w:spacing w:line="360" w:lineRule="auto"/>
-        <w:jc w:val="both"/>
-        <w:rPr>
-          <w:rFonts w:ascii="Times New Roman" w:hAnsi="Times New Roman" w:cs="Times New Roman"/>
-          <w:sz w:val="24"/>
-          <w:szCs w:val="24"/>
-        </w:rPr>
-      </w:pPr>
-      <w:r>
-        <w:rPr>
-          <w:rFonts w:ascii="Times New Roman" w:hAnsi="Times New Roman" w:cs="Times New Roman"/>
-          <w:sz w:val="24"/>
-          <w:szCs w:val="24"/>
-        </w:rPr>
-        <w:t>Quais são os problemas da mutabilidade.</w:t>
-      </w:r>
-    </w:p>
-    <w:p>
-      <w:pPr>
-        <w:spacing w:line="360" w:lineRule="auto"/>
-        <w:jc w:val="both"/>
-        <w:rPr>
-          <w:rFonts w:ascii="Times New Roman" w:hAnsi="Times New Roman" w:cs="Times New Roman"/>
-          <w:sz w:val="24"/>
-          <w:szCs w:val="24"/>
-        </w:rPr>
-      </w:pPr>
-    </w:p>
-    <w:p>
-      <w:pPr>
-        <w:pStyle w:val="PargrafodaLista"/>
-        <w:numPr>
-          <w:ilvl w:val="0"/>
-          <w:numId w:val="1"/>
-        </w:numPr>
-        <w:spacing w:line="360" w:lineRule="auto"/>
-        <w:jc w:val="both"/>
-        <w:rPr>
-          <w:rFonts w:ascii="Times New Roman" w:hAnsi="Times New Roman" w:cs="Times New Roman"/>
-          <w:sz w:val="24"/>
-          <w:szCs w:val="24"/>
-        </w:rPr>
-      </w:pPr>
-      <w:r>
-        <w:rPr>
-          <w:rFonts w:ascii="Times New Roman" w:hAnsi="Times New Roman" w:cs="Times New Roman"/>
-          <w:b/>
-          <w:bCs/>
-          <w:sz w:val="24"/>
-          <w:szCs w:val="24"/>
-          <w:u w:val="single"/>
-        </w:rPr>
-        <w:t>Aula 2 – Tuplas:</w:t>
+        <w:t>remove()</w:t>
+      </w:r>
+      <w:r>
+        <w:rPr>
+          <w:rFonts w:ascii="Times New Roman" w:hAnsi="Times New Roman" w:cs="Times New Roman"/>
+          <w:sz w:val="24"/>
+          <w:szCs w:val="24"/>
+        </w:rPr>
+        <w:t>.</w:t>
       </w:r>
     </w:p>
     <w:p>
@@ -1884,81 +1881,8 @@
           <w:sz w:val="24"/>
           <w:szCs w:val="24"/>
         </w:rPr>
-        <w:t xml:space="preserve"> </w:t>
-      </w:r>
-      <w:r>
-        <w:rPr>
-          <w:rFonts w:ascii="Times New Roman" w:hAnsi="Times New Roman" w:cs="Times New Roman"/>
-          <w:sz w:val="24"/>
-          <w:szCs w:val="24"/>
-        </w:rPr>
-        <w:t>Colocar objetos em listas não instancia eles, apenas refer</w:t>
-      </w:r>
-      <w:r>
-        <w:rPr>
-          <w:rFonts w:ascii="Times New Roman" w:hAnsi="Times New Roman" w:cs="Times New Roman"/>
-          <w:sz w:val="24"/>
-          <w:szCs w:val="24"/>
-        </w:rPr>
-        <w:t>ê</w:t>
-      </w:r>
-      <w:r>
-        <w:rPr>
-          <w:rFonts w:ascii="Times New Roman" w:hAnsi="Times New Roman" w:cs="Times New Roman"/>
-          <w:sz w:val="24"/>
-          <w:szCs w:val="24"/>
-        </w:rPr>
-        <w:t>ncia mais uma vez.</w:t>
-      </w:r>
-    </w:p>
-    <w:p>
-      <w:pPr>
-        <w:pStyle w:val="PargrafodaLista"/>
-        <w:numPr>
-          <w:ilvl w:val="1"/>
-          <w:numId w:val="1"/>
-        </w:numPr>
-        <w:spacing w:line="360" w:lineRule="auto"/>
-        <w:jc w:val="both"/>
-        <w:rPr>
-          <w:rFonts w:ascii="Times New Roman" w:hAnsi="Times New Roman" w:cs="Times New Roman"/>
-          <w:sz w:val="24"/>
-          <w:szCs w:val="24"/>
-        </w:rPr>
-      </w:pPr>
-      <w:r>
-        <w:rPr>
-          <w:rFonts w:ascii="Times New Roman" w:hAnsi="Times New Roman" w:cs="Times New Roman"/>
-          <w:sz w:val="24"/>
-          <w:szCs w:val="24"/>
-        </w:rPr>
-        <w:t xml:space="preserve"> Se em uma lista colocar duplicatas de objetos, isso não fará com que crie outro objeto igual, apenas dá dois valores de referência a um mesmo objeto.</w:t>
-      </w:r>
-    </w:p>
-    <w:p>
-      <w:pPr>
-        <w:pStyle w:val="PargrafodaLista"/>
-        <w:numPr>
-          <w:ilvl w:val="1"/>
-          <w:numId w:val="1"/>
-        </w:numPr>
-        <w:spacing w:line="360" w:lineRule="auto"/>
-        <w:jc w:val="both"/>
-        <w:rPr>
-          <w:rFonts w:ascii="Times New Roman" w:hAnsi="Times New Roman" w:cs="Times New Roman"/>
-          <w:sz w:val="24"/>
-          <w:szCs w:val="24"/>
-        </w:rPr>
-      </w:pPr>
-      <w:r>
-        <w:rPr>
-          <w:rFonts w:ascii="Times New Roman" w:hAnsi="Times New Roman" w:cs="Times New Roman"/>
-          <w:sz w:val="24"/>
-          <w:szCs w:val="24"/>
-        </w:rPr>
-        <w:t xml:space="preserve"> Uma tupla é como uma lista, porém imutável, ou seja, não podemos usar </w:t>
-      </w:r>
-      <w:proofErr w:type="spellStart"/>
+        <w:t xml:space="preserve"> Podemos colocar valores de vários tipos: </w:t>
+      </w:r>
       <w:r>
         <w:rPr>
           <w:rFonts w:ascii="Times New Roman" w:hAnsi="Times New Roman" w:cs="Times New Roman"/>
@@ -1967,9 +1891,16 @@
           <w:sz w:val="24"/>
           <w:szCs w:val="24"/>
         </w:rPr>
-        <w:t>append</w:t>
-      </w:r>
-      <w:proofErr w:type="spellEnd"/>
+        <w:t>str</w:t>
+      </w:r>
+      <w:r>
+        <w:rPr>
+          <w:rFonts w:ascii="Times New Roman" w:hAnsi="Times New Roman" w:cs="Times New Roman"/>
+          <w:sz w:val="24"/>
+          <w:szCs w:val="24"/>
+        </w:rPr>
+        <w:t xml:space="preserve">, </w:t>
+      </w:r>
       <w:r>
         <w:rPr>
           <w:rFonts w:ascii="Times New Roman" w:hAnsi="Times New Roman" w:cs="Times New Roman"/>
@@ -1978,15 +1909,15 @@
           <w:sz w:val="24"/>
           <w:szCs w:val="24"/>
         </w:rPr>
-        <w:t>()</w:t>
-      </w:r>
-      <w:r>
-        <w:rPr>
-          <w:rFonts w:ascii="Times New Roman" w:hAnsi="Times New Roman" w:cs="Times New Roman"/>
-          <w:sz w:val="24"/>
-          <w:szCs w:val="24"/>
-        </w:rPr>
-        <w:t xml:space="preserve"> ou </w:t>
+        <w:t>int</w:t>
+      </w:r>
+      <w:r>
+        <w:rPr>
+          <w:rFonts w:ascii="Times New Roman" w:hAnsi="Times New Roman" w:cs="Times New Roman"/>
+          <w:sz w:val="24"/>
+          <w:szCs w:val="24"/>
+        </w:rPr>
+        <w:t xml:space="preserve">, </w:t>
       </w:r>
       <w:r>
         <w:rPr>
@@ -1996,90 +1927,8 @@
           <w:sz w:val="24"/>
           <w:szCs w:val="24"/>
         </w:rPr>
-        <w:t>remove()</w:t>
-      </w:r>
-      <w:r>
-        <w:rPr>
-          <w:rFonts w:ascii="Times New Roman" w:hAnsi="Times New Roman" w:cs="Times New Roman"/>
-          <w:sz w:val="24"/>
-          <w:szCs w:val="24"/>
-        </w:rPr>
-        <w:t>.</w:t>
-      </w:r>
-    </w:p>
-    <w:p>
-      <w:pPr>
-        <w:pStyle w:val="PargrafodaLista"/>
-        <w:numPr>
-          <w:ilvl w:val="1"/>
-          <w:numId w:val="1"/>
-        </w:numPr>
-        <w:spacing w:line="360" w:lineRule="auto"/>
-        <w:jc w:val="both"/>
-        <w:rPr>
-          <w:rFonts w:ascii="Times New Roman" w:hAnsi="Times New Roman" w:cs="Times New Roman"/>
-          <w:sz w:val="24"/>
-          <w:szCs w:val="24"/>
-        </w:rPr>
-      </w:pPr>
-      <w:r>
-        <w:rPr>
-          <w:rFonts w:ascii="Times New Roman" w:hAnsi="Times New Roman" w:cs="Times New Roman"/>
-          <w:sz w:val="24"/>
-          <w:szCs w:val="24"/>
-        </w:rPr>
-        <w:t xml:space="preserve"> Podemos colocar valores de vários tipos: </w:t>
-      </w:r>
-      <w:r>
-        <w:rPr>
-          <w:rFonts w:ascii="Times New Roman" w:hAnsi="Times New Roman" w:cs="Times New Roman"/>
-          <w:i/>
-          <w:iCs/>
-          <w:sz w:val="24"/>
-          <w:szCs w:val="24"/>
-        </w:rPr>
-        <w:t>str</w:t>
-      </w:r>
-      <w:r>
-        <w:rPr>
-          <w:rFonts w:ascii="Times New Roman" w:hAnsi="Times New Roman" w:cs="Times New Roman"/>
-          <w:sz w:val="24"/>
-          <w:szCs w:val="24"/>
-        </w:rPr>
-        <w:t xml:space="preserve">, </w:t>
-      </w:r>
-      <w:proofErr w:type="spellStart"/>
-      <w:r>
-        <w:rPr>
-          <w:rFonts w:ascii="Times New Roman" w:hAnsi="Times New Roman" w:cs="Times New Roman"/>
-          <w:i/>
-          <w:iCs/>
-          <w:sz w:val="24"/>
-          <w:szCs w:val="24"/>
-        </w:rPr>
-        <w:t>int</w:t>
-      </w:r>
-      <w:proofErr w:type="spellEnd"/>
-      <w:r>
-        <w:rPr>
-          <w:rFonts w:ascii="Times New Roman" w:hAnsi="Times New Roman" w:cs="Times New Roman"/>
-          <w:sz w:val="24"/>
-          <w:szCs w:val="24"/>
-        </w:rPr>
-        <w:t xml:space="preserve">, </w:t>
-      </w:r>
-      <w:proofErr w:type="spellStart"/>
-      <w:r>
-        <w:rPr>
-          <w:rFonts w:ascii="Times New Roman" w:hAnsi="Times New Roman" w:cs="Times New Roman"/>
-          <w:i/>
-          <w:iCs/>
-          <w:sz w:val="24"/>
-          <w:szCs w:val="24"/>
-        </w:rPr>
         <w:t>float</w:t>
       </w:r>
-      <w:proofErr w:type="spellEnd"/>
       <w:r>
         <w:rPr>
           <w:rFonts w:ascii="Times New Roman" w:hAnsi="Times New Roman" w:cs="Times New Roman"/>
@@ -2271,7 +2120,6 @@
         </w:rPr>
         <w:t xml:space="preserve"> Nesse caso podemos colocar outras tuplas dentro dessa lista usando o </w:t>
       </w:r>
-      <w:proofErr w:type="spellStart"/>
       <w:r>
         <w:rPr>
           <w:rFonts w:ascii="Times New Roman" w:hAnsi="Times New Roman" w:cs="Times New Roman"/>
@@ -2280,18 +2128,7 @@
           <w:sz w:val="24"/>
           <w:szCs w:val="24"/>
         </w:rPr>
-        <w:t>append</w:t>
-      </w:r>
-      <w:proofErr w:type="spellEnd"/>
-      <w:r>
-        <w:rPr>
-          <w:rFonts w:ascii="Times New Roman" w:hAnsi="Times New Roman" w:cs="Times New Roman"/>
-          <w:i/>
-          <w:iCs/>
-          <w:sz w:val="24"/>
-          <w:szCs w:val="24"/>
-        </w:rPr>
-        <w:t>()</w:t>
+        <w:t>append()</w:t>
       </w:r>
       <w:r>
         <w:rPr>
@@ -2591,31 +2428,7 @@
           <w:szCs w:val="24"/>
           <w:u w:val="single"/>
         </w:rPr>
-        <w:t xml:space="preserve">Aula 3 – Polimorfismo e </w:t>
-      </w:r>
-      <w:proofErr w:type="spellStart"/>
-      <w:r>
-        <w:rPr>
-          <w:rFonts w:ascii="Times New Roman" w:hAnsi="Times New Roman" w:cs="Times New Roman"/>
-          <w:b/>
-          <w:bCs/>
-          <w:sz w:val="24"/>
-          <w:szCs w:val="24"/>
-          <w:u w:val="single"/>
-        </w:rPr>
-        <w:t>Arrays</w:t>
-      </w:r>
-      <w:proofErr w:type="spellEnd"/>
-      <w:r>
-        <w:rPr>
-          <w:rFonts w:ascii="Times New Roman" w:hAnsi="Times New Roman" w:cs="Times New Roman"/>
-          <w:b/>
-          <w:bCs/>
-          <w:sz w:val="24"/>
-          <w:szCs w:val="24"/>
-          <w:u w:val="single"/>
-        </w:rPr>
-        <w:t>:</w:t>
+        <w:t>Aula 3 – Polimorfismo e Arrays:</w:t>
       </w:r>
     </w:p>
     <w:p>
@@ -2728,7 +2541,6 @@
         </w:rPr>
         <w:t xml:space="preserve">Esse é o Array de verdade, as listas e </w:t>
       </w:r>
-      <w:proofErr w:type="spellStart"/>
       <w:r>
         <w:rPr>
           <w:rFonts w:ascii="Times New Roman" w:hAnsi="Times New Roman" w:cs="Times New Roman"/>
@@ -2739,7 +2551,6 @@
         </w:rPr>
         <w:t>arrays</w:t>
       </w:r>
-      <w:proofErr w:type="spellEnd"/>
       <w:r>
         <w:rPr>
           <w:rFonts w:ascii="Times New Roman" w:hAnsi="Times New Roman" w:cs="Times New Roman"/>
@@ -2896,7 +2707,6 @@
         </w:rPr>
         <w:t xml:space="preserve">E mesmo quando vamos utilizar </w:t>
       </w:r>
-      <w:proofErr w:type="spellStart"/>
       <w:r>
         <w:rPr>
           <w:rFonts w:ascii="Times New Roman" w:hAnsi="Times New Roman" w:cs="Times New Roman"/>
@@ -2907,7 +2717,6 @@
         </w:rPr>
         <w:t>arrays</w:t>
       </w:r>
-      <w:proofErr w:type="spellEnd"/>
       <w:r>
         <w:rPr>
           <w:rFonts w:ascii="Times New Roman" w:hAnsi="Times New Roman" w:cs="Times New Roman"/>
@@ -2916,7 +2725,6 @@
         </w:rPr>
         <w:t xml:space="preserve">, não utilizamos a do python, mas sim uma biblioteca chamada </w:t>
       </w:r>
-      <w:proofErr w:type="spellStart"/>
       <w:r>
         <w:rPr>
           <w:rFonts w:ascii="Times New Roman" w:hAnsi="Times New Roman" w:cs="Times New Roman"/>
@@ -2927,7 +2735,6 @@
         </w:rPr>
         <w:t>numpy</w:t>
       </w:r>
-      <w:proofErr w:type="spellEnd"/>
       <w:r>
         <w:rPr>
           <w:rFonts w:ascii="Times New Roman" w:hAnsi="Times New Roman" w:cs="Times New Roman"/>
@@ -3030,9 +2837,40 @@
           <w:sz w:val="24"/>
           <w:szCs w:val="24"/>
         </w:rPr>
-        <w:t>“</w:t>
-      </w:r>
-      <w:proofErr w:type="spellStart"/>
+        <w:t>“pip install numpy”</w:t>
+      </w:r>
+      <w:r>
+        <w:rPr>
+          <w:rFonts w:ascii="Times New Roman" w:hAnsi="Times New Roman" w:cs="Times New Roman"/>
+          <w:sz w:val="24"/>
+          <w:szCs w:val="24"/>
+        </w:rPr>
+        <w:t xml:space="preserve"> na linha de comando ou no colab.research.google.com</w:t>
+      </w:r>
+    </w:p>
+    <w:p>
+      <w:pPr>
+        <w:pStyle w:val="PargrafodaLista"/>
+        <w:numPr>
+          <w:ilvl w:val="2"/>
+          <w:numId w:val="1"/>
+        </w:numPr>
+        <w:spacing w:line="360" w:lineRule="auto"/>
+        <w:jc w:val="both"/>
+        <w:rPr>
+          <w:rFonts w:ascii="Times New Roman" w:hAnsi="Times New Roman" w:cs="Times New Roman"/>
+          <w:sz w:val="24"/>
+          <w:szCs w:val="24"/>
+        </w:rPr>
+      </w:pPr>
+      <w:r>
+        <w:rPr>
+          <w:rFonts w:ascii="Times New Roman" w:hAnsi="Times New Roman" w:cs="Times New Roman"/>
+          <w:sz w:val="24"/>
+          <w:szCs w:val="24"/>
+        </w:rPr>
+        <w:t xml:space="preserve">Utilizando </w:t>
+      </w:r>
       <w:r>
         <w:rPr>
           <w:rFonts w:ascii="Times New Roman" w:hAnsi="Times New Roman" w:cs="Times New Roman"/>
@@ -3041,107 +2879,8 @@
           <w:sz w:val="24"/>
           <w:szCs w:val="24"/>
         </w:rPr>
-        <w:t>pip</w:t>
-      </w:r>
-      <w:proofErr w:type="spellEnd"/>
-      <w:r>
-        <w:rPr>
-          <w:rFonts w:ascii="Times New Roman" w:hAnsi="Times New Roman" w:cs="Times New Roman"/>
-          <w:i/>
-          <w:iCs/>
-          <w:sz w:val="24"/>
-          <w:szCs w:val="24"/>
-        </w:rPr>
-        <w:t xml:space="preserve"> </w:t>
-      </w:r>
-      <w:proofErr w:type="spellStart"/>
-      <w:r>
-        <w:rPr>
-          <w:rFonts w:ascii="Times New Roman" w:hAnsi="Times New Roman" w:cs="Times New Roman"/>
-          <w:i/>
-          <w:iCs/>
-          <w:sz w:val="24"/>
-          <w:szCs w:val="24"/>
-        </w:rPr>
-        <w:t>install</w:t>
-      </w:r>
-      <w:proofErr w:type="spellEnd"/>
-      <w:r>
-        <w:rPr>
-          <w:rFonts w:ascii="Times New Roman" w:hAnsi="Times New Roman" w:cs="Times New Roman"/>
-          <w:i/>
-          <w:iCs/>
-          <w:sz w:val="24"/>
-          <w:szCs w:val="24"/>
-        </w:rPr>
-        <w:t xml:space="preserve"> </w:t>
-      </w:r>
-      <w:proofErr w:type="spellStart"/>
-      <w:r>
-        <w:rPr>
-          <w:rFonts w:ascii="Times New Roman" w:hAnsi="Times New Roman" w:cs="Times New Roman"/>
-          <w:i/>
-          <w:iCs/>
-          <w:sz w:val="24"/>
-          <w:szCs w:val="24"/>
-        </w:rPr>
-        <w:t>numpy</w:t>
-      </w:r>
-      <w:proofErr w:type="spellEnd"/>
-      <w:r>
-        <w:rPr>
-          <w:rFonts w:ascii="Times New Roman" w:hAnsi="Times New Roman" w:cs="Times New Roman"/>
-          <w:i/>
-          <w:iCs/>
-          <w:sz w:val="24"/>
-          <w:szCs w:val="24"/>
-        </w:rPr>
-        <w:t>”</w:t>
-      </w:r>
-      <w:r>
-        <w:rPr>
-          <w:rFonts w:ascii="Times New Roman" w:hAnsi="Times New Roman" w:cs="Times New Roman"/>
-          <w:sz w:val="24"/>
-          <w:szCs w:val="24"/>
-        </w:rPr>
-        <w:t xml:space="preserve"> na linha de comando ou no colab.research.google.com</w:t>
-      </w:r>
-    </w:p>
-    <w:p>
-      <w:pPr>
-        <w:pStyle w:val="PargrafodaLista"/>
-        <w:numPr>
-          <w:ilvl w:val="2"/>
-          <w:numId w:val="1"/>
-        </w:numPr>
-        <w:spacing w:line="360" w:lineRule="auto"/>
-        <w:jc w:val="both"/>
-        <w:rPr>
-          <w:rFonts w:ascii="Times New Roman" w:hAnsi="Times New Roman" w:cs="Times New Roman"/>
-          <w:sz w:val="24"/>
-          <w:szCs w:val="24"/>
-        </w:rPr>
-      </w:pPr>
-      <w:r>
-        <w:rPr>
-          <w:rFonts w:ascii="Times New Roman" w:hAnsi="Times New Roman" w:cs="Times New Roman"/>
-          <w:sz w:val="24"/>
-          <w:szCs w:val="24"/>
-        </w:rPr>
-        <w:t xml:space="preserve">Utilizando </w:t>
-      </w:r>
-      <w:proofErr w:type="spellStart"/>
-      <w:r>
-        <w:rPr>
-          <w:rFonts w:ascii="Times New Roman" w:hAnsi="Times New Roman" w:cs="Times New Roman"/>
-          <w:i/>
-          <w:iCs/>
-          <w:sz w:val="24"/>
-          <w:szCs w:val="24"/>
-        </w:rPr>
         <w:t>np</w:t>
       </w:r>
-      <w:proofErr w:type="spellEnd"/>
       <w:r>
         <w:rPr>
           <w:rFonts w:ascii="Times New Roman" w:hAnsi="Times New Roman" w:cs="Times New Roman"/>
@@ -3228,7 +2967,6 @@
         </w:rPr>
         <w:t xml:space="preserve">Podemos atribuir </w:t>
       </w:r>
-      <w:proofErr w:type="spellStart"/>
       <w:r>
         <w:rPr>
           <w:rFonts w:ascii="Times New Roman" w:hAnsi="Times New Roman" w:cs="Times New Roman"/>
@@ -3239,7 +2977,6 @@
         </w:rPr>
         <w:t>arrays</w:t>
       </w:r>
-      <w:proofErr w:type="spellEnd"/>
       <w:r>
         <w:rPr>
           <w:rFonts w:ascii="Times New Roman" w:hAnsi="Times New Roman" w:cs="Times New Roman"/>
@@ -3343,7 +3080,6 @@
         <w:lastRenderedPageBreak/>
         <w:t xml:space="preserve">Evitamos usar Array puro, sempre que precisamos utilizar para trabalhos numéricos, vamos de biblioteca </w:t>
       </w:r>
-      <w:proofErr w:type="spellStart"/>
       <w:r>
         <w:rPr>
           <w:rFonts w:ascii="Times New Roman" w:hAnsi="Times New Roman" w:cs="Times New Roman"/>
@@ -3354,7 +3090,6 @@
         </w:rPr>
         <w:t>numpy</w:t>
       </w:r>
-      <w:proofErr w:type="spellEnd"/>
       <w:r>
         <w:rPr>
           <w:rFonts w:ascii="Times New Roman" w:hAnsi="Times New Roman" w:cs="Times New Roman"/>
@@ -3387,7 +3122,6 @@
         </w:rPr>
         <w:t xml:space="preserve"> Em uma classe mãe podemos mandar ele </w:t>
       </w:r>
-      <w:proofErr w:type="spellStart"/>
       <w:r>
         <w:rPr>
           <w:rFonts w:ascii="Times New Roman" w:hAnsi="Times New Roman" w:cs="Times New Roman"/>
@@ -3398,7 +3132,6 @@
         </w:rPr>
         <w:t>raise</w:t>
       </w:r>
-      <w:proofErr w:type="spellEnd"/>
       <w:r>
         <w:rPr>
           <w:rFonts w:ascii="Times New Roman" w:hAnsi="Times New Roman" w:cs="Times New Roman"/>
@@ -3431,7 +3164,6 @@
         </w:rPr>
         <w:t xml:space="preserve">Caso tenhamos vários tipos de conta bancárias e todas possuem o método </w:t>
       </w:r>
-      <w:proofErr w:type="spellStart"/>
       <w:r>
         <w:rPr>
           <w:rFonts w:ascii="Times New Roman" w:hAnsi="Times New Roman" w:cs="Times New Roman"/>
@@ -3442,7 +3174,6 @@
         </w:rPr>
         <w:t>passa_o_mês</w:t>
       </w:r>
-      <w:proofErr w:type="spellEnd"/>
       <w:r>
         <w:rPr>
           <w:rFonts w:ascii="Times New Roman" w:hAnsi="Times New Roman" w:cs="Times New Roman"/>
@@ -3545,7 +3276,6 @@
         </w:rPr>
         <w:t xml:space="preserve"> e colocar a classe mãe como herdeira do </w:t>
       </w:r>
-      <w:proofErr w:type="spellStart"/>
       <w:r>
         <w:rPr>
           <w:rFonts w:ascii="Times New Roman" w:hAnsi="Times New Roman" w:cs="Times New Roman"/>
@@ -3554,31 +3284,8 @@
           <w:sz w:val="24"/>
           <w:szCs w:val="24"/>
         </w:rPr>
-        <w:t>metaclass</w:t>
-      </w:r>
-      <w:proofErr w:type="spellEnd"/>
-      <w:r>
-        <w:rPr>
-          <w:rFonts w:ascii="Times New Roman" w:hAnsi="Times New Roman" w:cs="Times New Roman"/>
-          <w:i/>
-          <w:iCs/>
-          <w:sz w:val="24"/>
-          <w:szCs w:val="24"/>
-        </w:rPr>
-        <w:t>=</w:t>
-      </w:r>
-      <w:proofErr w:type="spellStart"/>
-      <w:r>
-        <w:rPr>
-          <w:rFonts w:ascii="Times New Roman" w:hAnsi="Times New Roman" w:cs="Times New Roman"/>
-          <w:i/>
-          <w:iCs/>
-          <w:sz w:val="24"/>
-          <w:szCs w:val="24"/>
-        </w:rPr>
-        <w:t>ABCMeta</w:t>
-      </w:r>
-      <w:proofErr w:type="spellEnd"/>
+        <w:t>metaclass=ABCMeta</w:t>
+      </w:r>
       <w:r>
         <w:rPr>
           <w:rFonts w:ascii="Times New Roman" w:hAnsi="Times New Roman" w:cs="Times New Roman"/>
@@ -3824,7 +3531,6 @@
         </w:rPr>
         <w:t xml:space="preserve">O que é o </w:t>
       </w:r>
-      <w:proofErr w:type="spellStart"/>
       <w:r>
         <w:rPr>
           <w:rFonts w:ascii="Times New Roman" w:hAnsi="Times New Roman" w:cs="Times New Roman"/>
@@ -3833,9 +3539,40 @@
           <w:sz w:val="24"/>
           <w:szCs w:val="24"/>
         </w:rPr>
-        <w:t>duck</w:t>
-      </w:r>
-      <w:proofErr w:type="spellEnd"/>
+        <w:t>duck typing</w:t>
+      </w:r>
+      <w:r>
+        <w:rPr>
+          <w:rFonts w:ascii="Times New Roman" w:hAnsi="Times New Roman" w:cs="Times New Roman"/>
+          <w:sz w:val="24"/>
+          <w:szCs w:val="24"/>
+        </w:rPr>
+        <w:t>;</w:t>
+      </w:r>
+    </w:p>
+    <w:p>
+      <w:pPr>
+        <w:pStyle w:val="PargrafodaLista"/>
+        <w:numPr>
+          <w:ilvl w:val="2"/>
+          <w:numId w:val="1"/>
+        </w:numPr>
+        <w:spacing w:line="360" w:lineRule="auto"/>
+        <w:jc w:val="both"/>
+        <w:rPr>
+          <w:rFonts w:ascii="Times New Roman" w:hAnsi="Times New Roman" w:cs="Times New Roman"/>
+          <w:sz w:val="24"/>
+          <w:szCs w:val="24"/>
+        </w:rPr>
+      </w:pPr>
+      <w:r>
+        <w:rPr>
+          <w:rFonts w:ascii="Times New Roman" w:hAnsi="Times New Roman" w:cs="Times New Roman"/>
+          <w:sz w:val="24"/>
+          <w:szCs w:val="24"/>
+        </w:rPr>
+        <w:t xml:space="preserve">Fazer um </w:t>
+      </w:r>
       <w:r>
         <w:rPr>
           <w:rFonts w:ascii="Times New Roman" w:hAnsi="Times New Roman" w:cs="Times New Roman"/>
@@ -3844,9 +3581,134 @@
           <w:sz w:val="24"/>
           <w:szCs w:val="24"/>
         </w:rPr>
+        <w:t>array</w:t>
+      </w:r>
+      <w:r>
+        <w:rPr>
+          <w:rFonts w:ascii="Times New Roman" w:hAnsi="Times New Roman" w:cs="Times New Roman"/>
+          <w:sz w:val="24"/>
+          <w:szCs w:val="24"/>
+        </w:rPr>
+        <w:t xml:space="preserve"> no Python;</w:t>
+      </w:r>
+    </w:p>
+    <w:p>
+      <w:pPr>
+        <w:pStyle w:val="PargrafodaLista"/>
+        <w:numPr>
+          <w:ilvl w:val="2"/>
+          <w:numId w:val="1"/>
+        </w:numPr>
+        <w:spacing w:line="360" w:lineRule="auto"/>
+        <w:jc w:val="both"/>
+        <w:rPr>
+          <w:rFonts w:ascii="Times New Roman" w:hAnsi="Times New Roman" w:cs="Times New Roman"/>
+          <w:sz w:val="24"/>
+          <w:szCs w:val="24"/>
+        </w:rPr>
+      </w:pPr>
+      <w:r>
+        <w:rPr>
+          <w:rFonts w:ascii="Times New Roman" w:hAnsi="Times New Roman" w:cs="Times New Roman"/>
+          <w:sz w:val="24"/>
+          <w:szCs w:val="24"/>
+        </w:rPr>
+        <w:t>Fazer anotações.</w:t>
+      </w:r>
+    </w:p>
+    <w:p>
+      <w:pPr>
+        <w:spacing w:line="360" w:lineRule="auto"/>
+        <w:jc w:val="both"/>
+        <w:rPr>
+          <w:rFonts w:ascii="Times New Roman" w:hAnsi="Times New Roman" w:cs="Times New Roman"/>
+          <w:sz w:val="24"/>
+          <w:szCs w:val="24"/>
+        </w:rPr>
+      </w:pPr>
+    </w:p>
+    <w:p>
+      <w:pPr>
+        <w:pStyle w:val="PargrafodaLista"/>
+        <w:numPr>
+          <w:ilvl w:val="0"/>
+          <w:numId w:val="1"/>
+        </w:numPr>
+        <w:spacing w:line="360" w:lineRule="auto"/>
+        <w:jc w:val="both"/>
+        <w:rPr>
+          <w:rFonts w:ascii="Times New Roman" w:hAnsi="Times New Roman" w:cs="Times New Roman"/>
+          <w:sz w:val="24"/>
+          <w:szCs w:val="24"/>
+        </w:rPr>
+      </w:pPr>
+      <w:r>
+        <w:rPr>
+          <w:rFonts w:ascii="Times New Roman" w:hAnsi="Times New Roman" w:cs="Times New Roman"/>
+          <w:b/>
+          <w:bCs/>
+          <w:sz w:val="24"/>
+          <w:szCs w:val="24"/>
+          <w:u w:val="single"/>
+        </w:rPr>
+        <w:t>Aula 4 – Igualdade:</w:t>
+      </w:r>
+    </w:p>
+    <w:p>
+      <w:pPr>
+        <w:pStyle w:val="PargrafodaLista"/>
+        <w:numPr>
+          <w:ilvl w:val="1"/>
+          <w:numId w:val="1"/>
+        </w:numPr>
+        <w:spacing w:line="360" w:lineRule="auto"/>
+        <w:jc w:val="both"/>
+        <w:rPr>
+          <w:rFonts w:ascii="Times New Roman" w:hAnsi="Times New Roman" w:cs="Times New Roman"/>
+          <w:sz w:val="24"/>
+          <w:szCs w:val="24"/>
+        </w:rPr>
+      </w:pPr>
+      <w:r>
+        <w:rPr>
+          <w:rFonts w:ascii="Times New Roman" w:hAnsi="Times New Roman" w:cs="Times New Roman"/>
+          <w:sz w:val="24"/>
+          <w:szCs w:val="24"/>
+        </w:rPr>
         <w:t xml:space="preserve"> </w:t>
       </w:r>
-      <w:proofErr w:type="spellStart"/>
+      <w:r>
+        <w:rPr>
+          <w:rFonts w:ascii="Times New Roman" w:hAnsi="Times New Roman" w:cs="Times New Roman"/>
+          <w:sz w:val="24"/>
+          <w:szCs w:val="24"/>
+        </w:rPr>
+        <w:t>O ‘==’ é uma representação de igualdade por objeto, ou seja, ele verifica se dois objetos que estão sendo comparados são o mesmo ou não.</w:t>
+      </w:r>
+    </w:p>
+    <w:p>
+      <w:pPr>
+        <w:pStyle w:val="PargrafodaLista"/>
+        <w:numPr>
+          <w:ilvl w:val="1"/>
+          <w:numId w:val="1"/>
+        </w:numPr>
+        <w:spacing w:line="360" w:lineRule="auto"/>
+        <w:jc w:val="both"/>
+        <w:rPr>
+          <w:rFonts w:ascii="Times New Roman" w:hAnsi="Times New Roman" w:cs="Times New Roman"/>
+          <w:sz w:val="24"/>
+          <w:szCs w:val="24"/>
+        </w:rPr>
+      </w:pPr>
+      <w:r>
+        <w:rPr>
+          <w:rFonts w:ascii="Times New Roman" w:hAnsi="Times New Roman" w:cs="Times New Roman"/>
+          <w:sz w:val="24"/>
+          <w:szCs w:val="24"/>
+        </w:rPr>
+        <w:t xml:space="preserve"> Podemos definir nossa própria definição de igualdade em python, sendo esse o </w:t>
+      </w:r>
       <w:r>
         <w:rPr>
           <w:rFonts w:ascii="Times New Roman" w:hAnsi="Times New Roman" w:cs="Times New Roman"/>
@@ -3855,42 +3717,16 @@
           <w:sz w:val="24"/>
           <w:szCs w:val="24"/>
         </w:rPr>
-        <w:t>typing</w:t>
-      </w:r>
-      <w:proofErr w:type="spellEnd"/>
-      <w:r>
-        <w:rPr>
-          <w:rFonts w:ascii="Times New Roman" w:hAnsi="Times New Roman" w:cs="Times New Roman"/>
-          <w:sz w:val="24"/>
-          <w:szCs w:val="24"/>
-        </w:rPr>
-        <w:t>;</w:t>
-      </w:r>
-    </w:p>
-    <w:p>
-      <w:pPr>
-        <w:pStyle w:val="PargrafodaLista"/>
-        <w:numPr>
-          <w:ilvl w:val="2"/>
-          <w:numId w:val="1"/>
-        </w:numPr>
-        <w:spacing w:line="360" w:lineRule="auto"/>
-        <w:jc w:val="both"/>
-        <w:rPr>
-          <w:rFonts w:ascii="Times New Roman" w:hAnsi="Times New Roman" w:cs="Times New Roman"/>
-          <w:sz w:val="24"/>
-          <w:szCs w:val="24"/>
-        </w:rPr>
-      </w:pPr>
-      <w:r>
-        <w:rPr>
-          <w:rFonts w:ascii="Times New Roman" w:hAnsi="Times New Roman" w:cs="Times New Roman"/>
-          <w:sz w:val="24"/>
-          <w:szCs w:val="24"/>
-        </w:rPr>
-        <w:t xml:space="preserve">Fazer um </w:t>
-      </w:r>
-      <w:proofErr w:type="spellStart"/>
+        <w:t>def __eq__</w:t>
+      </w:r>
+      <w:r>
+        <w:rPr>
+          <w:rFonts w:ascii="Times New Roman" w:hAnsi="Times New Roman" w:cs="Times New Roman"/>
+          <w:sz w:val="24"/>
+          <w:szCs w:val="24"/>
+        </w:rPr>
+        <w:t xml:space="preserve"> de </w:t>
+      </w:r>
       <w:r>
         <w:rPr>
           <w:rFonts w:ascii="Times New Roman" w:hAnsi="Times New Roman" w:cs="Times New Roman"/>
@@ -3899,199 +3735,8 @@
           <w:sz w:val="24"/>
           <w:szCs w:val="24"/>
         </w:rPr>
-        <w:t>array</w:t>
-      </w:r>
-      <w:proofErr w:type="spellEnd"/>
-      <w:r>
-        <w:rPr>
-          <w:rFonts w:ascii="Times New Roman" w:hAnsi="Times New Roman" w:cs="Times New Roman"/>
-          <w:sz w:val="24"/>
-          <w:szCs w:val="24"/>
-        </w:rPr>
-        <w:t xml:space="preserve"> no Python;</w:t>
-      </w:r>
-    </w:p>
-    <w:p>
-      <w:pPr>
-        <w:pStyle w:val="PargrafodaLista"/>
-        <w:numPr>
-          <w:ilvl w:val="2"/>
-          <w:numId w:val="1"/>
-        </w:numPr>
-        <w:spacing w:line="360" w:lineRule="auto"/>
-        <w:jc w:val="both"/>
-        <w:rPr>
-          <w:rFonts w:ascii="Times New Roman" w:hAnsi="Times New Roman" w:cs="Times New Roman"/>
-          <w:sz w:val="24"/>
-          <w:szCs w:val="24"/>
-        </w:rPr>
-      </w:pPr>
-      <w:r>
-        <w:rPr>
-          <w:rFonts w:ascii="Times New Roman" w:hAnsi="Times New Roman" w:cs="Times New Roman"/>
-          <w:sz w:val="24"/>
-          <w:szCs w:val="24"/>
-        </w:rPr>
-        <w:t>Fazer anotações.</w:t>
-      </w:r>
-    </w:p>
-    <w:p>
-      <w:pPr>
-        <w:spacing w:line="360" w:lineRule="auto"/>
-        <w:jc w:val="both"/>
-        <w:rPr>
-          <w:rFonts w:ascii="Times New Roman" w:hAnsi="Times New Roman" w:cs="Times New Roman"/>
-          <w:sz w:val="24"/>
-          <w:szCs w:val="24"/>
-        </w:rPr>
-      </w:pPr>
-    </w:p>
-    <w:p>
-      <w:pPr>
-        <w:pStyle w:val="PargrafodaLista"/>
-        <w:numPr>
-          <w:ilvl w:val="0"/>
-          <w:numId w:val="1"/>
-        </w:numPr>
-        <w:spacing w:line="360" w:lineRule="auto"/>
-        <w:jc w:val="both"/>
-        <w:rPr>
-          <w:rFonts w:ascii="Times New Roman" w:hAnsi="Times New Roman" w:cs="Times New Roman"/>
-          <w:sz w:val="24"/>
-          <w:szCs w:val="24"/>
-        </w:rPr>
-      </w:pPr>
-      <w:r>
-        <w:rPr>
-          <w:rFonts w:ascii="Times New Roman" w:hAnsi="Times New Roman" w:cs="Times New Roman"/>
-          <w:b/>
-          <w:bCs/>
-          <w:sz w:val="24"/>
-          <w:szCs w:val="24"/>
-          <w:u w:val="single"/>
-        </w:rPr>
-        <w:t>Aula 4 – Igualdade:</w:t>
-      </w:r>
-    </w:p>
-    <w:p>
-      <w:pPr>
-        <w:pStyle w:val="PargrafodaLista"/>
-        <w:numPr>
-          <w:ilvl w:val="1"/>
-          <w:numId w:val="1"/>
-        </w:numPr>
-        <w:spacing w:line="360" w:lineRule="auto"/>
-        <w:jc w:val="both"/>
-        <w:rPr>
-          <w:rFonts w:ascii="Times New Roman" w:hAnsi="Times New Roman" w:cs="Times New Roman"/>
-          <w:sz w:val="24"/>
-          <w:szCs w:val="24"/>
-        </w:rPr>
-      </w:pPr>
-      <w:r>
-        <w:rPr>
-          <w:rFonts w:ascii="Times New Roman" w:hAnsi="Times New Roman" w:cs="Times New Roman"/>
-          <w:sz w:val="24"/>
-          <w:szCs w:val="24"/>
-        </w:rPr>
-        <w:t xml:space="preserve"> </w:t>
-      </w:r>
-      <w:r>
-        <w:rPr>
-          <w:rFonts w:ascii="Times New Roman" w:hAnsi="Times New Roman" w:cs="Times New Roman"/>
-          <w:sz w:val="24"/>
-          <w:szCs w:val="24"/>
-        </w:rPr>
-        <w:t>O ‘==’ é uma representação de igualdade por objeto, ou seja, ele verifica se dois objetos que estão sendo comparados são o mesmo ou não.</w:t>
-      </w:r>
-    </w:p>
-    <w:p>
-      <w:pPr>
-        <w:pStyle w:val="PargrafodaLista"/>
-        <w:numPr>
-          <w:ilvl w:val="1"/>
-          <w:numId w:val="1"/>
-        </w:numPr>
-        <w:spacing w:line="360" w:lineRule="auto"/>
-        <w:jc w:val="both"/>
-        <w:rPr>
-          <w:rFonts w:ascii="Times New Roman" w:hAnsi="Times New Roman" w:cs="Times New Roman"/>
-          <w:sz w:val="24"/>
-          <w:szCs w:val="24"/>
-        </w:rPr>
-      </w:pPr>
-      <w:r>
-        <w:rPr>
-          <w:rFonts w:ascii="Times New Roman" w:hAnsi="Times New Roman" w:cs="Times New Roman"/>
-          <w:sz w:val="24"/>
-          <w:szCs w:val="24"/>
-        </w:rPr>
-        <w:t xml:space="preserve"> Podemos definir nossa própria definição de igualdade em python, sendo esse o </w:t>
-      </w:r>
-      <w:proofErr w:type="spellStart"/>
-      <w:r>
-        <w:rPr>
-          <w:rFonts w:ascii="Times New Roman" w:hAnsi="Times New Roman" w:cs="Times New Roman"/>
-          <w:i/>
-          <w:iCs/>
-          <w:sz w:val="24"/>
-          <w:szCs w:val="24"/>
-        </w:rPr>
-        <w:t>def</w:t>
-      </w:r>
-      <w:proofErr w:type="spellEnd"/>
-      <w:r>
-        <w:rPr>
-          <w:rFonts w:ascii="Times New Roman" w:hAnsi="Times New Roman" w:cs="Times New Roman"/>
-          <w:i/>
-          <w:iCs/>
-          <w:sz w:val="24"/>
-          <w:szCs w:val="24"/>
-        </w:rPr>
-        <w:t xml:space="preserve"> __</w:t>
-      </w:r>
-      <w:proofErr w:type="spellStart"/>
-      <w:r>
-        <w:rPr>
-          <w:rFonts w:ascii="Times New Roman" w:hAnsi="Times New Roman" w:cs="Times New Roman"/>
-          <w:i/>
-          <w:iCs/>
-          <w:sz w:val="24"/>
-          <w:szCs w:val="24"/>
-        </w:rPr>
-        <w:t>eq</w:t>
-      </w:r>
-      <w:proofErr w:type="spellEnd"/>
-      <w:r>
-        <w:rPr>
-          <w:rFonts w:ascii="Times New Roman" w:hAnsi="Times New Roman" w:cs="Times New Roman"/>
-          <w:i/>
-          <w:iCs/>
-          <w:sz w:val="24"/>
-          <w:szCs w:val="24"/>
-        </w:rPr>
-        <w:t>__</w:t>
-      </w:r>
-      <w:r>
-        <w:rPr>
-          <w:rFonts w:ascii="Times New Roman" w:hAnsi="Times New Roman" w:cs="Times New Roman"/>
-          <w:sz w:val="24"/>
-          <w:szCs w:val="24"/>
-        </w:rPr>
-        <w:t xml:space="preserve"> de </w:t>
-      </w:r>
-      <w:proofErr w:type="spellStart"/>
-      <w:r>
-        <w:rPr>
-          <w:rFonts w:ascii="Times New Roman" w:hAnsi="Times New Roman" w:cs="Times New Roman"/>
-          <w:i/>
-          <w:iCs/>
-          <w:sz w:val="24"/>
-          <w:szCs w:val="24"/>
-        </w:rPr>
         <w:t>equals</w:t>
       </w:r>
-      <w:proofErr w:type="spellEnd"/>
       <w:r>
         <w:rPr>
           <w:rFonts w:ascii="Times New Roman" w:hAnsi="Times New Roman" w:cs="Times New Roman"/>
@@ -4315,7 +3960,6 @@
         </w:rPr>
         <w:t>__</w:t>
       </w:r>
-      <w:proofErr w:type="spellStart"/>
       <w:r>
         <w:rPr>
           <w:rFonts w:ascii="Times New Roman" w:hAnsi="Times New Roman" w:cs="Times New Roman"/>
@@ -4326,7 +3970,6 @@
         </w:rPr>
         <w:t>eq</w:t>
       </w:r>
-      <w:proofErr w:type="spellEnd"/>
       <w:r>
         <w:rPr>
           <w:rFonts w:ascii="Times New Roman" w:hAnsi="Times New Roman" w:cs="Times New Roman"/>
@@ -4401,9 +4044,64 @@
           <w:sz w:val="24"/>
           <w:szCs w:val="24"/>
         </w:rPr>
-        <w:t>__</w:t>
-      </w:r>
-      <w:proofErr w:type="spellStart"/>
+        <w:t>__eq__</w:t>
+      </w:r>
+      <w:r>
+        <w:rPr>
+          <w:rFonts w:ascii="Times New Roman" w:hAnsi="Times New Roman" w:cs="Times New Roman"/>
+          <w:sz w:val="24"/>
+          <w:szCs w:val="24"/>
+        </w:rPr>
+        <w:t>;</w:t>
+      </w:r>
+    </w:p>
+    <w:p>
+      <w:pPr>
+        <w:pStyle w:val="PargrafodaLista"/>
+        <w:numPr>
+          <w:ilvl w:val="2"/>
+          <w:numId w:val="1"/>
+        </w:numPr>
+        <w:spacing w:line="360" w:lineRule="auto"/>
+        <w:jc w:val="both"/>
+        <w:rPr>
+          <w:rFonts w:ascii="Times New Roman" w:hAnsi="Times New Roman" w:cs="Times New Roman"/>
+          <w:sz w:val="24"/>
+          <w:szCs w:val="24"/>
+        </w:rPr>
+      </w:pPr>
+      <w:r>
+        <w:rPr>
+          <w:rFonts w:ascii="Times New Roman" w:hAnsi="Times New Roman" w:cs="Times New Roman"/>
+          <w:sz w:val="24"/>
+          <w:szCs w:val="24"/>
+        </w:rPr>
+        <w:t>Utilizar boas práticas para comparação ;</w:t>
+      </w:r>
+    </w:p>
+    <w:p>
+      <w:pPr>
+        <w:pStyle w:val="PargrafodaLista"/>
+        <w:numPr>
+          <w:ilvl w:val="2"/>
+          <w:numId w:val="1"/>
+        </w:numPr>
+        <w:spacing w:line="360" w:lineRule="auto"/>
+        <w:jc w:val="both"/>
+        <w:rPr>
+          <w:rFonts w:ascii="Times New Roman" w:hAnsi="Times New Roman" w:cs="Times New Roman"/>
+          <w:sz w:val="24"/>
+          <w:szCs w:val="24"/>
+        </w:rPr>
+      </w:pPr>
+      <w:r>
+        <w:rPr>
+          <w:rFonts w:ascii="Times New Roman" w:hAnsi="Times New Roman" w:cs="Times New Roman"/>
+          <w:sz w:val="24"/>
+          <w:szCs w:val="24"/>
+        </w:rPr>
+        <w:t xml:space="preserve">Usar o </w:t>
+      </w:r>
       <w:r>
         <w:rPr>
           <w:rFonts w:ascii="Times New Roman" w:hAnsi="Times New Roman" w:cs="Times New Roman"/>
@@ -4412,9 +4110,8 @@
           <w:sz w:val="24"/>
           <w:szCs w:val="24"/>
         </w:rPr>
-        <w:t>eq</w:t>
-      </w:r>
-      <w:proofErr w:type="spellEnd"/>
+        <w:t>isinstance</w:t>
+      </w:r>
       <w:r>
         <w:rPr>
           <w:rFonts w:ascii="Times New Roman" w:hAnsi="Times New Roman" w:cs="Times New Roman"/>
@@ -4423,15 +4120,87 @@
           <w:sz w:val="24"/>
           <w:szCs w:val="24"/>
         </w:rPr>
-        <w:t>__</w:t>
-      </w:r>
-      <w:r>
-        <w:rPr>
-          <w:rFonts w:ascii="Times New Roman" w:hAnsi="Times New Roman" w:cs="Times New Roman"/>
-          <w:sz w:val="24"/>
-          <w:szCs w:val="24"/>
-        </w:rPr>
-        <w:t>;</w:t>
+        <w:t>()</w:t>
+      </w:r>
+      <w:r>
+        <w:rPr>
+          <w:rFonts w:ascii="Times New Roman" w:hAnsi="Times New Roman" w:cs="Times New Roman"/>
+          <w:sz w:val="24"/>
+          <w:szCs w:val="24"/>
+        </w:rPr>
+        <w:t xml:space="preserve"> para verificar se uma instância de um objeto;</w:t>
+      </w:r>
+    </w:p>
+    <w:p>
+      <w:pPr>
+        <w:pStyle w:val="PargrafodaLista"/>
+        <w:spacing w:line="360" w:lineRule="auto"/>
+        <w:ind w:left="1800"/>
+        <w:jc w:val="both"/>
+        <w:rPr>
+          <w:rFonts w:ascii="Times New Roman" w:hAnsi="Times New Roman" w:cs="Times New Roman"/>
+          <w:sz w:val="24"/>
+          <w:szCs w:val="24"/>
+        </w:rPr>
+      </w:pPr>
+    </w:p>
+    <w:p>
+      <w:pPr>
+        <w:pStyle w:val="PargrafodaLista"/>
+        <w:numPr>
+          <w:ilvl w:val="0"/>
+          <w:numId w:val="1"/>
+        </w:numPr>
+        <w:spacing w:line="360" w:lineRule="auto"/>
+        <w:jc w:val="both"/>
+        <w:rPr>
+          <w:rFonts w:ascii="Times New Roman" w:hAnsi="Times New Roman" w:cs="Times New Roman"/>
+          <w:sz w:val="24"/>
+          <w:szCs w:val="24"/>
+        </w:rPr>
+      </w:pPr>
+      <w:r>
+        <w:rPr>
+          <w:rFonts w:ascii="Times New Roman" w:hAnsi="Times New Roman" w:cs="Times New Roman"/>
+          <w:b/>
+          <w:bCs/>
+          <w:sz w:val="24"/>
+          <w:szCs w:val="24"/>
+          <w:u w:val="single"/>
+        </w:rPr>
+        <w:t>Aula 5 – Outros Builtins:</w:t>
+      </w:r>
+    </w:p>
+    <w:p>
+      <w:pPr>
+        <w:pStyle w:val="PargrafodaLista"/>
+        <w:numPr>
+          <w:ilvl w:val="1"/>
+          <w:numId w:val="1"/>
+        </w:numPr>
+        <w:spacing w:line="360" w:lineRule="auto"/>
+        <w:jc w:val="both"/>
+        <w:rPr>
+          <w:rFonts w:ascii="Times New Roman" w:hAnsi="Times New Roman" w:cs="Times New Roman"/>
+          <w:sz w:val="24"/>
+          <w:szCs w:val="24"/>
+        </w:rPr>
+      </w:pPr>
+      <w:r>
+        <w:rPr>
+          <w:rFonts w:ascii="Times New Roman" w:hAnsi="Times New Roman" w:cs="Times New Roman"/>
+          <w:sz w:val="24"/>
+          <w:szCs w:val="24"/>
+        </w:rPr>
+        <w:t xml:space="preserve"> </w:t>
+      </w:r>
+      <w:r>
+        <w:rPr>
+          <w:rFonts w:ascii="Times New Roman" w:hAnsi="Times New Roman" w:cs="Times New Roman"/>
+          <w:sz w:val="24"/>
+          <w:szCs w:val="24"/>
+        </w:rPr>
+        <w:t>Temos uma sequência de idades e queremos saber a posição de algumas específicas</w:t>
       </w:r>
     </w:p>
     <w:p>
@@ -4455,33 +4224,9 @@
           <w:sz w:val="24"/>
           <w:szCs w:val="24"/>
         </w:rPr>
-        <w:t>Utilizar boas práticas para comparação ;</w:t>
-      </w:r>
-    </w:p>
-    <w:p>
-      <w:pPr>
-        <w:pStyle w:val="PargrafodaLista"/>
-        <w:numPr>
-          <w:ilvl w:val="2"/>
-          <w:numId w:val="1"/>
-        </w:numPr>
-        <w:spacing w:line="360" w:lineRule="auto"/>
-        <w:jc w:val="both"/>
-        <w:rPr>
-          <w:rFonts w:ascii="Times New Roman" w:hAnsi="Times New Roman" w:cs="Times New Roman"/>
-          <w:sz w:val="24"/>
-          <w:szCs w:val="24"/>
-        </w:rPr>
-      </w:pPr>
-      <w:r>
-        <w:rPr>
-          <w:rFonts w:ascii="Times New Roman" w:hAnsi="Times New Roman" w:cs="Times New Roman"/>
-          <w:sz w:val="24"/>
-          <w:szCs w:val="24"/>
-        </w:rPr>
-        <w:t xml:space="preserve">Usar o </w:t>
-      </w:r>
-      <w:proofErr w:type="spellStart"/>
+        <w:lastRenderedPageBreak/>
+        <w:t xml:space="preserve">Podemos utilizar a função </w:t>
+      </w:r>
       <w:r>
         <w:rPr>
           <w:rFonts w:ascii="Times New Roman" w:hAnsi="Times New Roman" w:cs="Times New Roman"/>
@@ -4490,9 +4235,16 @@
           <w:sz w:val="24"/>
           <w:szCs w:val="24"/>
         </w:rPr>
-        <w:t>isinstance</w:t>
-      </w:r>
-      <w:proofErr w:type="spellEnd"/>
+        <w:t>range()</w:t>
+      </w:r>
+      <w:r>
+        <w:rPr>
+          <w:rFonts w:ascii="Times New Roman" w:hAnsi="Times New Roman" w:cs="Times New Roman"/>
+          <w:sz w:val="24"/>
+          <w:szCs w:val="24"/>
+        </w:rPr>
+        <w:t xml:space="preserve"> do </w:t>
+      </w:r>
       <w:r>
         <w:rPr>
           <w:rFonts w:ascii="Times New Roman" w:hAnsi="Times New Roman" w:cs="Times New Roman"/>
@@ -4501,176 +4253,7 @@
           <w:sz w:val="24"/>
           <w:szCs w:val="24"/>
         </w:rPr>
-        <w:t>()</w:t>
-      </w:r>
-      <w:r>
-        <w:rPr>
-          <w:rFonts w:ascii="Times New Roman" w:hAnsi="Times New Roman" w:cs="Times New Roman"/>
-          <w:sz w:val="24"/>
-          <w:szCs w:val="24"/>
-        </w:rPr>
-        <w:t xml:space="preserve"> para verificar se uma instância de um objeto;</w:t>
-      </w:r>
-    </w:p>
-    <w:p>
-      <w:pPr>
-        <w:pStyle w:val="PargrafodaLista"/>
-        <w:spacing w:line="360" w:lineRule="auto"/>
-        <w:ind w:left="1800"/>
-        <w:jc w:val="both"/>
-        <w:rPr>
-          <w:rFonts w:ascii="Times New Roman" w:hAnsi="Times New Roman" w:cs="Times New Roman"/>
-          <w:sz w:val="24"/>
-          <w:szCs w:val="24"/>
-        </w:rPr>
-      </w:pPr>
-    </w:p>
-    <w:p>
-      <w:pPr>
-        <w:pStyle w:val="PargrafodaLista"/>
-        <w:numPr>
-          <w:ilvl w:val="0"/>
-          <w:numId w:val="1"/>
-        </w:numPr>
-        <w:spacing w:line="360" w:lineRule="auto"/>
-        <w:jc w:val="both"/>
-        <w:rPr>
-          <w:rFonts w:ascii="Times New Roman" w:hAnsi="Times New Roman" w:cs="Times New Roman"/>
-          <w:sz w:val="24"/>
-          <w:szCs w:val="24"/>
-        </w:rPr>
-      </w:pPr>
-      <w:r>
-        <w:rPr>
-          <w:rFonts w:ascii="Times New Roman" w:hAnsi="Times New Roman" w:cs="Times New Roman"/>
-          <w:b/>
-          <w:bCs/>
-          <w:sz w:val="24"/>
-          <w:szCs w:val="24"/>
-          <w:u w:val="single"/>
-        </w:rPr>
-        <w:t xml:space="preserve">Aula 5 – Outros </w:t>
-      </w:r>
-      <w:proofErr w:type="spellStart"/>
-      <w:r>
-        <w:rPr>
-          <w:rFonts w:ascii="Times New Roman" w:hAnsi="Times New Roman" w:cs="Times New Roman"/>
-          <w:b/>
-          <w:bCs/>
-          <w:sz w:val="24"/>
-          <w:szCs w:val="24"/>
-          <w:u w:val="single"/>
-        </w:rPr>
-        <w:t>Builtins</w:t>
-      </w:r>
-      <w:proofErr w:type="spellEnd"/>
-      <w:r>
-        <w:rPr>
-          <w:rFonts w:ascii="Times New Roman" w:hAnsi="Times New Roman" w:cs="Times New Roman"/>
-          <w:b/>
-          <w:bCs/>
-          <w:sz w:val="24"/>
-          <w:szCs w:val="24"/>
-          <w:u w:val="single"/>
-        </w:rPr>
-        <w:t>:</w:t>
-      </w:r>
-    </w:p>
-    <w:p>
-      <w:pPr>
-        <w:pStyle w:val="PargrafodaLista"/>
-        <w:numPr>
-          <w:ilvl w:val="1"/>
-          <w:numId w:val="1"/>
-        </w:numPr>
-        <w:spacing w:line="360" w:lineRule="auto"/>
-        <w:jc w:val="both"/>
-        <w:rPr>
-          <w:rFonts w:ascii="Times New Roman" w:hAnsi="Times New Roman" w:cs="Times New Roman"/>
-          <w:sz w:val="24"/>
-          <w:szCs w:val="24"/>
-        </w:rPr>
-      </w:pPr>
-      <w:r>
-        <w:rPr>
-          <w:rFonts w:ascii="Times New Roman" w:hAnsi="Times New Roman" w:cs="Times New Roman"/>
-          <w:sz w:val="24"/>
-          <w:szCs w:val="24"/>
-        </w:rPr>
-        <w:t xml:space="preserve"> </w:t>
-      </w:r>
-      <w:r>
-        <w:rPr>
-          <w:rFonts w:ascii="Times New Roman" w:hAnsi="Times New Roman" w:cs="Times New Roman"/>
-          <w:sz w:val="24"/>
-          <w:szCs w:val="24"/>
-        </w:rPr>
-        <w:t>Temos uma sequência de idades e queremos saber a posição de algumas específicas</w:t>
-      </w:r>
-    </w:p>
-    <w:p>
-      <w:pPr>
-        <w:pStyle w:val="PargrafodaLista"/>
-        <w:numPr>
-          <w:ilvl w:val="2"/>
-          <w:numId w:val="1"/>
-        </w:numPr>
-        <w:spacing w:line="360" w:lineRule="auto"/>
-        <w:jc w:val="both"/>
-        <w:rPr>
-          <w:rFonts w:ascii="Times New Roman" w:hAnsi="Times New Roman" w:cs="Times New Roman"/>
-          <w:sz w:val="24"/>
-          <w:szCs w:val="24"/>
-        </w:rPr>
-      </w:pPr>
-      <w:r>
-        <w:rPr>
-          <w:rFonts w:ascii="Times New Roman" w:hAnsi="Times New Roman" w:cs="Times New Roman"/>
-          <w:sz w:val="24"/>
-          <w:szCs w:val="24"/>
-        </w:rPr>
-        <w:lastRenderedPageBreak/>
-        <w:t xml:space="preserve">Podemos utilizar a função </w:t>
-      </w:r>
-      <w:r>
-        <w:rPr>
-          <w:rFonts w:ascii="Times New Roman" w:hAnsi="Times New Roman" w:cs="Times New Roman"/>
-          <w:i/>
-          <w:iCs/>
-          <w:sz w:val="24"/>
-          <w:szCs w:val="24"/>
-        </w:rPr>
-        <w:t>range()</w:t>
-      </w:r>
-      <w:r>
-        <w:rPr>
-          <w:rFonts w:ascii="Times New Roman" w:hAnsi="Times New Roman" w:cs="Times New Roman"/>
-          <w:sz w:val="24"/>
-          <w:szCs w:val="24"/>
-        </w:rPr>
-        <w:t xml:space="preserve"> do </w:t>
-      </w:r>
-      <w:proofErr w:type="spellStart"/>
-      <w:r>
-        <w:rPr>
-          <w:rFonts w:ascii="Times New Roman" w:hAnsi="Times New Roman" w:cs="Times New Roman"/>
-          <w:i/>
-          <w:iCs/>
-          <w:sz w:val="24"/>
-          <w:szCs w:val="24"/>
-        </w:rPr>
-        <w:t>len</w:t>
-      </w:r>
-      <w:proofErr w:type="spellEnd"/>
-      <w:r>
-        <w:rPr>
-          <w:rFonts w:ascii="Times New Roman" w:hAnsi="Times New Roman" w:cs="Times New Roman"/>
-          <w:i/>
-          <w:iCs/>
-          <w:sz w:val="24"/>
-          <w:szCs w:val="24"/>
-        </w:rPr>
-        <w:t>()</w:t>
+        <w:t>len()</w:t>
       </w:r>
       <w:r>
         <w:rPr>
@@ -4892,7 +4475,6 @@
         </w:rPr>
         <w:t xml:space="preserve">Mas é claro que, como essa é uma coisa muito comum de se fazer, existe um </w:t>
       </w:r>
-      <w:proofErr w:type="spellStart"/>
       <w:r>
         <w:rPr>
           <w:rFonts w:ascii="Times New Roman" w:hAnsi="Times New Roman" w:cs="Times New Roman"/>
@@ -4903,7 +4485,6 @@
         </w:rPr>
         <w:t>builtin</w:t>
       </w:r>
-      <w:proofErr w:type="spellEnd"/>
       <w:r>
         <w:rPr>
           <w:rFonts w:ascii="Times New Roman" w:hAnsi="Times New Roman" w:cs="Times New Roman"/>
@@ -4912,7 +4493,6 @@
         </w:rPr>
         <w:t xml:space="preserve"> chamado </w:t>
       </w:r>
-      <w:proofErr w:type="spellStart"/>
       <w:r>
         <w:rPr>
           <w:rFonts w:ascii="Times New Roman" w:hAnsi="Times New Roman" w:cs="Times New Roman"/>
@@ -4923,7 +4503,6 @@
         </w:rPr>
         <w:t>enumerate</w:t>
       </w:r>
-      <w:proofErr w:type="spellEnd"/>
       <w:r>
         <w:rPr>
           <w:rFonts w:ascii="Times New Roman" w:hAnsi="Times New Roman" w:cs="Times New Roman"/>
@@ -4977,7 +4556,6 @@
           <w:szCs w:val="24"/>
         </w:rPr>
       </w:pPr>
-      <w:proofErr w:type="spellStart"/>
       <w:r>
         <w:rPr>
           <w:rFonts w:ascii="Times New Roman" w:hAnsi="Times New Roman" w:cs="Times New Roman"/>
@@ -4988,7 +4566,6 @@
         </w:rPr>
         <w:t>Enumerate</w:t>
       </w:r>
-      <w:proofErr w:type="spellEnd"/>
       <w:r>
         <w:rPr>
           <w:rFonts w:ascii="Times New Roman" w:hAnsi="Times New Roman" w:cs="Times New Roman"/>
@@ -5013,18 +4590,8 @@
           <w:sz w:val="24"/>
           <w:szCs w:val="24"/>
         </w:rPr>
-        <w:t xml:space="preserve">, é um </w:t>
-      </w:r>
-      <w:proofErr w:type="spellStart"/>
-      <w:r>
-        <w:rPr>
-          <w:rFonts w:ascii="Times New Roman" w:hAnsi="Times New Roman" w:cs="Times New Roman"/>
-          <w:sz w:val="24"/>
-          <w:szCs w:val="24"/>
-        </w:rPr>
-        <w:t>iteravel</w:t>
-      </w:r>
-      <w:proofErr w:type="spellEnd"/>
+        <w:t>, é um iteravel</w:t>
+      </w:r>
       <w:r>
         <w:rPr>
           <w:rFonts w:ascii="Times New Roman" w:hAnsi="Times New Roman" w:cs="Times New Roman"/>
@@ -5041,7 +4608,6 @@
         </w:rPr>
         <w:t xml:space="preserve"> É um gerador </w:t>
       </w:r>
-      <w:proofErr w:type="spellStart"/>
       <w:r>
         <w:rPr>
           <w:rFonts w:ascii="Times New Roman" w:hAnsi="Times New Roman" w:cs="Times New Roman"/>
@@ -5052,7 +4618,6 @@
         </w:rPr>
         <w:t>lazy</w:t>
       </w:r>
-      <w:proofErr w:type="spellEnd"/>
       <w:r>
         <w:rPr>
           <w:rFonts w:ascii="Times New Roman" w:hAnsi="Times New Roman" w:cs="Times New Roman"/>
@@ -5157,7 +4722,6 @@
         </w:rPr>
         <w:t xml:space="preserve">, ambos são </w:t>
       </w:r>
-      <w:proofErr w:type="spellStart"/>
       <w:r>
         <w:rPr>
           <w:rFonts w:ascii="Times New Roman" w:hAnsi="Times New Roman" w:cs="Times New Roman"/>
@@ -5168,7 +4732,6 @@
         </w:rPr>
         <w:t>lazy</w:t>
       </w:r>
-      <w:proofErr w:type="spellEnd"/>
       <w:r>
         <w:rPr>
           <w:rFonts w:ascii="Times New Roman" w:hAnsi="Times New Roman" w:cs="Times New Roman"/>
@@ -5248,7 +4811,6 @@
           <w:szCs w:val="24"/>
         </w:rPr>
       </w:pPr>
-      <w:proofErr w:type="spellStart"/>
       <w:r>
         <w:rPr>
           <w:rFonts w:ascii="Times New Roman" w:hAnsi="Times New Roman" w:cs="Times New Roman"/>
@@ -5257,9 +4819,16 @@
           <w:sz w:val="24"/>
           <w:szCs w:val="24"/>
         </w:rPr>
-        <w:t>List</w:t>
-      </w:r>
-      <w:proofErr w:type="spellEnd"/>
+        <w:t>List()</w:t>
+      </w:r>
+      <w:r>
+        <w:rPr>
+          <w:rFonts w:ascii="Times New Roman" w:hAnsi="Times New Roman" w:cs="Times New Roman"/>
+          <w:sz w:val="24"/>
+          <w:szCs w:val="24"/>
+        </w:rPr>
+        <w:t xml:space="preserve">: Função que cria listas através de funções iteráveis, assim como o </w:t>
+      </w:r>
       <w:r>
         <w:rPr>
           <w:rFonts w:ascii="Times New Roman" w:hAnsi="Times New Roman" w:cs="Times New Roman"/>
@@ -5268,15 +4837,15 @@
           <w:sz w:val="24"/>
           <w:szCs w:val="24"/>
         </w:rPr>
-        <w:t>()</w:t>
-      </w:r>
-      <w:r>
-        <w:rPr>
-          <w:rFonts w:ascii="Times New Roman" w:hAnsi="Times New Roman" w:cs="Times New Roman"/>
-          <w:sz w:val="24"/>
-          <w:szCs w:val="24"/>
-        </w:rPr>
-        <w:t xml:space="preserve">: Função que cria listas através de funções iteráveis, assim como o </w:t>
+        <w:t>range()</w:t>
+      </w:r>
+      <w:r>
+        <w:rPr>
+          <w:rFonts w:ascii="Times New Roman" w:hAnsi="Times New Roman" w:cs="Times New Roman"/>
+          <w:sz w:val="24"/>
+          <w:szCs w:val="24"/>
+        </w:rPr>
+        <w:t xml:space="preserve"> e o </w:t>
       </w:r>
       <w:r>
         <w:rPr>
@@ -5286,37 +4855,7 @@
           <w:sz w:val="24"/>
           <w:szCs w:val="24"/>
         </w:rPr>
-        <w:t>range()</w:t>
-      </w:r>
-      <w:r>
-        <w:rPr>
-          <w:rFonts w:ascii="Times New Roman" w:hAnsi="Times New Roman" w:cs="Times New Roman"/>
-          <w:sz w:val="24"/>
-          <w:szCs w:val="24"/>
-        </w:rPr>
-        <w:t xml:space="preserve"> e o </w:t>
-      </w:r>
-      <w:proofErr w:type="spellStart"/>
-      <w:r>
-        <w:rPr>
-          <w:rFonts w:ascii="Times New Roman" w:hAnsi="Times New Roman" w:cs="Times New Roman"/>
-          <w:i/>
-          <w:iCs/>
-          <w:sz w:val="24"/>
-          <w:szCs w:val="24"/>
-        </w:rPr>
-        <w:t>enumerate</w:t>
-      </w:r>
-      <w:proofErr w:type="spellEnd"/>
-      <w:r>
-        <w:rPr>
-          <w:rFonts w:ascii="Times New Roman" w:hAnsi="Times New Roman" w:cs="Times New Roman"/>
-          <w:i/>
-          <w:iCs/>
-          <w:sz w:val="24"/>
-          <w:szCs w:val="24"/>
-        </w:rPr>
-        <w:t>()</w:t>
+        <w:t>enumerate()</w:t>
       </w:r>
       <w:r>
         <w:rPr>
@@ -5420,7 +4959,6 @@
         </w:rPr>
         <w:t xml:space="preserve">O mesmo vale para </w:t>
       </w:r>
-      <w:proofErr w:type="spellStart"/>
       <w:r>
         <w:rPr>
           <w:rFonts w:ascii="Times New Roman" w:hAnsi="Times New Roman" w:cs="Times New Roman"/>
@@ -5429,18 +4967,7 @@
           <w:sz w:val="24"/>
           <w:szCs w:val="24"/>
         </w:rPr>
-        <w:t>enumerate</w:t>
-      </w:r>
-      <w:proofErr w:type="spellEnd"/>
-      <w:r>
-        <w:rPr>
-          <w:rFonts w:ascii="Times New Roman" w:hAnsi="Times New Roman" w:cs="Times New Roman"/>
-          <w:i/>
-          <w:iCs/>
-          <w:sz w:val="24"/>
-          <w:szCs w:val="24"/>
-        </w:rPr>
-        <w:t>()</w:t>
+        <w:t>enumerate()</w:t>
       </w:r>
       <w:r>
         <w:rPr>
@@ -5528,7 +5055,6 @@
         </w:rPr>
         <w:t xml:space="preserve">Contudo, com o </w:t>
       </w:r>
-      <w:proofErr w:type="spellStart"/>
       <w:r>
         <w:rPr>
           <w:rFonts w:ascii="Times New Roman" w:hAnsi="Times New Roman" w:cs="Times New Roman"/>
@@ -5537,9 +5063,16 @@
           <w:sz w:val="24"/>
           <w:szCs w:val="24"/>
         </w:rPr>
-        <w:t>enumerate</w:t>
-      </w:r>
-      <w:proofErr w:type="spellEnd"/>
+        <w:t>enumerate()</w:t>
+      </w:r>
+      <w:r>
+        <w:rPr>
+          <w:rFonts w:ascii="Times New Roman" w:hAnsi="Times New Roman" w:cs="Times New Roman"/>
+          <w:sz w:val="24"/>
+          <w:szCs w:val="24"/>
+        </w:rPr>
+        <w:t xml:space="preserve"> diferentemente do </w:t>
+      </w:r>
       <w:r>
         <w:rPr>
           <w:rFonts w:ascii="Times New Roman" w:hAnsi="Times New Roman" w:cs="Times New Roman"/>
@@ -5548,15 +5081,15 @@
           <w:sz w:val="24"/>
           <w:szCs w:val="24"/>
         </w:rPr>
-        <w:t>()</w:t>
-      </w:r>
-      <w:r>
-        <w:rPr>
-          <w:rFonts w:ascii="Times New Roman" w:hAnsi="Times New Roman" w:cs="Times New Roman"/>
-          <w:sz w:val="24"/>
-          <w:szCs w:val="24"/>
-        </w:rPr>
-        <w:t xml:space="preserve"> diferentemente do </w:t>
+        <w:t>range()</w:t>
+      </w:r>
+      <w:r>
+        <w:rPr>
+          <w:rFonts w:ascii="Times New Roman" w:hAnsi="Times New Roman" w:cs="Times New Roman"/>
+          <w:sz w:val="24"/>
+          <w:szCs w:val="24"/>
+        </w:rPr>
+        <w:t xml:space="preserve">, quando usamos o for ele já automaticamente cria essas tuplas (na medida do necessário, já que ele é </w:t>
       </w:r>
       <w:r>
         <w:rPr>
@@ -5566,28 +5099,8 @@
           <w:sz w:val="24"/>
           <w:szCs w:val="24"/>
         </w:rPr>
-        <w:t>range()</w:t>
-      </w:r>
-      <w:r>
-        <w:rPr>
-          <w:rFonts w:ascii="Times New Roman" w:hAnsi="Times New Roman" w:cs="Times New Roman"/>
-          <w:sz w:val="24"/>
-          <w:szCs w:val="24"/>
-        </w:rPr>
-        <w:t xml:space="preserve">, quando usamos o for ele já automaticamente cria essas tuplas (na medida do necessário, já que ele é </w:t>
-      </w:r>
-      <w:proofErr w:type="spellStart"/>
-      <w:r>
-        <w:rPr>
-          <w:rFonts w:ascii="Times New Roman" w:hAnsi="Times New Roman" w:cs="Times New Roman"/>
-          <w:i/>
-          <w:iCs/>
-          <w:sz w:val="24"/>
-          <w:szCs w:val="24"/>
-        </w:rPr>
         <w:t>lazy</w:t>
       </w:r>
-      <w:proofErr w:type="spellEnd"/>
       <w:r>
         <w:rPr>
           <w:rFonts w:ascii="Times New Roman" w:hAnsi="Times New Roman" w:cs="Times New Roman"/>
@@ -6560,7 +6073,6 @@
         </w:rPr>
         <w:t xml:space="preserve">O que são </w:t>
       </w:r>
-      <w:proofErr w:type="spellStart"/>
       <w:r>
         <w:rPr>
           <w:rFonts w:ascii="Times New Roman" w:hAnsi="Times New Roman" w:cs="Times New Roman"/>
@@ -6571,7 +6083,6 @@
         </w:rPr>
         <w:t>enumerated</w:t>
       </w:r>
-      <w:proofErr w:type="spellEnd"/>
       <w:r>
         <w:rPr>
           <w:rFonts w:ascii="Times New Roman" w:hAnsi="Times New Roman" w:cs="Times New Roman"/>
@@ -6662,7 +6173,6 @@
         </w:rPr>
         <w:t xml:space="preserve">Utilizar a função </w:t>
       </w:r>
-      <w:proofErr w:type="spellStart"/>
       <w:r>
         <w:rPr>
           <w:rFonts w:ascii="Times New Roman" w:hAnsi="Times New Roman" w:cs="Times New Roman"/>
@@ -6673,7 +6183,6 @@
         </w:rPr>
         <w:t>len</w:t>
       </w:r>
-      <w:proofErr w:type="spellEnd"/>
       <w:r>
         <w:rPr>
           <w:rFonts w:ascii="Times New Roman" w:hAnsi="Times New Roman" w:cs="Times New Roman"/>
@@ -6754,7 +6263,6 @@
         </w:rPr>
         <w:t xml:space="preserve"> </w:t>
       </w:r>
-      <w:proofErr w:type="spellStart"/>
       <w:r>
         <w:rPr>
           <w:rFonts w:ascii="Times New Roman" w:hAnsi="Times New Roman" w:cs="Times New Roman"/>
@@ -6763,18 +6271,7 @@
           <w:sz w:val="24"/>
           <w:szCs w:val="24"/>
         </w:rPr>
-        <w:t>Sorted</w:t>
-      </w:r>
-      <w:proofErr w:type="spellEnd"/>
-      <w:r>
-        <w:rPr>
-          <w:rFonts w:ascii="Times New Roman" w:hAnsi="Times New Roman" w:cs="Times New Roman"/>
-          <w:i/>
-          <w:iCs/>
-          <w:sz w:val="24"/>
-          <w:szCs w:val="24"/>
-        </w:rPr>
-        <w:t>(variável)</w:t>
+        <w:t>Sorted(variável)</w:t>
       </w:r>
       <w:r>
         <w:rPr>
@@ -6870,7 +6367,6 @@
         </w:rPr>
         <w:t xml:space="preserve"> </w:t>
       </w:r>
-      <w:proofErr w:type="spellStart"/>
       <w:r>
         <w:rPr>
           <w:rFonts w:ascii="Times New Roman" w:hAnsi="Times New Roman" w:cs="Times New Roman"/>
@@ -6879,9 +6375,16 @@
           <w:sz w:val="24"/>
           <w:szCs w:val="24"/>
         </w:rPr>
-        <w:t>Reversed</w:t>
-      </w:r>
-      <w:proofErr w:type="spellEnd"/>
+        <w:t>Reversed(variável)</w:t>
+      </w:r>
+      <w:r>
+        <w:rPr>
+          <w:rFonts w:ascii="Times New Roman" w:hAnsi="Times New Roman" w:cs="Times New Roman"/>
+          <w:sz w:val="24"/>
+          <w:szCs w:val="24"/>
+        </w:rPr>
+        <w:t xml:space="preserve">: O contrário do </w:t>
+      </w:r>
       <w:r>
         <w:rPr>
           <w:rFonts w:ascii="Times New Roman" w:hAnsi="Times New Roman" w:cs="Times New Roman"/>
@@ -6890,37 +6393,7 @@
           <w:sz w:val="24"/>
           <w:szCs w:val="24"/>
         </w:rPr>
-        <w:t>(variável)</w:t>
-      </w:r>
-      <w:r>
-        <w:rPr>
-          <w:rFonts w:ascii="Times New Roman" w:hAnsi="Times New Roman" w:cs="Times New Roman"/>
-          <w:sz w:val="24"/>
-          <w:szCs w:val="24"/>
-        </w:rPr>
-        <w:t xml:space="preserve">: O contrário do </w:t>
-      </w:r>
-      <w:proofErr w:type="spellStart"/>
-      <w:r>
-        <w:rPr>
-          <w:rFonts w:ascii="Times New Roman" w:hAnsi="Times New Roman" w:cs="Times New Roman"/>
-          <w:i/>
-          <w:iCs/>
-          <w:sz w:val="24"/>
-          <w:szCs w:val="24"/>
-        </w:rPr>
-        <w:t>sorted</w:t>
-      </w:r>
-      <w:proofErr w:type="spellEnd"/>
-      <w:r>
-        <w:rPr>
-          <w:rFonts w:ascii="Times New Roman" w:hAnsi="Times New Roman" w:cs="Times New Roman"/>
-          <w:i/>
-          <w:iCs/>
-          <w:sz w:val="24"/>
-          <w:szCs w:val="24"/>
-        </w:rPr>
-        <w:t>()</w:t>
+        <w:t>sorted()</w:t>
       </w:r>
       <w:r>
         <w:rPr>
@@ -7023,27 +6496,8 @@
           <w:sz w:val="24"/>
           <w:szCs w:val="24"/>
         </w:rPr>
-        <w:t xml:space="preserve">Devolve um </w:t>
-      </w:r>
-      <w:proofErr w:type="spellStart"/>
-      <w:r>
-        <w:rPr>
-          <w:rFonts w:ascii="Times New Roman" w:hAnsi="Times New Roman" w:cs="Times New Roman"/>
-          <w:sz w:val="24"/>
-          <w:szCs w:val="24"/>
-        </w:rPr>
-        <w:t>iterador</w:t>
-      </w:r>
-      <w:proofErr w:type="spellEnd"/>
-      <w:r>
-        <w:rPr>
-          <w:rFonts w:ascii="Times New Roman" w:hAnsi="Times New Roman" w:cs="Times New Roman"/>
-          <w:sz w:val="24"/>
-          <w:szCs w:val="24"/>
-        </w:rPr>
-        <w:t xml:space="preserve">, portanto devemos utilizar o </w:t>
-      </w:r>
-      <w:proofErr w:type="spellStart"/>
+        <w:t xml:space="preserve">Devolve um iterador, portanto devemos utilizar o </w:t>
+      </w:r>
       <w:r>
         <w:rPr>
           <w:rFonts w:ascii="Times New Roman" w:hAnsi="Times New Roman" w:cs="Times New Roman"/>
@@ -7052,18 +6506,7 @@
           <w:sz w:val="24"/>
           <w:szCs w:val="24"/>
         </w:rPr>
-        <w:t>list</w:t>
-      </w:r>
-      <w:proofErr w:type="spellEnd"/>
-      <w:r>
-        <w:rPr>
-          <w:rFonts w:ascii="Times New Roman" w:hAnsi="Times New Roman" w:cs="Times New Roman"/>
-          <w:i/>
-          <w:iCs/>
-          <w:sz w:val="24"/>
-          <w:szCs w:val="24"/>
-        </w:rPr>
-        <w:t>()</w:t>
+        <w:t>list()</w:t>
       </w:r>
       <w:r>
         <w:rPr>
@@ -7151,7 +6594,6 @@
         </w:rPr>
         <w:t xml:space="preserve">Porém, se tivéssemos olhado na documentação, veríamos que o próprio </w:t>
       </w:r>
-      <w:proofErr w:type="spellStart"/>
       <w:r>
         <w:rPr>
           <w:rFonts w:ascii="Times New Roman" w:hAnsi="Times New Roman" w:cs="Times New Roman"/>
@@ -7160,18 +6602,7 @@
           <w:sz w:val="24"/>
           <w:szCs w:val="24"/>
         </w:rPr>
-        <w:t>sorted</w:t>
-      </w:r>
-      <w:proofErr w:type="spellEnd"/>
-      <w:r>
-        <w:rPr>
-          <w:rFonts w:ascii="Times New Roman" w:hAnsi="Times New Roman" w:cs="Times New Roman"/>
-          <w:i/>
-          <w:iCs/>
-          <w:sz w:val="24"/>
-          <w:szCs w:val="24"/>
-        </w:rPr>
-        <w:t>()</w:t>
+        <w:t>sorted()</w:t>
       </w:r>
       <w:r>
         <w:rPr>
@@ -7259,7 +6690,6 @@
         </w:rPr>
         <w:t xml:space="preserve">O mesmo resultado pode ser obtido se utilizarmos o </w:t>
       </w:r>
-      <w:proofErr w:type="spellStart"/>
       <w:r>
         <w:rPr>
           <w:rFonts w:ascii="Times New Roman" w:hAnsi="Times New Roman" w:cs="Times New Roman"/>
@@ -7268,9 +6698,16 @@
           <w:sz w:val="24"/>
           <w:szCs w:val="24"/>
         </w:rPr>
-        <w:t>list</w:t>
-      </w:r>
-      <w:proofErr w:type="spellEnd"/>
+        <w:t>list()</w:t>
+      </w:r>
+      <w:r>
+        <w:rPr>
+          <w:rFonts w:ascii="Times New Roman" w:hAnsi="Times New Roman" w:cs="Times New Roman"/>
+          <w:sz w:val="24"/>
+          <w:szCs w:val="24"/>
+        </w:rPr>
+        <w:t xml:space="preserve">, </w:t>
+      </w:r>
       <w:r>
         <w:rPr>
           <w:rFonts w:ascii="Times New Roman" w:hAnsi="Times New Roman" w:cs="Times New Roman"/>
@@ -7279,17 +6716,8 @@
           <w:sz w:val="24"/>
           <w:szCs w:val="24"/>
         </w:rPr>
-        <w:t>()</w:t>
-      </w:r>
-      <w:r>
-        <w:rPr>
-          <w:rFonts w:ascii="Times New Roman" w:hAnsi="Times New Roman" w:cs="Times New Roman"/>
-          <w:sz w:val="24"/>
-          <w:szCs w:val="24"/>
-        </w:rPr>
-        <w:t xml:space="preserve">, </w:t>
-      </w:r>
-      <w:proofErr w:type="spellStart"/>
+        <w:t>reverse</w:t>
+      </w:r>
       <w:r>
         <w:rPr>
           <w:rFonts w:ascii="Times New Roman" w:hAnsi="Times New Roman" w:cs="Times New Roman"/>
@@ -7298,7 +6726,7 @@
           <w:sz w:val="24"/>
           <w:szCs w:val="24"/>
         </w:rPr>
-        <w:t>reverse</w:t>
+        <w:t>d</w:t>
       </w:r>
       <w:r>
         <w:rPr>
@@ -7308,9 +6736,16 @@
           <w:sz w:val="24"/>
           <w:szCs w:val="24"/>
         </w:rPr>
-        <w:t>d</w:t>
-      </w:r>
-      <w:proofErr w:type="spellEnd"/>
+        <w:t>()</w:t>
+      </w:r>
+      <w:r>
+        <w:rPr>
+          <w:rFonts w:ascii="Times New Roman" w:hAnsi="Times New Roman" w:cs="Times New Roman"/>
+          <w:sz w:val="24"/>
+          <w:szCs w:val="24"/>
+        </w:rPr>
+        <w:t xml:space="preserve"> e </w:t>
+      </w:r>
       <w:r>
         <w:rPr>
           <w:rFonts w:ascii="Times New Roman" w:hAnsi="Times New Roman" w:cs="Times New Roman"/>
@@ -7319,37 +6754,7 @@
           <w:sz w:val="24"/>
           <w:szCs w:val="24"/>
         </w:rPr>
-        <w:t>()</w:t>
-      </w:r>
-      <w:r>
-        <w:rPr>
-          <w:rFonts w:ascii="Times New Roman" w:hAnsi="Times New Roman" w:cs="Times New Roman"/>
-          <w:sz w:val="24"/>
-          <w:szCs w:val="24"/>
-        </w:rPr>
-        <w:t xml:space="preserve"> e </w:t>
-      </w:r>
-      <w:proofErr w:type="spellStart"/>
-      <w:r>
-        <w:rPr>
-          <w:rFonts w:ascii="Times New Roman" w:hAnsi="Times New Roman" w:cs="Times New Roman"/>
-          <w:i/>
-          <w:iCs/>
-          <w:sz w:val="24"/>
-          <w:szCs w:val="24"/>
-        </w:rPr>
-        <w:t>sorted</w:t>
-      </w:r>
-      <w:proofErr w:type="spellEnd"/>
-      <w:r>
-        <w:rPr>
-          <w:rFonts w:ascii="Times New Roman" w:hAnsi="Times New Roman" w:cs="Times New Roman"/>
-          <w:i/>
-          <w:iCs/>
-          <w:sz w:val="24"/>
-          <w:szCs w:val="24"/>
-        </w:rPr>
-        <w:t>()</w:t>
+        <w:t>sorted()</w:t>
       </w:r>
       <w:r>
         <w:rPr>
@@ -7493,7 +6898,6 @@
           <w:szCs w:val="24"/>
         </w:rPr>
       </w:pPr>
-      <w:proofErr w:type="spellStart"/>
       <w:r>
         <w:rPr>
           <w:rFonts w:ascii="Times New Roman" w:hAnsi="Times New Roman" w:cs="Times New Roman"/>
@@ -7502,18 +6906,7 @@
           <w:sz w:val="24"/>
           <w:szCs w:val="24"/>
         </w:rPr>
-        <w:t>Sort</w:t>
-      </w:r>
-      <w:proofErr w:type="spellEnd"/>
-      <w:r>
-        <w:rPr>
-          <w:rFonts w:ascii="Times New Roman" w:hAnsi="Times New Roman" w:cs="Times New Roman"/>
-          <w:i/>
-          <w:iCs/>
-          <w:sz w:val="24"/>
-          <w:szCs w:val="24"/>
-        </w:rPr>
-        <w:t>()</w:t>
+        <w:t>Sort()</w:t>
       </w:r>
       <w:r>
         <w:rPr>
@@ -7621,9 +7014,8 @@
           <w:szCs w:val="24"/>
           <w:lang w:val="en-US"/>
         </w:rPr>
-        <w:t xml:space="preserve">he list in place (dentro da </w:t>
-      </w:r>
-      <w:proofErr w:type="spellStart"/>
+        <w:t>he list in place (dentro da variável</w:t>
+      </w:r>
       <w:r>
         <w:rPr>
           <w:rFonts w:ascii="Times New Roman" w:hAnsi="Times New Roman" w:cs="Times New Roman"/>
@@ -7631,57 +7023,7 @@
           <w:szCs w:val="24"/>
           <w:lang w:val="en-US"/>
         </w:rPr>
-        <w:t>variável</w:t>
-      </w:r>
-      <w:proofErr w:type="spellEnd"/>
-      <w:r>
-        <w:rPr>
-          <w:rFonts w:ascii="Times New Roman" w:hAnsi="Times New Roman" w:cs="Times New Roman"/>
-          <w:sz w:val="24"/>
-          <w:szCs w:val="24"/>
-          <w:lang w:val="en-US"/>
-        </w:rPr>
-        <w:t xml:space="preserve">, </w:t>
-      </w:r>
-      <w:proofErr w:type="spellStart"/>
-      <w:r>
-        <w:rPr>
-          <w:rFonts w:ascii="Times New Roman" w:hAnsi="Times New Roman" w:cs="Times New Roman"/>
-          <w:sz w:val="24"/>
-          <w:szCs w:val="24"/>
-          <w:lang w:val="en-US"/>
-        </w:rPr>
-        <w:t>assim</w:t>
-      </w:r>
-      <w:proofErr w:type="spellEnd"/>
-      <w:r>
-        <w:rPr>
-          <w:rFonts w:ascii="Times New Roman" w:hAnsi="Times New Roman" w:cs="Times New Roman"/>
-          <w:sz w:val="24"/>
-          <w:szCs w:val="24"/>
-          <w:lang w:val="en-US"/>
-        </w:rPr>
-        <w:t xml:space="preserve"> </w:t>
-      </w:r>
-      <w:proofErr w:type="spellStart"/>
-      <w:r>
-        <w:rPr>
-          <w:rFonts w:ascii="Times New Roman" w:hAnsi="Times New Roman" w:cs="Times New Roman"/>
-          <w:sz w:val="24"/>
-          <w:szCs w:val="24"/>
-          <w:lang w:val="en-US"/>
-        </w:rPr>
-        <w:t>como</w:t>
-      </w:r>
-      <w:proofErr w:type="spellEnd"/>
-      <w:r>
-        <w:rPr>
-          <w:rFonts w:ascii="Times New Roman" w:hAnsi="Times New Roman" w:cs="Times New Roman"/>
-          <w:sz w:val="24"/>
-          <w:szCs w:val="24"/>
-          <w:lang w:val="en-US"/>
-        </w:rPr>
-        <w:t xml:space="preserve"> o </w:t>
+        <w:t xml:space="preserve">, assim como o </w:t>
       </w:r>
       <w:r>
         <w:rPr>
@@ -7727,27 +7069,7 @@
           <w:szCs w:val="24"/>
           <w:lang w:val="en-US"/>
         </w:rPr>
-        <w:t xml:space="preserve"> O que </w:t>
-      </w:r>
-      <w:proofErr w:type="spellStart"/>
-      <w:r>
-        <w:rPr>
-          <w:rFonts w:ascii="Times New Roman" w:hAnsi="Times New Roman" w:cs="Times New Roman"/>
-          <w:sz w:val="24"/>
-          <w:szCs w:val="24"/>
-          <w:lang w:val="en-US"/>
-        </w:rPr>
-        <w:t>aprendemos</w:t>
-      </w:r>
-      <w:proofErr w:type="spellEnd"/>
-      <w:r>
-        <w:rPr>
-          <w:rFonts w:ascii="Times New Roman" w:hAnsi="Times New Roman" w:cs="Times New Roman"/>
-          <w:sz w:val="24"/>
-          <w:szCs w:val="24"/>
-          <w:lang w:val="en-US"/>
-        </w:rPr>
-        <w:t>:</w:t>
+        <w:t xml:space="preserve"> O que aprendemos:</w:t>
       </w:r>
     </w:p>
     <w:p>
@@ -7774,7 +7096,6 @@
         <w:lastRenderedPageBreak/>
         <w:t xml:space="preserve">Utilizar a função </w:t>
       </w:r>
-      <w:proofErr w:type="spellStart"/>
       <w:r>
         <w:rPr>
           <w:rFonts w:ascii="Times New Roman" w:hAnsi="Times New Roman" w:cs="Times New Roman"/>
@@ -7785,7 +7106,6 @@
         </w:rPr>
         <w:t>sorted</w:t>
       </w:r>
-      <w:proofErr w:type="spellEnd"/>
       <w:r>
         <w:rPr>
           <w:rFonts w:ascii="Times New Roman" w:hAnsi="Times New Roman" w:cs="Times New Roman"/>
@@ -7828,7 +7148,6 @@
         </w:rPr>
         <w:t xml:space="preserve">Usar a função </w:t>
       </w:r>
-      <w:proofErr w:type="spellStart"/>
       <w:r>
         <w:rPr>
           <w:rFonts w:ascii="Times New Roman" w:hAnsi="Times New Roman" w:cs="Times New Roman"/>
@@ -7839,7 +7158,6 @@
         </w:rPr>
         <w:t>sort</w:t>
       </w:r>
-      <w:proofErr w:type="spellEnd"/>
       <w:r>
         <w:rPr>
           <w:rFonts w:ascii="Times New Roman" w:hAnsi="Times New Roman" w:cs="Times New Roman"/>
@@ -7882,7 +7200,6 @@
         </w:rPr>
         <w:t xml:space="preserve">Utilizar a função </w:t>
       </w:r>
-      <w:proofErr w:type="spellStart"/>
       <w:r>
         <w:rPr>
           <w:rFonts w:ascii="Times New Roman" w:hAnsi="Times New Roman" w:cs="Times New Roman"/>
@@ -7893,7 +7210,6 @@
         </w:rPr>
         <w:t>reversed</w:t>
       </w:r>
-      <w:proofErr w:type="spellEnd"/>
       <w:r>
         <w:rPr>
           <w:rFonts w:ascii="Times New Roman" w:hAnsi="Times New Roman" w:cs="Times New Roman"/>
@@ -7990,7 +7306,6 @@
         </w:rPr>
         <w:t xml:space="preserve">Existem determinadas situações onde você quer que as informações venham à medida do pedido, e não que seja tudo entregue de uma vez, por isso o </w:t>
       </w:r>
-      <w:proofErr w:type="spellStart"/>
       <w:r>
         <w:rPr>
           <w:rFonts w:ascii="Times New Roman" w:hAnsi="Times New Roman" w:cs="Times New Roman"/>
@@ -7999,9 +7314,16 @@
           <w:sz w:val="24"/>
           <w:szCs w:val="24"/>
         </w:rPr>
-        <w:t>reversed</w:t>
-      </w:r>
-      <w:proofErr w:type="spellEnd"/>
+        <w:t>reversed()</w:t>
+      </w:r>
+      <w:r>
+        <w:rPr>
+          <w:rFonts w:ascii="Times New Roman" w:hAnsi="Times New Roman" w:cs="Times New Roman"/>
+          <w:sz w:val="24"/>
+          <w:szCs w:val="24"/>
+        </w:rPr>
+        <w:t xml:space="preserve"> vai te entregando aos poucos, já o </w:t>
+      </w:r>
       <w:r>
         <w:rPr>
           <w:rFonts w:ascii="Times New Roman" w:hAnsi="Times New Roman" w:cs="Times New Roman"/>
@@ -8010,37 +7332,7 @@
           <w:sz w:val="24"/>
           <w:szCs w:val="24"/>
         </w:rPr>
-        <w:t>()</w:t>
-      </w:r>
-      <w:r>
-        <w:rPr>
-          <w:rFonts w:ascii="Times New Roman" w:hAnsi="Times New Roman" w:cs="Times New Roman"/>
-          <w:sz w:val="24"/>
-          <w:szCs w:val="24"/>
-        </w:rPr>
-        <w:t xml:space="preserve"> vai te entregando aos poucos, já o </w:t>
-      </w:r>
-      <w:proofErr w:type="spellStart"/>
-      <w:r>
-        <w:rPr>
-          <w:rFonts w:ascii="Times New Roman" w:hAnsi="Times New Roman" w:cs="Times New Roman"/>
-          <w:i/>
-          <w:iCs/>
-          <w:sz w:val="24"/>
-          <w:szCs w:val="24"/>
-        </w:rPr>
-        <w:t>sorted</w:t>
-      </w:r>
-      <w:proofErr w:type="spellEnd"/>
-      <w:r>
-        <w:rPr>
-          <w:rFonts w:ascii="Times New Roman" w:hAnsi="Times New Roman" w:cs="Times New Roman"/>
-          <w:i/>
-          <w:iCs/>
-          <w:sz w:val="24"/>
-          <w:szCs w:val="24"/>
-        </w:rPr>
-        <w:t>()</w:t>
+        <w:t>sorted()</w:t>
       </w:r>
       <w:r>
         <w:rPr>
@@ -8049,6 +7341,401 @@
           <w:szCs w:val="24"/>
         </w:rPr>
         <w:t xml:space="preserve"> te entrega tudo de uma vez.</w:t>
+      </w:r>
+    </w:p>
+    <w:p>
+      <w:pPr>
+        <w:pStyle w:val="PargrafodaLista"/>
+        <w:numPr>
+          <w:ilvl w:val="1"/>
+          <w:numId w:val="1"/>
+        </w:numPr>
+        <w:spacing w:line="360" w:lineRule="auto"/>
+        <w:jc w:val="both"/>
+        <w:rPr>
+          <w:rFonts w:ascii="Times New Roman" w:hAnsi="Times New Roman" w:cs="Times New Roman"/>
+          <w:sz w:val="24"/>
+          <w:szCs w:val="24"/>
+        </w:rPr>
+      </w:pPr>
+      <w:r>
+        <w:rPr>
+          <w:rFonts w:ascii="Times New Roman" w:hAnsi="Times New Roman" w:cs="Times New Roman"/>
+          <w:sz w:val="24"/>
+          <w:szCs w:val="24"/>
+        </w:rPr>
+        <w:t xml:space="preserve"> </w:t>
+      </w:r>
+      <w:r>
+        <w:rPr>
+          <w:rFonts w:ascii="Times New Roman" w:hAnsi="Times New Roman" w:cs="Times New Roman"/>
+          <w:sz w:val="24"/>
+          <w:szCs w:val="24"/>
+        </w:rPr>
+        <w:t>O sorted() também coloca str em ordem crescente, já que toda str possui uma len().</w:t>
+      </w:r>
+    </w:p>
+    <w:p>
+      <w:pPr>
+        <w:pStyle w:val="PargrafodaLista"/>
+        <w:numPr>
+          <w:ilvl w:val="2"/>
+          <w:numId w:val="1"/>
+        </w:numPr>
+        <w:spacing w:line="360" w:lineRule="auto"/>
+        <w:jc w:val="both"/>
+        <w:rPr>
+          <w:rFonts w:ascii="Times New Roman" w:hAnsi="Times New Roman" w:cs="Times New Roman"/>
+          <w:sz w:val="24"/>
+          <w:szCs w:val="24"/>
+        </w:rPr>
+      </w:pPr>
+      <w:r>
+        <w:rPr>
+          <w:rFonts w:ascii="Times New Roman" w:hAnsi="Times New Roman" w:cs="Times New Roman"/>
+          <w:sz w:val="24"/>
+          <w:szCs w:val="24"/>
+        </w:rPr>
+        <w:t>Nomes em letras maiúsculas e minúsculas interferem na ordem, onde as maiúsculas ficam em primeiro lugar e as minúsculas vem depois.</w:t>
+      </w:r>
+    </w:p>
+    <w:p>
+      <w:pPr>
+        <w:pStyle w:val="PargrafodaLista"/>
+        <w:numPr>
+          <w:ilvl w:val="2"/>
+          <w:numId w:val="1"/>
+        </w:numPr>
+        <w:spacing w:line="360" w:lineRule="auto"/>
+        <w:jc w:val="both"/>
+        <w:rPr>
+          <w:rFonts w:ascii="Times New Roman" w:hAnsi="Times New Roman" w:cs="Times New Roman"/>
+          <w:sz w:val="24"/>
+          <w:szCs w:val="24"/>
+        </w:rPr>
+      </w:pPr>
+      <w:r>
+        <w:rPr>
+          <w:rFonts w:ascii="Times New Roman" w:hAnsi="Times New Roman" w:cs="Times New Roman"/>
+          <w:sz w:val="24"/>
+          <w:szCs w:val="24"/>
+        </w:rPr>
+        <w:t>Quando se trata de objetos temos um problema: o python não consegue usar a operação “&lt;” em objetos, portanto, não consegue ordenar do menor para o maior em uma lista com vários objetos.</w:t>
+      </w:r>
+    </w:p>
+    <w:p>
+      <w:pPr>
+        <w:pStyle w:val="PargrafodaLista"/>
+        <w:numPr>
+          <w:ilvl w:val="2"/>
+          <w:numId w:val="1"/>
+        </w:numPr>
+        <w:spacing w:line="360" w:lineRule="auto"/>
+        <w:jc w:val="both"/>
+        <w:rPr>
+          <w:rFonts w:ascii="Times New Roman" w:hAnsi="Times New Roman" w:cs="Times New Roman"/>
+          <w:sz w:val="24"/>
+          <w:szCs w:val="24"/>
+        </w:rPr>
+      </w:pPr>
+      <w:r>
+        <w:rPr>
+          <w:rFonts w:ascii="Times New Roman" w:hAnsi="Times New Roman" w:cs="Times New Roman"/>
+          <w:sz w:val="24"/>
+          <w:szCs w:val="24"/>
+        </w:rPr>
+        <w:t>Para corrigir esse problema, podemos passar uma key para o sorted() dizendo o que queremos que ele compare para fazer a ordenação. No caso de contas bancárias, podemos definir a key=extrai_saldo:</w:t>
+      </w:r>
+    </w:p>
+    <w:p>
+      <w:pPr>
+        <w:spacing w:line="360" w:lineRule="auto"/>
+        <w:jc w:val="center"/>
+        <w:rPr>
+          <w:rFonts w:ascii="Times New Roman" w:hAnsi="Times New Roman" w:cs="Times New Roman"/>
+          <w:sz w:val="24"/>
+          <w:szCs w:val="24"/>
+        </w:rPr>
+      </w:pPr>
+      <w:r>
+        <w:rPr>
+          <w:rFonts w:ascii="Times New Roman" w:hAnsi="Times New Roman" w:cs="Times New Roman"/>
+          <w:sz w:val="24"/>
+          <w:szCs w:val="24"/>
+        </w:rPr>
+        <w:drawing>
+          <wp:inline distT="0" distB="0" distL="0" distR="0" wp14:anchorId="197E9B3A" wp14:editId="2915CDD9">
+            <wp:extent cx="3696216" cy="1600423"/>
+            <wp:effectExtent l="0" t="0" r="0" b="0"/>
+            <wp:docPr id="24" name="Imagem 24"/>
+            <wp:cNvGraphicFramePr>
+              <a:graphicFrameLocks xmlns:a="http://schemas.openxmlformats.org/drawingml/2006/main" noChangeAspect="1"/>
+            </wp:cNvGraphicFramePr>
+            <a:graphic xmlns:a="http://schemas.openxmlformats.org/drawingml/2006/main">
+              <a:graphicData uri="http://schemas.openxmlformats.org/drawingml/2006/picture">
+                <pic:pic xmlns:pic="http://schemas.openxmlformats.org/drawingml/2006/picture">
+                  <pic:nvPicPr>
+                    <pic:cNvPr id="1" name=""/>
+                    <pic:cNvPicPr/>
+                  </pic:nvPicPr>
+                  <pic:blipFill>
+                    <a:blip r:embed="rId49"/>
+                    <a:stretch>
+                      <a:fillRect/>
+                    </a:stretch>
+                  </pic:blipFill>
+                  <pic:spPr>
+                    <a:xfrm>
+                      <a:off x="0" y="0"/>
+                      <a:ext cx="3696216" cy="1600423"/>
+                    </a:xfrm>
+                    <a:prstGeom prst="rect">
+                      <a:avLst/>
+                    </a:prstGeom>
+                  </pic:spPr>
+                </pic:pic>
+              </a:graphicData>
+            </a:graphic>
+          </wp:inline>
+        </w:drawing>
+      </w:r>
+    </w:p>
+    <w:p>
+      <w:pPr>
+        <w:pStyle w:val="PargrafodaLista"/>
+        <w:numPr>
+          <w:ilvl w:val="2"/>
+          <w:numId w:val="1"/>
+        </w:numPr>
+        <w:spacing w:line="360" w:lineRule="auto"/>
+        <w:jc w:val="both"/>
+        <w:rPr>
+          <w:rFonts w:ascii="Times New Roman" w:hAnsi="Times New Roman" w:cs="Times New Roman"/>
+          <w:sz w:val="24"/>
+          <w:szCs w:val="24"/>
+        </w:rPr>
+      </w:pPr>
+      <w:r>
+        <w:rPr>
+          <w:rFonts w:ascii="Times New Roman" w:hAnsi="Times New Roman" w:cs="Times New Roman"/>
+          <w:sz w:val="24"/>
+          <w:szCs w:val="24"/>
+        </w:rPr>
+        <w:t>Porém, como podemos ver, precisamos criar um método para fazer isso, onde ele retorna o saldo, caso contrário dará erro. Outra ressalva é o fato de o sorted() retornar a representação e não o valor. Para resolver isso basta colocar um for:</w:t>
+      </w:r>
+    </w:p>
+    <w:p>
+      <w:pPr>
+        <w:spacing w:line="360" w:lineRule="auto"/>
+        <w:jc w:val="center"/>
+        <w:rPr>
+          <w:rFonts w:ascii="Times New Roman" w:hAnsi="Times New Roman" w:cs="Times New Roman"/>
+          <w:sz w:val="24"/>
+          <w:szCs w:val="24"/>
+        </w:rPr>
+      </w:pPr>
+      <w:r>
+        <w:rPr>
+          <w:rFonts w:ascii="Times New Roman" w:hAnsi="Times New Roman" w:cs="Times New Roman"/>
+          <w:sz w:val="24"/>
+          <w:szCs w:val="24"/>
+        </w:rPr>
+        <w:lastRenderedPageBreak/>
+        <w:drawing>
+          <wp:inline distT="0" distB="0" distL="0" distR="0" wp14:anchorId="15602E69" wp14:editId="25E12F23">
+            <wp:extent cx="3905795" cy="1743318"/>
+            <wp:effectExtent l="0" t="0" r="0" b="9525"/>
+            <wp:docPr id="44" name="Imagem 44"/>
+            <wp:cNvGraphicFramePr>
+              <a:graphicFrameLocks xmlns:a="http://schemas.openxmlformats.org/drawingml/2006/main" noChangeAspect="1"/>
+            </wp:cNvGraphicFramePr>
+            <a:graphic xmlns:a="http://schemas.openxmlformats.org/drawingml/2006/main">
+              <a:graphicData uri="http://schemas.openxmlformats.org/drawingml/2006/picture">
+                <pic:pic xmlns:pic="http://schemas.openxmlformats.org/drawingml/2006/picture">
+                  <pic:nvPicPr>
+                    <pic:cNvPr id="1" name=""/>
+                    <pic:cNvPicPr/>
+                  </pic:nvPicPr>
+                  <pic:blipFill>
+                    <a:blip r:embed="rId50"/>
+                    <a:stretch>
+                      <a:fillRect/>
+                    </a:stretch>
+                  </pic:blipFill>
+                  <pic:spPr>
+                    <a:xfrm>
+                      <a:off x="0" y="0"/>
+                      <a:ext cx="3905795" cy="1743318"/>
+                    </a:xfrm>
+                    <a:prstGeom prst="rect">
+                      <a:avLst/>
+                    </a:prstGeom>
+                  </pic:spPr>
+                </pic:pic>
+              </a:graphicData>
+            </a:graphic>
+          </wp:inline>
+        </w:drawing>
+      </w:r>
+    </w:p>
+    <w:p>
+      <w:pPr>
+        <w:pStyle w:val="PargrafodaLista"/>
+        <w:numPr>
+          <w:ilvl w:val="2"/>
+          <w:numId w:val="1"/>
+        </w:numPr>
+        <w:spacing w:line="360" w:lineRule="auto"/>
+        <w:jc w:val="both"/>
+        <w:rPr>
+          <w:rFonts w:ascii="Times New Roman" w:hAnsi="Times New Roman" w:cs="Times New Roman"/>
+          <w:sz w:val="24"/>
+          <w:szCs w:val="24"/>
+        </w:rPr>
+      </w:pPr>
+      <w:r>
+        <w:rPr>
+          <w:rFonts w:ascii="Times New Roman" w:hAnsi="Times New Roman" w:cs="Times New Roman"/>
+          <w:sz w:val="24"/>
+          <w:szCs w:val="24"/>
+        </w:rPr>
+        <w:t>Um problema que temos na imagem acima é o fato de termos utilizado um atributo reservado para fazer o retorno. Para corrigir podemos utilizar attrgetter’s,. Link:</w:t>
+      </w:r>
+      <w:r>
+        <w:rPr>
+          <w:rFonts w:ascii="Times New Roman" w:hAnsi="Times New Roman" w:cs="Times New Roman"/>
+          <w:sz w:val="24"/>
+          <w:szCs w:val="24"/>
+        </w:rPr>
+        <w:t xml:space="preserve"> </w:t>
+      </w:r>
+      <w:hyperlink r:id="rId51" w:history="1">
+        <w:r>
+          <w:rPr>
+            <w:rStyle w:val="Hyperlink"/>
+            <w:rFonts w:ascii="Times New Roman" w:hAnsi="Times New Roman" w:cs="Times New Roman"/>
+            <w:sz w:val="24"/>
+            <w:szCs w:val="24"/>
+          </w:rPr>
+          <w:t>https://docs.python.org/3/library/operator.html</w:t>
+        </w:r>
+      </w:hyperlink>
+      <w:r>
+        <w:rPr>
+          <w:rFonts w:ascii="Times New Roman" w:hAnsi="Times New Roman" w:cs="Times New Roman"/>
+          <w:sz w:val="24"/>
+          <w:szCs w:val="24"/>
+        </w:rPr>
+        <w:t>.</w:t>
+      </w:r>
+      <w:r>
+        <w:rPr>
+          <w:rFonts w:ascii="Times New Roman" w:hAnsi="Times New Roman" w:cs="Times New Roman"/>
+          <w:sz w:val="24"/>
+          <w:szCs w:val="24"/>
+        </w:rPr>
+        <w:t xml:space="preserve"> </w:t>
+      </w:r>
+      <w:r>
+        <w:rPr>
+          <w:rFonts w:ascii="Times New Roman" w:hAnsi="Times New Roman" w:cs="Times New Roman"/>
+          <w:sz w:val="24"/>
+          <w:szCs w:val="24"/>
+        </w:rPr>
+        <w:t xml:space="preserve">A partir disso, basta importar a função attrgetter da biblioteca operator. </w:t>
+      </w:r>
+      <w:r>
+        <w:rPr>
+          <w:rFonts w:ascii="Times New Roman" w:hAnsi="Times New Roman" w:cs="Times New Roman"/>
+          <w:sz w:val="24"/>
+          <w:szCs w:val="24"/>
+        </w:rPr>
+        <w:t xml:space="preserve">Exemplo de como ficaria: </w:t>
+      </w:r>
+    </w:p>
+    <w:p>
+      <w:pPr>
+        <w:spacing w:line="360" w:lineRule="auto"/>
+        <w:jc w:val="center"/>
+        <w:rPr>
+          <w:rFonts w:ascii="Times New Roman" w:hAnsi="Times New Roman" w:cs="Times New Roman"/>
+          <w:sz w:val="24"/>
+          <w:szCs w:val="24"/>
+        </w:rPr>
+      </w:pPr>
+      <w:r>
+        <w:rPr>
+          <w:rFonts w:ascii="Times New Roman" w:hAnsi="Times New Roman" w:cs="Times New Roman"/>
+          <w:sz w:val="24"/>
+          <w:szCs w:val="24"/>
+        </w:rPr>
+        <w:drawing>
+          <wp:inline distT="0" distB="0" distL="0" distR="0" wp14:anchorId="78A585EA" wp14:editId="010F4A3D">
+            <wp:extent cx="4458322" cy="1533739"/>
+            <wp:effectExtent l="0" t="0" r="0" b="9525"/>
+            <wp:docPr id="45" name="Imagem 45"/>
+            <wp:cNvGraphicFramePr>
+              <a:graphicFrameLocks xmlns:a="http://schemas.openxmlformats.org/drawingml/2006/main" noChangeAspect="1"/>
+            </wp:cNvGraphicFramePr>
+            <a:graphic xmlns:a="http://schemas.openxmlformats.org/drawingml/2006/main">
+              <a:graphicData uri="http://schemas.openxmlformats.org/drawingml/2006/picture">
+                <pic:pic xmlns:pic="http://schemas.openxmlformats.org/drawingml/2006/picture">
+                  <pic:nvPicPr>
+                    <pic:cNvPr id="1" name=""/>
+                    <pic:cNvPicPr/>
+                  </pic:nvPicPr>
+                  <pic:blipFill>
+                    <a:blip r:embed="rId52"/>
+                    <a:stretch>
+                      <a:fillRect/>
+                    </a:stretch>
+                  </pic:blipFill>
+                  <pic:spPr>
+                    <a:xfrm>
+                      <a:off x="0" y="0"/>
+                      <a:ext cx="4458322" cy="1533739"/>
+                    </a:xfrm>
+                    <a:prstGeom prst="rect">
+                      <a:avLst/>
+                    </a:prstGeom>
+                  </pic:spPr>
+                </pic:pic>
+              </a:graphicData>
+            </a:graphic>
+          </wp:inline>
+        </w:drawing>
+      </w:r>
+    </w:p>
+    <w:p>
+      <w:pPr>
+        <w:pStyle w:val="PargrafodaLista"/>
+        <w:numPr>
+          <w:ilvl w:val="2"/>
+          <w:numId w:val="1"/>
+        </w:numPr>
+        <w:spacing w:line="360" w:lineRule="auto"/>
+        <w:jc w:val="both"/>
+        <w:rPr>
+          <w:rFonts w:ascii="Times New Roman" w:hAnsi="Times New Roman" w:cs="Times New Roman"/>
+          <w:sz w:val="24"/>
+          <w:szCs w:val="24"/>
+        </w:rPr>
+      </w:pPr>
+      <w:r>
+        <w:rPr>
+          <w:rFonts w:ascii="Times New Roman" w:hAnsi="Times New Roman" w:cs="Times New Roman"/>
+          <w:sz w:val="24"/>
+          <w:szCs w:val="24"/>
+        </w:rPr>
+        <w:t>O resultado é basicamente a mesma coisa que o anterior, porém sem a necessidade de criar uma função para retornar um atributo.</w:t>
+      </w:r>
+      <w:r>
+        <w:rPr>
+          <w:rFonts w:ascii="Times New Roman" w:hAnsi="Times New Roman" w:cs="Times New Roman"/>
+          <w:sz w:val="24"/>
+          <w:szCs w:val="24"/>
+        </w:rPr>
+        <w:t xml:space="preserve"> No lugar dela, colocamos attrgetter e passamos como parâmetro o nome do atributo, seja ele privado ou não.</w:t>
       </w:r>
     </w:p>
     <w:sectPr>

</xml_diff>

<commit_message>
Finalizei a aula 8 e o curso de collections part 1
O que aprendemos
</commit_message>
<xml_diff>
--- a/Python/Python Collections/Anotações/Python Collections.docx
+++ b/Python/Python Collections/Anotações/Python Collections.docx
@@ -24,26 +24,75 @@
           <w:szCs w:val="24"/>
           <w:u w:val="single"/>
         </w:rPr>
-        <w:t>Python Collections</w:t>
-      </w:r>
-    </w:p>
-    <w:p>
-      <w:pPr>
-        <w:spacing w:line="360" w:lineRule="auto"/>
-        <w:jc w:val="both"/>
-        <w:rPr>
-          <w:rFonts w:ascii="Times New Roman" w:hAnsi="Times New Roman" w:cs="Times New Roman"/>
-          <w:sz w:val="24"/>
-          <w:szCs w:val="24"/>
-        </w:rPr>
-      </w:pPr>
-      <w:r>
-        <w:rPr>
-          <w:rFonts w:ascii="Times New Roman" w:hAnsi="Times New Roman" w:cs="Times New Roman"/>
-          <w:sz w:val="24"/>
-          <w:szCs w:val="24"/>
-        </w:rPr>
-        <w:t xml:space="preserve">Link para o colab, onde fiz toda a programação desse curso no lugar o pycharm: </w:t>
+        <w:t xml:space="preserve">Python </w:t>
+      </w:r>
+      <w:proofErr w:type="spellStart"/>
+      <w:r>
+        <w:rPr>
+          <w:rFonts w:ascii="Times New Roman" w:hAnsi="Times New Roman" w:cs="Times New Roman"/>
+          <w:b/>
+          <w:bCs/>
+          <w:sz w:val="24"/>
+          <w:szCs w:val="24"/>
+          <w:u w:val="single"/>
+        </w:rPr>
+        <w:t>Collections</w:t>
+      </w:r>
+      <w:proofErr w:type="spellEnd"/>
+    </w:p>
+    <w:p>
+      <w:pPr>
+        <w:spacing w:line="360" w:lineRule="auto"/>
+        <w:jc w:val="both"/>
+        <w:rPr>
+          <w:rFonts w:ascii="Times New Roman" w:hAnsi="Times New Roman" w:cs="Times New Roman"/>
+          <w:sz w:val="24"/>
+          <w:szCs w:val="24"/>
+        </w:rPr>
+      </w:pPr>
+      <w:r>
+        <w:rPr>
+          <w:rFonts w:ascii="Times New Roman" w:hAnsi="Times New Roman" w:cs="Times New Roman"/>
+          <w:sz w:val="24"/>
+          <w:szCs w:val="24"/>
+        </w:rPr>
+        <w:t xml:space="preserve">Link para o </w:t>
+      </w:r>
+      <w:proofErr w:type="spellStart"/>
+      <w:r>
+        <w:rPr>
+          <w:rFonts w:ascii="Times New Roman" w:hAnsi="Times New Roman" w:cs="Times New Roman"/>
+          <w:sz w:val="24"/>
+          <w:szCs w:val="24"/>
+        </w:rPr>
+        <w:t>colab</w:t>
+      </w:r>
+      <w:proofErr w:type="spellEnd"/>
+      <w:r>
+        <w:rPr>
+          <w:rFonts w:ascii="Times New Roman" w:hAnsi="Times New Roman" w:cs="Times New Roman"/>
+          <w:sz w:val="24"/>
+          <w:szCs w:val="24"/>
+        </w:rPr>
+        <w:t xml:space="preserve">, onde fiz toda a programação desse curso no lugar o </w:t>
+      </w:r>
+      <w:proofErr w:type="spellStart"/>
+      <w:r>
+        <w:rPr>
+          <w:rFonts w:ascii="Times New Roman" w:hAnsi="Times New Roman" w:cs="Times New Roman"/>
+          <w:sz w:val="24"/>
+          <w:szCs w:val="24"/>
+        </w:rPr>
+        <w:t>pycharm</w:t>
+      </w:r>
+      <w:proofErr w:type="spellEnd"/>
+      <w:r>
+        <w:rPr>
+          <w:rFonts w:ascii="Times New Roman" w:hAnsi="Times New Roman" w:cs="Times New Roman"/>
+          <w:sz w:val="24"/>
+          <w:szCs w:val="24"/>
+        </w:rPr>
+        <w:t xml:space="preserve">: </w:t>
       </w:r>
       <w:hyperlink r:id="rId5" w:anchor="scrollTo=lI689BYCsnEX" w:history="1">
         <w:r>
@@ -178,15 +227,27 @@
         </w:rPr>
         <w:t xml:space="preserve"> </w:t>
       </w:r>
-      <w:r>
-        <w:rPr>
-          <w:rFonts w:ascii="Times New Roman" w:hAnsi="Times New Roman" w:cs="Times New Roman"/>
-          <w:i/>
-          <w:iCs/>
-          <w:sz w:val="24"/>
-          <w:szCs w:val="24"/>
-        </w:rPr>
-        <w:t>Append(valor)</w:t>
+      <w:proofErr w:type="spellStart"/>
+      <w:r>
+        <w:rPr>
+          <w:rFonts w:ascii="Times New Roman" w:hAnsi="Times New Roman" w:cs="Times New Roman"/>
+          <w:i/>
+          <w:iCs/>
+          <w:sz w:val="24"/>
+          <w:szCs w:val="24"/>
+        </w:rPr>
+        <w:t>Append</w:t>
+      </w:r>
+      <w:proofErr w:type="spellEnd"/>
+      <w:r>
+        <w:rPr>
+          <w:rFonts w:ascii="Times New Roman" w:hAnsi="Times New Roman" w:cs="Times New Roman"/>
+          <w:i/>
+          <w:iCs/>
+          <w:sz w:val="24"/>
+          <w:szCs w:val="24"/>
+        </w:rPr>
+        <w:t>(valor)</w:t>
       </w:r>
       <w:r>
         <w:rPr>
@@ -286,15 +347,27 @@
         </w:rPr>
         <w:t xml:space="preserve"> </w:t>
       </w:r>
-      <w:r>
-        <w:rPr>
-          <w:rFonts w:ascii="Times New Roman" w:hAnsi="Times New Roman" w:cs="Times New Roman"/>
-          <w:i/>
-          <w:iCs/>
-          <w:sz w:val="24"/>
-          <w:szCs w:val="24"/>
-        </w:rPr>
-        <w:t>Clear()</w:t>
+      <w:proofErr w:type="spellStart"/>
+      <w:r>
+        <w:rPr>
+          <w:rFonts w:ascii="Times New Roman" w:hAnsi="Times New Roman" w:cs="Times New Roman"/>
+          <w:i/>
+          <w:iCs/>
+          <w:sz w:val="24"/>
+          <w:szCs w:val="24"/>
+        </w:rPr>
+        <w:t>Clear</w:t>
+      </w:r>
+      <w:proofErr w:type="spellEnd"/>
+      <w:r>
+        <w:rPr>
+          <w:rFonts w:ascii="Times New Roman" w:hAnsi="Times New Roman" w:cs="Times New Roman"/>
+          <w:i/>
+          <w:iCs/>
+          <w:sz w:val="24"/>
+          <w:szCs w:val="24"/>
+        </w:rPr>
+        <w:t>()</w:t>
       </w:r>
       <w:r>
         <w:rPr>
@@ -498,15 +571,27 @@
         </w:rPr>
         <w:t xml:space="preserve"> </w:t>
       </w:r>
-      <w:r>
-        <w:rPr>
-          <w:rFonts w:ascii="Times New Roman" w:hAnsi="Times New Roman" w:cs="Times New Roman"/>
-          <w:i/>
-          <w:iCs/>
-          <w:sz w:val="24"/>
-          <w:szCs w:val="24"/>
-        </w:rPr>
-        <w:t>Insert(posição, x)</w:t>
+      <w:proofErr w:type="spellStart"/>
+      <w:r>
+        <w:rPr>
+          <w:rFonts w:ascii="Times New Roman" w:hAnsi="Times New Roman" w:cs="Times New Roman"/>
+          <w:i/>
+          <w:iCs/>
+          <w:sz w:val="24"/>
+          <w:szCs w:val="24"/>
+        </w:rPr>
+        <w:t>Insert</w:t>
+      </w:r>
+      <w:proofErr w:type="spellEnd"/>
+      <w:r>
+        <w:rPr>
+          <w:rFonts w:ascii="Times New Roman" w:hAnsi="Times New Roman" w:cs="Times New Roman"/>
+          <w:i/>
+          <w:iCs/>
+          <w:sz w:val="24"/>
+          <w:szCs w:val="24"/>
+        </w:rPr>
+        <w:t>(posição, x)</w:t>
       </w:r>
       <w:r>
         <w:rPr>
@@ -556,15 +641,27 @@
         </w:rPr>
         <w:t xml:space="preserve"> Podemos utilizar o </w:t>
       </w:r>
-      <w:r>
-        <w:rPr>
-          <w:rFonts w:ascii="Times New Roman" w:hAnsi="Times New Roman" w:cs="Times New Roman"/>
-          <w:i/>
-          <w:iCs/>
-          <w:sz w:val="24"/>
-          <w:szCs w:val="24"/>
-        </w:rPr>
-        <w:t>append()</w:t>
+      <w:proofErr w:type="spellStart"/>
+      <w:r>
+        <w:rPr>
+          <w:rFonts w:ascii="Times New Roman" w:hAnsi="Times New Roman" w:cs="Times New Roman"/>
+          <w:i/>
+          <w:iCs/>
+          <w:sz w:val="24"/>
+          <w:szCs w:val="24"/>
+        </w:rPr>
+        <w:t>append</w:t>
+      </w:r>
+      <w:proofErr w:type="spellEnd"/>
+      <w:r>
+        <w:rPr>
+          <w:rFonts w:ascii="Times New Roman" w:hAnsi="Times New Roman" w:cs="Times New Roman"/>
+          <w:i/>
+          <w:iCs/>
+          <w:sz w:val="24"/>
+          <w:szCs w:val="24"/>
+        </w:rPr>
+        <w:t>()</w:t>
       </w:r>
       <w:r>
         <w:rPr>
@@ -722,6 +819,7 @@
           <w:szCs w:val="24"/>
         </w:rPr>
       </w:pPr>
+      <w:proofErr w:type="spellStart"/>
       <w:r>
         <w:rPr>
           <w:rFonts w:ascii="Times New Roman" w:hAnsi="Times New Roman" w:cs="Times New Roman"/>
@@ -731,7 +829,18 @@
           <w:szCs w:val="24"/>
         </w:rPr>
         <w:lastRenderedPageBreak/>
-        <w:t>Extend([n, n1, n2...])</w:t>
+        <w:t>Extend</w:t>
+      </w:r>
+      <w:proofErr w:type="spellEnd"/>
+      <w:r>
+        <w:rPr>
+          <w:rFonts w:ascii="Times New Roman" w:hAnsi="Times New Roman" w:cs="Times New Roman"/>
+          <w:i/>
+          <w:iCs/>
+          <w:sz w:val="24"/>
+          <w:szCs w:val="24"/>
+        </w:rPr>
+        <w:t>([n, n1, n2...])</w:t>
       </w:r>
       <w:r>
         <w:rPr>
@@ -1226,6 +1335,7 @@
         </w:rPr>
         <w:t xml:space="preserve">Utilizando </w:t>
       </w:r>
+      <w:proofErr w:type="spellStart"/>
       <w:r>
         <w:rPr>
           <w:rFonts w:ascii="Times New Roman" w:hAnsi="Times New Roman" w:cs="Times New Roman"/>
@@ -1236,6 +1346,7 @@
         </w:rPr>
         <w:t>ifs</w:t>
       </w:r>
+      <w:proofErr w:type="spellEnd"/>
       <w:r>
         <w:rPr>
           <w:rFonts w:ascii="Times New Roman" w:hAnsi="Times New Roman" w:cs="Times New Roman"/>
@@ -1277,7 +1388,29 @@
           <w:sz w:val="24"/>
           <w:szCs w:val="24"/>
         </w:rPr>
-        <w:t>“none”</w:t>
+        <w:t>“</w:t>
+      </w:r>
+      <w:proofErr w:type="spellStart"/>
+      <w:r>
+        <w:rPr>
+          <w:rFonts w:ascii="Times New Roman" w:hAnsi="Times New Roman" w:cs="Times New Roman"/>
+          <w:i/>
+          <w:iCs/>
+          <w:sz w:val="24"/>
+          <w:szCs w:val="24"/>
+        </w:rPr>
+        <w:t>none</w:t>
+      </w:r>
+      <w:proofErr w:type="spellEnd"/>
+      <w:r>
+        <w:rPr>
+          <w:rFonts w:ascii="Times New Roman" w:hAnsi="Times New Roman" w:cs="Times New Roman"/>
+          <w:i/>
+          <w:iCs/>
+          <w:sz w:val="24"/>
+          <w:szCs w:val="24"/>
+        </w:rPr>
+        <w:t>”</w:t>
       </w:r>
       <w:r>
         <w:rPr>
@@ -1599,6 +1732,7 @@
         </w:rPr>
         <w:t xml:space="preserve">Utilizar um for </w:t>
       </w:r>
+      <w:proofErr w:type="spellStart"/>
       <w:r>
         <w:rPr>
           <w:rFonts w:ascii="Times New Roman" w:hAnsi="Times New Roman" w:cs="Times New Roman"/>
@@ -1609,6 +1743,7 @@
         </w:rPr>
         <w:t>comprehension</w:t>
       </w:r>
+      <w:proofErr w:type="spellEnd"/>
       <w:r>
         <w:rPr>
           <w:rFonts w:ascii="Times New Roman" w:hAnsi="Times New Roman" w:cs="Times New Roman"/>
@@ -1823,15 +1958,27 @@
         </w:rPr>
         <w:t xml:space="preserve"> Uma tupla é como uma lista, porém imutável, ou seja, não podemos usar </w:t>
       </w:r>
-      <w:r>
-        <w:rPr>
-          <w:rFonts w:ascii="Times New Roman" w:hAnsi="Times New Roman" w:cs="Times New Roman"/>
-          <w:i/>
-          <w:iCs/>
-          <w:sz w:val="24"/>
-          <w:szCs w:val="24"/>
-        </w:rPr>
-        <w:t>append()</w:t>
+      <w:proofErr w:type="spellStart"/>
+      <w:r>
+        <w:rPr>
+          <w:rFonts w:ascii="Times New Roman" w:hAnsi="Times New Roman" w:cs="Times New Roman"/>
+          <w:i/>
+          <w:iCs/>
+          <w:sz w:val="24"/>
+          <w:szCs w:val="24"/>
+        </w:rPr>
+        <w:t>append</w:t>
+      </w:r>
+      <w:proofErr w:type="spellEnd"/>
+      <w:r>
+        <w:rPr>
+          <w:rFonts w:ascii="Times New Roman" w:hAnsi="Times New Roman" w:cs="Times New Roman"/>
+          <w:i/>
+          <w:iCs/>
+          <w:sz w:val="24"/>
+          <w:szCs w:val="24"/>
+        </w:rPr>
+        <w:t>()</w:t>
       </w:r>
       <w:r>
         <w:rPr>
@@ -1901,6 +2048,7 @@
         </w:rPr>
         <w:t xml:space="preserve">, </w:t>
       </w:r>
+      <w:proofErr w:type="spellStart"/>
       <w:r>
         <w:rPr>
           <w:rFonts w:ascii="Times New Roman" w:hAnsi="Times New Roman" w:cs="Times New Roman"/>
@@ -1911,6 +2059,7 @@
         </w:rPr>
         <w:t>int</w:t>
       </w:r>
+      <w:proofErr w:type="spellEnd"/>
       <w:r>
         <w:rPr>
           <w:rFonts w:ascii="Times New Roman" w:hAnsi="Times New Roman" w:cs="Times New Roman"/>
@@ -1919,6 +2068,7 @@
         </w:rPr>
         <w:t xml:space="preserve">, </w:t>
       </w:r>
+      <w:proofErr w:type="spellStart"/>
       <w:r>
         <w:rPr>
           <w:rFonts w:ascii="Times New Roman" w:hAnsi="Times New Roman" w:cs="Times New Roman"/>
@@ -1929,6 +2079,7 @@
         </w:rPr>
         <w:t>float</w:t>
       </w:r>
+      <w:proofErr w:type="spellEnd"/>
       <w:r>
         <w:rPr>
           <w:rFonts w:ascii="Times New Roman" w:hAnsi="Times New Roman" w:cs="Times New Roman"/>
@@ -2120,15 +2271,27 @@
         </w:rPr>
         <w:t xml:space="preserve"> Nesse caso podemos colocar outras tuplas dentro dessa lista usando o </w:t>
       </w:r>
-      <w:r>
-        <w:rPr>
-          <w:rFonts w:ascii="Times New Roman" w:hAnsi="Times New Roman" w:cs="Times New Roman"/>
-          <w:i/>
-          <w:iCs/>
-          <w:sz w:val="24"/>
-          <w:szCs w:val="24"/>
-        </w:rPr>
-        <w:t>append()</w:t>
+      <w:proofErr w:type="spellStart"/>
+      <w:r>
+        <w:rPr>
+          <w:rFonts w:ascii="Times New Roman" w:hAnsi="Times New Roman" w:cs="Times New Roman"/>
+          <w:i/>
+          <w:iCs/>
+          <w:sz w:val="24"/>
+          <w:szCs w:val="24"/>
+        </w:rPr>
+        <w:t>append</w:t>
+      </w:r>
+      <w:proofErr w:type="spellEnd"/>
+      <w:r>
+        <w:rPr>
+          <w:rFonts w:ascii="Times New Roman" w:hAnsi="Times New Roman" w:cs="Times New Roman"/>
+          <w:i/>
+          <w:iCs/>
+          <w:sz w:val="24"/>
+          <w:szCs w:val="24"/>
+        </w:rPr>
+        <w:t>()</w:t>
       </w:r>
       <w:r>
         <w:rPr>
@@ -2428,7 +2591,31 @@
           <w:szCs w:val="24"/>
           <w:u w:val="single"/>
         </w:rPr>
-        <w:t>Aula 3 – Polimorfismo e Arrays:</w:t>
+        <w:t xml:space="preserve">Aula 3 – Polimorfismo e </w:t>
+      </w:r>
+      <w:proofErr w:type="spellStart"/>
+      <w:r>
+        <w:rPr>
+          <w:rFonts w:ascii="Times New Roman" w:hAnsi="Times New Roman" w:cs="Times New Roman"/>
+          <w:b/>
+          <w:bCs/>
+          <w:sz w:val="24"/>
+          <w:szCs w:val="24"/>
+          <w:u w:val="single"/>
+        </w:rPr>
+        <w:t>Arrays</w:t>
+      </w:r>
+      <w:proofErr w:type="spellEnd"/>
+      <w:r>
+        <w:rPr>
+          <w:rFonts w:ascii="Times New Roman" w:hAnsi="Times New Roman" w:cs="Times New Roman"/>
+          <w:b/>
+          <w:bCs/>
+          <w:sz w:val="24"/>
+          <w:szCs w:val="24"/>
+          <w:u w:val="single"/>
+        </w:rPr>
+        <w:t>:</w:t>
       </w:r>
     </w:p>
     <w:p>
@@ -2541,6 +2728,7 @@
         </w:rPr>
         <w:t xml:space="preserve">Esse é o Array de verdade, as listas e </w:t>
       </w:r>
+      <w:proofErr w:type="spellStart"/>
       <w:r>
         <w:rPr>
           <w:rFonts w:ascii="Times New Roman" w:hAnsi="Times New Roman" w:cs="Times New Roman"/>
@@ -2551,6 +2739,7 @@
         </w:rPr>
         <w:t>arrays</w:t>
       </w:r>
+      <w:proofErr w:type="spellEnd"/>
       <w:r>
         <w:rPr>
           <w:rFonts w:ascii="Times New Roman" w:hAnsi="Times New Roman" w:cs="Times New Roman"/>
@@ -2707,6 +2896,7 @@
         </w:rPr>
         <w:t xml:space="preserve">E mesmo quando vamos utilizar </w:t>
       </w:r>
+      <w:proofErr w:type="spellStart"/>
       <w:r>
         <w:rPr>
           <w:rFonts w:ascii="Times New Roman" w:hAnsi="Times New Roman" w:cs="Times New Roman"/>
@@ -2717,6 +2907,7 @@
         </w:rPr>
         <w:t>arrays</w:t>
       </w:r>
+      <w:proofErr w:type="spellEnd"/>
       <w:r>
         <w:rPr>
           <w:rFonts w:ascii="Times New Roman" w:hAnsi="Times New Roman" w:cs="Times New Roman"/>
@@ -2725,6 +2916,7 @@
         </w:rPr>
         <w:t xml:space="preserve">, não utilizamos a do python, mas sim uma biblioteca chamada </w:t>
       </w:r>
+      <w:proofErr w:type="spellStart"/>
       <w:r>
         <w:rPr>
           <w:rFonts w:ascii="Times New Roman" w:hAnsi="Times New Roman" w:cs="Times New Roman"/>
@@ -2735,6 +2927,7 @@
         </w:rPr>
         <w:t>numpy</w:t>
       </w:r>
+      <w:proofErr w:type="spellEnd"/>
       <w:r>
         <w:rPr>
           <w:rFonts w:ascii="Times New Roman" w:hAnsi="Times New Roman" w:cs="Times New Roman"/>
@@ -2837,7 +3030,73 @@
           <w:sz w:val="24"/>
           <w:szCs w:val="24"/>
         </w:rPr>
-        <w:t>“pip install numpy”</w:t>
+        <w:t>“</w:t>
+      </w:r>
+      <w:proofErr w:type="spellStart"/>
+      <w:r>
+        <w:rPr>
+          <w:rFonts w:ascii="Times New Roman" w:hAnsi="Times New Roman" w:cs="Times New Roman"/>
+          <w:i/>
+          <w:iCs/>
+          <w:sz w:val="24"/>
+          <w:szCs w:val="24"/>
+        </w:rPr>
+        <w:t>pip</w:t>
+      </w:r>
+      <w:proofErr w:type="spellEnd"/>
+      <w:r>
+        <w:rPr>
+          <w:rFonts w:ascii="Times New Roman" w:hAnsi="Times New Roman" w:cs="Times New Roman"/>
+          <w:i/>
+          <w:iCs/>
+          <w:sz w:val="24"/>
+          <w:szCs w:val="24"/>
+        </w:rPr>
+        <w:t xml:space="preserve"> </w:t>
+      </w:r>
+      <w:proofErr w:type="spellStart"/>
+      <w:r>
+        <w:rPr>
+          <w:rFonts w:ascii="Times New Roman" w:hAnsi="Times New Roman" w:cs="Times New Roman"/>
+          <w:i/>
+          <w:iCs/>
+          <w:sz w:val="24"/>
+          <w:szCs w:val="24"/>
+        </w:rPr>
+        <w:t>install</w:t>
+      </w:r>
+      <w:proofErr w:type="spellEnd"/>
+      <w:r>
+        <w:rPr>
+          <w:rFonts w:ascii="Times New Roman" w:hAnsi="Times New Roman" w:cs="Times New Roman"/>
+          <w:i/>
+          <w:iCs/>
+          <w:sz w:val="24"/>
+          <w:szCs w:val="24"/>
+        </w:rPr>
+        <w:t xml:space="preserve"> </w:t>
+      </w:r>
+      <w:proofErr w:type="spellStart"/>
+      <w:r>
+        <w:rPr>
+          <w:rFonts w:ascii="Times New Roman" w:hAnsi="Times New Roman" w:cs="Times New Roman"/>
+          <w:i/>
+          <w:iCs/>
+          <w:sz w:val="24"/>
+          <w:szCs w:val="24"/>
+        </w:rPr>
+        <w:t>numpy</w:t>
+      </w:r>
+      <w:proofErr w:type="spellEnd"/>
+      <w:r>
+        <w:rPr>
+          <w:rFonts w:ascii="Times New Roman" w:hAnsi="Times New Roman" w:cs="Times New Roman"/>
+          <w:i/>
+          <w:iCs/>
+          <w:sz w:val="24"/>
+          <w:szCs w:val="24"/>
+        </w:rPr>
+        <w:t>”</w:t>
       </w:r>
       <w:r>
         <w:rPr>
@@ -2871,6 +3130,7 @@
         </w:rPr>
         <w:t xml:space="preserve">Utilizando </w:t>
       </w:r>
+      <w:proofErr w:type="spellStart"/>
       <w:r>
         <w:rPr>
           <w:rFonts w:ascii="Times New Roman" w:hAnsi="Times New Roman" w:cs="Times New Roman"/>
@@ -2881,6 +3141,7 @@
         </w:rPr>
         <w:t>np</w:t>
       </w:r>
+      <w:proofErr w:type="spellEnd"/>
       <w:r>
         <w:rPr>
           <w:rFonts w:ascii="Times New Roman" w:hAnsi="Times New Roman" w:cs="Times New Roman"/>
@@ -2967,6 +3228,7 @@
         </w:rPr>
         <w:t xml:space="preserve">Podemos atribuir </w:t>
       </w:r>
+      <w:proofErr w:type="spellStart"/>
       <w:r>
         <w:rPr>
           <w:rFonts w:ascii="Times New Roman" w:hAnsi="Times New Roman" w:cs="Times New Roman"/>
@@ -2977,6 +3239,7 @@
         </w:rPr>
         <w:t>arrays</w:t>
       </w:r>
+      <w:proofErr w:type="spellEnd"/>
       <w:r>
         <w:rPr>
           <w:rFonts w:ascii="Times New Roman" w:hAnsi="Times New Roman" w:cs="Times New Roman"/>
@@ -3080,6 +3343,7 @@
         <w:lastRenderedPageBreak/>
         <w:t xml:space="preserve">Evitamos usar Array puro, sempre que precisamos utilizar para trabalhos numéricos, vamos de biblioteca </w:t>
       </w:r>
+      <w:proofErr w:type="spellStart"/>
       <w:r>
         <w:rPr>
           <w:rFonts w:ascii="Times New Roman" w:hAnsi="Times New Roman" w:cs="Times New Roman"/>
@@ -3090,6 +3354,7 @@
         </w:rPr>
         <w:t>numpy</w:t>
       </w:r>
+      <w:proofErr w:type="spellEnd"/>
       <w:r>
         <w:rPr>
           <w:rFonts w:ascii="Times New Roman" w:hAnsi="Times New Roman" w:cs="Times New Roman"/>
@@ -3122,6 +3387,7 @@
         </w:rPr>
         <w:t xml:space="preserve"> Em uma classe mãe podemos mandar ele </w:t>
       </w:r>
+      <w:proofErr w:type="spellStart"/>
       <w:r>
         <w:rPr>
           <w:rFonts w:ascii="Times New Roman" w:hAnsi="Times New Roman" w:cs="Times New Roman"/>
@@ -3132,6 +3398,7 @@
         </w:rPr>
         <w:t>raise</w:t>
       </w:r>
+      <w:proofErr w:type="spellEnd"/>
       <w:r>
         <w:rPr>
           <w:rFonts w:ascii="Times New Roman" w:hAnsi="Times New Roman" w:cs="Times New Roman"/>
@@ -3164,6 +3431,7 @@
         </w:rPr>
         <w:t xml:space="preserve">Caso tenhamos vários tipos de conta bancárias e todas possuem o método </w:t>
       </w:r>
+      <w:proofErr w:type="spellStart"/>
       <w:r>
         <w:rPr>
           <w:rFonts w:ascii="Times New Roman" w:hAnsi="Times New Roman" w:cs="Times New Roman"/>
@@ -3174,6 +3442,7 @@
         </w:rPr>
         <w:t>passa_o_mês</w:t>
       </w:r>
+      <w:proofErr w:type="spellEnd"/>
       <w:r>
         <w:rPr>
           <w:rFonts w:ascii="Times New Roman" w:hAnsi="Times New Roman" w:cs="Times New Roman"/>
@@ -3276,16 +3545,40 @@
         </w:rPr>
         <w:t xml:space="preserve"> e colocar a classe mãe como herdeira do </w:t>
       </w:r>
-      <w:r>
-        <w:rPr>
-          <w:rFonts w:ascii="Times New Roman" w:hAnsi="Times New Roman" w:cs="Times New Roman"/>
-          <w:i/>
-          <w:iCs/>
-          <w:sz w:val="24"/>
-          <w:szCs w:val="24"/>
-        </w:rPr>
-        <w:t>metaclass=ABCMeta</w:t>
-      </w:r>
+      <w:proofErr w:type="spellStart"/>
+      <w:r>
+        <w:rPr>
+          <w:rFonts w:ascii="Times New Roman" w:hAnsi="Times New Roman" w:cs="Times New Roman"/>
+          <w:i/>
+          <w:iCs/>
+          <w:sz w:val="24"/>
+          <w:szCs w:val="24"/>
+        </w:rPr>
+        <w:t>metaclass</w:t>
+      </w:r>
+      <w:proofErr w:type="spellEnd"/>
+      <w:r>
+        <w:rPr>
+          <w:rFonts w:ascii="Times New Roman" w:hAnsi="Times New Roman" w:cs="Times New Roman"/>
+          <w:i/>
+          <w:iCs/>
+          <w:sz w:val="24"/>
+          <w:szCs w:val="24"/>
+        </w:rPr>
+        <w:t>=</w:t>
+      </w:r>
+      <w:proofErr w:type="spellStart"/>
+      <w:r>
+        <w:rPr>
+          <w:rFonts w:ascii="Times New Roman" w:hAnsi="Times New Roman" w:cs="Times New Roman"/>
+          <w:i/>
+          <w:iCs/>
+          <w:sz w:val="24"/>
+          <w:szCs w:val="24"/>
+        </w:rPr>
+        <w:t>ABCMeta</w:t>
+      </w:r>
+      <w:proofErr w:type="spellEnd"/>
       <w:r>
         <w:rPr>
           <w:rFonts w:ascii="Times New Roman" w:hAnsi="Times New Roman" w:cs="Times New Roman"/>
@@ -3531,16 +3824,40 @@
         </w:rPr>
         <w:t xml:space="preserve">O que é o </w:t>
       </w:r>
-      <w:r>
-        <w:rPr>
-          <w:rFonts w:ascii="Times New Roman" w:hAnsi="Times New Roman" w:cs="Times New Roman"/>
-          <w:i/>
-          <w:iCs/>
-          <w:sz w:val="24"/>
-          <w:szCs w:val="24"/>
-        </w:rPr>
-        <w:t>duck typing</w:t>
-      </w:r>
+      <w:proofErr w:type="spellStart"/>
+      <w:r>
+        <w:rPr>
+          <w:rFonts w:ascii="Times New Roman" w:hAnsi="Times New Roman" w:cs="Times New Roman"/>
+          <w:i/>
+          <w:iCs/>
+          <w:sz w:val="24"/>
+          <w:szCs w:val="24"/>
+        </w:rPr>
+        <w:t>duck</w:t>
+      </w:r>
+      <w:proofErr w:type="spellEnd"/>
+      <w:r>
+        <w:rPr>
+          <w:rFonts w:ascii="Times New Roman" w:hAnsi="Times New Roman" w:cs="Times New Roman"/>
+          <w:i/>
+          <w:iCs/>
+          <w:sz w:val="24"/>
+          <w:szCs w:val="24"/>
+        </w:rPr>
+        <w:t xml:space="preserve"> </w:t>
+      </w:r>
+      <w:proofErr w:type="spellStart"/>
+      <w:r>
+        <w:rPr>
+          <w:rFonts w:ascii="Times New Roman" w:hAnsi="Times New Roman" w:cs="Times New Roman"/>
+          <w:i/>
+          <w:iCs/>
+          <w:sz w:val="24"/>
+          <w:szCs w:val="24"/>
+        </w:rPr>
+        <w:t>typing</w:t>
+      </w:r>
+      <w:proofErr w:type="spellEnd"/>
       <w:r>
         <w:rPr>
           <w:rFonts w:ascii="Times New Roman" w:hAnsi="Times New Roman" w:cs="Times New Roman"/>
@@ -3573,6 +3890,7 @@
         </w:rPr>
         <w:t xml:space="preserve">Fazer um </w:t>
       </w:r>
+      <w:proofErr w:type="spellStart"/>
       <w:r>
         <w:rPr>
           <w:rFonts w:ascii="Times New Roman" w:hAnsi="Times New Roman" w:cs="Times New Roman"/>
@@ -3583,6 +3901,7 @@
         </w:rPr>
         <w:t>array</w:t>
       </w:r>
+      <w:proofErr w:type="spellEnd"/>
       <w:r>
         <w:rPr>
           <w:rFonts w:ascii="Times New Roman" w:hAnsi="Times New Roman" w:cs="Times New Roman"/>
@@ -3709,15 +4028,49 @@
         </w:rPr>
         <w:t xml:space="preserve"> Podemos definir nossa própria definição de igualdade em python, sendo esse o </w:t>
       </w:r>
-      <w:r>
-        <w:rPr>
-          <w:rFonts w:ascii="Times New Roman" w:hAnsi="Times New Roman" w:cs="Times New Roman"/>
-          <w:i/>
-          <w:iCs/>
-          <w:sz w:val="24"/>
-          <w:szCs w:val="24"/>
-        </w:rPr>
-        <w:t>def __eq__</w:t>
+      <w:proofErr w:type="spellStart"/>
+      <w:r>
+        <w:rPr>
+          <w:rFonts w:ascii="Times New Roman" w:hAnsi="Times New Roman" w:cs="Times New Roman"/>
+          <w:i/>
+          <w:iCs/>
+          <w:sz w:val="24"/>
+          <w:szCs w:val="24"/>
+        </w:rPr>
+        <w:t>def</w:t>
+      </w:r>
+      <w:proofErr w:type="spellEnd"/>
+      <w:r>
+        <w:rPr>
+          <w:rFonts w:ascii="Times New Roman" w:hAnsi="Times New Roman" w:cs="Times New Roman"/>
+          <w:i/>
+          <w:iCs/>
+          <w:sz w:val="24"/>
+          <w:szCs w:val="24"/>
+        </w:rPr>
+        <w:t xml:space="preserve"> __</w:t>
+      </w:r>
+      <w:proofErr w:type="spellStart"/>
+      <w:r>
+        <w:rPr>
+          <w:rFonts w:ascii="Times New Roman" w:hAnsi="Times New Roman" w:cs="Times New Roman"/>
+          <w:i/>
+          <w:iCs/>
+          <w:sz w:val="24"/>
+          <w:szCs w:val="24"/>
+        </w:rPr>
+        <w:t>eq</w:t>
+      </w:r>
+      <w:proofErr w:type="spellEnd"/>
+      <w:r>
+        <w:rPr>
+          <w:rFonts w:ascii="Times New Roman" w:hAnsi="Times New Roman" w:cs="Times New Roman"/>
+          <w:i/>
+          <w:iCs/>
+          <w:sz w:val="24"/>
+          <w:szCs w:val="24"/>
+        </w:rPr>
+        <w:t>__</w:t>
       </w:r>
       <w:r>
         <w:rPr>
@@ -3727,6 +4080,7 @@
         </w:rPr>
         <w:t xml:space="preserve"> de </w:t>
       </w:r>
+      <w:proofErr w:type="spellStart"/>
       <w:r>
         <w:rPr>
           <w:rFonts w:ascii="Times New Roman" w:hAnsi="Times New Roman" w:cs="Times New Roman"/>
@@ -3737,6 +4091,7 @@
         </w:rPr>
         <w:t>equals</w:t>
       </w:r>
+      <w:proofErr w:type="spellEnd"/>
       <w:r>
         <w:rPr>
           <w:rFonts w:ascii="Times New Roman" w:hAnsi="Times New Roman" w:cs="Times New Roman"/>
@@ -3960,6 +4315,7 @@
         </w:rPr>
         <w:t>__</w:t>
       </w:r>
+      <w:proofErr w:type="spellStart"/>
       <w:r>
         <w:rPr>
           <w:rFonts w:ascii="Times New Roman" w:hAnsi="Times New Roman" w:cs="Times New Roman"/>
@@ -3970,6 +4326,7 @@
         </w:rPr>
         <w:t>eq</w:t>
       </w:r>
+      <w:proofErr w:type="spellEnd"/>
       <w:r>
         <w:rPr>
           <w:rFonts w:ascii="Times New Roman" w:hAnsi="Times New Roman" w:cs="Times New Roman"/>
@@ -4044,7 +4401,29 @@
           <w:sz w:val="24"/>
           <w:szCs w:val="24"/>
         </w:rPr>
-        <w:t>__eq__</w:t>
+        <w:t>__</w:t>
+      </w:r>
+      <w:proofErr w:type="spellStart"/>
+      <w:r>
+        <w:rPr>
+          <w:rFonts w:ascii="Times New Roman" w:hAnsi="Times New Roman" w:cs="Times New Roman"/>
+          <w:i/>
+          <w:iCs/>
+          <w:sz w:val="24"/>
+          <w:szCs w:val="24"/>
+        </w:rPr>
+        <w:t>eq</w:t>
+      </w:r>
+      <w:proofErr w:type="spellEnd"/>
+      <w:r>
+        <w:rPr>
+          <w:rFonts w:ascii="Times New Roman" w:hAnsi="Times New Roman" w:cs="Times New Roman"/>
+          <w:i/>
+          <w:iCs/>
+          <w:sz w:val="24"/>
+          <w:szCs w:val="24"/>
+        </w:rPr>
+        <w:t>__</w:t>
       </w:r>
       <w:r>
         <w:rPr>
@@ -4102,6 +4481,7 @@
         </w:rPr>
         <w:t xml:space="preserve">Usar o </w:t>
       </w:r>
+      <w:proofErr w:type="spellStart"/>
       <w:r>
         <w:rPr>
           <w:rFonts w:ascii="Times New Roman" w:hAnsi="Times New Roman" w:cs="Times New Roman"/>
@@ -4112,6 +4492,7 @@
         </w:rPr>
         <w:t>isinstance</w:t>
       </w:r>
+      <w:proofErr w:type="spellEnd"/>
       <w:r>
         <w:rPr>
           <w:rFonts w:ascii="Times New Roman" w:hAnsi="Times New Roman" w:cs="Times New Roman"/>
@@ -4168,7 +4549,31 @@
           <w:szCs w:val="24"/>
           <w:u w:val="single"/>
         </w:rPr>
-        <w:t>Aula 5 – Outros Builtins:</w:t>
+        <w:t xml:space="preserve">Aula 5 – Outros </w:t>
+      </w:r>
+      <w:proofErr w:type="spellStart"/>
+      <w:r>
+        <w:rPr>
+          <w:rFonts w:ascii="Times New Roman" w:hAnsi="Times New Roman" w:cs="Times New Roman"/>
+          <w:b/>
+          <w:bCs/>
+          <w:sz w:val="24"/>
+          <w:szCs w:val="24"/>
+          <w:u w:val="single"/>
+        </w:rPr>
+        <w:t>Builtins</w:t>
+      </w:r>
+      <w:proofErr w:type="spellEnd"/>
+      <w:r>
+        <w:rPr>
+          <w:rFonts w:ascii="Times New Roman" w:hAnsi="Times New Roman" w:cs="Times New Roman"/>
+          <w:b/>
+          <w:bCs/>
+          <w:sz w:val="24"/>
+          <w:szCs w:val="24"/>
+          <w:u w:val="single"/>
+        </w:rPr>
+        <w:t>:</w:t>
       </w:r>
     </w:p>
     <w:p>
@@ -4245,15 +4650,27 @@
         </w:rPr>
         <w:t xml:space="preserve"> do </w:t>
       </w:r>
-      <w:r>
-        <w:rPr>
-          <w:rFonts w:ascii="Times New Roman" w:hAnsi="Times New Roman" w:cs="Times New Roman"/>
-          <w:i/>
-          <w:iCs/>
-          <w:sz w:val="24"/>
-          <w:szCs w:val="24"/>
-        </w:rPr>
-        <w:t>len()</w:t>
+      <w:proofErr w:type="spellStart"/>
+      <w:r>
+        <w:rPr>
+          <w:rFonts w:ascii="Times New Roman" w:hAnsi="Times New Roman" w:cs="Times New Roman"/>
+          <w:i/>
+          <w:iCs/>
+          <w:sz w:val="24"/>
+          <w:szCs w:val="24"/>
+        </w:rPr>
+        <w:t>len</w:t>
+      </w:r>
+      <w:proofErr w:type="spellEnd"/>
+      <w:r>
+        <w:rPr>
+          <w:rFonts w:ascii="Times New Roman" w:hAnsi="Times New Roman" w:cs="Times New Roman"/>
+          <w:i/>
+          <w:iCs/>
+          <w:sz w:val="24"/>
+          <w:szCs w:val="24"/>
+        </w:rPr>
+        <w:t>()</w:t>
       </w:r>
       <w:r>
         <w:rPr>
@@ -4475,6 +4892,7 @@
         </w:rPr>
         <w:t xml:space="preserve">Mas é claro que, como essa é uma coisa muito comum de se fazer, existe um </w:t>
       </w:r>
+      <w:proofErr w:type="spellStart"/>
       <w:r>
         <w:rPr>
           <w:rFonts w:ascii="Times New Roman" w:hAnsi="Times New Roman" w:cs="Times New Roman"/>
@@ -4485,6 +4903,7 @@
         </w:rPr>
         <w:t>builtin</w:t>
       </w:r>
+      <w:proofErr w:type="spellEnd"/>
       <w:r>
         <w:rPr>
           <w:rFonts w:ascii="Times New Roman" w:hAnsi="Times New Roman" w:cs="Times New Roman"/>
@@ -4493,6 +4912,7 @@
         </w:rPr>
         <w:t xml:space="preserve"> chamado </w:t>
       </w:r>
+      <w:proofErr w:type="spellStart"/>
       <w:r>
         <w:rPr>
           <w:rFonts w:ascii="Times New Roman" w:hAnsi="Times New Roman" w:cs="Times New Roman"/>
@@ -4503,6 +4923,7 @@
         </w:rPr>
         <w:t>enumerate</w:t>
       </w:r>
+      <w:proofErr w:type="spellEnd"/>
       <w:r>
         <w:rPr>
           <w:rFonts w:ascii="Times New Roman" w:hAnsi="Times New Roman" w:cs="Times New Roman"/>
@@ -4556,6 +4977,7 @@
           <w:szCs w:val="24"/>
         </w:rPr>
       </w:pPr>
+      <w:proofErr w:type="spellStart"/>
       <w:r>
         <w:rPr>
           <w:rFonts w:ascii="Times New Roman" w:hAnsi="Times New Roman" w:cs="Times New Roman"/>
@@ -4566,6 +4988,7 @@
         </w:rPr>
         <w:t>Enumerate</w:t>
       </w:r>
+      <w:proofErr w:type="spellEnd"/>
       <w:r>
         <w:rPr>
           <w:rFonts w:ascii="Times New Roman" w:hAnsi="Times New Roman" w:cs="Times New Roman"/>
@@ -4590,8 +5013,18 @@
           <w:sz w:val="24"/>
           <w:szCs w:val="24"/>
         </w:rPr>
-        <w:t>, é um iteravel</w:t>
-      </w:r>
+        <w:t xml:space="preserve">, é um </w:t>
+      </w:r>
+      <w:proofErr w:type="spellStart"/>
+      <w:r>
+        <w:rPr>
+          <w:rFonts w:ascii="Times New Roman" w:hAnsi="Times New Roman" w:cs="Times New Roman"/>
+          <w:sz w:val="24"/>
+          <w:szCs w:val="24"/>
+        </w:rPr>
+        <w:t>iteravel</w:t>
+      </w:r>
+      <w:proofErr w:type="spellEnd"/>
       <w:r>
         <w:rPr>
           <w:rFonts w:ascii="Times New Roman" w:hAnsi="Times New Roman" w:cs="Times New Roman"/>
@@ -4608,6 +5041,7 @@
         </w:rPr>
         <w:t xml:space="preserve"> É um gerador </w:t>
       </w:r>
+      <w:proofErr w:type="spellStart"/>
       <w:r>
         <w:rPr>
           <w:rFonts w:ascii="Times New Roman" w:hAnsi="Times New Roman" w:cs="Times New Roman"/>
@@ -4618,6 +5052,7 @@
         </w:rPr>
         <w:t>lazy</w:t>
       </w:r>
+      <w:proofErr w:type="spellEnd"/>
       <w:r>
         <w:rPr>
           <w:rFonts w:ascii="Times New Roman" w:hAnsi="Times New Roman" w:cs="Times New Roman"/>
@@ -4722,6 +5157,7 @@
         </w:rPr>
         <w:t xml:space="preserve">, ambos são </w:t>
       </w:r>
+      <w:proofErr w:type="spellStart"/>
       <w:r>
         <w:rPr>
           <w:rFonts w:ascii="Times New Roman" w:hAnsi="Times New Roman" w:cs="Times New Roman"/>
@@ -4732,6 +5168,7 @@
         </w:rPr>
         <w:t>lazy</w:t>
       </w:r>
+      <w:proofErr w:type="spellEnd"/>
       <w:r>
         <w:rPr>
           <w:rFonts w:ascii="Times New Roman" w:hAnsi="Times New Roman" w:cs="Times New Roman"/>
@@ -4811,15 +5248,27 @@
           <w:szCs w:val="24"/>
         </w:rPr>
       </w:pPr>
-      <w:r>
-        <w:rPr>
-          <w:rFonts w:ascii="Times New Roman" w:hAnsi="Times New Roman" w:cs="Times New Roman"/>
-          <w:i/>
-          <w:iCs/>
-          <w:sz w:val="24"/>
-          <w:szCs w:val="24"/>
-        </w:rPr>
-        <w:t>List()</w:t>
+      <w:proofErr w:type="spellStart"/>
+      <w:r>
+        <w:rPr>
+          <w:rFonts w:ascii="Times New Roman" w:hAnsi="Times New Roman" w:cs="Times New Roman"/>
+          <w:i/>
+          <w:iCs/>
+          <w:sz w:val="24"/>
+          <w:szCs w:val="24"/>
+        </w:rPr>
+        <w:t>List</w:t>
+      </w:r>
+      <w:proofErr w:type="spellEnd"/>
+      <w:r>
+        <w:rPr>
+          <w:rFonts w:ascii="Times New Roman" w:hAnsi="Times New Roman" w:cs="Times New Roman"/>
+          <w:i/>
+          <w:iCs/>
+          <w:sz w:val="24"/>
+          <w:szCs w:val="24"/>
+        </w:rPr>
+        <w:t>()</w:t>
       </w:r>
       <w:r>
         <w:rPr>
@@ -4847,15 +5296,27 @@
         </w:rPr>
         <w:t xml:space="preserve"> e o </w:t>
       </w:r>
-      <w:r>
-        <w:rPr>
-          <w:rFonts w:ascii="Times New Roman" w:hAnsi="Times New Roman" w:cs="Times New Roman"/>
-          <w:i/>
-          <w:iCs/>
-          <w:sz w:val="24"/>
-          <w:szCs w:val="24"/>
-        </w:rPr>
-        <w:t>enumerate()</w:t>
+      <w:proofErr w:type="spellStart"/>
+      <w:r>
+        <w:rPr>
+          <w:rFonts w:ascii="Times New Roman" w:hAnsi="Times New Roman" w:cs="Times New Roman"/>
+          <w:i/>
+          <w:iCs/>
+          <w:sz w:val="24"/>
+          <w:szCs w:val="24"/>
+        </w:rPr>
+        <w:t>enumerate</w:t>
+      </w:r>
+      <w:proofErr w:type="spellEnd"/>
+      <w:r>
+        <w:rPr>
+          <w:rFonts w:ascii="Times New Roman" w:hAnsi="Times New Roman" w:cs="Times New Roman"/>
+          <w:i/>
+          <w:iCs/>
+          <w:sz w:val="24"/>
+          <w:szCs w:val="24"/>
+        </w:rPr>
+        <w:t>()</w:t>
       </w:r>
       <w:r>
         <w:rPr>
@@ -4959,15 +5420,27 @@
         </w:rPr>
         <w:t xml:space="preserve">O mesmo vale para </w:t>
       </w:r>
-      <w:r>
-        <w:rPr>
-          <w:rFonts w:ascii="Times New Roman" w:hAnsi="Times New Roman" w:cs="Times New Roman"/>
-          <w:i/>
-          <w:iCs/>
-          <w:sz w:val="24"/>
-          <w:szCs w:val="24"/>
-        </w:rPr>
-        <w:t>enumerate()</w:t>
+      <w:proofErr w:type="spellStart"/>
+      <w:r>
+        <w:rPr>
+          <w:rFonts w:ascii="Times New Roman" w:hAnsi="Times New Roman" w:cs="Times New Roman"/>
+          <w:i/>
+          <w:iCs/>
+          <w:sz w:val="24"/>
+          <w:szCs w:val="24"/>
+        </w:rPr>
+        <w:t>enumerate</w:t>
+      </w:r>
+      <w:proofErr w:type="spellEnd"/>
+      <w:r>
+        <w:rPr>
+          <w:rFonts w:ascii="Times New Roman" w:hAnsi="Times New Roman" w:cs="Times New Roman"/>
+          <w:i/>
+          <w:iCs/>
+          <w:sz w:val="24"/>
+          <w:szCs w:val="24"/>
+        </w:rPr>
+        <w:t>()</w:t>
       </w:r>
       <w:r>
         <w:rPr>
@@ -5055,15 +5528,27 @@
         </w:rPr>
         <w:t xml:space="preserve">Contudo, com o </w:t>
       </w:r>
-      <w:r>
-        <w:rPr>
-          <w:rFonts w:ascii="Times New Roman" w:hAnsi="Times New Roman" w:cs="Times New Roman"/>
-          <w:i/>
-          <w:iCs/>
-          <w:sz w:val="24"/>
-          <w:szCs w:val="24"/>
-        </w:rPr>
-        <w:t>enumerate()</w:t>
+      <w:proofErr w:type="spellStart"/>
+      <w:r>
+        <w:rPr>
+          <w:rFonts w:ascii="Times New Roman" w:hAnsi="Times New Roman" w:cs="Times New Roman"/>
+          <w:i/>
+          <w:iCs/>
+          <w:sz w:val="24"/>
+          <w:szCs w:val="24"/>
+        </w:rPr>
+        <w:t>enumerate</w:t>
+      </w:r>
+      <w:proofErr w:type="spellEnd"/>
+      <w:r>
+        <w:rPr>
+          <w:rFonts w:ascii="Times New Roman" w:hAnsi="Times New Roman" w:cs="Times New Roman"/>
+          <w:i/>
+          <w:iCs/>
+          <w:sz w:val="24"/>
+          <w:szCs w:val="24"/>
+        </w:rPr>
+        <w:t>()</w:t>
       </w:r>
       <w:r>
         <w:rPr>
@@ -5091,6 +5576,7 @@
         </w:rPr>
         <w:t xml:space="preserve">, quando usamos o for ele já automaticamente cria essas tuplas (na medida do necessário, já que ele é </w:t>
       </w:r>
+      <w:proofErr w:type="spellStart"/>
       <w:r>
         <w:rPr>
           <w:rFonts w:ascii="Times New Roman" w:hAnsi="Times New Roman" w:cs="Times New Roman"/>
@@ -5101,6 +5587,7 @@
         </w:rPr>
         <w:t>lazy</w:t>
       </w:r>
+      <w:proofErr w:type="spellEnd"/>
       <w:r>
         <w:rPr>
           <w:rFonts w:ascii="Times New Roman" w:hAnsi="Times New Roman" w:cs="Times New Roman"/>
@@ -6073,6 +6560,7 @@
         </w:rPr>
         <w:t xml:space="preserve">O que são </w:t>
       </w:r>
+      <w:proofErr w:type="spellStart"/>
       <w:r>
         <w:rPr>
           <w:rFonts w:ascii="Times New Roman" w:hAnsi="Times New Roman" w:cs="Times New Roman"/>
@@ -6083,6 +6571,7 @@
         </w:rPr>
         <w:t>enumerated</w:t>
       </w:r>
+      <w:proofErr w:type="spellEnd"/>
       <w:r>
         <w:rPr>
           <w:rFonts w:ascii="Times New Roman" w:hAnsi="Times New Roman" w:cs="Times New Roman"/>
@@ -6173,6 +6662,7 @@
         </w:rPr>
         <w:t xml:space="preserve">Utilizar a função </w:t>
       </w:r>
+      <w:proofErr w:type="spellStart"/>
       <w:r>
         <w:rPr>
           <w:rFonts w:ascii="Times New Roman" w:hAnsi="Times New Roman" w:cs="Times New Roman"/>
@@ -6183,6 +6673,7 @@
         </w:rPr>
         <w:t>len</w:t>
       </w:r>
+      <w:proofErr w:type="spellEnd"/>
       <w:r>
         <w:rPr>
           <w:rFonts w:ascii="Times New Roman" w:hAnsi="Times New Roman" w:cs="Times New Roman"/>
@@ -6263,15 +6754,27 @@
         </w:rPr>
         <w:t xml:space="preserve"> </w:t>
       </w:r>
-      <w:r>
-        <w:rPr>
-          <w:rFonts w:ascii="Times New Roman" w:hAnsi="Times New Roman" w:cs="Times New Roman"/>
-          <w:i/>
-          <w:iCs/>
-          <w:sz w:val="24"/>
-          <w:szCs w:val="24"/>
-        </w:rPr>
-        <w:t>Sorted(variável)</w:t>
+      <w:proofErr w:type="spellStart"/>
+      <w:r>
+        <w:rPr>
+          <w:rFonts w:ascii="Times New Roman" w:hAnsi="Times New Roman" w:cs="Times New Roman"/>
+          <w:i/>
+          <w:iCs/>
+          <w:sz w:val="24"/>
+          <w:szCs w:val="24"/>
+        </w:rPr>
+        <w:t>Sorted</w:t>
+      </w:r>
+      <w:proofErr w:type="spellEnd"/>
+      <w:r>
+        <w:rPr>
+          <w:rFonts w:ascii="Times New Roman" w:hAnsi="Times New Roman" w:cs="Times New Roman"/>
+          <w:i/>
+          <w:iCs/>
+          <w:sz w:val="24"/>
+          <w:szCs w:val="24"/>
+        </w:rPr>
+        <w:t>(variável)</w:t>
       </w:r>
       <w:r>
         <w:rPr>
@@ -6367,15 +6870,27 @@
         </w:rPr>
         <w:t xml:space="preserve"> </w:t>
       </w:r>
-      <w:r>
-        <w:rPr>
-          <w:rFonts w:ascii="Times New Roman" w:hAnsi="Times New Roman" w:cs="Times New Roman"/>
-          <w:i/>
-          <w:iCs/>
-          <w:sz w:val="24"/>
-          <w:szCs w:val="24"/>
-        </w:rPr>
-        <w:t>Reversed(variável)</w:t>
+      <w:proofErr w:type="spellStart"/>
+      <w:r>
+        <w:rPr>
+          <w:rFonts w:ascii="Times New Roman" w:hAnsi="Times New Roman" w:cs="Times New Roman"/>
+          <w:i/>
+          <w:iCs/>
+          <w:sz w:val="24"/>
+          <w:szCs w:val="24"/>
+        </w:rPr>
+        <w:t>Reversed</w:t>
+      </w:r>
+      <w:proofErr w:type="spellEnd"/>
+      <w:r>
+        <w:rPr>
+          <w:rFonts w:ascii="Times New Roman" w:hAnsi="Times New Roman" w:cs="Times New Roman"/>
+          <w:i/>
+          <w:iCs/>
+          <w:sz w:val="24"/>
+          <w:szCs w:val="24"/>
+        </w:rPr>
+        <w:t>(variável)</w:t>
       </w:r>
       <w:r>
         <w:rPr>
@@ -6385,15 +6900,27 @@
         </w:rPr>
         <w:t xml:space="preserve">: O contrário do </w:t>
       </w:r>
-      <w:r>
-        <w:rPr>
-          <w:rFonts w:ascii="Times New Roman" w:hAnsi="Times New Roman" w:cs="Times New Roman"/>
-          <w:i/>
-          <w:iCs/>
-          <w:sz w:val="24"/>
-          <w:szCs w:val="24"/>
-        </w:rPr>
-        <w:t>sorted()</w:t>
+      <w:proofErr w:type="spellStart"/>
+      <w:r>
+        <w:rPr>
+          <w:rFonts w:ascii="Times New Roman" w:hAnsi="Times New Roman" w:cs="Times New Roman"/>
+          <w:i/>
+          <w:iCs/>
+          <w:sz w:val="24"/>
+          <w:szCs w:val="24"/>
+        </w:rPr>
+        <w:t>sorted</w:t>
+      </w:r>
+      <w:proofErr w:type="spellEnd"/>
+      <w:r>
+        <w:rPr>
+          <w:rFonts w:ascii="Times New Roman" w:hAnsi="Times New Roman" w:cs="Times New Roman"/>
+          <w:i/>
+          <w:iCs/>
+          <w:sz w:val="24"/>
+          <w:szCs w:val="24"/>
+        </w:rPr>
+        <w:t>()</w:t>
       </w:r>
       <w:r>
         <w:rPr>
@@ -6496,17 +7023,47 @@
           <w:sz w:val="24"/>
           <w:szCs w:val="24"/>
         </w:rPr>
-        <w:t xml:space="preserve">Devolve um iterador, portanto devemos utilizar o </w:t>
-      </w:r>
-      <w:r>
-        <w:rPr>
-          <w:rFonts w:ascii="Times New Roman" w:hAnsi="Times New Roman" w:cs="Times New Roman"/>
-          <w:i/>
-          <w:iCs/>
-          <w:sz w:val="24"/>
-          <w:szCs w:val="24"/>
-        </w:rPr>
-        <w:t>list()</w:t>
+        <w:t xml:space="preserve">Devolve um </w:t>
+      </w:r>
+      <w:proofErr w:type="spellStart"/>
+      <w:r>
+        <w:rPr>
+          <w:rFonts w:ascii="Times New Roman" w:hAnsi="Times New Roman" w:cs="Times New Roman"/>
+          <w:sz w:val="24"/>
+          <w:szCs w:val="24"/>
+        </w:rPr>
+        <w:t>iterador</w:t>
+      </w:r>
+      <w:proofErr w:type="spellEnd"/>
+      <w:r>
+        <w:rPr>
+          <w:rFonts w:ascii="Times New Roman" w:hAnsi="Times New Roman" w:cs="Times New Roman"/>
+          <w:sz w:val="24"/>
+          <w:szCs w:val="24"/>
+        </w:rPr>
+        <w:t xml:space="preserve">, portanto devemos utilizar o </w:t>
+      </w:r>
+      <w:proofErr w:type="spellStart"/>
+      <w:r>
+        <w:rPr>
+          <w:rFonts w:ascii="Times New Roman" w:hAnsi="Times New Roman" w:cs="Times New Roman"/>
+          <w:i/>
+          <w:iCs/>
+          <w:sz w:val="24"/>
+          <w:szCs w:val="24"/>
+        </w:rPr>
+        <w:t>list</w:t>
+      </w:r>
+      <w:proofErr w:type="spellEnd"/>
+      <w:r>
+        <w:rPr>
+          <w:rFonts w:ascii="Times New Roman" w:hAnsi="Times New Roman" w:cs="Times New Roman"/>
+          <w:i/>
+          <w:iCs/>
+          <w:sz w:val="24"/>
+          <w:szCs w:val="24"/>
+        </w:rPr>
+        <w:t>()</w:t>
       </w:r>
       <w:r>
         <w:rPr>
@@ -6594,15 +7151,27 @@
         </w:rPr>
         <w:t xml:space="preserve">Porém, se tivéssemos olhado na documentação, veríamos que o próprio </w:t>
       </w:r>
-      <w:r>
-        <w:rPr>
-          <w:rFonts w:ascii="Times New Roman" w:hAnsi="Times New Roman" w:cs="Times New Roman"/>
-          <w:i/>
-          <w:iCs/>
-          <w:sz w:val="24"/>
-          <w:szCs w:val="24"/>
-        </w:rPr>
-        <w:t>sorted()</w:t>
+      <w:proofErr w:type="spellStart"/>
+      <w:r>
+        <w:rPr>
+          <w:rFonts w:ascii="Times New Roman" w:hAnsi="Times New Roman" w:cs="Times New Roman"/>
+          <w:i/>
+          <w:iCs/>
+          <w:sz w:val="24"/>
+          <w:szCs w:val="24"/>
+        </w:rPr>
+        <w:t>sorted</w:t>
+      </w:r>
+      <w:proofErr w:type="spellEnd"/>
+      <w:r>
+        <w:rPr>
+          <w:rFonts w:ascii="Times New Roman" w:hAnsi="Times New Roman" w:cs="Times New Roman"/>
+          <w:i/>
+          <w:iCs/>
+          <w:sz w:val="24"/>
+          <w:szCs w:val="24"/>
+        </w:rPr>
+        <w:t>()</w:t>
       </w:r>
       <w:r>
         <w:rPr>
@@ -6690,15 +7259,27 @@
         </w:rPr>
         <w:t xml:space="preserve">O mesmo resultado pode ser obtido se utilizarmos o </w:t>
       </w:r>
-      <w:r>
-        <w:rPr>
-          <w:rFonts w:ascii="Times New Roman" w:hAnsi="Times New Roman" w:cs="Times New Roman"/>
-          <w:i/>
-          <w:iCs/>
-          <w:sz w:val="24"/>
-          <w:szCs w:val="24"/>
-        </w:rPr>
-        <w:t>list()</w:t>
+      <w:proofErr w:type="spellStart"/>
+      <w:r>
+        <w:rPr>
+          <w:rFonts w:ascii="Times New Roman" w:hAnsi="Times New Roman" w:cs="Times New Roman"/>
+          <w:i/>
+          <w:iCs/>
+          <w:sz w:val="24"/>
+          <w:szCs w:val="24"/>
+        </w:rPr>
+        <w:t>list</w:t>
+      </w:r>
+      <w:proofErr w:type="spellEnd"/>
+      <w:r>
+        <w:rPr>
+          <w:rFonts w:ascii="Times New Roman" w:hAnsi="Times New Roman" w:cs="Times New Roman"/>
+          <w:i/>
+          <w:iCs/>
+          <w:sz w:val="24"/>
+          <w:szCs w:val="24"/>
+        </w:rPr>
+        <w:t>()</w:t>
       </w:r>
       <w:r>
         <w:rPr>
@@ -6708,6 +7289,7 @@
         </w:rPr>
         <w:t xml:space="preserve">, </w:t>
       </w:r>
+      <w:proofErr w:type="spellStart"/>
       <w:r>
         <w:rPr>
           <w:rFonts w:ascii="Times New Roman" w:hAnsi="Times New Roman" w:cs="Times New Roman"/>
@@ -6728,6 +7310,7 @@
         </w:rPr>
         <w:t>d</w:t>
       </w:r>
+      <w:proofErr w:type="spellEnd"/>
       <w:r>
         <w:rPr>
           <w:rFonts w:ascii="Times New Roman" w:hAnsi="Times New Roman" w:cs="Times New Roman"/>
@@ -6746,15 +7329,27 @@
         </w:rPr>
         <w:t xml:space="preserve"> e </w:t>
       </w:r>
-      <w:r>
-        <w:rPr>
-          <w:rFonts w:ascii="Times New Roman" w:hAnsi="Times New Roman" w:cs="Times New Roman"/>
-          <w:i/>
-          <w:iCs/>
-          <w:sz w:val="24"/>
-          <w:szCs w:val="24"/>
-        </w:rPr>
-        <w:t>sorted()</w:t>
+      <w:proofErr w:type="spellStart"/>
+      <w:r>
+        <w:rPr>
+          <w:rFonts w:ascii="Times New Roman" w:hAnsi="Times New Roman" w:cs="Times New Roman"/>
+          <w:i/>
+          <w:iCs/>
+          <w:sz w:val="24"/>
+          <w:szCs w:val="24"/>
+        </w:rPr>
+        <w:t>sorted</w:t>
+      </w:r>
+      <w:proofErr w:type="spellEnd"/>
+      <w:r>
+        <w:rPr>
+          <w:rFonts w:ascii="Times New Roman" w:hAnsi="Times New Roman" w:cs="Times New Roman"/>
+          <w:i/>
+          <w:iCs/>
+          <w:sz w:val="24"/>
+          <w:szCs w:val="24"/>
+        </w:rPr>
+        <w:t>()</w:t>
       </w:r>
       <w:r>
         <w:rPr>
@@ -6898,15 +7493,27 @@
           <w:szCs w:val="24"/>
         </w:rPr>
       </w:pPr>
-      <w:r>
-        <w:rPr>
-          <w:rFonts w:ascii="Times New Roman" w:hAnsi="Times New Roman" w:cs="Times New Roman"/>
-          <w:i/>
-          <w:iCs/>
-          <w:sz w:val="24"/>
-          <w:szCs w:val="24"/>
-        </w:rPr>
-        <w:t>Sort()</w:t>
+      <w:proofErr w:type="spellStart"/>
+      <w:r>
+        <w:rPr>
+          <w:rFonts w:ascii="Times New Roman" w:hAnsi="Times New Roman" w:cs="Times New Roman"/>
+          <w:i/>
+          <w:iCs/>
+          <w:sz w:val="24"/>
+          <w:szCs w:val="24"/>
+        </w:rPr>
+        <w:t>Sort</w:t>
+      </w:r>
+      <w:proofErr w:type="spellEnd"/>
+      <w:r>
+        <w:rPr>
+          <w:rFonts w:ascii="Times New Roman" w:hAnsi="Times New Roman" w:cs="Times New Roman"/>
+          <w:i/>
+          <w:iCs/>
+          <w:sz w:val="24"/>
+          <w:szCs w:val="24"/>
+        </w:rPr>
+        <w:t>()</w:t>
       </w:r>
       <w:r>
         <w:rPr>
@@ -7014,8 +7621,9 @@
           <w:szCs w:val="24"/>
           <w:lang w:val="en-US"/>
         </w:rPr>
-        <w:t>he list in place (dentro da variável</w:t>
-      </w:r>
+        <w:t xml:space="preserve">he list in place (dentro da </w:t>
+      </w:r>
+      <w:proofErr w:type="spellStart"/>
       <w:r>
         <w:rPr>
           <w:rFonts w:ascii="Times New Roman" w:hAnsi="Times New Roman" w:cs="Times New Roman"/>
@@ -7023,17 +7631,67 @@
           <w:szCs w:val="24"/>
           <w:lang w:val="en-US"/>
         </w:rPr>
-        <w:t xml:space="preserve">, assim como o </w:t>
-      </w:r>
-      <w:r>
-        <w:rPr>
-          <w:rFonts w:ascii="Times New Roman" w:hAnsi="Times New Roman" w:cs="Times New Roman"/>
-          <w:i/>
-          <w:iCs/>
+        <w:t>variável</w:t>
+      </w:r>
+      <w:proofErr w:type="spellEnd"/>
+      <w:r>
+        <w:rPr>
+          <w:rFonts w:ascii="Times New Roman" w:hAnsi="Times New Roman" w:cs="Times New Roman"/>
           <w:sz w:val="24"/>
           <w:szCs w:val="24"/>
           <w:lang w:val="en-US"/>
         </w:rPr>
+        <w:t xml:space="preserve">, </w:t>
+      </w:r>
+      <w:proofErr w:type="spellStart"/>
+      <w:r>
+        <w:rPr>
+          <w:rFonts w:ascii="Times New Roman" w:hAnsi="Times New Roman" w:cs="Times New Roman"/>
+          <w:sz w:val="24"/>
+          <w:szCs w:val="24"/>
+          <w:lang w:val="en-US"/>
+        </w:rPr>
+        <w:t>assim</w:t>
+      </w:r>
+      <w:proofErr w:type="spellEnd"/>
+      <w:r>
+        <w:rPr>
+          <w:rFonts w:ascii="Times New Roman" w:hAnsi="Times New Roman" w:cs="Times New Roman"/>
+          <w:sz w:val="24"/>
+          <w:szCs w:val="24"/>
+          <w:lang w:val="en-US"/>
+        </w:rPr>
+        <w:t xml:space="preserve"> </w:t>
+      </w:r>
+      <w:proofErr w:type="spellStart"/>
+      <w:r>
+        <w:rPr>
+          <w:rFonts w:ascii="Times New Roman" w:hAnsi="Times New Roman" w:cs="Times New Roman"/>
+          <w:sz w:val="24"/>
+          <w:szCs w:val="24"/>
+          <w:lang w:val="en-US"/>
+        </w:rPr>
+        <w:t>como</w:t>
+      </w:r>
+      <w:proofErr w:type="spellEnd"/>
+      <w:r>
+        <w:rPr>
+          <w:rFonts w:ascii="Times New Roman" w:hAnsi="Times New Roman" w:cs="Times New Roman"/>
+          <w:sz w:val="24"/>
+          <w:szCs w:val="24"/>
+          <w:lang w:val="en-US"/>
+        </w:rPr>
+        <w:t xml:space="preserve"> o </w:t>
+      </w:r>
+      <w:r>
+        <w:rPr>
+          <w:rFonts w:ascii="Times New Roman" w:hAnsi="Times New Roman" w:cs="Times New Roman"/>
+          <w:i/>
+          <w:iCs/>
+          <w:sz w:val="24"/>
+          <w:szCs w:val="24"/>
+          <w:lang w:val="en-US"/>
+        </w:rPr>
         <w:t>sort()</w:t>
       </w:r>
       <w:r>
@@ -7069,7 +7727,27 @@
           <w:szCs w:val="24"/>
           <w:lang w:val="en-US"/>
         </w:rPr>
-        <w:t xml:space="preserve"> O que aprendemos:</w:t>
+        <w:t xml:space="preserve"> O que </w:t>
+      </w:r>
+      <w:proofErr w:type="spellStart"/>
+      <w:r>
+        <w:rPr>
+          <w:rFonts w:ascii="Times New Roman" w:hAnsi="Times New Roman" w:cs="Times New Roman"/>
+          <w:sz w:val="24"/>
+          <w:szCs w:val="24"/>
+          <w:lang w:val="en-US"/>
+        </w:rPr>
+        <w:t>aprendemos</w:t>
+      </w:r>
+      <w:proofErr w:type="spellEnd"/>
+      <w:r>
+        <w:rPr>
+          <w:rFonts w:ascii="Times New Roman" w:hAnsi="Times New Roman" w:cs="Times New Roman"/>
+          <w:sz w:val="24"/>
+          <w:szCs w:val="24"/>
+          <w:lang w:val="en-US"/>
+        </w:rPr>
+        <w:t>:</w:t>
       </w:r>
     </w:p>
     <w:p>
@@ -7096,6 +7774,7 @@
         <w:lastRenderedPageBreak/>
         <w:t xml:space="preserve">Utilizar a função </w:t>
       </w:r>
+      <w:proofErr w:type="spellStart"/>
       <w:r>
         <w:rPr>
           <w:rFonts w:ascii="Times New Roman" w:hAnsi="Times New Roman" w:cs="Times New Roman"/>
@@ -7106,6 +7785,7 @@
         </w:rPr>
         <w:t>sorted</w:t>
       </w:r>
+      <w:proofErr w:type="spellEnd"/>
       <w:r>
         <w:rPr>
           <w:rFonts w:ascii="Times New Roman" w:hAnsi="Times New Roman" w:cs="Times New Roman"/>
@@ -7148,6 +7828,7 @@
         </w:rPr>
         <w:t xml:space="preserve">Usar a função </w:t>
       </w:r>
+      <w:proofErr w:type="spellStart"/>
       <w:r>
         <w:rPr>
           <w:rFonts w:ascii="Times New Roman" w:hAnsi="Times New Roman" w:cs="Times New Roman"/>
@@ -7158,6 +7839,7 @@
         </w:rPr>
         <w:t>sort</w:t>
       </w:r>
+      <w:proofErr w:type="spellEnd"/>
       <w:r>
         <w:rPr>
           <w:rFonts w:ascii="Times New Roman" w:hAnsi="Times New Roman" w:cs="Times New Roman"/>
@@ -7200,6 +7882,7 @@
         </w:rPr>
         <w:t xml:space="preserve">Utilizar a função </w:t>
       </w:r>
+      <w:proofErr w:type="spellStart"/>
       <w:r>
         <w:rPr>
           <w:rFonts w:ascii="Times New Roman" w:hAnsi="Times New Roman" w:cs="Times New Roman"/>
@@ -7210,6 +7893,7 @@
         </w:rPr>
         <w:t>reversed</w:t>
       </w:r>
+      <w:proofErr w:type="spellEnd"/>
       <w:r>
         <w:rPr>
           <w:rFonts w:ascii="Times New Roman" w:hAnsi="Times New Roman" w:cs="Times New Roman"/>
@@ -7306,15 +7990,27 @@
         </w:rPr>
         <w:t xml:space="preserve">Existem determinadas situações onde você quer que as informações venham à medida do pedido, e não que seja tudo entregue de uma vez, por isso o </w:t>
       </w:r>
-      <w:r>
-        <w:rPr>
-          <w:rFonts w:ascii="Times New Roman" w:hAnsi="Times New Roman" w:cs="Times New Roman"/>
-          <w:i/>
-          <w:iCs/>
-          <w:sz w:val="24"/>
-          <w:szCs w:val="24"/>
-        </w:rPr>
-        <w:t>reversed()</w:t>
+      <w:proofErr w:type="spellStart"/>
+      <w:r>
+        <w:rPr>
+          <w:rFonts w:ascii="Times New Roman" w:hAnsi="Times New Roman" w:cs="Times New Roman"/>
+          <w:i/>
+          <w:iCs/>
+          <w:sz w:val="24"/>
+          <w:szCs w:val="24"/>
+        </w:rPr>
+        <w:t>reversed</w:t>
+      </w:r>
+      <w:proofErr w:type="spellEnd"/>
+      <w:r>
+        <w:rPr>
+          <w:rFonts w:ascii="Times New Roman" w:hAnsi="Times New Roman" w:cs="Times New Roman"/>
+          <w:i/>
+          <w:iCs/>
+          <w:sz w:val="24"/>
+          <w:szCs w:val="24"/>
+        </w:rPr>
+        <w:t>()</w:t>
       </w:r>
       <w:r>
         <w:rPr>
@@ -7324,15 +8020,27 @@
         </w:rPr>
         <w:t xml:space="preserve"> vai te entregando aos poucos, já o </w:t>
       </w:r>
-      <w:r>
-        <w:rPr>
-          <w:rFonts w:ascii="Times New Roman" w:hAnsi="Times New Roman" w:cs="Times New Roman"/>
-          <w:i/>
-          <w:iCs/>
-          <w:sz w:val="24"/>
-          <w:szCs w:val="24"/>
-        </w:rPr>
-        <w:t>sorted()</w:t>
+      <w:proofErr w:type="spellStart"/>
+      <w:r>
+        <w:rPr>
+          <w:rFonts w:ascii="Times New Roman" w:hAnsi="Times New Roman" w:cs="Times New Roman"/>
+          <w:i/>
+          <w:iCs/>
+          <w:sz w:val="24"/>
+          <w:szCs w:val="24"/>
+        </w:rPr>
+        <w:t>sorted</w:t>
+      </w:r>
+      <w:proofErr w:type="spellEnd"/>
+      <w:r>
+        <w:rPr>
+          <w:rFonts w:ascii="Times New Roman" w:hAnsi="Times New Roman" w:cs="Times New Roman"/>
+          <w:i/>
+          <w:iCs/>
+          <w:sz w:val="24"/>
+          <w:szCs w:val="24"/>
+        </w:rPr>
+        <w:t>()</w:t>
       </w:r>
       <w:r>
         <w:rPr>
@@ -7372,7 +8080,43 @@
           <w:sz w:val="24"/>
           <w:szCs w:val="24"/>
         </w:rPr>
-        <w:t>O sorted() também coloca str em ordem crescente, já que toda str possui uma len().</w:t>
+        <w:t xml:space="preserve">O </w:t>
+      </w:r>
+      <w:proofErr w:type="spellStart"/>
+      <w:r>
+        <w:rPr>
+          <w:rFonts w:ascii="Times New Roman" w:hAnsi="Times New Roman" w:cs="Times New Roman"/>
+          <w:sz w:val="24"/>
+          <w:szCs w:val="24"/>
+        </w:rPr>
+        <w:t>sorted</w:t>
+      </w:r>
+      <w:proofErr w:type="spellEnd"/>
+      <w:r>
+        <w:rPr>
+          <w:rFonts w:ascii="Times New Roman" w:hAnsi="Times New Roman" w:cs="Times New Roman"/>
+          <w:sz w:val="24"/>
+          <w:szCs w:val="24"/>
+        </w:rPr>
+        <w:t xml:space="preserve">() também coloca str em ordem crescente, já que toda str possui uma </w:t>
+      </w:r>
+      <w:proofErr w:type="spellStart"/>
+      <w:r>
+        <w:rPr>
+          <w:rFonts w:ascii="Times New Roman" w:hAnsi="Times New Roman" w:cs="Times New Roman"/>
+          <w:sz w:val="24"/>
+          <w:szCs w:val="24"/>
+        </w:rPr>
+        <w:t>len</w:t>
+      </w:r>
+      <w:proofErr w:type="spellEnd"/>
+      <w:r>
+        <w:rPr>
+          <w:rFonts w:ascii="Times New Roman" w:hAnsi="Times New Roman" w:cs="Times New Roman"/>
+          <w:sz w:val="24"/>
+          <w:szCs w:val="24"/>
+        </w:rPr>
+        <w:t>().</w:t>
       </w:r>
     </w:p>
     <w:p>
@@ -7444,7 +8188,79 @@
           <w:sz w:val="24"/>
           <w:szCs w:val="24"/>
         </w:rPr>
-        <w:t>Para corrigir esse problema, podemos passar uma key para o sorted() dizendo o que queremos que ele compare para fazer a ordenação. No caso de contas bancárias, podemos definir a key=extrai_saldo:</w:t>
+        <w:t xml:space="preserve">Para corrigir esse problema, podemos passar uma </w:t>
+      </w:r>
+      <w:proofErr w:type="spellStart"/>
+      <w:r>
+        <w:rPr>
+          <w:rFonts w:ascii="Times New Roman" w:hAnsi="Times New Roman" w:cs="Times New Roman"/>
+          <w:sz w:val="24"/>
+          <w:szCs w:val="24"/>
+        </w:rPr>
+        <w:t>key</w:t>
+      </w:r>
+      <w:proofErr w:type="spellEnd"/>
+      <w:r>
+        <w:rPr>
+          <w:rFonts w:ascii="Times New Roman" w:hAnsi="Times New Roman" w:cs="Times New Roman"/>
+          <w:sz w:val="24"/>
+          <w:szCs w:val="24"/>
+        </w:rPr>
+        <w:t xml:space="preserve"> para o </w:t>
+      </w:r>
+      <w:proofErr w:type="spellStart"/>
+      <w:r>
+        <w:rPr>
+          <w:rFonts w:ascii="Times New Roman" w:hAnsi="Times New Roman" w:cs="Times New Roman"/>
+          <w:sz w:val="24"/>
+          <w:szCs w:val="24"/>
+        </w:rPr>
+        <w:t>sorted</w:t>
+      </w:r>
+      <w:proofErr w:type="spellEnd"/>
+      <w:r>
+        <w:rPr>
+          <w:rFonts w:ascii="Times New Roman" w:hAnsi="Times New Roman" w:cs="Times New Roman"/>
+          <w:sz w:val="24"/>
+          <w:szCs w:val="24"/>
+        </w:rPr>
+        <w:t xml:space="preserve">() dizendo o que queremos que ele compare para fazer a ordenação. No caso de contas bancárias, podemos definir a </w:t>
+      </w:r>
+      <w:proofErr w:type="spellStart"/>
+      <w:r>
+        <w:rPr>
+          <w:rFonts w:ascii="Times New Roman" w:hAnsi="Times New Roman" w:cs="Times New Roman"/>
+          <w:sz w:val="24"/>
+          <w:szCs w:val="24"/>
+        </w:rPr>
+        <w:t>key</w:t>
+      </w:r>
+      <w:proofErr w:type="spellEnd"/>
+      <w:r>
+        <w:rPr>
+          <w:rFonts w:ascii="Times New Roman" w:hAnsi="Times New Roman" w:cs="Times New Roman"/>
+          <w:sz w:val="24"/>
+          <w:szCs w:val="24"/>
+        </w:rPr>
+        <w:t>=</w:t>
+      </w:r>
+      <w:proofErr w:type="spellStart"/>
+      <w:r>
+        <w:rPr>
+          <w:rFonts w:ascii="Times New Roman" w:hAnsi="Times New Roman" w:cs="Times New Roman"/>
+          <w:sz w:val="24"/>
+          <w:szCs w:val="24"/>
+        </w:rPr>
+        <w:t>extrai_saldo</w:t>
+      </w:r>
+      <w:proofErr w:type="spellEnd"/>
+      <w:r>
+        <w:rPr>
+          <w:rFonts w:ascii="Times New Roman" w:hAnsi="Times New Roman" w:cs="Times New Roman"/>
+          <w:sz w:val="24"/>
+          <w:szCs w:val="24"/>
+        </w:rPr>
+        <w:t>:</w:t>
       </w:r>
     </w:p>
     <w:p>
@@ -7522,7 +8338,43 @@
           <w:sz w:val="24"/>
           <w:szCs w:val="24"/>
         </w:rPr>
-        <w:t>Porém, como podemos ver, precisamos criar um método para fazer isso, onde ele retorna o saldo, caso contrário dará erro. Outra ressalva é o fato de o sorted() retornar a representação e não o valor. Para resolver isso basta colocar um for:</w:t>
+        <w:t xml:space="preserve">Porém, como podemos ver, precisamos criar um método para fazer isso, onde ele retorna o saldo, caso contrário dará erro. Outra ressalva é o fato de o </w:t>
+      </w:r>
+      <w:proofErr w:type="spellStart"/>
+      <w:r>
+        <w:rPr>
+          <w:rFonts w:ascii="Times New Roman" w:hAnsi="Times New Roman" w:cs="Times New Roman"/>
+          <w:sz w:val="24"/>
+          <w:szCs w:val="24"/>
+        </w:rPr>
+        <w:t>sorted</w:t>
+      </w:r>
+      <w:proofErr w:type="spellEnd"/>
+      <w:r>
+        <w:rPr>
+          <w:rFonts w:ascii="Times New Roman" w:hAnsi="Times New Roman" w:cs="Times New Roman"/>
+          <w:sz w:val="24"/>
+          <w:szCs w:val="24"/>
+        </w:rPr>
+        <w:t xml:space="preserve">() retornar </w:t>
+      </w:r>
+      <w:proofErr w:type="gramStart"/>
+      <w:r>
+        <w:rPr>
+          <w:rFonts w:ascii="Times New Roman" w:hAnsi="Times New Roman" w:cs="Times New Roman"/>
+          <w:sz w:val="24"/>
+          <w:szCs w:val="24"/>
+        </w:rPr>
+        <w:t>a</w:t>
+      </w:r>
+      <w:proofErr w:type="gramEnd"/>
+      <w:r>
+        <w:rPr>
+          <w:rFonts w:ascii="Times New Roman" w:hAnsi="Times New Roman" w:cs="Times New Roman"/>
+          <w:sz w:val="24"/>
+          <w:szCs w:val="24"/>
+        </w:rPr>
+        <w:t xml:space="preserve"> representação e não o valor. Para resolver isso basta colocar um for:</w:t>
       </w:r>
     </w:p>
     <w:p>
@@ -7601,7 +8453,25 @@
           <w:sz w:val="24"/>
           <w:szCs w:val="24"/>
         </w:rPr>
-        <w:t>Um problema que temos na imagem acima é o fato de termos utilizado um atributo reservado para fazer o retorno. Para corrigir podemos utilizar attrgetter’s,. Link:</w:t>
+        <w:t xml:space="preserve">Um problema que temos na imagem acima é o fato de termos utilizado um atributo reservado para fazer o retorno. Para corrigir podemos utilizar </w:t>
+      </w:r>
+      <w:proofErr w:type="spellStart"/>
+      <w:r>
+        <w:rPr>
+          <w:rFonts w:ascii="Times New Roman" w:hAnsi="Times New Roman" w:cs="Times New Roman"/>
+          <w:sz w:val="24"/>
+          <w:szCs w:val="24"/>
+        </w:rPr>
+        <w:t>attrgetter’s</w:t>
+      </w:r>
+      <w:proofErr w:type="spellEnd"/>
+      <w:r>
+        <w:rPr>
+          <w:rFonts w:ascii="Times New Roman" w:hAnsi="Times New Roman" w:cs="Times New Roman"/>
+          <w:sz w:val="24"/>
+          <w:szCs w:val="24"/>
+        </w:rPr>
+        <w:t>,. Link:</w:t>
       </w:r>
       <w:r>
         <w:rPr>
@@ -7644,7 +8514,43 @@
           <w:sz w:val="24"/>
           <w:szCs w:val="24"/>
         </w:rPr>
-        <w:t xml:space="preserve">A partir disso, basta importar a função attrgetter da biblioteca operator. </w:t>
+        <w:t xml:space="preserve">A partir disso, basta importar a função </w:t>
+      </w:r>
+      <w:proofErr w:type="spellStart"/>
+      <w:r>
+        <w:rPr>
+          <w:rFonts w:ascii="Times New Roman" w:hAnsi="Times New Roman" w:cs="Times New Roman"/>
+          <w:sz w:val="24"/>
+          <w:szCs w:val="24"/>
+        </w:rPr>
+        <w:t>attrgetter</w:t>
+      </w:r>
+      <w:proofErr w:type="spellEnd"/>
+      <w:r>
+        <w:rPr>
+          <w:rFonts w:ascii="Times New Roman" w:hAnsi="Times New Roman" w:cs="Times New Roman"/>
+          <w:sz w:val="24"/>
+          <w:szCs w:val="24"/>
+        </w:rPr>
+        <w:t xml:space="preserve"> da biblioteca </w:t>
+      </w:r>
+      <w:proofErr w:type="spellStart"/>
+      <w:r>
+        <w:rPr>
+          <w:rFonts w:ascii="Times New Roman" w:hAnsi="Times New Roman" w:cs="Times New Roman"/>
+          <w:sz w:val="24"/>
+          <w:szCs w:val="24"/>
+        </w:rPr>
+        <w:t>operator</w:t>
+      </w:r>
+      <w:proofErr w:type="spellEnd"/>
+      <w:r>
+        <w:rPr>
+          <w:rFonts w:ascii="Times New Roman" w:hAnsi="Times New Roman" w:cs="Times New Roman"/>
+          <w:sz w:val="24"/>
+          <w:szCs w:val="24"/>
+        </w:rPr>
+        <w:t xml:space="preserve">. </w:t>
       </w:r>
       <w:r>
         <w:rPr>
@@ -7738,7 +8644,25 @@
           <w:sz w:val="24"/>
           <w:szCs w:val="24"/>
         </w:rPr>
-        <w:t xml:space="preserve"> No lugar dela, colocamos attrgetter e passamos como parâmetro o nome do atributo, seja ele privado ou não.</w:t>
+        <w:t xml:space="preserve"> No lugar dela, colocamos </w:t>
+      </w:r>
+      <w:proofErr w:type="spellStart"/>
+      <w:r>
+        <w:rPr>
+          <w:rFonts w:ascii="Times New Roman" w:hAnsi="Times New Roman" w:cs="Times New Roman"/>
+          <w:sz w:val="24"/>
+          <w:szCs w:val="24"/>
+        </w:rPr>
+        <w:t>attrgetter</w:t>
+      </w:r>
+      <w:proofErr w:type="spellEnd"/>
+      <w:r>
+        <w:rPr>
+          <w:rFonts w:ascii="Times New Roman" w:hAnsi="Times New Roman" w:cs="Times New Roman"/>
+          <w:sz w:val="24"/>
+          <w:szCs w:val="24"/>
+        </w:rPr>
+        <w:t xml:space="preserve"> e passamos como parâmetro o nome do atributo, seja ele privado ou não.</w:t>
       </w:r>
     </w:p>
     <w:p>
@@ -7770,7 +8694,43 @@
           <w:sz w:val="24"/>
           <w:szCs w:val="24"/>
         </w:rPr>
-        <w:t xml:space="preserve">__lt__: lessthan (menor que). Método implementado em classes que </w:t>
+        <w:t>__</w:t>
+      </w:r>
+      <w:proofErr w:type="spellStart"/>
+      <w:r>
+        <w:rPr>
+          <w:rFonts w:ascii="Times New Roman" w:hAnsi="Times New Roman" w:cs="Times New Roman"/>
+          <w:sz w:val="24"/>
+          <w:szCs w:val="24"/>
+        </w:rPr>
+        <w:t>lt</w:t>
+      </w:r>
+      <w:proofErr w:type="spellEnd"/>
+      <w:r>
+        <w:rPr>
+          <w:rFonts w:ascii="Times New Roman" w:hAnsi="Times New Roman" w:cs="Times New Roman"/>
+          <w:sz w:val="24"/>
+          <w:szCs w:val="24"/>
+        </w:rPr>
+        <w:t xml:space="preserve">__: </w:t>
+      </w:r>
+      <w:proofErr w:type="spellStart"/>
+      <w:r>
+        <w:rPr>
+          <w:rFonts w:ascii="Times New Roman" w:hAnsi="Times New Roman" w:cs="Times New Roman"/>
+          <w:sz w:val="24"/>
+          <w:szCs w:val="24"/>
+        </w:rPr>
+        <w:t>lessthan</w:t>
+      </w:r>
+      <w:proofErr w:type="spellEnd"/>
+      <w:r>
+        <w:rPr>
+          <w:rFonts w:ascii="Times New Roman" w:hAnsi="Times New Roman" w:cs="Times New Roman"/>
+          <w:sz w:val="24"/>
+          <w:szCs w:val="24"/>
+        </w:rPr>
+        <w:t xml:space="preserve"> (menor que). Método implementado em classes que </w:t>
       </w:r>
       <w:r>
         <w:rPr>
@@ -8045,7 +9005,25 @@
           <w:sz w:val="24"/>
           <w:szCs w:val="24"/>
         </w:rPr>
-        <w:t>Naturalmente, após implementar esse método interno, também podemos fazer operações de “maior que”, uma vez que é o exato oposto de lessthan:</w:t>
+        <w:t xml:space="preserve">Naturalmente, após implementar esse método interno, também podemos fazer operações de “maior que”, uma vez que é o exato oposto de </w:t>
+      </w:r>
+      <w:proofErr w:type="spellStart"/>
+      <w:r>
+        <w:rPr>
+          <w:rFonts w:ascii="Times New Roman" w:hAnsi="Times New Roman" w:cs="Times New Roman"/>
+          <w:sz w:val="24"/>
+          <w:szCs w:val="24"/>
+        </w:rPr>
+        <w:t>lessthan</w:t>
+      </w:r>
+      <w:proofErr w:type="spellEnd"/>
+      <w:r>
+        <w:rPr>
+          <w:rFonts w:ascii="Times New Roman" w:hAnsi="Times New Roman" w:cs="Times New Roman"/>
+          <w:sz w:val="24"/>
+          <w:szCs w:val="24"/>
+        </w:rPr>
+        <w:t>:</w:t>
       </w:r>
     </w:p>
     <w:p>
@@ -8124,7 +9102,25 @@
           <w:szCs w:val="24"/>
         </w:rPr>
         <w:lastRenderedPageBreak/>
-        <w:t>A partir disso, podemos simplesmente utilizar o for para sorted() de cada conta que ele irá imprimir normalmente:</w:t>
+        <w:t xml:space="preserve">A partir disso, podemos simplesmente utilizar o for para </w:t>
+      </w:r>
+      <w:proofErr w:type="spellStart"/>
+      <w:r>
+        <w:rPr>
+          <w:rFonts w:ascii="Times New Roman" w:hAnsi="Times New Roman" w:cs="Times New Roman"/>
+          <w:sz w:val="24"/>
+          <w:szCs w:val="24"/>
+        </w:rPr>
+        <w:t>sorted</w:t>
+      </w:r>
+      <w:proofErr w:type="spellEnd"/>
+      <w:r>
+        <w:rPr>
+          <w:rFonts w:ascii="Times New Roman" w:hAnsi="Times New Roman" w:cs="Times New Roman"/>
+          <w:sz w:val="24"/>
+          <w:szCs w:val="24"/>
+        </w:rPr>
+        <w:t>() de cada conta que ele irá imprimir normalmente:</w:t>
       </w:r>
     </w:p>
     <w:p>
@@ -8202,7 +9198,25 @@
           <w:sz w:val="24"/>
           <w:szCs w:val="24"/>
         </w:rPr>
-        <w:t>Naturalmente, também podemos utilizar os parâmetros que o sorted() suporta, como o reverso=True:</w:t>
+        <w:t xml:space="preserve">Naturalmente, também podemos utilizar os parâmetros que o </w:t>
+      </w:r>
+      <w:proofErr w:type="spellStart"/>
+      <w:r>
+        <w:rPr>
+          <w:rFonts w:ascii="Times New Roman" w:hAnsi="Times New Roman" w:cs="Times New Roman"/>
+          <w:sz w:val="24"/>
+          <w:szCs w:val="24"/>
+        </w:rPr>
+        <w:t>sorted</w:t>
+      </w:r>
+      <w:proofErr w:type="spellEnd"/>
+      <w:r>
+        <w:rPr>
+          <w:rFonts w:ascii="Times New Roman" w:hAnsi="Times New Roman" w:cs="Times New Roman"/>
+          <w:sz w:val="24"/>
+          <w:szCs w:val="24"/>
+        </w:rPr>
+        <w:t>() suporta, como o reverso=True:</w:t>
       </w:r>
     </w:p>
     <w:p>
@@ -8352,8 +9366,18 @@
           <w:sz w:val="24"/>
           <w:szCs w:val="24"/>
         </w:rPr>
-        <w:t>Utilizar o attrgetter</w:t>
-      </w:r>
+        <w:t xml:space="preserve">Utilizar o </w:t>
+      </w:r>
+      <w:proofErr w:type="spellStart"/>
+      <w:r>
+        <w:rPr>
+          <w:rFonts w:ascii="Times New Roman" w:hAnsi="Times New Roman" w:cs="Times New Roman"/>
+          <w:sz w:val="24"/>
+          <w:szCs w:val="24"/>
+        </w:rPr>
+        <w:t>attrgetter</w:t>
+      </w:r>
+      <w:proofErr w:type="spellEnd"/>
     </w:p>
     <w:p>
       <w:pPr>
@@ -8376,7 +9400,61 @@
           <w:sz w:val="24"/>
           <w:szCs w:val="24"/>
         </w:rPr>
-        <w:t>Usar o __lt__: menor que (less than) para comparações</w:t>
+        <w:t>Usar o __</w:t>
+      </w:r>
+      <w:proofErr w:type="spellStart"/>
+      <w:r>
+        <w:rPr>
+          <w:rFonts w:ascii="Times New Roman" w:hAnsi="Times New Roman" w:cs="Times New Roman"/>
+          <w:sz w:val="24"/>
+          <w:szCs w:val="24"/>
+        </w:rPr>
+        <w:t>lt</w:t>
+      </w:r>
+      <w:proofErr w:type="spellEnd"/>
+      <w:r>
+        <w:rPr>
+          <w:rFonts w:ascii="Times New Roman" w:hAnsi="Times New Roman" w:cs="Times New Roman"/>
+          <w:sz w:val="24"/>
+          <w:szCs w:val="24"/>
+        </w:rPr>
+        <w:t>__: menor que (</w:t>
+      </w:r>
+      <w:proofErr w:type="spellStart"/>
+      <w:r>
+        <w:rPr>
+          <w:rFonts w:ascii="Times New Roman" w:hAnsi="Times New Roman" w:cs="Times New Roman"/>
+          <w:sz w:val="24"/>
+          <w:szCs w:val="24"/>
+        </w:rPr>
+        <w:t>less</w:t>
+      </w:r>
+      <w:proofErr w:type="spellEnd"/>
+      <w:r>
+        <w:rPr>
+          <w:rFonts w:ascii="Times New Roman" w:hAnsi="Times New Roman" w:cs="Times New Roman"/>
+          <w:sz w:val="24"/>
+          <w:szCs w:val="24"/>
+        </w:rPr>
+        <w:t xml:space="preserve"> </w:t>
+      </w:r>
+      <w:proofErr w:type="spellStart"/>
+      <w:r>
+        <w:rPr>
+          <w:rFonts w:ascii="Times New Roman" w:hAnsi="Times New Roman" w:cs="Times New Roman"/>
+          <w:sz w:val="24"/>
+          <w:szCs w:val="24"/>
+        </w:rPr>
+        <w:t>than</w:t>
+      </w:r>
+      <w:proofErr w:type="spellEnd"/>
+      <w:r>
+        <w:rPr>
+          <w:rFonts w:ascii="Times New Roman" w:hAnsi="Times New Roman" w:cs="Times New Roman"/>
+          <w:sz w:val="24"/>
+          <w:szCs w:val="24"/>
+        </w:rPr>
+        <w:t>) para comparações</w:t>
       </w:r>
       <w:r>
         <w:rPr>
@@ -8454,7 +9532,25 @@
           <w:sz w:val="24"/>
           <w:szCs w:val="24"/>
         </w:rPr>
-        <w:t>O attrgetter também aceita outros argumentos para poder desempatar quando existem dois números iguais, como no caso de contas bancárias, onde o saldo pode ser igual.</w:t>
+        <w:t xml:space="preserve">O </w:t>
+      </w:r>
+      <w:proofErr w:type="spellStart"/>
+      <w:r>
+        <w:rPr>
+          <w:rFonts w:ascii="Times New Roman" w:hAnsi="Times New Roman" w:cs="Times New Roman"/>
+          <w:sz w:val="24"/>
+          <w:szCs w:val="24"/>
+        </w:rPr>
+        <w:t>attrgetter</w:t>
+      </w:r>
+      <w:proofErr w:type="spellEnd"/>
+      <w:r>
+        <w:rPr>
+          <w:rFonts w:ascii="Times New Roman" w:hAnsi="Times New Roman" w:cs="Times New Roman"/>
+          <w:sz w:val="24"/>
+          <w:szCs w:val="24"/>
+        </w:rPr>
+        <w:t xml:space="preserve"> também aceita outros argumentos para poder desempatar quando existem dois números iguais, como no caso de contas bancárias, onde o saldo pode ser igual.</w:t>
       </w:r>
     </w:p>
     <w:p>
@@ -8478,7 +9574,25 @@
           <w:sz w:val="24"/>
           <w:szCs w:val="24"/>
         </w:rPr>
-        <w:t>Quando o saldo for igual, podemos pedir para o attrgetter desempatar com relação ao código bancário, deixando o que tenha o código menor em primeiro caso duas ou mais contas tenham o mesmo saldo:</w:t>
+        <w:t xml:space="preserve">Quando o saldo for igual, podemos pedir para o </w:t>
+      </w:r>
+      <w:proofErr w:type="spellStart"/>
+      <w:r>
+        <w:rPr>
+          <w:rFonts w:ascii="Times New Roman" w:hAnsi="Times New Roman" w:cs="Times New Roman"/>
+          <w:sz w:val="24"/>
+          <w:szCs w:val="24"/>
+        </w:rPr>
+        <w:t>attrgetter</w:t>
+      </w:r>
+      <w:proofErr w:type="spellEnd"/>
+      <w:r>
+        <w:rPr>
+          <w:rFonts w:ascii="Times New Roman" w:hAnsi="Times New Roman" w:cs="Times New Roman"/>
+          <w:sz w:val="24"/>
+          <w:szCs w:val="24"/>
+        </w:rPr>
+        <w:t xml:space="preserve"> desempatar com relação ao código bancário, deixando o que tenha o código menor em primeiro caso duas ou mais contas tenham o mesmo saldo:</w:t>
       </w:r>
     </w:p>
     <w:p>
@@ -8556,7 +9670,25 @@
           <w:sz w:val="24"/>
           <w:szCs w:val="24"/>
         </w:rPr>
-        <w:t>Outra opção seria implementar isso no próprio __lt__, onde dizemos que se o saldo de uma conta for diferente que o de outra usa e retorna isso, se não, usa o código:</w:t>
+        <w:t>Outra opção seria implementar isso no próprio __</w:t>
+      </w:r>
+      <w:proofErr w:type="spellStart"/>
+      <w:r>
+        <w:rPr>
+          <w:rFonts w:ascii="Times New Roman" w:hAnsi="Times New Roman" w:cs="Times New Roman"/>
+          <w:sz w:val="24"/>
+          <w:szCs w:val="24"/>
+        </w:rPr>
+        <w:t>lt</w:t>
+      </w:r>
+      <w:proofErr w:type="spellEnd"/>
+      <w:r>
+        <w:rPr>
+          <w:rFonts w:ascii="Times New Roman" w:hAnsi="Times New Roman" w:cs="Times New Roman"/>
+          <w:sz w:val="24"/>
+          <w:szCs w:val="24"/>
+        </w:rPr>
+        <w:t>__, onde dizemos que se o saldo de uma conta for diferente que o de outra usa e retorna isso, se não, usa o código:</w:t>
       </w:r>
     </w:p>
     <w:p>
@@ -8822,7 +9954,18 @@
           <w:sz w:val="24"/>
           <w:szCs w:val="24"/>
         </w:rPr>
-        <w:t>total order</w:t>
+        <w:t xml:space="preserve">total </w:t>
+      </w:r>
+      <w:proofErr w:type="spellStart"/>
+      <w:r>
+        <w:rPr>
+          <w:rFonts w:ascii="Times New Roman" w:hAnsi="Times New Roman" w:cs="Times New Roman"/>
+          <w:i/>
+          <w:iCs/>
+          <w:sz w:val="24"/>
+          <w:szCs w:val="24"/>
+        </w:rPr>
+        <w:t>order</w:t>
       </w:r>
       <w:r>
         <w:rPr>
@@ -8834,6 +9977,7 @@
         </w:rPr>
         <w:t>ing</w:t>
       </w:r>
+      <w:proofErr w:type="spellEnd"/>
       <w:r>
         <w:rPr>
           <w:rFonts w:ascii="Times New Roman" w:hAnsi="Times New Roman" w:cs="Times New Roman"/>
@@ -8856,7 +10000,25 @@
           <w:sz w:val="24"/>
           <w:szCs w:val="24"/>
         </w:rPr>
-        <w:t xml:space="preserve"> Link para acessar o functools (ferramentas funcionais) d</w:t>
+        <w:t xml:space="preserve"> Link para acessar o </w:t>
+      </w:r>
+      <w:proofErr w:type="spellStart"/>
+      <w:r>
+        <w:rPr>
+          <w:rFonts w:ascii="Times New Roman" w:hAnsi="Times New Roman" w:cs="Times New Roman"/>
+          <w:sz w:val="24"/>
+          <w:szCs w:val="24"/>
+        </w:rPr>
+        <w:t>functools</w:t>
+      </w:r>
+      <w:proofErr w:type="spellEnd"/>
+      <w:r>
+        <w:rPr>
+          <w:rFonts w:ascii="Times New Roman" w:hAnsi="Times New Roman" w:cs="Times New Roman"/>
+          <w:sz w:val="24"/>
+          <w:szCs w:val="24"/>
+        </w:rPr>
+        <w:t xml:space="preserve"> (ferramentas funcionais) d</w:t>
       </w:r>
       <w:r>
         <w:rPr>
@@ -8874,8 +10036,20 @@
           <w:sz w:val="24"/>
           <w:szCs w:val="24"/>
         </w:rPr>
-        <w:t>total ordering</w:t>
-      </w:r>
+        <w:t xml:space="preserve">total </w:t>
+      </w:r>
+      <w:proofErr w:type="spellStart"/>
+      <w:r>
+        <w:rPr>
+          <w:rFonts w:ascii="Times New Roman" w:hAnsi="Times New Roman" w:cs="Times New Roman"/>
+          <w:i/>
+          <w:iCs/>
+          <w:sz w:val="24"/>
+          <w:szCs w:val="24"/>
+        </w:rPr>
+        <w:t>ordering</w:t>
+      </w:r>
+      <w:proofErr w:type="spellEnd"/>
       <w:r>
         <w:rPr>
           <w:rFonts w:ascii="Times New Roman" w:hAnsi="Times New Roman" w:cs="Times New Roman"/>
@@ -8933,7 +10107,61 @@
           <w:sz w:val="24"/>
           <w:szCs w:val="24"/>
         </w:rPr>
-        <w:t>Basicamente, exemplificando o que foi descrito acima temos que: importar o total_ordering do functools e colocar o decorator, assim:</w:t>
+        <w:t xml:space="preserve">Basicamente, exemplificando o que foi descrito acima temos que: importar o </w:t>
+      </w:r>
+      <w:proofErr w:type="spellStart"/>
+      <w:r>
+        <w:rPr>
+          <w:rFonts w:ascii="Times New Roman" w:hAnsi="Times New Roman" w:cs="Times New Roman"/>
+          <w:sz w:val="24"/>
+          <w:szCs w:val="24"/>
+        </w:rPr>
+        <w:t>total_ordering</w:t>
+      </w:r>
+      <w:proofErr w:type="spellEnd"/>
+      <w:r>
+        <w:rPr>
+          <w:rFonts w:ascii="Times New Roman" w:hAnsi="Times New Roman" w:cs="Times New Roman"/>
+          <w:sz w:val="24"/>
+          <w:szCs w:val="24"/>
+        </w:rPr>
+        <w:t xml:space="preserve"> do </w:t>
+      </w:r>
+      <w:proofErr w:type="spellStart"/>
+      <w:r>
+        <w:rPr>
+          <w:rFonts w:ascii="Times New Roman" w:hAnsi="Times New Roman" w:cs="Times New Roman"/>
+          <w:sz w:val="24"/>
+          <w:szCs w:val="24"/>
+        </w:rPr>
+        <w:t>functools</w:t>
+      </w:r>
+      <w:proofErr w:type="spellEnd"/>
+      <w:r>
+        <w:rPr>
+          <w:rFonts w:ascii="Times New Roman" w:hAnsi="Times New Roman" w:cs="Times New Roman"/>
+          <w:sz w:val="24"/>
+          <w:szCs w:val="24"/>
+        </w:rPr>
+        <w:t xml:space="preserve"> e colocar o </w:t>
+      </w:r>
+      <w:proofErr w:type="spellStart"/>
+      <w:r>
+        <w:rPr>
+          <w:rFonts w:ascii="Times New Roman" w:hAnsi="Times New Roman" w:cs="Times New Roman"/>
+          <w:sz w:val="24"/>
+          <w:szCs w:val="24"/>
+        </w:rPr>
+        <w:t>decorator</w:t>
+      </w:r>
+      <w:proofErr w:type="spellEnd"/>
+      <w:r>
+        <w:rPr>
+          <w:rFonts w:ascii="Times New Roman" w:hAnsi="Times New Roman" w:cs="Times New Roman"/>
+          <w:sz w:val="24"/>
+          <w:szCs w:val="24"/>
+        </w:rPr>
+        <w:t>, assim:</w:t>
       </w:r>
     </w:p>
     <w:p>
@@ -9015,7 +10243,29 @@
           <w:sz w:val="24"/>
           <w:szCs w:val="24"/>
         </w:rPr>
-        <w:t>__eq__</w:t>
+        <w:t>__</w:t>
+      </w:r>
+      <w:proofErr w:type="spellStart"/>
+      <w:r>
+        <w:rPr>
+          <w:rFonts w:ascii="Times New Roman" w:hAnsi="Times New Roman" w:cs="Times New Roman"/>
+          <w:i/>
+          <w:iCs/>
+          <w:sz w:val="24"/>
+          <w:szCs w:val="24"/>
+        </w:rPr>
+        <w:t>eq</w:t>
+      </w:r>
+      <w:proofErr w:type="spellEnd"/>
+      <w:r>
+        <w:rPr>
+          <w:rFonts w:ascii="Times New Roman" w:hAnsi="Times New Roman" w:cs="Times New Roman"/>
+          <w:i/>
+          <w:iCs/>
+          <w:sz w:val="24"/>
+          <w:szCs w:val="24"/>
+        </w:rPr>
+        <w:t>__</w:t>
       </w:r>
       <w:r>
         <w:rPr>
@@ -9033,15 +10283,55 @@
           <w:sz w:val="24"/>
           <w:szCs w:val="24"/>
         </w:rPr>
-        <w:t>__lt__</w:t>
-      </w:r>
-      <w:r>
-        <w:rPr>
-          <w:rFonts w:ascii="Times New Roman" w:hAnsi="Times New Roman" w:cs="Times New Roman"/>
-          <w:sz w:val="24"/>
-          <w:szCs w:val="24"/>
-        </w:rPr>
-        <w:t>, o total_ordering se vira para fazer as outras ordenações de &lt;=/&gt;= dentre outras disponíveis:</w:t>
+        <w:t>__</w:t>
+      </w:r>
+      <w:proofErr w:type="spellStart"/>
+      <w:r>
+        <w:rPr>
+          <w:rFonts w:ascii="Times New Roman" w:hAnsi="Times New Roman" w:cs="Times New Roman"/>
+          <w:i/>
+          <w:iCs/>
+          <w:sz w:val="24"/>
+          <w:szCs w:val="24"/>
+        </w:rPr>
+        <w:t>lt</w:t>
+      </w:r>
+      <w:proofErr w:type="spellEnd"/>
+      <w:r>
+        <w:rPr>
+          <w:rFonts w:ascii="Times New Roman" w:hAnsi="Times New Roman" w:cs="Times New Roman"/>
+          <w:i/>
+          <w:iCs/>
+          <w:sz w:val="24"/>
+          <w:szCs w:val="24"/>
+        </w:rPr>
+        <w:t>__</w:t>
+      </w:r>
+      <w:r>
+        <w:rPr>
+          <w:rFonts w:ascii="Times New Roman" w:hAnsi="Times New Roman" w:cs="Times New Roman"/>
+          <w:sz w:val="24"/>
+          <w:szCs w:val="24"/>
+        </w:rPr>
+        <w:t xml:space="preserve">, o </w:t>
+      </w:r>
+      <w:proofErr w:type="spellStart"/>
+      <w:r>
+        <w:rPr>
+          <w:rFonts w:ascii="Times New Roman" w:hAnsi="Times New Roman" w:cs="Times New Roman"/>
+          <w:sz w:val="24"/>
+          <w:szCs w:val="24"/>
+        </w:rPr>
+        <w:t>total_ordering</w:t>
+      </w:r>
+      <w:proofErr w:type="spellEnd"/>
+      <w:r>
+        <w:rPr>
+          <w:rFonts w:ascii="Times New Roman" w:hAnsi="Times New Roman" w:cs="Times New Roman"/>
+          <w:sz w:val="24"/>
+          <w:szCs w:val="24"/>
+        </w:rPr>
+        <w:t xml:space="preserve"> se vira para fazer as outras ordenações de &lt;=/&gt;= dentre outras disponíveis:</w:t>
       </w:r>
     </w:p>
     <w:p>
@@ -9118,7 +10408,169 @@
           <w:sz w:val="24"/>
           <w:szCs w:val="24"/>
         </w:rPr>
-        <w:t>Não somente o __eq__ e o __lt__ precisam ser implementados, na documentação ele nos dá exemplos de outras implementações que podemos fazer no lugar, o importante mesmo é que tenha pelo menos dois métodos implementados.</w:t>
+        <w:t>Não somente o __</w:t>
+      </w:r>
+      <w:proofErr w:type="spellStart"/>
+      <w:r>
+        <w:rPr>
+          <w:rFonts w:ascii="Times New Roman" w:hAnsi="Times New Roman" w:cs="Times New Roman"/>
+          <w:sz w:val="24"/>
+          <w:szCs w:val="24"/>
+        </w:rPr>
+        <w:t>eq</w:t>
+      </w:r>
+      <w:proofErr w:type="spellEnd"/>
+      <w:r>
+        <w:rPr>
+          <w:rFonts w:ascii="Times New Roman" w:hAnsi="Times New Roman" w:cs="Times New Roman"/>
+          <w:sz w:val="24"/>
+          <w:szCs w:val="24"/>
+        </w:rPr>
+        <w:t>__ e o __</w:t>
+      </w:r>
+      <w:proofErr w:type="spellStart"/>
+      <w:r>
+        <w:rPr>
+          <w:rFonts w:ascii="Times New Roman" w:hAnsi="Times New Roman" w:cs="Times New Roman"/>
+          <w:sz w:val="24"/>
+          <w:szCs w:val="24"/>
+        </w:rPr>
+        <w:t>lt</w:t>
+      </w:r>
+      <w:proofErr w:type="spellEnd"/>
+      <w:r>
+        <w:rPr>
+          <w:rFonts w:ascii="Times New Roman" w:hAnsi="Times New Roman" w:cs="Times New Roman"/>
+          <w:sz w:val="24"/>
+          <w:szCs w:val="24"/>
+        </w:rPr>
+        <w:t>__ precisam ser implementados, na documentação ele nos dá exemplos de outras implementações que podemos fazer no lugar, o importante mesmo é que tenha pelo menos dois métodos implementados.</w:t>
+      </w:r>
+    </w:p>
+    <w:p>
+      <w:pPr>
+        <w:pStyle w:val="PargrafodaLista"/>
+        <w:numPr>
+          <w:ilvl w:val="1"/>
+          <w:numId w:val="1"/>
+        </w:numPr>
+        <w:spacing w:line="360" w:lineRule="auto"/>
+        <w:jc w:val="both"/>
+        <w:rPr>
+          <w:rFonts w:ascii="Times New Roman" w:hAnsi="Times New Roman" w:cs="Times New Roman"/>
+          <w:sz w:val="24"/>
+          <w:szCs w:val="24"/>
+        </w:rPr>
+      </w:pPr>
+      <w:r>
+        <w:rPr>
+          <w:rFonts w:ascii="Times New Roman" w:hAnsi="Times New Roman" w:cs="Times New Roman"/>
+          <w:sz w:val="24"/>
+          <w:szCs w:val="24"/>
+        </w:rPr>
+        <w:t xml:space="preserve"> O que aprendemos:</w:t>
+      </w:r>
+    </w:p>
+    <w:p>
+      <w:pPr>
+        <w:pStyle w:val="PargrafodaLista"/>
+        <w:numPr>
+          <w:ilvl w:val="2"/>
+          <w:numId w:val="1"/>
+        </w:numPr>
+        <w:spacing w:line="360" w:lineRule="auto"/>
+        <w:jc w:val="both"/>
+        <w:rPr>
+          <w:rFonts w:ascii="Times New Roman" w:hAnsi="Times New Roman" w:cs="Times New Roman"/>
+          <w:sz w:val="24"/>
+          <w:szCs w:val="24"/>
+        </w:rPr>
+      </w:pPr>
+      <w:r>
+        <w:rPr>
+          <w:rFonts w:ascii="Times New Roman" w:hAnsi="Times New Roman" w:cs="Times New Roman"/>
+          <w:sz w:val="24"/>
+          <w:szCs w:val="24"/>
+        </w:rPr>
+        <w:t xml:space="preserve">Utilizar vários atributos com o </w:t>
+      </w:r>
+      <w:proofErr w:type="spellStart"/>
+      <w:r>
+        <w:rPr>
+          <w:rFonts w:ascii="Times New Roman" w:hAnsi="Times New Roman" w:cs="Times New Roman"/>
+          <w:sz w:val="24"/>
+          <w:szCs w:val="24"/>
+        </w:rPr>
+        <w:t>attrgetter</w:t>
+      </w:r>
+      <w:proofErr w:type="spellEnd"/>
+      <w:r>
+        <w:rPr>
+          <w:rFonts w:ascii="Times New Roman" w:hAnsi="Times New Roman" w:cs="Times New Roman"/>
+          <w:sz w:val="24"/>
+          <w:szCs w:val="24"/>
+        </w:rPr>
+        <w:t>;</w:t>
+      </w:r>
+    </w:p>
+    <w:p>
+      <w:pPr>
+        <w:pStyle w:val="PargrafodaLista"/>
+        <w:numPr>
+          <w:ilvl w:val="2"/>
+          <w:numId w:val="1"/>
+        </w:numPr>
+        <w:spacing w:line="360" w:lineRule="auto"/>
+        <w:jc w:val="both"/>
+        <w:rPr>
+          <w:rFonts w:ascii="Times New Roman" w:hAnsi="Times New Roman" w:cs="Times New Roman"/>
+          <w:sz w:val="24"/>
+          <w:szCs w:val="24"/>
+        </w:rPr>
+      </w:pPr>
+      <w:r>
+        <w:rPr>
+          <w:rFonts w:ascii="Times New Roman" w:hAnsi="Times New Roman" w:cs="Times New Roman"/>
+          <w:sz w:val="24"/>
+          <w:szCs w:val="24"/>
+        </w:rPr>
+        <w:t xml:space="preserve">O que é </w:t>
+      </w:r>
+      <w:proofErr w:type="spellStart"/>
+      <w:r>
+        <w:rPr>
+          <w:rFonts w:ascii="Times New Roman" w:hAnsi="Times New Roman" w:cs="Times New Roman"/>
+          <w:sz w:val="24"/>
+          <w:szCs w:val="24"/>
+        </w:rPr>
+        <w:t>total_ordering</w:t>
+      </w:r>
+      <w:proofErr w:type="spellEnd"/>
+      <w:r>
+        <w:rPr>
+          <w:rFonts w:ascii="Times New Roman" w:hAnsi="Times New Roman" w:cs="Times New Roman"/>
+          <w:sz w:val="24"/>
+          <w:szCs w:val="24"/>
+        </w:rPr>
+        <w:t xml:space="preserve"> e </w:t>
+      </w:r>
+      <w:proofErr w:type="spellStart"/>
+      <w:r>
+        <w:rPr>
+          <w:rFonts w:ascii="Times New Roman" w:hAnsi="Times New Roman" w:cs="Times New Roman"/>
+          <w:sz w:val="24"/>
+          <w:szCs w:val="24"/>
+        </w:rPr>
+        <w:t>functools</w:t>
+      </w:r>
+      <w:proofErr w:type="spellEnd"/>
+      <w:r>
+        <w:rPr>
+          <w:rFonts w:ascii="Times New Roman" w:hAnsi="Times New Roman" w:cs="Times New Roman"/>
+          <w:sz w:val="24"/>
+          <w:szCs w:val="24"/>
+        </w:rPr>
+        <w:t>.</w:t>
       </w:r>
     </w:p>
     <w:sectPr>

</xml_diff>

<commit_message>
Trabalhando com conjuntos, os sets
Aprendemos o que são sets e suas características
</commit_message>
<xml_diff>
--- a/Python/Python Collections/Anotações/Python Collections.docx
+++ b/Python/Python Collections/Anotações/Python Collections.docx
@@ -8341,7 +8341,6 @@
         <w:t xml:space="preserve">Porém, como podemos ver, precisamos criar um método para fazer isso, onde ele retorna o saldo, caso contrário dará erro. Outra ressalva é o fato de o </w:t>
       </w:r>
       <w:proofErr w:type="spellStart"/>
-      <w:proofErr w:type="gramStart"/>
       <w:r>
         <w:rPr>
           <w:rFonts w:ascii="Times New Roman" w:hAnsi="Times New Roman" w:cs="Times New Roman"/>
@@ -8357,16 +8356,7 @@
           <w:sz w:val="24"/>
           <w:szCs w:val="24"/>
         </w:rPr>
-        <w:t>(</w:t>
-      </w:r>
-      <w:proofErr w:type="gramEnd"/>
-      <w:r>
-        <w:rPr>
-          <w:rFonts w:ascii="Times New Roman" w:hAnsi="Times New Roman" w:cs="Times New Roman"/>
-          <w:sz w:val="24"/>
-          <w:szCs w:val="24"/>
-        </w:rPr>
-        <w:t>) retornar a representação e não o valor. Para resolver isso basta colocar um for:</w:t>
+        <w:t>() retornar a representação e não o valor. Para resolver isso basta colocar um for:</w:t>
       </w:r>
     </w:p>
     <w:p>
@@ -10665,6 +10655,900 @@
         </w:rPr>
         <w:t xml:space="preserve"> </w:t>
       </w:r>
+      <w:r>
+        <w:rPr>
+          <w:rFonts w:ascii="Times New Roman" w:hAnsi="Times New Roman" w:cs="Times New Roman"/>
+          <w:sz w:val="24"/>
+          <w:szCs w:val="24"/>
+        </w:rPr>
+        <w:t>Coleções de elementos quer dizer que diversos elementos estão sendo representados de maneira única.</w:t>
+      </w:r>
+    </w:p>
+    <w:p>
+      <w:pPr>
+        <w:pStyle w:val="PargrafodaLista"/>
+        <w:numPr>
+          <w:ilvl w:val="2"/>
+          <w:numId w:val="2"/>
+        </w:numPr>
+        <w:spacing w:line="360" w:lineRule="auto"/>
+        <w:jc w:val="both"/>
+        <w:rPr>
+          <w:rFonts w:ascii="Times New Roman" w:hAnsi="Times New Roman" w:cs="Times New Roman"/>
+          <w:b/>
+          <w:bCs/>
+          <w:sz w:val="24"/>
+          <w:szCs w:val="24"/>
+          <w:u w:val="single"/>
+        </w:rPr>
+      </w:pPr>
+      <w:r>
+        <w:rPr>
+          <w:rFonts w:ascii="Times New Roman" w:hAnsi="Times New Roman" w:cs="Times New Roman"/>
+          <w:sz w:val="24"/>
+          <w:szCs w:val="24"/>
+        </w:rPr>
+        <w:t>Possuímos diversas maneiras de agrupar elementos, como visto no curso passado com listas “[]” e tuplas “()”</w:t>
+      </w:r>
+      <w:r>
+        <w:rPr>
+          <w:rFonts w:ascii="Times New Roman" w:hAnsi="Times New Roman" w:cs="Times New Roman"/>
+          <w:sz w:val="24"/>
+          <w:szCs w:val="24"/>
+        </w:rPr>
+        <w:t>.</w:t>
+      </w:r>
+    </w:p>
+    <w:p>
+      <w:pPr>
+        <w:pStyle w:val="PargrafodaLista"/>
+        <w:numPr>
+          <w:ilvl w:val="1"/>
+          <w:numId w:val="2"/>
+        </w:numPr>
+        <w:spacing w:line="360" w:lineRule="auto"/>
+        <w:jc w:val="both"/>
+        <w:rPr>
+          <w:rFonts w:ascii="Times New Roman" w:hAnsi="Times New Roman" w:cs="Times New Roman"/>
+          <w:b/>
+          <w:bCs/>
+          <w:sz w:val="24"/>
+          <w:szCs w:val="24"/>
+          <w:u w:val="single"/>
+        </w:rPr>
+      </w:pPr>
+      <w:r>
+        <w:rPr>
+          <w:rFonts w:ascii="Times New Roman" w:hAnsi="Times New Roman" w:cs="Times New Roman"/>
+          <w:sz w:val="24"/>
+          <w:szCs w:val="24"/>
+        </w:rPr>
+        <w:t xml:space="preserve"> </w:t>
+      </w:r>
+      <w:proofErr w:type="spellStart"/>
+      <w:r>
+        <w:rPr>
+          <w:rFonts w:ascii="Times New Roman" w:hAnsi="Times New Roman" w:cs="Times New Roman"/>
+          <w:sz w:val="24"/>
+          <w:szCs w:val="24"/>
+        </w:rPr>
+        <w:t>Copy</w:t>
+      </w:r>
+      <w:proofErr w:type="spellEnd"/>
+      <w:r>
+        <w:rPr>
+          <w:rFonts w:ascii="Times New Roman" w:hAnsi="Times New Roman" w:cs="Times New Roman"/>
+          <w:sz w:val="24"/>
+          <w:szCs w:val="24"/>
+        </w:rPr>
+        <w:t>(): Cria uma cópia rasa de uma lista em outra lista</w:t>
+      </w:r>
+      <w:r>
+        <w:rPr>
+          <w:rFonts w:ascii="Times New Roman" w:hAnsi="Times New Roman" w:cs="Times New Roman"/>
+          <w:sz w:val="24"/>
+          <w:szCs w:val="24"/>
+        </w:rPr>
+        <w:t xml:space="preserve">, sendo assim, não precisando usar o </w:t>
+      </w:r>
+      <w:proofErr w:type="spellStart"/>
+      <w:r>
+        <w:rPr>
+          <w:rFonts w:ascii="Times New Roman" w:hAnsi="Times New Roman" w:cs="Times New Roman"/>
+          <w:sz w:val="24"/>
+          <w:szCs w:val="24"/>
+        </w:rPr>
+        <w:t>extend</w:t>
+      </w:r>
+      <w:proofErr w:type="spellEnd"/>
+      <w:r>
+        <w:rPr>
+          <w:rFonts w:ascii="Times New Roman" w:hAnsi="Times New Roman" w:cs="Times New Roman"/>
+          <w:sz w:val="24"/>
+          <w:szCs w:val="24"/>
+        </w:rPr>
+        <w:t>()</w:t>
+      </w:r>
+      <w:r>
+        <w:rPr>
+          <w:rFonts w:ascii="Times New Roman" w:hAnsi="Times New Roman" w:cs="Times New Roman"/>
+          <w:sz w:val="24"/>
+          <w:szCs w:val="24"/>
+        </w:rPr>
+        <w:t>:</w:t>
+      </w:r>
+    </w:p>
+    <w:p>
+      <w:pPr>
+        <w:spacing w:line="360" w:lineRule="auto"/>
+        <w:jc w:val="center"/>
+        <w:rPr>
+          <w:rFonts w:ascii="Times New Roman" w:hAnsi="Times New Roman" w:cs="Times New Roman"/>
+          <w:b/>
+          <w:bCs/>
+          <w:sz w:val="24"/>
+          <w:szCs w:val="24"/>
+          <w:u w:val="single"/>
+        </w:rPr>
+      </w:pPr>
+      <w:r>
+        <w:rPr>
+          <w:rFonts w:ascii="Times New Roman" w:hAnsi="Times New Roman" w:cs="Times New Roman"/>
+          <w:b/>
+          <w:bCs/>
+          <w:sz w:val="24"/>
+          <w:szCs w:val="24"/>
+          <w:u w:val="single"/>
+        </w:rPr>
+        <w:drawing>
+          <wp:inline distT="0" distB="0" distL="0" distR="0" wp14:anchorId="373B224F" wp14:editId="72A0048B">
+            <wp:extent cx="3362794" cy="2114845"/>
+            <wp:effectExtent l="0" t="0" r="9525" b="0"/>
+            <wp:docPr id="58" name="Imagem 58"/>
+            <wp:cNvGraphicFramePr>
+              <a:graphicFrameLocks xmlns:a="http://schemas.openxmlformats.org/drawingml/2006/main" noChangeAspect="1"/>
+            </wp:cNvGraphicFramePr>
+            <a:graphic xmlns:a="http://schemas.openxmlformats.org/drawingml/2006/main">
+              <a:graphicData uri="http://schemas.openxmlformats.org/drawingml/2006/picture">
+                <pic:pic xmlns:pic="http://schemas.openxmlformats.org/drawingml/2006/picture">
+                  <pic:nvPicPr>
+                    <pic:cNvPr id="1" name=""/>
+                    <pic:cNvPicPr/>
+                  </pic:nvPicPr>
+                  <pic:blipFill>
+                    <a:blip r:embed="rId66"/>
+                    <a:stretch>
+                      <a:fillRect/>
+                    </a:stretch>
+                  </pic:blipFill>
+                  <pic:spPr>
+                    <a:xfrm>
+                      <a:off x="0" y="0"/>
+                      <a:ext cx="3362794" cy="2114845"/>
+                    </a:xfrm>
+                    <a:prstGeom prst="rect">
+                      <a:avLst/>
+                    </a:prstGeom>
+                  </pic:spPr>
+                </pic:pic>
+              </a:graphicData>
+            </a:graphic>
+          </wp:inline>
+        </w:drawing>
+      </w:r>
+    </w:p>
+    <w:p>
+      <w:pPr>
+        <w:pStyle w:val="PargrafodaLista"/>
+        <w:numPr>
+          <w:ilvl w:val="2"/>
+          <w:numId w:val="2"/>
+        </w:numPr>
+        <w:spacing w:line="360" w:lineRule="auto"/>
+        <w:jc w:val="both"/>
+        <w:rPr>
+          <w:rFonts w:ascii="Times New Roman" w:hAnsi="Times New Roman" w:cs="Times New Roman"/>
+          <w:sz w:val="24"/>
+          <w:szCs w:val="24"/>
+        </w:rPr>
+      </w:pPr>
+      <w:r>
+        <w:rPr>
+          <w:rFonts w:ascii="Times New Roman" w:hAnsi="Times New Roman" w:cs="Times New Roman"/>
+          <w:sz w:val="24"/>
+          <w:szCs w:val="24"/>
+        </w:rPr>
+        <w:t>Ser rasa significa que ao fazer a cópia ele não vai recriar o objeto, vai apenas fazer outra referência àquele já existente.</w:t>
+      </w:r>
+    </w:p>
+    <w:p>
+      <w:pPr>
+        <w:pStyle w:val="PargrafodaLista"/>
+        <w:numPr>
+          <w:ilvl w:val="2"/>
+          <w:numId w:val="2"/>
+        </w:numPr>
+        <w:spacing w:line="360" w:lineRule="auto"/>
+        <w:jc w:val="both"/>
+        <w:rPr>
+          <w:rFonts w:ascii="Times New Roman" w:hAnsi="Times New Roman" w:cs="Times New Roman"/>
+          <w:sz w:val="24"/>
+          <w:szCs w:val="24"/>
+        </w:rPr>
+      </w:pPr>
+      <w:r>
+        <w:rPr>
+          <w:rFonts w:ascii="Times New Roman" w:hAnsi="Times New Roman" w:cs="Times New Roman"/>
+          <w:sz w:val="24"/>
+          <w:szCs w:val="24"/>
+        </w:rPr>
+        <w:lastRenderedPageBreak/>
+        <w:t>No exemplo de contas bancárias, se tivermos uma lista com várias contas diferentes, ele não vai fazer uma cópia de cada uma delas, vai apenas criar outra referência à ela.</w:t>
+      </w:r>
+    </w:p>
+    <w:p>
+      <w:pPr>
+        <w:pStyle w:val="PargrafodaLista"/>
+        <w:numPr>
+          <w:ilvl w:val="1"/>
+          <w:numId w:val="2"/>
+        </w:numPr>
+        <w:spacing w:line="360" w:lineRule="auto"/>
+        <w:jc w:val="both"/>
+        <w:rPr>
+          <w:rFonts w:ascii="Times New Roman" w:hAnsi="Times New Roman" w:cs="Times New Roman"/>
+          <w:sz w:val="24"/>
+          <w:szCs w:val="24"/>
+        </w:rPr>
+      </w:pPr>
+      <w:r>
+        <w:rPr>
+          <w:rFonts w:ascii="Times New Roman" w:hAnsi="Times New Roman" w:cs="Times New Roman"/>
+          <w:sz w:val="24"/>
+          <w:szCs w:val="24"/>
+        </w:rPr>
+        <w:t xml:space="preserve"> Se quisermos realmente estender a lista de alunos que já assistiram, aí sim utilizaremos o </w:t>
+      </w:r>
+      <w:proofErr w:type="spellStart"/>
+      <w:r>
+        <w:rPr>
+          <w:rFonts w:ascii="Times New Roman" w:hAnsi="Times New Roman" w:cs="Times New Roman"/>
+          <w:sz w:val="24"/>
+          <w:szCs w:val="24"/>
+        </w:rPr>
+        <w:t>extend</w:t>
+      </w:r>
+      <w:proofErr w:type="spellEnd"/>
+      <w:r>
+        <w:rPr>
+          <w:rFonts w:ascii="Times New Roman" w:hAnsi="Times New Roman" w:cs="Times New Roman"/>
+          <w:sz w:val="24"/>
+          <w:szCs w:val="24"/>
+        </w:rPr>
+        <w:t>():</w:t>
+      </w:r>
+    </w:p>
+    <w:p>
+      <w:pPr>
+        <w:spacing w:line="360" w:lineRule="auto"/>
+        <w:jc w:val="center"/>
+        <w:rPr>
+          <w:rFonts w:ascii="Times New Roman" w:hAnsi="Times New Roman" w:cs="Times New Roman"/>
+          <w:sz w:val="24"/>
+          <w:szCs w:val="24"/>
+        </w:rPr>
+      </w:pPr>
+      <w:r>
+        <w:rPr>
+          <w:rFonts w:ascii="Times New Roman" w:hAnsi="Times New Roman" w:cs="Times New Roman"/>
+          <w:sz w:val="24"/>
+          <w:szCs w:val="24"/>
+        </w:rPr>
+        <w:drawing>
+          <wp:inline distT="0" distB="0" distL="0" distR="0" wp14:anchorId="7873E346" wp14:editId="10E2FCF4">
+            <wp:extent cx="3610479" cy="1076475"/>
+            <wp:effectExtent l="0" t="0" r="9525" b="9525"/>
+            <wp:docPr id="59" name="Imagem 59"/>
+            <wp:cNvGraphicFramePr>
+              <a:graphicFrameLocks xmlns:a="http://schemas.openxmlformats.org/drawingml/2006/main" noChangeAspect="1"/>
+            </wp:cNvGraphicFramePr>
+            <a:graphic xmlns:a="http://schemas.openxmlformats.org/drawingml/2006/main">
+              <a:graphicData uri="http://schemas.openxmlformats.org/drawingml/2006/picture">
+                <pic:pic xmlns:pic="http://schemas.openxmlformats.org/drawingml/2006/picture">
+                  <pic:nvPicPr>
+                    <pic:cNvPr id="1" name=""/>
+                    <pic:cNvPicPr/>
+                  </pic:nvPicPr>
+                  <pic:blipFill>
+                    <a:blip r:embed="rId67"/>
+                    <a:stretch>
+                      <a:fillRect/>
+                    </a:stretch>
+                  </pic:blipFill>
+                  <pic:spPr>
+                    <a:xfrm>
+                      <a:off x="0" y="0"/>
+                      <a:ext cx="3610479" cy="1076475"/>
+                    </a:xfrm>
+                    <a:prstGeom prst="rect">
+                      <a:avLst/>
+                    </a:prstGeom>
+                  </pic:spPr>
+                </pic:pic>
+              </a:graphicData>
+            </a:graphic>
+          </wp:inline>
+        </w:drawing>
+      </w:r>
+    </w:p>
+    <w:p>
+      <w:pPr>
+        <w:pStyle w:val="PargrafodaLista"/>
+        <w:numPr>
+          <w:ilvl w:val="1"/>
+          <w:numId w:val="2"/>
+        </w:numPr>
+        <w:spacing w:line="360" w:lineRule="auto"/>
+        <w:jc w:val="both"/>
+        <w:rPr>
+          <w:rFonts w:ascii="Times New Roman" w:hAnsi="Times New Roman" w:cs="Times New Roman"/>
+          <w:sz w:val="24"/>
+          <w:szCs w:val="24"/>
+        </w:rPr>
+      </w:pPr>
+      <w:r>
+        <w:rPr>
+          <w:rFonts w:ascii="Times New Roman" w:hAnsi="Times New Roman" w:cs="Times New Roman"/>
+          <w:sz w:val="24"/>
+          <w:szCs w:val="24"/>
+        </w:rPr>
+        <w:t xml:space="preserve"> Conjunto é como uma lista, mas sem nenhum elemento repetido como ocorreu na imagem acima.</w:t>
+      </w:r>
+    </w:p>
+    <w:p>
+      <w:pPr>
+        <w:pStyle w:val="PargrafodaLista"/>
+        <w:numPr>
+          <w:ilvl w:val="2"/>
+          <w:numId w:val="2"/>
+        </w:numPr>
+        <w:spacing w:line="360" w:lineRule="auto"/>
+        <w:jc w:val="both"/>
+        <w:rPr>
+          <w:rFonts w:ascii="Times New Roman" w:hAnsi="Times New Roman" w:cs="Times New Roman"/>
+          <w:sz w:val="24"/>
+          <w:szCs w:val="24"/>
+        </w:rPr>
+      </w:pPr>
+      <w:r>
+        <w:rPr>
+          <w:rFonts w:ascii="Times New Roman" w:hAnsi="Times New Roman" w:cs="Times New Roman"/>
+          <w:sz w:val="24"/>
+          <w:szCs w:val="24"/>
+        </w:rPr>
+        <w:t>Em listas não nos importamos se existem elementos repetidos ou não, o que importa é que queremos todos os elementos.</w:t>
+      </w:r>
+    </w:p>
+    <w:p>
+      <w:pPr>
+        <w:pStyle w:val="PargrafodaLista"/>
+        <w:numPr>
+          <w:ilvl w:val="2"/>
+          <w:numId w:val="2"/>
+        </w:numPr>
+        <w:spacing w:line="360" w:lineRule="auto"/>
+        <w:jc w:val="both"/>
+        <w:rPr>
+          <w:rFonts w:ascii="Times New Roman" w:hAnsi="Times New Roman" w:cs="Times New Roman"/>
+          <w:sz w:val="24"/>
+          <w:szCs w:val="24"/>
+        </w:rPr>
+      </w:pPr>
+      <w:r>
+        <w:rPr>
+          <w:rFonts w:ascii="Times New Roman" w:hAnsi="Times New Roman" w:cs="Times New Roman"/>
+          <w:sz w:val="24"/>
+          <w:szCs w:val="24"/>
+        </w:rPr>
+        <w:t xml:space="preserve">Quando queremos pegar todos os elementos para mandar um </w:t>
+      </w:r>
+      <w:proofErr w:type="spellStart"/>
+      <w:r>
+        <w:rPr>
+          <w:rFonts w:ascii="Times New Roman" w:hAnsi="Times New Roman" w:cs="Times New Roman"/>
+          <w:sz w:val="24"/>
+          <w:szCs w:val="24"/>
+        </w:rPr>
+        <w:t>email</w:t>
+      </w:r>
+      <w:proofErr w:type="spellEnd"/>
+      <w:r>
+        <w:rPr>
+          <w:rFonts w:ascii="Times New Roman" w:hAnsi="Times New Roman" w:cs="Times New Roman"/>
+          <w:sz w:val="24"/>
+          <w:szCs w:val="24"/>
+        </w:rPr>
+        <w:t xml:space="preserve"> para uma turma, como no exemplo acima, não seria interessante mandar o mesmo e-mail duas vezes para a mesma pessoa, portanto, utilizamos os conjuntos</w:t>
+      </w:r>
+      <w:r>
+        <w:rPr>
+          <w:rFonts w:ascii="Times New Roman" w:hAnsi="Times New Roman" w:cs="Times New Roman"/>
+          <w:sz w:val="24"/>
+          <w:szCs w:val="24"/>
+        </w:rPr>
+        <w:t xml:space="preserve">, ou </w:t>
+      </w:r>
+      <w:r>
+        <w:rPr>
+          <w:rFonts w:ascii="Times New Roman" w:hAnsi="Times New Roman" w:cs="Times New Roman"/>
+          <w:i/>
+          <w:iCs/>
+          <w:sz w:val="24"/>
+          <w:szCs w:val="24"/>
+        </w:rPr>
+        <w:t>set</w:t>
+      </w:r>
+      <w:r>
+        <w:rPr>
+          <w:rFonts w:ascii="Times New Roman" w:hAnsi="Times New Roman" w:cs="Times New Roman"/>
+          <w:sz w:val="24"/>
+          <w:szCs w:val="24"/>
+        </w:rPr>
+        <w:t xml:space="preserve"> no inglês</w:t>
+      </w:r>
+      <w:r>
+        <w:rPr>
+          <w:rFonts w:ascii="Times New Roman" w:hAnsi="Times New Roman" w:cs="Times New Roman"/>
+          <w:sz w:val="24"/>
+          <w:szCs w:val="24"/>
+        </w:rPr>
+        <w:t>.</w:t>
+      </w:r>
+    </w:p>
+    <w:p>
+      <w:pPr>
+        <w:pStyle w:val="PargrafodaLista"/>
+        <w:numPr>
+          <w:ilvl w:val="2"/>
+          <w:numId w:val="2"/>
+        </w:numPr>
+        <w:spacing w:line="360" w:lineRule="auto"/>
+        <w:jc w:val="both"/>
+        <w:rPr>
+          <w:rFonts w:ascii="Times New Roman" w:hAnsi="Times New Roman" w:cs="Times New Roman"/>
+          <w:sz w:val="24"/>
+          <w:szCs w:val="24"/>
+        </w:rPr>
+      </w:pPr>
+      <w:r>
+        <w:rPr>
+          <w:rFonts w:ascii="Times New Roman" w:hAnsi="Times New Roman" w:cs="Times New Roman"/>
+          <w:sz w:val="24"/>
+          <w:szCs w:val="24"/>
+        </w:rPr>
+        <w:t>Podemos transformar listas em conjuntos e o python automaticamente faz isso ao colocarmos:</w:t>
+      </w:r>
+    </w:p>
+    <w:p>
+      <w:pPr>
+        <w:spacing w:line="360" w:lineRule="auto"/>
+        <w:jc w:val="center"/>
+        <w:rPr>
+          <w:rFonts w:ascii="Times New Roman" w:hAnsi="Times New Roman" w:cs="Times New Roman"/>
+          <w:sz w:val="24"/>
+          <w:szCs w:val="24"/>
+        </w:rPr>
+      </w:pPr>
+      <w:r>
+        <w:rPr>
+          <w:rFonts w:ascii="Times New Roman" w:hAnsi="Times New Roman" w:cs="Times New Roman"/>
+          <w:sz w:val="24"/>
+          <w:szCs w:val="24"/>
+        </w:rPr>
+        <w:drawing>
+          <wp:inline distT="0" distB="0" distL="0" distR="0" wp14:anchorId="46690AF8" wp14:editId="46D6A0E0">
+            <wp:extent cx="1943371" cy="752580"/>
+            <wp:effectExtent l="0" t="0" r="0" b="9525"/>
+            <wp:docPr id="60" name="Imagem 60"/>
+            <wp:cNvGraphicFramePr>
+              <a:graphicFrameLocks xmlns:a="http://schemas.openxmlformats.org/drawingml/2006/main" noChangeAspect="1"/>
+            </wp:cNvGraphicFramePr>
+            <a:graphic xmlns:a="http://schemas.openxmlformats.org/drawingml/2006/main">
+              <a:graphicData uri="http://schemas.openxmlformats.org/drawingml/2006/picture">
+                <pic:pic xmlns:pic="http://schemas.openxmlformats.org/drawingml/2006/picture">
+                  <pic:nvPicPr>
+                    <pic:cNvPr id="1" name=""/>
+                    <pic:cNvPicPr/>
+                  </pic:nvPicPr>
+                  <pic:blipFill>
+                    <a:blip r:embed="rId68"/>
+                    <a:stretch>
+                      <a:fillRect/>
+                    </a:stretch>
+                  </pic:blipFill>
+                  <pic:spPr>
+                    <a:xfrm>
+                      <a:off x="0" y="0"/>
+                      <a:ext cx="1943371" cy="752580"/>
+                    </a:xfrm>
+                    <a:prstGeom prst="rect">
+                      <a:avLst/>
+                    </a:prstGeom>
+                  </pic:spPr>
+                </pic:pic>
+              </a:graphicData>
+            </a:graphic>
+          </wp:inline>
+        </w:drawing>
+      </w:r>
+    </w:p>
+    <w:p>
+      <w:pPr>
+        <w:pStyle w:val="PargrafodaLista"/>
+        <w:numPr>
+          <w:ilvl w:val="2"/>
+          <w:numId w:val="2"/>
+        </w:numPr>
+        <w:spacing w:line="360" w:lineRule="auto"/>
+        <w:jc w:val="both"/>
+        <w:rPr>
+          <w:rFonts w:ascii="Times New Roman" w:hAnsi="Times New Roman" w:cs="Times New Roman"/>
+          <w:sz w:val="24"/>
+          <w:szCs w:val="24"/>
+        </w:rPr>
+      </w:pPr>
+      <w:r>
+        <w:rPr>
+          <w:rFonts w:ascii="Times New Roman" w:hAnsi="Times New Roman" w:cs="Times New Roman"/>
+          <w:sz w:val="24"/>
+          <w:szCs w:val="24"/>
+        </w:rPr>
+        <w:t>Onde ele exibe somente os que não são repetidos.</w:t>
+      </w:r>
+    </w:p>
+    <w:p>
+      <w:pPr>
+        <w:pStyle w:val="PargrafodaLista"/>
+        <w:numPr>
+          <w:ilvl w:val="2"/>
+          <w:numId w:val="2"/>
+        </w:numPr>
+        <w:spacing w:line="360" w:lineRule="auto"/>
+        <w:jc w:val="both"/>
+        <w:rPr>
+          <w:rFonts w:ascii="Times New Roman" w:hAnsi="Times New Roman" w:cs="Times New Roman"/>
+          <w:sz w:val="24"/>
+          <w:szCs w:val="24"/>
+        </w:rPr>
+      </w:pPr>
+      <w:r>
+        <w:rPr>
+          <w:rFonts w:ascii="Times New Roman" w:hAnsi="Times New Roman" w:cs="Times New Roman"/>
+          <w:sz w:val="24"/>
+          <w:szCs w:val="24"/>
+        </w:rPr>
+        <w:t>Podemos simplificar esse processo passando a lita que queremos que se torne um conjunto logo de cara, sem ter que primeiro criar a lista e depois transformar ela em set</w:t>
+      </w:r>
+      <w:r>
+        <w:rPr>
+          <w:rFonts w:ascii="Times New Roman" w:hAnsi="Times New Roman" w:cs="Times New Roman"/>
+          <w:sz w:val="24"/>
+          <w:szCs w:val="24"/>
+        </w:rPr>
+        <w:t>()</w:t>
+      </w:r>
+      <w:r>
+        <w:rPr>
+          <w:rFonts w:ascii="Times New Roman" w:hAnsi="Times New Roman" w:cs="Times New Roman"/>
+          <w:sz w:val="24"/>
+          <w:szCs w:val="24"/>
+        </w:rPr>
+        <w:t>, basta criar uma lista/iterável logo dentro dele</w:t>
+      </w:r>
+      <w:r>
+        <w:rPr>
+          <w:rFonts w:ascii="Times New Roman" w:hAnsi="Times New Roman" w:cs="Times New Roman"/>
+          <w:sz w:val="24"/>
+          <w:szCs w:val="24"/>
+        </w:rPr>
+        <w:t>:</w:t>
+      </w:r>
+    </w:p>
+    <w:p>
+      <w:pPr>
+        <w:spacing w:line="360" w:lineRule="auto"/>
+        <w:jc w:val="center"/>
+        <w:rPr>
+          <w:rFonts w:ascii="Times New Roman" w:hAnsi="Times New Roman" w:cs="Times New Roman"/>
+          <w:sz w:val="24"/>
+          <w:szCs w:val="24"/>
+        </w:rPr>
+      </w:pPr>
+      <w:r>
+        <w:rPr>
+          <w:rFonts w:ascii="Times New Roman" w:hAnsi="Times New Roman" w:cs="Times New Roman"/>
+          <w:sz w:val="24"/>
+          <w:szCs w:val="24"/>
+        </w:rPr>
+        <w:drawing>
+          <wp:inline distT="0" distB="0" distL="0" distR="0" wp14:anchorId="3D46A180" wp14:editId="59AE71EE">
+            <wp:extent cx="1209844" cy="704948"/>
+            <wp:effectExtent l="0" t="0" r="9525" b="0"/>
+            <wp:docPr id="61" name="Imagem 61"/>
+            <wp:cNvGraphicFramePr>
+              <a:graphicFrameLocks xmlns:a="http://schemas.openxmlformats.org/drawingml/2006/main" noChangeAspect="1"/>
+            </wp:cNvGraphicFramePr>
+            <a:graphic xmlns:a="http://schemas.openxmlformats.org/drawingml/2006/main">
+              <a:graphicData uri="http://schemas.openxmlformats.org/drawingml/2006/picture">
+                <pic:pic xmlns:pic="http://schemas.openxmlformats.org/drawingml/2006/picture">
+                  <pic:nvPicPr>
+                    <pic:cNvPr id="1" name=""/>
+                    <pic:cNvPicPr/>
+                  </pic:nvPicPr>
+                  <pic:blipFill>
+                    <a:blip r:embed="rId69"/>
+                    <a:stretch>
+                      <a:fillRect/>
+                    </a:stretch>
+                  </pic:blipFill>
+                  <pic:spPr>
+                    <a:xfrm>
+                      <a:off x="0" y="0"/>
+                      <a:ext cx="1209844" cy="704948"/>
+                    </a:xfrm>
+                    <a:prstGeom prst="rect">
+                      <a:avLst/>
+                    </a:prstGeom>
+                  </pic:spPr>
+                </pic:pic>
+              </a:graphicData>
+            </a:graphic>
+          </wp:inline>
+        </w:drawing>
+      </w:r>
+    </w:p>
+    <w:p>
+      <w:pPr>
+        <w:pStyle w:val="PargrafodaLista"/>
+        <w:numPr>
+          <w:ilvl w:val="2"/>
+          <w:numId w:val="2"/>
+        </w:numPr>
+        <w:spacing w:line="360" w:lineRule="auto"/>
+        <w:jc w:val="both"/>
+        <w:rPr>
+          <w:rFonts w:ascii="Times New Roman" w:hAnsi="Times New Roman" w:cs="Times New Roman"/>
+          <w:sz w:val="24"/>
+          <w:szCs w:val="24"/>
+        </w:rPr>
+      </w:pPr>
+      <w:r>
+        <w:rPr>
+          <w:rFonts w:ascii="Times New Roman" w:hAnsi="Times New Roman" w:cs="Times New Roman"/>
+          <w:sz w:val="24"/>
+          <w:szCs w:val="24"/>
+        </w:rPr>
+        <w:lastRenderedPageBreak/>
+        <w:t xml:space="preserve">Se prestar atenção verá que {} é a notação que se usa para conjuntos, levando isso em consideração, podemos criar um conjunto direto sem nem mesmo usar o set(): </w:t>
+      </w:r>
+    </w:p>
+    <w:p>
+      <w:pPr>
+        <w:spacing w:line="360" w:lineRule="auto"/>
+        <w:jc w:val="center"/>
+        <w:rPr>
+          <w:rFonts w:ascii="Times New Roman" w:hAnsi="Times New Roman" w:cs="Times New Roman"/>
+          <w:sz w:val="24"/>
+          <w:szCs w:val="24"/>
+        </w:rPr>
+      </w:pPr>
+      <w:r>
+        <w:rPr>
+          <w:rFonts w:ascii="Times New Roman" w:hAnsi="Times New Roman" w:cs="Times New Roman"/>
+          <w:sz w:val="24"/>
+          <w:szCs w:val="24"/>
+        </w:rPr>
+        <w:drawing>
+          <wp:inline distT="0" distB="0" distL="0" distR="0" wp14:anchorId="4E43F798" wp14:editId="207E55C4">
+            <wp:extent cx="1228896" cy="781159"/>
+            <wp:effectExtent l="0" t="0" r="9525" b="0"/>
+            <wp:docPr id="62" name="Imagem 62"/>
+            <wp:cNvGraphicFramePr>
+              <a:graphicFrameLocks xmlns:a="http://schemas.openxmlformats.org/drawingml/2006/main" noChangeAspect="1"/>
+            </wp:cNvGraphicFramePr>
+            <a:graphic xmlns:a="http://schemas.openxmlformats.org/drawingml/2006/main">
+              <a:graphicData uri="http://schemas.openxmlformats.org/drawingml/2006/picture">
+                <pic:pic xmlns:pic="http://schemas.openxmlformats.org/drawingml/2006/picture">
+                  <pic:nvPicPr>
+                    <pic:cNvPr id="1" name=""/>
+                    <pic:cNvPicPr/>
+                  </pic:nvPicPr>
+                  <pic:blipFill>
+                    <a:blip r:embed="rId70"/>
+                    <a:stretch>
+                      <a:fillRect/>
+                    </a:stretch>
+                  </pic:blipFill>
+                  <pic:spPr>
+                    <a:xfrm>
+                      <a:off x="0" y="0"/>
+                      <a:ext cx="1228896" cy="781159"/>
+                    </a:xfrm>
+                    <a:prstGeom prst="rect">
+                      <a:avLst/>
+                    </a:prstGeom>
+                  </pic:spPr>
+                </pic:pic>
+              </a:graphicData>
+            </a:graphic>
+          </wp:inline>
+        </w:drawing>
+      </w:r>
+    </w:p>
+    <w:p>
+      <w:pPr>
+        <w:pStyle w:val="PargrafodaLista"/>
+        <w:numPr>
+          <w:ilvl w:val="2"/>
+          <w:numId w:val="2"/>
+        </w:numPr>
+        <w:spacing w:line="360" w:lineRule="auto"/>
+        <w:jc w:val="both"/>
+        <w:rPr>
+          <w:rFonts w:ascii="Times New Roman" w:hAnsi="Times New Roman" w:cs="Times New Roman"/>
+          <w:sz w:val="24"/>
+          <w:szCs w:val="24"/>
+        </w:rPr>
+      </w:pPr>
+      <w:r>
+        <w:rPr>
+          <w:rFonts w:ascii="Times New Roman" w:hAnsi="Times New Roman" w:cs="Times New Roman"/>
+          <w:sz w:val="24"/>
+          <w:szCs w:val="24"/>
+        </w:rPr>
+        <w:t>Utilizando essa notação, ele automaticamente exclui os números repetidos.</w:t>
+      </w:r>
+    </w:p>
+    <w:p>
+      <w:pPr>
+        <w:pStyle w:val="PargrafodaLista"/>
+        <w:numPr>
+          <w:ilvl w:val="2"/>
+          <w:numId w:val="2"/>
+        </w:numPr>
+        <w:spacing w:line="360" w:lineRule="auto"/>
+        <w:jc w:val="both"/>
+        <w:rPr>
+          <w:rFonts w:ascii="Times New Roman" w:hAnsi="Times New Roman" w:cs="Times New Roman"/>
+          <w:sz w:val="24"/>
+          <w:szCs w:val="24"/>
+        </w:rPr>
+      </w:pPr>
+      <w:r>
+        <w:rPr>
+          <w:rFonts w:ascii="Times New Roman" w:hAnsi="Times New Roman" w:cs="Times New Roman"/>
+          <w:sz w:val="24"/>
+          <w:szCs w:val="24"/>
+        </w:rPr>
+        <w:t xml:space="preserve">Em conjuntos, a ordem não importa, diferentemente de </w:t>
+      </w:r>
+      <w:r>
+        <w:rPr>
+          <w:rFonts w:ascii="Times New Roman" w:hAnsi="Times New Roman" w:cs="Times New Roman"/>
+          <w:sz w:val="24"/>
+          <w:szCs w:val="24"/>
+        </w:rPr>
+        <w:t>listas</w:t>
+      </w:r>
+      <w:r>
+        <w:rPr>
+          <w:rFonts w:ascii="Times New Roman" w:hAnsi="Times New Roman" w:cs="Times New Roman"/>
+          <w:sz w:val="24"/>
+          <w:szCs w:val="24"/>
+        </w:rPr>
+        <w:t>, onde cada posição significa uma coisa.</w:t>
+      </w:r>
+      <w:r>
+        <w:rPr>
+          <w:rFonts w:ascii="Times New Roman" w:hAnsi="Times New Roman" w:cs="Times New Roman"/>
+          <w:sz w:val="24"/>
+          <w:szCs w:val="24"/>
+        </w:rPr>
+        <w:t xml:space="preserve"> Levando isso em consideração, podemos colocar qualquer número/elemento em qualquer posição que não terá problema algum.</w:t>
+      </w:r>
+    </w:p>
+    <w:p>
+      <w:pPr>
+        <w:pStyle w:val="PargrafodaLista"/>
+        <w:numPr>
+          <w:ilvl w:val="2"/>
+          <w:numId w:val="2"/>
+        </w:numPr>
+        <w:spacing w:line="360" w:lineRule="auto"/>
+        <w:jc w:val="both"/>
+        <w:rPr>
+          <w:rFonts w:ascii="Times New Roman" w:hAnsi="Times New Roman" w:cs="Times New Roman"/>
+          <w:sz w:val="24"/>
+          <w:szCs w:val="24"/>
+        </w:rPr>
+      </w:pPr>
+      <w:r>
+        <w:rPr>
+          <w:rFonts w:ascii="Times New Roman" w:hAnsi="Times New Roman" w:cs="Times New Roman"/>
+          <w:sz w:val="24"/>
+          <w:szCs w:val="24"/>
+        </w:rPr>
+        <w:t>Considerando o acima, não conseguimos utilizar artifícios de indexação como em listas, pois a posição não importa:</w:t>
+      </w:r>
+    </w:p>
+    <w:p>
+      <w:pPr>
+        <w:spacing w:line="360" w:lineRule="auto"/>
+        <w:jc w:val="center"/>
+        <w:rPr>
+          <w:rFonts w:ascii="Times New Roman" w:hAnsi="Times New Roman" w:cs="Times New Roman"/>
+          <w:sz w:val="24"/>
+          <w:szCs w:val="24"/>
+        </w:rPr>
+      </w:pPr>
+      <w:r>
+        <w:rPr>
+          <w:rFonts w:ascii="Times New Roman" w:hAnsi="Times New Roman" w:cs="Times New Roman"/>
+          <w:sz w:val="24"/>
+          <w:szCs w:val="24"/>
+        </w:rPr>
+        <w:drawing>
+          <wp:inline distT="0" distB="0" distL="0" distR="0" wp14:anchorId="4708129F" wp14:editId="1AB72DCC">
+            <wp:extent cx="5400040" cy="2234565"/>
+            <wp:effectExtent l="0" t="0" r="0" b="0"/>
+            <wp:docPr id="63" name="Imagem 63"/>
+            <wp:cNvGraphicFramePr>
+              <a:graphicFrameLocks xmlns:a="http://schemas.openxmlformats.org/drawingml/2006/main" noChangeAspect="1"/>
+            </wp:cNvGraphicFramePr>
+            <a:graphic xmlns:a="http://schemas.openxmlformats.org/drawingml/2006/main">
+              <a:graphicData uri="http://schemas.openxmlformats.org/drawingml/2006/picture">
+                <pic:pic xmlns:pic="http://schemas.openxmlformats.org/drawingml/2006/picture">
+                  <pic:nvPicPr>
+                    <pic:cNvPr id="1" name=""/>
+                    <pic:cNvPicPr/>
+                  </pic:nvPicPr>
+                  <pic:blipFill>
+                    <a:blip r:embed="rId71"/>
+                    <a:stretch>
+                      <a:fillRect/>
+                    </a:stretch>
+                  </pic:blipFill>
+                  <pic:spPr>
+                    <a:xfrm>
+                      <a:off x="0" y="0"/>
+                      <a:ext cx="5400040" cy="2234565"/>
+                    </a:xfrm>
+                    <a:prstGeom prst="rect">
+                      <a:avLst/>
+                    </a:prstGeom>
+                  </pic:spPr>
+                </pic:pic>
+              </a:graphicData>
+            </a:graphic>
+          </wp:inline>
+        </w:drawing>
+      </w:r>
+    </w:p>
+    <w:p>
+      <w:pPr>
+        <w:pStyle w:val="PargrafodaLista"/>
+        <w:numPr>
+          <w:ilvl w:val="2"/>
+          <w:numId w:val="2"/>
+        </w:numPr>
+        <w:spacing w:line="360" w:lineRule="auto"/>
+        <w:jc w:val="both"/>
+        <w:rPr>
+          <w:rFonts w:ascii="Times New Roman" w:hAnsi="Times New Roman" w:cs="Times New Roman"/>
+          <w:sz w:val="24"/>
+          <w:szCs w:val="24"/>
+        </w:rPr>
+      </w:pPr>
     </w:p>
     <w:sectPr>
       <w:pgSz w:w="11906" w:h="16838"/>

</xml_diff>

<commit_message>
Finalizei a aula 1 e as atividades por hoje
</commit_message>
<xml_diff>
--- a/Python/Python Collections/Anotações/Python Collections.docx
+++ b/Python/Python Collections/Anotações/Python Collections.docx
@@ -24,26 +24,75 @@
           <w:szCs w:val="24"/>
           <w:u w:val="single"/>
         </w:rPr>
-        <w:t>Python Collections</w:t>
-      </w:r>
-    </w:p>
-    <w:p>
-      <w:pPr>
-        <w:spacing w:line="360" w:lineRule="auto"/>
-        <w:jc w:val="both"/>
-        <w:rPr>
-          <w:rFonts w:ascii="Times New Roman" w:hAnsi="Times New Roman" w:cs="Times New Roman"/>
-          <w:sz w:val="24"/>
-          <w:szCs w:val="24"/>
-        </w:rPr>
-      </w:pPr>
-      <w:r>
-        <w:rPr>
-          <w:rFonts w:ascii="Times New Roman" w:hAnsi="Times New Roman" w:cs="Times New Roman"/>
-          <w:sz w:val="24"/>
-          <w:szCs w:val="24"/>
-        </w:rPr>
-        <w:t xml:space="preserve">Link para o colab, onde fiz toda a programação desse curso no lugar o pycharm: </w:t>
+        <w:t xml:space="preserve">Python </w:t>
+      </w:r>
+      <w:proofErr w:type="spellStart"/>
+      <w:r>
+        <w:rPr>
+          <w:rFonts w:ascii="Times New Roman" w:hAnsi="Times New Roman" w:cs="Times New Roman"/>
+          <w:b/>
+          <w:bCs/>
+          <w:sz w:val="24"/>
+          <w:szCs w:val="24"/>
+          <w:u w:val="single"/>
+        </w:rPr>
+        <w:t>Collections</w:t>
+      </w:r>
+      <w:proofErr w:type="spellEnd"/>
+    </w:p>
+    <w:p>
+      <w:pPr>
+        <w:spacing w:line="360" w:lineRule="auto"/>
+        <w:jc w:val="both"/>
+        <w:rPr>
+          <w:rFonts w:ascii="Times New Roman" w:hAnsi="Times New Roman" w:cs="Times New Roman"/>
+          <w:sz w:val="24"/>
+          <w:szCs w:val="24"/>
+        </w:rPr>
+      </w:pPr>
+      <w:r>
+        <w:rPr>
+          <w:rFonts w:ascii="Times New Roman" w:hAnsi="Times New Roman" w:cs="Times New Roman"/>
+          <w:sz w:val="24"/>
+          <w:szCs w:val="24"/>
+        </w:rPr>
+        <w:t xml:space="preserve">Link para o </w:t>
+      </w:r>
+      <w:proofErr w:type="spellStart"/>
+      <w:r>
+        <w:rPr>
+          <w:rFonts w:ascii="Times New Roman" w:hAnsi="Times New Roman" w:cs="Times New Roman"/>
+          <w:sz w:val="24"/>
+          <w:szCs w:val="24"/>
+        </w:rPr>
+        <w:t>colab</w:t>
+      </w:r>
+      <w:proofErr w:type="spellEnd"/>
+      <w:r>
+        <w:rPr>
+          <w:rFonts w:ascii="Times New Roman" w:hAnsi="Times New Roman" w:cs="Times New Roman"/>
+          <w:sz w:val="24"/>
+          <w:szCs w:val="24"/>
+        </w:rPr>
+        <w:t xml:space="preserve">, onde fiz toda a programação desse curso no lugar o </w:t>
+      </w:r>
+      <w:proofErr w:type="spellStart"/>
+      <w:r>
+        <w:rPr>
+          <w:rFonts w:ascii="Times New Roman" w:hAnsi="Times New Roman" w:cs="Times New Roman"/>
+          <w:sz w:val="24"/>
+          <w:szCs w:val="24"/>
+        </w:rPr>
+        <w:t>pycharm</w:t>
+      </w:r>
+      <w:proofErr w:type="spellEnd"/>
+      <w:r>
+        <w:rPr>
+          <w:rFonts w:ascii="Times New Roman" w:hAnsi="Times New Roman" w:cs="Times New Roman"/>
+          <w:sz w:val="24"/>
+          <w:szCs w:val="24"/>
+        </w:rPr>
+        <w:t xml:space="preserve">: </w:t>
       </w:r>
       <w:hyperlink r:id="rId5" w:anchor="scrollTo=lI689BYCsnEX" w:history="1">
         <w:r>
@@ -178,6 +227,7 @@
         </w:rPr>
         <w:t xml:space="preserve"> </w:t>
       </w:r>
+      <w:proofErr w:type="spellStart"/>
       <w:r>
         <w:rPr>
           <w:rFonts w:ascii="Times New Roman" w:hAnsi="Times New Roman" w:cs="Times New Roman"/>
@@ -186,40 +236,9 @@
           <w:sz w:val="24"/>
           <w:szCs w:val="24"/>
         </w:rPr>
-        <w:t>Append(valor)</w:t>
-      </w:r>
-      <w:r>
-        <w:rPr>
-          <w:rFonts w:ascii="Times New Roman" w:hAnsi="Times New Roman" w:cs="Times New Roman"/>
-          <w:sz w:val="24"/>
-          <w:szCs w:val="24"/>
-        </w:rPr>
-        <w:t>: Adiciona um valor em uma lista.</w:t>
-      </w:r>
-    </w:p>
-    <w:p>
-      <w:pPr>
-        <w:pStyle w:val="PargrafodaLista"/>
-        <w:numPr>
-          <w:ilvl w:val="1"/>
-          <w:numId w:val="1"/>
-        </w:numPr>
-        <w:spacing w:line="360" w:lineRule="auto"/>
-        <w:jc w:val="both"/>
-        <w:rPr>
-          <w:rFonts w:ascii="Times New Roman" w:hAnsi="Times New Roman" w:cs="Times New Roman"/>
-          <w:sz w:val="24"/>
-          <w:szCs w:val="24"/>
-        </w:rPr>
-      </w:pPr>
-      <w:r>
-        <w:rPr>
-          <w:rFonts w:ascii="Times New Roman" w:hAnsi="Times New Roman" w:cs="Times New Roman"/>
-          <w:sz w:val="24"/>
-          <w:szCs w:val="24"/>
-        </w:rPr>
-        <w:t xml:space="preserve"> </w:t>
-      </w:r>
+        <w:t>Append</w:t>
+      </w:r>
+      <w:proofErr w:type="spellEnd"/>
       <w:r>
         <w:rPr>
           <w:rFonts w:ascii="Times New Roman" w:hAnsi="Times New Roman" w:cs="Times New Roman"/>
@@ -228,39 +247,15 @@
           <w:sz w:val="24"/>
           <w:szCs w:val="24"/>
         </w:rPr>
-        <w:t>Remove(valor)</w:t>
-      </w:r>
-      <w:r>
-        <w:rPr>
-          <w:rFonts w:ascii="Times New Roman" w:hAnsi="Times New Roman" w:cs="Times New Roman"/>
-          <w:sz w:val="24"/>
-          <w:szCs w:val="24"/>
-        </w:rPr>
-        <w:t>: Remove um elemento da lista.</w:t>
-      </w:r>
-    </w:p>
-    <w:p>
-      <w:pPr>
-        <w:pStyle w:val="PargrafodaLista"/>
-        <w:numPr>
-          <w:ilvl w:val="2"/>
-          <w:numId w:val="1"/>
-        </w:numPr>
-        <w:spacing w:line="360" w:lineRule="auto"/>
-        <w:jc w:val="both"/>
-        <w:rPr>
-          <w:rFonts w:ascii="Times New Roman" w:hAnsi="Times New Roman" w:cs="Times New Roman"/>
-          <w:sz w:val="24"/>
-          <w:szCs w:val="24"/>
-        </w:rPr>
-      </w:pPr>
-      <w:r>
-        <w:rPr>
-          <w:rFonts w:ascii="Times New Roman" w:hAnsi="Times New Roman" w:cs="Times New Roman"/>
-          <w:sz w:val="24"/>
-          <w:szCs w:val="24"/>
-        </w:rPr>
-        <w:t>Se tiver mais de um elemento/valor igual, ele removerá o primeiro que aparecer na lista.</w:t>
+        <w:t>(valor)</w:t>
+      </w:r>
+      <w:r>
+        <w:rPr>
+          <w:rFonts w:ascii="Times New Roman" w:hAnsi="Times New Roman" w:cs="Times New Roman"/>
+          <w:sz w:val="24"/>
+          <w:szCs w:val="24"/>
+        </w:rPr>
+        <w:t>: Adiciona um valor em uma lista.</w:t>
       </w:r>
     </w:p>
     <w:p>
@@ -294,7 +289,85 @@
           <w:sz w:val="24"/>
           <w:szCs w:val="24"/>
         </w:rPr>
-        <w:t>Clear()</w:t>
+        <w:t>Remove(valor)</w:t>
+      </w:r>
+      <w:r>
+        <w:rPr>
+          <w:rFonts w:ascii="Times New Roman" w:hAnsi="Times New Roman" w:cs="Times New Roman"/>
+          <w:sz w:val="24"/>
+          <w:szCs w:val="24"/>
+        </w:rPr>
+        <w:t>: Remove um elemento da lista.</w:t>
+      </w:r>
+    </w:p>
+    <w:p>
+      <w:pPr>
+        <w:pStyle w:val="PargrafodaLista"/>
+        <w:numPr>
+          <w:ilvl w:val="2"/>
+          <w:numId w:val="1"/>
+        </w:numPr>
+        <w:spacing w:line="360" w:lineRule="auto"/>
+        <w:jc w:val="both"/>
+        <w:rPr>
+          <w:rFonts w:ascii="Times New Roman" w:hAnsi="Times New Roman" w:cs="Times New Roman"/>
+          <w:sz w:val="24"/>
+          <w:szCs w:val="24"/>
+        </w:rPr>
+      </w:pPr>
+      <w:r>
+        <w:rPr>
+          <w:rFonts w:ascii="Times New Roman" w:hAnsi="Times New Roman" w:cs="Times New Roman"/>
+          <w:sz w:val="24"/>
+          <w:szCs w:val="24"/>
+        </w:rPr>
+        <w:t>Se tiver mais de um elemento/valor igual, ele removerá o primeiro que aparecer na lista.</w:t>
+      </w:r>
+    </w:p>
+    <w:p>
+      <w:pPr>
+        <w:pStyle w:val="PargrafodaLista"/>
+        <w:numPr>
+          <w:ilvl w:val="1"/>
+          <w:numId w:val="1"/>
+        </w:numPr>
+        <w:spacing w:line="360" w:lineRule="auto"/>
+        <w:jc w:val="both"/>
+        <w:rPr>
+          <w:rFonts w:ascii="Times New Roman" w:hAnsi="Times New Roman" w:cs="Times New Roman"/>
+          <w:sz w:val="24"/>
+          <w:szCs w:val="24"/>
+        </w:rPr>
+      </w:pPr>
+      <w:r>
+        <w:rPr>
+          <w:rFonts w:ascii="Times New Roman" w:hAnsi="Times New Roman" w:cs="Times New Roman"/>
+          <w:sz w:val="24"/>
+          <w:szCs w:val="24"/>
+        </w:rPr>
+        <w:t xml:space="preserve"> </w:t>
+      </w:r>
+      <w:proofErr w:type="spellStart"/>
+      <w:r>
+        <w:rPr>
+          <w:rFonts w:ascii="Times New Roman" w:hAnsi="Times New Roman" w:cs="Times New Roman"/>
+          <w:i/>
+          <w:iCs/>
+          <w:sz w:val="24"/>
+          <w:szCs w:val="24"/>
+        </w:rPr>
+        <w:t>Clear</w:t>
+      </w:r>
+      <w:proofErr w:type="spellEnd"/>
+      <w:r>
+        <w:rPr>
+          <w:rFonts w:ascii="Times New Roman" w:hAnsi="Times New Roman" w:cs="Times New Roman"/>
+          <w:i/>
+          <w:iCs/>
+          <w:sz w:val="24"/>
+          <w:szCs w:val="24"/>
+        </w:rPr>
+        <w:t>()</w:t>
       </w:r>
       <w:r>
         <w:rPr>
@@ -498,6 +571,7 @@
         </w:rPr>
         <w:t xml:space="preserve"> </w:t>
       </w:r>
+      <w:proofErr w:type="spellStart"/>
       <w:r>
         <w:rPr>
           <w:rFonts w:ascii="Times New Roman" w:hAnsi="Times New Roman" w:cs="Times New Roman"/>
@@ -506,56 +580,9 @@
           <w:sz w:val="24"/>
           <w:szCs w:val="24"/>
         </w:rPr>
-        <w:t>Insert(posição, x)</w:t>
-      </w:r>
-      <w:r>
-        <w:rPr>
-          <w:rFonts w:ascii="Times New Roman" w:hAnsi="Times New Roman" w:cs="Times New Roman"/>
-          <w:sz w:val="24"/>
-          <w:szCs w:val="24"/>
-        </w:rPr>
-        <w:t>: Adiciona um elemento em uma lista na posição desejada e o elemento</w:t>
-      </w:r>
-      <w:r>
-        <w:rPr>
-          <w:rFonts w:ascii="Times New Roman" w:hAnsi="Times New Roman" w:cs="Times New Roman"/>
-          <w:sz w:val="24"/>
-          <w:szCs w:val="24"/>
-        </w:rPr>
-        <w:t xml:space="preserve"> (x)</w:t>
-      </w:r>
-      <w:r>
-        <w:rPr>
-          <w:rFonts w:ascii="Times New Roman" w:hAnsi="Times New Roman" w:cs="Times New Roman"/>
-          <w:sz w:val="24"/>
-          <w:szCs w:val="24"/>
-        </w:rPr>
-        <w:t xml:space="preserve"> que quiser.</w:t>
-      </w:r>
-    </w:p>
-    <w:p>
-      <w:pPr>
-        <w:pStyle w:val="PargrafodaLista"/>
-        <w:numPr>
-          <w:ilvl w:val="1"/>
-          <w:numId w:val="1"/>
-        </w:numPr>
-        <w:spacing w:line="360" w:lineRule="auto"/>
-        <w:jc w:val="both"/>
-        <w:rPr>
-          <w:rFonts w:ascii="Times New Roman" w:hAnsi="Times New Roman" w:cs="Times New Roman"/>
-          <w:sz w:val="24"/>
-          <w:szCs w:val="24"/>
-        </w:rPr>
-      </w:pPr>
-      <w:r>
-        <w:rPr>
-          <w:rFonts w:ascii="Times New Roman" w:hAnsi="Times New Roman" w:cs="Times New Roman"/>
-          <w:sz w:val="24"/>
-          <w:szCs w:val="24"/>
-        </w:rPr>
-        <w:t xml:space="preserve"> Podemos utilizar o </w:t>
-      </w:r>
+        <w:t>Insert</w:t>
+      </w:r>
+      <w:proofErr w:type="spellEnd"/>
       <w:r>
         <w:rPr>
           <w:rFonts w:ascii="Times New Roman" w:hAnsi="Times New Roman" w:cs="Times New Roman"/>
@@ -564,7 +591,77 @@
           <w:sz w:val="24"/>
           <w:szCs w:val="24"/>
         </w:rPr>
-        <w:t>append()</w:t>
+        <w:t>(posição, x)</w:t>
+      </w:r>
+      <w:r>
+        <w:rPr>
+          <w:rFonts w:ascii="Times New Roman" w:hAnsi="Times New Roman" w:cs="Times New Roman"/>
+          <w:sz w:val="24"/>
+          <w:szCs w:val="24"/>
+        </w:rPr>
+        <w:t>: Adiciona um elemento em uma lista na posição desejada e o elemento</w:t>
+      </w:r>
+      <w:r>
+        <w:rPr>
+          <w:rFonts w:ascii="Times New Roman" w:hAnsi="Times New Roman" w:cs="Times New Roman"/>
+          <w:sz w:val="24"/>
+          <w:szCs w:val="24"/>
+        </w:rPr>
+        <w:t xml:space="preserve"> (x)</w:t>
+      </w:r>
+      <w:r>
+        <w:rPr>
+          <w:rFonts w:ascii="Times New Roman" w:hAnsi="Times New Roman" w:cs="Times New Roman"/>
+          <w:sz w:val="24"/>
+          <w:szCs w:val="24"/>
+        </w:rPr>
+        <w:t xml:space="preserve"> que quiser.</w:t>
+      </w:r>
+    </w:p>
+    <w:p>
+      <w:pPr>
+        <w:pStyle w:val="PargrafodaLista"/>
+        <w:numPr>
+          <w:ilvl w:val="1"/>
+          <w:numId w:val="1"/>
+        </w:numPr>
+        <w:spacing w:line="360" w:lineRule="auto"/>
+        <w:jc w:val="both"/>
+        <w:rPr>
+          <w:rFonts w:ascii="Times New Roman" w:hAnsi="Times New Roman" w:cs="Times New Roman"/>
+          <w:sz w:val="24"/>
+          <w:szCs w:val="24"/>
+        </w:rPr>
+      </w:pPr>
+      <w:r>
+        <w:rPr>
+          <w:rFonts w:ascii="Times New Roman" w:hAnsi="Times New Roman" w:cs="Times New Roman"/>
+          <w:sz w:val="24"/>
+          <w:szCs w:val="24"/>
+        </w:rPr>
+        <w:t xml:space="preserve"> Podemos utilizar o </w:t>
+      </w:r>
+      <w:proofErr w:type="spellStart"/>
+      <w:r>
+        <w:rPr>
+          <w:rFonts w:ascii="Times New Roman" w:hAnsi="Times New Roman" w:cs="Times New Roman"/>
+          <w:i/>
+          <w:iCs/>
+          <w:sz w:val="24"/>
+          <w:szCs w:val="24"/>
+        </w:rPr>
+        <w:t>append</w:t>
+      </w:r>
+      <w:proofErr w:type="spellEnd"/>
+      <w:r>
+        <w:rPr>
+          <w:rFonts w:ascii="Times New Roman" w:hAnsi="Times New Roman" w:cs="Times New Roman"/>
+          <w:i/>
+          <w:iCs/>
+          <w:sz w:val="24"/>
+          <w:szCs w:val="24"/>
+        </w:rPr>
+        <w:t>()</w:t>
       </w:r>
       <w:r>
         <w:rPr>
@@ -722,6 +819,7 @@
           <w:szCs w:val="24"/>
         </w:rPr>
       </w:pPr>
+      <w:proofErr w:type="spellStart"/>
       <w:r>
         <w:rPr>
           <w:rFonts w:ascii="Times New Roman" w:hAnsi="Times New Roman" w:cs="Times New Roman"/>
@@ -731,7 +829,18 @@
           <w:szCs w:val="24"/>
         </w:rPr>
         <w:lastRenderedPageBreak/>
-        <w:t>Extend([n, n1, n2...])</w:t>
+        <w:t>Extend</w:t>
+      </w:r>
+      <w:proofErr w:type="spellEnd"/>
+      <w:r>
+        <w:rPr>
+          <w:rFonts w:ascii="Times New Roman" w:hAnsi="Times New Roman" w:cs="Times New Roman"/>
+          <w:i/>
+          <w:iCs/>
+          <w:sz w:val="24"/>
+          <w:szCs w:val="24"/>
+        </w:rPr>
+        <w:t>([n, n1, n2...])</w:t>
       </w:r>
       <w:r>
         <w:rPr>
@@ -1226,6 +1335,7 @@
         </w:rPr>
         <w:t xml:space="preserve">Utilizando </w:t>
       </w:r>
+      <w:proofErr w:type="spellStart"/>
       <w:r>
         <w:rPr>
           <w:rFonts w:ascii="Times New Roman" w:hAnsi="Times New Roman" w:cs="Times New Roman"/>
@@ -1236,6 +1346,7 @@
         </w:rPr>
         <w:t>ifs</w:t>
       </w:r>
+      <w:proofErr w:type="spellEnd"/>
       <w:r>
         <w:rPr>
           <w:rFonts w:ascii="Times New Roman" w:hAnsi="Times New Roman" w:cs="Times New Roman"/>
@@ -1277,328 +1388,9 @@
           <w:sz w:val="24"/>
           <w:szCs w:val="24"/>
         </w:rPr>
-        <w:t>“none”</w:t>
-      </w:r>
-      <w:r>
-        <w:rPr>
-          <w:rFonts w:ascii="Times New Roman" w:hAnsi="Times New Roman" w:cs="Times New Roman"/>
-          <w:sz w:val="24"/>
-          <w:szCs w:val="24"/>
-        </w:rPr>
-        <w:t xml:space="preserve"> como parâmetro padrão para listas para evitar problemas.</w:t>
-      </w:r>
-    </w:p>
-    <w:p>
-      <w:pPr>
-        <w:pStyle w:val="PargrafodaLista"/>
-        <w:numPr>
-          <w:ilvl w:val="1"/>
-          <w:numId w:val="1"/>
-        </w:numPr>
-        <w:spacing w:line="360" w:lineRule="auto"/>
-        <w:jc w:val="both"/>
-        <w:rPr>
-          <w:rFonts w:ascii="Times New Roman" w:hAnsi="Times New Roman" w:cs="Times New Roman"/>
-          <w:sz w:val="24"/>
-          <w:szCs w:val="24"/>
-        </w:rPr>
-      </w:pPr>
-      <w:r>
-        <w:rPr>
-          <w:rFonts w:ascii="Times New Roman" w:hAnsi="Times New Roman" w:cs="Times New Roman"/>
-          <w:sz w:val="24"/>
-          <w:szCs w:val="24"/>
-        </w:rPr>
-        <w:t>O que aprendemos:</w:t>
-      </w:r>
-    </w:p>
-    <w:p>
-      <w:pPr>
-        <w:pStyle w:val="PargrafodaLista"/>
-        <w:numPr>
-          <w:ilvl w:val="2"/>
-          <w:numId w:val="1"/>
-        </w:numPr>
-        <w:spacing w:line="360" w:lineRule="auto"/>
-        <w:jc w:val="both"/>
-        <w:rPr>
-          <w:rFonts w:ascii="Times New Roman" w:hAnsi="Times New Roman" w:cs="Times New Roman"/>
-          <w:sz w:val="24"/>
-          <w:szCs w:val="24"/>
-        </w:rPr>
-      </w:pPr>
-      <w:r>
-        <w:rPr>
-          <w:rFonts w:ascii="Times New Roman" w:hAnsi="Times New Roman" w:cs="Times New Roman"/>
-          <w:sz w:val="24"/>
-          <w:szCs w:val="24"/>
-        </w:rPr>
-        <w:t>O que é coleção;</w:t>
-      </w:r>
-    </w:p>
-    <w:p>
-      <w:pPr>
-        <w:pStyle w:val="PargrafodaLista"/>
-        <w:numPr>
-          <w:ilvl w:val="2"/>
-          <w:numId w:val="1"/>
-        </w:numPr>
-        <w:spacing w:line="360" w:lineRule="auto"/>
-        <w:jc w:val="both"/>
-        <w:rPr>
-          <w:rFonts w:ascii="Times New Roman" w:hAnsi="Times New Roman" w:cs="Times New Roman"/>
-          <w:sz w:val="24"/>
-          <w:szCs w:val="24"/>
-        </w:rPr>
-      </w:pPr>
-      <w:r>
-        <w:rPr>
-          <w:rFonts w:ascii="Times New Roman" w:hAnsi="Times New Roman" w:cs="Times New Roman"/>
-          <w:sz w:val="24"/>
-          <w:szCs w:val="24"/>
-        </w:rPr>
-        <w:t>Criar lista;</w:t>
-      </w:r>
-    </w:p>
-    <w:p>
-      <w:pPr>
-        <w:pStyle w:val="PargrafodaLista"/>
-        <w:numPr>
-          <w:ilvl w:val="2"/>
-          <w:numId w:val="1"/>
-        </w:numPr>
-        <w:spacing w:line="360" w:lineRule="auto"/>
-        <w:jc w:val="both"/>
-        <w:rPr>
-          <w:rFonts w:ascii="Times New Roman" w:hAnsi="Times New Roman" w:cs="Times New Roman"/>
-          <w:sz w:val="24"/>
-          <w:szCs w:val="24"/>
-        </w:rPr>
-      </w:pPr>
-      <w:r>
-        <w:rPr>
-          <w:rFonts w:ascii="Times New Roman" w:hAnsi="Times New Roman" w:cs="Times New Roman"/>
-          <w:sz w:val="24"/>
-          <w:szCs w:val="24"/>
-        </w:rPr>
-        <w:t>Verificar o tipo da lista e o tamanho da lista;</w:t>
-      </w:r>
-    </w:p>
-    <w:p>
-      <w:pPr>
-        <w:pStyle w:val="PargrafodaLista"/>
-        <w:numPr>
-          <w:ilvl w:val="2"/>
-          <w:numId w:val="1"/>
-        </w:numPr>
-        <w:spacing w:line="360" w:lineRule="auto"/>
-        <w:jc w:val="both"/>
-        <w:rPr>
-          <w:rFonts w:ascii="Times New Roman" w:hAnsi="Times New Roman" w:cs="Times New Roman"/>
-          <w:sz w:val="24"/>
-          <w:szCs w:val="24"/>
-        </w:rPr>
-      </w:pPr>
-      <w:r>
-        <w:rPr>
-          <w:rFonts w:ascii="Times New Roman" w:hAnsi="Times New Roman" w:cs="Times New Roman"/>
-          <w:sz w:val="24"/>
-          <w:szCs w:val="24"/>
-        </w:rPr>
-        <w:t>Mostrar na tela o valor conforme sua posição na lista;</w:t>
-      </w:r>
-    </w:p>
-    <w:p>
-      <w:pPr>
-        <w:pStyle w:val="PargrafodaLista"/>
-        <w:numPr>
-          <w:ilvl w:val="2"/>
-          <w:numId w:val="1"/>
-        </w:numPr>
-        <w:spacing w:line="360" w:lineRule="auto"/>
-        <w:jc w:val="both"/>
-        <w:rPr>
-          <w:rFonts w:ascii="Times New Roman" w:hAnsi="Times New Roman" w:cs="Times New Roman"/>
-          <w:sz w:val="24"/>
-          <w:szCs w:val="24"/>
-        </w:rPr>
-      </w:pPr>
-      <w:r>
-        <w:rPr>
-          <w:rFonts w:ascii="Times New Roman" w:hAnsi="Times New Roman" w:cs="Times New Roman"/>
-          <w:sz w:val="24"/>
-          <w:szCs w:val="24"/>
-        </w:rPr>
-        <w:t>Alterar valores que estão dentro da lista;</w:t>
-      </w:r>
-    </w:p>
-    <w:p>
-      <w:pPr>
-        <w:pStyle w:val="PargrafodaLista"/>
-        <w:numPr>
-          <w:ilvl w:val="2"/>
-          <w:numId w:val="1"/>
-        </w:numPr>
-        <w:spacing w:line="360" w:lineRule="auto"/>
-        <w:jc w:val="both"/>
-        <w:rPr>
-          <w:rFonts w:ascii="Times New Roman" w:hAnsi="Times New Roman" w:cs="Times New Roman"/>
-          <w:sz w:val="24"/>
-          <w:szCs w:val="24"/>
-        </w:rPr>
-      </w:pPr>
-      <w:r>
-        <w:rPr>
-          <w:rFonts w:ascii="Times New Roman" w:hAnsi="Times New Roman" w:cs="Times New Roman"/>
-          <w:sz w:val="24"/>
-          <w:szCs w:val="24"/>
-        </w:rPr>
-        <w:t>Adicionar valores no final da lista;</w:t>
-      </w:r>
-    </w:p>
-    <w:p>
-      <w:pPr>
-        <w:pStyle w:val="PargrafodaLista"/>
-        <w:numPr>
-          <w:ilvl w:val="2"/>
-          <w:numId w:val="1"/>
-        </w:numPr>
-        <w:spacing w:line="360" w:lineRule="auto"/>
-        <w:jc w:val="both"/>
-        <w:rPr>
-          <w:rFonts w:ascii="Times New Roman" w:hAnsi="Times New Roman" w:cs="Times New Roman"/>
-          <w:sz w:val="24"/>
-          <w:szCs w:val="24"/>
-        </w:rPr>
-      </w:pPr>
-      <w:r>
-        <w:rPr>
-          <w:rFonts w:ascii="Times New Roman" w:hAnsi="Times New Roman" w:cs="Times New Roman"/>
-          <w:sz w:val="24"/>
-          <w:szCs w:val="24"/>
-        </w:rPr>
-        <w:t>Percorrer a lista;</w:t>
-      </w:r>
-    </w:p>
-    <w:p>
-      <w:pPr>
-        <w:pStyle w:val="PargrafodaLista"/>
-        <w:numPr>
-          <w:ilvl w:val="2"/>
-          <w:numId w:val="1"/>
-        </w:numPr>
-        <w:spacing w:line="360" w:lineRule="auto"/>
-        <w:jc w:val="both"/>
-        <w:rPr>
-          <w:rFonts w:ascii="Times New Roman" w:hAnsi="Times New Roman" w:cs="Times New Roman"/>
-          <w:sz w:val="24"/>
-          <w:szCs w:val="24"/>
-        </w:rPr>
-      </w:pPr>
-      <w:r>
-        <w:rPr>
-          <w:rFonts w:ascii="Times New Roman" w:hAnsi="Times New Roman" w:cs="Times New Roman"/>
-          <w:sz w:val="24"/>
-          <w:szCs w:val="24"/>
-        </w:rPr>
-        <w:t>Remover elemento da lista;</w:t>
-      </w:r>
-    </w:p>
-    <w:p>
-      <w:pPr>
-        <w:pStyle w:val="PargrafodaLista"/>
-        <w:numPr>
-          <w:ilvl w:val="2"/>
-          <w:numId w:val="1"/>
-        </w:numPr>
-        <w:spacing w:line="360" w:lineRule="auto"/>
-        <w:jc w:val="both"/>
-        <w:rPr>
-          <w:rFonts w:ascii="Times New Roman" w:hAnsi="Times New Roman" w:cs="Times New Roman"/>
-          <w:sz w:val="24"/>
-          <w:szCs w:val="24"/>
-        </w:rPr>
-      </w:pPr>
-      <w:r>
-        <w:rPr>
-          <w:rFonts w:ascii="Times New Roman" w:hAnsi="Times New Roman" w:cs="Times New Roman"/>
-          <w:sz w:val="24"/>
-          <w:szCs w:val="24"/>
-        </w:rPr>
-        <w:t>Remover todos elementos da lista;</w:t>
-      </w:r>
-    </w:p>
-    <w:p>
-      <w:pPr>
-        <w:pStyle w:val="PargrafodaLista"/>
-        <w:numPr>
-          <w:ilvl w:val="2"/>
-          <w:numId w:val="1"/>
-        </w:numPr>
-        <w:spacing w:line="360" w:lineRule="auto"/>
-        <w:jc w:val="both"/>
-        <w:rPr>
-          <w:rFonts w:ascii="Times New Roman" w:hAnsi="Times New Roman" w:cs="Times New Roman"/>
-          <w:sz w:val="24"/>
-          <w:szCs w:val="24"/>
-        </w:rPr>
-      </w:pPr>
-      <w:r>
-        <w:rPr>
-          <w:rFonts w:ascii="Times New Roman" w:hAnsi="Times New Roman" w:cs="Times New Roman"/>
-          <w:sz w:val="24"/>
-          <w:szCs w:val="24"/>
-        </w:rPr>
-        <w:t>Verificar se o elemento está dentro da lista;</w:t>
-      </w:r>
-    </w:p>
-    <w:p>
-      <w:pPr>
-        <w:pStyle w:val="PargrafodaLista"/>
-        <w:numPr>
-          <w:ilvl w:val="2"/>
-          <w:numId w:val="1"/>
-        </w:numPr>
-        <w:spacing w:line="360" w:lineRule="auto"/>
-        <w:jc w:val="both"/>
-        <w:rPr>
-          <w:rFonts w:ascii="Times New Roman" w:hAnsi="Times New Roman" w:cs="Times New Roman"/>
-          <w:sz w:val="24"/>
-          <w:szCs w:val="24"/>
-        </w:rPr>
-      </w:pPr>
-      <w:r>
-        <w:rPr>
-          <w:rFonts w:ascii="Times New Roman" w:hAnsi="Times New Roman" w:cs="Times New Roman"/>
-          <w:sz w:val="24"/>
-          <w:szCs w:val="24"/>
-        </w:rPr>
-        <w:t>Inserir um elemento na posição que desejamos;</w:t>
-      </w:r>
-    </w:p>
-    <w:p>
-      <w:pPr>
-        <w:pStyle w:val="PargrafodaLista"/>
-        <w:numPr>
-          <w:ilvl w:val="2"/>
-          <w:numId w:val="1"/>
-        </w:numPr>
-        <w:spacing w:line="360" w:lineRule="auto"/>
-        <w:jc w:val="both"/>
-        <w:rPr>
-          <w:rFonts w:ascii="Times New Roman" w:hAnsi="Times New Roman" w:cs="Times New Roman"/>
-          <w:sz w:val="24"/>
-          <w:szCs w:val="24"/>
-        </w:rPr>
-      </w:pPr>
-      <w:r>
-        <w:rPr>
-          <w:rFonts w:ascii="Times New Roman" w:hAnsi="Times New Roman" w:cs="Times New Roman"/>
-          <w:sz w:val="24"/>
-          <w:szCs w:val="24"/>
-        </w:rPr>
-        <w:t xml:space="preserve">Utilizar um for </w:t>
-      </w:r>
+        <w:t>“</w:t>
+      </w:r>
+      <w:proofErr w:type="spellStart"/>
       <w:r>
         <w:rPr>
           <w:rFonts w:ascii="Times New Roman" w:hAnsi="Times New Roman" w:cs="Times New Roman"/>
@@ -1607,8 +1399,351 @@
           <w:sz w:val="24"/>
           <w:szCs w:val="24"/>
         </w:rPr>
+        <w:t>none</w:t>
+      </w:r>
+      <w:proofErr w:type="spellEnd"/>
+      <w:r>
+        <w:rPr>
+          <w:rFonts w:ascii="Times New Roman" w:hAnsi="Times New Roman" w:cs="Times New Roman"/>
+          <w:i/>
+          <w:iCs/>
+          <w:sz w:val="24"/>
+          <w:szCs w:val="24"/>
+        </w:rPr>
+        <w:t>”</w:t>
+      </w:r>
+      <w:r>
+        <w:rPr>
+          <w:rFonts w:ascii="Times New Roman" w:hAnsi="Times New Roman" w:cs="Times New Roman"/>
+          <w:sz w:val="24"/>
+          <w:szCs w:val="24"/>
+        </w:rPr>
+        <w:t xml:space="preserve"> como parâmetro padrão para listas para evitar problemas.</w:t>
+      </w:r>
+    </w:p>
+    <w:p>
+      <w:pPr>
+        <w:pStyle w:val="PargrafodaLista"/>
+        <w:numPr>
+          <w:ilvl w:val="1"/>
+          <w:numId w:val="1"/>
+        </w:numPr>
+        <w:spacing w:line="360" w:lineRule="auto"/>
+        <w:jc w:val="both"/>
+        <w:rPr>
+          <w:rFonts w:ascii="Times New Roman" w:hAnsi="Times New Roman" w:cs="Times New Roman"/>
+          <w:sz w:val="24"/>
+          <w:szCs w:val="24"/>
+        </w:rPr>
+      </w:pPr>
+      <w:r>
+        <w:rPr>
+          <w:rFonts w:ascii="Times New Roman" w:hAnsi="Times New Roman" w:cs="Times New Roman"/>
+          <w:sz w:val="24"/>
+          <w:szCs w:val="24"/>
+        </w:rPr>
+        <w:t>O que aprendemos:</w:t>
+      </w:r>
+    </w:p>
+    <w:p>
+      <w:pPr>
+        <w:pStyle w:val="PargrafodaLista"/>
+        <w:numPr>
+          <w:ilvl w:val="2"/>
+          <w:numId w:val="1"/>
+        </w:numPr>
+        <w:spacing w:line="360" w:lineRule="auto"/>
+        <w:jc w:val="both"/>
+        <w:rPr>
+          <w:rFonts w:ascii="Times New Roman" w:hAnsi="Times New Roman" w:cs="Times New Roman"/>
+          <w:sz w:val="24"/>
+          <w:szCs w:val="24"/>
+        </w:rPr>
+      </w:pPr>
+      <w:r>
+        <w:rPr>
+          <w:rFonts w:ascii="Times New Roman" w:hAnsi="Times New Roman" w:cs="Times New Roman"/>
+          <w:sz w:val="24"/>
+          <w:szCs w:val="24"/>
+        </w:rPr>
+        <w:t>O que é coleção;</w:t>
+      </w:r>
+    </w:p>
+    <w:p>
+      <w:pPr>
+        <w:pStyle w:val="PargrafodaLista"/>
+        <w:numPr>
+          <w:ilvl w:val="2"/>
+          <w:numId w:val="1"/>
+        </w:numPr>
+        <w:spacing w:line="360" w:lineRule="auto"/>
+        <w:jc w:val="both"/>
+        <w:rPr>
+          <w:rFonts w:ascii="Times New Roman" w:hAnsi="Times New Roman" w:cs="Times New Roman"/>
+          <w:sz w:val="24"/>
+          <w:szCs w:val="24"/>
+        </w:rPr>
+      </w:pPr>
+      <w:r>
+        <w:rPr>
+          <w:rFonts w:ascii="Times New Roman" w:hAnsi="Times New Roman" w:cs="Times New Roman"/>
+          <w:sz w:val="24"/>
+          <w:szCs w:val="24"/>
+        </w:rPr>
+        <w:t>Criar lista;</w:t>
+      </w:r>
+    </w:p>
+    <w:p>
+      <w:pPr>
+        <w:pStyle w:val="PargrafodaLista"/>
+        <w:numPr>
+          <w:ilvl w:val="2"/>
+          <w:numId w:val="1"/>
+        </w:numPr>
+        <w:spacing w:line="360" w:lineRule="auto"/>
+        <w:jc w:val="both"/>
+        <w:rPr>
+          <w:rFonts w:ascii="Times New Roman" w:hAnsi="Times New Roman" w:cs="Times New Roman"/>
+          <w:sz w:val="24"/>
+          <w:szCs w:val="24"/>
+        </w:rPr>
+      </w:pPr>
+      <w:r>
+        <w:rPr>
+          <w:rFonts w:ascii="Times New Roman" w:hAnsi="Times New Roman" w:cs="Times New Roman"/>
+          <w:sz w:val="24"/>
+          <w:szCs w:val="24"/>
+        </w:rPr>
+        <w:t>Verificar o tipo da lista e o tamanho da lista;</w:t>
+      </w:r>
+    </w:p>
+    <w:p>
+      <w:pPr>
+        <w:pStyle w:val="PargrafodaLista"/>
+        <w:numPr>
+          <w:ilvl w:val="2"/>
+          <w:numId w:val="1"/>
+        </w:numPr>
+        <w:spacing w:line="360" w:lineRule="auto"/>
+        <w:jc w:val="both"/>
+        <w:rPr>
+          <w:rFonts w:ascii="Times New Roman" w:hAnsi="Times New Roman" w:cs="Times New Roman"/>
+          <w:sz w:val="24"/>
+          <w:szCs w:val="24"/>
+        </w:rPr>
+      </w:pPr>
+      <w:r>
+        <w:rPr>
+          <w:rFonts w:ascii="Times New Roman" w:hAnsi="Times New Roman" w:cs="Times New Roman"/>
+          <w:sz w:val="24"/>
+          <w:szCs w:val="24"/>
+        </w:rPr>
+        <w:t>Mostrar na tela o valor conforme sua posição na lista;</w:t>
+      </w:r>
+    </w:p>
+    <w:p>
+      <w:pPr>
+        <w:pStyle w:val="PargrafodaLista"/>
+        <w:numPr>
+          <w:ilvl w:val="2"/>
+          <w:numId w:val="1"/>
+        </w:numPr>
+        <w:spacing w:line="360" w:lineRule="auto"/>
+        <w:jc w:val="both"/>
+        <w:rPr>
+          <w:rFonts w:ascii="Times New Roman" w:hAnsi="Times New Roman" w:cs="Times New Roman"/>
+          <w:sz w:val="24"/>
+          <w:szCs w:val="24"/>
+        </w:rPr>
+      </w:pPr>
+      <w:r>
+        <w:rPr>
+          <w:rFonts w:ascii="Times New Roman" w:hAnsi="Times New Roman" w:cs="Times New Roman"/>
+          <w:sz w:val="24"/>
+          <w:szCs w:val="24"/>
+        </w:rPr>
+        <w:t>Alterar valores que estão dentro da lista;</w:t>
+      </w:r>
+    </w:p>
+    <w:p>
+      <w:pPr>
+        <w:pStyle w:val="PargrafodaLista"/>
+        <w:numPr>
+          <w:ilvl w:val="2"/>
+          <w:numId w:val="1"/>
+        </w:numPr>
+        <w:spacing w:line="360" w:lineRule="auto"/>
+        <w:jc w:val="both"/>
+        <w:rPr>
+          <w:rFonts w:ascii="Times New Roman" w:hAnsi="Times New Roman" w:cs="Times New Roman"/>
+          <w:sz w:val="24"/>
+          <w:szCs w:val="24"/>
+        </w:rPr>
+      </w:pPr>
+      <w:r>
+        <w:rPr>
+          <w:rFonts w:ascii="Times New Roman" w:hAnsi="Times New Roman" w:cs="Times New Roman"/>
+          <w:sz w:val="24"/>
+          <w:szCs w:val="24"/>
+        </w:rPr>
+        <w:t>Adicionar valores no final da lista;</w:t>
+      </w:r>
+    </w:p>
+    <w:p>
+      <w:pPr>
+        <w:pStyle w:val="PargrafodaLista"/>
+        <w:numPr>
+          <w:ilvl w:val="2"/>
+          <w:numId w:val="1"/>
+        </w:numPr>
+        <w:spacing w:line="360" w:lineRule="auto"/>
+        <w:jc w:val="both"/>
+        <w:rPr>
+          <w:rFonts w:ascii="Times New Roman" w:hAnsi="Times New Roman" w:cs="Times New Roman"/>
+          <w:sz w:val="24"/>
+          <w:szCs w:val="24"/>
+        </w:rPr>
+      </w:pPr>
+      <w:r>
+        <w:rPr>
+          <w:rFonts w:ascii="Times New Roman" w:hAnsi="Times New Roman" w:cs="Times New Roman"/>
+          <w:sz w:val="24"/>
+          <w:szCs w:val="24"/>
+        </w:rPr>
+        <w:t>Percorrer a lista;</w:t>
+      </w:r>
+    </w:p>
+    <w:p>
+      <w:pPr>
+        <w:pStyle w:val="PargrafodaLista"/>
+        <w:numPr>
+          <w:ilvl w:val="2"/>
+          <w:numId w:val="1"/>
+        </w:numPr>
+        <w:spacing w:line="360" w:lineRule="auto"/>
+        <w:jc w:val="both"/>
+        <w:rPr>
+          <w:rFonts w:ascii="Times New Roman" w:hAnsi="Times New Roman" w:cs="Times New Roman"/>
+          <w:sz w:val="24"/>
+          <w:szCs w:val="24"/>
+        </w:rPr>
+      </w:pPr>
+      <w:r>
+        <w:rPr>
+          <w:rFonts w:ascii="Times New Roman" w:hAnsi="Times New Roman" w:cs="Times New Roman"/>
+          <w:sz w:val="24"/>
+          <w:szCs w:val="24"/>
+        </w:rPr>
+        <w:t>Remover elemento da lista;</w:t>
+      </w:r>
+    </w:p>
+    <w:p>
+      <w:pPr>
+        <w:pStyle w:val="PargrafodaLista"/>
+        <w:numPr>
+          <w:ilvl w:val="2"/>
+          <w:numId w:val="1"/>
+        </w:numPr>
+        <w:spacing w:line="360" w:lineRule="auto"/>
+        <w:jc w:val="both"/>
+        <w:rPr>
+          <w:rFonts w:ascii="Times New Roman" w:hAnsi="Times New Roman" w:cs="Times New Roman"/>
+          <w:sz w:val="24"/>
+          <w:szCs w:val="24"/>
+        </w:rPr>
+      </w:pPr>
+      <w:r>
+        <w:rPr>
+          <w:rFonts w:ascii="Times New Roman" w:hAnsi="Times New Roman" w:cs="Times New Roman"/>
+          <w:sz w:val="24"/>
+          <w:szCs w:val="24"/>
+        </w:rPr>
+        <w:t>Remover todos elementos da lista;</w:t>
+      </w:r>
+    </w:p>
+    <w:p>
+      <w:pPr>
+        <w:pStyle w:val="PargrafodaLista"/>
+        <w:numPr>
+          <w:ilvl w:val="2"/>
+          <w:numId w:val="1"/>
+        </w:numPr>
+        <w:spacing w:line="360" w:lineRule="auto"/>
+        <w:jc w:val="both"/>
+        <w:rPr>
+          <w:rFonts w:ascii="Times New Roman" w:hAnsi="Times New Roman" w:cs="Times New Roman"/>
+          <w:sz w:val="24"/>
+          <w:szCs w:val="24"/>
+        </w:rPr>
+      </w:pPr>
+      <w:r>
+        <w:rPr>
+          <w:rFonts w:ascii="Times New Roman" w:hAnsi="Times New Roman" w:cs="Times New Roman"/>
+          <w:sz w:val="24"/>
+          <w:szCs w:val="24"/>
+        </w:rPr>
+        <w:t>Verificar se o elemento está dentro da lista;</w:t>
+      </w:r>
+    </w:p>
+    <w:p>
+      <w:pPr>
+        <w:pStyle w:val="PargrafodaLista"/>
+        <w:numPr>
+          <w:ilvl w:val="2"/>
+          <w:numId w:val="1"/>
+        </w:numPr>
+        <w:spacing w:line="360" w:lineRule="auto"/>
+        <w:jc w:val="both"/>
+        <w:rPr>
+          <w:rFonts w:ascii="Times New Roman" w:hAnsi="Times New Roman" w:cs="Times New Roman"/>
+          <w:sz w:val="24"/>
+          <w:szCs w:val="24"/>
+        </w:rPr>
+      </w:pPr>
+      <w:r>
+        <w:rPr>
+          <w:rFonts w:ascii="Times New Roman" w:hAnsi="Times New Roman" w:cs="Times New Roman"/>
+          <w:sz w:val="24"/>
+          <w:szCs w:val="24"/>
+        </w:rPr>
+        <w:t>Inserir um elemento na posição que desejamos;</w:t>
+      </w:r>
+    </w:p>
+    <w:p>
+      <w:pPr>
+        <w:pStyle w:val="PargrafodaLista"/>
+        <w:numPr>
+          <w:ilvl w:val="2"/>
+          <w:numId w:val="1"/>
+        </w:numPr>
+        <w:spacing w:line="360" w:lineRule="auto"/>
+        <w:jc w:val="both"/>
+        <w:rPr>
+          <w:rFonts w:ascii="Times New Roman" w:hAnsi="Times New Roman" w:cs="Times New Roman"/>
+          <w:sz w:val="24"/>
+          <w:szCs w:val="24"/>
+        </w:rPr>
+      </w:pPr>
+      <w:r>
+        <w:rPr>
+          <w:rFonts w:ascii="Times New Roman" w:hAnsi="Times New Roman" w:cs="Times New Roman"/>
+          <w:sz w:val="24"/>
+          <w:szCs w:val="24"/>
+        </w:rPr>
+        <w:t xml:space="preserve">Utilizar um for </w:t>
+      </w:r>
+      <w:proofErr w:type="spellStart"/>
+      <w:r>
+        <w:rPr>
+          <w:rFonts w:ascii="Times New Roman" w:hAnsi="Times New Roman" w:cs="Times New Roman"/>
+          <w:i/>
+          <w:iCs/>
+          <w:sz w:val="24"/>
+          <w:szCs w:val="24"/>
+        </w:rPr>
         <w:t>comprehension</w:t>
       </w:r>
+      <w:proofErr w:type="spellEnd"/>
       <w:r>
         <w:rPr>
           <w:rFonts w:ascii="Times New Roman" w:hAnsi="Times New Roman" w:cs="Times New Roman"/>
@@ -1823,6 +1958,7 @@
         </w:rPr>
         <w:t xml:space="preserve"> Uma tupla é como uma lista, porém imutável, ou seja, não podemos usar </w:t>
       </w:r>
+      <w:proofErr w:type="spellStart"/>
       <w:r>
         <w:rPr>
           <w:rFonts w:ascii="Times New Roman" w:hAnsi="Times New Roman" w:cs="Times New Roman"/>
@@ -1831,16 +1967,9 @@
           <w:sz w:val="24"/>
           <w:szCs w:val="24"/>
         </w:rPr>
-        <w:t>append()</w:t>
-      </w:r>
-      <w:r>
-        <w:rPr>
-          <w:rFonts w:ascii="Times New Roman" w:hAnsi="Times New Roman" w:cs="Times New Roman"/>
-          <w:sz w:val="24"/>
-          <w:szCs w:val="24"/>
-        </w:rPr>
-        <w:t xml:space="preserve"> ou </w:t>
-      </w:r>
+        <w:t>append</w:t>
+      </w:r>
+      <w:proofErr w:type="spellEnd"/>
       <w:r>
         <w:rPr>
           <w:rFonts w:ascii="Times New Roman" w:hAnsi="Times New Roman" w:cs="Times New Roman"/>
@@ -1849,39 +1978,15 @@
           <w:sz w:val="24"/>
           <w:szCs w:val="24"/>
         </w:rPr>
-        <w:t>remove()</w:t>
-      </w:r>
-      <w:r>
-        <w:rPr>
-          <w:rFonts w:ascii="Times New Roman" w:hAnsi="Times New Roman" w:cs="Times New Roman"/>
-          <w:sz w:val="24"/>
-          <w:szCs w:val="24"/>
-        </w:rPr>
-        <w:t>.</w:t>
-      </w:r>
-    </w:p>
-    <w:p>
-      <w:pPr>
-        <w:pStyle w:val="PargrafodaLista"/>
-        <w:numPr>
-          <w:ilvl w:val="1"/>
-          <w:numId w:val="1"/>
-        </w:numPr>
-        <w:spacing w:line="360" w:lineRule="auto"/>
-        <w:jc w:val="both"/>
-        <w:rPr>
-          <w:rFonts w:ascii="Times New Roman" w:hAnsi="Times New Roman" w:cs="Times New Roman"/>
-          <w:sz w:val="24"/>
-          <w:szCs w:val="24"/>
-        </w:rPr>
-      </w:pPr>
-      <w:r>
-        <w:rPr>
-          <w:rFonts w:ascii="Times New Roman" w:hAnsi="Times New Roman" w:cs="Times New Roman"/>
-          <w:sz w:val="24"/>
-          <w:szCs w:val="24"/>
-        </w:rPr>
-        <w:t xml:space="preserve"> Podemos colocar valores de vários tipos: </w:t>
+        <w:t>()</w:t>
+      </w:r>
+      <w:r>
+        <w:rPr>
+          <w:rFonts w:ascii="Times New Roman" w:hAnsi="Times New Roman" w:cs="Times New Roman"/>
+          <w:sz w:val="24"/>
+          <w:szCs w:val="24"/>
+        </w:rPr>
+        <w:t xml:space="preserve"> ou </w:t>
       </w:r>
       <w:r>
         <w:rPr>
@@ -1891,15 +1996,39 @@
           <w:sz w:val="24"/>
           <w:szCs w:val="24"/>
         </w:rPr>
-        <w:t>str</w:t>
-      </w:r>
-      <w:r>
-        <w:rPr>
-          <w:rFonts w:ascii="Times New Roman" w:hAnsi="Times New Roman" w:cs="Times New Roman"/>
-          <w:sz w:val="24"/>
-          <w:szCs w:val="24"/>
-        </w:rPr>
-        <w:t xml:space="preserve">, </w:t>
+        <w:t>remove()</w:t>
+      </w:r>
+      <w:r>
+        <w:rPr>
+          <w:rFonts w:ascii="Times New Roman" w:hAnsi="Times New Roman" w:cs="Times New Roman"/>
+          <w:sz w:val="24"/>
+          <w:szCs w:val="24"/>
+        </w:rPr>
+        <w:t>.</w:t>
+      </w:r>
+    </w:p>
+    <w:p>
+      <w:pPr>
+        <w:pStyle w:val="PargrafodaLista"/>
+        <w:numPr>
+          <w:ilvl w:val="1"/>
+          <w:numId w:val="1"/>
+        </w:numPr>
+        <w:spacing w:line="360" w:lineRule="auto"/>
+        <w:jc w:val="both"/>
+        <w:rPr>
+          <w:rFonts w:ascii="Times New Roman" w:hAnsi="Times New Roman" w:cs="Times New Roman"/>
+          <w:sz w:val="24"/>
+          <w:szCs w:val="24"/>
+        </w:rPr>
+      </w:pPr>
+      <w:r>
+        <w:rPr>
+          <w:rFonts w:ascii="Times New Roman" w:hAnsi="Times New Roman" w:cs="Times New Roman"/>
+          <w:sz w:val="24"/>
+          <w:szCs w:val="24"/>
+        </w:rPr>
+        <w:t xml:space="preserve"> Podemos colocar valores de vários tipos: </w:t>
       </w:r>
       <w:r>
         <w:rPr>
@@ -1909,7 +2038,7 @@
           <w:sz w:val="24"/>
           <w:szCs w:val="24"/>
         </w:rPr>
-        <w:t>int</w:t>
+        <w:t>str</w:t>
       </w:r>
       <w:r>
         <w:rPr>
@@ -1919,6 +2048,7 @@
         </w:rPr>
         <w:t xml:space="preserve">, </w:t>
       </w:r>
+      <w:proofErr w:type="spellStart"/>
       <w:r>
         <w:rPr>
           <w:rFonts w:ascii="Times New Roman" w:hAnsi="Times New Roman" w:cs="Times New Roman"/>
@@ -1927,8 +2057,29 @@
           <w:sz w:val="24"/>
           <w:szCs w:val="24"/>
         </w:rPr>
+        <w:t>int</w:t>
+      </w:r>
+      <w:proofErr w:type="spellEnd"/>
+      <w:r>
+        <w:rPr>
+          <w:rFonts w:ascii="Times New Roman" w:hAnsi="Times New Roman" w:cs="Times New Roman"/>
+          <w:sz w:val="24"/>
+          <w:szCs w:val="24"/>
+        </w:rPr>
+        <w:t xml:space="preserve">, </w:t>
+      </w:r>
+      <w:proofErr w:type="spellStart"/>
+      <w:r>
+        <w:rPr>
+          <w:rFonts w:ascii="Times New Roman" w:hAnsi="Times New Roman" w:cs="Times New Roman"/>
+          <w:i/>
+          <w:iCs/>
+          <w:sz w:val="24"/>
+          <w:szCs w:val="24"/>
+        </w:rPr>
         <w:t>float</w:t>
       </w:r>
+      <w:proofErr w:type="spellEnd"/>
       <w:r>
         <w:rPr>
           <w:rFonts w:ascii="Times New Roman" w:hAnsi="Times New Roman" w:cs="Times New Roman"/>
@@ -2120,6 +2271,7 @@
         </w:rPr>
         <w:t xml:space="preserve"> Nesse caso podemos colocar outras tuplas dentro dessa lista usando o </w:t>
       </w:r>
+      <w:proofErr w:type="spellStart"/>
       <w:r>
         <w:rPr>
           <w:rFonts w:ascii="Times New Roman" w:hAnsi="Times New Roman" w:cs="Times New Roman"/>
@@ -2128,7 +2280,18 @@
           <w:sz w:val="24"/>
           <w:szCs w:val="24"/>
         </w:rPr>
-        <w:t>append()</w:t>
+        <w:t>append</w:t>
+      </w:r>
+      <w:proofErr w:type="spellEnd"/>
+      <w:r>
+        <w:rPr>
+          <w:rFonts w:ascii="Times New Roman" w:hAnsi="Times New Roman" w:cs="Times New Roman"/>
+          <w:i/>
+          <w:iCs/>
+          <w:sz w:val="24"/>
+          <w:szCs w:val="24"/>
+        </w:rPr>
+        <w:t>()</w:t>
       </w:r>
       <w:r>
         <w:rPr>
@@ -2428,7 +2591,31 @@
           <w:szCs w:val="24"/>
           <w:u w:val="single"/>
         </w:rPr>
-        <w:t>Aula 3 – Polimorfismo e Arrays:</w:t>
+        <w:t xml:space="preserve">Aula 3 – Polimorfismo e </w:t>
+      </w:r>
+      <w:proofErr w:type="spellStart"/>
+      <w:r>
+        <w:rPr>
+          <w:rFonts w:ascii="Times New Roman" w:hAnsi="Times New Roman" w:cs="Times New Roman"/>
+          <w:b/>
+          <w:bCs/>
+          <w:sz w:val="24"/>
+          <w:szCs w:val="24"/>
+          <w:u w:val="single"/>
+        </w:rPr>
+        <w:t>Arrays</w:t>
+      </w:r>
+      <w:proofErr w:type="spellEnd"/>
+      <w:r>
+        <w:rPr>
+          <w:rFonts w:ascii="Times New Roman" w:hAnsi="Times New Roman" w:cs="Times New Roman"/>
+          <w:b/>
+          <w:bCs/>
+          <w:sz w:val="24"/>
+          <w:szCs w:val="24"/>
+          <w:u w:val="single"/>
+        </w:rPr>
+        <w:t>:</w:t>
       </w:r>
     </w:p>
     <w:p>
@@ -2541,6 +2728,7 @@
         </w:rPr>
         <w:t xml:space="preserve">Esse é o Array de verdade, as listas e </w:t>
       </w:r>
+      <w:proofErr w:type="spellStart"/>
       <w:r>
         <w:rPr>
           <w:rFonts w:ascii="Times New Roman" w:hAnsi="Times New Roman" w:cs="Times New Roman"/>
@@ -2551,6 +2739,7 @@
         </w:rPr>
         <w:t>arrays</w:t>
       </w:r>
+      <w:proofErr w:type="spellEnd"/>
       <w:r>
         <w:rPr>
           <w:rFonts w:ascii="Times New Roman" w:hAnsi="Times New Roman" w:cs="Times New Roman"/>
@@ -2707,6 +2896,7 @@
         </w:rPr>
         <w:t xml:space="preserve">E mesmo quando vamos utilizar </w:t>
       </w:r>
+      <w:proofErr w:type="spellStart"/>
       <w:r>
         <w:rPr>
           <w:rFonts w:ascii="Times New Roman" w:hAnsi="Times New Roman" w:cs="Times New Roman"/>
@@ -2717,6 +2907,7 @@
         </w:rPr>
         <w:t>arrays</w:t>
       </w:r>
+      <w:proofErr w:type="spellEnd"/>
       <w:r>
         <w:rPr>
           <w:rFonts w:ascii="Times New Roman" w:hAnsi="Times New Roman" w:cs="Times New Roman"/>
@@ -2725,6 +2916,7 @@
         </w:rPr>
         <w:t xml:space="preserve">, não utilizamos a do python, mas sim uma biblioteca chamada </w:t>
       </w:r>
+      <w:proofErr w:type="spellStart"/>
       <w:r>
         <w:rPr>
           <w:rFonts w:ascii="Times New Roman" w:hAnsi="Times New Roman" w:cs="Times New Roman"/>
@@ -2735,6 +2927,7 @@
         </w:rPr>
         <w:t>numpy</w:t>
       </w:r>
+      <w:proofErr w:type="spellEnd"/>
       <w:r>
         <w:rPr>
           <w:rFonts w:ascii="Times New Roman" w:hAnsi="Times New Roman" w:cs="Times New Roman"/>
@@ -2837,40 +3030,9 @@
           <w:sz w:val="24"/>
           <w:szCs w:val="24"/>
         </w:rPr>
-        <w:t>“pip install numpy”</w:t>
-      </w:r>
-      <w:r>
-        <w:rPr>
-          <w:rFonts w:ascii="Times New Roman" w:hAnsi="Times New Roman" w:cs="Times New Roman"/>
-          <w:sz w:val="24"/>
-          <w:szCs w:val="24"/>
-        </w:rPr>
-        <w:t xml:space="preserve"> na linha de comando ou no colab.research.google.com</w:t>
-      </w:r>
-    </w:p>
-    <w:p>
-      <w:pPr>
-        <w:pStyle w:val="PargrafodaLista"/>
-        <w:numPr>
-          <w:ilvl w:val="2"/>
-          <w:numId w:val="1"/>
-        </w:numPr>
-        <w:spacing w:line="360" w:lineRule="auto"/>
-        <w:jc w:val="both"/>
-        <w:rPr>
-          <w:rFonts w:ascii="Times New Roman" w:hAnsi="Times New Roman" w:cs="Times New Roman"/>
-          <w:sz w:val="24"/>
-          <w:szCs w:val="24"/>
-        </w:rPr>
-      </w:pPr>
-      <w:r>
-        <w:rPr>
-          <w:rFonts w:ascii="Times New Roman" w:hAnsi="Times New Roman" w:cs="Times New Roman"/>
-          <w:sz w:val="24"/>
-          <w:szCs w:val="24"/>
-        </w:rPr>
-        <w:t xml:space="preserve">Utilizando </w:t>
-      </w:r>
+        <w:t>“</w:t>
+      </w:r>
+      <w:proofErr w:type="spellStart"/>
       <w:r>
         <w:rPr>
           <w:rFonts w:ascii="Times New Roman" w:hAnsi="Times New Roman" w:cs="Times New Roman"/>
@@ -2879,8 +3041,107 @@
           <w:sz w:val="24"/>
           <w:szCs w:val="24"/>
         </w:rPr>
+        <w:t>pip</w:t>
+      </w:r>
+      <w:proofErr w:type="spellEnd"/>
+      <w:r>
+        <w:rPr>
+          <w:rFonts w:ascii="Times New Roman" w:hAnsi="Times New Roman" w:cs="Times New Roman"/>
+          <w:i/>
+          <w:iCs/>
+          <w:sz w:val="24"/>
+          <w:szCs w:val="24"/>
+        </w:rPr>
+        <w:t xml:space="preserve"> </w:t>
+      </w:r>
+      <w:proofErr w:type="spellStart"/>
+      <w:r>
+        <w:rPr>
+          <w:rFonts w:ascii="Times New Roman" w:hAnsi="Times New Roman" w:cs="Times New Roman"/>
+          <w:i/>
+          <w:iCs/>
+          <w:sz w:val="24"/>
+          <w:szCs w:val="24"/>
+        </w:rPr>
+        <w:t>install</w:t>
+      </w:r>
+      <w:proofErr w:type="spellEnd"/>
+      <w:r>
+        <w:rPr>
+          <w:rFonts w:ascii="Times New Roman" w:hAnsi="Times New Roman" w:cs="Times New Roman"/>
+          <w:i/>
+          <w:iCs/>
+          <w:sz w:val="24"/>
+          <w:szCs w:val="24"/>
+        </w:rPr>
+        <w:t xml:space="preserve"> </w:t>
+      </w:r>
+      <w:proofErr w:type="spellStart"/>
+      <w:r>
+        <w:rPr>
+          <w:rFonts w:ascii="Times New Roman" w:hAnsi="Times New Roman" w:cs="Times New Roman"/>
+          <w:i/>
+          <w:iCs/>
+          <w:sz w:val="24"/>
+          <w:szCs w:val="24"/>
+        </w:rPr>
+        <w:t>numpy</w:t>
+      </w:r>
+      <w:proofErr w:type="spellEnd"/>
+      <w:r>
+        <w:rPr>
+          <w:rFonts w:ascii="Times New Roman" w:hAnsi="Times New Roman" w:cs="Times New Roman"/>
+          <w:i/>
+          <w:iCs/>
+          <w:sz w:val="24"/>
+          <w:szCs w:val="24"/>
+        </w:rPr>
+        <w:t>”</w:t>
+      </w:r>
+      <w:r>
+        <w:rPr>
+          <w:rFonts w:ascii="Times New Roman" w:hAnsi="Times New Roman" w:cs="Times New Roman"/>
+          <w:sz w:val="24"/>
+          <w:szCs w:val="24"/>
+        </w:rPr>
+        <w:t xml:space="preserve"> na linha de comando ou no colab.research.google.com</w:t>
+      </w:r>
+    </w:p>
+    <w:p>
+      <w:pPr>
+        <w:pStyle w:val="PargrafodaLista"/>
+        <w:numPr>
+          <w:ilvl w:val="2"/>
+          <w:numId w:val="1"/>
+        </w:numPr>
+        <w:spacing w:line="360" w:lineRule="auto"/>
+        <w:jc w:val="both"/>
+        <w:rPr>
+          <w:rFonts w:ascii="Times New Roman" w:hAnsi="Times New Roman" w:cs="Times New Roman"/>
+          <w:sz w:val="24"/>
+          <w:szCs w:val="24"/>
+        </w:rPr>
+      </w:pPr>
+      <w:r>
+        <w:rPr>
+          <w:rFonts w:ascii="Times New Roman" w:hAnsi="Times New Roman" w:cs="Times New Roman"/>
+          <w:sz w:val="24"/>
+          <w:szCs w:val="24"/>
+        </w:rPr>
+        <w:t xml:space="preserve">Utilizando </w:t>
+      </w:r>
+      <w:proofErr w:type="spellStart"/>
+      <w:r>
+        <w:rPr>
+          <w:rFonts w:ascii="Times New Roman" w:hAnsi="Times New Roman" w:cs="Times New Roman"/>
+          <w:i/>
+          <w:iCs/>
+          <w:sz w:val="24"/>
+          <w:szCs w:val="24"/>
+        </w:rPr>
         <w:t>np</w:t>
       </w:r>
+      <w:proofErr w:type="spellEnd"/>
       <w:r>
         <w:rPr>
           <w:rFonts w:ascii="Times New Roman" w:hAnsi="Times New Roman" w:cs="Times New Roman"/>
@@ -2967,6 +3228,7 @@
         </w:rPr>
         <w:t xml:space="preserve">Podemos atribuir </w:t>
       </w:r>
+      <w:proofErr w:type="spellStart"/>
       <w:r>
         <w:rPr>
           <w:rFonts w:ascii="Times New Roman" w:hAnsi="Times New Roman" w:cs="Times New Roman"/>
@@ -2977,6 +3239,7 @@
         </w:rPr>
         <w:t>arrays</w:t>
       </w:r>
+      <w:proofErr w:type="spellEnd"/>
       <w:r>
         <w:rPr>
           <w:rFonts w:ascii="Times New Roman" w:hAnsi="Times New Roman" w:cs="Times New Roman"/>
@@ -3080,6 +3343,7 @@
         <w:lastRenderedPageBreak/>
         <w:t xml:space="preserve">Evitamos usar Array puro, sempre que precisamos utilizar para trabalhos numéricos, vamos de biblioteca </w:t>
       </w:r>
+      <w:proofErr w:type="spellStart"/>
       <w:r>
         <w:rPr>
           <w:rFonts w:ascii="Times New Roman" w:hAnsi="Times New Roman" w:cs="Times New Roman"/>
@@ -3090,6 +3354,7 @@
         </w:rPr>
         <w:t>numpy</w:t>
       </w:r>
+      <w:proofErr w:type="spellEnd"/>
       <w:r>
         <w:rPr>
           <w:rFonts w:ascii="Times New Roman" w:hAnsi="Times New Roman" w:cs="Times New Roman"/>
@@ -3122,6 +3387,7 @@
         </w:rPr>
         <w:t xml:space="preserve"> Em uma classe mãe podemos mandar ele </w:t>
       </w:r>
+      <w:proofErr w:type="spellStart"/>
       <w:r>
         <w:rPr>
           <w:rFonts w:ascii="Times New Roman" w:hAnsi="Times New Roman" w:cs="Times New Roman"/>
@@ -3132,6 +3398,7 @@
         </w:rPr>
         <w:t>raise</w:t>
       </w:r>
+      <w:proofErr w:type="spellEnd"/>
       <w:r>
         <w:rPr>
           <w:rFonts w:ascii="Times New Roman" w:hAnsi="Times New Roman" w:cs="Times New Roman"/>
@@ -3164,6 +3431,7 @@
         </w:rPr>
         <w:t xml:space="preserve">Caso tenhamos vários tipos de conta bancárias e todas possuem o método </w:t>
       </w:r>
+      <w:proofErr w:type="spellStart"/>
       <w:r>
         <w:rPr>
           <w:rFonts w:ascii="Times New Roman" w:hAnsi="Times New Roman" w:cs="Times New Roman"/>
@@ -3174,6 +3442,7 @@
         </w:rPr>
         <w:t>passa_o_mês</w:t>
       </w:r>
+      <w:proofErr w:type="spellEnd"/>
       <w:r>
         <w:rPr>
           <w:rFonts w:ascii="Times New Roman" w:hAnsi="Times New Roman" w:cs="Times New Roman"/>
@@ -3276,6 +3545,7 @@
         </w:rPr>
         <w:t xml:space="preserve"> e colocar a classe mãe como herdeira do </w:t>
       </w:r>
+      <w:proofErr w:type="spellStart"/>
       <w:r>
         <w:rPr>
           <w:rFonts w:ascii="Times New Roman" w:hAnsi="Times New Roman" w:cs="Times New Roman"/>
@@ -3284,8 +3554,31 @@
           <w:sz w:val="24"/>
           <w:szCs w:val="24"/>
         </w:rPr>
-        <w:t>metaclass=ABCMeta</w:t>
-      </w:r>
+        <w:t>metaclass</w:t>
+      </w:r>
+      <w:proofErr w:type="spellEnd"/>
+      <w:r>
+        <w:rPr>
+          <w:rFonts w:ascii="Times New Roman" w:hAnsi="Times New Roman" w:cs="Times New Roman"/>
+          <w:i/>
+          <w:iCs/>
+          <w:sz w:val="24"/>
+          <w:szCs w:val="24"/>
+        </w:rPr>
+        <w:t>=</w:t>
+      </w:r>
+      <w:proofErr w:type="spellStart"/>
+      <w:r>
+        <w:rPr>
+          <w:rFonts w:ascii="Times New Roman" w:hAnsi="Times New Roman" w:cs="Times New Roman"/>
+          <w:i/>
+          <w:iCs/>
+          <w:sz w:val="24"/>
+          <w:szCs w:val="24"/>
+        </w:rPr>
+        <w:t>ABCMeta</w:t>
+      </w:r>
+      <w:proofErr w:type="spellEnd"/>
       <w:r>
         <w:rPr>
           <w:rFonts w:ascii="Times New Roman" w:hAnsi="Times New Roman" w:cs="Times New Roman"/>
@@ -3531,6 +3824,7 @@
         </w:rPr>
         <w:t xml:space="preserve">O que é o </w:t>
       </w:r>
+      <w:proofErr w:type="spellStart"/>
       <w:r>
         <w:rPr>
           <w:rFonts w:ascii="Times New Roman" w:hAnsi="Times New Roman" w:cs="Times New Roman"/>
@@ -3539,40 +3833,9 @@
           <w:sz w:val="24"/>
           <w:szCs w:val="24"/>
         </w:rPr>
-        <w:t>duck typing</w:t>
-      </w:r>
-      <w:r>
-        <w:rPr>
-          <w:rFonts w:ascii="Times New Roman" w:hAnsi="Times New Roman" w:cs="Times New Roman"/>
-          <w:sz w:val="24"/>
-          <w:szCs w:val="24"/>
-        </w:rPr>
-        <w:t>;</w:t>
-      </w:r>
-    </w:p>
-    <w:p>
-      <w:pPr>
-        <w:pStyle w:val="PargrafodaLista"/>
-        <w:numPr>
-          <w:ilvl w:val="2"/>
-          <w:numId w:val="1"/>
-        </w:numPr>
-        <w:spacing w:line="360" w:lineRule="auto"/>
-        <w:jc w:val="both"/>
-        <w:rPr>
-          <w:rFonts w:ascii="Times New Roman" w:hAnsi="Times New Roman" w:cs="Times New Roman"/>
-          <w:sz w:val="24"/>
-          <w:szCs w:val="24"/>
-        </w:rPr>
-      </w:pPr>
-      <w:r>
-        <w:rPr>
-          <w:rFonts w:ascii="Times New Roman" w:hAnsi="Times New Roman" w:cs="Times New Roman"/>
-          <w:sz w:val="24"/>
-          <w:szCs w:val="24"/>
-        </w:rPr>
-        <w:t xml:space="preserve">Fazer um </w:t>
-      </w:r>
+        <w:t>duck</w:t>
+      </w:r>
+      <w:proofErr w:type="spellEnd"/>
       <w:r>
         <w:rPr>
           <w:rFonts w:ascii="Times New Roman" w:hAnsi="Times New Roman" w:cs="Times New Roman"/>
@@ -3581,8 +3844,64 @@
           <w:sz w:val="24"/>
           <w:szCs w:val="24"/>
         </w:rPr>
+        <w:t xml:space="preserve"> </w:t>
+      </w:r>
+      <w:proofErr w:type="spellStart"/>
+      <w:r>
+        <w:rPr>
+          <w:rFonts w:ascii="Times New Roman" w:hAnsi="Times New Roman" w:cs="Times New Roman"/>
+          <w:i/>
+          <w:iCs/>
+          <w:sz w:val="24"/>
+          <w:szCs w:val="24"/>
+        </w:rPr>
+        <w:t>typing</w:t>
+      </w:r>
+      <w:proofErr w:type="spellEnd"/>
+      <w:r>
+        <w:rPr>
+          <w:rFonts w:ascii="Times New Roman" w:hAnsi="Times New Roman" w:cs="Times New Roman"/>
+          <w:sz w:val="24"/>
+          <w:szCs w:val="24"/>
+        </w:rPr>
+        <w:t>;</w:t>
+      </w:r>
+    </w:p>
+    <w:p>
+      <w:pPr>
+        <w:pStyle w:val="PargrafodaLista"/>
+        <w:numPr>
+          <w:ilvl w:val="2"/>
+          <w:numId w:val="1"/>
+        </w:numPr>
+        <w:spacing w:line="360" w:lineRule="auto"/>
+        <w:jc w:val="both"/>
+        <w:rPr>
+          <w:rFonts w:ascii="Times New Roman" w:hAnsi="Times New Roman" w:cs="Times New Roman"/>
+          <w:sz w:val="24"/>
+          <w:szCs w:val="24"/>
+        </w:rPr>
+      </w:pPr>
+      <w:r>
+        <w:rPr>
+          <w:rFonts w:ascii="Times New Roman" w:hAnsi="Times New Roman" w:cs="Times New Roman"/>
+          <w:sz w:val="24"/>
+          <w:szCs w:val="24"/>
+        </w:rPr>
+        <w:t xml:space="preserve">Fazer um </w:t>
+      </w:r>
+      <w:proofErr w:type="spellStart"/>
+      <w:r>
+        <w:rPr>
+          <w:rFonts w:ascii="Times New Roman" w:hAnsi="Times New Roman" w:cs="Times New Roman"/>
+          <w:i/>
+          <w:iCs/>
+          <w:sz w:val="24"/>
+          <w:szCs w:val="24"/>
+        </w:rPr>
         <w:t>array</w:t>
       </w:r>
+      <w:proofErr w:type="spellEnd"/>
       <w:r>
         <w:rPr>
           <w:rFonts w:ascii="Times New Roman" w:hAnsi="Times New Roman" w:cs="Times New Roman"/>
@@ -3709,6 +4028,7 @@
         </w:rPr>
         <w:t xml:space="preserve"> Podemos definir nossa própria definição de igualdade em python, sendo esse o </w:t>
       </w:r>
+      <w:proofErr w:type="spellStart"/>
       <w:r>
         <w:rPr>
           <w:rFonts w:ascii="Times New Roman" w:hAnsi="Times New Roman" w:cs="Times New Roman"/>
@@ -3717,16 +4037,9 @@
           <w:sz w:val="24"/>
           <w:szCs w:val="24"/>
         </w:rPr>
-        <w:t>def __eq__</w:t>
-      </w:r>
-      <w:r>
-        <w:rPr>
-          <w:rFonts w:ascii="Times New Roman" w:hAnsi="Times New Roman" w:cs="Times New Roman"/>
-          <w:sz w:val="24"/>
-          <w:szCs w:val="24"/>
-        </w:rPr>
-        <w:t xml:space="preserve"> de </w:t>
-      </w:r>
+        <w:t>def</w:t>
+      </w:r>
+      <w:proofErr w:type="spellEnd"/>
       <w:r>
         <w:rPr>
           <w:rFonts w:ascii="Times New Roman" w:hAnsi="Times New Roman" w:cs="Times New Roman"/>
@@ -3735,8 +4048,50 @@
           <w:sz w:val="24"/>
           <w:szCs w:val="24"/>
         </w:rPr>
+        <w:t xml:space="preserve"> __</w:t>
+      </w:r>
+      <w:proofErr w:type="spellStart"/>
+      <w:r>
+        <w:rPr>
+          <w:rFonts w:ascii="Times New Roman" w:hAnsi="Times New Roman" w:cs="Times New Roman"/>
+          <w:i/>
+          <w:iCs/>
+          <w:sz w:val="24"/>
+          <w:szCs w:val="24"/>
+        </w:rPr>
+        <w:t>eq</w:t>
+      </w:r>
+      <w:proofErr w:type="spellEnd"/>
+      <w:r>
+        <w:rPr>
+          <w:rFonts w:ascii="Times New Roman" w:hAnsi="Times New Roman" w:cs="Times New Roman"/>
+          <w:i/>
+          <w:iCs/>
+          <w:sz w:val="24"/>
+          <w:szCs w:val="24"/>
+        </w:rPr>
+        <w:t>__</w:t>
+      </w:r>
+      <w:r>
+        <w:rPr>
+          <w:rFonts w:ascii="Times New Roman" w:hAnsi="Times New Roman" w:cs="Times New Roman"/>
+          <w:sz w:val="24"/>
+          <w:szCs w:val="24"/>
+        </w:rPr>
+        <w:t xml:space="preserve"> de </w:t>
+      </w:r>
+      <w:proofErr w:type="spellStart"/>
+      <w:r>
+        <w:rPr>
+          <w:rFonts w:ascii="Times New Roman" w:hAnsi="Times New Roman" w:cs="Times New Roman"/>
+          <w:i/>
+          <w:iCs/>
+          <w:sz w:val="24"/>
+          <w:szCs w:val="24"/>
+        </w:rPr>
         <w:t>equals</w:t>
       </w:r>
+      <w:proofErr w:type="spellEnd"/>
       <w:r>
         <w:rPr>
           <w:rFonts w:ascii="Times New Roman" w:hAnsi="Times New Roman" w:cs="Times New Roman"/>
@@ -3960,6 +4315,7 @@
         </w:rPr>
         <w:t>__</w:t>
       </w:r>
+      <w:proofErr w:type="spellStart"/>
       <w:r>
         <w:rPr>
           <w:rFonts w:ascii="Times New Roman" w:hAnsi="Times New Roman" w:cs="Times New Roman"/>
@@ -3970,6 +4326,7 @@
         </w:rPr>
         <w:t>eq</w:t>
       </w:r>
+      <w:proofErr w:type="spellEnd"/>
       <w:r>
         <w:rPr>
           <w:rFonts w:ascii="Times New Roman" w:hAnsi="Times New Roman" w:cs="Times New Roman"/>
@@ -4044,64 +4401,9 @@
           <w:sz w:val="24"/>
           <w:szCs w:val="24"/>
         </w:rPr>
-        <w:t>__eq__</w:t>
-      </w:r>
-      <w:r>
-        <w:rPr>
-          <w:rFonts w:ascii="Times New Roman" w:hAnsi="Times New Roman" w:cs="Times New Roman"/>
-          <w:sz w:val="24"/>
-          <w:szCs w:val="24"/>
-        </w:rPr>
-        <w:t>;</w:t>
-      </w:r>
-    </w:p>
-    <w:p>
-      <w:pPr>
-        <w:pStyle w:val="PargrafodaLista"/>
-        <w:numPr>
-          <w:ilvl w:val="2"/>
-          <w:numId w:val="1"/>
-        </w:numPr>
-        <w:spacing w:line="360" w:lineRule="auto"/>
-        <w:jc w:val="both"/>
-        <w:rPr>
-          <w:rFonts w:ascii="Times New Roman" w:hAnsi="Times New Roman" w:cs="Times New Roman"/>
-          <w:sz w:val="24"/>
-          <w:szCs w:val="24"/>
-        </w:rPr>
-      </w:pPr>
-      <w:r>
-        <w:rPr>
-          <w:rFonts w:ascii="Times New Roman" w:hAnsi="Times New Roman" w:cs="Times New Roman"/>
-          <w:sz w:val="24"/>
-          <w:szCs w:val="24"/>
-        </w:rPr>
-        <w:t>Utilizar boas práticas para comparação ;</w:t>
-      </w:r>
-    </w:p>
-    <w:p>
-      <w:pPr>
-        <w:pStyle w:val="PargrafodaLista"/>
-        <w:numPr>
-          <w:ilvl w:val="2"/>
-          <w:numId w:val="1"/>
-        </w:numPr>
-        <w:spacing w:line="360" w:lineRule="auto"/>
-        <w:jc w:val="both"/>
-        <w:rPr>
-          <w:rFonts w:ascii="Times New Roman" w:hAnsi="Times New Roman" w:cs="Times New Roman"/>
-          <w:sz w:val="24"/>
-          <w:szCs w:val="24"/>
-        </w:rPr>
-      </w:pPr>
-      <w:r>
-        <w:rPr>
-          <w:rFonts w:ascii="Times New Roman" w:hAnsi="Times New Roman" w:cs="Times New Roman"/>
-          <w:sz w:val="24"/>
-          <w:szCs w:val="24"/>
-        </w:rPr>
-        <w:t xml:space="preserve">Usar o </w:t>
-      </w:r>
+        <w:t>__</w:t>
+      </w:r>
+      <w:proofErr w:type="spellStart"/>
       <w:r>
         <w:rPr>
           <w:rFonts w:ascii="Times New Roman" w:hAnsi="Times New Roman" w:cs="Times New Roman"/>
@@ -4110,8 +4412,9 @@
           <w:sz w:val="24"/>
           <w:szCs w:val="24"/>
         </w:rPr>
-        <w:t>isinstance</w:t>
-      </w:r>
+        <w:t>eq</w:t>
+      </w:r>
+      <w:proofErr w:type="spellEnd"/>
       <w:r>
         <w:rPr>
           <w:rFonts w:ascii="Times New Roman" w:hAnsi="Times New Roman" w:cs="Times New Roman"/>
@@ -4120,6 +4423,84 @@
           <w:sz w:val="24"/>
           <w:szCs w:val="24"/>
         </w:rPr>
+        <w:t>__</w:t>
+      </w:r>
+      <w:r>
+        <w:rPr>
+          <w:rFonts w:ascii="Times New Roman" w:hAnsi="Times New Roman" w:cs="Times New Roman"/>
+          <w:sz w:val="24"/>
+          <w:szCs w:val="24"/>
+        </w:rPr>
+        <w:t>;</w:t>
+      </w:r>
+    </w:p>
+    <w:p>
+      <w:pPr>
+        <w:pStyle w:val="PargrafodaLista"/>
+        <w:numPr>
+          <w:ilvl w:val="2"/>
+          <w:numId w:val="1"/>
+        </w:numPr>
+        <w:spacing w:line="360" w:lineRule="auto"/>
+        <w:jc w:val="both"/>
+        <w:rPr>
+          <w:rFonts w:ascii="Times New Roman" w:hAnsi="Times New Roman" w:cs="Times New Roman"/>
+          <w:sz w:val="24"/>
+          <w:szCs w:val="24"/>
+        </w:rPr>
+      </w:pPr>
+      <w:r>
+        <w:rPr>
+          <w:rFonts w:ascii="Times New Roman" w:hAnsi="Times New Roman" w:cs="Times New Roman"/>
+          <w:sz w:val="24"/>
+          <w:szCs w:val="24"/>
+        </w:rPr>
+        <w:t>Utilizar boas práticas para comparação ;</w:t>
+      </w:r>
+    </w:p>
+    <w:p>
+      <w:pPr>
+        <w:pStyle w:val="PargrafodaLista"/>
+        <w:numPr>
+          <w:ilvl w:val="2"/>
+          <w:numId w:val="1"/>
+        </w:numPr>
+        <w:spacing w:line="360" w:lineRule="auto"/>
+        <w:jc w:val="both"/>
+        <w:rPr>
+          <w:rFonts w:ascii="Times New Roman" w:hAnsi="Times New Roman" w:cs="Times New Roman"/>
+          <w:sz w:val="24"/>
+          <w:szCs w:val="24"/>
+        </w:rPr>
+      </w:pPr>
+      <w:r>
+        <w:rPr>
+          <w:rFonts w:ascii="Times New Roman" w:hAnsi="Times New Roman" w:cs="Times New Roman"/>
+          <w:sz w:val="24"/>
+          <w:szCs w:val="24"/>
+        </w:rPr>
+        <w:t xml:space="preserve">Usar o </w:t>
+      </w:r>
+      <w:proofErr w:type="spellStart"/>
+      <w:r>
+        <w:rPr>
+          <w:rFonts w:ascii="Times New Roman" w:hAnsi="Times New Roman" w:cs="Times New Roman"/>
+          <w:i/>
+          <w:iCs/>
+          <w:sz w:val="24"/>
+          <w:szCs w:val="24"/>
+        </w:rPr>
+        <w:t>isinstance</w:t>
+      </w:r>
+      <w:proofErr w:type="spellEnd"/>
+      <w:r>
+        <w:rPr>
+          <w:rFonts w:ascii="Times New Roman" w:hAnsi="Times New Roman" w:cs="Times New Roman"/>
+          <w:i/>
+          <w:iCs/>
+          <w:sz w:val="24"/>
+          <w:szCs w:val="24"/>
+        </w:rPr>
         <w:t>()</w:t>
       </w:r>
       <w:r>
@@ -4168,7 +4549,31 @@
           <w:szCs w:val="24"/>
           <w:u w:val="single"/>
         </w:rPr>
-        <w:t>Aula 5 – Outros Builtins:</w:t>
+        <w:t xml:space="preserve">Aula 5 – Outros </w:t>
+      </w:r>
+      <w:proofErr w:type="spellStart"/>
+      <w:r>
+        <w:rPr>
+          <w:rFonts w:ascii="Times New Roman" w:hAnsi="Times New Roman" w:cs="Times New Roman"/>
+          <w:b/>
+          <w:bCs/>
+          <w:sz w:val="24"/>
+          <w:szCs w:val="24"/>
+          <w:u w:val="single"/>
+        </w:rPr>
+        <w:t>Builtins</w:t>
+      </w:r>
+      <w:proofErr w:type="spellEnd"/>
+      <w:r>
+        <w:rPr>
+          <w:rFonts w:ascii="Times New Roman" w:hAnsi="Times New Roman" w:cs="Times New Roman"/>
+          <w:b/>
+          <w:bCs/>
+          <w:sz w:val="24"/>
+          <w:szCs w:val="24"/>
+          <w:u w:val="single"/>
+        </w:rPr>
+        <w:t>:</w:t>
       </w:r>
     </w:p>
     <w:p>
@@ -4245,6 +4650,7 @@
         </w:rPr>
         <w:t xml:space="preserve"> do </w:t>
       </w:r>
+      <w:proofErr w:type="spellStart"/>
       <w:r>
         <w:rPr>
           <w:rFonts w:ascii="Times New Roman" w:hAnsi="Times New Roman" w:cs="Times New Roman"/>
@@ -4253,7 +4659,18 @@
           <w:sz w:val="24"/>
           <w:szCs w:val="24"/>
         </w:rPr>
-        <w:t>len()</w:t>
+        <w:t>len</w:t>
+      </w:r>
+      <w:proofErr w:type="spellEnd"/>
+      <w:r>
+        <w:rPr>
+          <w:rFonts w:ascii="Times New Roman" w:hAnsi="Times New Roman" w:cs="Times New Roman"/>
+          <w:i/>
+          <w:iCs/>
+          <w:sz w:val="24"/>
+          <w:szCs w:val="24"/>
+        </w:rPr>
+        <w:t>()</w:t>
       </w:r>
       <w:r>
         <w:rPr>
@@ -4475,6 +4892,7 @@
         </w:rPr>
         <w:t xml:space="preserve">Mas é claro que, como essa é uma coisa muito comum de se fazer, existe um </w:t>
       </w:r>
+      <w:proofErr w:type="spellStart"/>
       <w:r>
         <w:rPr>
           <w:rFonts w:ascii="Times New Roman" w:hAnsi="Times New Roman" w:cs="Times New Roman"/>
@@ -4485,6 +4903,7 @@
         </w:rPr>
         <w:t>builtin</w:t>
       </w:r>
+      <w:proofErr w:type="spellEnd"/>
       <w:r>
         <w:rPr>
           <w:rFonts w:ascii="Times New Roman" w:hAnsi="Times New Roman" w:cs="Times New Roman"/>
@@ -4493,6 +4912,7 @@
         </w:rPr>
         <w:t xml:space="preserve"> chamado </w:t>
       </w:r>
+      <w:proofErr w:type="spellStart"/>
       <w:r>
         <w:rPr>
           <w:rFonts w:ascii="Times New Roman" w:hAnsi="Times New Roman" w:cs="Times New Roman"/>
@@ -4503,6 +4923,7 @@
         </w:rPr>
         <w:t>enumerate</w:t>
       </w:r>
+      <w:proofErr w:type="spellEnd"/>
       <w:r>
         <w:rPr>
           <w:rFonts w:ascii="Times New Roman" w:hAnsi="Times New Roman" w:cs="Times New Roman"/>
@@ -4556,6 +4977,7 @@
           <w:szCs w:val="24"/>
         </w:rPr>
       </w:pPr>
+      <w:proofErr w:type="spellStart"/>
       <w:r>
         <w:rPr>
           <w:rFonts w:ascii="Times New Roman" w:hAnsi="Times New Roman" w:cs="Times New Roman"/>
@@ -4566,6 +4988,7 @@
         </w:rPr>
         <w:t>Enumerate</w:t>
       </w:r>
+      <w:proofErr w:type="spellEnd"/>
       <w:r>
         <w:rPr>
           <w:rFonts w:ascii="Times New Roman" w:hAnsi="Times New Roman" w:cs="Times New Roman"/>
@@ -4590,8 +5013,18 @@
           <w:sz w:val="24"/>
           <w:szCs w:val="24"/>
         </w:rPr>
-        <w:t>, é um iteravel</w:t>
-      </w:r>
+        <w:t xml:space="preserve">, é um </w:t>
+      </w:r>
+      <w:proofErr w:type="spellStart"/>
+      <w:r>
+        <w:rPr>
+          <w:rFonts w:ascii="Times New Roman" w:hAnsi="Times New Roman" w:cs="Times New Roman"/>
+          <w:sz w:val="24"/>
+          <w:szCs w:val="24"/>
+        </w:rPr>
+        <w:t>iteravel</w:t>
+      </w:r>
+      <w:proofErr w:type="spellEnd"/>
       <w:r>
         <w:rPr>
           <w:rFonts w:ascii="Times New Roman" w:hAnsi="Times New Roman" w:cs="Times New Roman"/>
@@ -4608,6 +5041,7 @@
         </w:rPr>
         <w:t xml:space="preserve"> É um gerador </w:t>
       </w:r>
+      <w:proofErr w:type="spellStart"/>
       <w:r>
         <w:rPr>
           <w:rFonts w:ascii="Times New Roman" w:hAnsi="Times New Roman" w:cs="Times New Roman"/>
@@ -4618,6 +5052,7 @@
         </w:rPr>
         <w:t>lazy</w:t>
       </w:r>
+      <w:proofErr w:type="spellEnd"/>
       <w:r>
         <w:rPr>
           <w:rFonts w:ascii="Times New Roman" w:hAnsi="Times New Roman" w:cs="Times New Roman"/>
@@ -4722,6 +5157,7 @@
         </w:rPr>
         <w:t xml:space="preserve">, ambos são </w:t>
       </w:r>
+      <w:proofErr w:type="spellStart"/>
       <w:r>
         <w:rPr>
           <w:rFonts w:ascii="Times New Roman" w:hAnsi="Times New Roman" w:cs="Times New Roman"/>
@@ -4732,6 +5168,7 @@
         </w:rPr>
         <w:t>lazy</w:t>
       </w:r>
+      <w:proofErr w:type="spellEnd"/>
       <w:r>
         <w:rPr>
           <w:rFonts w:ascii="Times New Roman" w:hAnsi="Times New Roman" w:cs="Times New Roman"/>
@@ -4811,6 +5248,7 @@
           <w:szCs w:val="24"/>
         </w:rPr>
       </w:pPr>
+      <w:proofErr w:type="spellStart"/>
       <w:r>
         <w:rPr>
           <w:rFonts w:ascii="Times New Roman" w:hAnsi="Times New Roman" w:cs="Times New Roman"/>
@@ -4819,16 +5257,9 @@
           <w:sz w:val="24"/>
           <w:szCs w:val="24"/>
         </w:rPr>
-        <w:t>List()</w:t>
-      </w:r>
-      <w:r>
-        <w:rPr>
-          <w:rFonts w:ascii="Times New Roman" w:hAnsi="Times New Roman" w:cs="Times New Roman"/>
-          <w:sz w:val="24"/>
-          <w:szCs w:val="24"/>
-        </w:rPr>
-        <w:t xml:space="preserve">: Função que cria listas através de funções iteráveis, assim como o </w:t>
-      </w:r>
+        <w:t>List</w:t>
+      </w:r>
+      <w:proofErr w:type="spellEnd"/>
       <w:r>
         <w:rPr>
           <w:rFonts w:ascii="Times New Roman" w:hAnsi="Times New Roman" w:cs="Times New Roman"/>
@@ -4837,15 +5268,15 @@
           <w:sz w:val="24"/>
           <w:szCs w:val="24"/>
         </w:rPr>
-        <w:t>range()</w:t>
-      </w:r>
-      <w:r>
-        <w:rPr>
-          <w:rFonts w:ascii="Times New Roman" w:hAnsi="Times New Roman" w:cs="Times New Roman"/>
-          <w:sz w:val="24"/>
-          <w:szCs w:val="24"/>
-        </w:rPr>
-        <w:t xml:space="preserve"> e o </w:t>
+        <w:t>()</w:t>
+      </w:r>
+      <w:r>
+        <w:rPr>
+          <w:rFonts w:ascii="Times New Roman" w:hAnsi="Times New Roman" w:cs="Times New Roman"/>
+          <w:sz w:val="24"/>
+          <w:szCs w:val="24"/>
+        </w:rPr>
+        <w:t xml:space="preserve">: Função que cria listas através de funções iteráveis, assim como o </w:t>
       </w:r>
       <w:r>
         <w:rPr>
@@ -4855,7 +5286,37 @@
           <w:sz w:val="24"/>
           <w:szCs w:val="24"/>
         </w:rPr>
-        <w:t>enumerate()</w:t>
+        <w:t>range()</w:t>
+      </w:r>
+      <w:r>
+        <w:rPr>
+          <w:rFonts w:ascii="Times New Roman" w:hAnsi="Times New Roman" w:cs="Times New Roman"/>
+          <w:sz w:val="24"/>
+          <w:szCs w:val="24"/>
+        </w:rPr>
+        <w:t xml:space="preserve"> e o </w:t>
+      </w:r>
+      <w:proofErr w:type="spellStart"/>
+      <w:r>
+        <w:rPr>
+          <w:rFonts w:ascii="Times New Roman" w:hAnsi="Times New Roman" w:cs="Times New Roman"/>
+          <w:i/>
+          <w:iCs/>
+          <w:sz w:val="24"/>
+          <w:szCs w:val="24"/>
+        </w:rPr>
+        <w:t>enumerate</w:t>
+      </w:r>
+      <w:proofErr w:type="spellEnd"/>
+      <w:r>
+        <w:rPr>
+          <w:rFonts w:ascii="Times New Roman" w:hAnsi="Times New Roman" w:cs="Times New Roman"/>
+          <w:i/>
+          <w:iCs/>
+          <w:sz w:val="24"/>
+          <w:szCs w:val="24"/>
+        </w:rPr>
+        <w:t>()</w:t>
       </w:r>
       <w:r>
         <w:rPr>
@@ -4959,6 +5420,7 @@
         </w:rPr>
         <w:t xml:space="preserve">O mesmo vale para </w:t>
       </w:r>
+      <w:proofErr w:type="spellStart"/>
       <w:r>
         <w:rPr>
           <w:rFonts w:ascii="Times New Roman" w:hAnsi="Times New Roman" w:cs="Times New Roman"/>
@@ -4967,7 +5429,18 @@
           <w:sz w:val="24"/>
           <w:szCs w:val="24"/>
         </w:rPr>
-        <w:t>enumerate()</w:t>
+        <w:t>enumerate</w:t>
+      </w:r>
+      <w:proofErr w:type="spellEnd"/>
+      <w:r>
+        <w:rPr>
+          <w:rFonts w:ascii="Times New Roman" w:hAnsi="Times New Roman" w:cs="Times New Roman"/>
+          <w:i/>
+          <w:iCs/>
+          <w:sz w:val="24"/>
+          <w:szCs w:val="24"/>
+        </w:rPr>
+        <w:t>()</w:t>
       </w:r>
       <w:r>
         <w:rPr>
@@ -5055,6 +5528,7 @@
         </w:rPr>
         <w:t xml:space="preserve">Contudo, com o </w:t>
       </w:r>
+      <w:proofErr w:type="spellStart"/>
       <w:r>
         <w:rPr>
           <w:rFonts w:ascii="Times New Roman" w:hAnsi="Times New Roman" w:cs="Times New Roman"/>
@@ -5063,16 +5537,9 @@
           <w:sz w:val="24"/>
           <w:szCs w:val="24"/>
         </w:rPr>
-        <w:t>enumerate()</w:t>
-      </w:r>
-      <w:r>
-        <w:rPr>
-          <w:rFonts w:ascii="Times New Roman" w:hAnsi="Times New Roman" w:cs="Times New Roman"/>
-          <w:sz w:val="24"/>
-          <w:szCs w:val="24"/>
-        </w:rPr>
-        <w:t xml:space="preserve"> diferentemente do </w:t>
-      </w:r>
+        <w:t>enumerate</w:t>
+      </w:r>
+      <w:proofErr w:type="spellEnd"/>
       <w:r>
         <w:rPr>
           <w:rFonts w:ascii="Times New Roman" w:hAnsi="Times New Roman" w:cs="Times New Roman"/>
@@ -5081,15 +5548,15 @@
           <w:sz w:val="24"/>
           <w:szCs w:val="24"/>
         </w:rPr>
-        <w:t>range()</w:t>
-      </w:r>
-      <w:r>
-        <w:rPr>
-          <w:rFonts w:ascii="Times New Roman" w:hAnsi="Times New Roman" w:cs="Times New Roman"/>
-          <w:sz w:val="24"/>
-          <w:szCs w:val="24"/>
-        </w:rPr>
-        <w:t xml:space="preserve">, quando usamos o for ele já automaticamente cria essas tuplas (na medida do necessário, já que ele é </w:t>
+        <w:t>()</w:t>
+      </w:r>
+      <w:r>
+        <w:rPr>
+          <w:rFonts w:ascii="Times New Roman" w:hAnsi="Times New Roman" w:cs="Times New Roman"/>
+          <w:sz w:val="24"/>
+          <w:szCs w:val="24"/>
+        </w:rPr>
+        <w:t xml:space="preserve"> diferentemente do </w:t>
       </w:r>
       <w:r>
         <w:rPr>
@@ -5099,8 +5566,28 @@
           <w:sz w:val="24"/>
           <w:szCs w:val="24"/>
         </w:rPr>
+        <w:t>range()</w:t>
+      </w:r>
+      <w:r>
+        <w:rPr>
+          <w:rFonts w:ascii="Times New Roman" w:hAnsi="Times New Roman" w:cs="Times New Roman"/>
+          <w:sz w:val="24"/>
+          <w:szCs w:val="24"/>
+        </w:rPr>
+        <w:t xml:space="preserve">, quando usamos o for ele já automaticamente cria essas tuplas (na medida do necessário, já que ele é </w:t>
+      </w:r>
+      <w:proofErr w:type="spellStart"/>
+      <w:r>
+        <w:rPr>
+          <w:rFonts w:ascii="Times New Roman" w:hAnsi="Times New Roman" w:cs="Times New Roman"/>
+          <w:i/>
+          <w:iCs/>
+          <w:sz w:val="24"/>
+          <w:szCs w:val="24"/>
+        </w:rPr>
         <w:t>lazy</w:t>
       </w:r>
+      <w:proofErr w:type="spellEnd"/>
       <w:r>
         <w:rPr>
           <w:rFonts w:ascii="Times New Roman" w:hAnsi="Times New Roman" w:cs="Times New Roman"/>
@@ -6073,6 +6560,7 @@
         </w:rPr>
         <w:t xml:space="preserve">O que são </w:t>
       </w:r>
+      <w:proofErr w:type="spellStart"/>
       <w:r>
         <w:rPr>
           <w:rFonts w:ascii="Times New Roman" w:hAnsi="Times New Roman" w:cs="Times New Roman"/>
@@ -6083,6 +6571,7 @@
         </w:rPr>
         <w:t>enumerated</w:t>
       </w:r>
+      <w:proofErr w:type="spellEnd"/>
       <w:r>
         <w:rPr>
           <w:rFonts w:ascii="Times New Roman" w:hAnsi="Times New Roman" w:cs="Times New Roman"/>
@@ -6173,6 +6662,7 @@
         </w:rPr>
         <w:t xml:space="preserve">Utilizar a função </w:t>
       </w:r>
+      <w:proofErr w:type="spellStart"/>
       <w:r>
         <w:rPr>
           <w:rFonts w:ascii="Times New Roman" w:hAnsi="Times New Roman" w:cs="Times New Roman"/>
@@ -6183,6 +6673,7 @@
         </w:rPr>
         <w:t>len</w:t>
       </w:r>
+      <w:proofErr w:type="spellEnd"/>
       <w:r>
         <w:rPr>
           <w:rFonts w:ascii="Times New Roman" w:hAnsi="Times New Roman" w:cs="Times New Roman"/>
@@ -6263,6 +6754,7 @@
         </w:rPr>
         <w:t xml:space="preserve"> </w:t>
       </w:r>
+      <w:proofErr w:type="spellStart"/>
       <w:r>
         <w:rPr>
           <w:rFonts w:ascii="Times New Roman" w:hAnsi="Times New Roman" w:cs="Times New Roman"/>
@@ -6271,7 +6763,18 @@
           <w:sz w:val="24"/>
           <w:szCs w:val="24"/>
         </w:rPr>
-        <w:t>Sorted(variável)</w:t>
+        <w:t>Sorted</w:t>
+      </w:r>
+      <w:proofErr w:type="spellEnd"/>
+      <w:r>
+        <w:rPr>
+          <w:rFonts w:ascii="Times New Roman" w:hAnsi="Times New Roman" w:cs="Times New Roman"/>
+          <w:i/>
+          <w:iCs/>
+          <w:sz w:val="24"/>
+          <w:szCs w:val="24"/>
+        </w:rPr>
+        <w:t>(variável)</w:t>
       </w:r>
       <w:r>
         <w:rPr>
@@ -6367,6 +6870,7 @@
         </w:rPr>
         <w:t xml:space="preserve"> </w:t>
       </w:r>
+      <w:proofErr w:type="spellStart"/>
       <w:r>
         <w:rPr>
           <w:rFonts w:ascii="Times New Roman" w:hAnsi="Times New Roman" w:cs="Times New Roman"/>
@@ -6375,16 +6879,9 @@
           <w:sz w:val="24"/>
           <w:szCs w:val="24"/>
         </w:rPr>
-        <w:t>Reversed(variável)</w:t>
-      </w:r>
-      <w:r>
-        <w:rPr>
-          <w:rFonts w:ascii="Times New Roman" w:hAnsi="Times New Roman" w:cs="Times New Roman"/>
-          <w:sz w:val="24"/>
-          <w:szCs w:val="24"/>
-        </w:rPr>
-        <w:t xml:space="preserve">: O contrário do </w:t>
-      </w:r>
+        <w:t>Reversed</w:t>
+      </w:r>
+      <w:proofErr w:type="spellEnd"/>
       <w:r>
         <w:rPr>
           <w:rFonts w:ascii="Times New Roman" w:hAnsi="Times New Roman" w:cs="Times New Roman"/>
@@ -6393,7 +6890,37 @@
           <w:sz w:val="24"/>
           <w:szCs w:val="24"/>
         </w:rPr>
-        <w:t>sorted()</w:t>
+        <w:t>(variável)</w:t>
+      </w:r>
+      <w:r>
+        <w:rPr>
+          <w:rFonts w:ascii="Times New Roman" w:hAnsi="Times New Roman" w:cs="Times New Roman"/>
+          <w:sz w:val="24"/>
+          <w:szCs w:val="24"/>
+        </w:rPr>
+        <w:t xml:space="preserve">: O contrário do </w:t>
+      </w:r>
+      <w:proofErr w:type="spellStart"/>
+      <w:r>
+        <w:rPr>
+          <w:rFonts w:ascii="Times New Roman" w:hAnsi="Times New Roman" w:cs="Times New Roman"/>
+          <w:i/>
+          <w:iCs/>
+          <w:sz w:val="24"/>
+          <w:szCs w:val="24"/>
+        </w:rPr>
+        <w:t>sorted</w:t>
+      </w:r>
+      <w:proofErr w:type="spellEnd"/>
+      <w:r>
+        <w:rPr>
+          <w:rFonts w:ascii="Times New Roman" w:hAnsi="Times New Roman" w:cs="Times New Roman"/>
+          <w:i/>
+          <w:iCs/>
+          <w:sz w:val="24"/>
+          <w:szCs w:val="24"/>
+        </w:rPr>
+        <w:t>()</w:t>
       </w:r>
       <w:r>
         <w:rPr>
@@ -6496,8 +7023,27 @@
           <w:sz w:val="24"/>
           <w:szCs w:val="24"/>
         </w:rPr>
-        <w:t xml:space="preserve">Devolve um iterador, portanto devemos utilizar o </w:t>
-      </w:r>
+        <w:t xml:space="preserve">Devolve um </w:t>
+      </w:r>
+      <w:proofErr w:type="spellStart"/>
+      <w:r>
+        <w:rPr>
+          <w:rFonts w:ascii="Times New Roman" w:hAnsi="Times New Roman" w:cs="Times New Roman"/>
+          <w:sz w:val="24"/>
+          <w:szCs w:val="24"/>
+        </w:rPr>
+        <w:t>iterador</w:t>
+      </w:r>
+      <w:proofErr w:type="spellEnd"/>
+      <w:r>
+        <w:rPr>
+          <w:rFonts w:ascii="Times New Roman" w:hAnsi="Times New Roman" w:cs="Times New Roman"/>
+          <w:sz w:val="24"/>
+          <w:szCs w:val="24"/>
+        </w:rPr>
+        <w:t xml:space="preserve">, portanto devemos utilizar o </w:t>
+      </w:r>
+      <w:proofErr w:type="spellStart"/>
       <w:r>
         <w:rPr>
           <w:rFonts w:ascii="Times New Roman" w:hAnsi="Times New Roman" w:cs="Times New Roman"/>
@@ -6506,7 +7052,18 @@
           <w:sz w:val="24"/>
           <w:szCs w:val="24"/>
         </w:rPr>
-        <w:t>list()</w:t>
+        <w:t>list</w:t>
+      </w:r>
+      <w:proofErr w:type="spellEnd"/>
+      <w:r>
+        <w:rPr>
+          <w:rFonts w:ascii="Times New Roman" w:hAnsi="Times New Roman" w:cs="Times New Roman"/>
+          <w:i/>
+          <w:iCs/>
+          <w:sz w:val="24"/>
+          <w:szCs w:val="24"/>
+        </w:rPr>
+        <w:t>()</w:t>
       </w:r>
       <w:r>
         <w:rPr>
@@ -6594,6 +7151,7 @@
         </w:rPr>
         <w:t xml:space="preserve">Porém, se tivéssemos olhado na documentação, veríamos que o próprio </w:t>
       </w:r>
+      <w:proofErr w:type="spellStart"/>
       <w:r>
         <w:rPr>
           <w:rFonts w:ascii="Times New Roman" w:hAnsi="Times New Roman" w:cs="Times New Roman"/>
@@ -6602,7 +7160,18 @@
           <w:sz w:val="24"/>
           <w:szCs w:val="24"/>
         </w:rPr>
-        <w:t>sorted()</w:t>
+        <w:t>sorted</w:t>
+      </w:r>
+      <w:proofErr w:type="spellEnd"/>
+      <w:r>
+        <w:rPr>
+          <w:rFonts w:ascii="Times New Roman" w:hAnsi="Times New Roman" w:cs="Times New Roman"/>
+          <w:i/>
+          <w:iCs/>
+          <w:sz w:val="24"/>
+          <w:szCs w:val="24"/>
+        </w:rPr>
+        <w:t>()</w:t>
       </w:r>
       <w:r>
         <w:rPr>
@@ -6690,6 +7259,7 @@
         </w:rPr>
         <w:t xml:space="preserve">O mesmo resultado pode ser obtido se utilizarmos o </w:t>
       </w:r>
+      <w:proofErr w:type="spellStart"/>
       <w:r>
         <w:rPr>
           <w:rFonts w:ascii="Times New Roman" w:hAnsi="Times New Roman" w:cs="Times New Roman"/>
@@ -6698,16 +7268,9 @@
           <w:sz w:val="24"/>
           <w:szCs w:val="24"/>
         </w:rPr>
-        <w:t>list()</w:t>
-      </w:r>
-      <w:r>
-        <w:rPr>
-          <w:rFonts w:ascii="Times New Roman" w:hAnsi="Times New Roman" w:cs="Times New Roman"/>
-          <w:sz w:val="24"/>
-          <w:szCs w:val="24"/>
-        </w:rPr>
-        <w:t xml:space="preserve">, </w:t>
-      </w:r>
+        <w:t>list</w:t>
+      </w:r>
+      <w:proofErr w:type="spellEnd"/>
       <w:r>
         <w:rPr>
           <w:rFonts w:ascii="Times New Roman" w:hAnsi="Times New Roman" w:cs="Times New Roman"/>
@@ -6716,8 +7279,17 @@
           <w:sz w:val="24"/>
           <w:szCs w:val="24"/>
         </w:rPr>
-        <w:t>reverse</w:t>
-      </w:r>
+        <w:t>()</w:t>
+      </w:r>
+      <w:r>
+        <w:rPr>
+          <w:rFonts w:ascii="Times New Roman" w:hAnsi="Times New Roman" w:cs="Times New Roman"/>
+          <w:sz w:val="24"/>
+          <w:szCs w:val="24"/>
+        </w:rPr>
+        <w:t xml:space="preserve">, </w:t>
+      </w:r>
+      <w:proofErr w:type="spellStart"/>
       <w:r>
         <w:rPr>
           <w:rFonts w:ascii="Times New Roman" w:hAnsi="Times New Roman" w:cs="Times New Roman"/>
@@ -6726,7 +7298,7 @@
           <w:sz w:val="24"/>
           <w:szCs w:val="24"/>
         </w:rPr>
-        <w:t>d</w:t>
+        <w:t>reverse</w:t>
       </w:r>
       <w:r>
         <w:rPr>
@@ -6736,16 +7308,9 @@
           <w:sz w:val="24"/>
           <w:szCs w:val="24"/>
         </w:rPr>
-        <w:t>()</w:t>
-      </w:r>
-      <w:r>
-        <w:rPr>
-          <w:rFonts w:ascii="Times New Roman" w:hAnsi="Times New Roman" w:cs="Times New Roman"/>
-          <w:sz w:val="24"/>
-          <w:szCs w:val="24"/>
-        </w:rPr>
-        <w:t xml:space="preserve"> e </w:t>
-      </w:r>
+        <w:t>d</w:t>
+      </w:r>
+      <w:proofErr w:type="spellEnd"/>
       <w:r>
         <w:rPr>
           <w:rFonts w:ascii="Times New Roman" w:hAnsi="Times New Roman" w:cs="Times New Roman"/>
@@ -6754,7 +7319,37 @@
           <w:sz w:val="24"/>
           <w:szCs w:val="24"/>
         </w:rPr>
-        <w:t>sorted()</w:t>
+        <w:t>()</w:t>
+      </w:r>
+      <w:r>
+        <w:rPr>
+          <w:rFonts w:ascii="Times New Roman" w:hAnsi="Times New Roman" w:cs="Times New Roman"/>
+          <w:sz w:val="24"/>
+          <w:szCs w:val="24"/>
+        </w:rPr>
+        <w:t xml:space="preserve"> e </w:t>
+      </w:r>
+      <w:proofErr w:type="spellStart"/>
+      <w:r>
+        <w:rPr>
+          <w:rFonts w:ascii="Times New Roman" w:hAnsi="Times New Roman" w:cs="Times New Roman"/>
+          <w:i/>
+          <w:iCs/>
+          <w:sz w:val="24"/>
+          <w:szCs w:val="24"/>
+        </w:rPr>
+        <w:t>sorted</w:t>
+      </w:r>
+      <w:proofErr w:type="spellEnd"/>
+      <w:r>
+        <w:rPr>
+          <w:rFonts w:ascii="Times New Roman" w:hAnsi="Times New Roman" w:cs="Times New Roman"/>
+          <w:i/>
+          <w:iCs/>
+          <w:sz w:val="24"/>
+          <w:szCs w:val="24"/>
+        </w:rPr>
+        <w:t>()</w:t>
       </w:r>
       <w:r>
         <w:rPr>
@@ -6898,6 +7493,7 @@
           <w:szCs w:val="24"/>
         </w:rPr>
       </w:pPr>
+      <w:proofErr w:type="spellStart"/>
       <w:r>
         <w:rPr>
           <w:rFonts w:ascii="Times New Roman" w:hAnsi="Times New Roman" w:cs="Times New Roman"/>
@@ -6906,7 +7502,18 @@
           <w:sz w:val="24"/>
           <w:szCs w:val="24"/>
         </w:rPr>
-        <w:t>Sort()</w:t>
+        <w:t>Sort</w:t>
+      </w:r>
+      <w:proofErr w:type="spellEnd"/>
+      <w:r>
+        <w:rPr>
+          <w:rFonts w:ascii="Times New Roman" w:hAnsi="Times New Roman" w:cs="Times New Roman"/>
+          <w:i/>
+          <w:iCs/>
+          <w:sz w:val="24"/>
+          <w:szCs w:val="24"/>
+        </w:rPr>
+        <w:t>()</w:t>
       </w:r>
       <w:r>
         <w:rPr>
@@ -7014,8 +7621,9 @@
           <w:szCs w:val="24"/>
           <w:lang w:val="en-US"/>
         </w:rPr>
-        <w:t>he list in place (dentro da variável</w:t>
-      </w:r>
+        <w:t xml:space="preserve">he list in place (dentro da </w:t>
+      </w:r>
+      <w:proofErr w:type="spellStart"/>
       <w:r>
         <w:rPr>
           <w:rFonts w:ascii="Times New Roman" w:hAnsi="Times New Roman" w:cs="Times New Roman"/>
@@ -7023,7 +7631,57 @@
           <w:szCs w:val="24"/>
           <w:lang w:val="en-US"/>
         </w:rPr>
-        <w:t xml:space="preserve">, assim como o </w:t>
+        <w:t>variável</w:t>
+      </w:r>
+      <w:proofErr w:type="spellEnd"/>
+      <w:r>
+        <w:rPr>
+          <w:rFonts w:ascii="Times New Roman" w:hAnsi="Times New Roman" w:cs="Times New Roman"/>
+          <w:sz w:val="24"/>
+          <w:szCs w:val="24"/>
+          <w:lang w:val="en-US"/>
+        </w:rPr>
+        <w:t xml:space="preserve">, </w:t>
+      </w:r>
+      <w:proofErr w:type="spellStart"/>
+      <w:r>
+        <w:rPr>
+          <w:rFonts w:ascii="Times New Roman" w:hAnsi="Times New Roman" w:cs="Times New Roman"/>
+          <w:sz w:val="24"/>
+          <w:szCs w:val="24"/>
+          <w:lang w:val="en-US"/>
+        </w:rPr>
+        <w:t>assim</w:t>
+      </w:r>
+      <w:proofErr w:type="spellEnd"/>
+      <w:r>
+        <w:rPr>
+          <w:rFonts w:ascii="Times New Roman" w:hAnsi="Times New Roman" w:cs="Times New Roman"/>
+          <w:sz w:val="24"/>
+          <w:szCs w:val="24"/>
+          <w:lang w:val="en-US"/>
+        </w:rPr>
+        <w:t xml:space="preserve"> </w:t>
+      </w:r>
+      <w:proofErr w:type="spellStart"/>
+      <w:r>
+        <w:rPr>
+          <w:rFonts w:ascii="Times New Roman" w:hAnsi="Times New Roman" w:cs="Times New Roman"/>
+          <w:sz w:val="24"/>
+          <w:szCs w:val="24"/>
+          <w:lang w:val="en-US"/>
+        </w:rPr>
+        <w:t>como</w:t>
+      </w:r>
+      <w:proofErr w:type="spellEnd"/>
+      <w:r>
+        <w:rPr>
+          <w:rFonts w:ascii="Times New Roman" w:hAnsi="Times New Roman" w:cs="Times New Roman"/>
+          <w:sz w:val="24"/>
+          <w:szCs w:val="24"/>
+          <w:lang w:val="en-US"/>
+        </w:rPr>
+        <w:t xml:space="preserve"> o </w:t>
       </w:r>
       <w:r>
         <w:rPr>
@@ -7069,7 +7727,27 @@
           <w:szCs w:val="24"/>
           <w:lang w:val="en-US"/>
         </w:rPr>
-        <w:t xml:space="preserve"> O que aprendemos:</w:t>
+        <w:t xml:space="preserve"> O que </w:t>
+      </w:r>
+      <w:proofErr w:type="spellStart"/>
+      <w:r>
+        <w:rPr>
+          <w:rFonts w:ascii="Times New Roman" w:hAnsi="Times New Roman" w:cs="Times New Roman"/>
+          <w:sz w:val="24"/>
+          <w:szCs w:val="24"/>
+          <w:lang w:val="en-US"/>
+        </w:rPr>
+        <w:t>aprendemos</w:t>
+      </w:r>
+      <w:proofErr w:type="spellEnd"/>
+      <w:r>
+        <w:rPr>
+          <w:rFonts w:ascii="Times New Roman" w:hAnsi="Times New Roman" w:cs="Times New Roman"/>
+          <w:sz w:val="24"/>
+          <w:szCs w:val="24"/>
+          <w:lang w:val="en-US"/>
+        </w:rPr>
+        <w:t>:</w:t>
       </w:r>
     </w:p>
     <w:p>
@@ -7096,6 +7774,7 @@
         <w:lastRenderedPageBreak/>
         <w:t xml:space="preserve">Utilizar a função </w:t>
       </w:r>
+      <w:proofErr w:type="spellStart"/>
       <w:r>
         <w:rPr>
           <w:rFonts w:ascii="Times New Roman" w:hAnsi="Times New Roman" w:cs="Times New Roman"/>
@@ -7106,6 +7785,7 @@
         </w:rPr>
         <w:t>sorted</w:t>
       </w:r>
+      <w:proofErr w:type="spellEnd"/>
       <w:r>
         <w:rPr>
           <w:rFonts w:ascii="Times New Roman" w:hAnsi="Times New Roman" w:cs="Times New Roman"/>
@@ -7148,6 +7828,7 @@
         </w:rPr>
         <w:t xml:space="preserve">Usar a função </w:t>
       </w:r>
+      <w:proofErr w:type="spellStart"/>
       <w:r>
         <w:rPr>
           <w:rFonts w:ascii="Times New Roman" w:hAnsi="Times New Roman" w:cs="Times New Roman"/>
@@ -7158,6 +7839,7 @@
         </w:rPr>
         <w:t>sort</w:t>
       </w:r>
+      <w:proofErr w:type="spellEnd"/>
       <w:r>
         <w:rPr>
           <w:rFonts w:ascii="Times New Roman" w:hAnsi="Times New Roman" w:cs="Times New Roman"/>
@@ -7200,6 +7882,7 @@
         </w:rPr>
         <w:t xml:space="preserve">Utilizar a função </w:t>
       </w:r>
+      <w:proofErr w:type="spellStart"/>
       <w:r>
         <w:rPr>
           <w:rFonts w:ascii="Times New Roman" w:hAnsi="Times New Roman" w:cs="Times New Roman"/>
@@ -7210,6 +7893,7 @@
         </w:rPr>
         <w:t>reversed</w:t>
       </w:r>
+      <w:proofErr w:type="spellEnd"/>
       <w:r>
         <w:rPr>
           <w:rFonts w:ascii="Times New Roman" w:hAnsi="Times New Roman" w:cs="Times New Roman"/>
@@ -7306,6 +7990,7 @@
         </w:rPr>
         <w:t xml:space="preserve">Existem determinadas situações onde você quer que as informações venham à medida do pedido, e não que seja tudo entregue de uma vez, por isso o </w:t>
       </w:r>
+      <w:proofErr w:type="spellStart"/>
       <w:r>
         <w:rPr>
           <w:rFonts w:ascii="Times New Roman" w:hAnsi="Times New Roman" w:cs="Times New Roman"/>
@@ -7314,16 +7999,9 @@
           <w:sz w:val="24"/>
           <w:szCs w:val="24"/>
         </w:rPr>
-        <w:t>reversed()</w:t>
-      </w:r>
-      <w:r>
-        <w:rPr>
-          <w:rFonts w:ascii="Times New Roman" w:hAnsi="Times New Roman" w:cs="Times New Roman"/>
-          <w:sz w:val="24"/>
-          <w:szCs w:val="24"/>
-        </w:rPr>
-        <w:t xml:space="preserve"> vai te entregando aos poucos, já o </w:t>
-      </w:r>
+        <w:t>reversed</w:t>
+      </w:r>
+      <w:proofErr w:type="spellEnd"/>
       <w:r>
         <w:rPr>
           <w:rFonts w:ascii="Times New Roman" w:hAnsi="Times New Roman" w:cs="Times New Roman"/>
@@ -7332,7 +8010,37 @@
           <w:sz w:val="24"/>
           <w:szCs w:val="24"/>
         </w:rPr>
-        <w:t>sorted()</w:t>
+        <w:t>()</w:t>
+      </w:r>
+      <w:r>
+        <w:rPr>
+          <w:rFonts w:ascii="Times New Roman" w:hAnsi="Times New Roman" w:cs="Times New Roman"/>
+          <w:sz w:val="24"/>
+          <w:szCs w:val="24"/>
+        </w:rPr>
+        <w:t xml:space="preserve"> vai te entregando aos poucos, já o </w:t>
+      </w:r>
+      <w:proofErr w:type="spellStart"/>
+      <w:r>
+        <w:rPr>
+          <w:rFonts w:ascii="Times New Roman" w:hAnsi="Times New Roman" w:cs="Times New Roman"/>
+          <w:i/>
+          <w:iCs/>
+          <w:sz w:val="24"/>
+          <w:szCs w:val="24"/>
+        </w:rPr>
+        <w:t>sorted</w:t>
+      </w:r>
+      <w:proofErr w:type="spellEnd"/>
+      <w:r>
+        <w:rPr>
+          <w:rFonts w:ascii="Times New Roman" w:hAnsi="Times New Roman" w:cs="Times New Roman"/>
+          <w:i/>
+          <w:iCs/>
+          <w:sz w:val="24"/>
+          <w:szCs w:val="24"/>
+        </w:rPr>
+        <w:t>()</w:t>
       </w:r>
       <w:r>
         <w:rPr>
@@ -7372,7 +8080,43 @@
           <w:sz w:val="24"/>
           <w:szCs w:val="24"/>
         </w:rPr>
-        <w:t>O sorted() também coloca str em ordem crescente, já que toda str possui uma len().</w:t>
+        <w:t xml:space="preserve">O </w:t>
+      </w:r>
+      <w:proofErr w:type="spellStart"/>
+      <w:r>
+        <w:rPr>
+          <w:rFonts w:ascii="Times New Roman" w:hAnsi="Times New Roman" w:cs="Times New Roman"/>
+          <w:sz w:val="24"/>
+          <w:szCs w:val="24"/>
+        </w:rPr>
+        <w:t>sorted</w:t>
+      </w:r>
+      <w:proofErr w:type="spellEnd"/>
+      <w:r>
+        <w:rPr>
+          <w:rFonts w:ascii="Times New Roman" w:hAnsi="Times New Roman" w:cs="Times New Roman"/>
+          <w:sz w:val="24"/>
+          <w:szCs w:val="24"/>
+        </w:rPr>
+        <w:t xml:space="preserve">() também coloca str em ordem crescente, já que toda str possui uma </w:t>
+      </w:r>
+      <w:proofErr w:type="spellStart"/>
+      <w:r>
+        <w:rPr>
+          <w:rFonts w:ascii="Times New Roman" w:hAnsi="Times New Roman" w:cs="Times New Roman"/>
+          <w:sz w:val="24"/>
+          <w:szCs w:val="24"/>
+        </w:rPr>
+        <w:t>len</w:t>
+      </w:r>
+      <w:proofErr w:type="spellEnd"/>
+      <w:r>
+        <w:rPr>
+          <w:rFonts w:ascii="Times New Roman" w:hAnsi="Times New Roman" w:cs="Times New Roman"/>
+          <w:sz w:val="24"/>
+          <w:szCs w:val="24"/>
+        </w:rPr>
+        <w:t>().</w:t>
       </w:r>
     </w:p>
     <w:p>
@@ -7444,7 +8188,79 @@
           <w:sz w:val="24"/>
           <w:szCs w:val="24"/>
         </w:rPr>
-        <w:t>Para corrigir esse problema, podemos passar uma key para o sorted() dizendo o que queremos que ele compare para fazer a ordenação. No caso de contas bancárias, podemos definir a key=extrai_saldo:</w:t>
+        <w:t xml:space="preserve">Para corrigir esse problema, podemos passar uma </w:t>
+      </w:r>
+      <w:proofErr w:type="spellStart"/>
+      <w:r>
+        <w:rPr>
+          <w:rFonts w:ascii="Times New Roman" w:hAnsi="Times New Roman" w:cs="Times New Roman"/>
+          <w:sz w:val="24"/>
+          <w:szCs w:val="24"/>
+        </w:rPr>
+        <w:t>key</w:t>
+      </w:r>
+      <w:proofErr w:type="spellEnd"/>
+      <w:r>
+        <w:rPr>
+          <w:rFonts w:ascii="Times New Roman" w:hAnsi="Times New Roman" w:cs="Times New Roman"/>
+          <w:sz w:val="24"/>
+          <w:szCs w:val="24"/>
+        </w:rPr>
+        <w:t xml:space="preserve"> para o </w:t>
+      </w:r>
+      <w:proofErr w:type="spellStart"/>
+      <w:r>
+        <w:rPr>
+          <w:rFonts w:ascii="Times New Roman" w:hAnsi="Times New Roman" w:cs="Times New Roman"/>
+          <w:sz w:val="24"/>
+          <w:szCs w:val="24"/>
+        </w:rPr>
+        <w:t>sorted</w:t>
+      </w:r>
+      <w:proofErr w:type="spellEnd"/>
+      <w:r>
+        <w:rPr>
+          <w:rFonts w:ascii="Times New Roman" w:hAnsi="Times New Roman" w:cs="Times New Roman"/>
+          <w:sz w:val="24"/>
+          <w:szCs w:val="24"/>
+        </w:rPr>
+        <w:t xml:space="preserve">() dizendo o que queremos que ele compare para fazer a ordenação. No caso de contas bancárias, podemos definir a </w:t>
+      </w:r>
+      <w:proofErr w:type="spellStart"/>
+      <w:r>
+        <w:rPr>
+          <w:rFonts w:ascii="Times New Roman" w:hAnsi="Times New Roman" w:cs="Times New Roman"/>
+          <w:sz w:val="24"/>
+          <w:szCs w:val="24"/>
+        </w:rPr>
+        <w:t>key</w:t>
+      </w:r>
+      <w:proofErr w:type="spellEnd"/>
+      <w:r>
+        <w:rPr>
+          <w:rFonts w:ascii="Times New Roman" w:hAnsi="Times New Roman" w:cs="Times New Roman"/>
+          <w:sz w:val="24"/>
+          <w:szCs w:val="24"/>
+        </w:rPr>
+        <w:t>=</w:t>
+      </w:r>
+      <w:proofErr w:type="spellStart"/>
+      <w:r>
+        <w:rPr>
+          <w:rFonts w:ascii="Times New Roman" w:hAnsi="Times New Roman" w:cs="Times New Roman"/>
+          <w:sz w:val="24"/>
+          <w:szCs w:val="24"/>
+        </w:rPr>
+        <w:t>extrai_saldo</w:t>
+      </w:r>
+      <w:proofErr w:type="spellEnd"/>
+      <w:r>
+        <w:rPr>
+          <w:rFonts w:ascii="Times New Roman" w:hAnsi="Times New Roman" w:cs="Times New Roman"/>
+          <w:sz w:val="24"/>
+          <w:szCs w:val="24"/>
+        </w:rPr>
+        <w:t>:</w:t>
       </w:r>
     </w:p>
     <w:p>
@@ -7522,7 +8338,25 @@
           <w:sz w:val="24"/>
           <w:szCs w:val="24"/>
         </w:rPr>
-        <w:t>Porém, como podemos ver, precisamos criar um método para fazer isso, onde ele retorna o saldo, caso contrário dará erro. Outra ressalva é o fato de o sorted() retornar a representação e não o valor. Para resolver isso basta colocar um for:</w:t>
+        <w:t xml:space="preserve">Porém, como podemos ver, precisamos criar um método para fazer isso, onde ele retorna o saldo, caso contrário dará erro. Outra ressalva é o fato de o </w:t>
+      </w:r>
+      <w:proofErr w:type="spellStart"/>
+      <w:r>
+        <w:rPr>
+          <w:rFonts w:ascii="Times New Roman" w:hAnsi="Times New Roman" w:cs="Times New Roman"/>
+          <w:sz w:val="24"/>
+          <w:szCs w:val="24"/>
+        </w:rPr>
+        <w:t>sorted</w:t>
+      </w:r>
+      <w:proofErr w:type="spellEnd"/>
+      <w:r>
+        <w:rPr>
+          <w:rFonts w:ascii="Times New Roman" w:hAnsi="Times New Roman" w:cs="Times New Roman"/>
+          <w:sz w:val="24"/>
+          <w:szCs w:val="24"/>
+        </w:rPr>
+        <w:t>() retornar a representação e não o valor. Para resolver isso basta colocar um for:</w:t>
       </w:r>
     </w:p>
     <w:p>
@@ -7601,7 +8435,25 @@
           <w:sz w:val="24"/>
           <w:szCs w:val="24"/>
         </w:rPr>
-        <w:t>Um problema que temos na imagem acima é o fato de termos utilizado um atributo reservado para fazer o retorno. Para corrigir podemos utilizar attrgetter’s,. Link:</w:t>
+        <w:t xml:space="preserve">Um problema que temos na imagem acima é o fato de termos utilizado um atributo reservado para fazer o retorno. Para corrigir podemos utilizar </w:t>
+      </w:r>
+      <w:proofErr w:type="spellStart"/>
+      <w:r>
+        <w:rPr>
+          <w:rFonts w:ascii="Times New Roman" w:hAnsi="Times New Roman" w:cs="Times New Roman"/>
+          <w:sz w:val="24"/>
+          <w:szCs w:val="24"/>
+        </w:rPr>
+        <w:t>attrgetter’s</w:t>
+      </w:r>
+      <w:proofErr w:type="spellEnd"/>
+      <w:r>
+        <w:rPr>
+          <w:rFonts w:ascii="Times New Roman" w:hAnsi="Times New Roman" w:cs="Times New Roman"/>
+          <w:sz w:val="24"/>
+          <w:szCs w:val="24"/>
+        </w:rPr>
+        <w:t>,. Link:</w:t>
       </w:r>
       <w:r>
         <w:rPr>
@@ -7644,7 +8496,43 @@
           <w:sz w:val="24"/>
           <w:szCs w:val="24"/>
         </w:rPr>
-        <w:t xml:space="preserve">A partir disso, basta importar a função attrgetter da biblioteca operator. </w:t>
+        <w:t xml:space="preserve">A partir disso, basta importar a função </w:t>
+      </w:r>
+      <w:proofErr w:type="spellStart"/>
+      <w:r>
+        <w:rPr>
+          <w:rFonts w:ascii="Times New Roman" w:hAnsi="Times New Roman" w:cs="Times New Roman"/>
+          <w:sz w:val="24"/>
+          <w:szCs w:val="24"/>
+        </w:rPr>
+        <w:t>attrgetter</w:t>
+      </w:r>
+      <w:proofErr w:type="spellEnd"/>
+      <w:r>
+        <w:rPr>
+          <w:rFonts w:ascii="Times New Roman" w:hAnsi="Times New Roman" w:cs="Times New Roman"/>
+          <w:sz w:val="24"/>
+          <w:szCs w:val="24"/>
+        </w:rPr>
+        <w:t xml:space="preserve"> da biblioteca </w:t>
+      </w:r>
+      <w:proofErr w:type="spellStart"/>
+      <w:r>
+        <w:rPr>
+          <w:rFonts w:ascii="Times New Roman" w:hAnsi="Times New Roman" w:cs="Times New Roman"/>
+          <w:sz w:val="24"/>
+          <w:szCs w:val="24"/>
+        </w:rPr>
+        <w:t>operator</w:t>
+      </w:r>
+      <w:proofErr w:type="spellEnd"/>
+      <w:r>
+        <w:rPr>
+          <w:rFonts w:ascii="Times New Roman" w:hAnsi="Times New Roman" w:cs="Times New Roman"/>
+          <w:sz w:val="24"/>
+          <w:szCs w:val="24"/>
+        </w:rPr>
+        <w:t xml:space="preserve">. </w:t>
       </w:r>
       <w:r>
         <w:rPr>
@@ -7738,7 +8626,25 @@
           <w:sz w:val="24"/>
           <w:szCs w:val="24"/>
         </w:rPr>
-        <w:t xml:space="preserve"> No lugar dela, colocamos attrgetter e passamos como parâmetro o nome do atributo, seja ele privado ou não.</w:t>
+        <w:t xml:space="preserve"> No lugar dela, colocamos </w:t>
+      </w:r>
+      <w:proofErr w:type="spellStart"/>
+      <w:r>
+        <w:rPr>
+          <w:rFonts w:ascii="Times New Roman" w:hAnsi="Times New Roman" w:cs="Times New Roman"/>
+          <w:sz w:val="24"/>
+          <w:szCs w:val="24"/>
+        </w:rPr>
+        <w:t>attrgetter</w:t>
+      </w:r>
+      <w:proofErr w:type="spellEnd"/>
+      <w:r>
+        <w:rPr>
+          <w:rFonts w:ascii="Times New Roman" w:hAnsi="Times New Roman" w:cs="Times New Roman"/>
+          <w:sz w:val="24"/>
+          <w:szCs w:val="24"/>
+        </w:rPr>
+        <w:t xml:space="preserve"> e passamos como parâmetro o nome do atributo, seja ele privado ou não.</w:t>
       </w:r>
     </w:p>
     <w:p>
@@ -7770,7 +8676,43 @@
           <w:sz w:val="24"/>
           <w:szCs w:val="24"/>
         </w:rPr>
-        <w:t xml:space="preserve">__lt__: lessthan (menor que). Método implementado em classes que </w:t>
+        <w:t>__</w:t>
+      </w:r>
+      <w:proofErr w:type="spellStart"/>
+      <w:r>
+        <w:rPr>
+          <w:rFonts w:ascii="Times New Roman" w:hAnsi="Times New Roman" w:cs="Times New Roman"/>
+          <w:sz w:val="24"/>
+          <w:szCs w:val="24"/>
+        </w:rPr>
+        <w:t>lt</w:t>
+      </w:r>
+      <w:proofErr w:type="spellEnd"/>
+      <w:r>
+        <w:rPr>
+          <w:rFonts w:ascii="Times New Roman" w:hAnsi="Times New Roman" w:cs="Times New Roman"/>
+          <w:sz w:val="24"/>
+          <w:szCs w:val="24"/>
+        </w:rPr>
+        <w:t xml:space="preserve">__: </w:t>
+      </w:r>
+      <w:proofErr w:type="spellStart"/>
+      <w:r>
+        <w:rPr>
+          <w:rFonts w:ascii="Times New Roman" w:hAnsi="Times New Roman" w:cs="Times New Roman"/>
+          <w:sz w:val="24"/>
+          <w:szCs w:val="24"/>
+        </w:rPr>
+        <w:t>lessthan</w:t>
+      </w:r>
+      <w:proofErr w:type="spellEnd"/>
+      <w:r>
+        <w:rPr>
+          <w:rFonts w:ascii="Times New Roman" w:hAnsi="Times New Roman" w:cs="Times New Roman"/>
+          <w:sz w:val="24"/>
+          <w:szCs w:val="24"/>
+        </w:rPr>
+        <w:t xml:space="preserve"> (menor que). Método implementado em classes que </w:t>
       </w:r>
       <w:r>
         <w:rPr>
@@ -8045,7 +8987,25 @@
           <w:sz w:val="24"/>
           <w:szCs w:val="24"/>
         </w:rPr>
-        <w:t>Naturalmente, após implementar esse método interno, também podemos fazer operações de “maior que”, uma vez que é o exato oposto de lessthan:</w:t>
+        <w:t xml:space="preserve">Naturalmente, após implementar esse método interno, também podemos fazer operações de “maior que”, uma vez que é o exato oposto de </w:t>
+      </w:r>
+      <w:proofErr w:type="spellStart"/>
+      <w:r>
+        <w:rPr>
+          <w:rFonts w:ascii="Times New Roman" w:hAnsi="Times New Roman" w:cs="Times New Roman"/>
+          <w:sz w:val="24"/>
+          <w:szCs w:val="24"/>
+        </w:rPr>
+        <w:t>lessthan</w:t>
+      </w:r>
+      <w:proofErr w:type="spellEnd"/>
+      <w:r>
+        <w:rPr>
+          <w:rFonts w:ascii="Times New Roman" w:hAnsi="Times New Roman" w:cs="Times New Roman"/>
+          <w:sz w:val="24"/>
+          <w:szCs w:val="24"/>
+        </w:rPr>
+        <w:t>:</w:t>
       </w:r>
     </w:p>
     <w:p>
@@ -8124,7 +9084,25 @@
           <w:szCs w:val="24"/>
         </w:rPr>
         <w:lastRenderedPageBreak/>
-        <w:t>A partir disso, podemos simplesmente utilizar o for para sorted() de cada conta que ele irá imprimir normalmente:</w:t>
+        <w:t xml:space="preserve">A partir disso, podemos simplesmente utilizar o for para </w:t>
+      </w:r>
+      <w:proofErr w:type="spellStart"/>
+      <w:r>
+        <w:rPr>
+          <w:rFonts w:ascii="Times New Roman" w:hAnsi="Times New Roman" w:cs="Times New Roman"/>
+          <w:sz w:val="24"/>
+          <w:szCs w:val="24"/>
+        </w:rPr>
+        <w:t>sorted</w:t>
+      </w:r>
+      <w:proofErr w:type="spellEnd"/>
+      <w:r>
+        <w:rPr>
+          <w:rFonts w:ascii="Times New Roman" w:hAnsi="Times New Roman" w:cs="Times New Roman"/>
+          <w:sz w:val="24"/>
+          <w:szCs w:val="24"/>
+        </w:rPr>
+        <w:t>() de cada conta que ele irá imprimir normalmente:</w:t>
       </w:r>
     </w:p>
     <w:p>
@@ -8202,7 +9180,25 @@
           <w:sz w:val="24"/>
           <w:szCs w:val="24"/>
         </w:rPr>
-        <w:t>Naturalmente, também podemos utilizar os parâmetros que o sorted() suporta, como o reverso=True:</w:t>
+        <w:t xml:space="preserve">Naturalmente, também podemos utilizar os parâmetros que o </w:t>
+      </w:r>
+      <w:proofErr w:type="spellStart"/>
+      <w:r>
+        <w:rPr>
+          <w:rFonts w:ascii="Times New Roman" w:hAnsi="Times New Roman" w:cs="Times New Roman"/>
+          <w:sz w:val="24"/>
+          <w:szCs w:val="24"/>
+        </w:rPr>
+        <w:t>sorted</w:t>
+      </w:r>
+      <w:proofErr w:type="spellEnd"/>
+      <w:r>
+        <w:rPr>
+          <w:rFonts w:ascii="Times New Roman" w:hAnsi="Times New Roman" w:cs="Times New Roman"/>
+          <w:sz w:val="24"/>
+          <w:szCs w:val="24"/>
+        </w:rPr>
+        <w:t>() suporta, como o reverso=True:</w:t>
       </w:r>
     </w:p>
     <w:p>
@@ -8352,8 +9348,18 @@
           <w:sz w:val="24"/>
           <w:szCs w:val="24"/>
         </w:rPr>
-        <w:t>Utilizar o attrgetter</w:t>
-      </w:r>
+        <w:t xml:space="preserve">Utilizar o </w:t>
+      </w:r>
+      <w:proofErr w:type="spellStart"/>
+      <w:r>
+        <w:rPr>
+          <w:rFonts w:ascii="Times New Roman" w:hAnsi="Times New Roman" w:cs="Times New Roman"/>
+          <w:sz w:val="24"/>
+          <w:szCs w:val="24"/>
+        </w:rPr>
+        <w:t>attrgetter</w:t>
+      </w:r>
+      <w:proofErr w:type="spellEnd"/>
     </w:p>
     <w:p>
       <w:pPr>
@@ -8376,7 +9382,61 @@
           <w:sz w:val="24"/>
           <w:szCs w:val="24"/>
         </w:rPr>
-        <w:t>Usar o __lt__: menor que (less than) para comparações</w:t>
+        <w:t>Usar o __</w:t>
+      </w:r>
+      <w:proofErr w:type="spellStart"/>
+      <w:r>
+        <w:rPr>
+          <w:rFonts w:ascii="Times New Roman" w:hAnsi="Times New Roman" w:cs="Times New Roman"/>
+          <w:sz w:val="24"/>
+          <w:szCs w:val="24"/>
+        </w:rPr>
+        <w:t>lt</w:t>
+      </w:r>
+      <w:proofErr w:type="spellEnd"/>
+      <w:r>
+        <w:rPr>
+          <w:rFonts w:ascii="Times New Roman" w:hAnsi="Times New Roman" w:cs="Times New Roman"/>
+          <w:sz w:val="24"/>
+          <w:szCs w:val="24"/>
+        </w:rPr>
+        <w:t>__: menor que (</w:t>
+      </w:r>
+      <w:proofErr w:type="spellStart"/>
+      <w:r>
+        <w:rPr>
+          <w:rFonts w:ascii="Times New Roman" w:hAnsi="Times New Roman" w:cs="Times New Roman"/>
+          <w:sz w:val="24"/>
+          <w:szCs w:val="24"/>
+        </w:rPr>
+        <w:t>less</w:t>
+      </w:r>
+      <w:proofErr w:type="spellEnd"/>
+      <w:r>
+        <w:rPr>
+          <w:rFonts w:ascii="Times New Roman" w:hAnsi="Times New Roman" w:cs="Times New Roman"/>
+          <w:sz w:val="24"/>
+          <w:szCs w:val="24"/>
+        </w:rPr>
+        <w:t xml:space="preserve"> </w:t>
+      </w:r>
+      <w:proofErr w:type="spellStart"/>
+      <w:r>
+        <w:rPr>
+          <w:rFonts w:ascii="Times New Roman" w:hAnsi="Times New Roman" w:cs="Times New Roman"/>
+          <w:sz w:val="24"/>
+          <w:szCs w:val="24"/>
+        </w:rPr>
+        <w:t>than</w:t>
+      </w:r>
+      <w:proofErr w:type="spellEnd"/>
+      <w:r>
+        <w:rPr>
+          <w:rFonts w:ascii="Times New Roman" w:hAnsi="Times New Roman" w:cs="Times New Roman"/>
+          <w:sz w:val="24"/>
+          <w:szCs w:val="24"/>
+        </w:rPr>
+        <w:t>) para comparações</w:t>
       </w:r>
       <w:r>
         <w:rPr>
@@ -8454,7 +9514,25 @@
           <w:sz w:val="24"/>
           <w:szCs w:val="24"/>
         </w:rPr>
-        <w:t>O attrgetter também aceita outros argumentos para poder desempatar quando existem dois números iguais, como no caso de contas bancárias, onde o saldo pode ser igual.</w:t>
+        <w:t xml:space="preserve">O </w:t>
+      </w:r>
+      <w:proofErr w:type="spellStart"/>
+      <w:r>
+        <w:rPr>
+          <w:rFonts w:ascii="Times New Roman" w:hAnsi="Times New Roman" w:cs="Times New Roman"/>
+          <w:sz w:val="24"/>
+          <w:szCs w:val="24"/>
+        </w:rPr>
+        <w:t>attrgetter</w:t>
+      </w:r>
+      <w:proofErr w:type="spellEnd"/>
+      <w:r>
+        <w:rPr>
+          <w:rFonts w:ascii="Times New Roman" w:hAnsi="Times New Roman" w:cs="Times New Roman"/>
+          <w:sz w:val="24"/>
+          <w:szCs w:val="24"/>
+        </w:rPr>
+        <w:t xml:space="preserve"> também aceita outros argumentos para poder desempatar quando existem dois números iguais, como no caso de contas bancárias, onde o saldo pode ser igual.</w:t>
       </w:r>
     </w:p>
     <w:p>
@@ -8478,7 +9556,25 @@
           <w:sz w:val="24"/>
           <w:szCs w:val="24"/>
         </w:rPr>
-        <w:t>Quando o saldo for igual, podemos pedir para o attrgetter desempatar com relação ao código bancário, deixando o que tenha o código menor em primeiro caso duas ou mais contas tenham o mesmo saldo:</w:t>
+        <w:t xml:space="preserve">Quando o saldo for igual, podemos pedir para o </w:t>
+      </w:r>
+      <w:proofErr w:type="spellStart"/>
+      <w:r>
+        <w:rPr>
+          <w:rFonts w:ascii="Times New Roman" w:hAnsi="Times New Roman" w:cs="Times New Roman"/>
+          <w:sz w:val="24"/>
+          <w:szCs w:val="24"/>
+        </w:rPr>
+        <w:t>attrgetter</w:t>
+      </w:r>
+      <w:proofErr w:type="spellEnd"/>
+      <w:r>
+        <w:rPr>
+          <w:rFonts w:ascii="Times New Roman" w:hAnsi="Times New Roman" w:cs="Times New Roman"/>
+          <w:sz w:val="24"/>
+          <w:szCs w:val="24"/>
+        </w:rPr>
+        <w:t xml:space="preserve"> desempatar com relação ao código bancário, deixando o que tenha o código menor em primeiro caso duas ou mais contas tenham o mesmo saldo:</w:t>
       </w:r>
     </w:p>
     <w:p>
@@ -8557,7 +9653,25 @@
           <w:sz w:val="24"/>
           <w:szCs w:val="24"/>
         </w:rPr>
-        <w:t>Outra opção seria implementar isso no próprio __lt__, onde dizemos que se o saldo de uma conta for diferente que o de outra usa e retorna isso, se não, usa o código:</w:t>
+        <w:t>Outra opção seria implementar isso no próprio __</w:t>
+      </w:r>
+      <w:proofErr w:type="spellStart"/>
+      <w:r>
+        <w:rPr>
+          <w:rFonts w:ascii="Times New Roman" w:hAnsi="Times New Roman" w:cs="Times New Roman"/>
+          <w:sz w:val="24"/>
+          <w:szCs w:val="24"/>
+        </w:rPr>
+        <w:t>lt</w:t>
+      </w:r>
+      <w:proofErr w:type="spellEnd"/>
+      <w:r>
+        <w:rPr>
+          <w:rFonts w:ascii="Times New Roman" w:hAnsi="Times New Roman" w:cs="Times New Roman"/>
+          <w:sz w:val="24"/>
+          <w:szCs w:val="24"/>
+        </w:rPr>
+        <w:t>__, onde dizemos que se o saldo de uma conta for diferente que o de outra usa e retorna isso, se não, usa o código:</w:t>
       </w:r>
     </w:p>
     <w:p>
@@ -8826,8 +9940,9 @@
           <w:sz w:val="24"/>
           <w:szCs w:val="24"/>
         </w:rPr>
-        <w:t>total order</w:t>
-      </w:r>
+        <w:t xml:space="preserve">total </w:t>
+      </w:r>
+      <w:proofErr w:type="spellStart"/>
       <w:r>
         <w:rPr>
           <w:rFonts w:ascii="Times New Roman" w:hAnsi="Times New Roman" w:cs="Times New Roman"/>
@@ -8836,39 +9951,7 @@
           <w:sz w:val="24"/>
           <w:szCs w:val="24"/>
         </w:rPr>
-        <w:t>ing</w:t>
-      </w:r>
-      <w:r>
-        <w:rPr>
-          <w:rFonts w:ascii="Times New Roman" w:hAnsi="Times New Roman" w:cs="Times New Roman"/>
-          <w:sz w:val="24"/>
-          <w:szCs w:val="24"/>
-        </w:rPr>
-        <w:t>”</w:t>
-      </w:r>
-      <w:r>
-        <w:rPr>
-          <w:rFonts w:ascii="Times New Roman" w:hAnsi="Times New Roman" w:cs="Times New Roman"/>
-          <w:sz w:val="24"/>
-          <w:szCs w:val="24"/>
-        </w:rPr>
-        <w:t>, ou, ordenação completa.</w:t>
-      </w:r>
-      <w:r>
-        <w:rPr>
-          <w:rFonts w:ascii="Times New Roman" w:hAnsi="Times New Roman" w:cs="Times New Roman"/>
-          <w:sz w:val="24"/>
-          <w:szCs w:val="24"/>
-        </w:rPr>
-        <w:t xml:space="preserve"> Link para acessar o functools (ferramentas funcionais) d</w:t>
-      </w:r>
-      <w:r>
-        <w:rPr>
-          <w:rFonts w:ascii="Times New Roman" w:hAnsi="Times New Roman" w:cs="Times New Roman"/>
-          <w:sz w:val="24"/>
-          <w:szCs w:val="24"/>
-        </w:rPr>
-        <w:t>o python onde podemos encontrar essa documentação bem detalhada sobre “</w:t>
+        <w:t>order</w:t>
       </w:r>
       <w:r>
         <w:rPr>
@@ -8878,8 +9961,81 @@
           <w:sz w:val="24"/>
           <w:szCs w:val="24"/>
         </w:rPr>
-        <w:t>total ordering</w:t>
-      </w:r>
+        <w:t>ing</w:t>
+      </w:r>
+      <w:proofErr w:type="spellEnd"/>
+      <w:r>
+        <w:rPr>
+          <w:rFonts w:ascii="Times New Roman" w:hAnsi="Times New Roman" w:cs="Times New Roman"/>
+          <w:sz w:val="24"/>
+          <w:szCs w:val="24"/>
+        </w:rPr>
+        <w:t>”</w:t>
+      </w:r>
+      <w:r>
+        <w:rPr>
+          <w:rFonts w:ascii="Times New Roman" w:hAnsi="Times New Roman" w:cs="Times New Roman"/>
+          <w:sz w:val="24"/>
+          <w:szCs w:val="24"/>
+        </w:rPr>
+        <w:t>, ou, ordenação completa.</w:t>
+      </w:r>
+      <w:r>
+        <w:rPr>
+          <w:rFonts w:ascii="Times New Roman" w:hAnsi="Times New Roman" w:cs="Times New Roman"/>
+          <w:sz w:val="24"/>
+          <w:szCs w:val="24"/>
+        </w:rPr>
+        <w:t xml:space="preserve"> Link para acessar o </w:t>
+      </w:r>
+      <w:proofErr w:type="spellStart"/>
+      <w:r>
+        <w:rPr>
+          <w:rFonts w:ascii="Times New Roman" w:hAnsi="Times New Roman" w:cs="Times New Roman"/>
+          <w:sz w:val="24"/>
+          <w:szCs w:val="24"/>
+        </w:rPr>
+        <w:t>functools</w:t>
+      </w:r>
+      <w:proofErr w:type="spellEnd"/>
+      <w:r>
+        <w:rPr>
+          <w:rFonts w:ascii="Times New Roman" w:hAnsi="Times New Roman" w:cs="Times New Roman"/>
+          <w:sz w:val="24"/>
+          <w:szCs w:val="24"/>
+        </w:rPr>
+        <w:t xml:space="preserve"> (ferramentas funcionais) d</w:t>
+      </w:r>
+      <w:r>
+        <w:rPr>
+          <w:rFonts w:ascii="Times New Roman" w:hAnsi="Times New Roman" w:cs="Times New Roman"/>
+          <w:sz w:val="24"/>
+          <w:szCs w:val="24"/>
+        </w:rPr>
+        <w:t>o python onde podemos encontrar essa documentação bem detalhada sobre “</w:t>
+      </w:r>
+      <w:r>
+        <w:rPr>
+          <w:rFonts w:ascii="Times New Roman" w:hAnsi="Times New Roman" w:cs="Times New Roman"/>
+          <w:i/>
+          <w:iCs/>
+          <w:sz w:val="24"/>
+          <w:szCs w:val="24"/>
+        </w:rPr>
+        <w:t xml:space="preserve">total </w:t>
+      </w:r>
+      <w:proofErr w:type="spellStart"/>
+      <w:r>
+        <w:rPr>
+          <w:rFonts w:ascii="Times New Roman" w:hAnsi="Times New Roman" w:cs="Times New Roman"/>
+          <w:i/>
+          <w:iCs/>
+          <w:sz w:val="24"/>
+          <w:szCs w:val="24"/>
+        </w:rPr>
+        <w:t>ordering</w:t>
+      </w:r>
+      <w:proofErr w:type="spellEnd"/>
       <w:r>
         <w:rPr>
           <w:rFonts w:ascii="Times New Roman" w:hAnsi="Times New Roman" w:cs="Times New Roman"/>
@@ -8937,7 +10093,61 @@
           <w:sz w:val="24"/>
           <w:szCs w:val="24"/>
         </w:rPr>
-        <w:t>Basicamente, exemplificando o que foi descrito acima temos que: importar o total_ordering do functools e colocar o decorator, assim:</w:t>
+        <w:t xml:space="preserve">Basicamente, exemplificando o que foi descrito acima temos que: importar o </w:t>
+      </w:r>
+      <w:proofErr w:type="spellStart"/>
+      <w:r>
+        <w:rPr>
+          <w:rFonts w:ascii="Times New Roman" w:hAnsi="Times New Roman" w:cs="Times New Roman"/>
+          <w:sz w:val="24"/>
+          <w:szCs w:val="24"/>
+        </w:rPr>
+        <w:t>total_ordering</w:t>
+      </w:r>
+      <w:proofErr w:type="spellEnd"/>
+      <w:r>
+        <w:rPr>
+          <w:rFonts w:ascii="Times New Roman" w:hAnsi="Times New Roman" w:cs="Times New Roman"/>
+          <w:sz w:val="24"/>
+          <w:szCs w:val="24"/>
+        </w:rPr>
+        <w:t xml:space="preserve"> do </w:t>
+      </w:r>
+      <w:proofErr w:type="spellStart"/>
+      <w:r>
+        <w:rPr>
+          <w:rFonts w:ascii="Times New Roman" w:hAnsi="Times New Roman" w:cs="Times New Roman"/>
+          <w:sz w:val="24"/>
+          <w:szCs w:val="24"/>
+        </w:rPr>
+        <w:t>functools</w:t>
+      </w:r>
+      <w:proofErr w:type="spellEnd"/>
+      <w:r>
+        <w:rPr>
+          <w:rFonts w:ascii="Times New Roman" w:hAnsi="Times New Roman" w:cs="Times New Roman"/>
+          <w:sz w:val="24"/>
+          <w:szCs w:val="24"/>
+        </w:rPr>
+        <w:t xml:space="preserve"> e colocar o </w:t>
+      </w:r>
+      <w:proofErr w:type="spellStart"/>
+      <w:r>
+        <w:rPr>
+          <w:rFonts w:ascii="Times New Roman" w:hAnsi="Times New Roman" w:cs="Times New Roman"/>
+          <w:sz w:val="24"/>
+          <w:szCs w:val="24"/>
+        </w:rPr>
+        <w:t>decorator</w:t>
+      </w:r>
+      <w:proofErr w:type="spellEnd"/>
+      <w:r>
+        <w:rPr>
+          <w:rFonts w:ascii="Times New Roman" w:hAnsi="Times New Roman" w:cs="Times New Roman"/>
+          <w:sz w:val="24"/>
+          <w:szCs w:val="24"/>
+        </w:rPr>
+        <w:t>, assim:</w:t>
       </w:r>
     </w:p>
     <w:p>
@@ -9022,16 +10232,9 @@
           <w:sz w:val="24"/>
           <w:szCs w:val="24"/>
         </w:rPr>
-        <w:t>__eq__</w:t>
-      </w:r>
-      <w:r>
-        <w:rPr>
-          <w:rFonts w:ascii="Times New Roman" w:hAnsi="Times New Roman" w:cs="Times New Roman"/>
-          <w:sz w:val="24"/>
-          <w:szCs w:val="24"/>
-        </w:rPr>
-        <w:t xml:space="preserve"> e o </w:t>
-      </w:r>
+        <w:t>__</w:t>
+      </w:r>
+      <w:proofErr w:type="spellStart"/>
       <w:r>
         <w:rPr>
           <w:rFonts w:ascii="Times New Roman" w:hAnsi="Times New Roman" w:cs="Times New Roman"/>
@@ -9040,15 +10243,84 @@
           <w:sz w:val="24"/>
           <w:szCs w:val="24"/>
         </w:rPr>
-        <w:t>__lt__</w:t>
-      </w:r>
-      <w:r>
-        <w:rPr>
-          <w:rFonts w:ascii="Times New Roman" w:hAnsi="Times New Roman" w:cs="Times New Roman"/>
-          <w:sz w:val="24"/>
-          <w:szCs w:val="24"/>
-        </w:rPr>
-        <w:t>, o total_ordering se vira para fazer as outras ordenações de &lt;=/&gt;= dentre outras disponíveis:</w:t>
+        <w:t>eq</w:t>
+      </w:r>
+      <w:proofErr w:type="spellEnd"/>
+      <w:r>
+        <w:rPr>
+          <w:rFonts w:ascii="Times New Roman" w:hAnsi="Times New Roman" w:cs="Times New Roman"/>
+          <w:i/>
+          <w:iCs/>
+          <w:sz w:val="24"/>
+          <w:szCs w:val="24"/>
+        </w:rPr>
+        <w:t>__</w:t>
+      </w:r>
+      <w:r>
+        <w:rPr>
+          <w:rFonts w:ascii="Times New Roman" w:hAnsi="Times New Roman" w:cs="Times New Roman"/>
+          <w:sz w:val="24"/>
+          <w:szCs w:val="24"/>
+        </w:rPr>
+        <w:t xml:space="preserve"> e o </w:t>
+      </w:r>
+      <w:r>
+        <w:rPr>
+          <w:rFonts w:ascii="Times New Roman" w:hAnsi="Times New Roman" w:cs="Times New Roman"/>
+          <w:i/>
+          <w:iCs/>
+          <w:sz w:val="24"/>
+          <w:szCs w:val="24"/>
+        </w:rPr>
+        <w:t>__</w:t>
+      </w:r>
+      <w:proofErr w:type="spellStart"/>
+      <w:r>
+        <w:rPr>
+          <w:rFonts w:ascii="Times New Roman" w:hAnsi="Times New Roman" w:cs="Times New Roman"/>
+          <w:i/>
+          <w:iCs/>
+          <w:sz w:val="24"/>
+          <w:szCs w:val="24"/>
+        </w:rPr>
+        <w:t>lt</w:t>
+      </w:r>
+      <w:proofErr w:type="spellEnd"/>
+      <w:r>
+        <w:rPr>
+          <w:rFonts w:ascii="Times New Roman" w:hAnsi="Times New Roman" w:cs="Times New Roman"/>
+          <w:i/>
+          <w:iCs/>
+          <w:sz w:val="24"/>
+          <w:szCs w:val="24"/>
+        </w:rPr>
+        <w:t>__</w:t>
+      </w:r>
+      <w:r>
+        <w:rPr>
+          <w:rFonts w:ascii="Times New Roman" w:hAnsi="Times New Roman" w:cs="Times New Roman"/>
+          <w:sz w:val="24"/>
+          <w:szCs w:val="24"/>
+        </w:rPr>
+        <w:t xml:space="preserve">, o </w:t>
+      </w:r>
+      <w:proofErr w:type="spellStart"/>
+      <w:r>
+        <w:rPr>
+          <w:rFonts w:ascii="Times New Roman" w:hAnsi="Times New Roman" w:cs="Times New Roman"/>
+          <w:sz w:val="24"/>
+          <w:szCs w:val="24"/>
+        </w:rPr>
+        <w:t>total_ordering</w:t>
+      </w:r>
+      <w:proofErr w:type="spellEnd"/>
+      <w:r>
+        <w:rPr>
+          <w:rFonts w:ascii="Times New Roman" w:hAnsi="Times New Roman" w:cs="Times New Roman"/>
+          <w:sz w:val="24"/>
+          <w:szCs w:val="24"/>
+        </w:rPr>
+        <w:t xml:space="preserve"> se vira para fazer as outras ordenações de &lt;=/&gt;= dentre outras disponíveis:</w:t>
       </w:r>
     </w:p>
     <w:p>
@@ -9126,7 +10398,43 @@
           <w:sz w:val="24"/>
           <w:szCs w:val="24"/>
         </w:rPr>
-        <w:t>Não somente o __eq__ e o __lt__ precisam ser implementados, na documentação ele nos dá exemplos de outras implementações que podemos fazer no lugar, o importante mesmo é que tenha pelo menos dois métodos implementados.</w:t>
+        <w:t>Não somente o __</w:t>
+      </w:r>
+      <w:proofErr w:type="spellStart"/>
+      <w:r>
+        <w:rPr>
+          <w:rFonts w:ascii="Times New Roman" w:hAnsi="Times New Roman" w:cs="Times New Roman"/>
+          <w:sz w:val="24"/>
+          <w:szCs w:val="24"/>
+        </w:rPr>
+        <w:t>eq</w:t>
+      </w:r>
+      <w:proofErr w:type="spellEnd"/>
+      <w:r>
+        <w:rPr>
+          <w:rFonts w:ascii="Times New Roman" w:hAnsi="Times New Roman" w:cs="Times New Roman"/>
+          <w:sz w:val="24"/>
+          <w:szCs w:val="24"/>
+        </w:rPr>
+        <w:t>__ e o __</w:t>
+      </w:r>
+      <w:proofErr w:type="spellStart"/>
+      <w:r>
+        <w:rPr>
+          <w:rFonts w:ascii="Times New Roman" w:hAnsi="Times New Roman" w:cs="Times New Roman"/>
+          <w:sz w:val="24"/>
+          <w:szCs w:val="24"/>
+        </w:rPr>
+        <w:t>lt</w:t>
+      </w:r>
+      <w:proofErr w:type="spellEnd"/>
+      <w:r>
+        <w:rPr>
+          <w:rFonts w:ascii="Times New Roman" w:hAnsi="Times New Roman" w:cs="Times New Roman"/>
+          <w:sz w:val="24"/>
+          <w:szCs w:val="24"/>
+        </w:rPr>
+        <w:t>__ precisam ser implementados, na documentação ele nos dá exemplos de outras implementações que podemos fazer no lugar, o importante mesmo é que tenha pelo menos dois métodos implementados.</w:t>
       </w:r>
     </w:p>
     <w:p>
@@ -9174,7 +10482,25 @@
           <w:sz w:val="24"/>
           <w:szCs w:val="24"/>
         </w:rPr>
-        <w:t>Utilizar vários atributos com o attrgetter;</w:t>
+        <w:t xml:space="preserve">Utilizar vários atributos com o </w:t>
+      </w:r>
+      <w:proofErr w:type="spellStart"/>
+      <w:r>
+        <w:rPr>
+          <w:rFonts w:ascii="Times New Roman" w:hAnsi="Times New Roman" w:cs="Times New Roman"/>
+          <w:sz w:val="24"/>
+          <w:szCs w:val="24"/>
+        </w:rPr>
+        <w:t>attrgetter</w:t>
+      </w:r>
+      <w:proofErr w:type="spellEnd"/>
+      <w:r>
+        <w:rPr>
+          <w:rFonts w:ascii="Times New Roman" w:hAnsi="Times New Roman" w:cs="Times New Roman"/>
+          <w:sz w:val="24"/>
+          <w:szCs w:val="24"/>
+        </w:rPr>
+        <w:t>;</w:t>
       </w:r>
     </w:p>
     <w:p>
@@ -9198,7 +10524,43 @@
           <w:sz w:val="24"/>
           <w:szCs w:val="24"/>
         </w:rPr>
-        <w:t>O que é total_ordering e functools.</w:t>
+        <w:t xml:space="preserve">O que é </w:t>
+      </w:r>
+      <w:proofErr w:type="spellStart"/>
+      <w:r>
+        <w:rPr>
+          <w:rFonts w:ascii="Times New Roman" w:hAnsi="Times New Roman" w:cs="Times New Roman"/>
+          <w:sz w:val="24"/>
+          <w:szCs w:val="24"/>
+        </w:rPr>
+        <w:t>total_ordering</w:t>
+      </w:r>
+      <w:proofErr w:type="spellEnd"/>
+      <w:r>
+        <w:rPr>
+          <w:rFonts w:ascii="Times New Roman" w:hAnsi="Times New Roman" w:cs="Times New Roman"/>
+          <w:sz w:val="24"/>
+          <w:szCs w:val="24"/>
+        </w:rPr>
+        <w:t xml:space="preserve"> e </w:t>
+      </w:r>
+      <w:proofErr w:type="spellStart"/>
+      <w:r>
+        <w:rPr>
+          <w:rFonts w:ascii="Times New Roman" w:hAnsi="Times New Roman" w:cs="Times New Roman"/>
+          <w:sz w:val="24"/>
+          <w:szCs w:val="24"/>
+        </w:rPr>
+        <w:t>functools</w:t>
+      </w:r>
+      <w:proofErr w:type="spellEnd"/>
+      <w:r>
+        <w:rPr>
+          <w:rFonts w:ascii="Times New Roman" w:hAnsi="Times New Roman" w:cs="Times New Roman"/>
+          <w:sz w:val="24"/>
+          <w:szCs w:val="24"/>
+        </w:rPr>
+        <w:t>.</w:t>
       </w:r>
     </w:p>
     <w:p>
@@ -9361,15 +10723,51 @@
           <w:sz w:val="24"/>
           <w:szCs w:val="24"/>
         </w:rPr>
-        <w:t xml:space="preserve"> Copy(): Cria uma cópia rasa de uma lista em outra lista</w:t>
-      </w:r>
-      <w:r>
-        <w:rPr>
-          <w:rFonts w:ascii="Times New Roman" w:hAnsi="Times New Roman" w:cs="Times New Roman"/>
-          <w:sz w:val="24"/>
-          <w:szCs w:val="24"/>
-        </w:rPr>
-        <w:t>, sendo assim, não precisando usar o extend()</w:t>
+        <w:t xml:space="preserve"> </w:t>
+      </w:r>
+      <w:proofErr w:type="spellStart"/>
+      <w:r>
+        <w:rPr>
+          <w:rFonts w:ascii="Times New Roman" w:hAnsi="Times New Roman" w:cs="Times New Roman"/>
+          <w:sz w:val="24"/>
+          <w:szCs w:val="24"/>
+        </w:rPr>
+        <w:t>Copy</w:t>
+      </w:r>
+      <w:proofErr w:type="spellEnd"/>
+      <w:r>
+        <w:rPr>
+          <w:rFonts w:ascii="Times New Roman" w:hAnsi="Times New Roman" w:cs="Times New Roman"/>
+          <w:sz w:val="24"/>
+          <w:szCs w:val="24"/>
+        </w:rPr>
+        <w:t>(): Cria uma cópia rasa de uma lista em outra lista</w:t>
+      </w:r>
+      <w:r>
+        <w:rPr>
+          <w:rFonts w:ascii="Times New Roman" w:hAnsi="Times New Roman" w:cs="Times New Roman"/>
+          <w:sz w:val="24"/>
+          <w:szCs w:val="24"/>
+        </w:rPr>
+        <w:t xml:space="preserve">, sendo assim, não precisando usar o </w:t>
+      </w:r>
+      <w:proofErr w:type="spellStart"/>
+      <w:r>
+        <w:rPr>
+          <w:rFonts w:ascii="Times New Roman" w:hAnsi="Times New Roman" w:cs="Times New Roman"/>
+          <w:sz w:val="24"/>
+          <w:szCs w:val="24"/>
+        </w:rPr>
+        <w:t>extend</w:t>
+      </w:r>
+      <w:proofErr w:type="spellEnd"/>
+      <w:r>
+        <w:rPr>
+          <w:rFonts w:ascii="Times New Roman" w:hAnsi="Times New Roman" w:cs="Times New Roman"/>
+          <w:sz w:val="24"/>
+          <w:szCs w:val="24"/>
+        </w:rPr>
+        <w:t>()</w:t>
       </w:r>
       <w:r>
         <w:rPr>
@@ -9509,7 +10907,25 @@
           <w:sz w:val="24"/>
           <w:szCs w:val="24"/>
         </w:rPr>
-        <w:t xml:space="preserve"> Se quisermos realmente estender a lista de alunos que já assistiram, aí sim utilizaremos o extend():</w:t>
+        <w:t xml:space="preserve"> Se quisermos realmente estender a lista de alunos que já assistiram, aí sim utilizaremos o </w:t>
+      </w:r>
+      <w:proofErr w:type="spellStart"/>
+      <w:r>
+        <w:rPr>
+          <w:rFonts w:ascii="Times New Roman" w:hAnsi="Times New Roman" w:cs="Times New Roman"/>
+          <w:sz w:val="24"/>
+          <w:szCs w:val="24"/>
+        </w:rPr>
+        <w:t>extend</w:t>
+      </w:r>
+      <w:proofErr w:type="spellEnd"/>
+      <w:r>
+        <w:rPr>
+          <w:rFonts w:ascii="Times New Roman" w:hAnsi="Times New Roman" w:cs="Times New Roman"/>
+          <w:sz w:val="24"/>
+          <w:szCs w:val="24"/>
+        </w:rPr>
+        <w:t>():</w:t>
       </w:r>
     </w:p>
     <w:p>
@@ -9634,7 +11050,25 @@
           <w:sz w:val="24"/>
           <w:szCs w:val="24"/>
         </w:rPr>
-        <w:t>Quando queremos pegar todos os elementos para mandar um email para uma turma, como no exemplo acima, não seria interessante mandar o mesmo e-mail duas vezes para a mesma pessoa, portanto, utilizamos os conjuntos</w:t>
+        <w:t xml:space="preserve">Quando queremos pegar todos os elementos para mandar um </w:t>
+      </w:r>
+      <w:proofErr w:type="spellStart"/>
+      <w:r>
+        <w:rPr>
+          <w:rFonts w:ascii="Times New Roman" w:hAnsi="Times New Roman" w:cs="Times New Roman"/>
+          <w:sz w:val="24"/>
+          <w:szCs w:val="24"/>
+        </w:rPr>
+        <w:t>email</w:t>
+      </w:r>
+      <w:proofErr w:type="spellEnd"/>
+      <w:r>
+        <w:rPr>
+          <w:rFonts w:ascii="Times New Roman" w:hAnsi="Times New Roman" w:cs="Times New Roman"/>
+          <w:sz w:val="24"/>
+          <w:szCs w:val="24"/>
+        </w:rPr>
+        <w:t xml:space="preserve"> para uma turma, como no exemplo acima, não seria interessante mandar o mesmo e-mail duas vezes para a mesma pessoa, portanto, utilizamos os conjuntos</w:t>
       </w:r>
       <w:r>
         <w:rPr>
@@ -10476,7 +11910,79 @@
           <w:sz w:val="24"/>
           <w:szCs w:val="24"/>
         </w:rPr>
-        <w:t>Também temos operação de negação, onde nesse caso ele irá pegar todos os usuários de data Science menos os de machine learning. Caso queiramos mandar e-mail para todos os usuários de data Science falando para eles fazerem o curso de machine learning, mas não queremos que quem já tenha feito receba também, podemos utilizar essa operação:</w:t>
+        <w:t xml:space="preserve">Também temos operação de negação, onde nesse caso ele irá pegar todos os usuários de data Science menos os de </w:t>
+      </w:r>
+      <w:proofErr w:type="spellStart"/>
+      <w:r>
+        <w:rPr>
+          <w:rFonts w:ascii="Times New Roman" w:hAnsi="Times New Roman" w:cs="Times New Roman"/>
+          <w:sz w:val="24"/>
+          <w:szCs w:val="24"/>
+        </w:rPr>
+        <w:t>machine</w:t>
+      </w:r>
+      <w:proofErr w:type="spellEnd"/>
+      <w:r>
+        <w:rPr>
+          <w:rFonts w:ascii="Times New Roman" w:hAnsi="Times New Roman" w:cs="Times New Roman"/>
+          <w:sz w:val="24"/>
+          <w:szCs w:val="24"/>
+        </w:rPr>
+        <w:t xml:space="preserve"> </w:t>
+      </w:r>
+      <w:proofErr w:type="spellStart"/>
+      <w:r>
+        <w:rPr>
+          <w:rFonts w:ascii="Times New Roman" w:hAnsi="Times New Roman" w:cs="Times New Roman"/>
+          <w:sz w:val="24"/>
+          <w:szCs w:val="24"/>
+        </w:rPr>
+        <w:t>learning</w:t>
+      </w:r>
+      <w:proofErr w:type="spellEnd"/>
+      <w:r>
+        <w:rPr>
+          <w:rFonts w:ascii="Times New Roman" w:hAnsi="Times New Roman" w:cs="Times New Roman"/>
+          <w:sz w:val="24"/>
+          <w:szCs w:val="24"/>
+        </w:rPr>
+        <w:t xml:space="preserve">. Caso queiramos mandar e-mail para todos os usuários de data Science falando para eles fazerem o curso de </w:t>
+      </w:r>
+      <w:proofErr w:type="spellStart"/>
+      <w:r>
+        <w:rPr>
+          <w:rFonts w:ascii="Times New Roman" w:hAnsi="Times New Roman" w:cs="Times New Roman"/>
+          <w:sz w:val="24"/>
+          <w:szCs w:val="24"/>
+        </w:rPr>
+        <w:t>machine</w:t>
+      </w:r>
+      <w:proofErr w:type="spellEnd"/>
+      <w:r>
+        <w:rPr>
+          <w:rFonts w:ascii="Times New Roman" w:hAnsi="Times New Roman" w:cs="Times New Roman"/>
+          <w:sz w:val="24"/>
+          <w:szCs w:val="24"/>
+        </w:rPr>
+        <w:t xml:space="preserve"> </w:t>
+      </w:r>
+      <w:proofErr w:type="spellStart"/>
+      <w:r>
+        <w:rPr>
+          <w:rFonts w:ascii="Times New Roman" w:hAnsi="Times New Roman" w:cs="Times New Roman"/>
+          <w:sz w:val="24"/>
+          <w:szCs w:val="24"/>
+        </w:rPr>
+        <w:t>learning</w:t>
+      </w:r>
+      <w:proofErr w:type="spellEnd"/>
+      <w:r>
+        <w:rPr>
+          <w:rFonts w:ascii="Times New Roman" w:hAnsi="Times New Roman" w:cs="Times New Roman"/>
+          <w:sz w:val="24"/>
+          <w:szCs w:val="24"/>
+        </w:rPr>
+        <w:t>, mas não queremos que quem já tenha feito receba também, podemos utilizar essa operação:</w:t>
       </w:r>
     </w:p>
     <w:p>
@@ -10649,7 +12155,191 @@
           <w:szCs w:val="24"/>
         </w:rPr>
         <w:lastRenderedPageBreak/>
-        <w:t>Esse tipo técnica é muito utilizado em programas que possuam conjuntos muito grandes ou que se repitam inúmeras vezes por minuto, evitando com que tenha que carregar todo o conjunto e deixando o programa mais leve.</w:t>
+        <w:t xml:space="preserve">Esse tipo </w:t>
+      </w:r>
+      <w:r>
+        <w:rPr>
+          <w:rFonts w:ascii="Times New Roman" w:hAnsi="Times New Roman" w:cs="Times New Roman"/>
+          <w:sz w:val="24"/>
+          <w:szCs w:val="24"/>
+        </w:rPr>
+        <w:t xml:space="preserve">de </w:t>
+      </w:r>
+      <w:r>
+        <w:rPr>
+          <w:rFonts w:ascii="Times New Roman" w:hAnsi="Times New Roman" w:cs="Times New Roman"/>
+          <w:sz w:val="24"/>
+          <w:szCs w:val="24"/>
+        </w:rPr>
+        <w:t>técnica é muito utilizado em programas que possuam conjuntos muito grandes ou que se repitam inúmeras vezes por minuto, evitando com que tenha que carregar todo o conjunto e deixando o programa mais leve.</w:t>
+      </w:r>
+    </w:p>
+    <w:p>
+      <w:pPr>
+        <w:pStyle w:val="PargrafodaLista"/>
+        <w:numPr>
+          <w:ilvl w:val="1"/>
+          <w:numId w:val="2"/>
+        </w:numPr>
+        <w:spacing w:line="360" w:lineRule="auto"/>
+        <w:jc w:val="both"/>
+        <w:rPr>
+          <w:rFonts w:ascii="Times New Roman" w:hAnsi="Times New Roman" w:cs="Times New Roman"/>
+          <w:sz w:val="24"/>
+          <w:szCs w:val="24"/>
+        </w:rPr>
+      </w:pPr>
+      <w:r>
+        <w:rPr>
+          <w:rFonts w:ascii="Times New Roman" w:hAnsi="Times New Roman" w:cs="Times New Roman"/>
+          <w:sz w:val="24"/>
+          <w:szCs w:val="24"/>
+        </w:rPr>
+        <w:t xml:space="preserve"> O que aprendemos:</w:t>
+      </w:r>
+    </w:p>
+    <w:p>
+      <w:pPr>
+        <w:pStyle w:val="PargrafodaLista"/>
+        <w:numPr>
+          <w:ilvl w:val="2"/>
+          <w:numId w:val="2"/>
+        </w:numPr>
+        <w:spacing w:line="360" w:lineRule="auto"/>
+        <w:jc w:val="both"/>
+        <w:rPr>
+          <w:rFonts w:ascii="Times New Roman" w:hAnsi="Times New Roman" w:cs="Times New Roman"/>
+          <w:sz w:val="24"/>
+          <w:szCs w:val="24"/>
+        </w:rPr>
+      </w:pPr>
+      <w:r>
+        <w:rPr>
+          <w:rFonts w:ascii="Times New Roman" w:hAnsi="Times New Roman" w:cs="Times New Roman"/>
+          <w:sz w:val="24"/>
+          <w:szCs w:val="24"/>
+        </w:rPr>
+        <w:t>O que são conjuntos;</w:t>
+      </w:r>
+    </w:p>
+    <w:p>
+      <w:pPr>
+        <w:pStyle w:val="PargrafodaLista"/>
+        <w:numPr>
+          <w:ilvl w:val="2"/>
+          <w:numId w:val="2"/>
+        </w:numPr>
+        <w:spacing w:line="360" w:lineRule="auto"/>
+        <w:jc w:val="both"/>
+        <w:rPr>
+          <w:rFonts w:ascii="Times New Roman" w:hAnsi="Times New Roman" w:cs="Times New Roman"/>
+          <w:sz w:val="24"/>
+          <w:szCs w:val="24"/>
+        </w:rPr>
+      </w:pPr>
+      <w:r>
+        <w:rPr>
+          <w:rFonts w:ascii="Times New Roman" w:hAnsi="Times New Roman" w:cs="Times New Roman"/>
+          <w:sz w:val="24"/>
+          <w:szCs w:val="24"/>
+        </w:rPr>
+        <w:t>Criar conjuntos;</w:t>
+      </w:r>
+    </w:p>
+    <w:p>
+      <w:pPr>
+        <w:pStyle w:val="PargrafodaLista"/>
+        <w:numPr>
+          <w:ilvl w:val="2"/>
+          <w:numId w:val="2"/>
+        </w:numPr>
+        <w:spacing w:line="360" w:lineRule="auto"/>
+        <w:jc w:val="both"/>
+        <w:rPr>
+          <w:rFonts w:ascii="Times New Roman" w:hAnsi="Times New Roman" w:cs="Times New Roman"/>
+          <w:sz w:val="24"/>
+          <w:szCs w:val="24"/>
+        </w:rPr>
+      </w:pPr>
+      <w:r>
+        <w:rPr>
+          <w:rFonts w:ascii="Times New Roman" w:hAnsi="Times New Roman" w:cs="Times New Roman"/>
+          <w:sz w:val="24"/>
+          <w:szCs w:val="24"/>
+        </w:rPr>
+        <w:t>Utilizar o | para juntar conjuntos;</w:t>
+      </w:r>
+    </w:p>
+    <w:p>
+      <w:pPr>
+        <w:pStyle w:val="PargrafodaLista"/>
+        <w:numPr>
+          <w:ilvl w:val="2"/>
+          <w:numId w:val="2"/>
+        </w:numPr>
+        <w:spacing w:line="360" w:lineRule="auto"/>
+        <w:jc w:val="both"/>
+        <w:rPr>
+          <w:rFonts w:ascii="Times New Roman" w:hAnsi="Times New Roman" w:cs="Times New Roman"/>
+          <w:sz w:val="24"/>
+          <w:szCs w:val="24"/>
+        </w:rPr>
+      </w:pPr>
+      <w:r>
+        <w:rPr>
+          <w:rFonts w:ascii="Times New Roman" w:hAnsi="Times New Roman" w:cs="Times New Roman"/>
+          <w:sz w:val="24"/>
+          <w:szCs w:val="24"/>
+        </w:rPr>
+        <w:t>Utilizar o &amp; para juntar apenas números que estão no mesmo conjunto;</w:t>
+      </w:r>
+    </w:p>
+    <w:p>
+      <w:pPr>
+        <w:pStyle w:val="PargrafodaLista"/>
+        <w:numPr>
+          <w:ilvl w:val="2"/>
+          <w:numId w:val="2"/>
+        </w:numPr>
+        <w:spacing w:line="360" w:lineRule="auto"/>
+        <w:jc w:val="both"/>
+        <w:rPr>
+          <w:rFonts w:ascii="Times New Roman" w:hAnsi="Times New Roman" w:cs="Times New Roman"/>
+          <w:sz w:val="24"/>
+          <w:szCs w:val="24"/>
+        </w:rPr>
+      </w:pPr>
+      <w:r>
+        <w:rPr>
+          <w:rFonts w:ascii="Times New Roman" w:hAnsi="Times New Roman" w:cs="Times New Roman"/>
+          <w:sz w:val="24"/>
+          <w:szCs w:val="24"/>
+        </w:rPr>
+        <w:t>Utilizar o - para remover números repetidos que estão no em dois conjuntos;</w:t>
+      </w:r>
+    </w:p>
+    <w:p>
+      <w:pPr>
+        <w:pStyle w:val="PargrafodaLista"/>
+        <w:numPr>
+          <w:ilvl w:val="2"/>
+          <w:numId w:val="2"/>
+        </w:numPr>
+        <w:spacing w:line="360" w:lineRule="auto"/>
+        <w:jc w:val="both"/>
+        <w:rPr>
+          <w:rFonts w:ascii="Times New Roman" w:hAnsi="Times New Roman" w:cs="Times New Roman"/>
+          <w:sz w:val="24"/>
+          <w:szCs w:val="24"/>
+        </w:rPr>
+      </w:pPr>
+      <w:r>
+        <w:rPr>
+          <w:rFonts w:ascii="Times New Roman" w:hAnsi="Times New Roman" w:cs="Times New Roman"/>
+          <w:sz w:val="24"/>
+          <w:szCs w:val="24"/>
+        </w:rPr>
+        <w:t>O que é ou (^) exclusivo.</w:t>
       </w:r>
     </w:p>
     <w:sectPr>

</xml_diff>

<commit_message>
Outro tipo de conjunto e conjuntos de outros tipos
Aprendemos novas funções e como deixar os conjuntos imutáveis
</commit_message>
<xml_diff>
--- a/Python/Python Collections/Anotações/Python Collections.docx
+++ b/Python/Python Collections/Anotações/Python Collections.docx
@@ -24,26 +24,75 @@
           <w:szCs w:val="24"/>
           <w:u w:val="single"/>
         </w:rPr>
-        <w:t>Python Collections</w:t>
-      </w:r>
-    </w:p>
-    <w:p>
-      <w:pPr>
-        <w:spacing w:line="360" w:lineRule="auto"/>
-        <w:jc w:val="both"/>
-        <w:rPr>
-          <w:rFonts w:ascii="Times New Roman" w:hAnsi="Times New Roman" w:cs="Times New Roman"/>
-          <w:sz w:val="24"/>
-          <w:szCs w:val="24"/>
-        </w:rPr>
-      </w:pPr>
-      <w:r>
-        <w:rPr>
-          <w:rFonts w:ascii="Times New Roman" w:hAnsi="Times New Roman" w:cs="Times New Roman"/>
-          <w:sz w:val="24"/>
-          <w:szCs w:val="24"/>
-        </w:rPr>
-        <w:t xml:space="preserve">Link para o colab, onde fiz toda a programação desse curso no lugar o pycharm: </w:t>
+        <w:t xml:space="preserve">Python </w:t>
+      </w:r>
+      <w:proofErr w:type="spellStart"/>
+      <w:r>
+        <w:rPr>
+          <w:rFonts w:ascii="Times New Roman" w:hAnsi="Times New Roman" w:cs="Times New Roman"/>
+          <w:b/>
+          <w:bCs/>
+          <w:sz w:val="24"/>
+          <w:szCs w:val="24"/>
+          <w:u w:val="single"/>
+        </w:rPr>
+        <w:t>Collections</w:t>
+      </w:r>
+      <w:proofErr w:type="spellEnd"/>
+    </w:p>
+    <w:p>
+      <w:pPr>
+        <w:spacing w:line="360" w:lineRule="auto"/>
+        <w:jc w:val="both"/>
+        <w:rPr>
+          <w:rFonts w:ascii="Times New Roman" w:hAnsi="Times New Roman" w:cs="Times New Roman"/>
+          <w:sz w:val="24"/>
+          <w:szCs w:val="24"/>
+        </w:rPr>
+      </w:pPr>
+      <w:r>
+        <w:rPr>
+          <w:rFonts w:ascii="Times New Roman" w:hAnsi="Times New Roman" w:cs="Times New Roman"/>
+          <w:sz w:val="24"/>
+          <w:szCs w:val="24"/>
+        </w:rPr>
+        <w:t xml:space="preserve">Link para o </w:t>
+      </w:r>
+      <w:proofErr w:type="spellStart"/>
+      <w:r>
+        <w:rPr>
+          <w:rFonts w:ascii="Times New Roman" w:hAnsi="Times New Roman" w:cs="Times New Roman"/>
+          <w:sz w:val="24"/>
+          <w:szCs w:val="24"/>
+        </w:rPr>
+        <w:t>colab</w:t>
+      </w:r>
+      <w:proofErr w:type="spellEnd"/>
+      <w:r>
+        <w:rPr>
+          <w:rFonts w:ascii="Times New Roman" w:hAnsi="Times New Roman" w:cs="Times New Roman"/>
+          <w:sz w:val="24"/>
+          <w:szCs w:val="24"/>
+        </w:rPr>
+        <w:t xml:space="preserve">, onde fiz toda a programação desse curso no lugar o </w:t>
+      </w:r>
+      <w:proofErr w:type="spellStart"/>
+      <w:r>
+        <w:rPr>
+          <w:rFonts w:ascii="Times New Roman" w:hAnsi="Times New Roman" w:cs="Times New Roman"/>
+          <w:sz w:val="24"/>
+          <w:szCs w:val="24"/>
+        </w:rPr>
+        <w:t>pycharm</w:t>
+      </w:r>
+      <w:proofErr w:type="spellEnd"/>
+      <w:r>
+        <w:rPr>
+          <w:rFonts w:ascii="Times New Roman" w:hAnsi="Times New Roman" w:cs="Times New Roman"/>
+          <w:sz w:val="24"/>
+          <w:szCs w:val="24"/>
+        </w:rPr>
+        <w:t xml:space="preserve">: </w:t>
       </w:r>
       <w:hyperlink r:id="rId5" w:anchor="scrollTo=lI689BYCsnEX" w:history="1">
         <w:r>
@@ -178,15 +227,27 @@
         </w:rPr>
         <w:t xml:space="preserve"> </w:t>
       </w:r>
-      <w:r>
-        <w:rPr>
-          <w:rFonts w:ascii="Times New Roman" w:hAnsi="Times New Roman" w:cs="Times New Roman"/>
-          <w:i/>
-          <w:iCs/>
-          <w:sz w:val="24"/>
-          <w:szCs w:val="24"/>
-        </w:rPr>
-        <w:t>Append(valor)</w:t>
+      <w:proofErr w:type="spellStart"/>
+      <w:r>
+        <w:rPr>
+          <w:rFonts w:ascii="Times New Roman" w:hAnsi="Times New Roman" w:cs="Times New Roman"/>
+          <w:i/>
+          <w:iCs/>
+          <w:sz w:val="24"/>
+          <w:szCs w:val="24"/>
+        </w:rPr>
+        <w:t>Append</w:t>
+      </w:r>
+      <w:proofErr w:type="spellEnd"/>
+      <w:r>
+        <w:rPr>
+          <w:rFonts w:ascii="Times New Roman" w:hAnsi="Times New Roman" w:cs="Times New Roman"/>
+          <w:i/>
+          <w:iCs/>
+          <w:sz w:val="24"/>
+          <w:szCs w:val="24"/>
+        </w:rPr>
+        <w:t>(valor)</w:t>
       </w:r>
       <w:r>
         <w:rPr>
@@ -286,15 +347,39 @@
         </w:rPr>
         <w:t xml:space="preserve"> </w:t>
       </w:r>
-      <w:r>
-        <w:rPr>
-          <w:rFonts w:ascii="Times New Roman" w:hAnsi="Times New Roman" w:cs="Times New Roman"/>
-          <w:i/>
-          <w:iCs/>
-          <w:sz w:val="24"/>
-          <w:szCs w:val="24"/>
-        </w:rPr>
-        <w:t>Clear()</w:t>
+      <w:proofErr w:type="spellStart"/>
+      <w:proofErr w:type="gramStart"/>
+      <w:r>
+        <w:rPr>
+          <w:rFonts w:ascii="Times New Roman" w:hAnsi="Times New Roman" w:cs="Times New Roman"/>
+          <w:i/>
+          <w:iCs/>
+          <w:sz w:val="24"/>
+          <w:szCs w:val="24"/>
+        </w:rPr>
+        <w:t>Clear</w:t>
+      </w:r>
+      <w:proofErr w:type="spellEnd"/>
+      <w:r>
+        <w:rPr>
+          <w:rFonts w:ascii="Times New Roman" w:hAnsi="Times New Roman" w:cs="Times New Roman"/>
+          <w:i/>
+          <w:iCs/>
+          <w:sz w:val="24"/>
+          <w:szCs w:val="24"/>
+        </w:rPr>
+        <w:t>(</w:t>
+      </w:r>
+      <w:proofErr w:type="gramEnd"/>
+      <w:r>
+        <w:rPr>
+          <w:rFonts w:ascii="Times New Roman" w:hAnsi="Times New Roman" w:cs="Times New Roman"/>
+          <w:i/>
+          <w:iCs/>
+          <w:sz w:val="24"/>
+          <w:szCs w:val="24"/>
+        </w:rPr>
+        <w:t>)</w:t>
       </w:r>
       <w:r>
         <w:rPr>
@@ -498,15 +583,39 @@
         </w:rPr>
         <w:t xml:space="preserve"> </w:t>
       </w:r>
-      <w:r>
-        <w:rPr>
-          <w:rFonts w:ascii="Times New Roman" w:hAnsi="Times New Roman" w:cs="Times New Roman"/>
-          <w:i/>
-          <w:iCs/>
-          <w:sz w:val="24"/>
-          <w:szCs w:val="24"/>
-        </w:rPr>
-        <w:t>Insert(posição, x)</w:t>
+      <w:proofErr w:type="spellStart"/>
+      <w:proofErr w:type="gramStart"/>
+      <w:r>
+        <w:rPr>
+          <w:rFonts w:ascii="Times New Roman" w:hAnsi="Times New Roman" w:cs="Times New Roman"/>
+          <w:i/>
+          <w:iCs/>
+          <w:sz w:val="24"/>
+          <w:szCs w:val="24"/>
+        </w:rPr>
+        <w:t>Insert</w:t>
+      </w:r>
+      <w:proofErr w:type="spellEnd"/>
+      <w:r>
+        <w:rPr>
+          <w:rFonts w:ascii="Times New Roman" w:hAnsi="Times New Roman" w:cs="Times New Roman"/>
+          <w:i/>
+          <w:iCs/>
+          <w:sz w:val="24"/>
+          <w:szCs w:val="24"/>
+        </w:rPr>
+        <w:t>(</w:t>
+      </w:r>
+      <w:proofErr w:type="gramEnd"/>
+      <w:r>
+        <w:rPr>
+          <w:rFonts w:ascii="Times New Roman" w:hAnsi="Times New Roman" w:cs="Times New Roman"/>
+          <w:i/>
+          <w:iCs/>
+          <w:sz w:val="24"/>
+          <w:szCs w:val="24"/>
+        </w:rPr>
+        <w:t>posição, x)</w:t>
       </w:r>
       <w:r>
         <w:rPr>
@@ -556,15 +665,39 @@
         </w:rPr>
         <w:t xml:space="preserve"> Podemos utilizar o </w:t>
       </w:r>
-      <w:r>
-        <w:rPr>
-          <w:rFonts w:ascii="Times New Roman" w:hAnsi="Times New Roman" w:cs="Times New Roman"/>
-          <w:i/>
-          <w:iCs/>
-          <w:sz w:val="24"/>
-          <w:szCs w:val="24"/>
-        </w:rPr>
-        <w:t>append()</w:t>
+      <w:proofErr w:type="spellStart"/>
+      <w:proofErr w:type="gramStart"/>
+      <w:r>
+        <w:rPr>
+          <w:rFonts w:ascii="Times New Roman" w:hAnsi="Times New Roman" w:cs="Times New Roman"/>
+          <w:i/>
+          <w:iCs/>
+          <w:sz w:val="24"/>
+          <w:szCs w:val="24"/>
+        </w:rPr>
+        <w:t>append</w:t>
+      </w:r>
+      <w:proofErr w:type="spellEnd"/>
+      <w:r>
+        <w:rPr>
+          <w:rFonts w:ascii="Times New Roman" w:hAnsi="Times New Roman" w:cs="Times New Roman"/>
+          <w:i/>
+          <w:iCs/>
+          <w:sz w:val="24"/>
+          <w:szCs w:val="24"/>
+        </w:rPr>
+        <w:t>(</w:t>
+      </w:r>
+      <w:proofErr w:type="gramEnd"/>
+      <w:r>
+        <w:rPr>
+          <w:rFonts w:ascii="Times New Roman" w:hAnsi="Times New Roman" w:cs="Times New Roman"/>
+          <w:i/>
+          <w:iCs/>
+          <w:sz w:val="24"/>
+          <w:szCs w:val="24"/>
+        </w:rPr>
+        <w:t>)</w:t>
       </w:r>
       <w:r>
         <w:rPr>
@@ -722,6 +855,8 @@
           <w:szCs w:val="24"/>
         </w:rPr>
       </w:pPr>
+      <w:proofErr w:type="spellStart"/>
+      <w:proofErr w:type="gramStart"/>
       <w:r>
         <w:rPr>
           <w:rFonts w:ascii="Times New Roman" w:hAnsi="Times New Roman" w:cs="Times New Roman"/>
@@ -731,7 +866,29 @@
           <w:szCs w:val="24"/>
         </w:rPr>
         <w:lastRenderedPageBreak/>
-        <w:t>Extend([n, n1, n2...])</w:t>
+        <w:t>Extend</w:t>
+      </w:r>
+      <w:proofErr w:type="spellEnd"/>
+      <w:r>
+        <w:rPr>
+          <w:rFonts w:ascii="Times New Roman" w:hAnsi="Times New Roman" w:cs="Times New Roman"/>
+          <w:i/>
+          <w:iCs/>
+          <w:sz w:val="24"/>
+          <w:szCs w:val="24"/>
+        </w:rPr>
+        <w:t>(</w:t>
+      </w:r>
+      <w:proofErr w:type="gramEnd"/>
+      <w:r>
+        <w:rPr>
+          <w:rFonts w:ascii="Times New Roman" w:hAnsi="Times New Roman" w:cs="Times New Roman"/>
+          <w:i/>
+          <w:iCs/>
+          <w:sz w:val="24"/>
+          <w:szCs w:val="24"/>
+        </w:rPr>
+        <w:t>[n, n1, n2...])</w:t>
       </w:r>
       <w:r>
         <w:rPr>
@@ -1226,6 +1383,7 @@
         </w:rPr>
         <w:t xml:space="preserve">Utilizando </w:t>
       </w:r>
+      <w:proofErr w:type="spellStart"/>
       <w:r>
         <w:rPr>
           <w:rFonts w:ascii="Times New Roman" w:hAnsi="Times New Roman" w:cs="Times New Roman"/>
@@ -1236,6 +1394,7 @@
         </w:rPr>
         <w:t>ifs</w:t>
       </w:r>
+      <w:proofErr w:type="spellEnd"/>
       <w:r>
         <w:rPr>
           <w:rFonts w:ascii="Times New Roman" w:hAnsi="Times New Roman" w:cs="Times New Roman"/>
@@ -1277,7 +1436,29 @@
           <w:sz w:val="24"/>
           <w:szCs w:val="24"/>
         </w:rPr>
-        <w:t>“none”</w:t>
+        <w:t>“</w:t>
+      </w:r>
+      <w:proofErr w:type="spellStart"/>
+      <w:r>
+        <w:rPr>
+          <w:rFonts w:ascii="Times New Roman" w:hAnsi="Times New Roman" w:cs="Times New Roman"/>
+          <w:i/>
+          <w:iCs/>
+          <w:sz w:val="24"/>
+          <w:szCs w:val="24"/>
+        </w:rPr>
+        <w:t>none</w:t>
+      </w:r>
+      <w:proofErr w:type="spellEnd"/>
+      <w:r>
+        <w:rPr>
+          <w:rFonts w:ascii="Times New Roman" w:hAnsi="Times New Roman" w:cs="Times New Roman"/>
+          <w:i/>
+          <w:iCs/>
+          <w:sz w:val="24"/>
+          <w:szCs w:val="24"/>
+        </w:rPr>
+        <w:t>”</w:t>
       </w:r>
       <w:r>
         <w:rPr>
@@ -1599,6 +1780,7 @@
         </w:rPr>
         <w:t xml:space="preserve">Utilizar um for </w:t>
       </w:r>
+      <w:proofErr w:type="spellStart"/>
       <w:r>
         <w:rPr>
           <w:rFonts w:ascii="Times New Roman" w:hAnsi="Times New Roman" w:cs="Times New Roman"/>
@@ -1609,6 +1791,7 @@
         </w:rPr>
         <w:t>comprehension</w:t>
       </w:r>
+      <w:proofErr w:type="spellEnd"/>
       <w:r>
         <w:rPr>
           <w:rFonts w:ascii="Times New Roman" w:hAnsi="Times New Roman" w:cs="Times New Roman"/>
@@ -1823,15 +2006,39 @@
         </w:rPr>
         <w:t xml:space="preserve"> Uma tupla é como uma lista, porém imutável, ou seja, não podemos usar </w:t>
       </w:r>
-      <w:r>
-        <w:rPr>
-          <w:rFonts w:ascii="Times New Roman" w:hAnsi="Times New Roman" w:cs="Times New Roman"/>
-          <w:i/>
-          <w:iCs/>
-          <w:sz w:val="24"/>
-          <w:szCs w:val="24"/>
-        </w:rPr>
-        <w:t>append()</w:t>
+      <w:proofErr w:type="spellStart"/>
+      <w:proofErr w:type="gramStart"/>
+      <w:r>
+        <w:rPr>
+          <w:rFonts w:ascii="Times New Roman" w:hAnsi="Times New Roman" w:cs="Times New Roman"/>
+          <w:i/>
+          <w:iCs/>
+          <w:sz w:val="24"/>
+          <w:szCs w:val="24"/>
+        </w:rPr>
+        <w:t>append</w:t>
+      </w:r>
+      <w:proofErr w:type="spellEnd"/>
+      <w:r>
+        <w:rPr>
+          <w:rFonts w:ascii="Times New Roman" w:hAnsi="Times New Roman" w:cs="Times New Roman"/>
+          <w:i/>
+          <w:iCs/>
+          <w:sz w:val="24"/>
+          <w:szCs w:val="24"/>
+        </w:rPr>
+        <w:t>(</w:t>
+      </w:r>
+      <w:proofErr w:type="gramEnd"/>
+      <w:r>
+        <w:rPr>
+          <w:rFonts w:ascii="Times New Roman" w:hAnsi="Times New Roman" w:cs="Times New Roman"/>
+          <w:i/>
+          <w:iCs/>
+          <w:sz w:val="24"/>
+          <w:szCs w:val="24"/>
+        </w:rPr>
+        <w:t>)</w:t>
       </w:r>
       <w:r>
         <w:rPr>
@@ -1901,6 +2108,7 @@
         </w:rPr>
         <w:t xml:space="preserve">, </w:t>
       </w:r>
+      <w:proofErr w:type="spellStart"/>
       <w:r>
         <w:rPr>
           <w:rFonts w:ascii="Times New Roman" w:hAnsi="Times New Roman" w:cs="Times New Roman"/>
@@ -1911,6 +2119,7 @@
         </w:rPr>
         <w:t>int</w:t>
       </w:r>
+      <w:proofErr w:type="spellEnd"/>
       <w:r>
         <w:rPr>
           <w:rFonts w:ascii="Times New Roman" w:hAnsi="Times New Roman" w:cs="Times New Roman"/>
@@ -1919,6 +2128,7 @@
         </w:rPr>
         <w:t xml:space="preserve">, </w:t>
       </w:r>
+      <w:proofErr w:type="spellStart"/>
       <w:r>
         <w:rPr>
           <w:rFonts w:ascii="Times New Roman" w:hAnsi="Times New Roman" w:cs="Times New Roman"/>
@@ -1929,6 +2139,7 @@
         </w:rPr>
         <w:t>float</w:t>
       </w:r>
+      <w:proofErr w:type="spellEnd"/>
       <w:r>
         <w:rPr>
           <w:rFonts w:ascii="Times New Roman" w:hAnsi="Times New Roman" w:cs="Times New Roman"/>
@@ -2120,15 +2331,39 @@
         </w:rPr>
         <w:t xml:space="preserve"> Nesse caso podemos colocar outras tuplas dentro dessa lista usando o </w:t>
       </w:r>
-      <w:r>
-        <w:rPr>
-          <w:rFonts w:ascii="Times New Roman" w:hAnsi="Times New Roman" w:cs="Times New Roman"/>
-          <w:i/>
-          <w:iCs/>
-          <w:sz w:val="24"/>
-          <w:szCs w:val="24"/>
-        </w:rPr>
-        <w:t>append()</w:t>
+      <w:proofErr w:type="spellStart"/>
+      <w:proofErr w:type="gramStart"/>
+      <w:r>
+        <w:rPr>
+          <w:rFonts w:ascii="Times New Roman" w:hAnsi="Times New Roman" w:cs="Times New Roman"/>
+          <w:i/>
+          <w:iCs/>
+          <w:sz w:val="24"/>
+          <w:szCs w:val="24"/>
+        </w:rPr>
+        <w:t>append</w:t>
+      </w:r>
+      <w:proofErr w:type="spellEnd"/>
+      <w:r>
+        <w:rPr>
+          <w:rFonts w:ascii="Times New Roman" w:hAnsi="Times New Roman" w:cs="Times New Roman"/>
+          <w:i/>
+          <w:iCs/>
+          <w:sz w:val="24"/>
+          <w:szCs w:val="24"/>
+        </w:rPr>
+        <w:t>(</w:t>
+      </w:r>
+      <w:proofErr w:type="gramEnd"/>
+      <w:r>
+        <w:rPr>
+          <w:rFonts w:ascii="Times New Roman" w:hAnsi="Times New Roman" w:cs="Times New Roman"/>
+          <w:i/>
+          <w:iCs/>
+          <w:sz w:val="24"/>
+          <w:szCs w:val="24"/>
+        </w:rPr>
+        <w:t>)</w:t>
       </w:r>
       <w:r>
         <w:rPr>
@@ -2428,7 +2663,31 @@
           <w:szCs w:val="24"/>
           <w:u w:val="single"/>
         </w:rPr>
-        <w:t>Aula 3 – Polimorfismo e Arrays:</w:t>
+        <w:t xml:space="preserve">Aula 3 – Polimorfismo e </w:t>
+      </w:r>
+      <w:proofErr w:type="spellStart"/>
+      <w:r>
+        <w:rPr>
+          <w:rFonts w:ascii="Times New Roman" w:hAnsi="Times New Roman" w:cs="Times New Roman"/>
+          <w:b/>
+          <w:bCs/>
+          <w:sz w:val="24"/>
+          <w:szCs w:val="24"/>
+          <w:u w:val="single"/>
+        </w:rPr>
+        <w:t>Arrays</w:t>
+      </w:r>
+      <w:proofErr w:type="spellEnd"/>
+      <w:r>
+        <w:rPr>
+          <w:rFonts w:ascii="Times New Roman" w:hAnsi="Times New Roman" w:cs="Times New Roman"/>
+          <w:b/>
+          <w:bCs/>
+          <w:sz w:val="24"/>
+          <w:szCs w:val="24"/>
+          <w:u w:val="single"/>
+        </w:rPr>
+        <w:t>:</w:t>
       </w:r>
     </w:p>
     <w:p>
@@ -2541,6 +2800,7 @@
         </w:rPr>
         <w:t xml:space="preserve">Esse é o Array de verdade, as listas e </w:t>
       </w:r>
+      <w:proofErr w:type="spellStart"/>
       <w:r>
         <w:rPr>
           <w:rFonts w:ascii="Times New Roman" w:hAnsi="Times New Roman" w:cs="Times New Roman"/>
@@ -2551,6 +2811,7 @@
         </w:rPr>
         <w:t>arrays</w:t>
       </w:r>
+      <w:proofErr w:type="spellEnd"/>
       <w:r>
         <w:rPr>
           <w:rFonts w:ascii="Times New Roman" w:hAnsi="Times New Roman" w:cs="Times New Roman"/>
@@ -2707,6 +2968,7 @@
         </w:rPr>
         <w:t xml:space="preserve">E mesmo quando vamos utilizar </w:t>
       </w:r>
+      <w:proofErr w:type="spellStart"/>
       <w:r>
         <w:rPr>
           <w:rFonts w:ascii="Times New Roman" w:hAnsi="Times New Roman" w:cs="Times New Roman"/>
@@ -2717,6 +2979,7 @@
         </w:rPr>
         <w:t>arrays</w:t>
       </w:r>
+      <w:proofErr w:type="spellEnd"/>
       <w:r>
         <w:rPr>
           <w:rFonts w:ascii="Times New Roman" w:hAnsi="Times New Roman" w:cs="Times New Roman"/>
@@ -2725,6 +2988,7 @@
         </w:rPr>
         <w:t xml:space="preserve">, não utilizamos a do python, mas sim uma biblioteca chamada </w:t>
       </w:r>
+      <w:proofErr w:type="spellStart"/>
       <w:r>
         <w:rPr>
           <w:rFonts w:ascii="Times New Roman" w:hAnsi="Times New Roman" w:cs="Times New Roman"/>
@@ -2735,6 +2999,7 @@
         </w:rPr>
         <w:t>numpy</w:t>
       </w:r>
+      <w:proofErr w:type="spellEnd"/>
       <w:r>
         <w:rPr>
           <w:rFonts w:ascii="Times New Roman" w:hAnsi="Times New Roman" w:cs="Times New Roman"/>
@@ -2837,7 +3102,73 @@
           <w:sz w:val="24"/>
           <w:szCs w:val="24"/>
         </w:rPr>
-        <w:t>“pip install numpy”</w:t>
+        <w:t>“</w:t>
+      </w:r>
+      <w:proofErr w:type="spellStart"/>
+      <w:r>
+        <w:rPr>
+          <w:rFonts w:ascii="Times New Roman" w:hAnsi="Times New Roman" w:cs="Times New Roman"/>
+          <w:i/>
+          <w:iCs/>
+          <w:sz w:val="24"/>
+          <w:szCs w:val="24"/>
+        </w:rPr>
+        <w:t>pip</w:t>
+      </w:r>
+      <w:proofErr w:type="spellEnd"/>
+      <w:r>
+        <w:rPr>
+          <w:rFonts w:ascii="Times New Roman" w:hAnsi="Times New Roman" w:cs="Times New Roman"/>
+          <w:i/>
+          <w:iCs/>
+          <w:sz w:val="24"/>
+          <w:szCs w:val="24"/>
+        </w:rPr>
+        <w:t xml:space="preserve"> </w:t>
+      </w:r>
+      <w:proofErr w:type="spellStart"/>
+      <w:r>
+        <w:rPr>
+          <w:rFonts w:ascii="Times New Roman" w:hAnsi="Times New Roman" w:cs="Times New Roman"/>
+          <w:i/>
+          <w:iCs/>
+          <w:sz w:val="24"/>
+          <w:szCs w:val="24"/>
+        </w:rPr>
+        <w:t>install</w:t>
+      </w:r>
+      <w:proofErr w:type="spellEnd"/>
+      <w:r>
+        <w:rPr>
+          <w:rFonts w:ascii="Times New Roman" w:hAnsi="Times New Roman" w:cs="Times New Roman"/>
+          <w:i/>
+          <w:iCs/>
+          <w:sz w:val="24"/>
+          <w:szCs w:val="24"/>
+        </w:rPr>
+        <w:t xml:space="preserve"> </w:t>
+      </w:r>
+      <w:proofErr w:type="spellStart"/>
+      <w:r>
+        <w:rPr>
+          <w:rFonts w:ascii="Times New Roman" w:hAnsi="Times New Roman" w:cs="Times New Roman"/>
+          <w:i/>
+          <w:iCs/>
+          <w:sz w:val="24"/>
+          <w:szCs w:val="24"/>
+        </w:rPr>
+        <w:t>numpy</w:t>
+      </w:r>
+      <w:proofErr w:type="spellEnd"/>
+      <w:r>
+        <w:rPr>
+          <w:rFonts w:ascii="Times New Roman" w:hAnsi="Times New Roman" w:cs="Times New Roman"/>
+          <w:i/>
+          <w:iCs/>
+          <w:sz w:val="24"/>
+          <w:szCs w:val="24"/>
+        </w:rPr>
+        <w:t>”</w:t>
       </w:r>
       <w:r>
         <w:rPr>
@@ -2871,6 +3202,7 @@
         </w:rPr>
         <w:t xml:space="preserve">Utilizando </w:t>
       </w:r>
+      <w:proofErr w:type="spellStart"/>
       <w:r>
         <w:rPr>
           <w:rFonts w:ascii="Times New Roman" w:hAnsi="Times New Roman" w:cs="Times New Roman"/>
@@ -2881,6 +3213,7 @@
         </w:rPr>
         <w:t>np</w:t>
       </w:r>
+      <w:proofErr w:type="spellEnd"/>
       <w:r>
         <w:rPr>
           <w:rFonts w:ascii="Times New Roman" w:hAnsi="Times New Roman" w:cs="Times New Roman"/>
@@ -2967,6 +3300,7 @@
         </w:rPr>
         <w:t xml:space="preserve">Podemos atribuir </w:t>
       </w:r>
+      <w:proofErr w:type="spellStart"/>
       <w:r>
         <w:rPr>
           <w:rFonts w:ascii="Times New Roman" w:hAnsi="Times New Roman" w:cs="Times New Roman"/>
@@ -2977,6 +3311,7 @@
         </w:rPr>
         <w:t>arrays</w:t>
       </w:r>
+      <w:proofErr w:type="spellEnd"/>
       <w:r>
         <w:rPr>
           <w:rFonts w:ascii="Times New Roman" w:hAnsi="Times New Roman" w:cs="Times New Roman"/>
@@ -3080,6 +3415,7 @@
         <w:lastRenderedPageBreak/>
         <w:t xml:space="preserve">Evitamos usar Array puro, sempre que precisamos utilizar para trabalhos numéricos, vamos de biblioteca </w:t>
       </w:r>
+      <w:proofErr w:type="spellStart"/>
       <w:r>
         <w:rPr>
           <w:rFonts w:ascii="Times New Roman" w:hAnsi="Times New Roman" w:cs="Times New Roman"/>
@@ -3090,6 +3426,7 @@
         </w:rPr>
         <w:t>numpy</w:t>
       </w:r>
+      <w:proofErr w:type="spellEnd"/>
       <w:r>
         <w:rPr>
           <w:rFonts w:ascii="Times New Roman" w:hAnsi="Times New Roman" w:cs="Times New Roman"/>
@@ -3122,6 +3459,7 @@
         </w:rPr>
         <w:t xml:space="preserve"> Em uma classe mãe podemos mandar ele </w:t>
       </w:r>
+      <w:proofErr w:type="spellStart"/>
       <w:r>
         <w:rPr>
           <w:rFonts w:ascii="Times New Roman" w:hAnsi="Times New Roman" w:cs="Times New Roman"/>
@@ -3132,6 +3470,7 @@
         </w:rPr>
         <w:t>raise</w:t>
       </w:r>
+      <w:proofErr w:type="spellEnd"/>
       <w:r>
         <w:rPr>
           <w:rFonts w:ascii="Times New Roman" w:hAnsi="Times New Roman" w:cs="Times New Roman"/>
@@ -3164,6 +3503,7 @@
         </w:rPr>
         <w:t xml:space="preserve">Caso tenhamos vários tipos de conta bancárias e todas possuem o método </w:t>
       </w:r>
+      <w:proofErr w:type="spellStart"/>
       <w:r>
         <w:rPr>
           <w:rFonts w:ascii="Times New Roman" w:hAnsi="Times New Roman" w:cs="Times New Roman"/>
@@ -3174,6 +3514,7 @@
         </w:rPr>
         <w:t>passa_o_mês</w:t>
       </w:r>
+      <w:proofErr w:type="spellEnd"/>
       <w:r>
         <w:rPr>
           <w:rFonts w:ascii="Times New Roman" w:hAnsi="Times New Roman" w:cs="Times New Roman"/>
@@ -3276,16 +3617,40 @@
         </w:rPr>
         <w:t xml:space="preserve"> e colocar a classe mãe como herdeira do </w:t>
       </w:r>
-      <w:r>
-        <w:rPr>
-          <w:rFonts w:ascii="Times New Roman" w:hAnsi="Times New Roman" w:cs="Times New Roman"/>
-          <w:i/>
-          <w:iCs/>
-          <w:sz w:val="24"/>
-          <w:szCs w:val="24"/>
-        </w:rPr>
-        <w:t>metaclass=ABCMeta</w:t>
-      </w:r>
+      <w:proofErr w:type="spellStart"/>
+      <w:r>
+        <w:rPr>
+          <w:rFonts w:ascii="Times New Roman" w:hAnsi="Times New Roman" w:cs="Times New Roman"/>
+          <w:i/>
+          <w:iCs/>
+          <w:sz w:val="24"/>
+          <w:szCs w:val="24"/>
+        </w:rPr>
+        <w:t>metaclass</w:t>
+      </w:r>
+      <w:proofErr w:type="spellEnd"/>
+      <w:r>
+        <w:rPr>
+          <w:rFonts w:ascii="Times New Roman" w:hAnsi="Times New Roman" w:cs="Times New Roman"/>
+          <w:i/>
+          <w:iCs/>
+          <w:sz w:val="24"/>
+          <w:szCs w:val="24"/>
+        </w:rPr>
+        <w:t>=</w:t>
+      </w:r>
+      <w:proofErr w:type="spellStart"/>
+      <w:r>
+        <w:rPr>
+          <w:rFonts w:ascii="Times New Roman" w:hAnsi="Times New Roman" w:cs="Times New Roman"/>
+          <w:i/>
+          <w:iCs/>
+          <w:sz w:val="24"/>
+          <w:szCs w:val="24"/>
+        </w:rPr>
+        <w:t>ABCMeta</w:t>
+      </w:r>
+      <w:proofErr w:type="spellEnd"/>
       <w:r>
         <w:rPr>
           <w:rFonts w:ascii="Times New Roman" w:hAnsi="Times New Roman" w:cs="Times New Roman"/>
@@ -3531,16 +3896,40 @@
         </w:rPr>
         <w:t xml:space="preserve">O que é o </w:t>
       </w:r>
-      <w:r>
-        <w:rPr>
-          <w:rFonts w:ascii="Times New Roman" w:hAnsi="Times New Roman" w:cs="Times New Roman"/>
-          <w:i/>
-          <w:iCs/>
-          <w:sz w:val="24"/>
-          <w:szCs w:val="24"/>
-        </w:rPr>
-        <w:t>duck typing</w:t>
-      </w:r>
+      <w:proofErr w:type="spellStart"/>
+      <w:r>
+        <w:rPr>
+          <w:rFonts w:ascii="Times New Roman" w:hAnsi="Times New Roman" w:cs="Times New Roman"/>
+          <w:i/>
+          <w:iCs/>
+          <w:sz w:val="24"/>
+          <w:szCs w:val="24"/>
+        </w:rPr>
+        <w:t>duck</w:t>
+      </w:r>
+      <w:proofErr w:type="spellEnd"/>
+      <w:r>
+        <w:rPr>
+          <w:rFonts w:ascii="Times New Roman" w:hAnsi="Times New Roman" w:cs="Times New Roman"/>
+          <w:i/>
+          <w:iCs/>
+          <w:sz w:val="24"/>
+          <w:szCs w:val="24"/>
+        </w:rPr>
+        <w:t xml:space="preserve"> </w:t>
+      </w:r>
+      <w:proofErr w:type="spellStart"/>
+      <w:r>
+        <w:rPr>
+          <w:rFonts w:ascii="Times New Roman" w:hAnsi="Times New Roman" w:cs="Times New Roman"/>
+          <w:i/>
+          <w:iCs/>
+          <w:sz w:val="24"/>
+          <w:szCs w:val="24"/>
+        </w:rPr>
+        <w:t>typing</w:t>
+      </w:r>
+      <w:proofErr w:type="spellEnd"/>
       <w:r>
         <w:rPr>
           <w:rFonts w:ascii="Times New Roman" w:hAnsi="Times New Roman" w:cs="Times New Roman"/>
@@ -3573,6 +3962,7 @@
         </w:rPr>
         <w:t xml:space="preserve">Fazer um </w:t>
       </w:r>
+      <w:proofErr w:type="spellStart"/>
       <w:r>
         <w:rPr>
           <w:rFonts w:ascii="Times New Roman" w:hAnsi="Times New Roman" w:cs="Times New Roman"/>
@@ -3583,6 +3973,7 @@
         </w:rPr>
         <w:t>array</w:t>
       </w:r>
+      <w:proofErr w:type="spellEnd"/>
       <w:r>
         <w:rPr>
           <w:rFonts w:ascii="Times New Roman" w:hAnsi="Times New Roman" w:cs="Times New Roman"/>
@@ -3709,15 +4100,49 @@
         </w:rPr>
         <w:t xml:space="preserve"> Podemos definir nossa própria definição de igualdade em python, sendo esse o </w:t>
       </w:r>
-      <w:r>
-        <w:rPr>
-          <w:rFonts w:ascii="Times New Roman" w:hAnsi="Times New Roman" w:cs="Times New Roman"/>
-          <w:i/>
-          <w:iCs/>
-          <w:sz w:val="24"/>
-          <w:szCs w:val="24"/>
-        </w:rPr>
-        <w:t>def __eq__</w:t>
+      <w:proofErr w:type="spellStart"/>
+      <w:r>
+        <w:rPr>
+          <w:rFonts w:ascii="Times New Roman" w:hAnsi="Times New Roman" w:cs="Times New Roman"/>
+          <w:i/>
+          <w:iCs/>
+          <w:sz w:val="24"/>
+          <w:szCs w:val="24"/>
+        </w:rPr>
+        <w:t>def</w:t>
+      </w:r>
+      <w:proofErr w:type="spellEnd"/>
+      <w:r>
+        <w:rPr>
+          <w:rFonts w:ascii="Times New Roman" w:hAnsi="Times New Roman" w:cs="Times New Roman"/>
+          <w:i/>
+          <w:iCs/>
+          <w:sz w:val="24"/>
+          <w:szCs w:val="24"/>
+        </w:rPr>
+        <w:t xml:space="preserve"> __</w:t>
+      </w:r>
+      <w:proofErr w:type="spellStart"/>
+      <w:r>
+        <w:rPr>
+          <w:rFonts w:ascii="Times New Roman" w:hAnsi="Times New Roman" w:cs="Times New Roman"/>
+          <w:i/>
+          <w:iCs/>
+          <w:sz w:val="24"/>
+          <w:szCs w:val="24"/>
+        </w:rPr>
+        <w:t>eq</w:t>
+      </w:r>
+      <w:proofErr w:type="spellEnd"/>
+      <w:r>
+        <w:rPr>
+          <w:rFonts w:ascii="Times New Roman" w:hAnsi="Times New Roman" w:cs="Times New Roman"/>
+          <w:i/>
+          <w:iCs/>
+          <w:sz w:val="24"/>
+          <w:szCs w:val="24"/>
+        </w:rPr>
+        <w:t>__</w:t>
       </w:r>
       <w:r>
         <w:rPr>
@@ -3727,6 +4152,7 @@
         </w:rPr>
         <w:t xml:space="preserve"> de </w:t>
       </w:r>
+      <w:proofErr w:type="spellStart"/>
       <w:r>
         <w:rPr>
           <w:rFonts w:ascii="Times New Roman" w:hAnsi="Times New Roman" w:cs="Times New Roman"/>
@@ -3737,6 +4163,7 @@
         </w:rPr>
         <w:t>equals</w:t>
       </w:r>
+      <w:proofErr w:type="spellEnd"/>
       <w:r>
         <w:rPr>
           <w:rFonts w:ascii="Times New Roman" w:hAnsi="Times New Roman" w:cs="Times New Roman"/>
@@ -3960,6 +4387,7 @@
         </w:rPr>
         <w:t>__</w:t>
       </w:r>
+      <w:proofErr w:type="spellStart"/>
       <w:r>
         <w:rPr>
           <w:rFonts w:ascii="Times New Roman" w:hAnsi="Times New Roman" w:cs="Times New Roman"/>
@@ -3970,6 +4398,7 @@
         </w:rPr>
         <w:t>eq</w:t>
       </w:r>
+      <w:proofErr w:type="spellEnd"/>
       <w:r>
         <w:rPr>
           <w:rFonts w:ascii="Times New Roman" w:hAnsi="Times New Roman" w:cs="Times New Roman"/>
@@ -4044,7 +4473,29 @@
           <w:sz w:val="24"/>
           <w:szCs w:val="24"/>
         </w:rPr>
-        <w:t>__eq__</w:t>
+        <w:t>__</w:t>
+      </w:r>
+      <w:proofErr w:type="spellStart"/>
+      <w:r>
+        <w:rPr>
+          <w:rFonts w:ascii="Times New Roman" w:hAnsi="Times New Roman" w:cs="Times New Roman"/>
+          <w:i/>
+          <w:iCs/>
+          <w:sz w:val="24"/>
+          <w:szCs w:val="24"/>
+        </w:rPr>
+        <w:t>eq</w:t>
+      </w:r>
+      <w:proofErr w:type="spellEnd"/>
+      <w:r>
+        <w:rPr>
+          <w:rFonts w:ascii="Times New Roman" w:hAnsi="Times New Roman" w:cs="Times New Roman"/>
+          <w:i/>
+          <w:iCs/>
+          <w:sz w:val="24"/>
+          <w:szCs w:val="24"/>
+        </w:rPr>
+        <w:t>__</w:t>
       </w:r>
       <w:r>
         <w:rPr>
@@ -4076,8 +4527,18 @@
           <w:sz w:val="24"/>
           <w:szCs w:val="24"/>
         </w:rPr>
-        <w:t>Utilizar boas práticas para comparação ;</w:t>
-      </w:r>
+        <w:t xml:space="preserve">Utilizar boas práticas para </w:t>
+      </w:r>
+      <w:proofErr w:type="gramStart"/>
+      <w:r>
+        <w:rPr>
+          <w:rFonts w:ascii="Times New Roman" w:hAnsi="Times New Roman" w:cs="Times New Roman"/>
+          <w:sz w:val="24"/>
+          <w:szCs w:val="24"/>
+        </w:rPr>
+        <w:t>comparação ;</w:t>
+      </w:r>
+      <w:proofErr w:type="gramEnd"/>
     </w:p>
     <w:p>
       <w:pPr>
@@ -4102,6 +4563,8 @@
         </w:rPr>
         <w:t xml:space="preserve">Usar o </w:t>
       </w:r>
+      <w:proofErr w:type="spellStart"/>
+      <w:proofErr w:type="gramStart"/>
       <w:r>
         <w:rPr>
           <w:rFonts w:ascii="Times New Roman" w:hAnsi="Times New Roman" w:cs="Times New Roman"/>
@@ -4112,15 +4575,27 @@
         </w:rPr>
         <w:t>isinstance</w:t>
       </w:r>
-      <w:r>
-        <w:rPr>
-          <w:rFonts w:ascii="Times New Roman" w:hAnsi="Times New Roman" w:cs="Times New Roman"/>
-          <w:i/>
-          <w:iCs/>
-          <w:sz w:val="24"/>
-          <w:szCs w:val="24"/>
-        </w:rPr>
-        <w:t>()</w:t>
+      <w:proofErr w:type="spellEnd"/>
+      <w:r>
+        <w:rPr>
+          <w:rFonts w:ascii="Times New Roman" w:hAnsi="Times New Roman" w:cs="Times New Roman"/>
+          <w:i/>
+          <w:iCs/>
+          <w:sz w:val="24"/>
+          <w:szCs w:val="24"/>
+        </w:rPr>
+        <w:t>(</w:t>
+      </w:r>
+      <w:proofErr w:type="gramEnd"/>
+      <w:r>
+        <w:rPr>
+          <w:rFonts w:ascii="Times New Roman" w:hAnsi="Times New Roman" w:cs="Times New Roman"/>
+          <w:i/>
+          <w:iCs/>
+          <w:sz w:val="24"/>
+          <w:szCs w:val="24"/>
+        </w:rPr>
+        <w:t>)</w:t>
       </w:r>
       <w:r>
         <w:rPr>
@@ -4168,7 +4643,31 @@
           <w:szCs w:val="24"/>
           <w:u w:val="single"/>
         </w:rPr>
-        <w:t>Aula 5 – Outros Builtins:</w:t>
+        <w:t xml:space="preserve">Aula 5 – Outros </w:t>
+      </w:r>
+      <w:proofErr w:type="spellStart"/>
+      <w:r>
+        <w:rPr>
+          <w:rFonts w:ascii="Times New Roman" w:hAnsi="Times New Roman" w:cs="Times New Roman"/>
+          <w:b/>
+          <w:bCs/>
+          <w:sz w:val="24"/>
+          <w:szCs w:val="24"/>
+          <w:u w:val="single"/>
+        </w:rPr>
+        <w:t>Builtins</w:t>
+      </w:r>
+      <w:proofErr w:type="spellEnd"/>
+      <w:r>
+        <w:rPr>
+          <w:rFonts w:ascii="Times New Roman" w:hAnsi="Times New Roman" w:cs="Times New Roman"/>
+          <w:b/>
+          <w:bCs/>
+          <w:sz w:val="24"/>
+          <w:szCs w:val="24"/>
+          <w:u w:val="single"/>
+        </w:rPr>
+        <w:t>:</w:t>
       </w:r>
     </w:p>
     <w:p>
@@ -4227,15 +4726,27 @@
         <w:lastRenderedPageBreak/>
         <w:t xml:space="preserve">Podemos utilizar a função </w:t>
       </w:r>
-      <w:r>
-        <w:rPr>
-          <w:rFonts w:ascii="Times New Roman" w:hAnsi="Times New Roman" w:cs="Times New Roman"/>
-          <w:i/>
-          <w:iCs/>
-          <w:sz w:val="24"/>
-          <w:szCs w:val="24"/>
-        </w:rPr>
-        <w:t>range()</w:t>
+      <w:proofErr w:type="gramStart"/>
+      <w:r>
+        <w:rPr>
+          <w:rFonts w:ascii="Times New Roman" w:hAnsi="Times New Roman" w:cs="Times New Roman"/>
+          <w:i/>
+          <w:iCs/>
+          <w:sz w:val="24"/>
+          <w:szCs w:val="24"/>
+        </w:rPr>
+        <w:t>range(</w:t>
+      </w:r>
+      <w:proofErr w:type="gramEnd"/>
+      <w:r>
+        <w:rPr>
+          <w:rFonts w:ascii="Times New Roman" w:hAnsi="Times New Roman" w:cs="Times New Roman"/>
+          <w:i/>
+          <w:iCs/>
+          <w:sz w:val="24"/>
+          <w:szCs w:val="24"/>
+        </w:rPr>
+        <w:t>)</w:t>
       </w:r>
       <w:r>
         <w:rPr>
@@ -4245,15 +4756,27 @@
         </w:rPr>
         <w:t xml:space="preserve"> do </w:t>
       </w:r>
-      <w:r>
-        <w:rPr>
-          <w:rFonts w:ascii="Times New Roman" w:hAnsi="Times New Roman" w:cs="Times New Roman"/>
-          <w:i/>
-          <w:iCs/>
-          <w:sz w:val="24"/>
-          <w:szCs w:val="24"/>
-        </w:rPr>
-        <w:t>len()</w:t>
+      <w:proofErr w:type="spellStart"/>
+      <w:r>
+        <w:rPr>
+          <w:rFonts w:ascii="Times New Roman" w:hAnsi="Times New Roman" w:cs="Times New Roman"/>
+          <w:i/>
+          <w:iCs/>
+          <w:sz w:val="24"/>
+          <w:szCs w:val="24"/>
+        </w:rPr>
+        <w:t>len</w:t>
+      </w:r>
+      <w:proofErr w:type="spellEnd"/>
+      <w:r>
+        <w:rPr>
+          <w:rFonts w:ascii="Times New Roman" w:hAnsi="Times New Roman" w:cs="Times New Roman"/>
+          <w:i/>
+          <w:iCs/>
+          <w:sz w:val="24"/>
+          <w:szCs w:val="24"/>
+        </w:rPr>
+        <w:t>()</w:t>
       </w:r>
       <w:r>
         <w:rPr>
@@ -4475,6 +4998,7 @@
         </w:rPr>
         <w:t xml:space="preserve">Mas é claro que, como essa é uma coisa muito comum de se fazer, existe um </w:t>
       </w:r>
+      <w:proofErr w:type="spellStart"/>
       <w:r>
         <w:rPr>
           <w:rFonts w:ascii="Times New Roman" w:hAnsi="Times New Roman" w:cs="Times New Roman"/>
@@ -4485,6 +5009,7 @@
         </w:rPr>
         <w:t>builtin</w:t>
       </w:r>
+      <w:proofErr w:type="spellEnd"/>
       <w:r>
         <w:rPr>
           <w:rFonts w:ascii="Times New Roman" w:hAnsi="Times New Roman" w:cs="Times New Roman"/>
@@ -4493,6 +5018,8 @@
         </w:rPr>
         <w:t xml:space="preserve"> chamado </w:t>
       </w:r>
+      <w:proofErr w:type="spellStart"/>
+      <w:proofErr w:type="gramStart"/>
       <w:r>
         <w:rPr>
           <w:rFonts w:ascii="Times New Roman" w:hAnsi="Times New Roman" w:cs="Times New Roman"/>
@@ -4503,15 +5030,27 @@
         </w:rPr>
         <w:t>enumerate</w:t>
       </w:r>
-      <w:r>
-        <w:rPr>
-          <w:rFonts w:ascii="Times New Roman" w:hAnsi="Times New Roman" w:cs="Times New Roman"/>
-          <w:i/>
-          <w:iCs/>
-          <w:sz w:val="24"/>
-          <w:szCs w:val="24"/>
-        </w:rPr>
-        <w:t>()</w:t>
+      <w:proofErr w:type="spellEnd"/>
+      <w:r>
+        <w:rPr>
+          <w:rFonts w:ascii="Times New Roman" w:hAnsi="Times New Roman" w:cs="Times New Roman"/>
+          <w:i/>
+          <w:iCs/>
+          <w:sz w:val="24"/>
+          <w:szCs w:val="24"/>
+        </w:rPr>
+        <w:t>(</w:t>
+      </w:r>
+      <w:proofErr w:type="gramEnd"/>
+      <w:r>
+        <w:rPr>
+          <w:rFonts w:ascii="Times New Roman" w:hAnsi="Times New Roman" w:cs="Times New Roman"/>
+          <w:i/>
+          <w:iCs/>
+          <w:sz w:val="24"/>
+          <w:szCs w:val="24"/>
+        </w:rPr>
+        <w:t>)</w:t>
       </w:r>
       <w:r>
         <w:rPr>
@@ -4556,6 +5095,8 @@
           <w:szCs w:val="24"/>
         </w:rPr>
       </w:pPr>
+      <w:proofErr w:type="spellStart"/>
+      <w:proofErr w:type="gramStart"/>
       <w:r>
         <w:rPr>
           <w:rFonts w:ascii="Times New Roman" w:hAnsi="Times New Roman" w:cs="Times New Roman"/>
@@ -4566,15 +5107,27 @@
         </w:rPr>
         <w:t>Enumerate</w:t>
       </w:r>
-      <w:r>
-        <w:rPr>
-          <w:rFonts w:ascii="Times New Roman" w:hAnsi="Times New Roman" w:cs="Times New Roman"/>
-          <w:i/>
-          <w:iCs/>
-          <w:sz w:val="24"/>
-          <w:szCs w:val="24"/>
-        </w:rPr>
-        <w:t>()</w:t>
+      <w:proofErr w:type="spellEnd"/>
+      <w:r>
+        <w:rPr>
+          <w:rFonts w:ascii="Times New Roman" w:hAnsi="Times New Roman" w:cs="Times New Roman"/>
+          <w:i/>
+          <w:iCs/>
+          <w:sz w:val="24"/>
+          <w:szCs w:val="24"/>
+        </w:rPr>
+        <w:t>(</w:t>
+      </w:r>
+      <w:proofErr w:type="gramEnd"/>
+      <w:r>
+        <w:rPr>
+          <w:rFonts w:ascii="Times New Roman" w:hAnsi="Times New Roman" w:cs="Times New Roman"/>
+          <w:i/>
+          <w:iCs/>
+          <w:sz w:val="24"/>
+          <w:szCs w:val="24"/>
+        </w:rPr>
+        <w:t>)</w:t>
       </w:r>
       <w:r>
         <w:rPr>
@@ -4590,8 +5143,18 @@
           <w:sz w:val="24"/>
           <w:szCs w:val="24"/>
         </w:rPr>
-        <w:t>, é um iteravel</w:t>
-      </w:r>
+        <w:t xml:space="preserve">, é um </w:t>
+      </w:r>
+      <w:proofErr w:type="spellStart"/>
+      <w:r>
+        <w:rPr>
+          <w:rFonts w:ascii="Times New Roman" w:hAnsi="Times New Roman" w:cs="Times New Roman"/>
+          <w:sz w:val="24"/>
+          <w:szCs w:val="24"/>
+        </w:rPr>
+        <w:t>iteravel</w:t>
+      </w:r>
+      <w:proofErr w:type="spellEnd"/>
       <w:r>
         <w:rPr>
           <w:rFonts w:ascii="Times New Roman" w:hAnsi="Times New Roman" w:cs="Times New Roman"/>
@@ -4608,6 +5171,7 @@
         </w:rPr>
         <w:t xml:space="preserve"> É um gerador </w:t>
       </w:r>
+      <w:proofErr w:type="spellStart"/>
       <w:r>
         <w:rPr>
           <w:rFonts w:ascii="Times New Roman" w:hAnsi="Times New Roman" w:cs="Times New Roman"/>
@@ -4618,6 +5182,7 @@
         </w:rPr>
         <w:t>lazy</w:t>
       </w:r>
+      <w:proofErr w:type="spellEnd"/>
       <w:r>
         <w:rPr>
           <w:rFonts w:ascii="Times New Roman" w:hAnsi="Times New Roman" w:cs="Times New Roman"/>
@@ -4704,15 +5269,27 @@
         </w:rPr>
         <w:t xml:space="preserve">Exatamente como o </w:t>
       </w:r>
-      <w:r>
-        <w:rPr>
-          <w:rFonts w:ascii="Times New Roman" w:hAnsi="Times New Roman" w:cs="Times New Roman"/>
-          <w:i/>
-          <w:iCs/>
-          <w:sz w:val="24"/>
-          <w:szCs w:val="24"/>
-        </w:rPr>
-        <w:t>range()</w:t>
+      <w:proofErr w:type="gramStart"/>
+      <w:r>
+        <w:rPr>
+          <w:rFonts w:ascii="Times New Roman" w:hAnsi="Times New Roman" w:cs="Times New Roman"/>
+          <w:i/>
+          <w:iCs/>
+          <w:sz w:val="24"/>
+          <w:szCs w:val="24"/>
+        </w:rPr>
+        <w:t>range(</w:t>
+      </w:r>
+      <w:proofErr w:type="gramEnd"/>
+      <w:r>
+        <w:rPr>
+          <w:rFonts w:ascii="Times New Roman" w:hAnsi="Times New Roman" w:cs="Times New Roman"/>
+          <w:i/>
+          <w:iCs/>
+          <w:sz w:val="24"/>
+          <w:szCs w:val="24"/>
+        </w:rPr>
+        <w:t>)</w:t>
       </w:r>
       <w:r>
         <w:rPr>
@@ -4722,6 +5299,7 @@
         </w:rPr>
         <w:t xml:space="preserve">, ambos são </w:t>
       </w:r>
+      <w:proofErr w:type="spellStart"/>
       <w:r>
         <w:rPr>
           <w:rFonts w:ascii="Times New Roman" w:hAnsi="Times New Roman" w:cs="Times New Roman"/>
@@ -4732,6 +5310,7 @@
         </w:rPr>
         <w:t>lazy</w:t>
       </w:r>
+      <w:proofErr w:type="spellEnd"/>
       <w:r>
         <w:rPr>
           <w:rFonts w:ascii="Times New Roman" w:hAnsi="Times New Roman" w:cs="Times New Roman"/>
@@ -4811,15 +5390,39 @@
           <w:szCs w:val="24"/>
         </w:rPr>
       </w:pPr>
-      <w:r>
-        <w:rPr>
-          <w:rFonts w:ascii="Times New Roman" w:hAnsi="Times New Roman" w:cs="Times New Roman"/>
-          <w:i/>
-          <w:iCs/>
-          <w:sz w:val="24"/>
-          <w:szCs w:val="24"/>
-        </w:rPr>
-        <w:t>List()</w:t>
+      <w:proofErr w:type="spellStart"/>
+      <w:proofErr w:type="gramStart"/>
+      <w:r>
+        <w:rPr>
+          <w:rFonts w:ascii="Times New Roman" w:hAnsi="Times New Roman" w:cs="Times New Roman"/>
+          <w:i/>
+          <w:iCs/>
+          <w:sz w:val="24"/>
+          <w:szCs w:val="24"/>
+        </w:rPr>
+        <w:t>List</w:t>
+      </w:r>
+      <w:proofErr w:type="spellEnd"/>
+      <w:r>
+        <w:rPr>
+          <w:rFonts w:ascii="Times New Roman" w:hAnsi="Times New Roman" w:cs="Times New Roman"/>
+          <w:i/>
+          <w:iCs/>
+          <w:sz w:val="24"/>
+          <w:szCs w:val="24"/>
+        </w:rPr>
+        <w:t>(</w:t>
+      </w:r>
+      <w:proofErr w:type="gramEnd"/>
+      <w:r>
+        <w:rPr>
+          <w:rFonts w:ascii="Times New Roman" w:hAnsi="Times New Roman" w:cs="Times New Roman"/>
+          <w:i/>
+          <w:iCs/>
+          <w:sz w:val="24"/>
+          <w:szCs w:val="24"/>
+        </w:rPr>
+        <w:t>)</w:t>
       </w:r>
       <w:r>
         <w:rPr>
@@ -4847,15 +5450,27 @@
         </w:rPr>
         <w:t xml:space="preserve"> e o </w:t>
       </w:r>
-      <w:r>
-        <w:rPr>
-          <w:rFonts w:ascii="Times New Roman" w:hAnsi="Times New Roman" w:cs="Times New Roman"/>
-          <w:i/>
-          <w:iCs/>
-          <w:sz w:val="24"/>
-          <w:szCs w:val="24"/>
-        </w:rPr>
-        <w:t>enumerate()</w:t>
+      <w:proofErr w:type="spellStart"/>
+      <w:r>
+        <w:rPr>
+          <w:rFonts w:ascii="Times New Roman" w:hAnsi="Times New Roman" w:cs="Times New Roman"/>
+          <w:i/>
+          <w:iCs/>
+          <w:sz w:val="24"/>
+          <w:szCs w:val="24"/>
+        </w:rPr>
+        <w:t>enumerate</w:t>
+      </w:r>
+      <w:proofErr w:type="spellEnd"/>
+      <w:r>
+        <w:rPr>
+          <w:rFonts w:ascii="Times New Roman" w:hAnsi="Times New Roman" w:cs="Times New Roman"/>
+          <w:i/>
+          <w:iCs/>
+          <w:sz w:val="24"/>
+          <w:szCs w:val="24"/>
+        </w:rPr>
+        <w:t>()</w:t>
       </w:r>
       <w:r>
         <w:rPr>
@@ -4959,15 +5574,39 @@
         </w:rPr>
         <w:t xml:space="preserve">O mesmo vale para </w:t>
       </w:r>
-      <w:r>
-        <w:rPr>
-          <w:rFonts w:ascii="Times New Roman" w:hAnsi="Times New Roman" w:cs="Times New Roman"/>
-          <w:i/>
-          <w:iCs/>
-          <w:sz w:val="24"/>
-          <w:szCs w:val="24"/>
-        </w:rPr>
-        <w:t>enumerate()</w:t>
+      <w:proofErr w:type="spellStart"/>
+      <w:proofErr w:type="gramStart"/>
+      <w:r>
+        <w:rPr>
+          <w:rFonts w:ascii="Times New Roman" w:hAnsi="Times New Roman" w:cs="Times New Roman"/>
+          <w:i/>
+          <w:iCs/>
+          <w:sz w:val="24"/>
+          <w:szCs w:val="24"/>
+        </w:rPr>
+        <w:t>enumerate</w:t>
+      </w:r>
+      <w:proofErr w:type="spellEnd"/>
+      <w:r>
+        <w:rPr>
+          <w:rFonts w:ascii="Times New Roman" w:hAnsi="Times New Roman" w:cs="Times New Roman"/>
+          <w:i/>
+          <w:iCs/>
+          <w:sz w:val="24"/>
+          <w:szCs w:val="24"/>
+        </w:rPr>
+        <w:t>(</w:t>
+      </w:r>
+      <w:proofErr w:type="gramEnd"/>
+      <w:r>
+        <w:rPr>
+          <w:rFonts w:ascii="Times New Roman" w:hAnsi="Times New Roman" w:cs="Times New Roman"/>
+          <w:i/>
+          <w:iCs/>
+          <w:sz w:val="24"/>
+          <w:szCs w:val="24"/>
+        </w:rPr>
+        <w:t>)</w:t>
       </w:r>
       <w:r>
         <w:rPr>
@@ -5055,15 +5694,39 @@
         </w:rPr>
         <w:t xml:space="preserve">Contudo, com o </w:t>
       </w:r>
-      <w:r>
-        <w:rPr>
-          <w:rFonts w:ascii="Times New Roman" w:hAnsi="Times New Roman" w:cs="Times New Roman"/>
-          <w:i/>
-          <w:iCs/>
-          <w:sz w:val="24"/>
-          <w:szCs w:val="24"/>
-        </w:rPr>
-        <w:t>enumerate()</w:t>
+      <w:proofErr w:type="spellStart"/>
+      <w:proofErr w:type="gramStart"/>
+      <w:r>
+        <w:rPr>
+          <w:rFonts w:ascii="Times New Roman" w:hAnsi="Times New Roman" w:cs="Times New Roman"/>
+          <w:i/>
+          <w:iCs/>
+          <w:sz w:val="24"/>
+          <w:szCs w:val="24"/>
+        </w:rPr>
+        <w:t>enumerate</w:t>
+      </w:r>
+      <w:proofErr w:type="spellEnd"/>
+      <w:r>
+        <w:rPr>
+          <w:rFonts w:ascii="Times New Roman" w:hAnsi="Times New Roman" w:cs="Times New Roman"/>
+          <w:i/>
+          <w:iCs/>
+          <w:sz w:val="24"/>
+          <w:szCs w:val="24"/>
+        </w:rPr>
+        <w:t>(</w:t>
+      </w:r>
+      <w:proofErr w:type="gramEnd"/>
+      <w:r>
+        <w:rPr>
+          <w:rFonts w:ascii="Times New Roman" w:hAnsi="Times New Roman" w:cs="Times New Roman"/>
+          <w:i/>
+          <w:iCs/>
+          <w:sz w:val="24"/>
+          <w:szCs w:val="24"/>
+        </w:rPr>
+        <w:t>)</w:t>
       </w:r>
       <w:r>
         <w:rPr>
@@ -5091,6 +5754,7 @@
         </w:rPr>
         <w:t xml:space="preserve">, quando usamos o for ele já automaticamente cria essas tuplas (na medida do necessário, já que ele é </w:t>
       </w:r>
+      <w:proofErr w:type="spellStart"/>
       <w:r>
         <w:rPr>
           <w:rFonts w:ascii="Times New Roman" w:hAnsi="Times New Roman" w:cs="Times New Roman"/>
@@ -5101,6 +5765,7 @@
         </w:rPr>
         <w:t>lazy</w:t>
       </w:r>
+      <w:proofErr w:type="spellEnd"/>
       <w:r>
         <w:rPr>
           <w:rFonts w:ascii="Times New Roman" w:hAnsi="Times New Roman" w:cs="Times New Roman"/>
@@ -5193,7 +5858,25 @@
           <w:sz w:val="24"/>
           <w:szCs w:val="24"/>
         </w:rPr>
-        <w:t>Também podemos desempacotar essas tuplas direto no for, pedindo para ele exibir tanto o índice quanto a idade:</w:t>
+        <w:t xml:space="preserve">Também podemos desempacotar essas tuplas direto no </w:t>
+      </w:r>
+      <w:proofErr w:type="gramStart"/>
+      <w:r>
+        <w:rPr>
+          <w:rFonts w:ascii="Times New Roman" w:hAnsi="Times New Roman" w:cs="Times New Roman"/>
+          <w:sz w:val="24"/>
+          <w:szCs w:val="24"/>
+        </w:rPr>
+        <w:t>for, pedindo</w:t>
+      </w:r>
+      <w:proofErr w:type="gramEnd"/>
+      <w:r>
+        <w:rPr>
+          <w:rFonts w:ascii="Times New Roman" w:hAnsi="Times New Roman" w:cs="Times New Roman"/>
+          <w:sz w:val="24"/>
+          <w:szCs w:val="24"/>
+        </w:rPr>
+        <w:t xml:space="preserve"> para ele exibir tanto o índice quanto a idade:</w:t>
       </w:r>
     </w:p>
     <w:p>
@@ -6073,6 +6756,8 @@
         </w:rPr>
         <w:t xml:space="preserve">O que são </w:t>
       </w:r>
+      <w:proofErr w:type="spellStart"/>
+      <w:proofErr w:type="gramStart"/>
       <w:r>
         <w:rPr>
           <w:rFonts w:ascii="Times New Roman" w:hAnsi="Times New Roman" w:cs="Times New Roman"/>
@@ -6083,15 +6768,27 @@
         </w:rPr>
         <w:t>enumerated</w:t>
       </w:r>
-      <w:r>
-        <w:rPr>
-          <w:rFonts w:ascii="Times New Roman" w:hAnsi="Times New Roman" w:cs="Times New Roman"/>
-          <w:i/>
-          <w:iCs/>
-          <w:sz w:val="24"/>
-          <w:szCs w:val="24"/>
-        </w:rPr>
-        <w:t>()</w:t>
+      <w:proofErr w:type="spellEnd"/>
+      <w:r>
+        <w:rPr>
+          <w:rFonts w:ascii="Times New Roman" w:hAnsi="Times New Roman" w:cs="Times New Roman"/>
+          <w:i/>
+          <w:iCs/>
+          <w:sz w:val="24"/>
+          <w:szCs w:val="24"/>
+        </w:rPr>
+        <w:t>(</w:t>
+      </w:r>
+      <w:proofErr w:type="gramEnd"/>
+      <w:r>
+        <w:rPr>
+          <w:rFonts w:ascii="Times New Roman" w:hAnsi="Times New Roman" w:cs="Times New Roman"/>
+          <w:i/>
+          <w:iCs/>
+          <w:sz w:val="24"/>
+          <w:szCs w:val="24"/>
+        </w:rPr>
+        <w:t>)</w:t>
       </w:r>
       <w:r>
         <w:rPr>
@@ -6173,6 +6870,8 @@
         </w:rPr>
         <w:t xml:space="preserve">Utilizar a função </w:t>
       </w:r>
+      <w:proofErr w:type="spellStart"/>
+      <w:proofErr w:type="gramStart"/>
       <w:r>
         <w:rPr>
           <w:rFonts w:ascii="Times New Roman" w:hAnsi="Times New Roman" w:cs="Times New Roman"/>
@@ -6183,15 +6882,27 @@
         </w:rPr>
         <w:t>len</w:t>
       </w:r>
-      <w:r>
-        <w:rPr>
-          <w:rFonts w:ascii="Times New Roman" w:hAnsi="Times New Roman" w:cs="Times New Roman"/>
-          <w:i/>
-          <w:iCs/>
-          <w:sz w:val="24"/>
-          <w:szCs w:val="24"/>
-        </w:rPr>
-        <w:t>()</w:t>
+      <w:proofErr w:type="spellEnd"/>
+      <w:r>
+        <w:rPr>
+          <w:rFonts w:ascii="Times New Roman" w:hAnsi="Times New Roman" w:cs="Times New Roman"/>
+          <w:i/>
+          <w:iCs/>
+          <w:sz w:val="24"/>
+          <w:szCs w:val="24"/>
+        </w:rPr>
+        <w:t>(</w:t>
+      </w:r>
+      <w:proofErr w:type="gramEnd"/>
+      <w:r>
+        <w:rPr>
+          <w:rFonts w:ascii="Times New Roman" w:hAnsi="Times New Roman" w:cs="Times New Roman"/>
+          <w:i/>
+          <w:iCs/>
+          <w:sz w:val="24"/>
+          <w:szCs w:val="24"/>
+        </w:rPr>
+        <w:t>)</w:t>
       </w:r>
       <w:r>
         <w:rPr>
@@ -6263,15 +6974,27 @@
         </w:rPr>
         <w:t xml:space="preserve"> </w:t>
       </w:r>
-      <w:r>
-        <w:rPr>
-          <w:rFonts w:ascii="Times New Roman" w:hAnsi="Times New Roman" w:cs="Times New Roman"/>
-          <w:i/>
-          <w:iCs/>
-          <w:sz w:val="24"/>
-          <w:szCs w:val="24"/>
-        </w:rPr>
-        <w:t>Sorted(variável)</w:t>
+      <w:proofErr w:type="spellStart"/>
+      <w:r>
+        <w:rPr>
+          <w:rFonts w:ascii="Times New Roman" w:hAnsi="Times New Roman" w:cs="Times New Roman"/>
+          <w:i/>
+          <w:iCs/>
+          <w:sz w:val="24"/>
+          <w:szCs w:val="24"/>
+        </w:rPr>
+        <w:t>Sorted</w:t>
+      </w:r>
+      <w:proofErr w:type="spellEnd"/>
+      <w:r>
+        <w:rPr>
+          <w:rFonts w:ascii="Times New Roman" w:hAnsi="Times New Roman" w:cs="Times New Roman"/>
+          <w:i/>
+          <w:iCs/>
+          <w:sz w:val="24"/>
+          <w:szCs w:val="24"/>
+        </w:rPr>
+        <w:t>(variável)</w:t>
       </w:r>
       <w:r>
         <w:rPr>
@@ -6367,15 +7090,27 @@
         </w:rPr>
         <w:t xml:space="preserve"> </w:t>
       </w:r>
-      <w:r>
-        <w:rPr>
-          <w:rFonts w:ascii="Times New Roman" w:hAnsi="Times New Roman" w:cs="Times New Roman"/>
-          <w:i/>
-          <w:iCs/>
-          <w:sz w:val="24"/>
-          <w:szCs w:val="24"/>
-        </w:rPr>
-        <w:t>Reversed(variável)</w:t>
+      <w:proofErr w:type="spellStart"/>
+      <w:r>
+        <w:rPr>
+          <w:rFonts w:ascii="Times New Roman" w:hAnsi="Times New Roman" w:cs="Times New Roman"/>
+          <w:i/>
+          <w:iCs/>
+          <w:sz w:val="24"/>
+          <w:szCs w:val="24"/>
+        </w:rPr>
+        <w:t>Reversed</w:t>
+      </w:r>
+      <w:proofErr w:type="spellEnd"/>
+      <w:r>
+        <w:rPr>
+          <w:rFonts w:ascii="Times New Roman" w:hAnsi="Times New Roman" w:cs="Times New Roman"/>
+          <w:i/>
+          <w:iCs/>
+          <w:sz w:val="24"/>
+          <w:szCs w:val="24"/>
+        </w:rPr>
+        <w:t>(variável)</w:t>
       </w:r>
       <w:r>
         <w:rPr>
@@ -6385,15 +7120,39 @@
         </w:rPr>
         <w:t xml:space="preserve">: O contrário do </w:t>
       </w:r>
-      <w:r>
-        <w:rPr>
-          <w:rFonts w:ascii="Times New Roman" w:hAnsi="Times New Roman" w:cs="Times New Roman"/>
-          <w:i/>
-          <w:iCs/>
-          <w:sz w:val="24"/>
-          <w:szCs w:val="24"/>
-        </w:rPr>
-        <w:t>sorted()</w:t>
+      <w:proofErr w:type="spellStart"/>
+      <w:proofErr w:type="gramStart"/>
+      <w:r>
+        <w:rPr>
+          <w:rFonts w:ascii="Times New Roman" w:hAnsi="Times New Roman" w:cs="Times New Roman"/>
+          <w:i/>
+          <w:iCs/>
+          <w:sz w:val="24"/>
+          <w:szCs w:val="24"/>
+        </w:rPr>
+        <w:t>sorted</w:t>
+      </w:r>
+      <w:proofErr w:type="spellEnd"/>
+      <w:r>
+        <w:rPr>
+          <w:rFonts w:ascii="Times New Roman" w:hAnsi="Times New Roman" w:cs="Times New Roman"/>
+          <w:i/>
+          <w:iCs/>
+          <w:sz w:val="24"/>
+          <w:szCs w:val="24"/>
+        </w:rPr>
+        <w:t>(</w:t>
+      </w:r>
+      <w:proofErr w:type="gramEnd"/>
+      <w:r>
+        <w:rPr>
+          <w:rFonts w:ascii="Times New Roman" w:hAnsi="Times New Roman" w:cs="Times New Roman"/>
+          <w:i/>
+          <w:iCs/>
+          <w:sz w:val="24"/>
+          <w:szCs w:val="24"/>
+        </w:rPr>
+        <w:t>)</w:t>
       </w:r>
       <w:r>
         <w:rPr>
@@ -6496,17 +7255,59 @@
           <w:sz w:val="24"/>
           <w:szCs w:val="24"/>
         </w:rPr>
-        <w:t xml:space="preserve">Devolve um iterador, portanto devemos utilizar o </w:t>
-      </w:r>
-      <w:r>
-        <w:rPr>
-          <w:rFonts w:ascii="Times New Roman" w:hAnsi="Times New Roman" w:cs="Times New Roman"/>
-          <w:i/>
-          <w:iCs/>
-          <w:sz w:val="24"/>
-          <w:szCs w:val="24"/>
-        </w:rPr>
-        <w:t>list()</w:t>
+        <w:t xml:space="preserve">Devolve um </w:t>
+      </w:r>
+      <w:proofErr w:type="spellStart"/>
+      <w:r>
+        <w:rPr>
+          <w:rFonts w:ascii="Times New Roman" w:hAnsi="Times New Roman" w:cs="Times New Roman"/>
+          <w:sz w:val="24"/>
+          <w:szCs w:val="24"/>
+        </w:rPr>
+        <w:t>iterador</w:t>
+      </w:r>
+      <w:proofErr w:type="spellEnd"/>
+      <w:r>
+        <w:rPr>
+          <w:rFonts w:ascii="Times New Roman" w:hAnsi="Times New Roman" w:cs="Times New Roman"/>
+          <w:sz w:val="24"/>
+          <w:szCs w:val="24"/>
+        </w:rPr>
+        <w:t xml:space="preserve">, portanto devemos utilizar o </w:t>
+      </w:r>
+      <w:proofErr w:type="spellStart"/>
+      <w:proofErr w:type="gramStart"/>
+      <w:r>
+        <w:rPr>
+          <w:rFonts w:ascii="Times New Roman" w:hAnsi="Times New Roman" w:cs="Times New Roman"/>
+          <w:i/>
+          <w:iCs/>
+          <w:sz w:val="24"/>
+          <w:szCs w:val="24"/>
+        </w:rPr>
+        <w:t>list</w:t>
+      </w:r>
+      <w:proofErr w:type="spellEnd"/>
+      <w:r>
+        <w:rPr>
+          <w:rFonts w:ascii="Times New Roman" w:hAnsi="Times New Roman" w:cs="Times New Roman"/>
+          <w:i/>
+          <w:iCs/>
+          <w:sz w:val="24"/>
+          <w:szCs w:val="24"/>
+        </w:rPr>
+        <w:t>(</w:t>
+      </w:r>
+      <w:proofErr w:type="gramEnd"/>
+      <w:r>
+        <w:rPr>
+          <w:rFonts w:ascii="Times New Roman" w:hAnsi="Times New Roman" w:cs="Times New Roman"/>
+          <w:i/>
+          <w:iCs/>
+          <w:sz w:val="24"/>
+          <w:szCs w:val="24"/>
+        </w:rPr>
+        <w:t>)</w:t>
       </w:r>
       <w:r>
         <w:rPr>
@@ -6594,15 +7395,39 @@
         </w:rPr>
         <w:t xml:space="preserve">Porém, se tivéssemos olhado na documentação, veríamos que o próprio </w:t>
       </w:r>
-      <w:r>
-        <w:rPr>
-          <w:rFonts w:ascii="Times New Roman" w:hAnsi="Times New Roman" w:cs="Times New Roman"/>
-          <w:i/>
-          <w:iCs/>
-          <w:sz w:val="24"/>
-          <w:szCs w:val="24"/>
-        </w:rPr>
-        <w:t>sorted()</w:t>
+      <w:proofErr w:type="spellStart"/>
+      <w:proofErr w:type="gramStart"/>
+      <w:r>
+        <w:rPr>
+          <w:rFonts w:ascii="Times New Roman" w:hAnsi="Times New Roman" w:cs="Times New Roman"/>
+          <w:i/>
+          <w:iCs/>
+          <w:sz w:val="24"/>
+          <w:szCs w:val="24"/>
+        </w:rPr>
+        <w:t>sorted</w:t>
+      </w:r>
+      <w:proofErr w:type="spellEnd"/>
+      <w:r>
+        <w:rPr>
+          <w:rFonts w:ascii="Times New Roman" w:hAnsi="Times New Roman" w:cs="Times New Roman"/>
+          <w:i/>
+          <w:iCs/>
+          <w:sz w:val="24"/>
+          <w:szCs w:val="24"/>
+        </w:rPr>
+        <w:t>(</w:t>
+      </w:r>
+      <w:proofErr w:type="gramEnd"/>
+      <w:r>
+        <w:rPr>
+          <w:rFonts w:ascii="Times New Roman" w:hAnsi="Times New Roman" w:cs="Times New Roman"/>
+          <w:i/>
+          <w:iCs/>
+          <w:sz w:val="24"/>
+          <w:szCs w:val="24"/>
+        </w:rPr>
+        <w:t>)</w:t>
       </w:r>
       <w:r>
         <w:rPr>
@@ -6690,15 +7515,39 @@
         </w:rPr>
         <w:t xml:space="preserve">O mesmo resultado pode ser obtido se utilizarmos o </w:t>
       </w:r>
-      <w:r>
-        <w:rPr>
-          <w:rFonts w:ascii="Times New Roman" w:hAnsi="Times New Roman" w:cs="Times New Roman"/>
-          <w:i/>
-          <w:iCs/>
-          <w:sz w:val="24"/>
-          <w:szCs w:val="24"/>
-        </w:rPr>
-        <w:t>list()</w:t>
+      <w:proofErr w:type="spellStart"/>
+      <w:proofErr w:type="gramStart"/>
+      <w:r>
+        <w:rPr>
+          <w:rFonts w:ascii="Times New Roman" w:hAnsi="Times New Roman" w:cs="Times New Roman"/>
+          <w:i/>
+          <w:iCs/>
+          <w:sz w:val="24"/>
+          <w:szCs w:val="24"/>
+        </w:rPr>
+        <w:t>list</w:t>
+      </w:r>
+      <w:proofErr w:type="spellEnd"/>
+      <w:r>
+        <w:rPr>
+          <w:rFonts w:ascii="Times New Roman" w:hAnsi="Times New Roman" w:cs="Times New Roman"/>
+          <w:i/>
+          <w:iCs/>
+          <w:sz w:val="24"/>
+          <w:szCs w:val="24"/>
+        </w:rPr>
+        <w:t>(</w:t>
+      </w:r>
+      <w:proofErr w:type="gramEnd"/>
+      <w:r>
+        <w:rPr>
+          <w:rFonts w:ascii="Times New Roman" w:hAnsi="Times New Roman" w:cs="Times New Roman"/>
+          <w:i/>
+          <w:iCs/>
+          <w:sz w:val="24"/>
+          <w:szCs w:val="24"/>
+        </w:rPr>
+        <w:t>)</w:t>
       </w:r>
       <w:r>
         <w:rPr>
@@ -6708,6 +7557,7 @@
         </w:rPr>
         <w:t xml:space="preserve">, </w:t>
       </w:r>
+      <w:proofErr w:type="spellStart"/>
       <w:r>
         <w:rPr>
           <w:rFonts w:ascii="Times New Roman" w:hAnsi="Times New Roman" w:cs="Times New Roman"/>
@@ -6728,6 +7578,7 @@
         </w:rPr>
         <w:t>d</w:t>
       </w:r>
+      <w:proofErr w:type="spellEnd"/>
       <w:r>
         <w:rPr>
           <w:rFonts w:ascii="Times New Roman" w:hAnsi="Times New Roman" w:cs="Times New Roman"/>
@@ -6746,15 +7597,27 @@
         </w:rPr>
         <w:t xml:space="preserve"> e </w:t>
       </w:r>
-      <w:r>
-        <w:rPr>
-          <w:rFonts w:ascii="Times New Roman" w:hAnsi="Times New Roman" w:cs="Times New Roman"/>
-          <w:i/>
-          <w:iCs/>
-          <w:sz w:val="24"/>
-          <w:szCs w:val="24"/>
-        </w:rPr>
-        <w:t>sorted()</w:t>
+      <w:proofErr w:type="spellStart"/>
+      <w:r>
+        <w:rPr>
+          <w:rFonts w:ascii="Times New Roman" w:hAnsi="Times New Roman" w:cs="Times New Roman"/>
+          <w:i/>
+          <w:iCs/>
+          <w:sz w:val="24"/>
+          <w:szCs w:val="24"/>
+        </w:rPr>
+        <w:t>sorted</w:t>
+      </w:r>
+      <w:proofErr w:type="spellEnd"/>
+      <w:r>
+        <w:rPr>
+          <w:rFonts w:ascii="Times New Roman" w:hAnsi="Times New Roman" w:cs="Times New Roman"/>
+          <w:i/>
+          <w:iCs/>
+          <w:sz w:val="24"/>
+          <w:szCs w:val="24"/>
+        </w:rPr>
+        <w:t>()</w:t>
       </w:r>
       <w:r>
         <w:rPr>
@@ -6898,15 +7761,39 @@
           <w:szCs w:val="24"/>
         </w:rPr>
       </w:pPr>
-      <w:r>
-        <w:rPr>
-          <w:rFonts w:ascii="Times New Roman" w:hAnsi="Times New Roman" w:cs="Times New Roman"/>
-          <w:i/>
-          <w:iCs/>
-          <w:sz w:val="24"/>
-          <w:szCs w:val="24"/>
-        </w:rPr>
-        <w:t>Sort()</w:t>
+      <w:proofErr w:type="spellStart"/>
+      <w:proofErr w:type="gramStart"/>
+      <w:r>
+        <w:rPr>
+          <w:rFonts w:ascii="Times New Roman" w:hAnsi="Times New Roman" w:cs="Times New Roman"/>
+          <w:i/>
+          <w:iCs/>
+          <w:sz w:val="24"/>
+          <w:szCs w:val="24"/>
+        </w:rPr>
+        <w:t>Sort</w:t>
+      </w:r>
+      <w:proofErr w:type="spellEnd"/>
+      <w:r>
+        <w:rPr>
+          <w:rFonts w:ascii="Times New Roman" w:hAnsi="Times New Roman" w:cs="Times New Roman"/>
+          <w:i/>
+          <w:iCs/>
+          <w:sz w:val="24"/>
+          <w:szCs w:val="24"/>
+        </w:rPr>
+        <w:t>(</w:t>
+      </w:r>
+      <w:proofErr w:type="gramEnd"/>
+      <w:r>
+        <w:rPr>
+          <w:rFonts w:ascii="Times New Roman" w:hAnsi="Times New Roman" w:cs="Times New Roman"/>
+          <w:i/>
+          <w:iCs/>
+          <w:sz w:val="24"/>
+          <w:szCs w:val="24"/>
+        </w:rPr>
+        <w:t>)</w:t>
       </w:r>
       <w:r>
         <w:rPr>
@@ -6987,6 +7874,7 @@
           <w:lang w:val="en-US"/>
         </w:rPr>
       </w:pPr>
+      <w:proofErr w:type="gramStart"/>
       <w:r>
         <w:rPr>
           <w:rFonts w:ascii="Times New Roman" w:hAnsi="Times New Roman" w:cs="Times New Roman"/>
@@ -6996,15 +7884,27 @@
           <w:szCs w:val="24"/>
           <w:lang w:val="en-US"/>
         </w:rPr>
-        <w:t>Reverse()</w:t>
-      </w:r>
-      <w:r>
-        <w:rPr>
-          <w:rFonts w:ascii="Times New Roman" w:hAnsi="Times New Roman" w:cs="Times New Roman"/>
+        <w:t>Reverse(</w:t>
+      </w:r>
+      <w:proofErr w:type="gramEnd"/>
+      <w:r>
+        <w:rPr>
+          <w:rFonts w:ascii="Times New Roman" w:hAnsi="Times New Roman" w:cs="Times New Roman"/>
+          <w:i/>
+          <w:iCs/>
           <w:sz w:val="24"/>
           <w:szCs w:val="24"/>
           <w:lang w:val="en-US"/>
         </w:rPr>
+        <w:t>)</w:t>
+      </w:r>
+      <w:r>
+        <w:rPr>
+          <w:rFonts w:ascii="Times New Roman" w:hAnsi="Times New Roman" w:cs="Times New Roman"/>
+          <w:sz w:val="24"/>
+          <w:szCs w:val="24"/>
+          <w:lang w:val="en-US"/>
+        </w:rPr>
         <w:t>: reverse the elements of t</w:t>
       </w:r>
       <w:r>
@@ -7014,8 +7914,9 @@
           <w:szCs w:val="24"/>
           <w:lang w:val="en-US"/>
         </w:rPr>
-        <w:t>he list in place (dentro da variável</w:t>
-      </w:r>
+        <w:t xml:space="preserve">he list in place (dentro da </w:t>
+      </w:r>
+      <w:proofErr w:type="spellStart"/>
       <w:r>
         <w:rPr>
           <w:rFonts w:ascii="Times New Roman" w:hAnsi="Times New Roman" w:cs="Times New Roman"/>
@@ -7023,17 +7924,67 @@
           <w:szCs w:val="24"/>
           <w:lang w:val="en-US"/>
         </w:rPr>
-        <w:t xml:space="preserve">, assim como o </w:t>
-      </w:r>
-      <w:r>
-        <w:rPr>
-          <w:rFonts w:ascii="Times New Roman" w:hAnsi="Times New Roman" w:cs="Times New Roman"/>
-          <w:i/>
-          <w:iCs/>
+        <w:t>variável</w:t>
+      </w:r>
+      <w:proofErr w:type="spellEnd"/>
+      <w:r>
+        <w:rPr>
+          <w:rFonts w:ascii="Times New Roman" w:hAnsi="Times New Roman" w:cs="Times New Roman"/>
           <w:sz w:val="24"/>
           <w:szCs w:val="24"/>
           <w:lang w:val="en-US"/>
         </w:rPr>
+        <w:t xml:space="preserve">, </w:t>
+      </w:r>
+      <w:proofErr w:type="spellStart"/>
+      <w:r>
+        <w:rPr>
+          <w:rFonts w:ascii="Times New Roman" w:hAnsi="Times New Roman" w:cs="Times New Roman"/>
+          <w:sz w:val="24"/>
+          <w:szCs w:val="24"/>
+          <w:lang w:val="en-US"/>
+        </w:rPr>
+        <w:t>assim</w:t>
+      </w:r>
+      <w:proofErr w:type="spellEnd"/>
+      <w:r>
+        <w:rPr>
+          <w:rFonts w:ascii="Times New Roman" w:hAnsi="Times New Roman" w:cs="Times New Roman"/>
+          <w:sz w:val="24"/>
+          <w:szCs w:val="24"/>
+          <w:lang w:val="en-US"/>
+        </w:rPr>
+        <w:t xml:space="preserve"> </w:t>
+      </w:r>
+      <w:proofErr w:type="spellStart"/>
+      <w:r>
+        <w:rPr>
+          <w:rFonts w:ascii="Times New Roman" w:hAnsi="Times New Roman" w:cs="Times New Roman"/>
+          <w:sz w:val="24"/>
+          <w:szCs w:val="24"/>
+          <w:lang w:val="en-US"/>
+        </w:rPr>
+        <w:t>como</w:t>
+      </w:r>
+      <w:proofErr w:type="spellEnd"/>
+      <w:r>
+        <w:rPr>
+          <w:rFonts w:ascii="Times New Roman" w:hAnsi="Times New Roman" w:cs="Times New Roman"/>
+          <w:sz w:val="24"/>
+          <w:szCs w:val="24"/>
+          <w:lang w:val="en-US"/>
+        </w:rPr>
+        <w:t xml:space="preserve"> o </w:t>
+      </w:r>
+      <w:r>
+        <w:rPr>
+          <w:rFonts w:ascii="Times New Roman" w:hAnsi="Times New Roman" w:cs="Times New Roman"/>
+          <w:i/>
+          <w:iCs/>
+          <w:sz w:val="24"/>
+          <w:szCs w:val="24"/>
+          <w:lang w:val="en-US"/>
+        </w:rPr>
         <w:t>sort()</w:t>
       </w:r>
       <w:r>
@@ -7069,7 +8020,27 @@
           <w:szCs w:val="24"/>
           <w:lang w:val="en-US"/>
         </w:rPr>
-        <w:t xml:space="preserve"> O que aprendemos:</w:t>
+        <w:t xml:space="preserve"> O que </w:t>
+      </w:r>
+      <w:proofErr w:type="spellStart"/>
+      <w:r>
+        <w:rPr>
+          <w:rFonts w:ascii="Times New Roman" w:hAnsi="Times New Roman" w:cs="Times New Roman"/>
+          <w:sz w:val="24"/>
+          <w:szCs w:val="24"/>
+          <w:lang w:val="en-US"/>
+        </w:rPr>
+        <w:t>aprendemos</w:t>
+      </w:r>
+      <w:proofErr w:type="spellEnd"/>
+      <w:r>
+        <w:rPr>
+          <w:rFonts w:ascii="Times New Roman" w:hAnsi="Times New Roman" w:cs="Times New Roman"/>
+          <w:sz w:val="24"/>
+          <w:szCs w:val="24"/>
+          <w:lang w:val="en-US"/>
+        </w:rPr>
+        <w:t>:</w:t>
       </w:r>
     </w:p>
     <w:p>
@@ -7096,6 +8067,8 @@
         <w:lastRenderedPageBreak/>
         <w:t xml:space="preserve">Utilizar a função </w:t>
       </w:r>
+      <w:proofErr w:type="spellStart"/>
+      <w:proofErr w:type="gramStart"/>
       <w:r>
         <w:rPr>
           <w:rFonts w:ascii="Times New Roman" w:hAnsi="Times New Roman" w:cs="Times New Roman"/>
@@ -7106,15 +8079,27 @@
         </w:rPr>
         <w:t>sorted</w:t>
       </w:r>
-      <w:r>
-        <w:rPr>
-          <w:rFonts w:ascii="Times New Roman" w:hAnsi="Times New Roman" w:cs="Times New Roman"/>
-          <w:i/>
-          <w:iCs/>
-          <w:sz w:val="24"/>
-          <w:szCs w:val="24"/>
-        </w:rPr>
-        <w:t>()</w:t>
+      <w:proofErr w:type="spellEnd"/>
+      <w:r>
+        <w:rPr>
+          <w:rFonts w:ascii="Times New Roman" w:hAnsi="Times New Roman" w:cs="Times New Roman"/>
+          <w:i/>
+          <w:iCs/>
+          <w:sz w:val="24"/>
+          <w:szCs w:val="24"/>
+        </w:rPr>
+        <w:t>(</w:t>
+      </w:r>
+      <w:proofErr w:type="gramEnd"/>
+      <w:r>
+        <w:rPr>
+          <w:rFonts w:ascii="Times New Roman" w:hAnsi="Times New Roman" w:cs="Times New Roman"/>
+          <w:i/>
+          <w:iCs/>
+          <w:sz w:val="24"/>
+          <w:szCs w:val="24"/>
+        </w:rPr>
+        <w:t>)</w:t>
       </w:r>
       <w:r>
         <w:rPr>
@@ -7148,6 +8133,8 @@
         </w:rPr>
         <w:t xml:space="preserve">Usar a função </w:t>
       </w:r>
+      <w:proofErr w:type="spellStart"/>
+      <w:proofErr w:type="gramStart"/>
       <w:r>
         <w:rPr>
           <w:rFonts w:ascii="Times New Roman" w:hAnsi="Times New Roman" w:cs="Times New Roman"/>
@@ -7158,15 +8145,27 @@
         </w:rPr>
         <w:t>sort</w:t>
       </w:r>
-      <w:r>
-        <w:rPr>
-          <w:rFonts w:ascii="Times New Roman" w:hAnsi="Times New Roman" w:cs="Times New Roman"/>
-          <w:i/>
-          <w:iCs/>
-          <w:sz w:val="24"/>
-          <w:szCs w:val="24"/>
-        </w:rPr>
-        <w:t>()</w:t>
+      <w:proofErr w:type="spellEnd"/>
+      <w:r>
+        <w:rPr>
+          <w:rFonts w:ascii="Times New Roman" w:hAnsi="Times New Roman" w:cs="Times New Roman"/>
+          <w:i/>
+          <w:iCs/>
+          <w:sz w:val="24"/>
+          <w:szCs w:val="24"/>
+        </w:rPr>
+        <w:t>(</w:t>
+      </w:r>
+      <w:proofErr w:type="gramEnd"/>
+      <w:r>
+        <w:rPr>
+          <w:rFonts w:ascii="Times New Roman" w:hAnsi="Times New Roman" w:cs="Times New Roman"/>
+          <w:i/>
+          <w:iCs/>
+          <w:sz w:val="24"/>
+          <w:szCs w:val="24"/>
+        </w:rPr>
+        <w:t>)</w:t>
       </w:r>
       <w:r>
         <w:rPr>
@@ -7200,6 +8199,8 @@
         </w:rPr>
         <w:t xml:space="preserve">Utilizar a função </w:t>
       </w:r>
+      <w:proofErr w:type="spellStart"/>
+      <w:proofErr w:type="gramStart"/>
       <w:r>
         <w:rPr>
           <w:rFonts w:ascii="Times New Roman" w:hAnsi="Times New Roman" w:cs="Times New Roman"/>
@@ -7210,15 +8211,27 @@
         </w:rPr>
         <w:t>reversed</w:t>
       </w:r>
-      <w:r>
-        <w:rPr>
-          <w:rFonts w:ascii="Times New Roman" w:hAnsi="Times New Roman" w:cs="Times New Roman"/>
-          <w:i/>
-          <w:iCs/>
-          <w:sz w:val="24"/>
-          <w:szCs w:val="24"/>
-        </w:rPr>
-        <w:t>()</w:t>
+      <w:proofErr w:type="spellEnd"/>
+      <w:r>
+        <w:rPr>
+          <w:rFonts w:ascii="Times New Roman" w:hAnsi="Times New Roman" w:cs="Times New Roman"/>
+          <w:i/>
+          <w:iCs/>
+          <w:sz w:val="24"/>
+          <w:szCs w:val="24"/>
+        </w:rPr>
+        <w:t>(</w:t>
+      </w:r>
+      <w:proofErr w:type="gramEnd"/>
+      <w:r>
+        <w:rPr>
+          <w:rFonts w:ascii="Times New Roman" w:hAnsi="Times New Roman" w:cs="Times New Roman"/>
+          <w:i/>
+          <w:iCs/>
+          <w:sz w:val="24"/>
+          <w:szCs w:val="24"/>
+        </w:rPr>
+        <w:t>)</w:t>
       </w:r>
       <w:r>
         <w:rPr>
@@ -7306,15 +8319,39 @@
         </w:rPr>
         <w:t xml:space="preserve">Existem determinadas situações onde você quer que as informações venham à medida do pedido, e não que seja tudo entregue de uma vez, por isso o </w:t>
       </w:r>
-      <w:r>
-        <w:rPr>
-          <w:rFonts w:ascii="Times New Roman" w:hAnsi="Times New Roman" w:cs="Times New Roman"/>
-          <w:i/>
-          <w:iCs/>
-          <w:sz w:val="24"/>
-          <w:szCs w:val="24"/>
-        </w:rPr>
-        <w:t>reversed()</w:t>
+      <w:proofErr w:type="spellStart"/>
+      <w:proofErr w:type="gramStart"/>
+      <w:r>
+        <w:rPr>
+          <w:rFonts w:ascii="Times New Roman" w:hAnsi="Times New Roman" w:cs="Times New Roman"/>
+          <w:i/>
+          <w:iCs/>
+          <w:sz w:val="24"/>
+          <w:szCs w:val="24"/>
+        </w:rPr>
+        <w:t>reversed</w:t>
+      </w:r>
+      <w:proofErr w:type="spellEnd"/>
+      <w:r>
+        <w:rPr>
+          <w:rFonts w:ascii="Times New Roman" w:hAnsi="Times New Roman" w:cs="Times New Roman"/>
+          <w:i/>
+          <w:iCs/>
+          <w:sz w:val="24"/>
+          <w:szCs w:val="24"/>
+        </w:rPr>
+        <w:t>(</w:t>
+      </w:r>
+      <w:proofErr w:type="gramEnd"/>
+      <w:r>
+        <w:rPr>
+          <w:rFonts w:ascii="Times New Roman" w:hAnsi="Times New Roman" w:cs="Times New Roman"/>
+          <w:i/>
+          <w:iCs/>
+          <w:sz w:val="24"/>
+          <w:szCs w:val="24"/>
+        </w:rPr>
+        <w:t>)</w:t>
       </w:r>
       <w:r>
         <w:rPr>
@@ -7324,15 +8361,27 @@
         </w:rPr>
         <w:t xml:space="preserve"> vai te entregando aos poucos, já o </w:t>
       </w:r>
-      <w:r>
-        <w:rPr>
-          <w:rFonts w:ascii="Times New Roman" w:hAnsi="Times New Roman" w:cs="Times New Roman"/>
-          <w:i/>
-          <w:iCs/>
-          <w:sz w:val="24"/>
-          <w:szCs w:val="24"/>
-        </w:rPr>
-        <w:t>sorted()</w:t>
+      <w:proofErr w:type="spellStart"/>
+      <w:r>
+        <w:rPr>
+          <w:rFonts w:ascii="Times New Roman" w:hAnsi="Times New Roman" w:cs="Times New Roman"/>
+          <w:i/>
+          <w:iCs/>
+          <w:sz w:val="24"/>
+          <w:szCs w:val="24"/>
+        </w:rPr>
+        <w:t>sorted</w:t>
+      </w:r>
+      <w:proofErr w:type="spellEnd"/>
+      <w:r>
+        <w:rPr>
+          <w:rFonts w:ascii="Times New Roman" w:hAnsi="Times New Roman" w:cs="Times New Roman"/>
+          <w:i/>
+          <w:iCs/>
+          <w:sz w:val="24"/>
+          <w:szCs w:val="24"/>
+        </w:rPr>
+        <w:t>()</w:t>
       </w:r>
       <w:r>
         <w:rPr>
@@ -7372,7 +8421,53 @@
           <w:sz w:val="24"/>
           <w:szCs w:val="24"/>
         </w:rPr>
-        <w:t>O sorted() também coloca str em ordem crescente, já que toda str possui uma len().</w:t>
+        <w:t xml:space="preserve">O </w:t>
+      </w:r>
+      <w:proofErr w:type="spellStart"/>
+      <w:proofErr w:type="gramStart"/>
+      <w:r>
+        <w:rPr>
+          <w:rFonts w:ascii="Times New Roman" w:hAnsi="Times New Roman" w:cs="Times New Roman"/>
+          <w:sz w:val="24"/>
+          <w:szCs w:val="24"/>
+        </w:rPr>
+        <w:t>sorted</w:t>
+      </w:r>
+      <w:proofErr w:type="spellEnd"/>
+      <w:r>
+        <w:rPr>
+          <w:rFonts w:ascii="Times New Roman" w:hAnsi="Times New Roman" w:cs="Times New Roman"/>
+          <w:sz w:val="24"/>
+          <w:szCs w:val="24"/>
+        </w:rPr>
+        <w:t>(</w:t>
+      </w:r>
+      <w:proofErr w:type="gramEnd"/>
+      <w:r>
+        <w:rPr>
+          <w:rFonts w:ascii="Times New Roman" w:hAnsi="Times New Roman" w:cs="Times New Roman"/>
+          <w:sz w:val="24"/>
+          <w:szCs w:val="24"/>
+        </w:rPr>
+        <w:t xml:space="preserve">) também coloca str em ordem crescente, já que toda str possui uma </w:t>
+      </w:r>
+      <w:proofErr w:type="spellStart"/>
+      <w:r>
+        <w:rPr>
+          <w:rFonts w:ascii="Times New Roman" w:hAnsi="Times New Roman" w:cs="Times New Roman"/>
+          <w:sz w:val="24"/>
+          <w:szCs w:val="24"/>
+        </w:rPr>
+        <w:t>len</w:t>
+      </w:r>
+      <w:proofErr w:type="spellEnd"/>
+      <w:r>
+        <w:rPr>
+          <w:rFonts w:ascii="Times New Roman" w:hAnsi="Times New Roman" w:cs="Times New Roman"/>
+          <w:sz w:val="24"/>
+          <w:szCs w:val="24"/>
+        </w:rPr>
+        <w:t>().</w:t>
       </w:r>
     </w:p>
     <w:p>
@@ -7444,7 +8539,89 @@
           <w:sz w:val="24"/>
           <w:szCs w:val="24"/>
         </w:rPr>
-        <w:t>Para corrigir esse problema, podemos passar uma key para o sorted() dizendo o que queremos que ele compare para fazer a ordenação. No caso de contas bancárias, podemos definir a key=extrai_saldo:</w:t>
+        <w:t xml:space="preserve">Para corrigir esse problema, podemos passar uma </w:t>
+      </w:r>
+      <w:proofErr w:type="spellStart"/>
+      <w:r>
+        <w:rPr>
+          <w:rFonts w:ascii="Times New Roman" w:hAnsi="Times New Roman" w:cs="Times New Roman"/>
+          <w:sz w:val="24"/>
+          <w:szCs w:val="24"/>
+        </w:rPr>
+        <w:t>key</w:t>
+      </w:r>
+      <w:proofErr w:type="spellEnd"/>
+      <w:r>
+        <w:rPr>
+          <w:rFonts w:ascii="Times New Roman" w:hAnsi="Times New Roman" w:cs="Times New Roman"/>
+          <w:sz w:val="24"/>
+          <w:szCs w:val="24"/>
+        </w:rPr>
+        <w:t xml:space="preserve"> para o </w:t>
+      </w:r>
+      <w:proofErr w:type="spellStart"/>
+      <w:proofErr w:type="gramStart"/>
+      <w:r>
+        <w:rPr>
+          <w:rFonts w:ascii="Times New Roman" w:hAnsi="Times New Roman" w:cs="Times New Roman"/>
+          <w:sz w:val="24"/>
+          <w:szCs w:val="24"/>
+        </w:rPr>
+        <w:t>sorted</w:t>
+      </w:r>
+      <w:proofErr w:type="spellEnd"/>
+      <w:r>
+        <w:rPr>
+          <w:rFonts w:ascii="Times New Roman" w:hAnsi="Times New Roman" w:cs="Times New Roman"/>
+          <w:sz w:val="24"/>
+          <w:szCs w:val="24"/>
+        </w:rPr>
+        <w:t>(</w:t>
+      </w:r>
+      <w:proofErr w:type="gramEnd"/>
+      <w:r>
+        <w:rPr>
+          <w:rFonts w:ascii="Times New Roman" w:hAnsi="Times New Roman" w:cs="Times New Roman"/>
+          <w:sz w:val="24"/>
+          <w:szCs w:val="24"/>
+        </w:rPr>
+        <w:t xml:space="preserve">) dizendo o que queremos que ele compare para fazer a ordenação. No caso de contas bancárias, podemos definir a </w:t>
+      </w:r>
+      <w:proofErr w:type="spellStart"/>
+      <w:r>
+        <w:rPr>
+          <w:rFonts w:ascii="Times New Roman" w:hAnsi="Times New Roman" w:cs="Times New Roman"/>
+          <w:sz w:val="24"/>
+          <w:szCs w:val="24"/>
+        </w:rPr>
+        <w:t>key</w:t>
+      </w:r>
+      <w:proofErr w:type="spellEnd"/>
+      <w:r>
+        <w:rPr>
+          <w:rFonts w:ascii="Times New Roman" w:hAnsi="Times New Roman" w:cs="Times New Roman"/>
+          <w:sz w:val="24"/>
+          <w:szCs w:val="24"/>
+        </w:rPr>
+        <w:t>=</w:t>
+      </w:r>
+      <w:proofErr w:type="spellStart"/>
+      <w:r>
+        <w:rPr>
+          <w:rFonts w:ascii="Times New Roman" w:hAnsi="Times New Roman" w:cs="Times New Roman"/>
+          <w:sz w:val="24"/>
+          <w:szCs w:val="24"/>
+        </w:rPr>
+        <w:t>extrai_saldo</w:t>
+      </w:r>
+      <w:proofErr w:type="spellEnd"/>
+      <w:r>
+        <w:rPr>
+          <w:rFonts w:ascii="Times New Roman" w:hAnsi="Times New Roman" w:cs="Times New Roman"/>
+          <w:sz w:val="24"/>
+          <w:szCs w:val="24"/>
+        </w:rPr>
+        <w:t>:</w:t>
       </w:r>
     </w:p>
     <w:p>
@@ -7522,7 +8699,35 @@
           <w:sz w:val="24"/>
           <w:szCs w:val="24"/>
         </w:rPr>
-        <w:t>Porém, como podemos ver, precisamos criar um método para fazer isso, onde ele retorna o saldo, caso contrário dará erro. Outra ressalva é o fato de o sorted() retornar a representação e não o valor. Para resolver isso basta colocar um for:</w:t>
+        <w:t xml:space="preserve">Porém, como podemos ver, precisamos criar um método para fazer isso, onde ele retorna o saldo, caso contrário dará erro. Outra ressalva é o fato de o </w:t>
+      </w:r>
+      <w:proofErr w:type="spellStart"/>
+      <w:proofErr w:type="gramStart"/>
+      <w:r>
+        <w:rPr>
+          <w:rFonts w:ascii="Times New Roman" w:hAnsi="Times New Roman" w:cs="Times New Roman"/>
+          <w:sz w:val="24"/>
+          <w:szCs w:val="24"/>
+        </w:rPr>
+        <w:t>sorted</w:t>
+      </w:r>
+      <w:proofErr w:type="spellEnd"/>
+      <w:r>
+        <w:rPr>
+          <w:rFonts w:ascii="Times New Roman" w:hAnsi="Times New Roman" w:cs="Times New Roman"/>
+          <w:sz w:val="24"/>
+          <w:szCs w:val="24"/>
+        </w:rPr>
+        <w:t>(</w:t>
+      </w:r>
+      <w:proofErr w:type="gramEnd"/>
+      <w:r>
+        <w:rPr>
+          <w:rFonts w:ascii="Times New Roman" w:hAnsi="Times New Roman" w:cs="Times New Roman"/>
+          <w:sz w:val="24"/>
+          <w:szCs w:val="24"/>
+        </w:rPr>
+        <w:t>) retornar a representação e não o valor. Para resolver isso basta colocar um for:</w:t>
       </w:r>
     </w:p>
     <w:p>
@@ -7601,7 +8806,35 @@
           <w:sz w:val="24"/>
           <w:szCs w:val="24"/>
         </w:rPr>
-        <w:t>Um problema que temos na imagem acima é o fato de termos utilizado um atributo reservado para fazer o retorno. Para corrigir podemos utilizar attrgetter’s,. Link:</w:t>
+        <w:t xml:space="preserve">Um problema que temos na imagem acima é o fato de termos utilizado um atributo reservado para fazer o retorno. Para corrigir podemos utilizar </w:t>
+      </w:r>
+      <w:proofErr w:type="spellStart"/>
+      <w:proofErr w:type="gramStart"/>
+      <w:r>
+        <w:rPr>
+          <w:rFonts w:ascii="Times New Roman" w:hAnsi="Times New Roman" w:cs="Times New Roman"/>
+          <w:sz w:val="24"/>
+          <w:szCs w:val="24"/>
+        </w:rPr>
+        <w:t>attrgetter’s</w:t>
+      </w:r>
+      <w:proofErr w:type="spellEnd"/>
+      <w:r>
+        <w:rPr>
+          <w:rFonts w:ascii="Times New Roman" w:hAnsi="Times New Roman" w:cs="Times New Roman"/>
+          <w:sz w:val="24"/>
+          <w:szCs w:val="24"/>
+        </w:rPr>
+        <w:t>,.</w:t>
+      </w:r>
+      <w:proofErr w:type="gramEnd"/>
+      <w:r>
+        <w:rPr>
+          <w:rFonts w:ascii="Times New Roman" w:hAnsi="Times New Roman" w:cs="Times New Roman"/>
+          <w:sz w:val="24"/>
+          <w:szCs w:val="24"/>
+        </w:rPr>
+        <w:t xml:space="preserve"> Link:</w:t>
       </w:r>
       <w:r>
         <w:rPr>
@@ -7644,7 +8877,43 @@
           <w:sz w:val="24"/>
           <w:szCs w:val="24"/>
         </w:rPr>
-        <w:t xml:space="preserve">A partir disso, basta importar a função attrgetter da biblioteca operator. </w:t>
+        <w:t xml:space="preserve">A partir disso, basta importar a função </w:t>
+      </w:r>
+      <w:proofErr w:type="spellStart"/>
+      <w:r>
+        <w:rPr>
+          <w:rFonts w:ascii="Times New Roman" w:hAnsi="Times New Roman" w:cs="Times New Roman"/>
+          <w:sz w:val="24"/>
+          <w:szCs w:val="24"/>
+        </w:rPr>
+        <w:t>attrgetter</w:t>
+      </w:r>
+      <w:proofErr w:type="spellEnd"/>
+      <w:r>
+        <w:rPr>
+          <w:rFonts w:ascii="Times New Roman" w:hAnsi="Times New Roman" w:cs="Times New Roman"/>
+          <w:sz w:val="24"/>
+          <w:szCs w:val="24"/>
+        </w:rPr>
+        <w:t xml:space="preserve"> da biblioteca </w:t>
+      </w:r>
+      <w:proofErr w:type="spellStart"/>
+      <w:r>
+        <w:rPr>
+          <w:rFonts w:ascii="Times New Roman" w:hAnsi="Times New Roman" w:cs="Times New Roman"/>
+          <w:sz w:val="24"/>
+          <w:szCs w:val="24"/>
+        </w:rPr>
+        <w:t>operator</w:t>
+      </w:r>
+      <w:proofErr w:type="spellEnd"/>
+      <w:r>
+        <w:rPr>
+          <w:rFonts w:ascii="Times New Roman" w:hAnsi="Times New Roman" w:cs="Times New Roman"/>
+          <w:sz w:val="24"/>
+          <w:szCs w:val="24"/>
+        </w:rPr>
+        <w:t xml:space="preserve">. </w:t>
       </w:r>
       <w:r>
         <w:rPr>
@@ -7738,7 +9007,25 @@
           <w:sz w:val="24"/>
           <w:szCs w:val="24"/>
         </w:rPr>
-        <w:t xml:space="preserve"> No lugar dela, colocamos attrgetter e passamos como parâmetro o nome do atributo, seja ele privado ou não.</w:t>
+        <w:t xml:space="preserve"> No lugar dela, colocamos </w:t>
+      </w:r>
+      <w:proofErr w:type="spellStart"/>
+      <w:r>
+        <w:rPr>
+          <w:rFonts w:ascii="Times New Roman" w:hAnsi="Times New Roman" w:cs="Times New Roman"/>
+          <w:sz w:val="24"/>
+          <w:szCs w:val="24"/>
+        </w:rPr>
+        <w:t>attrgetter</w:t>
+      </w:r>
+      <w:proofErr w:type="spellEnd"/>
+      <w:r>
+        <w:rPr>
+          <w:rFonts w:ascii="Times New Roman" w:hAnsi="Times New Roman" w:cs="Times New Roman"/>
+          <w:sz w:val="24"/>
+          <w:szCs w:val="24"/>
+        </w:rPr>
+        <w:t xml:space="preserve"> e passamos como parâmetro o nome do atributo, seja ele privado ou não.</w:t>
       </w:r>
     </w:p>
     <w:p>
@@ -7770,7 +9057,43 @@
           <w:sz w:val="24"/>
           <w:szCs w:val="24"/>
         </w:rPr>
-        <w:t xml:space="preserve">__lt__: lessthan (menor que). Método implementado em classes que </w:t>
+        <w:t>__</w:t>
+      </w:r>
+      <w:proofErr w:type="spellStart"/>
+      <w:r>
+        <w:rPr>
+          <w:rFonts w:ascii="Times New Roman" w:hAnsi="Times New Roman" w:cs="Times New Roman"/>
+          <w:sz w:val="24"/>
+          <w:szCs w:val="24"/>
+        </w:rPr>
+        <w:t>lt</w:t>
+      </w:r>
+      <w:proofErr w:type="spellEnd"/>
+      <w:r>
+        <w:rPr>
+          <w:rFonts w:ascii="Times New Roman" w:hAnsi="Times New Roman" w:cs="Times New Roman"/>
+          <w:sz w:val="24"/>
+          <w:szCs w:val="24"/>
+        </w:rPr>
+        <w:t xml:space="preserve">__: </w:t>
+      </w:r>
+      <w:proofErr w:type="spellStart"/>
+      <w:r>
+        <w:rPr>
+          <w:rFonts w:ascii="Times New Roman" w:hAnsi="Times New Roman" w:cs="Times New Roman"/>
+          <w:sz w:val="24"/>
+          <w:szCs w:val="24"/>
+        </w:rPr>
+        <w:t>lessthan</w:t>
+      </w:r>
+      <w:proofErr w:type="spellEnd"/>
+      <w:r>
+        <w:rPr>
+          <w:rFonts w:ascii="Times New Roman" w:hAnsi="Times New Roman" w:cs="Times New Roman"/>
+          <w:sz w:val="24"/>
+          <w:szCs w:val="24"/>
+        </w:rPr>
+        <w:t xml:space="preserve"> (menor que). Método implementado em classes que </w:t>
       </w:r>
       <w:r>
         <w:rPr>
@@ -8045,7 +9368,25 @@
           <w:sz w:val="24"/>
           <w:szCs w:val="24"/>
         </w:rPr>
-        <w:t>Naturalmente, após implementar esse método interno, também podemos fazer operações de “maior que”, uma vez que é o exato oposto de lessthan:</w:t>
+        <w:t xml:space="preserve">Naturalmente, após implementar esse método interno, também podemos fazer operações de “maior que”, uma vez que é o exato oposto de </w:t>
+      </w:r>
+      <w:proofErr w:type="spellStart"/>
+      <w:r>
+        <w:rPr>
+          <w:rFonts w:ascii="Times New Roman" w:hAnsi="Times New Roman" w:cs="Times New Roman"/>
+          <w:sz w:val="24"/>
+          <w:szCs w:val="24"/>
+        </w:rPr>
+        <w:t>lessthan</w:t>
+      </w:r>
+      <w:proofErr w:type="spellEnd"/>
+      <w:r>
+        <w:rPr>
+          <w:rFonts w:ascii="Times New Roman" w:hAnsi="Times New Roman" w:cs="Times New Roman"/>
+          <w:sz w:val="24"/>
+          <w:szCs w:val="24"/>
+        </w:rPr>
+        <w:t>:</w:t>
       </w:r>
     </w:p>
     <w:p>
@@ -8124,7 +9465,35 @@
           <w:szCs w:val="24"/>
         </w:rPr>
         <w:lastRenderedPageBreak/>
-        <w:t>A partir disso, podemos simplesmente utilizar o for para sorted() de cada conta que ele irá imprimir normalmente:</w:t>
+        <w:t xml:space="preserve">A partir disso, podemos simplesmente utilizar o for para </w:t>
+      </w:r>
+      <w:proofErr w:type="spellStart"/>
+      <w:proofErr w:type="gramStart"/>
+      <w:r>
+        <w:rPr>
+          <w:rFonts w:ascii="Times New Roman" w:hAnsi="Times New Roman" w:cs="Times New Roman"/>
+          <w:sz w:val="24"/>
+          <w:szCs w:val="24"/>
+        </w:rPr>
+        <w:t>sorted</w:t>
+      </w:r>
+      <w:proofErr w:type="spellEnd"/>
+      <w:r>
+        <w:rPr>
+          <w:rFonts w:ascii="Times New Roman" w:hAnsi="Times New Roman" w:cs="Times New Roman"/>
+          <w:sz w:val="24"/>
+          <w:szCs w:val="24"/>
+        </w:rPr>
+        <w:t>(</w:t>
+      </w:r>
+      <w:proofErr w:type="gramEnd"/>
+      <w:r>
+        <w:rPr>
+          <w:rFonts w:ascii="Times New Roman" w:hAnsi="Times New Roman" w:cs="Times New Roman"/>
+          <w:sz w:val="24"/>
+          <w:szCs w:val="24"/>
+        </w:rPr>
+        <w:t>) de cada conta que ele irá imprimir normalmente:</w:t>
       </w:r>
     </w:p>
     <w:p>
@@ -8202,7 +9571,35 @@
           <w:sz w:val="24"/>
           <w:szCs w:val="24"/>
         </w:rPr>
-        <w:t>Naturalmente, também podemos utilizar os parâmetros que o sorted() suporta, como o reverso=True:</w:t>
+        <w:t xml:space="preserve">Naturalmente, também podemos utilizar os parâmetros que o </w:t>
+      </w:r>
+      <w:proofErr w:type="spellStart"/>
+      <w:proofErr w:type="gramStart"/>
+      <w:r>
+        <w:rPr>
+          <w:rFonts w:ascii="Times New Roman" w:hAnsi="Times New Roman" w:cs="Times New Roman"/>
+          <w:sz w:val="24"/>
+          <w:szCs w:val="24"/>
+        </w:rPr>
+        <w:t>sorted</w:t>
+      </w:r>
+      <w:proofErr w:type="spellEnd"/>
+      <w:r>
+        <w:rPr>
+          <w:rFonts w:ascii="Times New Roman" w:hAnsi="Times New Roman" w:cs="Times New Roman"/>
+          <w:sz w:val="24"/>
+          <w:szCs w:val="24"/>
+        </w:rPr>
+        <w:t>(</w:t>
+      </w:r>
+      <w:proofErr w:type="gramEnd"/>
+      <w:r>
+        <w:rPr>
+          <w:rFonts w:ascii="Times New Roman" w:hAnsi="Times New Roman" w:cs="Times New Roman"/>
+          <w:sz w:val="24"/>
+          <w:szCs w:val="24"/>
+        </w:rPr>
+        <w:t>) suporta, como o reverso=True:</w:t>
       </w:r>
     </w:p>
     <w:p>
@@ -8352,8 +9749,18 @@
           <w:sz w:val="24"/>
           <w:szCs w:val="24"/>
         </w:rPr>
-        <w:t>Utilizar o attrgetter</w:t>
-      </w:r>
+        <w:t xml:space="preserve">Utilizar o </w:t>
+      </w:r>
+      <w:proofErr w:type="spellStart"/>
+      <w:r>
+        <w:rPr>
+          <w:rFonts w:ascii="Times New Roman" w:hAnsi="Times New Roman" w:cs="Times New Roman"/>
+          <w:sz w:val="24"/>
+          <w:szCs w:val="24"/>
+        </w:rPr>
+        <w:t>attrgetter</w:t>
+      </w:r>
+      <w:proofErr w:type="spellEnd"/>
     </w:p>
     <w:p>
       <w:pPr>
@@ -8376,7 +9783,61 @@
           <w:sz w:val="24"/>
           <w:szCs w:val="24"/>
         </w:rPr>
-        <w:t>Usar o __lt__: menor que (less than) para comparações</w:t>
+        <w:t>Usar o __</w:t>
+      </w:r>
+      <w:proofErr w:type="spellStart"/>
+      <w:r>
+        <w:rPr>
+          <w:rFonts w:ascii="Times New Roman" w:hAnsi="Times New Roman" w:cs="Times New Roman"/>
+          <w:sz w:val="24"/>
+          <w:szCs w:val="24"/>
+        </w:rPr>
+        <w:t>lt</w:t>
+      </w:r>
+      <w:proofErr w:type="spellEnd"/>
+      <w:r>
+        <w:rPr>
+          <w:rFonts w:ascii="Times New Roman" w:hAnsi="Times New Roman" w:cs="Times New Roman"/>
+          <w:sz w:val="24"/>
+          <w:szCs w:val="24"/>
+        </w:rPr>
+        <w:t>__: menor que (</w:t>
+      </w:r>
+      <w:proofErr w:type="spellStart"/>
+      <w:r>
+        <w:rPr>
+          <w:rFonts w:ascii="Times New Roman" w:hAnsi="Times New Roman" w:cs="Times New Roman"/>
+          <w:sz w:val="24"/>
+          <w:szCs w:val="24"/>
+        </w:rPr>
+        <w:t>less</w:t>
+      </w:r>
+      <w:proofErr w:type="spellEnd"/>
+      <w:r>
+        <w:rPr>
+          <w:rFonts w:ascii="Times New Roman" w:hAnsi="Times New Roman" w:cs="Times New Roman"/>
+          <w:sz w:val="24"/>
+          <w:szCs w:val="24"/>
+        </w:rPr>
+        <w:t xml:space="preserve"> </w:t>
+      </w:r>
+      <w:proofErr w:type="spellStart"/>
+      <w:r>
+        <w:rPr>
+          <w:rFonts w:ascii="Times New Roman" w:hAnsi="Times New Roman" w:cs="Times New Roman"/>
+          <w:sz w:val="24"/>
+          <w:szCs w:val="24"/>
+        </w:rPr>
+        <w:t>than</w:t>
+      </w:r>
+      <w:proofErr w:type="spellEnd"/>
+      <w:r>
+        <w:rPr>
+          <w:rFonts w:ascii="Times New Roman" w:hAnsi="Times New Roman" w:cs="Times New Roman"/>
+          <w:sz w:val="24"/>
+          <w:szCs w:val="24"/>
+        </w:rPr>
+        <w:t>) para comparações</w:t>
       </w:r>
       <w:r>
         <w:rPr>
@@ -8454,7 +9915,25 @@
           <w:sz w:val="24"/>
           <w:szCs w:val="24"/>
         </w:rPr>
-        <w:t>O attrgetter também aceita outros argumentos para poder desempatar quando existem dois números iguais, como no caso de contas bancárias, onde o saldo pode ser igual.</w:t>
+        <w:t xml:space="preserve">O </w:t>
+      </w:r>
+      <w:proofErr w:type="spellStart"/>
+      <w:r>
+        <w:rPr>
+          <w:rFonts w:ascii="Times New Roman" w:hAnsi="Times New Roman" w:cs="Times New Roman"/>
+          <w:sz w:val="24"/>
+          <w:szCs w:val="24"/>
+        </w:rPr>
+        <w:t>attrgetter</w:t>
+      </w:r>
+      <w:proofErr w:type="spellEnd"/>
+      <w:r>
+        <w:rPr>
+          <w:rFonts w:ascii="Times New Roman" w:hAnsi="Times New Roman" w:cs="Times New Roman"/>
+          <w:sz w:val="24"/>
+          <w:szCs w:val="24"/>
+        </w:rPr>
+        <w:t xml:space="preserve"> também aceita outros argumentos para poder desempatar quando existem dois números iguais, como no caso de contas bancárias, onde o saldo pode ser igual.</w:t>
       </w:r>
     </w:p>
     <w:p>
@@ -8478,7 +9957,25 @@
           <w:sz w:val="24"/>
           <w:szCs w:val="24"/>
         </w:rPr>
-        <w:t>Quando o saldo for igual, podemos pedir para o attrgetter desempatar com relação ao código bancário, deixando o que tenha o código menor em primeiro caso duas ou mais contas tenham o mesmo saldo:</w:t>
+        <w:t xml:space="preserve">Quando o saldo for igual, podemos pedir para o </w:t>
+      </w:r>
+      <w:proofErr w:type="spellStart"/>
+      <w:r>
+        <w:rPr>
+          <w:rFonts w:ascii="Times New Roman" w:hAnsi="Times New Roman" w:cs="Times New Roman"/>
+          <w:sz w:val="24"/>
+          <w:szCs w:val="24"/>
+        </w:rPr>
+        <w:t>attrgetter</w:t>
+      </w:r>
+      <w:proofErr w:type="spellEnd"/>
+      <w:r>
+        <w:rPr>
+          <w:rFonts w:ascii="Times New Roman" w:hAnsi="Times New Roman" w:cs="Times New Roman"/>
+          <w:sz w:val="24"/>
+          <w:szCs w:val="24"/>
+        </w:rPr>
+        <w:t xml:space="preserve"> desempatar com relação ao código bancário, deixando o que tenha o código menor em primeiro caso duas ou mais contas tenham o mesmo saldo:</w:t>
       </w:r>
     </w:p>
     <w:p>
@@ -8557,7 +10054,25 @@
           <w:sz w:val="24"/>
           <w:szCs w:val="24"/>
         </w:rPr>
-        <w:t>Outra opção seria implementar isso no próprio __lt__, onde dizemos que se o saldo de uma conta for diferente que o de outra usa e retorna isso, se não, usa o código:</w:t>
+        <w:t>Outra opção seria implementar isso no próprio __</w:t>
+      </w:r>
+      <w:proofErr w:type="spellStart"/>
+      <w:r>
+        <w:rPr>
+          <w:rFonts w:ascii="Times New Roman" w:hAnsi="Times New Roman" w:cs="Times New Roman"/>
+          <w:sz w:val="24"/>
+          <w:szCs w:val="24"/>
+        </w:rPr>
+        <w:t>lt</w:t>
+      </w:r>
+      <w:proofErr w:type="spellEnd"/>
+      <w:r>
+        <w:rPr>
+          <w:rFonts w:ascii="Times New Roman" w:hAnsi="Times New Roman" w:cs="Times New Roman"/>
+          <w:sz w:val="24"/>
+          <w:szCs w:val="24"/>
+        </w:rPr>
+        <w:t>__, onde dizemos que se o saldo de uma conta for diferente que o de outra usa e retorna isso, se não, usa o código:</w:t>
       </w:r>
     </w:p>
     <w:p>
@@ -8826,7 +10341,18 @@
           <w:sz w:val="24"/>
           <w:szCs w:val="24"/>
         </w:rPr>
-        <w:t>total order</w:t>
+        <w:t xml:space="preserve">total </w:t>
+      </w:r>
+      <w:proofErr w:type="spellStart"/>
+      <w:r>
+        <w:rPr>
+          <w:rFonts w:ascii="Times New Roman" w:hAnsi="Times New Roman" w:cs="Times New Roman"/>
+          <w:i/>
+          <w:iCs/>
+          <w:sz w:val="24"/>
+          <w:szCs w:val="24"/>
+        </w:rPr>
+        <w:t>order</w:t>
       </w:r>
       <w:r>
         <w:rPr>
@@ -8838,6 +10364,7 @@
         </w:rPr>
         <w:t>ing</w:t>
       </w:r>
+      <w:proofErr w:type="spellEnd"/>
       <w:r>
         <w:rPr>
           <w:rFonts w:ascii="Times New Roman" w:hAnsi="Times New Roman" w:cs="Times New Roman"/>
@@ -8860,7 +10387,25 @@
           <w:sz w:val="24"/>
           <w:szCs w:val="24"/>
         </w:rPr>
-        <w:t xml:space="preserve"> Link para acessar o functools (ferramentas funcionais) d</w:t>
+        <w:t xml:space="preserve"> Link para acessar o </w:t>
+      </w:r>
+      <w:proofErr w:type="spellStart"/>
+      <w:r>
+        <w:rPr>
+          <w:rFonts w:ascii="Times New Roman" w:hAnsi="Times New Roman" w:cs="Times New Roman"/>
+          <w:sz w:val="24"/>
+          <w:szCs w:val="24"/>
+        </w:rPr>
+        <w:t>functools</w:t>
+      </w:r>
+      <w:proofErr w:type="spellEnd"/>
+      <w:r>
+        <w:rPr>
+          <w:rFonts w:ascii="Times New Roman" w:hAnsi="Times New Roman" w:cs="Times New Roman"/>
+          <w:sz w:val="24"/>
+          <w:szCs w:val="24"/>
+        </w:rPr>
+        <w:t xml:space="preserve"> (ferramentas funcionais) d</w:t>
       </w:r>
       <w:r>
         <w:rPr>
@@ -8878,8 +10423,20 @@
           <w:sz w:val="24"/>
           <w:szCs w:val="24"/>
         </w:rPr>
-        <w:t>total ordering</w:t>
-      </w:r>
+        <w:t xml:space="preserve">total </w:t>
+      </w:r>
+      <w:proofErr w:type="spellStart"/>
+      <w:r>
+        <w:rPr>
+          <w:rFonts w:ascii="Times New Roman" w:hAnsi="Times New Roman" w:cs="Times New Roman"/>
+          <w:i/>
+          <w:iCs/>
+          <w:sz w:val="24"/>
+          <w:szCs w:val="24"/>
+        </w:rPr>
+        <w:t>ordering</w:t>
+      </w:r>
+      <w:proofErr w:type="spellEnd"/>
       <w:r>
         <w:rPr>
           <w:rFonts w:ascii="Times New Roman" w:hAnsi="Times New Roman" w:cs="Times New Roman"/>
@@ -8937,7 +10494,61 @@
           <w:sz w:val="24"/>
           <w:szCs w:val="24"/>
         </w:rPr>
-        <w:t>Basicamente, exemplificando o que foi descrito acima temos que: importar o total_ordering do functools e colocar o decorator, assim:</w:t>
+        <w:t xml:space="preserve">Basicamente, exemplificando o que foi descrito acima temos que: importar o </w:t>
+      </w:r>
+      <w:proofErr w:type="spellStart"/>
+      <w:r>
+        <w:rPr>
+          <w:rFonts w:ascii="Times New Roman" w:hAnsi="Times New Roman" w:cs="Times New Roman"/>
+          <w:sz w:val="24"/>
+          <w:szCs w:val="24"/>
+        </w:rPr>
+        <w:t>total_ordering</w:t>
+      </w:r>
+      <w:proofErr w:type="spellEnd"/>
+      <w:r>
+        <w:rPr>
+          <w:rFonts w:ascii="Times New Roman" w:hAnsi="Times New Roman" w:cs="Times New Roman"/>
+          <w:sz w:val="24"/>
+          <w:szCs w:val="24"/>
+        </w:rPr>
+        <w:t xml:space="preserve"> do </w:t>
+      </w:r>
+      <w:proofErr w:type="spellStart"/>
+      <w:r>
+        <w:rPr>
+          <w:rFonts w:ascii="Times New Roman" w:hAnsi="Times New Roman" w:cs="Times New Roman"/>
+          <w:sz w:val="24"/>
+          <w:szCs w:val="24"/>
+        </w:rPr>
+        <w:t>functools</w:t>
+      </w:r>
+      <w:proofErr w:type="spellEnd"/>
+      <w:r>
+        <w:rPr>
+          <w:rFonts w:ascii="Times New Roman" w:hAnsi="Times New Roman" w:cs="Times New Roman"/>
+          <w:sz w:val="24"/>
+          <w:szCs w:val="24"/>
+        </w:rPr>
+        <w:t xml:space="preserve"> e colocar o </w:t>
+      </w:r>
+      <w:proofErr w:type="spellStart"/>
+      <w:r>
+        <w:rPr>
+          <w:rFonts w:ascii="Times New Roman" w:hAnsi="Times New Roman" w:cs="Times New Roman"/>
+          <w:sz w:val="24"/>
+          <w:szCs w:val="24"/>
+        </w:rPr>
+        <w:t>decorator</w:t>
+      </w:r>
+      <w:proofErr w:type="spellEnd"/>
+      <w:r>
+        <w:rPr>
+          <w:rFonts w:ascii="Times New Roman" w:hAnsi="Times New Roman" w:cs="Times New Roman"/>
+          <w:sz w:val="24"/>
+          <w:szCs w:val="24"/>
+        </w:rPr>
+        <w:t>, assim:</w:t>
       </w:r>
     </w:p>
     <w:p>
@@ -9022,7 +10633,29 @@
           <w:sz w:val="24"/>
           <w:szCs w:val="24"/>
         </w:rPr>
-        <w:t>__eq__</w:t>
+        <w:t>__</w:t>
+      </w:r>
+      <w:proofErr w:type="spellStart"/>
+      <w:r>
+        <w:rPr>
+          <w:rFonts w:ascii="Times New Roman" w:hAnsi="Times New Roman" w:cs="Times New Roman"/>
+          <w:i/>
+          <w:iCs/>
+          <w:sz w:val="24"/>
+          <w:szCs w:val="24"/>
+        </w:rPr>
+        <w:t>eq</w:t>
+      </w:r>
+      <w:proofErr w:type="spellEnd"/>
+      <w:r>
+        <w:rPr>
+          <w:rFonts w:ascii="Times New Roman" w:hAnsi="Times New Roman" w:cs="Times New Roman"/>
+          <w:i/>
+          <w:iCs/>
+          <w:sz w:val="24"/>
+          <w:szCs w:val="24"/>
+        </w:rPr>
+        <w:t>__</w:t>
       </w:r>
       <w:r>
         <w:rPr>
@@ -9040,15 +10673,55 @@
           <w:sz w:val="24"/>
           <w:szCs w:val="24"/>
         </w:rPr>
-        <w:t>__lt__</w:t>
-      </w:r>
-      <w:r>
-        <w:rPr>
-          <w:rFonts w:ascii="Times New Roman" w:hAnsi="Times New Roman" w:cs="Times New Roman"/>
-          <w:sz w:val="24"/>
-          <w:szCs w:val="24"/>
-        </w:rPr>
-        <w:t>, o total_ordering se vira para fazer as outras ordenações de &lt;=/&gt;= dentre outras disponíveis:</w:t>
+        <w:t>__</w:t>
+      </w:r>
+      <w:proofErr w:type="spellStart"/>
+      <w:r>
+        <w:rPr>
+          <w:rFonts w:ascii="Times New Roman" w:hAnsi="Times New Roman" w:cs="Times New Roman"/>
+          <w:i/>
+          <w:iCs/>
+          <w:sz w:val="24"/>
+          <w:szCs w:val="24"/>
+        </w:rPr>
+        <w:t>lt</w:t>
+      </w:r>
+      <w:proofErr w:type="spellEnd"/>
+      <w:r>
+        <w:rPr>
+          <w:rFonts w:ascii="Times New Roman" w:hAnsi="Times New Roman" w:cs="Times New Roman"/>
+          <w:i/>
+          <w:iCs/>
+          <w:sz w:val="24"/>
+          <w:szCs w:val="24"/>
+        </w:rPr>
+        <w:t>__</w:t>
+      </w:r>
+      <w:r>
+        <w:rPr>
+          <w:rFonts w:ascii="Times New Roman" w:hAnsi="Times New Roman" w:cs="Times New Roman"/>
+          <w:sz w:val="24"/>
+          <w:szCs w:val="24"/>
+        </w:rPr>
+        <w:t xml:space="preserve">, o </w:t>
+      </w:r>
+      <w:proofErr w:type="spellStart"/>
+      <w:r>
+        <w:rPr>
+          <w:rFonts w:ascii="Times New Roman" w:hAnsi="Times New Roman" w:cs="Times New Roman"/>
+          <w:sz w:val="24"/>
+          <w:szCs w:val="24"/>
+        </w:rPr>
+        <w:t>total_ordering</w:t>
+      </w:r>
+      <w:proofErr w:type="spellEnd"/>
+      <w:r>
+        <w:rPr>
+          <w:rFonts w:ascii="Times New Roman" w:hAnsi="Times New Roman" w:cs="Times New Roman"/>
+          <w:sz w:val="24"/>
+          <w:szCs w:val="24"/>
+        </w:rPr>
+        <w:t xml:space="preserve"> se vira para fazer as outras ordenações de &lt;=/&gt;= dentre outras disponíveis:</w:t>
       </w:r>
     </w:p>
     <w:p>
@@ -9126,7 +10799,43 @@
           <w:sz w:val="24"/>
           <w:szCs w:val="24"/>
         </w:rPr>
-        <w:t>Não somente o __eq__ e o __lt__ precisam ser implementados, na documentação ele nos dá exemplos de outras implementações que podemos fazer no lugar, o importante mesmo é que tenha pelo menos dois métodos implementados.</w:t>
+        <w:t>Não somente o __</w:t>
+      </w:r>
+      <w:proofErr w:type="spellStart"/>
+      <w:r>
+        <w:rPr>
+          <w:rFonts w:ascii="Times New Roman" w:hAnsi="Times New Roman" w:cs="Times New Roman"/>
+          <w:sz w:val="24"/>
+          <w:szCs w:val="24"/>
+        </w:rPr>
+        <w:t>eq</w:t>
+      </w:r>
+      <w:proofErr w:type="spellEnd"/>
+      <w:r>
+        <w:rPr>
+          <w:rFonts w:ascii="Times New Roman" w:hAnsi="Times New Roman" w:cs="Times New Roman"/>
+          <w:sz w:val="24"/>
+          <w:szCs w:val="24"/>
+        </w:rPr>
+        <w:t>__ e o __</w:t>
+      </w:r>
+      <w:proofErr w:type="spellStart"/>
+      <w:r>
+        <w:rPr>
+          <w:rFonts w:ascii="Times New Roman" w:hAnsi="Times New Roman" w:cs="Times New Roman"/>
+          <w:sz w:val="24"/>
+          <w:szCs w:val="24"/>
+        </w:rPr>
+        <w:t>lt</w:t>
+      </w:r>
+      <w:proofErr w:type="spellEnd"/>
+      <w:r>
+        <w:rPr>
+          <w:rFonts w:ascii="Times New Roman" w:hAnsi="Times New Roman" w:cs="Times New Roman"/>
+          <w:sz w:val="24"/>
+          <w:szCs w:val="24"/>
+        </w:rPr>
+        <w:t>__ precisam ser implementados, na documentação ele nos dá exemplos de outras implementações que podemos fazer no lugar, o importante mesmo é que tenha pelo menos dois métodos implementados.</w:t>
       </w:r>
     </w:p>
     <w:p>
@@ -9174,7 +10883,25 @@
           <w:sz w:val="24"/>
           <w:szCs w:val="24"/>
         </w:rPr>
-        <w:t>Utilizar vários atributos com o attrgetter;</w:t>
+        <w:t xml:space="preserve">Utilizar vários atributos com o </w:t>
+      </w:r>
+      <w:proofErr w:type="spellStart"/>
+      <w:r>
+        <w:rPr>
+          <w:rFonts w:ascii="Times New Roman" w:hAnsi="Times New Roman" w:cs="Times New Roman"/>
+          <w:sz w:val="24"/>
+          <w:szCs w:val="24"/>
+        </w:rPr>
+        <w:t>attrgetter</w:t>
+      </w:r>
+      <w:proofErr w:type="spellEnd"/>
+      <w:r>
+        <w:rPr>
+          <w:rFonts w:ascii="Times New Roman" w:hAnsi="Times New Roman" w:cs="Times New Roman"/>
+          <w:sz w:val="24"/>
+          <w:szCs w:val="24"/>
+        </w:rPr>
+        <w:t>;</w:t>
       </w:r>
     </w:p>
     <w:p>
@@ -9198,7 +10925,43 @@
           <w:sz w:val="24"/>
           <w:szCs w:val="24"/>
         </w:rPr>
-        <w:t>O que é total_ordering e functools.</w:t>
+        <w:t xml:space="preserve">O que é </w:t>
+      </w:r>
+      <w:proofErr w:type="spellStart"/>
+      <w:r>
+        <w:rPr>
+          <w:rFonts w:ascii="Times New Roman" w:hAnsi="Times New Roman" w:cs="Times New Roman"/>
+          <w:sz w:val="24"/>
+          <w:szCs w:val="24"/>
+        </w:rPr>
+        <w:t>total_ordering</w:t>
+      </w:r>
+      <w:proofErr w:type="spellEnd"/>
+      <w:r>
+        <w:rPr>
+          <w:rFonts w:ascii="Times New Roman" w:hAnsi="Times New Roman" w:cs="Times New Roman"/>
+          <w:sz w:val="24"/>
+          <w:szCs w:val="24"/>
+        </w:rPr>
+        <w:t xml:space="preserve"> e </w:t>
+      </w:r>
+      <w:proofErr w:type="spellStart"/>
+      <w:r>
+        <w:rPr>
+          <w:rFonts w:ascii="Times New Roman" w:hAnsi="Times New Roman" w:cs="Times New Roman"/>
+          <w:sz w:val="24"/>
+          <w:szCs w:val="24"/>
+        </w:rPr>
+        <w:t>functools</w:t>
+      </w:r>
+      <w:proofErr w:type="spellEnd"/>
+      <w:r>
+        <w:rPr>
+          <w:rFonts w:ascii="Times New Roman" w:hAnsi="Times New Roman" w:cs="Times New Roman"/>
+          <w:sz w:val="24"/>
+          <w:szCs w:val="24"/>
+        </w:rPr>
+        <w:t>.</w:t>
       </w:r>
     </w:p>
     <w:p>
@@ -9361,15 +11124,61 @@
           <w:sz w:val="24"/>
           <w:szCs w:val="24"/>
         </w:rPr>
-        <w:t xml:space="preserve"> Copy(): Cria uma cópia rasa de uma lista em outra lista</w:t>
-      </w:r>
-      <w:r>
-        <w:rPr>
-          <w:rFonts w:ascii="Times New Roman" w:hAnsi="Times New Roman" w:cs="Times New Roman"/>
-          <w:sz w:val="24"/>
-          <w:szCs w:val="24"/>
-        </w:rPr>
-        <w:t>, sendo assim, não precisando usar o extend()</w:t>
+        <w:t xml:space="preserve"> </w:t>
+      </w:r>
+      <w:proofErr w:type="spellStart"/>
+      <w:proofErr w:type="gramStart"/>
+      <w:r>
+        <w:rPr>
+          <w:rFonts w:ascii="Times New Roman" w:hAnsi="Times New Roman" w:cs="Times New Roman"/>
+          <w:sz w:val="24"/>
+          <w:szCs w:val="24"/>
+        </w:rPr>
+        <w:t>Copy</w:t>
+      </w:r>
+      <w:proofErr w:type="spellEnd"/>
+      <w:r>
+        <w:rPr>
+          <w:rFonts w:ascii="Times New Roman" w:hAnsi="Times New Roman" w:cs="Times New Roman"/>
+          <w:sz w:val="24"/>
+          <w:szCs w:val="24"/>
+        </w:rPr>
+        <w:t>(</w:t>
+      </w:r>
+      <w:proofErr w:type="gramEnd"/>
+      <w:r>
+        <w:rPr>
+          <w:rFonts w:ascii="Times New Roman" w:hAnsi="Times New Roman" w:cs="Times New Roman"/>
+          <w:sz w:val="24"/>
+          <w:szCs w:val="24"/>
+        </w:rPr>
+        <w:t>): Cria uma cópia rasa de uma lista em outra lista</w:t>
+      </w:r>
+      <w:r>
+        <w:rPr>
+          <w:rFonts w:ascii="Times New Roman" w:hAnsi="Times New Roman" w:cs="Times New Roman"/>
+          <w:sz w:val="24"/>
+          <w:szCs w:val="24"/>
+        </w:rPr>
+        <w:t xml:space="preserve">, sendo assim, não precisando usar o </w:t>
+      </w:r>
+      <w:proofErr w:type="spellStart"/>
+      <w:r>
+        <w:rPr>
+          <w:rFonts w:ascii="Times New Roman" w:hAnsi="Times New Roman" w:cs="Times New Roman"/>
+          <w:sz w:val="24"/>
+          <w:szCs w:val="24"/>
+        </w:rPr>
+        <w:t>extend</w:t>
+      </w:r>
+      <w:proofErr w:type="spellEnd"/>
+      <w:r>
+        <w:rPr>
+          <w:rFonts w:ascii="Times New Roman" w:hAnsi="Times New Roman" w:cs="Times New Roman"/>
+          <w:sz w:val="24"/>
+          <w:szCs w:val="24"/>
+        </w:rPr>
+        <w:t>()</w:t>
       </w:r>
       <w:r>
         <w:rPr>
@@ -9486,7 +11295,25 @@
           <w:szCs w:val="24"/>
         </w:rPr>
         <w:lastRenderedPageBreak/>
-        <w:t>No exemplo de contas bancárias, se tivermos uma lista com várias contas diferentes, ele não vai fazer uma cópia de cada uma delas, vai apenas criar outra referência à ela.</w:t>
+        <w:t xml:space="preserve">No exemplo de contas bancárias, se tivermos uma lista com várias contas diferentes, ele não vai fazer uma cópia de cada uma delas, vai apenas criar outra referência </w:t>
+      </w:r>
+      <w:proofErr w:type="gramStart"/>
+      <w:r>
+        <w:rPr>
+          <w:rFonts w:ascii="Times New Roman" w:hAnsi="Times New Roman" w:cs="Times New Roman"/>
+          <w:sz w:val="24"/>
+          <w:szCs w:val="24"/>
+        </w:rPr>
+        <w:t>à</w:t>
+      </w:r>
+      <w:proofErr w:type="gramEnd"/>
+      <w:r>
+        <w:rPr>
+          <w:rFonts w:ascii="Times New Roman" w:hAnsi="Times New Roman" w:cs="Times New Roman"/>
+          <w:sz w:val="24"/>
+          <w:szCs w:val="24"/>
+        </w:rPr>
+        <w:t xml:space="preserve"> ela.</w:t>
       </w:r>
     </w:p>
     <w:p>
@@ -9510,7 +11337,35 @@
           <w:sz w:val="24"/>
           <w:szCs w:val="24"/>
         </w:rPr>
-        <w:t xml:space="preserve"> Se quisermos realmente estender a lista de alunos que já assistiram, aí sim utilizaremos o extend():</w:t>
+        <w:t xml:space="preserve"> Se quisermos realmente estender a lista de alunos que já assistiram, aí sim utilizaremos o </w:t>
+      </w:r>
+      <w:proofErr w:type="spellStart"/>
+      <w:proofErr w:type="gramStart"/>
+      <w:r>
+        <w:rPr>
+          <w:rFonts w:ascii="Times New Roman" w:hAnsi="Times New Roman" w:cs="Times New Roman"/>
+          <w:sz w:val="24"/>
+          <w:szCs w:val="24"/>
+        </w:rPr>
+        <w:t>extend</w:t>
+      </w:r>
+      <w:proofErr w:type="spellEnd"/>
+      <w:r>
+        <w:rPr>
+          <w:rFonts w:ascii="Times New Roman" w:hAnsi="Times New Roman" w:cs="Times New Roman"/>
+          <w:sz w:val="24"/>
+          <w:szCs w:val="24"/>
+        </w:rPr>
+        <w:t>(</w:t>
+      </w:r>
+      <w:proofErr w:type="gramEnd"/>
+      <w:r>
+        <w:rPr>
+          <w:rFonts w:ascii="Times New Roman" w:hAnsi="Times New Roman" w:cs="Times New Roman"/>
+          <w:sz w:val="24"/>
+          <w:szCs w:val="24"/>
+        </w:rPr>
+        <w:t>):</w:t>
       </w:r>
     </w:p>
     <w:p>
@@ -9636,7 +11491,25 @@
           <w:sz w:val="24"/>
           <w:szCs w:val="24"/>
         </w:rPr>
-        <w:t>Quando queremos pegar todos os elementos para mandar um email para uma turma, como no exemplo acima, não seria interessante mandar o mesmo e-mail duas vezes para a mesma pessoa, portanto, utilizamos os conjuntos</w:t>
+        <w:t xml:space="preserve">Quando queremos pegar todos os elementos para mandar um </w:t>
+      </w:r>
+      <w:proofErr w:type="spellStart"/>
+      <w:r>
+        <w:rPr>
+          <w:rFonts w:ascii="Times New Roman" w:hAnsi="Times New Roman" w:cs="Times New Roman"/>
+          <w:sz w:val="24"/>
+          <w:szCs w:val="24"/>
+        </w:rPr>
+        <w:t>email</w:t>
+      </w:r>
+      <w:proofErr w:type="spellEnd"/>
+      <w:r>
+        <w:rPr>
+          <w:rFonts w:ascii="Times New Roman" w:hAnsi="Times New Roman" w:cs="Times New Roman"/>
+          <w:sz w:val="24"/>
+          <w:szCs w:val="24"/>
+        </w:rPr>
+        <w:t xml:space="preserve"> para uma turma, como no exemplo acima, não seria interessante mandar o mesmo e-mail duas vezes para a mesma pessoa, portanto, utilizamos os conjuntos</w:t>
       </w:r>
       <w:r>
         <w:rPr>
@@ -9796,15 +11669,33 @@
           <w:sz w:val="24"/>
           <w:szCs w:val="24"/>
         </w:rPr>
-        <w:t>Podemos simplificar esse processo passando a lita que queremos que se torne um conjunto logo de cara, sem ter que primeiro criar a lista e depois transformar ela em set</w:t>
-      </w:r>
-      <w:r>
-        <w:rPr>
-          <w:rFonts w:ascii="Times New Roman" w:hAnsi="Times New Roman" w:cs="Times New Roman"/>
-          <w:sz w:val="24"/>
-          <w:szCs w:val="24"/>
-        </w:rPr>
-        <w:t>()</w:t>
+        <w:t xml:space="preserve">Podemos simplificar esse processo passando a lita que queremos que se torne um conjunto logo de cara, sem ter que primeiro criar a lista e depois transformar ela em </w:t>
+      </w:r>
+      <w:proofErr w:type="gramStart"/>
+      <w:r>
+        <w:rPr>
+          <w:rFonts w:ascii="Times New Roman" w:hAnsi="Times New Roman" w:cs="Times New Roman"/>
+          <w:sz w:val="24"/>
+          <w:szCs w:val="24"/>
+        </w:rPr>
+        <w:t>set</w:t>
+      </w:r>
+      <w:r>
+        <w:rPr>
+          <w:rFonts w:ascii="Times New Roman" w:hAnsi="Times New Roman" w:cs="Times New Roman"/>
+          <w:sz w:val="24"/>
+          <w:szCs w:val="24"/>
+        </w:rPr>
+        <w:t>(</w:t>
+      </w:r>
+      <w:proofErr w:type="gramEnd"/>
+      <w:r>
+        <w:rPr>
+          <w:rFonts w:ascii="Times New Roman" w:hAnsi="Times New Roman" w:cs="Times New Roman"/>
+          <w:sz w:val="24"/>
+          <w:szCs w:val="24"/>
+        </w:rPr>
+        <w:t>)</w:t>
       </w:r>
       <w:r>
         <w:rPr>
@@ -9899,7 +11790,25 @@
           <w:szCs w:val="24"/>
         </w:rPr>
         <w:lastRenderedPageBreak/>
-        <w:t xml:space="preserve">Se prestar atenção verá que {} é a notação que se usa para conjuntos, levando isso em consideração, podemos criar um conjunto direto sem nem mesmo usar o set(): </w:t>
+        <w:t xml:space="preserve">Se prestar atenção verá que {} é a notação que se usa para conjuntos, levando isso em consideração, podemos criar um conjunto direto sem nem mesmo usar o </w:t>
+      </w:r>
+      <w:proofErr w:type="gramStart"/>
+      <w:r>
+        <w:rPr>
+          <w:rFonts w:ascii="Times New Roman" w:hAnsi="Times New Roman" w:cs="Times New Roman"/>
+          <w:sz w:val="24"/>
+          <w:szCs w:val="24"/>
+        </w:rPr>
+        <w:t>set(</w:t>
+      </w:r>
+      <w:proofErr w:type="gramEnd"/>
+      <w:r>
+        <w:rPr>
+          <w:rFonts w:ascii="Times New Roman" w:hAnsi="Times New Roman" w:cs="Times New Roman"/>
+          <w:sz w:val="24"/>
+          <w:szCs w:val="24"/>
+        </w:rPr>
+        <w:t xml:space="preserve">): </w:t>
       </w:r>
     </w:p>
     <w:p>
@@ -10470,7 +12379,79 @@
           <w:sz w:val="24"/>
           <w:szCs w:val="24"/>
         </w:rPr>
-        <w:t>Também temos operação de negação, onde nesse caso ele irá pegar todos os usuários de data Science menos os de machine learning. Caso queiramos mandar e-mail para todos os usuários de data Science falando para eles fazerem o curso de machine learning, mas não queremos que quem já tenha feito receba também, podemos utilizar essa operação:</w:t>
+        <w:t xml:space="preserve">Também temos operação de negação, onde nesse caso ele irá pegar todos os usuários de data Science menos os de </w:t>
+      </w:r>
+      <w:proofErr w:type="spellStart"/>
+      <w:r>
+        <w:rPr>
+          <w:rFonts w:ascii="Times New Roman" w:hAnsi="Times New Roman" w:cs="Times New Roman"/>
+          <w:sz w:val="24"/>
+          <w:szCs w:val="24"/>
+        </w:rPr>
+        <w:t>machine</w:t>
+      </w:r>
+      <w:proofErr w:type="spellEnd"/>
+      <w:r>
+        <w:rPr>
+          <w:rFonts w:ascii="Times New Roman" w:hAnsi="Times New Roman" w:cs="Times New Roman"/>
+          <w:sz w:val="24"/>
+          <w:szCs w:val="24"/>
+        </w:rPr>
+        <w:t xml:space="preserve"> </w:t>
+      </w:r>
+      <w:proofErr w:type="spellStart"/>
+      <w:r>
+        <w:rPr>
+          <w:rFonts w:ascii="Times New Roman" w:hAnsi="Times New Roman" w:cs="Times New Roman"/>
+          <w:sz w:val="24"/>
+          <w:szCs w:val="24"/>
+        </w:rPr>
+        <w:t>learning</w:t>
+      </w:r>
+      <w:proofErr w:type="spellEnd"/>
+      <w:r>
+        <w:rPr>
+          <w:rFonts w:ascii="Times New Roman" w:hAnsi="Times New Roman" w:cs="Times New Roman"/>
+          <w:sz w:val="24"/>
+          <w:szCs w:val="24"/>
+        </w:rPr>
+        <w:t xml:space="preserve">. Caso queiramos mandar e-mail para todos os usuários de data Science falando para eles fazerem o curso de </w:t>
+      </w:r>
+      <w:proofErr w:type="spellStart"/>
+      <w:r>
+        <w:rPr>
+          <w:rFonts w:ascii="Times New Roman" w:hAnsi="Times New Roman" w:cs="Times New Roman"/>
+          <w:sz w:val="24"/>
+          <w:szCs w:val="24"/>
+        </w:rPr>
+        <w:t>machine</w:t>
+      </w:r>
+      <w:proofErr w:type="spellEnd"/>
+      <w:r>
+        <w:rPr>
+          <w:rFonts w:ascii="Times New Roman" w:hAnsi="Times New Roman" w:cs="Times New Roman"/>
+          <w:sz w:val="24"/>
+          <w:szCs w:val="24"/>
+        </w:rPr>
+        <w:t xml:space="preserve"> </w:t>
+      </w:r>
+      <w:proofErr w:type="spellStart"/>
+      <w:r>
+        <w:rPr>
+          <w:rFonts w:ascii="Times New Roman" w:hAnsi="Times New Roman" w:cs="Times New Roman"/>
+          <w:sz w:val="24"/>
+          <w:szCs w:val="24"/>
+        </w:rPr>
+        <w:t>learning</w:t>
+      </w:r>
+      <w:proofErr w:type="spellEnd"/>
+      <w:r>
+        <w:rPr>
+          <w:rFonts w:ascii="Times New Roman" w:hAnsi="Times New Roman" w:cs="Times New Roman"/>
+          <w:sz w:val="24"/>
+          <w:szCs w:val="24"/>
+        </w:rPr>
+        <w:t>, mas não queremos que quem já tenha feito receba também, podemos utilizar essa operação:</w:t>
       </w:r>
     </w:p>
     <w:p>
@@ -10934,6 +12915,520 @@
         </w:rPr>
         <w:t xml:space="preserve"> </w:t>
       </w:r>
+      <w:proofErr w:type="spellStart"/>
+      <w:proofErr w:type="gramStart"/>
+      <w:r>
+        <w:rPr>
+          <w:rFonts w:ascii="Times New Roman" w:hAnsi="Times New Roman" w:cs="Times New Roman"/>
+          <w:sz w:val="24"/>
+          <w:szCs w:val="24"/>
+        </w:rPr>
+        <w:t>Add</w:t>
+      </w:r>
+      <w:proofErr w:type="spellEnd"/>
+      <w:r>
+        <w:rPr>
+          <w:rFonts w:ascii="Times New Roman" w:hAnsi="Times New Roman" w:cs="Times New Roman"/>
+          <w:sz w:val="24"/>
+          <w:szCs w:val="24"/>
+        </w:rPr>
+        <w:t>(</w:t>
+      </w:r>
+      <w:proofErr w:type="gramEnd"/>
+      <w:r>
+        <w:rPr>
+          <w:rFonts w:ascii="Times New Roman" w:hAnsi="Times New Roman" w:cs="Times New Roman"/>
+          <w:sz w:val="24"/>
+          <w:szCs w:val="24"/>
+        </w:rPr>
+        <w:t xml:space="preserve">): Adiciona um elemento em um conjunto. Assim como o </w:t>
+      </w:r>
+      <w:proofErr w:type="spellStart"/>
+      <w:proofErr w:type="gramStart"/>
+      <w:r>
+        <w:rPr>
+          <w:rFonts w:ascii="Times New Roman" w:hAnsi="Times New Roman" w:cs="Times New Roman"/>
+          <w:sz w:val="24"/>
+          <w:szCs w:val="24"/>
+        </w:rPr>
+        <w:t>append</w:t>
+      </w:r>
+      <w:proofErr w:type="spellEnd"/>
+      <w:r>
+        <w:rPr>
+          <w:rFonts w:ascii="Times New Roman" w:hAnsi="Times New Roman" w:cs="Times New Roman"/>
+          <w:sz w:val="24"/>
+          <w:szCs w:val="24"/>
+        </w:rPr>
+        <w:t>(</w:t>
+      </w:r>
+      <w:proofErr w:type="gramEnd"/>
+      <w:r>
+        <w:rPr>
+          <w:rFonts w:ascii="Times New Roman" w:hAnsi="Times New Roman" w:cs="Times New Roman"/>
+          <w:sz w:val="24"/>
+          <w:szCs w:val="24"/>
+        </w:rPr>
+        <w:t>) em listas.</w:t>
+      </w:r>
+    </w:p>
+    <w:p>
+      <w:pPr>
+        <w:pStyle w:val="PargrafodaLista"/>
+        <w:numPr>
+          <w:ilvl w:val="2"/>
+          <w:numId w:val="2"/>
+        </w:numPr>
+        <w:spacing w:line="360" w:lineRule="auto"/>
+        <w:jc w:val="both"/>
+        <w:rPr>
+          <w:rFonts w:ascii="Times New Roman" w:hAnsi="Times New Roman" w:cs="Times New Roman"/>
+          <w:b/>
+          <w:bCs/>
+          <w:sz w:val="24"/>
+          <w:szCs w:val="24"/>
+          <w:u w:val="single"/>
+        </w:rPr>
+      </w:pPr>
+      <w:r>
+        <w:rPr>
+          <w:rFonts w:ascii="Times New Roman" w:hAnsi="Times New Roman" w:cs="Times New Roman"/>
+          <w:sz w:val="24"/>
+          <w:szCs w:val="24"/>
+        </w:rPr>
+        <w:t>Nem mesmo essa função garante que um elemento seja adicionado, se for no caso de um número em que o mesmo já esteja lá dentro, ele não será adicionado.</w:t>
+      </w:r>
+    </w:p>
+    <w:p>
+      <w:pPr>
+        <w:pStyle w:val="PargrafodaLista"/>
+        <w:numPr>
+          <w:ilvl w:val="1"/>
+          <w:numId w:val="2"/>
+        </w:numPr>
+        <w:spacing w:line="360" w:lineRule="auto"/>
+        <w:jc w:val="both"/>
+        <w:rPr>
+          <w:rFonts w:ascii="Times New Roman" w:hAnsi="Times New Roman" w:cs="Times New Roman"/>
+          <w:b/>
+          <w:bCs/>
+          <w:sz w:val="24"/>
+          <w:szCs w:val="24"/>
+          <w:u w:val="single"/>
+        </w:rPr>
+      </w:pPr>
+      <w:r>
+        <w:rPr>
+          <w:rFonts w:ascii="Times New Roman" w:hAnsi="Times New Roman" w:cs="Times New Roman"/>
+          <w:sz w:val="24"/>
+          <w:szCs w:val="24"/>
+        </w:rPr>
+        <w:t xml:space="preserve"> </w:t>
+      </w:r>
+      <w:proofErr w:type="spellStart"/>
+      <w:r>
+        <w:rPr>
+          <w:rFonts w:ascii="Times New Roman" w:hAnsi="Times New Roman" w:cs="Times New Roman"/>
+          <w:sz w:val="24"/>
+          <w:szCs w:val="24"/>
+        </w:rPr>
+        <w:t>Frozenset</w:t>
+      </w:r>
+      <w:proofErr w:type="spellEnd"/>
+      <w:r>
+        <w:rPr>
+          <w:rFonts w:ascii="Times New Roman" w:hAnsi="Times New Roman" w:cs="Times New Roman"/>
+          <w:sz w:val="24"/>
+          <w:szCs w:val="24"/>
+        </w:rPr>
+        <w:t>(conjunto): te retorna um novo conjunto congelado, esse sendo impossível de se alterar</w:t>
+      </w:r>
+      <w:r>
+        <w:rPr>
+          <w:rFonts w:ascii="Times New Roman" w:hAnsi="Times New Roman" w:cs="Times New Roman"/>
+          <w:sz w:val="24"/>
+          <w:szCs w:val="24"/>
+        </w:rPr>
+        <w:t>, ou seja, se tornando imutável</w:t>
+      </w:r>
+      <w:r>
+        <w:rPr>
+          <w:rFonts w:ascii="Times New Roman" w:hAnsi="Times New Roman" w:cs="Times New Roman"/>
+          <w:sz w:val="24"/>
+          <w:szCs w:val="24"/>
+        </w:rPr>
+        <w:t>:</w:t>
+      </w:r>
+    </w:p>
+    <w:p>
+      <w:pPr>
+        <w:spacing w:line="360" w:lineRule="auto"/>
+        <w:jc w:val="center"/>
+        <w:rPr>
+          <w:rFonts w:ascii="Times New Roman" w:hAnsi="Times New Roman" w:cs="Times New Roman"/>
+          <w:b/>
+          <w:bCs/>
+          <w:sz w:val="24"/>
+          <w:szCs w:val="24"/>
+          <w:u w:val="single"/>
+        </w:rPr>
+      </w:pPr>
+      <w:r>
+        <w:rPr>
+          <w:rFonts w:ascii="Times New Roman" w:hAnsi="Times New Roman" w:cs="Times New Roman"/>
+          <w:b/>
+          <w:bCs/>
+          <w:sz w:val="24"/>
+          <w:szCs w:val="24"/>
+          <w:u w:val="single"/>
+        </w:rPr>
+        <w:drawing>
+          <wp:inline distT="0" distB="0" distL="0" distR="0" wp14:anchorId="1D48FA9C" wp14:editId="13C30159">
+            <wp:extent cx="3229426" cy="905001"/>
+            <wp:effectExtent l="0" t="0" r="9525" b="9525"/>
+            <wp:docPr id="70" name="Imagem 70"/>
+            <wp:cNvGraphicFramePr>
+              <a:graphicFrameLocks xmlns:a="http://schemas.openxmlformats.org/drawingml/2006/main" noChangeAspect="1"/>
+            </wp:cNvGraphicFramePr>
+            <a:graphic xmlns:a="http://schemas.openxmlformats.org/drawingml/2006/main">
+              <a:graphicData uri="http://schemas.openxmlformats.org/drawingml/2006/picture">
+                <pic:pic xmlns:pic="http://schemas.openxmlformats.org/drawingml/2006/picture">
+                  <pic:nvPicPr>
+                    <pic:cNvPr id="1" name=""/>
+                    <pic:cNvPicPr/>
+                  </pic:nvPicPr>
+                  <pic:blipFill>
+                    <a:blip r:embed="rId78"/>
+                    <a:stretch>
+                      <a:fillRect/>
+                    </a:stretch>
+                  </pic:blipFill>
+                  <pic:spPr>
+                    <a:xfrm>
+                      <a:off x="0" y="0"/>
+                      <a:ext cx="3229426" cy="905001"/>
+                    </a:xfrm>
+                    <a:prstGeom prst="rect">
+                      <a:avLst/>
+                    </a:prstGeom>
+                  </pic:spPr>
+                </pic:pic>
+              </a:graphicData>
+            </a:graphic>
+          </wp:inline>
+        </w:drawing>
+      </w:r>
+    </w:p>
+    <w:p>
+      <w:pPr>
+        <w:pStyle w:val="PargrafodaLista"/>
+        <w:numPr>
+          <w:ilvl w:val="2"/>
+          <w:numId w:val="2"/>
+        </w:numPr>
+        <w:spacing w:line="360" w:lineRule="auto"/>
+        <w:jc w:val="both"/>
+        <w:rPr>
+          <w:rFonts w:ascii="Times New Roman" w:hAnsi="Times New Roman" w:cs="Times New Roman"/>
+          <w:b/>
+          <w:bCs/>
+          <w:sz w:val="24"/>
+          <w:szCs w:val="24"/>
+          <w:u w:val="single"/>
+        </w:rPr>
+      </w:pPr>
+      <w:r>
+        <w:rPr>
+          <w:rFonts w:ascii="Times New Roman" w:hAnsi="Times New Roman" w:cs="Times New Roman"/>
+          <w:sz w:val="24"/>
+          <w:szCs w:val="24"/>
+        </w:rPr>
+        <w:t>Inclusive a representação em str nos retorna o nome, deixando claro que está congelado.</w:t>
+      </w:r>
+    </w:p>
+    <w:p>
+      <w:pPr>
+        <w:pStyle w:val="PargrafodaLista"/>
+        <w:numPr>
+          <w:ilvl w:val="2"/>
+          <w:numId w:val="2"/>
+        </w:numPr>
+        <w:spacing w:line="360" w:lineRule="auto"/>
+        <w:jc w:val="both"/>
+        <w:rPr>
+          <w:rFonts w:ascii="Times New Roman" w:hAnsi="Times New Roman" w:cs="Times New Roman"/>
+          <w:b/>
+          <w:bCs/>
+          <w:sz w:val="24"/>
+          <w:szCs w:val="24"/>
+          <w:u w:val="single"/>
+        </w:rPr>
+      </w:pPr>
+      <w:r>
+        <w:rPr>
+          <w:rFonts w:ascii="Times New Roman" w:hAnsi="Times New Roman" w:cs="Times New Roman"/>
+          <w:sz w:val="24"/>
+          <w:szCs w:val="24"/>
+        </w:rPr>
+        <w:t>Erro ao tentar mudar esse conjunto congelado:</w:t>
+      </w:r>
+    </w:p>
+    <w:p>
+      <w:pPr>
+        <w:spacing w:line="360" w:lineRule="auto"/>
+        <w:jc w:val="center"/>
+        <w:rPr>
+          <w:rFonts w:ascii="Times New Roman" w:hAnsi="Times New Roman" w:cs="Times New Roman"/>
+          <w:b/>
+          <w:bCs/>
+          <w:sz w:val="24"/>
+          <w:szCs w:val="24"/>
+          <w:u w:val="single"/>
+        </w:rPr>
+      </w:pPr>
+      <w:r>
+        <w:rPr>
+          <w:rFonts w:ascii="Times New Roman" w:hAnsi="Times New Roman" w:cs="Times New Roman"/>
+          <w:b/>
+          <w:bCs/>
+          <w:sz w:val="24"/>
+          <w:szCs w:val="24"/>
+          <w:u w:val="single"/>
+        </w:rPr>
+        <w:lastRenderedPageBreak/>
+        <w:drawing>
+          <wp:inline distT="0" distB="0" distL="0" distR="0" wp14:anchorId="65DA011A" wp14:editId="19EBCA06">
+            <wp:extent cx="5400040" cy="1391285"/>
+            <wp:effectExtent l="0" t="0" r="0" b="0"/>
+            <wp:docPr id="71" name="Imagem 71"/>
+            <wp:cNvGraphicFramePr>
+              <a:graphicFrameLocks xmlns:a="http://schemas.openxmlformats.org/drawingml/2006/main" noChangeAspect="1"/>
+            </wp:cNvGraphicFramePr>
+            <a:graphic xmlns:a="http://schemas.openxmlformats.org/drawingml/2006/main">
+              <a:graphicData uri="http://schemas.openxmlformats.org/drawingml/2006/picture">
+                <pic:pic xmlns:pic="http://schemas.openxmlformats.org/drawingml/2006/picture">
+                  <pic:nvPicPr>
+                    <pic:cNvPr id="1" name=""/>
+                    <pic:cNvPicPr/>
+                  </pic:nvPicPr>
+                  <pic:blipFill>
+                    <a:blip r:embed="rId79"/>
+                    <a:stretch>
+                      <a:fillRect/>
+                    </a:stretch>
+                  </pic:blipFill>
+                  <pic:spPr>
+                    <a:xfrm>
+                      <a:off x="0" y="0"/>
+                      <a:ext cx="5400040" cy="1391285"/>
+                    </a:xfrm>
+                    <a:prstGeom prst="rect">
+                      <a:avLst/>
+                    </a:prstGeom>
+                  </pic:spPr>
+                </pic:pic>
+              </a:graphicData>
+            </a:graphic>
+          </wp:inline>
+        </w:drawing>
+      </w:r>
+    </w:p>
+    <w:p>
+      <w:pPr>
+        <w:pStyle w:val="PargrafodaLista"/>
+        <w:numPr>
+          <w:ilvl w:val="1"/>
+          <w:numId w:val="2"/>
+        </w:numPr>
+        <w:spacing w:line="360" w:lineRule="auto"/>
+        <w:jc w:val="both"/>
+        <w:rPr>
+          <w:rFonts w:ascii="Times New Roman" w:hAnsi="Times New Roman" w:cs="Times New Roman"/>
+          <w:b/>
+          <w:bCs/>
+          <w:sz w:val="24"/>
+          <w:szCs w:val="24"/>
+          <w:u w:val="single"/>
+        </w:rPr>
+      </w:pPr>
+      <w:r>
+        <w:rPr>
+          <w:rFonts w:ascii="Times New Roman" w:hAnsi="Times New Roman" w:cs="Times New Roman"/>
+          <w:sz w:val="24"/>
+          <w:szCs w:val="24"/>
+        </w:rPr>
+        <w:t xml:space="preserve"> </w:t>
+      </w:r>
+      <w:proofErr w:type="gramStart"/>
+      <w:r>
+        <w:rPr>
+          <w:rFonts w:ascii="Times New Roman" w:hAnsi="Times New Roman" w:cs="Times New Roman"/>
+          <w:sz w:val="24"/>
+          <w:szCs w:val="24"/>
+        </w:rPr>
+        <w:t>Split(</w:t>
+      </w:r>
+      <w:proofErr w:type="gramEnd"/>
+      <w:r>
+        <w:rPr>
+          <w:rFonts w:ascii="Times New Roman" w:hAnsi="Times New Roman" w:cs="Times New Roman"/>
+          <w:sz w:val="24"/>
+          <w:szCs w:val="24"/>
+        </w:rPr>
+        <w:t>): quebra/separa um texto, por padrão, em espaços, mas podendo ser separado por qualquer parâmetro passado no ():</w:t>
+      </w:r>
+    </w:p>
+    <w:p>
+      <w:pPr>
+        <w:spacing w:line="360" w:lineRule="auto"/>
+        <w:jc w:val="center"/>
+        <w:rPr>
+          <w:rFonts w:ascii="Times New Roman" w:hAnsi="Times New Roman" w:cs="Times New Roman"/>
+          <w:b/>
+          <w:bCs/>
+          <w:sz w:val="24"/>
+          <w:szCs w:val="24"/>
+          <w:u w:val="single"/>
+        </w:rPr>
+      </w:pPr>
+      <w:r>
+        <w:rPr>
+          <w:rFonts w:ascii="Times New Roman" w:hAnsi="Times New Roman" w:cs="Times New Roman"/>
+          <w:b/>
+          <w:bCs/>
+          <w:sz w:val="24"/>
+          <w:szCs w:val="24"/>
+          <w:u w:val="single"/>
+        </w:rPr>
+        <w:drawing>
+          <wp:inline distT="0" distB="0" distL="0" distR="0" wp14:anchorId="297DD0C2" wp14:editId="25E30093">
+            <wp:extent cx="5400040" cy="2500630"/>
+            <wp:effectExtent l="0" t="0" r="0" b="0"/>
+            <wp:docPr id="72" name="Imagem 72"/>
+            <wp:cNvGraphicFramePr>
+              <a:graphicFrameLocks xmlns:a="http://schemas.openxmlformats.org/drawingml/2006/main" noChangeAspect="1"/>
+            </wp:cNvGraphicFramePr>
+            <a:graphic xmlns:a="http://schemas.openxmlformats.org/drawingml/2006/main">
+              <a:graphicData uri="http://schemas.openxmlformats.org/drawingml/2006/picture">
+                <pic:pic xmlns:pic="http://schemas.openxmlformats.org/drawingml/2006/picture">
+                  <pic:nvPicPr>
+                    <pic:cNvPr id="1" name=""/>
+                    <pic:cNvPicPr/>
+                  </pic:nvPicPr>
+                  <pic:blipFill>
+                    <a:blip r:embed="rId80"/>
+                    <a:stretch>
+                      <a:fillRect/>
+                    </a:stretch>
+                  </pic:blipFill>
+                  <pic:spPr>
+                    <a:xfrm>
+                      <a:off x="0" y="0"/>
+                      <a:ext cx="5400040" cy="2500630"/>
+                    </a:xfrm>
+                    <a:prstGeom prst="rect">
+                      <a:avLst/>
+                    </a:prstGeom>
+                  </pic:spPr>
+                </pic:pic>
+              </a:graphicData>
+            </a:graphic>
+          </wp:inline>
+        </w:drawing>
+      </w:r>
+    </w:p>
+    <w:p>
+      <w:pPr>
+        <w:pStyle w:val="PargrafodaLista"/>
+        <w:numPr>
+          <w:ilvl w:val="1"/>
+          <w:numId w:val="2"/>
+        </w:numPr>
+        <w:spacing w:line="360" w:lineRule="auto"/>
+        <w:jc w:val="both"/>
+        <w:rPr>
+          <w:rFonts w:ascii="Times New Roman" w:hAnsi="Times New Roman" w:cs="Times New Roman"/>
+          <w:sz w:val="24"/>
+          <w:szCs w:val="24"/>
+        </w:rPr>
+      </w:pPr>
+      <w:r>
+        <w:rPr>
+          <w:rFonts w:ascii="Times New Roman" w:hAnsi="Times New Roman" w:cs="Times New Roman"/>
+          <w:sz w:val="24"/>
+          <w:szCs w:val="24"/>
+        </w:rPr>
+        <w:t xml:space="preserve"> Também podemos colocar esse split dentro de um conjunto e fazer com que as palavras repetidas sumam:</w:t>
+      </w:r>
+    </w:p>
+    <w:p>
+      <w:pPr>
+        <w:spacing w:line="360" w:lineRule="auto"/>
+        <w:jc w:val="center"/>
+        <w:rPr>
+          <w:rFonts w:ascii="Times New Roman" w:hAnsi="Times New Roman" w:cs="Times New Roman"/>
+          <w:sz w:val="24"/>
+          <w:szCs w:val="24"/>
+        </w:rPr>
+      </w:pPr>
+      <w:r>
+        <w:rPr>
+          <w:rFonts w:ascii="Times New Roman" w:hAnsi="Times New Roman" w:cs="Times New Roman"/>
+          <w:sz w:val="24"/>
+          <w:szCs w:val="24"/>
+        </w:rPr>
+        <w:drawing>
+          <wp:inline distT="0" distB="0" distL="0" distR="0" wp14:anchorId="4C8B92BB" wp14:editId="2188F550">
+            <wp:extent cx="1991003" cy="3143689"/>
+            <wp:effectExtent l="0" t="0" r="9525" b="0"/>
+            <wp:docPr id="73" name="Imagem 73"/>
+            <wp:cNvGraphicFramePr>
+              <a:graphicFrameLocks xmlns:a="http://schemas.openxmlformats.org/drawingml/2006/main" noChangeAspect="1"/>
+            </wp:cNvGraphicFramePr>
+            <a:graphic xmlns:a="http://schemas.openxmlformats.org/drawingml/2006/main">
+              <a:graphicData uri="http://schemas.openxmlformats.org/drawingml/2006/picture">
+                <pic:pic xmlns:pic="http://schemas.openxmlformats.org/drawingml/2006/picture">
+                  <pic:nvPicPr>
+                    <pic:cNvPr id="1" name=""/>
+                    <pic:cNvPicPr/>
+                  </pic:nvPicPr>
+                  <pic:blipFill>
+                    <a:blip r:embed="rId81"/>
+                    <a:stretch>
+                      <a:fillRect/>
+                    </a:stretch>
+                  </pic:blipFill>
+                  <pic:spPr>
+                    <a:xfrm>
+                      <a:off x="0" y="0"/>
+                      <a:ext cx="1991003" cy="3143689"/>
+                    </a:xfrm>
+                    <a:prstGeom prst="rect">
+                      <a:avLst/>
+                    </a:prstGeom>
+                  </pic:spPr>
+                </pic:pic>
+              </a:graphicData>
+            </a:graphic>
+          </wp:inline>
+        </w:drawing>
+      </w:r>
+    </w:p>
+    <w:p>
+      <w:pPr>
+        <w:pStyle w:val="PargrafodaLista"/>
+        <w:numPr>
+          <w:ilvl w:val="1"/>
+          <w:numId w:val="2"/>
+        </w:numPr>
+        <w:spacing w:line="360" w:lineRule="auto"/>
+        <w:jc w:val="both"/>
+        <w:rPr>
+          <w:rFonts w:ascii="Times New Roman" w:hAnsi="Times New Roman" w:cs="Times New Roman"/>
+          <w:sz w:val="24"/>
+          <w:szCs w:val="24"/>
+        </w:rPr>
+      </w:pPr>
     </w:p>
     <w:sectPr>
       <w:pgSz w:w="11906" w:h="16838"/>

</xml_diff>

<commit_message>
Finalizei a aula 3 e as atividades de hoje
O que aprendemos.
Talvez eu continue mais tarde, mas não tenho certeza
</commit_message>
<xml_diff>
--- a/Python/Python Collections/Anotações/Python Collections.docx
+++ b/Python/Python Collections/Anotações/Python Collections.docx
@@ -348,6 +348,7 @@
         <w:t xml:space="preserve"> </w:t>
       </w:r>
       <w:proofErr w:type="spellStart"/>
+      <w:proofErr w:type="gramStart"/>
       <w:r>
         <w:rPr>
           <w:rFonts w:ascii="Times New Roman" w:hAnsi="Times New Roman" w:cs="Times New Roman"/>
@@ -367,7 +368,18 @@
           <w:sz w:val="24"/>
           <w:szCs w:val="24"/>
         </w:rPr>
-        <w:t>()</w:t>
+        <w:t>(</w:t>
+      </w:r>
+      <w:proofErr w:type="gramEnd"/>
+      <w:r>
+        <w:rPr>
+          <w:rFonts w:ascii="Times New Roman" w:hAnsi="Times New Roman" w:cs="Times New Roman"/>
+          <w:i/>
+          <w:iCs/>
+          <w:sz w:val="24"/>
+          <w:szCs w:val="24"/>
+        </w:rPr>
+        <w:t>)</w:t>
       </w:r>
       <w:r>
         <w:rPr>
@@ -572,6 +584,7 @@
         <w:t xml:space="preserve"> </w:t>
       </w:r>
       <w:proofErr w:type="spellStart"/>
+      <w:proofErr w:type="gramStart"/>
       <w:r>
         <w:rPr>
           <w:rFonts w:ascii="Times New Roman" w:hAnsi="Times New Roman" w:cs="Times New Roman"/>
@@ -591,7 +604,18 @@
           <w:sz w:val="24"/>
           <w:szCs w:val="24"/>
         </w:rPr>
-        <w:t>(posição, x)</w:t>
+        <w:t>(</w:t>
+      </w:r>
+      <w:proofErr w:type="gramEnd"/>
+      <w:r>
+        <w:rPr>
+          <w:rFonts w:ascii="Times New Roman" w:hAnsi="Times New Roman" w:cs="Times New Roman"/>
+          <w:i/>
+          <w:iCs/>
+          <w:sz w:val="24"/>
+          <w:szCs w:val="24"/>
+        </w:rPr>
+        <w:t>posição, x)</w:t>
       </w:r>
       <w:r>
         <w:rPr>
@@ -642,6 +666,7 @@
         <w:t xml:space="preserve"> Podemos utilizar o </w:t>
       </w:r>
       <w:proofErr w:type="spellStart"/>
+      <w:proofErr w:type="gramStart"/>
       <w:r>
         <w:rPr>
           <w:rFonts w:ascii="Times New Roman" w:hAnsi="Times New Roman" w:cs="Times New Roman"/>
@@ -661,7 +686,18 @@
           <w:sz w:val="24"/>
           <w:szCs w:val="24"/>
         </w:rPr>
-        <w:t>()</w:t>
+        <w:t>(</w:t>
+      </w:r>
+      <w:proofErr w:type="gramEnd"/>
+      <w:r>
+        <w:rPr>
+          <w:rFonts w:ascii="Times New Roman" w:hAnsi="Times New Roman" w:cs="Times New Roman"/>
+          <w:i/>
+          <w:iCs/>
+          <w:sz w:val="24"/>
+          <w:szCs w:val="24"/>
+        </w:rPr>
+        <w:t>)</w:t>
       </w:r>
       <w:r>
         <w:rPr>
@@ -820,6 +856,7 @@
         </w:rPr>
       </w:pPr>
       <w:proofErr w:type="spellStart"/>
+      <w:proofErr w:type="gramStart"/>
       <w:r>
         <w:rPr>
           <w:rFonts w:ascii="Times New Roman" w:hAnsi="Times New Roman" w:cs="Times New Roman"/>
@@ -840,7 +877,18 @@
           <w:sz w:val="24"/>
           <w:szCs w:val="24"/>
         </w:rPr>
-        <w:t>([n, n1, n2...])</w:t>
+        <w:t>(</w:t>
+      </w:r>
+      <w:proofErr w:type="gramEnd"/>
+      <w:r>
+        <w:rPr>
+          <w:rFonts w:ascii="Times New Roman" w:hAnsi="Times New Roman" w:cs="Times New Roman"/>
+          <w:i/>
+          <w:iCs/>
+          <w:sz w:val="24"/>
+          <w:szCs w:val="24"/>
+        </w:rPr>
+        <w:t>[n, n1, n2...])</w:t>
       </w:r>
       <w:r>
         <w:rPr>
@@ -1959,6 +2007,7 @@
         <w:t xml:space="preserve"> Uma tupla é como uma lista, porém imutável, ou seja, não podemos usar </w:t>
       </w:r>
       <w:proofErr w:type="spellStart"/>
+      <w:proofErr w:type="gramStart"/>
       <w:r>
         <w:rPr>
           <w:rFonts w:ascii="Times New Roman" w:hAnsi="Times New Roman" w:cs="Times New Roman"/>
@@ -1978,7 +2027,18 @@
           <w:sz w:val="24"/>
           <w:szCs w:val="24"/>
         </w:rPr>
-        <w:t>()</w:t>
+        <w:t>(</w:t>
+      </w:r>
+      <w:proofErr w:type="gramEnd"/>
+      <w:r>
+        <w:rPr>
+          <w:rFonts w:ascii="Times New Roman" w:hAnsi="Times New Roman" w:cs="Times New Roman"/>
+          <w:i/>
+          <w:iCs/>
+          <w:sz w:val="24"/>
+          <w:szCs w:val="24"/>
+        </w:rPr>
+        <w:t>)</w:t>
       </w:r>
       <w:r>
         <w:rPr>
@@ -2272,6 +2332,7 @@
         <w:t xml:space="preserve"> Nesse caso podemos colocar outras tuplas dentro dessa lista usando o </w:t>
       </w:r>
       <w:proofErr w:type="spellStart"/>
+      <w:proofErr w:type="gramStart"/>
       <w:r>
         <w:rPr>
           <w:rFonts w:ascii="Times New Roman" w:hAnsi="Times New Roman" w:cs="Times New Roman"/>
@@ -2291,7 +2352,18 @@
           <w:sz w:val="24"/>
           <w:szCs w:val="24"/>
         </w:rPr>
-        <w:t>()</w:t>
+        <w:t>(</w:t>
+      </w:r>
+      <w:proofErr w:type="gramEnd"/>
+      <w:r>
+        <w:rPr>
+          <w:rFonts w:ascii="Times New Roman" w:hAnsi="Times New Roman" w:cs="Times New Roman"/>
+          <w:i/>
+          <w:iCs/>
+          <w:sz w:val="24"/>
+          <w:szCs w:val="24"/>
+        </w:rPr>
+        <w:t>)</w:t>
       </w:r>
       <w:r>
         <w:rPr>
@@ -4455,8 +4527,18 @@
           <w:sz w:val="24"/>
           <w:szCs w:val="24"/>
         </w:rPr>
-        <w:t>Utilizar boas práticas para comparação ;</w:t>
-      </w:r>
+        <w:t xml:space="preserve">Utilizar boas práticas para </w:t>
+      </w:r>
+      <w:proofErr w:type="gramStart"/>
+      <w:r>
+        <w:rPr>
+          <w:rFonts w:ascii="Times New Roman" w:hAnsi="Times New Roman" w:cs="Times New Roman"/>
+          <w:sz w:val="24"/>
+          <w:szCs w:val="24"/>
+        </w:rPr>
+        <w:t>comparação ;</w:t>
+      </w:r>
+      <w:proofErr w:type="gramEnd"/>
     </w:p>
     <w:p>
       <w:pPr>
@@ -4482,6 +4564,7 @@
         <w:t xml:space="preserve">Usar o </w:t>
       </w:r>
       <w:proofErr w:type="spellStart"/>
+      <w:proofErr w:type="gramStart"/>
       <w:r>
         <w:rPr>
           <w:rFonts w:ascii="Times New Roman" w:hAnsi="Times New Roman" w:cs="Times New Roman"/>
@@ -4501,7 +4584,18 @@
           <w:sz w:val="24"/>
           <w:szCs w:val="24"/>
         </w:rPr>
-        <w:t>()</w:t>
+        <w:t>(</w:t>
+      </w:r>
+      <w:proofErr w:type="gramEnd"/>
+      <w:r>
+        <w:rPr>
+          <w:rFonts w:ascii="Times New Roman" w:hAnsi="Times New Roman" w:cs="Times New Roman"/>
+          <w:i/>
+          <w:iCs/>
+          <w:sz w:val="24"/>
+          <w:szCs w:val="24"/>
+        </w:rPr>
+        <w:t>)</w:t>
       </w:r>
       <w:r>
         <w:rPr>
@@ -4632,6 +4726,7 @@
         <w:lastRenderedPageBreak/>
         <w:t xml:space="preserve">Podemos utilizar a função </w:t>
       </w:r>
+      <w:proofErr w:type="gramStart"/>
       <w:r>
         <w:rPr>
           <w:rFonts w:ascii="Times New Roman" w:hAnsi="Times New Roman" w:cs="Times New Roman"/>
@@ -4640,7 +4735,18 @@
           <w:sz w:val="24"/>
           <w:szCs w:val="24"/>
         </w:rPr>
-        <w:t>range()</w:t>
+        <w:t>range(</w:t>
+      </w:r>
+      <w:proofErr w:type="gramEnd"/>
+      <w:r>
+        <w:rPr>
+          <w:rFonts w:ascii="Times New Roman" w:hAnsi="Times New Roman" w:cs="Times New Roman"/>
+          <w:i/>
+          <w:iCs/>
+          <w:sz w:val="24"/>
+          <w:szCs w:val="24"/>
+        </w:rPr>
+        <w:t>)</w:t>
       </w:r>
       <w:r>
         <w:rPr>
@@ -4913,6 +5019,7 @@
         <w:t xml:space="preserve"> chamado </w:t>
       </w:r>
       <w:proofErr w:type="spellStart"/>
+      <w:proofErr w:type="gramStart"/>
       <w:r>
         <w:rPr>
           <w:rFonts w:ascii="Times New Roman" w:hAnsi="Times New Roman" w:cs="Times New Roman"/>
@@ -4932,7 +5039,18 @@
           <w:sz w:val="24"/>
           <w:szCs w:val="24"/>
         </w:rPr>
-        <w:t>()</w:t>
+        <w:t>(</w:t>
+      </w:r>
+      <w:proofErr w:type="gramEnd"/>
+      <w:r>
+        <w:rPr>
+          <w:rFonts w:ascii="Times New Roman" w:hAnsi="Times New Roman" w:cs="Times New Roman"/>
+          <w:i/>
+          <w:iCs/>
+          <w:sz w:val="24"/>
+          <w:szCs w:val="24"/>
+        </w:rPr>
+        <w:t>)</w:t>
       </w:r>
       <w:r>
         <w:rPr>
@@ -4978,6 +5096,7 @@
         </w:rPr>
       </w:pPr>
       <w:proofErr w:type="spellStart"/>
+      <w:proofErr w:type="gramStart"/>
       <w:r>
         <w:rPr>
           <w:rFonts w:ascii="Times New Roman" w:hAnsi="Times New Roman" w:cs="Times New Roman"/>
@@ -4997,7 +5116,18 @@
           <w:sz w:val="24"/>
           <w:szCs w:val="24"/>
         </w:rPr>
-        <w:t>()</w:t>
+        <w:t>(</w:t>
+      </w:r>
+      <w:proofErr w:type="gramEnd"/>
+      <w:r>
+        <w:rPr>
+          <w:rFonts w:ascii="Times New Roman" w:hAnsi="Times New Roman" w:cs="Times New Roman"/>
+          <w:i/>
+          <w:iCs/>
+          <w:sz w:val="24"/>
+          <w:szCs w:val="24"/>
+        </w:rPr>
+        <w:t>)</w:t>
       </w:r>
       <w:r>
         <w:rPr>
@@ -5139,6 +5269,7 @@
         </w:rPr>
         <w:t xml:space="preserve">Exatamente como o </w:t>
       </w:r>
+      <w:proofErr w:type="gramStart"/>
       <w:r>
         <w:rPr>
           <w:rFonts w:ascii="Times New Roman" w:hAnsi="Times New Roman" w:cs="Times New Roman"/>
@@ -5147,7 +5278,18 @@
           <w:sz w:val="24"/>
           <w:szCs w:val="24"/>
         </w:rPr>
-        <w:t>range()</w:t>
+        <w:t>range(</w:t>
+      </w:r>
+      <w:proofErr w:type="gramEnd"/>
+      <w:r>
+        <w:rPr>
+          <w:rFonts w:ascii="Times New Roman" w:hAnsi="Times New Roman" w:cs="Times New Roman"/>
+          <w:i/>
+          <w:iCs/>
+          <w:sz w:val="24"/>
+          <w:szCs w:val="24"/>
+        </w:rPr>
+        <w:t>)</w:t>
       </w:r>
       <w:r>
         <w:rPr>
@@ -5249,6 +5391,7 @@
         </w:rPr>
       </w:pPr>
       <w:proofErr w:type="spellStart"/>
+      <w:proofErr w:type="gramStart"/>
       <w:r>
         <w:rPr>
           <w:rFonts w:ascii="Times New Roman" w:hAnsi="Times New Roman" w:cs="Times New Roman"/>
@@ -5268,7 +5411,18 @@
           <w:sz w:val="24"/>
           <w:szCs w:val="24"/>
         </w:rPr>
-        <w:t>()</w:t>
+        <w:t>(</w:t>
+      </w:r>
+      <w:proofErr w:type="gramEnd"/>
+      <w:r>
+        <w:rPr>
+          <w:rFonts w:ascii="Times New Roman" w:hAnsi="Times New Roman" w:cs="Times New Roman"/>
+          <w:i/>
+          <w:iCs/>
+          <w:sz w:val="24"/>
+          <w:szCs w:val="24"/>
+        </w:rPr>
+        <w:t>)</w:t>
       </w:r>
       <w:r>
         <w:rPr>
@@ -5421,6 +5575,7 @@
         <w:t xml:space="preserve">O mesmo vale para </w:t>
       </w:r>
       <w:proofErr w:type="spellStart"/>
+      <w:proofErr w:type="gramStart"/>
       <w:r>
         <w:rPr>
           <w:rFonts w:ascii="Times New Roman" w:hAnsi="Times New Roman" w:cs="Times New Roman"/>
@@ -5440,7 +5595,18 @@
           <w:sz w:val="24"/>
           <w:szCs w:val="24"/>
         </w:rPr>
-        <w:t>()</w:t>
+        <w:t>(</w:t>
+      </w:r>
+      <w:proofErr w:type="gramEnd"/>
+      <w:r>
+        <w:rPr>
+          <w:rFonts w:ascii="Times New Roman" w:hAnsi="Times New Roman" w:cs="Times New Roman"/>
+          <w:i/>
+          <w:iCs/>
+          <w:sz w:val="24"/>
+          <w:szCs w:val="24"/>
+        </w:rPr>
+        <w:t>)</w:t>
       </w:r>
       <w:r>
         <w:rPr>
@@ -5529,6 +5695,7 @@
         <w:t xml:space="preserve">Contudo, com o </w:t>
       </w:r>
       <w:proofErr w:type="spellStart"/>
+      <w:proofErr w:type="gramStart"/>
       <w:r>
         <w:rPr>
           <w:rFonts w:ascii="Times New Roman" w:hAnsi="Times New Roman" w:cs="Times New Roman"/>
@@ -5548,7 +5715,18 @@
           <w:sz w:val="24"/>
           <w:szCs w:val="24"/>
         </w:rPr>
-        <w:t>()</w:t>
+        <w:t>(</w:t>
+      </w:r>
+      <w:proofErr w:type="gramEnd"/>
+      <w:r>
+        <w:rPr>
+          <w:rFonts w:ascii="Times New Roman" w:hAnsi="Times New Roman" w:cs="Times New Roman"/>
+          <w:i/>
+          <w:iCs/>
+          <w:sz w:val="24"/>
+          <w:szCs w:val="24"/>
+        </w:rPr>
+        <w:t>)</w:t>
       </w:r>
       <w:r>
         <w:rPr>
@@ -5680,7 +5858,25 @@
           <w:sz w:val="24"/>
           <w:szCs w:val="24"/>
         </w:rPr>
-        <w:t>Também podemos desempacotar essas tuplas direto no for, pedindo para ele exibir tanto o índice quanto a idade:</w:t>
+        <w:t xml:space="preserve">Também podemos desempacotar essas tuplas direto no </w:t>
+      </w:r>
+      <w:proofErr w:type="gramStart"/>
+      <w:r>
+        <w:rPr>
+          <w:rFonts w:ascii="Times New Roman" w:hAnsi="Times New Roman" w:cs="Times New Roman"/>
+          <w:sz w:val="24"/>
+          <w:szCs w:val="24"/>
+        </w:rPr>
+        <w:t>for, pedindo</w:t>
+      </w:r>
+      <w:proofErr w:type="gramEnd"/>
+      <w:r>
+        <w:rPr>
+          <w:rFonts w:ascii="Times New Roman" w:hAnsi="Times New Roman" w:cs="Times New Roman"/>
+          <w:sz w:val="24"/>
+          <w:szCs w:val="24"/>
+        </w:rPr>
+        <w:t xml:space="preserve"> para ele exibir tanto o índice quanto a idade:</w:t>
       </w:r>
     </w:p>
     <w:p>
@@ -6561,6 +6757,7 @@
         <w:t xml:space="preserve">O que são </w:t>
       </w:r>
       <w:proofErr w:type="spellStart"/>
+      <w:proofErr w:type="gramStart"/>
       <w:r>
         <w:rPr>
           <w:rFonts w:ascii="Times New Roman" w:hAnsi="Times New Roman" w:cs="Times New Roman"/>
@@ -6580,7 +6777,18 @@
           <w:sz w:val="24"/>
           <w:szCs w:val="24"/>
         </w:rPr>
-        <w:t>()</w:t>
+        <w:t>(</w:t>
+      </w:r>
+      <w:proofErr w:type="gramEnd"/>
+      <w:r>
+        <w:rPr>
+          <w:rFonts w:ascii="Times New Roman" w:hAnsi="Times New Roman" w:cs="Times New Roman"/>
+          <w:i/>
+          <w:iCs/>
+          <w:sz w:val="24"/>
+          <w:szCs w:val="24"/>
+        </w:rPr>
+        <w:t>)</w:t>
       </w:r>
       <w:r>
         <w:rPr>
@@ -6663,6 +6871,7 @@
         <w:t xml:space="preserve">Utilizar a função </w:t>
       </w:r>
       <w:proofErr w:type="spellStart"/>
+      <w:proofErr w:type="gramStart"/>
       <w:r>
         <w:rPr>
           <w:rFonts w:ascii="Times New Roman" w:hAnsi="Times New Roman" w:cs="Times New Roman"/>
@@ -6682,7 +6891,18 @@
           <w:sz w:val="24"/>
           <w:szCs w:val="24"/>
         </w:rPr>
-        <w:t>()</w:t>
+        <w:t>(</w:t>
+      </w:r>
+      <w:proofErr w:type="gramEnd"/>
+      <w:r>
+        <w:rPr>
+          <w:rFonts w:ascii="Times New Roman" w:hAnsi="Times New Roman" w:cs="Times New Roman"/>
+          <w:i/>
+          <w:iCs/>
+          <w:sz w:val="24"/>
+          <w:szCs w:val="24"/>
+        </w:rPr>
+        <w:t>)</w:t>
       </w:r>
       <w:r>
         <w:rPr>
@@ -6901,6 +7121,7 @@
         <w:t xml:space="preserve">: O contrário do </w:t>
       </w:r>
       <w:proofErr w:type="spellStart"/>
+      <w:proofErr w:type="gramStart"/>
       <w:r>
         <w:rPr>
           <w:rFonts w:ascii="Times New Roman" w:hAnsi="Times New Roman" w:cs="Times New Roman"/>
@@ -6920,7 +7141,18 @@
           <w:sz w:val="24"/>
           <w:szCs w:val="24"/>
         </w:rPr>
-        <w:t>()</w:t>
+        <w:t>(</w:t>
+      </w:r>
+      <w:proofErr w:type="gramEnd"/>
+      <w:r>
+        <w:rPr>
+          <w:rFonts w:ascii="Times New Roman" w:hAnsi="Times New Roman" w:cs="Times New Roman"/>
+          <w:i/>
+          <w:iCs/>
+          <w:sz w:val="24"/>
+          <w:szCs w:val="24"/>
+        </w:rPr>
+        <w:t>)</w:t>
       </w:r>
       <w:r>
         <w:rPr>
@@ -7044,6 +7276,7 @@
         <w:t xml:space="preserve">, portanto devemos utilizar o </w:t>
       </w:r>
       <w:proofErr w:type="spellStart"/>
+      <w:proofErr w:type="gramStart"/>
       <w:r>
         <w:rPr>
           <w:rFonts w:ascii="Times New Roman" w:hAnsi="Times New Roman" w:cs="Times New Roman"/>
@@ -7063,7 +7296,18 @@
           <w:sz w:val="24"/>
           <w:szCs w:val="24"/>
         </w:rPr>
-        <w:t>()</w:t>
+        <w:t>(</w:t>
+      </w:r>
+      <w:proofErr w:type="gramEnd"/>
+      <w:r>
+        <w:rPr>
+          <w:rFonts w:ascii="Times New Roman" w:hAnsi="Times New Roman" w:cs="Times New Roman"/>
+          <w:i/>
+          <w:iCs/>
+          <w:sz w:val="24"/>
+          <w:szCs w:val="24"/>
+        </w:rPr>
+        <w:t>)</w:t>
       </w:r>
       <w:r>
         <w:rPr>
@@ -7152,6 +7396,7 @@
         <w:t xml:space="preserve">Porém, se tivéssemos olhado na documentação, veríamos que o próprio </w:t>
       </w:r>
       <w:proofErr w:type="spellStart"/>
+      <w:proofErr w:type="gramStart"/>
       <w:r>
         <w:rPr>
           <w:rFonts w:ascii="Times New Roman" w:hAnsi="Times New Roman" w:cs="Times New Roman"/>
@@ -7171,7 +7416,18 @@
           <w:sz w:val="24"/>
           <w:szCs w:val="24"/>
         </w:rPr>
-        <w:t>()</w:t>
+        <w:t>(</w:t>
+      </w:r>
+      <w:proofErr w:type="gramEnd"/>
+      <w:r>
+        <w:rPr>
+          <w:rFonts w:ascii="Times New Roman" w:hAnsi="Times New Roman" w:cs="Times New Roman"/>
+          <w:i/>
+          <w:iCs/>
+          <w:sz w:val="24"/>
+          <w:szCs w:val="24"/>
+        </w:rPr>
+        <w:t>)</w:t>
       </w:r>
       <w:r>
         <w:rPr>
@@ -7260,6 +7516,7 @@
         <w:t xml:space="preserve">O mesmo resultado pode ser obtido se utilizarmos o </w:t>
       </w:r>
       <w:proofErr w:type="spellStart"/>
+      <w:proofErr w:type="gramStart"/>
       <w:r>
         <w:rPr>
           <w:rFonts w:ascii="Times New Roman" w:hAnsi="Times New Roman" w:cs="Times New Roman"/>
@@ -7279,7 +7536,18 @@
           <w:sz w:val="24"/>
           <w:szCs w:val="24"/>
         </w:rPr>
-        <w:t>()</w:t>
+        <w:t>(</w:t>
+      </w:r>
+      <w:proofErr w:type="gramEnd"/>
+      <w:r>
+        <w:rPr>
+          <w:rFonts w:ascii="Times New Roman" w:hAnsi="Times New Roman" w:cs="Times New Roman"/>
+          <w:i/>
+          <w:iCs/>
+          <w:sz w:val="24"/>
+          <w:szCs w:val="24"/>
+        </w:rPr>
+        <w:t>)</w:t>
       </w:r>
       <w:r>
         <w:rPr>
@@ -7494,6 +7762,7 @@
         </w:rPr>
       </w:pPr>
       <w:proofErr w:type="spellStart"/>
+      <w:proofErr w:type="gramStart"/>
       <w:r>
         <w:rPr>
           <w:rFonts w:ascii="Times New Roman" w:hAnsi="Times New Roman" w:cs="Times New Roman"/>
@@ -7513,7 +7782,18 @@
           <w:sz w:val="24"/>
           <w:szCs w:val="24"/>
         </w:rPr>
-        <w:t>()</w:t>
+        <w:t>(</w:t>
+      </w:r>
+      <w:proofErr w:type="gramEnd"/>
+      <w:r>
+        <w:rPr>
+          <w:rFonts w:ascii="Times New Roman" w:hAnsi="Times New Roman" w:cs="Times New Roman"/>
+          <w:i/>
+          <w:iCs/>
+          <w:sz w:val="24"/>
+          <w:szCs w:val="24"/>
+        </w:rPr>
+        <w:t>)</w:t>
       </w:r>
       <w:r>
         <w:rPr>
@@ -7594,6 +7874,7 @@
           <w:lang w:val="en-US"/>
         </w:rPr>
       </w:pPr>
+      <w:proofErr w:type="gramStart"/>
       <w:r>
         <w:rPr>
           <w:rFonts w:ascii="Times New Roman" w:hAnsi="Times New Roman" w:cs="Times New Roman"/>
@@ -7603,86 +7884,9 @@
           <w:szCs w:val="24"/>
           <w:lang w:val="en-US"/>
         </w:rPr>
-        <w:t>Reverse()</w:t>
-      </w:r>
-      <w:r>
-        <w:rPr>
-          <w:rFonts w:ascii="Times New Roman" w:hAnsi="Times New Roman" w:cs="Times New Roman"/>
-          <w:sz w:val="24"/>
-          <w:szCs w:val="24"/>
-          <w:lang w:val="en-US"/>
-        </w:rPr>
-        <w:t>: reverse the elements of t</w:t>
-      </w:r>
-      <w:r>
-        <w:rPr>
-          <w:rFonts w:ascii="Times New Roman" w:hAnsi="Times New Roman" w:cs="Times New Roman"/>
-          <w:sz w:val="24"/>
-          <w:szCs w:val="24"/>
-          <w:lang w:val="en-US"/>
-        </w:rPr>
-        <w:t xml:space="preserve">he list in place (dentro da </w:t>
-      </w:r>
-      <w:proofErr w:type="spellStart"/>
-      <w:r>
-        <w:rPr>
-          <w:rFonts w:ascii="Times New Roman" w:hAnsi="Times New Roman" w:cs="Times New Roman"/>
-          <w:sz w:val="24"/>
-          <w:szCs w:val="24"/>
-          <w:lang w:val="en-US"/>
-        </w:rPr>
-        <w:t>variável</w:t>
-      </w:r>
-      <w:proofErr w:type="spellEnd"/>
-      <w:r>
-        <w:rPr>
-          <w:rFonts w:ascii="Times New Roman" w:hAnsi="Times New Roman" w:cs="Times New Roman"/>
-          <w:sz w:val="24"/>
-          <w:szCs w:val="24"/>
-          <w:lang w:val="en-US"/>
-        </w:rPr>
-        <w:t xml:space="preserve">, </w:t>
-      </w:r>
-      <w:proofErr w:type="spellStart"/>
-      <w:r>
-        <w:rPr>
-          <w:rFonts w:ascii="Times New Roman" w:hAnsi="Times New Roman" w:cs="Times New Roman"/>
-          <w:sz w:val="24"/>
-          <w:szCs w:val="24"/>
-          <w:lang w:val="en-US"/>
-        </w:rPr>
-        <w:t>assim</w:t>
-      </w:r>
-      <w:proofErr w:type="spellEnd"/>
-      <w:r>
-        <w:rPr>
-          <w:rFonts w:ascii="Times New Roman" w:hAnsi="Times New Roman" w:cs="Times New Roman"/>
-          <w:sz w:val="24"/>
-          <w:szCs w:val="24"/>
-          <w:lang w:val="en-US"/>
-        </w:rPr>
-        <w:t xml:space="preserve"> </w:t>
-      </w:r>
-      <w:proofErr w:type="spellStart"/>
-      <w:r>
-        <w:rPr>
-          <w:rFonts w:ascii="Times New Roman" w:hAnsi="Times New Roman" w:cs="Times New Roman"/>
-          <w:sz w:val="24"/>
-          <w:szCs w:val="24"/>
-          <w:lang w:val="en-US"/>
-        </w:rPr>
-        <w:t>como</w:t>
-      </w:r>
-      <w:proofErr w:type="spellEnd"/>
-      <w:r>
-        <w:rPr>
-          <w:rFonts w:ascii="Times New Roman" w:hAnsi="Times New Roman" w:cs="Times New Roman"/>
-          <w:sz w:val="24"/>
-          <w:szCs w:val="24"/>
-          <w:lang w:val="en-US"/>
-        </w:rPr>
-        <w:t xml:space="preserve"> o </w:t>
-      </w:r>
+        <w:t>Reverse(</w:t>
+      </w:r>
+      <w:proofErr w:type="gramEnd"/>
       <w:r>
         <w:rPr>
           <w:rFonts w:ascii="Times New Roman" w:hAnsi="Times New Roman" w:cs="Times New Roman"/>
@@ -7692,6 +7896,95 @@
           <w:szCs w:val="24"/>
           <w:lang w:val="en-US"/>
         </w:rPr>
+        <w:t>)</w:t>
+      </w:r>
+      <w:r>
+        <w:rPr>
+          <w:rFonts w:ascii="Times New Roman" w:hAnsi="Times New Roman" w:cs="Times New Roman"/>
+          <w:sz w:val="24"/>
+          <w:szCs w:val="24"/>
+          <w:lang w:val="en-US"/>
+        </w:rPr>
+        <w:t>: reverse the elements of t</w:t>
+      </w:r>
+      <w:r>
+        <w:rPr>
+          <w:rFonts w:ascii="Times New Roman" w:hAnsi="Times New Roman" w:cs="Times New Roman"/>
+          <w:sz w:val="24"/>
+          <w:szCs w:val="24"/>
+          <w:lang w:val="en-US"/>
+        </w:rPr>
+        <w:t xml:space="preserve">he list in place (dentro da </w:t>
+      </w:r>
+      <w:proofErr w:type="spellStart"/>
+      <w:r>
+        <w:rPr>
+          <w:rFonts w:ascii="Times New Roman" w:hAnsi="Times New Roman" w:cs="Times New Roman"/>
+          <w:sz w:val="24"/>
+          <w:szCs w:val="24"/>
+          <w:lang w:val="en-US"/>
+        </w:rPr>
+        <w:t>variável</w:t>
+      </w:r>
+      <w:proofErr w:type="spellEnd"/>
+      <w:r>
+        <w:rPr>
+          <w:rFonts w:ascii="Times New Roman" w:hAnsi="Times New Roman" w:cs="Times New Roman"/>
+          <w:sz w:val="24"/>
+          <w:szCs w:val="24"/>
+          <w:lang w:val="en-US"/>
+        </w:rPr>
+        <w:t xml:space="preserve">, </w:t>
+      </w:r>
+      <w:proofErr w:type="spellStart"/>
+      <w:r>
+        <w:rPr>
+          <w:rFonts w:ascii="Times New Roman" w:hAnsi="Times New Roman" w:cs="Times New Roman"/>
+          <w:sz w:val="24"/>
+          <w:szCs w:val="24"/>
+          <w:lang w:val="en-US"/>
+        </w:rPr>
+        <w:t>assim</w:t>
+      </w:r>
+      <w:proofErr w:type="spellEnd"/>
+      <w:r>
+        <w:rPr>
+          <w:rFonts w:ascii="Times New Roman" w:hAnsi="Times New Roman" w:cs="Times New Roman"/>
+          <w:sz w:val="24"/>
+          <w:szCs w:val="24"/>
+          <w:lang w:val="en-US"/>
+        </w:rPr>
+        <w:t xml:space="preserve"> </w:t>
+      </w:r>
+      <w:proofErr w:type="spellStart"/>
+      <w:r>
+        <w:rPr>
+          <w:rFonts w:ascii="Times New Roman" w:hAnsi="Times New Roman" w:cs="Times New Roman"/>
+          <w:sz w:val="24"/>
+          <w:szCs w:val="24"/>
+          <w:lang w:val="en-US"/>
+        </w:rPr>
+        <w:t>como</w:t>
+      </w:r>
+      <w:proofErr w:type="spellEnd"/>
+      <w:r>
+        <w:rPr>
+          <w:rFonts w:ascii="Times New Roman" w:hAnsi="Times New Roman" w:cs="Times New Roman"/>
+          <w:sz w:val="24"/>
+          <w:szCs w:val="24"/>
+          <w:lang w:val="en-US"/>
+        </w:rPr>
+        <w:t xml:space="preserve"> o </w:t>
+      </w:r>
+      <w:r>
+        <w:rPr>
+          <w:rFonts w:ascii="Times New Roman" w:hAnsi="Times New Roman" w:cs="Times New Roman"/>
+          <w:i/>
+          <w:iCs/>
+          <w:sz w:val="24"/>
+          <w:szCs w:val="24"/>
+          <w:lang w:val="en-US"/>
+        </w:rPr>
         <w:t>sort()</w:t>
       </w:r>
       <w:r>
@@ -7775,6 +8068,7 @@
         <w:t xml:space="preserve">Utilizar a função </w:t>
       </w:r>
       <w:proofErr w:type="spellStart"/>
+      <w:proofErr w:type="gramStart"/>
       <w:r>
         <w:rPr>
           <w:rFonts w:ascii="Times New Roman" w:hAnsi="Times New Roman" w:cs="Times New Roman"/>
@@ -7794,7 +8088,18 @@
           <w:sz w:val="24"/>
           <w:szCs w:val="24"/>
         </w:rPr>
-        <w:t>()</w:t>
+        <w:t>(</w:t>
+      </w:r>
+      <w:proofErr w:type="gramEnd"/>
+      <w:r>
+        <w:rPr>
+          <w:rFonts w:ascii="Times New Roman" w:hAnsi="Times New Roman" w:cs="Times New Roman"/>
+          <w:i/>
+          <w:iCs/>
+          <w:sz w:val="24"/>
+          <w:szCs w:val="24"/>
+        </w:rPr>
+        <w:t>)</w:t>
       </w:r>
       <w:r>
         <w:rPr>
@@ -7829,6 +8134,7 @@
         <w:t xml:space="preserve">Usar a função </w:t>
       </w:r>
       <w:proofErr w:type="spellStart"/>
+      <w:proofErr w:type="gramStart"/>
       <w:r>
         <w:rPr>
           <w:rFonts w:ascii="Times New Roman" w:hAnsi="Times New Roman" w:cs="Times New Roman"/>
@@ -7848,7 +8154,18 @@
           <w:sz w:val="24"/>
           <w:szCs w:val="24"/>
         </w:rPr>
-        <w:t>()</w:t>
+        <w:t>(</w:t>
+      </w:r>
+      <w:proofErr w:type="gramEnd"/>
+      <w:r>
+        <w:rPr>
+          <w:rFonts w:ascii="Times New Roman" w:hAnsi="Times New Roman" w:cs="Times New Roman"/>
+          <w:i/>
+          <w:iCs/>
+          <w:sz w:val="24"/>
+          <w:szCs w:val="24"/>
+        </w:rPr>
+        <w:t>)</w:t>
       </w:r>
       <w:r>
         <w:rPr>
@@ -7883,6 +8200,7 @@
         <w:t xml:space="preserve">Utilizar a função </w:t>
       </w:r>
       <w:proofErr w:type="spellStart"/>
+      <w:proofErr w:type="gramStart"/>
       <w:r>
         <w:rPr>
           <w:rFonts w:ascii="Times New Roman" w:hAnsi="Times New Roman" w:cs="Times New Roman"/>
@@ -7902,7 +8220,18 @@
           <w:sz w:val="24"/>
           <w:szCs w:val="24"/>
         </w:rPr>
-        <w:t>()</w:t>
+        <w:t>(</w:t>
+      </w:r>
+      <w:proofErr w:type="gramEnd"/>
+      <w:r>
+        <w:rPr>
+          <w:rFonts w:ascii="Times New Roman" w:hAnsi="Times New Roman" w:cs="Times New Roman"/>
+          <w:i/>
+          <w:iCs/>
+          <w:sz w:val="24"/>
+          <w:szCs w:val="24"/>
+        </w:rPr>
+        <w:t>)</w:t>
       </w:r>
       <w:r>
         <w:rPr>
@@ -7991,6 +8320,7 @@
         <w:t xml:space="preserve">Existem determinadas situações onde você quer que as informações venham à medida do pedido, e não que seja tudo entregue de uma vez, por isso o </w:t>
       </w:r>
       <w:proofErr w:type="spellStart"/>
+      <w:proofErr w:type="gramStart"/>
       <w:r>
         <w:rPr>
           <w:rFonts w:ascii="Times New Roman" w:hAnsi="Times New Roman" w:cs="Times New Roman"/>
@@ -8010,17 +8340,9 @@
           <w:sz w:val="24"/>
           <w:szCs w:val="24"/>
         </w:rPr>
-        <w:t>()</w:t>
-      </w:r>
-      <w:r>
-        <w:rPr>
-          <w:rFonts w:ascii="Times New Roman" w:hAnsi="Times New Roman" w:cs="Times New Roman"/>
-          <w:sz w:val="24"/>
-          <w:szCs w:val="24"/>
-        </w:rPr>
-        <w:t xml:space="preserve"> vai te entregando aos poucos, já o </w:t>
-      </w:r>
-      <w:proofErr w:type="spellStart"/>
+        <w:t>(</w:t>
+      </w:r>
+      <w:proofErr w:type="gramEnd"/>
       <w:r>
         <w:rPr>
           <w:rFonts w:ascii="Times New Roman" w:hAnsi="Times New Roman" w:cs="Times New Roman"/>
@@ -8029,9 +8351,17 @@
           <w:sz w:val="24"/>
           <w:szCs w:val="24"/>
         </w:rPr>
-        <w:t>sorted</w:t>
-      </w:r>
-      <w:proofErr w:type="spellEnd"/>
+        <w:t>)</w:t>
+      </w:r>
+      <w:r>
+        <w:rPr>
+          <w:rFonts w:ascii="Times New Roman" w:hAnsi="Times New Roman" w:cs="Times New Roman"/>
+          <w:sz w:val="24"/>
+          <w:szCs w:val="24"/>
+        </w:rPr>
+        <w:t xml:space="preserve"> vai te entregando aos poucos, já o </w:t>
+      </w:r>
+      <w:proofErr w:type="spellStart"/>
       <w:r>
         <w:rPr>
           <w:rFonts w:ascii="Times New Roman" w:hAnsi="Times New Roman" w:cs="Times New Roman"/>
@@ -8040,6 +8370,17 @@
           <w:sz w:val="24"/>
           <w:szCs w:val="24"/>
         </w:rPr>
+        <w:t>sorted</w:t>
+      </w:r>
+      <w:proofErr w:type="spellEnd"/>
+      <w:r>
+        <w:rPr>
+          <w:rFonts w:ascii="Times New Roman" w:hAnsi="Times New Roman" w:cs="Times New Roman"/>
+          <w:i/>
+          <w:iCs/>
+          <w:sz w:val="24"/>
+          <w:szCs w:val="24"/>
+        </w:rPr>
         <w:t>()</w:t>
       </w:r>
       <w:r>
@@ -8083,6 +8424,7 @@
         <w:t xml:space="preserve">O </w:t>
       </w:r>
       <w:proofErr w:type="spellStart"/>
+      <w:proofErr w:type="gramStart"/>
       <w:r>
         <w:rPr>
           <w:rFonts w:ascii="Times New Roman" w:hAnsi="Times New Roman" w:cs="Times New Roman"/>
@@ -8098,7 +8440,16 @@
           <w:sz w:val="24"/>
           <w:szCs w:val="24"/>
         </w:rPr>
-        <w:t xml:space="preserve">() também coloca str em ordem crescente, já que toda str possui uma </w:t>
+        <w:t>(</w:t>
+      </w:r>
+      <w:proofErr w:type="gramEnd"/>
+      <w:r>
+        <w:rPr>
+          <w:rFonts w:ascii="Times New Roman" w:hAnsi="Times New Roman" w:cs="Times New Roman"/>
+          <w:sz w:val="24"/>
+          <w:szCs w:val="24"/>
+        </w:rPr>
+        <w:t xml:space="preserve">) também coloca str em ordem crescente, já que toda str possui uma </w:t>
       </w:r>
       <w:proofErr w:type="spellStart"/>
       <w:r>
@@ -8209,6 +8560,7 @@
         <w:t xml:space="preserve"> para o </w:t>
       </w:r>
       <w:proofErr w:type="spellStart"/>
+      <w:proofErr w:type="gramStart"/>
       <w:r>
         <w:rPr>
           <w:rFonts w:ascii="Times New Roman" w:hAnsi="Times New Roman" w:cs="Times New Roman"/>
@@ -8224,7 +8576,16 @@
           <w:sz w:val="24"/>
           <w:szCs w:val="24"/>
         </w:rPr>
-        <w:t xml:space="preserve">() dizendo o que queremos que ele compare para fazer a ordenação. No caso de contas bancárias, podemos definir a </w:t>
+        <w:t>(</w:t>
+      </w:r>
+      <w:proofErr w:type="gramEnd"/>
+      <w:r>
+        <w:rPr>
+          <w:rFonts w:ascii="Times New Roman" w:hAnsi="Times New Roman" w:cs="Times New Roman"/>
+          <w:sz w:val="24"/>
+          <w:szCs w:val="24"/>
+        </w:rPr>
+        <w:t xml:space="preserve">) dizendo o que queremos que ele compare para fazer a ordenação. No caso de contas bancárias, podemos definir a </w:t>
       </w:r>
       <w:proofErr w:type="spellStart"/>
       <w:r>
@@ -8341,6 +8702,7 @@
         <w:t xml:space="preserve">Porém, como podemos ver, precisamos criar um método para fazer isso, onde ele retorna o saldo, caso contrário dará erro. Outra ressalva é o fato de o </w:t>
       </w:r>
       <w:proofErr w:type="spellStart"/>
+      <w:proofErr w:type="gramStart"/>
       <w:r>
         <w:rPr>
           <w:rFonts w:ascii="Times New Roman" w:hAnsi="Times New Roman" w:cs="Times New Roman"/>
@@ -8356,7 +8718,16 @@
           <w:sz w:val="24"/>
           <w:szCs w:val="24"/>
         </w:rPr>
-        <w:t>() retornar a representação e não o valor. Para resolver isso basta colocar um for:</w:t>
+        <w:t>(</w:t>
+      </w:r>
+      <w:proofErr w:type="gramEnd"/>
+      <w:r>
+        <w:rPr>
+          <w:rFonts w:ascii="Times New Roman" w:hAnsi="Times New Roman" w:cs="Times New Roman"/>
+          <w:sz w:val="24"/>
+          <w:szCs w:val="24"/>
+        </w:rPr>
+        <w:t>) retornar a representação e não o valor. Para resolver isso basta colocar um for:</w:t>
       </w:r>
     </w:p>
     <w:p>
@@ -8438,6 +8809,7 @@
         <w:t xml:space="preserve">Um problema que temos na imagem acima é o fato de termos utilizado um atributo reservado para fazer o retorno. Para corrigir podemos utilizar </w:t>
       </w:r>
       <w:proofErr w:type="spellStart"/>
+      <w:proofErr w:type="gramStart"/>
       <w:r>
         <w:rPr>
           <w:rFonts w:ascii="Times New Roman" w:hAnsi="Times New Roman" w:cs="Times New Roman"/>
@@ -8453,7 +8825,16 @@
           <w:sz w:val="24"/>
           <w:szCs w:val="24"/>
         </w:rPr>
-        <w:t>,. Link:</w:t>
+        <w:t>,.</w:t>
+      </w:r>
+      <w:proofErr w:type="gramEnd"/>
+      <w:r>
+        <w:rPr>
+          <w:rFonts w:ascii="Times New Roman" w:hAnsi="Times New Roman" w:cs="Times New Roman"/>
+          <w:sz w:val="24"/>
+          <w:szCs w:val="24"/>
+        </w:rPr>
+        <w:t xml:space="preserve"> Link:</w:t>
       </w:r>
       <w:r>
         <w:rPr>
@@ -9087,6 +9468,7 @@
         <w:t xml:space="preserve">A partir disso, podemos simplesmente utilizar o for para </w:t>
       </w:r>
       <w:proofErr w:type="spellStart"/>
+      <w:proofErr w:type="gramStart"/>
       <w:r>
         <w:rPr>
           <w:rFonts w:ascii="Times New Roman" w:hAnsi="Times New Roman" w:cs="Times New Roman"/>
@@ -9102,7 +9484,16 @@
           <w:sz w:val="24"/>
           <w:szCs w:val="24"/>
         </w:rPr>
-        <w:t>() de cada conta que ele irá imprimir normalmente:</w:t>
+        <w:t>(</w:t>
+      </w:r>
+      <w:proofErr w:type="gramEnd"/>
+      <w:r>
+        <w:rPr>
+          <w:rFonts w:ascii="Times New Roman" w:hAnsi="Times New Roman" w:cs="Times New Roman"/>
+          <w:sz w:val="24"/>
+          <w:szCs w:val="24"/>
+        </w:rPr>
+        <w:t>) de cada conta que ele irá imprimir normalmente:</w:t>
       </w:r>
     </w:p>
     <w:p>
@@ -9183,6 +9574,7 @@
         <w:t xml:space="preserve">Naturalmente, também podemos utilizar os parâmetros que o </w:t>
       </w:r>
       <w:proofErr w:type="spellStart"/>
+      <w:proofErr w:type="gramStart"/>
       <w:r>
         <w:rPr>
           <w:rFonts w:ascii="Times New Roman" w:hAnsi="Times New Roman" w:cs="Times New Roman"/>
@@ -9198,7 +9590,16 @@
           <w:sz w:val="24"/>
           <w:szCs w:val="24"/>
         </w:rPr>
-        <w:t>() suporta, como o reverso=True:</w:t>
+        <w:t>(</w:t>
+      </w:r>
+      <w:proofErr w:type="gramEnd"/>
+      <w:r>
+        <w:rPr>
+          <w:rFonts w:ascii="Times New Roman" w:hAnsi="Times New Roman" w:cs="Times New Roman"/>
+          <w:sz w:val="24"/>
+          <w:szCs w:val="24"/>
+        </w:rPr>
+        <w:t>) suporta, como o reverso=True:</w:t>
       </w:r>
     </w:p>
     <w:p>
@@ -10726,6 +11127,7 @@
         <w:t xml:space="preserve"> </w:t>
       </w:r>
       <w:proofErr w:type="spellStart"/>
+      <w:proofErr w:type="gramStart"/>
       <w:r>
         <w:rPr>
           <w:rFonts w:ascii="Times New Roman" w:hAnsi="Times New Roman" w:cs="Times New Roman"/>
@@ -10741,7 +11143,16 @@
           <w:sz w:val="24"/>
           <w:szCs w:val="24"/>
         </w:rPr>
-        <w:t>(): Cria uma cópia rasa de uma lista em outra lista</w:t>
+        <w:t>(</w:t>
+      </w:r>
+      <w:proofErr w:type="gramEnd"/>
+      <w:r>
+        <w:rPr>
+          <w:rFonts w:ascii="Times New Roman" w:hAnsi="Times New Roman" w:cs="Times New Roman"/>
+          <w:sz w:val="24"/>
+          <w:szCs w:val="24"/>
+        </w:rPr>
+        <w:t>): Cria uma cópia rasa de uma lista em outra lista</w:t>
       </w:r>
       <w:r>
         <w:rPr>
@@ -10884,7 +11295,25 @@
           <w:szCs w:val="24"/>
         </w:rPr>
         <w:lastRenderedPageBreak/>
-        <w:t>No exemplo de contas bancárias, se tivermos uma lista com várias contas diferentes, ele não vai fazer uma cópia de cada uma delas, vai apenas criar outra referência à ela.</w:t>
+        <w:t xml:space="preserve">No exemplo de contas bancárias, se tivermos uma lista com várias contas diferentes, ele não vai fazer uma cópia de cada uma delas, vai apenas criar outra referência </w:t>
+      </w:r>
+      <w:proofErr w:type="gramStart"/>
+      <w:r>
+        <w:rPr>
+          <w:rFonts w:ascii="Times New Roman" w:hAnsi="Times New Roman" w:cs="Times New Roman"/>
+          <w:sz w:val="24"/>
+          <w:szCs w:val="24"/>
+        </w:rPr>
+        <w:t>à</w:t>
+      </w:r>
+      <w:proofErr w:type="gramEnd"/>
+      <w:r>
+        <w:rPr>
+          <w:rFonts w:ascii="Times New Roman" w:hAnsi="Times New Roman" w:cs="Times New Roman"/>
+          <w:sz w:val="24"/>
+          <w:szCs w:val="24"/>
+        </w:rPr>
+        <w:t xml:space="preserve"> ela.</w:t>
       </w:r>
     </w:p>
     <w:p>
@@ -10911,6 +11340,7 @@
         <w:t xml:space="preserve"> Se quisermos realmente estender a lista de alunos que já assistiram, aí sim utilizaremos o </w:t>
       </w:r>
       <w:proofErr w:type="spellStart"/>
+      <w:proofErr w:type="gramStart"/>
       <w:r>
         <w:rPr>
           <w:rFonts w:ascii="Times New Roman" w:hAnsi="Times New Roman" w:cs="Times New Roman"/>
@@ -10926,7 +11356,16 @@
           <w:sz w:val="24"/>
           <w:szCs w:val="24"/>
         </w:rPr>
-        <w:t>():</w:t>
+        <w:t>(</w:t>
+      </w:r>
+      <w:proofErr w:type="gramEnd"/>
+      <w:r>
+        <w:rPr>
+          <w:rFonts w:ascii="Times New Roman" w:hAnsi="Times New Roman" w:cs="Times New Roman"/>
+          <w:sz w:val="24"/>
+          <w:szCs w:val="24"/>
+        </w:rPr>
+        <w:t>):</w:t>
       </w:r>
     </w:p>
     <w:p>
@@ -11230,15 +11669,33 @@
           <w:sz w:val="24"/>
           <w:szCs w:val="24"/>
         </w:rPr>
-        <w:t>Podemos simplificar esse processo passando a lita que queremos que se torne um conjunto logo de cara, sem ter que primeiro criar a lista e depois transformar ela em set</w:t>
-      </w:r>
-      <w:r>
-        <w:rPr>
-          <w:rFonts w:ascii="Times New Roman" w:hAnsi="Times New Roman" w:cs="Times New Roman"/>
-          <w:sz w:val="24"/>
-          <w:szCs w:val="24"/>
-        </w:rPr>
-        <w:t>()</w:t>
+        <w:t xml:space="preserve">Podemos simplificar esse processo passando a lita que queremos que se torne um conjunto logo de cara, sem ter que primeiro criar a lista e depois transformar ela em </w:t>
+      </w:r>
+      <w:proofErr w:type="gramStart"/>
+      <w:r>
+        <w:rPr>
+          <w:rFonts w:ascii="Times New Roman" w:hAnsi="Times New Roman" w:cs="Times New Roman"/>
+          <w:sz w:val="24"/>
+          <w:szCs w:val="24"/>
+        </w:rPr>
+        <w:t>set</w:t>
+      </w:r>
+      <w:r>
+        <w:rPr>
+          <w:rFonts w:ascii="Times New Roman" w:hAnsi="Times New Roman" w:cs="Times New Roman"/>
+          <w:sz w:val="24"/>
+          <w:szCs w:val="24"/>
+        </w:rPr>
+        <w:t>(</w:t>
+      </w:r>
+      <w:proofErr w:type="gramEnd"/>
+      <w:r>
+        <w:rPr>
+          <w:rFonts w:ascii="Times New Roman" w:hAnsi="Times New Roman" w:cs="Times New Roman"/>
+          <w:sz w:val="24"/>
+          <w:szCs w:val="24"/>
+        </w:rPr>
+        <w:t>)</w:t>
       </w:r>
       <w:r>
         <w:rPr>
@@ -11333,7 +11790,25 @@
           <w:szCs w:val="24"/>
         </w:rPr>
         <w:lastRenderedPageBreak/>
-        <w:t xml:space="preserve">Se prestar atenção verá que {} é a notação que se usa para conjuntos, levando isso em consideração, podemos criar um conjunto direto sem nem mesmo usar o set(): </w:t>
+        <w:t xml:space="preserve">Se prestar atenção verá que {} é a notação que se usa para conjuntos, levando isso em consideração, podemos criar um conjunto direto sem nem mesmo usar o </w:t>
+      </w:r>
+      <w:proofErr w:type="gramStart"/>
+      <w:r>
+        <w:rPr>
+          <w:rFonts w:ascii="Times New Roman" w:hAnsi="Times New Roman" w:cs="Times New Roman"/>
+          <w:sz w:val="24"/>
+          <w:szCs w:val="24"/>
+        </w:rPr>
+        <w:t>set(</w:t>
+      </w:r>
+      <w:proofErr w:type="gramEnd"/>
+      <w:r>
+        <w:rPr>
+          <w:rFonts w:ascii="Times New Roman" w:hAnsi="Times New Roman" w:cs="Times New Roman"/>
+          <w:sz w:val="24"/>
+          <w:szCs w:val="24"/>
+        </w:rPr>
+        <w:t xml:space="preserve">): </w:t>
       </w:r>
     </w:p>
     <w:p>
@@ -12441,6 +12916,7 @@
         <w:t xml:space="preserve"> </w:t>
       </w:r>
       <w:proofErr w:type="spellStart"/>
+      <w:proofErr w:type="gramStart"/>
       <w:r>
         <w:rPr>
           <w:rFonts w:ascii="Times New Roman" w:hAnsi="Times New Roman" w:cs="Times New Roman"/>
@@ -12456,9 +12932,19 @@
           <w:sz w:val="24"/>
           <w:szCs w:val="24"/>
         </w:rPr>
-        <w:t xml:space="preserve">(): Adiciona um elemento em um conjunto. Assim como o </w:t>
+        <w:t>(</w:t>
+      </w:r>
+      <w:proofErr w:type="gramEnd"/>
+      <w:r>
+        <w:rPr>
+          <w:rFonts w:ascii="Times New Roman" w:hAnsi="Times New Roman" w:cs="Times New Roman"/>
+          <w:sz w:val="24"/>
+          <w:szCs w:val="24"/>
+        </w:rPr>
+        <w:t xml:space="preserve">): Adiciona um elemento em um conjunto. Assim como o </w:t>
       </w:r>
       <w:proofErr w:type="spellStart"/>
+      <w:proofErr w:type="gramStart"/>
       <w:r>
         <w:rPr>
           <w:rFonts w:ascii="Times New Roman" w:hAnsi="Times New Roman" w:cs="Times New Roman"/>
@@ -12474,7 +12960,16 @@
           <w:sz w:val="24"/>
           <w:szCs w:val="24"/>
         </w:rPr>
-        <w:t>() em listas.</w:t>
+        <w:t>(</w:t>
+      </w:r>
+      <w:proofErr w:type="gramEnd"/>
+      <w:r>
+        <w:rPr>
+          <w:rFonts w:ascii="Times New Roman" w:hAnsi="Times New Roman" w:cs="Times New Roman"/>
+          <w:sz w:val="24"/>
+          <w:szCs w:val="24"/>
+        </w:rPr>
+        <w:t>) em listas.</w:t>
       </w:r>
     </w:p>
     <w:p>
@@ -12764,13 +13259,23 @@
         </w:rPr>
         <w:t xml:space="preserve"> </w:t>
       </w:r>
-      <w:r>
-        <w:rPr>
-          <w:rFonts w:ascii="Times New Roman" w:hAnsi="Times New Roman" w:cs="Times New Roman"/>
-          <w:sz w:val="24"/>
-          <w:szCs w:val="24"/>
-        </w:rPr>
-        <w:t>Split(): quebra/separa um texto, por padrão, em espaços, mas podendo ser separado por qualquer parâmetro passado no ():</w:t>
+      <w:proofErr w:type="gramStart"/>
+      <w:r>
+        <w:rPr>
+          <w:rFonts w:ascii="Times New Roman" w:hAnsi="Times New Roman" w:cs="Times New Roman"/>
+          <w:sz w:val="24"/>
+          <w:szCs w:val="24"/>
+        </w:rPr>
+        <w:t>Split(</w:t>
+      </w:r>
+      <w:proofErr w:type="gramEnd"/>
+      <w:r>
+        <w:rPr>
+          <w:rFonts w:ascii="Times New Roman" w:hAnsi="Times New Roman" w:cs="Times New Roman"/>
+          <w:sz w:val="24"/>
+          <w:szCs w:val="24"/>
+        </w:rPr>
+        <w:t>): quebra/separa um texto, por padrão, em espaços, mas podendo ser separado por qualquer parâmetro passado no ():</w:t>
       </w:r>
     </w:p>
     <w:p>
@@ -13553,6 +14058,7 @@
         <w:t xml:space="preserve">zar o índex como acima, podemos utilizar o método </w:t>
       </w:r>
       <w:proofErr w:type="spellStart"/>
+      <w:proofErr w:type="gramStart"/>
       <w:r>
         <w:rPr>
           <w:rFonts w:ascii="Times New Roman" w:hAnsi="Times New Roman" w:cs="Times New Roman"/>
@@ -13568,7 +14074,16 @@
           <w:sz w:val="24"/>
           <w:szCs w:val="24"/>
         </w:rPr>
-        <w:t>(), passando os parâmetros da chave e qual o valor ele deve retornar caso não encontre no dicionário:</w:t>
+        <w:t>(</w:t>
+      </w:r>
+      <w:proofErr w:type="gramEnd"/>
+      <w:r>
+        <w:rPr>
+          <w:rFonts w:ascii="Times New Roman" w:hAnsi="Times New Roman" w:cs="Times New Roman"/>
+          <w:sz w:val="24"/>
+          <w:szCs w:val="24"/>
+        </w:rPr>
+        <w:t>), passando os parâmetros da chave e qual o valor ele deve retornar caso não encontre no dicionário:</w:t>
       </w:r>
     </w:p>
     <w:p>
@@ -13672,6 +14187,7 @@
         <w:t xml:space="preserve"> </w:t>
       </w:r>
       <w:proofErr w:type="spellStart"/>
+      <w:proofErr w:type="gramStart"/>
       <w:r>
         <w:rPr>
           <w:rFonts w:ascii="Times New Roman" w:hAnsi="Times New Roman" w:cs="Times New Roman"/>
@@ -13687,7 +14203,16 @@
           <w:sz w:val="24"/>
           <w:szCs w:val="24"/>
         </w:rPr>
-        <w:t>(): Construtor de dicionários.</w:t>
+        <w:t>(</w:t>
+      </w:r>
+      <w:proofErr w:type="gramEnd"/>
+      <w:r>
+        <w:rPr>
+          <w:rFonts w:ascii="Times New Roman" w:hAnsi="Times New Roman" w:cs="Times New Roman"/>
+          <w:sz w:val="24"/>
+          <w:szCs w:val="24"/>
+        </w:rPr>
+        <w:t>): Construtor de dicionários.</w:t>
       </w:r>
     </w:p>
     <w:p>
@@ -14145,7 +14670,31 @@
           <w:sz w:val="24"/>
           <w:szCs w:val="24"/>
         </w:rPr>
-        <w:t xml:space="preserve">: AS CHAVES SÃO O QUE APARECE ANTES DO ELEMENTO, OU SEJA, ANTES DO “ : ”, O QUE VEM DEPOIS É O </w:t>
+        <w:t xml:space="preserve">: AS CHAVES SÃO O QUE APARECE ANTES DO ELEMENTO, OU SEJA, ANTES DO </w:t>
+      </w:r>
+      <w:proofErr w:type="gramStart"/>
+      <w:r>
+        <w:rPr>
+          <w:rFonts w:ascii="Times New Roman" w:hAnsi="Times New Roman" w:cs="Times New Roman"/>
+          <w:b/>
+          <w:bCs/>
+          <w:color w:val="FF0000"/>
+          <w:sz w:val="24"/>
+          <w:szCs w:val="24"/>
+        </w:rPr>
+        <w:t>“ :</w:t>
+      </w:r>
+      <w:proofErr w:type="gramEnd"/>
+      <w:r>
+        <w:rPr>
+          <w:rFonts w:ascii="Times New Roman" w:hAnsi="Times New Roman" w:cs="Times New Roman"/>
+          <w:b/>
+          <w:bCs/>
+          <w:color w:val="FF0000"/>
+          <w:sz w:val="24"/>
+          <w:szCs w:val="24"/>
+        </w:rPr>
+        <w:t xml:space="preserve"> ”, O QUE VEM DEPOIS É O </w:t>
       </w:r>
       <w:r>
         <w:rPr>
@@ -14422,7 +14971,25 @@
           <w:sz w:val="24"/>
           <w:szCs w:val="24"/>
         </w:rPr>
-        <w:t>Podemos ainda utilizar uma função para passar somente pelas chaves, sendo ela uma extensão Keys() para a nossa variável:</w:t>
+        <w:t xml:space="preserve">Podemos ainda utilizar uma função para passar somente pelas chaves, sendo ela uma extensão </w:t>
+      </w:r>
+      <w:proofErr w:type="gramStart"/>
+      <w:r>
+        <w:rPr>
+          <w:rFonts w:ascii="Times New Roman" w:hAnsi="Times New Roman" w:cs="Times New Roman"/>
+          <w:sz w:val="24"/>
+          <w:szCs w:val="24"/>
+        </w:rPr>
+        <w:t>Keys(</w:t>
+      </w:r>
+      <w:proofErr w:type="gramEnd"/>
+      <w:r>
+        <w:rPr>
+          <w:rFonts w:ascii="Times New Roman" w:hAnsi="Times New Roman" w:cs="Times New Roman"/>
+          <w:sz w:val="24"/>
+          <w:szCs w:val="24"/>
+        </w:rPr>
+        <w:t>) para a nossa variável:</w:t>
       </w:r>
     </w:p>
     <w:p>
@@ -14499,7 +15066,25 @@
           <w:sz w:val="24"/>
           <w:szCs w:val="24"/>
         </w:rPr>
-        <w:t xml:space="preserve">Porém, isso já é o que estávamos fazendo e, se existe uma função Keys() para passar pelas chaves, também existe uma função </w:t>
+        <w:t xml:space="preserve">Porém, isso já é o que estávamos fazendo e, se existe uma função </w:t>
+      </w:r>
+      <w:proofErr w:type="gramStart"/>
+      <w:r>
+        <w:rPr>
+          <w:rFonts w:ascii="Times New Roman" w:hAnsi="Times New Roman" w:cs="Times New Roman"/>
+          <w:sz w:val="24"/>
+          <w:szCs w:val="24"/>
+        </w:rPr>
+        <w:t>Keys(</w:t>
+      </w:r>
+      <w:proofErr w:type="gramEnd"/>
+      <w:r>
+        <w:rPr>
+          <w:rFonts w:ascii="Times New Roman" w:hAnsi="Times New Roman" w:cs="Times New Roman"/>
+          <w:sz w:val="24"/>
+          <w:szCs w:val="24"/>
+        </w:rPr>
+        <w:t xml:space="preserve">) para passar pelas chaves, também existe uma função </w:t>
       </w:r>
       <w:proofErr w:type="spellStart"/>
       <w:r>
@@ -14758,6 +15343,7 @@
         <w:t xml:space="preserve">Ou, se tivéssemos olhado na documentação, veríamos que existe o método/função </w:t>
       </w:r>
       <w:proofErr w:type="spellStart"/>
+      <w:proofErr w:type="gramStart"/>
       <w:r>
         <w:rPr>
           <w:rFonts w:ascii="Times New Roman" w:hAnsi="Times New Roman" w:cs="Times New Roman"/>
@@ -14773,7 +15359,16 @@
           <w:sz w:val="24"/>
           <w:szCs w:val="24"/>
         </w:rPr>
-        <w:t>(), que nada mais é do que chave e valor juntos, ou seja, uma duplinha do conjunto:</w:t>
+        <w:t>(</w:t>
+      </w:r>
+      <w:proofErr w:type="gramEnd"/>
+      <w:r>
+        <w:rPr>
+          <w:rFonts w:ascii="Times New Roman" w:hAnsi="Times New Roman" w:cs="Times New Roman"/>
+          <w:sz w:val="24"/>
+          <w:szCs w:val="24"/>
+        </w:rPr>
+        <w:t>), que nada mais é do que chave e valor juntos, ou seja, uma duplinha do conjunto:</w:t>
       </w:r>
     </w:p>
     <w:p>
@@ -15023,6 +15618,344 @@
           <w:szCs w:val="24"/>
         </w:rPr>
       </w:pPr>
+      <w:r>
+        <w:rPr>
+          <w:rFonts w:ascii="Times New Roman" w:hAnsi="Times New Roman" w:cs="Times New Roman"/>
+          <w:sz w:val="24"/>
+          <w:szCs w:val="24"/>
+        </w:rPr>
+        <w:t>O que aprendemos:</w:t>
+      </w:r>
+    </w:p>
+    <w:p>
+      <w:pPr>
+        <w:pStyle w:val="PargrafodaLista"/>
+        <w:numPr>
+          <w:ilvl w:val="2"/>
+          <w:numId w:val="2"/>
+        </w:numPr>
+        <w:spacing w:line="360" w:lineRule="auto"/>
+        <w:jc w:val="both"/>
+        <w:rPr>
+          <w:rFonts w:ascii="Times New Roman" w:hAnsi="Times New Roman" w:cs="Times New Roman"/>
+          <w:sz w:val="24"/>
+          <w:szCs w:val="24"/>
+        </w:rPr>
+      </w:pPr>
+      <w:r>
+        <w:rPr>
+          <w:rFonts w:ascii="Times New Roman" w:hAnsi="Times New Roman" w:cs="Times New Roman"/>
+          <w:sz w:val="24"/>
+          <w:szCs w:val="24"/>
+        </w:rPr>
+        <w:t>O que é um dicionário;</w:t>
+      </w:r>
+    </w:p>
+    <w:p>
+      <w:pPr>
+        <w:pStyle w:val="PargrafodaLista"/>
+        <w:numPr>
+          <w:ilvl w:val="2"/>
+          <w:numId w:val="2"/>
+        </w:numPr>
+        <w:spacing w:line="360" w:lineRule="auto"/>
+        <w:jc w:val="both"/>
+        <w:rPr>
+          <w:rFonts w:ascii="Times New Roman" w:hAnsi="Times New Roman" w:cs="Times New Roman"/>
+          <w:sz w:val="24"/>
+          <w:szCs w:val="24"/>
+        </w:rPr>
+      </w:pPr>
+      <w:r>
+        <w:rPr>
+          <w:rFonts w:ascii="Times New Roman" w:hAnsi="Times New Roman" w:cs="Times New Roman"/>
+          <w:sz w:val="24"/>
+          <w:szCs w:val="24"/>
+        </w:rPr>
+        <w:t>Verificar se o elemento está dentro do dicionário;</w:t>
+      </w:r>
+    </w:p>
+    <w:p>
+      <w:pPr>
+        <w:pStyle w:val="PargrafodaLista"/>
+        <w:numPr>
+          <w:ilvl w:val="2"/>
+          <w:numId w:val="2"/>
+        </w:numPr>
+        <w:spacing w:line="360" w:lineRule="auto"/>
+        <w:jc w:val="both"/>
+        <w:rPr>
+          <w:rFonts w:ascii="Times New Roman" w:hAnsi="Times New Roman" w:cs="Times New Roman"/>
+          <w:sz w:val="24"/>
+          <w:szCs w:val="24"/>
+        </w:rPr>
+      </w:pPr>
+      <w:r>
+        <w:rPr>
+          <w:rFonts w:ascii="Times New Roman" w:hAnsi="Times New Roman" w:cs="Times New Roman"/>
+          <w:sz w:val="24"/>
+          <w:szCs w:val="24"/>
+        </w:rPr>
+        <w:t xml:space="preserve">Utilizar o </w:t>
+      </w:r>
+      <w:proofErr w:type="spellStart"/>
+      <w:r>
+        <w:rPr>
+          <w:rFonts w:ascii="Times New Roman" w:hAnsi="Times New Roman" w:cs="Times New Roman"/>
+          <w:sz w:val="24"/>
+          <w:szCs w:val="24"/>
+        </w:rPr>
+        <w:t>get</w:t>
+      </w:r>
+      <w:proofErr w:type="spellEnd"/>
+      <w:r>
+        <w:rPr>
+          <w:rFonts w:ascii="Times New Roman" w:hAnsi="Times New Roman" w:cs="Times New Roman"/>
+          <w:sz w:val="24"/>
+          <w:szCs w:val="24"/>
+        </w:rPr>
+        <w:t xml:space="preserve"> para verificação;</w:t>
+      </w:r>
+    </w:p>
+    <w:p>
+      <w:pPr>
+        <w:pStyle w:val="PargrafodaLista"/>
+        <w:numPr>
+          <w:ilvl w:val="2"/>
+          <w:numId w:val="2"/>
+        </w:numPr>
+        <w:spacing w:line="360" w:lineRule="auto"/>
+        <w:jc w:val="both"/>
+        <w:rPr>
+          <w:rFonts w:ascii="Times New Roman" w:hAnsi="Times New Roman" w:cs="Times New Roman"/>
+          <w:sz w:val="24"/>
+          <w:szCs w:val="24"/>
+        </w:rPr>
+      </w:pPr>
+      <w:r>
+        <w:rPr>
+          <w:rFonts w:ascii="Times New Roman" w:hAnsi="Times New Roman" w:cs="Times New Roman"/>
+          <w:sz w:val="24"/>
+          <w:szCs w:val="24"/>
+        </w:rPr>
+        <w:t xml:space="preserve">Criar um dicionário a partir do </w:t>
+      </w:r>
+      <w:proofErr w:type="spellStart"/>
+      <w:r>
+        <w:rPr>
+          <w:rFonts w:ascii="Times New Roman" w:hAnsi="Times New Roman" w:cs="Times New Roman"/>
+          <w:sz w:val="24"/>
+          <w:szCs w:val="24"/>
+        </w:rPr>
+        <w:t>dict</w:t>
+      </w:r>
+      <w:proofErr w:type="spellEnd"/>
+      <w:r>
+        <w:rPr>
+          <w:rFonts w:ascii="Times New Roman" w:hAnsi="Times New Roman" w:cs="Times New Roman"/>
+          <w:sz w:val="24"/>
+          <w:szCs w:val="24"/>
+        </w:rPr>
+        <w:t>;</w:t>
+      </w:r>
+    </w:p>
+    <w:p>
+      <w:pPr>
+        <w:pStyle w:val="PargrafodaLista"/>
+        <w:numPr>
+          <w:ilvl w:val="2"/>
+          <w:numId w:val="2"/>
+        </w:numPr>
+        <w:spacing w:line="360" w:lineRule="auto"/>
+        <w:jc w:val="both"/>
+        <w:rPr>
+          <w:rFonts w:ascii="Times New Roman" w:hAnsi="Times New Roman" w:cs="Times New Roman"/>
+          <w:sz w:val="24"/>
+          <w:szCs w:val="24"/>
+        </w:rPr>
+      </w:pPr>
+      <w:r>
+        <w:rPr>
+          <w:rFonts w:ascii="Times New Roman" w:hAnsi="Times New Roman" w:cs="Times New Roman"/>
+          <w:sz w:val="24"/>
+          <w:szCs w:val="24"/>
+        </w:rPr>
+        <w:t>Adicionar um elemento no dicionário;</w:t>
+      </w:r>
+    </w:p>
+    <w:p>
+      <w:pPr>
+        <w:pStyle w:val="PargrafodaLista"/>
+        <w:numPr>
+          <w:ilvl w:val="2"/>
+          <w:numId w:val="2"/>
+        </w:numPr>
+        <w:spacing w:line="360" w:lineRule="auto"/>
+        <w:jc w:val="both"/>
+        <w:rPr>
+          <w:rFonts w:ascii="Times New Roman" w:hAnsi="Times New Roman" w:cs="Times New Roman"/>
+          <w:sz w:val="24"/>
+          <w:szCs w:val="24"/>
+        </w:rPr>
+      </w:pPr>
+      <w:r>
+        <w:rPr>
+          <w:rFonts w:ascii="Times New Roman" w:hAnsi="Times New Roman" w:cs="Times New Roman"/>
+          <w:sz w:val="24"/>
+          <w:szCs w:val="24"/>
+        </w:rPr>
+        <w:t>Remover um elemento do dicionário;</w:t>
+      </w:r>
+    </w:p>
+    <w:p>
+      <w:pPr>
+        <w:pStyle w:val="PargrafodaLista"/>
+        <w:numPr>
+          <w:ilvl w:val="2"/>
+          <w:numId w:val="2"/>
+        </w:numPr>
+        <w:spacing w:line="360" w:lineRule="auto"/>
+        <w:jc w:val="both"/>
+        <w:rPr>
+          <w:rFonts w:ascii="Times New Roman" w:hAnsi="Times New Roman" w:cs="Times New Roman"/>
+          <w:sz w:val="24"/>
+          <w:szCs w:val="24"/>
+        </w:rPr>
+      </w:pPr>
+      <w:r>
+        <w:rPr>
+          <w:rFonts w:ascii="Times New Roman" w:hAnsi="Times New Roman" w:cs="Times New Roman"/>
+          <w:sz w:val="24"/>
+          <w:szCs w:val="24"/>
+        </w:rPr>
+        <w:t>Mostrar os elementos dentro do dicionário;</w:t>
+      </w:r>
+    </w:p>
+    <w:p>
+      <w:pPr>
+        <w:pStyle w:val="PargrafodaLista"/>
+        <w:numPr>
+          <w:ilvl w:val="2"/>
+          <w:numId w:val="2"/>
+        </w:numPr>
+        <w:spacing w:line="360" w:lineRule="auto"/>
+        <w:jc w:val="both"/>
+        <w:rPr>
+          <w:rFonts w:ascii="Times New Roman" w:hAnsi="Times New Roman" w:cs="Times New Roman"/>
+          <w:sz w:val="24"/>
+          <w:szCs w:val="24"/>
+        </w:rPr>
+      </w:pPr>
+      <w:r>
+        <w:rPr>
+          <w:rFonts w:ascii="Times New Roman" w:hAnsi="Times New Roman" w:cs="Times New Roman"/>
+          <w:sz w:val="24"/>
+          <w:szCs w:val="24"/>
+        </w:rPr>
+        <w:t xml:space="preserve">Usar a função </w:t>
+      </w:r>
+      <w:proofErr w:type="spellStart"/>
+      <w:r>
+        <w:rPr>
+          <w:rFonts w:ascii="Times New Roman" w:hAnsi="Times New Roman" w:cs="Times New Roman"/>
+          <w:sz w:val="24"/>
+          <w:szCs w:val="24"/>
+        </w:rPr>
+        <w:t>keys</w:t>
+      </w:r>
+      <w:proofErr w:type="spellEnd"/>
+      <w:r>
+        <w:rPr>
+          <w:rFonts w:ascii="Times New Roman" w:hAnsi="Times New Roman" w:cs="Times New Roman"/>
+          <w:sz w:val="24"/>
+          <w:szCs w:val="24"/>
+        </w:rPr>
+        <w:t xml:space="preserve"> para pegar as chaves;</w:t>
+      </w:r>
+    </w:p>
+    <w:p>
+      <w:pPr>
+        <w:pStyle w:val="PargrafodaLista"/>
+        <w:numPr>
+          <w:ilvl w:val="2"/>
+          <w:numId w:val="2"/>
+        </w:numPr>
+        <w:spacing w:line="360" w:lineRule="auto"/>
+        <w:jc w:val="both"/>
+        <w:rPr>
+          <w:rFonts w:ascii="Times New Roman" w:hAnsi="Times New Roman" w:cs="Times New Roman"/>
+          <w:sz w:val="24"/>
+          <w:szCs w:val="24"/>
+        </w:rPr>
+      </w:pPr>
+      <w:r>
+        <w:rPr>
+          <w:rFonts w:ascii="Times New Roman" w:hAnsi="Times New Roman" w:cs="Times New Roman"/>
+          <w:sz w:val="24"/>
+          <w:szCs w:val="24"/>
+        </w:rPr>
+        <w:t xml:space="preserve">Usar a função </w:t>
+      </w:r>
+      <w:proofErr w:type="spellStart"/>
+      <w:r>
+        <w:rPr>
+          <w:rFonts w:ascii="Times New Roman" w:hAnsi="Times New Roman" w:cs="Times New Roman"/>
+          <w:sz w:val="24"/>
+          <w:szCs w:val="24"/>
+        </w:rPr>
+        <w:t>values</w:t>
+      </w:r>
+      <w:proofErr w:type="spellEnd"/>
+      <w:r>
+        <w:rPr>
+          <w:rFonts w:ascii="Times New Roman" w:hAnsi="Times New Roman" w:cs="Times New Roman"/>
+          <w:sz w:val="24"/>
+          <w:szCs w:val="24"/>
+        </w:rPr>
+        <w:t xml:space="preserve"> para pegar os valores;</w:t>
+      </w:r>
+    </w:p>
+    <w:p>
+      <w:pPr>
+        <w:pStyle w:val="PargrafodaLista"/>
+        <w:numPr>
+          <w:ilvl w:val="2"/>
+          <w:numId w:val="2"/>
+        </w:numPr>
+        <w:spacing w:line="360" w:lineRule="auto"/>
+        <w:jc w:val="both"/>
+        <w:rPr>
+          <w:rFonts w:ascii="Times New Roman" w:hAnsi="Times New Roman" w:cs="Times New Roman"/>
+          <w:sz w:val="24"/>
+          <w:szCs w:val="24"/>
+        </w:rPr>
+      </w:pPr>
+      <w:r>
+        <w:rPr>
+          <w:rFonts w:ascii="Times New Roman" w:hAnsi="Times New Roman" w:cs="Times New Roman"/>
+          <w:sz w:val="24"/>
+          <w:szCs w:val="24"/>
+        </w:rPr>
+        <w:t xml:space="preserve">Percorrer linha a linha com a função </w:t>
+      </w:r>
+      <w:proofErr w:type="spellStart"/>
+      <w:r>
+        <w:rPr>
+          <w:rFonts w:ascii="Times New Roman" w:hAnsi="Times New Roman" w:cs="Times New Roman"/>
+          <w:sz w:val="24"/>
+          <w:szCs w:val="24"/>
+        </w:rPr>
+        <w:t>items</w:t>
+      </w:r>
+      <w:proofErr w:type="spellEnd"/>
+      <w:r>
+        <w:rPr>
+          <w:rFonts w:ascii="Times New Roman" w:hAnsi="Times New Roman" w:cs="Times New Roman"/>
+          <w:sz w:val="24"/>
+          <w:szCs w:val="24"/>
+        </w:rPr>
+        <w:t>.</w:t>
+      </w:r>
     </w:p>
     <w:sectPr>
       <w:pgSz w:w="11906" w:h="16838"/>

</xml_diff>

<commit_message>
Finalizei aula 5 e o curso de python collections parte 2
</commit_message>
<xml_diff>
--- a/Python/Python Collections/Anotações/Python Collections.docx
+++ b/Python/Python Collections/Anotações/Python Collections.docx
@@ -24,26 +24,75 @@
           <w:szCs w:val="24"/>
           <w:u w:val="single"/>
         </w:rPr>
-        <w:t>Python Collections</w:t>
-      </w:r>
-    </w:p>
-    <w:p>
-      <w:pPr>
-        <w:spacing w:line="360" w:lineRule="auto"/>
-        <w:jc w:val="both"/>
-        <w:rPr>
-          <w:rFonts w:ascii="Times New Roman" w:hAnsi="Times New Roman" w:cs="Times New Roman"/>
-          <w:sz w:val="24"/>
-          <w:szCs w:val="24"/>
-        </w:rPr>
-      </w:pPr>
-      <w:r>
-        <w:rPr>
-          <w:rFonts w:ascii="Times New Roman" w:hAnsi="Times New Roman" w:cs="Times New Roman"/>
-          <w:sz w:val="24"/>
-          <w:szCs w:val="24"/>
-        </w:rPr>
-        <w:t xml:space="preserve">Link para o colab, onde fiz toda a programação desse curso no lugar o pycharm: </w:t>
+        <w:t xml:space="preserve">Python </w:t>
+      </w:r>
+      <w:proofErr w:type="spellStart"/>
+      <w:r>
+        <w:rPr>
+          <w:rFonts w:ascii="Times New Roman" w:hAnsi="Times New Roman" w:cs="Times New Roman"/>
+          <w:b/>
+          <w:bCs/>
+          <w:sz w:val="24"/>
+          <w:szCs w:val="24"/>
+          <w:u w:val="single"/>
+        </w:rPr>
+        <w:t>Collections</w:t>
+      </w:r>
+      <w:proofErr w:type="spellEnd"/>
+    </w:p>
+    <w:p>
+      <w:pPr>
+        <w:spacing w:line="360" w:lineRule="auto"/>
+        <w:jc w:val="both"/>
+        <w:rPr>
+          <w:rFonts w:ascii="Times New Roman" w:hAnsi="Times New Roman" w:cs="Times New Roman"/>
+          <w:sz w:val="24"/>
+          <w:szCs w:val="24"/>
+        </w:rPr>
+      </w:pPr>
+      <w:r>
+        <w:rPr>
+          <w:rFonts w:ascii="Times New Roman" w:hAnsi="Times New Roman" w:cs="Times New Roman"/>
+          <w:sz w:val="24"/>
+          <w:szCs w:val="24"/>
+        </w:rPr>
+        <w:t xml:space="preserve">Link para o </w:t>
+      </w:r>
+      <w:proofErr w:type="spellStart"/>
+      <w:r>
+        <w:rPr>
+          <w:rFonts w:ascii="Times New Roman" w:hAnsi="Times New Roman" w:cs="Times New Roman"/>
+          <w:sz w:val="24"/>
+          <w:szCs w:val="24"/>
+        </w:rPr>
+        <w:t>colab</w:t>
+      </w:r>
+      <w:proofErr w:type="spellEnd"/>
+      <w:r>
+        <w:rPr>
+          <w:rFonts w:ascii="Times New Roman" w:hAnsi="Times New Roman" w:cs="Times New Roman"/>
+          <w:sz w:val="24"/>
+          <w:szCs w:val="24"/>
+        </w:rPr>
+        <w:t xml:space="preserve">, onde fiz toda a programação desse curso no lugar o </w:t>
+      </w:r>
+      <w:proofErr w:type="spellStart"/>
+      <w:r>
+        <w:rPr>
+          <w:rFonts w:ascii="Times New Roman" w:hAnsi="Times New Roman" w:cs="Times New Roman"/>
+          <w:sz w:val="24"/>
+          <w:szCs w:val="24"/>
+        </w:rPr>
+        <w:t>pycharm</w:t>
+      </w:r>
+      <w:proofErr w:type="spellEnd"/>
+      <w:r>
+        <w:rPr>
+          <w:rFonts w:ascii="Times New Roman" w:hAnsi="Times New Roman" w:cs="Times New Roman"/>
+          <w:sz w:val="24"/>
+          <w:szCs w:val="24"/>
+        </w:rPr>
+        <w:t xml:space="preserve">: </w:t>
       </w:r>
       <w:hyperlink r:id="rId5" w:anchor="scrollTo=lI689BYCsnEX" w:history="1">
         <w:r>
@@ -178,6 +227,7 @@
         </w:rPr>
         <w:t xml:space="preserve"> </w:t>
       </w:r>
+      <w:proofErr w:type="spellStart"/>
       <w:r>
         <w:rPr>
           <w:rFonts w:ascii="Times New Roman" w:hAnsi="Times New Roman" w:cs="Times New Roman"/>
@@ -186,7 +236,18 @@
           <w:sz w:val="24"/>
           <w:szCs w:val="24"/>
         </w:rPr>
-        <w:t>Append(valor)</w:t>
+        <w:t>Append</w:t>
+      </w:r>
+      <w:proofErr w:type="spellEnd"/>
+      <w:r>
+        <w:rPr>
+          <w:rFonts w:ascii="Times New Roman" w:hAnsi="Times New Roman" w:cs="Times New Roman"/>
+          <w:i/>
+          <w:iCs/>
+          <w:sz w:val="24"/>
+          <w:szCs w:val="24"/>
+        </w:rPr>
+        <w:t>(valor)</w:t>
       </w:r>
       <w:r>
         <w:rPr>
@@ -286,6 +347,8 @@
         </w:rPr>
         <w:t xml:space="preserve"> </w:t>
       </w:r>
+      <w:proofErr w:type="spellStart"/>
+      <w:proofErr w:type="gramStart"/>
       <w:r>
         <w:rPr>
           <w:rFonts w:ascii="Times New Roman" w:hAnsi="Times New Roman" w:cs="Times New Roman"/>
@@ -294,7 +357,29 @@
           <w:sz w:val="24"/>
           <w:szCs w:val="24"/>
         </w:rPr>
-        <w:t>Clear()</w:t>
+        <w:t>Clear</w:t>
+      </w:r>
+      <w:proofErr w:type="spellEnd"/>
+      <w:r>
+        <w:rPr>
+          <w:rFonts w:ascii="Times New Roman" w:hAnsi="Times New Roman" w:cs="Times New Roman"/>
+          <w:i/>
+          <w:iCs/>
+          <w:sz w:val="24"/>
+          <w:szCs w:val="24"/>
+        </w:rPr>
+        <w:t>(</w:t>
+      </w:r>
+      <w:proofErr w:type="gramEnd"/>
+      <w:r>
+        <w:rPr>
+          <w:rFonts w:ascii="Times New Roman" w:hAnsi="Times New Roman" w:cs="Times New Roman"/>
+          <w:i/>
+          <w:iCs/>
+          <w:sz w:val="24"/>
+          <w:szCs w:val="24"/>
+        </w:rPr>
+        <w:t>)</w:t>
       </w:r>
       <w:r>
         <w:rPr>
@@ -498,6 +583,8 @@
         </w:rPr>
         <w:t xml:space="preserve"> </w:t>
       </w:r>
+      <w:proofErr w:type="spellStart"/>
+      <w:proofErr w:type="gramStart"/>
       <w:r>
         <w:rPr>
           <w:rFonts w:ascii="Times New Roman" w:hAnsi="Times New Roman" w:cs="Times New Roman"/>
@@ -506,7 +593,29 @@
           <w:sz w:val="24"/>
           <w:szCs w:val="24"/>
         </w:rPr>
-        <w:t>Insert(posição, x)</w:t>
+        <w:t>Insert</w:t>
+      </w:r>
+      <w:proofErr w:type="spellEnd"/>
+      <w:r>
+        <w:rPr>
+          <w:rFonts w:ascii="Times New Roman" w:hAnsi="Times New Roman" w:cs="Times New Roman"/>
+          <w:i/>
+          <w:iCs/>
+          <w:sz w:val="24"/>
+          <w:szCs w:val="24"/>
+        </w:rPr>
+        <w:t>(</w:t>
+      </w:r>
+      <w:proofErr w:type="gramEnd"/>
+      <w:r>
+        <w:rPr>
+          <w:rFonts w:ascii="Times New Roman" w:hAnsi="Times New Roman" w:cs="Times New Roman"/>
+          <w:i/>
+          <w:iCs/>
+          <w:sz w:val="24"/>
+          <w:szCs w:val="24"/>
+        </w:rPr>
+        <w:t>posição, x)</w:t>
       </w:r>
       <w:r>
         <w:rPr>
@@ -556,6 +665,8 @@
         </w:rPr>
         <w:t xml:space="preserve"> Podemos utilizar o </w:t>
       </w:r>
+      <w:proofErr w:type="spellStart"/>
+      <w:proofErr w:type="gramStart"/>
       <w:r>
         <w:rPr>
           <w:rFonts w:ascii="Times New Roman" w:hAnsi="Times New Roman" w:cs="Times New Roman"/>
@@ -564,7 +675,29 @@
           <w:sz w:val="24"/>
           <w:szCs w:val="24"/>
         </w:rPr>
-        <w:t>append()</w:t>
+        <w:t>append</w:t>
+      </w:r>
+      <w:proofErr w:type="spellEnd"/>
+      <w:r>
+        <w:rPr>
+          <w:rFonts w:ascii="Times New Roman" w:hAnsi="Times New Roman" w:cs="Times New Roman"/>
+          <w:i/>
+          <w:iCs/>
+          <w:sz w:val="24"/>
+          <w:szCs w:val="24"/>
+        </w:rPr>
+        <w:t>(</w:t>
+      </w:r>
+      <w:proofErr w:type="gramEnd"/>
+      <w:r>
+        <w:rPr>
+          <w:rFonts w:ascii="Times New Roman" w:hAnsi="Times New Roman" w:cs="Times New Roman"/>
+          <w:i/>
+          <w:iCs/>
+          <w:sz w:val="24"/>
+          <w:szCs w:val="24"/>
+        </w:rPr>
+        <w:t>)</w:t>
       </w:r>
       <w:r>
         <w:rPr>
@@ -722,6 +855,8 @@
           <w:szCs w:val="24"/>
         </w:rPr>
       </w:pPr>
+      <w:proofErr w:type="spellStart"/>
+      <w:proofErr w:type="gramStart"/>
       <w:r>
         <w:rPr>
           <w:rFonts w:ascii="Times New Roman" w:hAnsi="Times New Roman" w:cs="Times New Roman"/>
@@ -731,7 +866,29 @@
           <w:szCs w:val="24"/>
         </w:rPr>
         <w:lastRenderedPageBreak/>
-        <w:t>Extend([n, n1, n2...])</w:t>
+        <w:t>Extend</w:t>
+      </w:r>
+      <w:proofErr w:type="spellEnd"/>
+      <w:r>
+        <w:rPr>
+          <w:rFonts w:ascii="Times New Roman" w:hAnsi="Times New Roman" w:cs="Times New Roman"/>
+          <w:i/>
+          <w:iCs/>
+          <w:sz w:val="24"/>
+          <w:szCs w:val="24"/>
+        </w:rPr>
+        <w:t>(</w:t>
+      </w:r>
+      <w:proofErr w:type="gramEnd"/>
+      <w:r>
+        <w:rPr>
+          <w:rFonts w:ascii="Times New Roman" w:hAnsi="Times New Roman" w:cs="Times New Roman"/>
+          <w:i/>
+          <w:iCs/>
+          <w:sz w:val="24"/>
+          <w:szCs w:val="24"/>
+        </w:rPr>
+        <w:t>[n, n1, n2...])</w:t>
       </w:r>
       <w:r>
         <w:rPr>
@@ -1226,6 +1383,7 @@
         </w:rPr>
         <w:t xml:space="preserve">Utilizando </w:t>
       </w:r>
+      <w:proofErr w:type="spellStart"/>
       <w:r>
         <w:rPr>
           <w:rFonts w:ascii="Times New Roman" w:hAnsi="Times New Roman" w:cs="Times New Roman"/>
@@ -1236,6 +1394,7 @@
         </w:rPr>
         <w:t>ifs</w:t>
       </w:r>
+      <w:proofErr w:type="spellEnd"/>
       <w:r>
         <w:rPr>
           <w:rFonts w:ascii="Times New Roman" w:hAnsi="Times New Roman" w:cs="Times New Roman"/>
@@ -1277,7 +1436,29 @@
           <w:sz w:val="24"/>
           <w:szCs w:val="24"/>
         </w:rPr>
-        <w:t>“none”</w:t>
+        <w:t>“</w:t>
+      </w:r>
+      <w:proofErr w:type="spellStart"/>
+      <w:r>
+        <w:rPr>
+          <w:rFonts w:ascii="Times New Roman" w:hAnsi="Times New Roman" w:cs="Times New Roman"/>
+          <w:i/>
+          <w:iCs/>
+          <w:sz w:val="24"/>
+          <w:szCs w:val="24"/>
+        </w:rPr>
+        <w:t>none</w:t>
+      </w:r>
+      <w:proofErr w:type="spellEnd"/>
+      <w:r>
+        <w:rPr>
+          <w:rFonts w:ascii="Times New Roman" w:hAnsi="Times New Roman" w:cs="Times New Roman"/>
+          <w:i/>
+          <w:iCs/>
+          <w:sz w:val="24"/>
+          <w:szCs w:val="24"/>
+        </w:rPr>
+        <w:t>”</w:t>
       </w:r>
       <w:r>
         <w:rPr>
@@ -1599,6 +1780,7 @@
         </w:rPr>
         <w:t xml:space="preserve">Utilizar um for </w:t>
       </w:r>
+      <w:proofErr w:type="spellStart"/>
       <w:r>
         <w:rPr>
           <w:rFonts w:ascii="Times New Roman" w:hAnsi="Times New Roman" w:cs="Times New Roman"/>
@@ -1609,6 +1791,7 @@
         </w:rPr>
         <w:t>comprehension</w:t>
       </w:r>
+      <w:proofErr w:type="spellEnd"/>
       <w:r>
         <w:rPr>
           <w:rFonts w:ascii="Times New Roman" w:hAnsi="Times New Roman" w:cs="Times New Roman"/>
@@ -1823,6 +2006,8 @@
         </w:rPr>
         <w:t xml:space="preserve"> Uma tupla é como uma lista, porém imutável, ou seja, não podemos usar </w:t>
       </w:r>
+      <w:proofErr w:type="spellStart"/>
+      <w:proofErr w:type="gramStart"/>
       <w:r>
         <w:rPr>
           <w:rFonts w:ascii="Times New Roman" w:hAnsi="Times New Roman" w:cs="Times New Roman"/>
@@ -1831,16 +2016,9 @@
           <w:sz w:val="24"/>
           <w:szCs w:val="24"/>
         </w:rPr>
-        <w:t>append()</w:t>
-      </w:r>
-      <w:r>
-        <w:rPr>
-          <w:rFonts w:ascii="Times New Roman" w:hAnsi="Times New Roman" w:cs="Times New Roman"/>
-          <w:sz w:val="24"/>
-          <w:szCs w:val="24"/>
-        </w:rPr>
-        <w:t xml:space="preserve"> ou </w:t>
-      </w:r>
+        <w:t>append</w:t>
+      </w:r>
+      <w:proofErr w:type="spellEnd"/>
       <w:r>
         <w:rPr>
           <w:rFonts w:ascii="Times New Roman" w:hAnsi="Times New Roman" w:cs="Times New Roman"/>
@@ -1849,6 +2027,35 @@
           <w:sz w:val="24"/>
           <w:szCs w:val="24"/>
         </w:rPr>
+        <w:t>(</w:t>
+      </w:r>
+      <w:proofErr w:type="gramEnd"/>
+      <w:r>
+        <w:rPr>
+          <w:rFonts w:ascii="Times New Roman" w:hAnsi="Times New Roman" w:cs="Times New Roman"/>
+          <w:i/>
+          <w:iCs/>
+          <w:sz w:val="24"/>
+          <w:szCs w:val="24"/>
+        </w:rPr>
+        <w:t>)</w:t>
+      </w:r>
+      <w:r>
+        <w:rPr>
+          <w:rFonts w:ascii="Times New Roman" w:hAnsi="Times New Roman" w:cs="Times New Roman"/>
+          <w:sz w:val="24"/>
+          <w:szCs w:val="24"/>
+        </w:rPr>
+        <w:t xml:space="preserve"> ou </w:t>
+      </w:r>
+      <w:r>
+        <w:rPr>
+          <w:rFonts w:ascii="Times New Roman" w:hAnsi="Times New Roman" w:cs="Times New Roman"/>
+          <w:i/>
+          <w:iCs/>
+          <w:sz w:val="24"/>
+          <w:szCs w:val="24"/>
+        </w:rPr>
         <w:t>remove()</w:t>
       </w:r>
       <w:r>
@@ -1901,6 +2108,7 @@
         </w:rPr>
         <w:t xml:space="preserve">, </w:t>
       </w:r>
+      <w:proofErr w:type="spellStart"/>
       <w:r>
         <w:rPr>
           <w:rFonts w:ascii="Times New Roman" w:hAnsi="Times New Roman" w:cs="Times New Roman"/>
@@ -1911,6 +2119,7 @@
         </w:rPr>
         <w:t>int</w:t>
       </w:r>
+      <w:proofErr w:type="spellEnd"/>
       <w:r>
         <w:rPr>
           <w:rFonts w:ascii="Times New Roman" w:hAnsi="Times New Roman" w:cs="Times New Roman"/>
@@ -1919,6 +2128,7 @@
         </w:rPr>
         <w:t xml:space="preserve">, </w:t>
       </w:r>
+      <w:proofErr w:type="spellStart"/>
       <w:r>
         <w:rPr>
           <w:rFonts w:ascii="Times New Roman" w:hAnsi="Times New Roman" w:cs="Times New Roman"/>
@@ -1929,6 +2139,7 @@
         </w:rPr>
         <w:t>float</w:t>
       </w:r>
+      <w:proofErr w:type="spellEnd"/>
       <w:r>
         <w:rPr>
           <w:rFonts w:ascii="Times New Roman" w:hAnsi="Times New Roman" w:cs="Times New Roman"/>
@@ -2120,6 +2331,8 @@
         </w:rPr>
         <w:t xml:space="preserve"> Nesse caso podemos colocar outras tuplas dentro dessa lista usando o </w:t>
       </w:r>
+      <w:proofErr w:type="spellStart"/>
+      <w:proofErr w:type="gramStart"/>
       <w:r>
         <w:rPr>
           <w:rFonts w:ascii="Times New Roman" w:hAnsi="Times New Roman" w:cs="Times New Roman"/>
@@ -2128,7 +2341,29 @@
           <w:sz w:val="24"/>
           <w:szCs w:val="24"/>
         </w:rPr>
-        <w:t>append()</w:t>
+        <w:t>append</w:t>
+      </w:r>
+      <w:proofErr w:type="spellEnd"/>
+      <w:r>
+        <w:rPr>
+          <w:rFonts w:ascii="Times New Roman" w:hAnsi="Times New Roman" w:cs="Times New Roman"/>
+          <w:i/>
+          <w:iCs/>
+          <w:sz w:val="24"/>
+          <w:szCs w:val="24"/>
+        </w:rPr>
+        <w:t>(</w:t>
+      </w:r>
+      <w:proofErr w:type="gramEnd"/>
+      <w:r>
+        <w:rPr>
+          <w:rFonts w:ascii="Times New Roman" w:hAnsi="Times New Roman" w:cs="Times New Roman"/>
+          <w:i/>
+          <w:iCs/>
+          <w:sz w:val="24"/>
+          <w:szCs w:val="24"/>
+        </w:rPr>
+        <w:t>)</w:t>
       </w:r>
       <w:r>
         <w:rPr>
@@ -2428,7 +2663,31 @@
           <w:szCs w:val="24"/>
           <w:u w:val="single"/>
         </w:rPr>
-        <w:t>Aula 3 – Polimorfismo e Arrays:</w:t>
+        <w:t xml:space="preserve">Aula 3 – Polimorfismo e </w:t>
+      </w:r>
+      <w:proofErr w:type="spellStart"/>
+      <w:r>
+        <w:rPr>
+          <w:rFonts w:ascii="Times New Roman" w:hAnsi="Times New Roman" w:cs="Times New Roman"/>
+          <w:b/>
+          <w:bCs/>
+          <w:sz w:val="24"/>
+          <w:szCs w:val="24"/>
+          <w:u w:val="single"/>
+        </w:rPr>
+        <w:t>Arrays</w:t>
+      </w:r>
+      <w:proofErr w:type="spellEnd"/>
+      <w:r>
+        <w:rPr>
+          <w:rFonts w:ascii="Times New Roman" w:hAnsi="Times New Roman" w:cs="Times New Roman"/>
+          <w:b/>
+          <w:bCs/>
+          <w:sz w:val="24"/>
+          <w:szCs w:val="24"/>
+          <w:u w:val="single"/>
+        </w:rPr>
+        <w:t>:</w:t>
       </w:r>
     </w:p>
     <w:p>
@@ -2541,6 +2800,7 @@
         </w:rPr>
         <w:t xml:space="preserve">Esse é o Array de verdade, as listas e </w:t>
       </w:r>
+      <w:proofErr w:type="spellStart"/>
       <w:r>
         <w:rPr>
           <w:rFonts w:ascii="Times New Roman" w:hAnsi="Times New Roman" w:cs="Times New Roman"/>
@@ -2551,6 +2811,7 @@
         </w:rPr>
         <w:t>arrays</w:t>
       </w:r>
+      <w:proofErr w:type="spellEnd"/>
       <w:r>
         <w:rPr>
           <w:rFonts w:ascii="Times New Roman" w:hAnsi="Times New Roman" w:cs="Times New Roman"/>
@@ -2707,6 +2968,7 @@
         </w:rPr>
         <w:t xml:space="preserve">E mesmo quando vamos utilizar </w:t>
       </w:r>
+      <w:proofErr w:type="spellStart"/>
       <w:r>
         <w:rPr>
           <w:rFonts w:ascii="Times New Roman" w:hAnsi="Times New Roman" w:cs="Times New Roman"/>
@@ -2717,6 +2979,7 @@
         </w:rPr>
         <w:t>arrays</w:t>
       </w:r>
+      <w:proofErr w:type="spellEnd"/>
       <w:r>
         <w:rPr>
           <w:rFonts w:ascii="Times New Roman" w:hAnsi="Times New Roman" w:cs="Times New Roman"/>
@@ -2725,6 +2988,7 @@
         </w:rPr>
         <w:t xml:space="preserve">, não utilizamos a do python, mas sim uma biblioteca chamada </w:t>
       </w:r>
+      <w:proofErr w:type="spellStart"/>
       <w:r>
         <w:rPr>
           <w:rFonts w:ascii="Times New Roman" w:hAnsi="Times New Roman" w:cs="Times New Roman"/>
@@ -2735,6 +2999,7 @@
         </w:rPr>
         <w:t>numpy</w:t>
       </w:r>
+      <w:proofErr w:type="spellEnd"/>
       <w:r>
         <w:rPr>
           <w:rFonts w:ascii="Times New Roman" w:hAnsi="Times New Roman" w:cs="Times New Roman"/>
@@ -2837,7 +3102,73 @@
           <w:sz w:val="24"/>
           <w:szCs w:val="24"/>
         </w:rPr>
-        <w:t>“pip install numpy”</w:t>
+        <w:t>“</w:t>
+      </w:r>
+      <w:proofErr w:type="spellStart"/>
+      <w:r>
+        <w:rPr>
+          <w:rFonts w:ascii="Times New Roman" w:hAnsi="Times New Roman" w:cs="Times New Roman"/>
+          <w:i/>
+          <w:iCs/>
+          <w:sz w:val="24"/>
+          <w:szCs w:val="24"/>
+        </w:rPr>
+        <w:t>pip</w:t>
+      </w:r>
+      <w:proofErr w:type="spellEnd"/>
+      <w:r>
+        <w:rPr>
+          <w:rFonts w:ascii="Times New Roman" w:hAnsi="Times New Roman" w:cs="Times New Roman"/>
+          <w:i/>
+          <w:iCs/>
+          <w:sz w:val="24"/>
+          <w:szCs w:val="24"/>
+        </w:rPr>
+        <w:t xml:space="preserve"> </w:t>
+      </w:r>
+      <w:proofErr w:type="spellStart"/>
+      <w:r>
+        <w:rPr>
+          <w:rFonts w:ascii="Times New Roman" w:hAnsi="Times New Roman" w:cs="Times New Roman"/>
+          <w:i/>
+          <w:iCs/>
+          <w:sz w:val="24"/>
+          <w:szCs w:val="24"/>
+        </w:rPr>
+        <w:t>install</w:t>
+      </w:r>
+      <w:proofErr w:type="spellEnd"/>
+      <w:r>
+        <w:rPr>
+          <w:rFonts w:ascii="Times New Roman" w:hAnsi="Times New Roman" w:cs="Times New Roman"/>
+          <w:i/>
+          <w:iCs/>
+          <w:sz w:val="24"/>
+          <w:szCs w:val="24"/>
+        </w:rPr>
+        <w:t xml:space="preserve"> </w:t>
+      </w:r>
+      <w:proofErr w:type="spellStart"/>
+      <w:r>
+        <w:rPr>
+          <w:rFonts w:ascii="Times New Roman" w:hAnsi="Times New Roman" w:cs="Times New Roman"/>
+          <w:i/>
+          <w:iCs/>
+          <w:sz w:val="24"/>
+          <w:szCs w:val="24"/>
+        </w:rPr>
+        <w:t>numpy</w:t>
+      </w:r>
+      <w:proofErr w:type="spellEnd"/>
+      <w:r>
+        <w:rPr>
+          <w:rFonts w:ascii="Times New Roman" w:hAnsi="Times New Roman" w:cs="Times New Roman"/>
+          <w:i/>
+          <w:iCs/>
+          <w:sz w:val="24"/>
+          <w:szCs w:val="24"/>
+        </w:rPr>
+        <w:t>”</w:t>
       </w:r>
       <w:r>
         <w:rPr>
@@ -2871,6 +3202,7 @@
         </w:rPr>
         <w:t xml:space="preserve">Utilizando </w:t>
       </w:r>
+      <w:proofErr w:type="spellStart"/>
       <w:r>
         <w:rPr>
           <w:rFonts w:ascii="Times New Roman" w:hAnsi="Times New Roman" w:cs="Times New Roman"/>
@@ -2881,6 +3213,7 @@
         </w:rPr>
         <w:t>np</w:t>
       </w:r>
+      <w:proofErr w:type="spellEnd"/>
       <w:r>
         <w:rPr>
           <w:rFonts w:ascii="Times New Roman" w:hAnsi="Times New Roman" w:cs="Times New Roman"/>
@@ -2967,6 +3300,7 @@
         </w:rPr>
         <w:t xml:space="preserve">Podemos atribuir </w:t>
       </w:r>
+      <w:proofErr w:type="spellStart"/>
       <w:r>
         <w:rPr>
           <w:rFonts w:ascii="Times New Roman" w:hAnsi="Times New Roman" w:cs="Times New Roman"/>
@@ -2977,6 +3311,7 @@
         </w:rPr>
         <w:t>arrays</w:t>
       </w:r>
+      <w:proofErr w:type="spellEnd"/>
       <w:r>
         <w:rPr>
           <w:rFonts w:ascii="Times New Roman" w:hAnsi="Times New Roman" w:cs="Times New Roman"/>
@@ -3080,6 +3415,7 @@
         <w:lastRenderedPageBreak/>
         <w:t xml:space="preserve">Evitamos usar Array puro, sempre que precisamos utilizar para trabalhos numéricos, vamos de biblioteca </w:t>
       </w:r>
+      <w:proofErr w:type="spellStart"/>
       <w:r>
         <w:rPr>
           <w:rFonts w:ascii="Times New Roman" w:hAnsi="Times New Roman" w:cs="Times New Roman"/>
@@ -3090,6 +3426,7 @@
         </w:rPr>
         <w:t>numpy</w:t>
       </w:r>
+      <w:proofErr w:type="spellEnd"/>
       <w:r>
         <w:rPr>
           <w:rFonts w:ascii="Times New Roman" w:hAnsi="Times New Roman" w:cs="Times New Roman"/>
@@ -3122,6 +3459,7 @@
         </w:rPr>
         <w:t xml:space="preserve"> Em uma classe mãe podemos mandar ele </w:t>
       </w:r>
+      <w:proofErr w:type="spellStart"/>
       <w:r>
         <w:rPr>
           <w:rFonts w:ascii="Times New Roman" w:hAnsi="Times New Roman" w:cs="Times New Roman"/>
@@ -3132,6 +3470,7 @@
         </w:rPr>
         <w:t>raise</w:t>
       </w:r>
+      <w:proofErr w:type="spellEnd"/>
       <w:r>
         <w:rPr>
           <w:rFonts w:ascii="Times New Roman" w:hAnsi="Times New Roman" w:cs="Times New Roman"/>
@@ -3164,6 +3503,7 @@
         </w:rPr>
         <w:t xml:space="preserve">Caso tenhamos vários tipos de conta bancárias e todas possuem o método </w:t>
       </w:r>
+      <w:proofErr w:type="spellStart"/>
       <w:r>
         <w:rPr>
           <w:rFonts w:ascii="Times New Roman" w:hAnsi="Times New Roman" w:cs="Times New Roman"/>
@@ -3174,6 +3514,7 @@
         </w:rPr>
         <w:t>passa_o_mês</w:t>
       </w:r>
+      <w:proofErr w:type="spellEnd"/>
       <w:r>
         <w:rPr>
           <w:rFonts w:ascii="Times New Roman" w:hAnsi="Times New Roman" w:cs="Times New Roman"/>
@@ -3276,6 +3617,7 @@
         </w:rPr>
         <w:t xml:space="preserve"> e colocar a classe mãe como herdeira do </w:t>
       </w:r>
+      <w:proofErr w:type="spellStart"/>
       <w:r>
         <w:rPr>
           <w:rFonts w:ascii="Times New Roman" w:hAnsi="Times New Roman" w:cs="Times New Roman"/>
@@ -3284,8 +3626,31 @@
           <w:sz w:val="24"/>
           <w:szCs w:val="24"/>
         </w:rPr>
-        <w:t>metaclass=ABCMeta</w:t>
-      </w:r>
+        <w:t>metaclass</w:t>
+      </w:r>
+      <w:proofErr w:type="spellEnd"/>
+      <w:r>
+        <w:rPr>
+          <w:rFonts w:ascii="Times New Roman" w:hAnsi="Times New Roman" w:cs="Times New Roman"/>
+          <w:i/>
+          <w:iCs/>
+          <w:sz w:val="24"/>
+          <w:szCs w:val="24"/>
+        </w:rPr>
+        <w:t>=</w:t>
+      </w:r>
+      <w:proofErr w:type="spellStart"/>
+      <w:r>
+        <w:rPr>
+          <w:rFonts w:ascii="Times New Roman" w:hAnsi="Times New Roman" w:cs="Times New Roman"/>
+          <w:i/>
+          <w:iCs/>
+          <w:sz w:val="24"/>
+          <w:szCs w:val="24"/>
+        </w:rPr>
+        <w:t>ABCMeta</w:t>
+      </w:r>
+      <w:proofErr w:type="spellEnd"/>
       <w:r>
         <w:rPr>
           <w:rFonts w:ascii="Times New Roman" w:hAnsi="Times New Roman" w:cs="Times New Roman"/>
@@ -3531,6 +3896,7 @@
         </w:rPr>
         <w:t xml:space="preserve">O que é o </w:t>
       </w:r>
+      <w:proofErr w:type="spellStart"/>
       <w:r>
         <w:rPr>
           <w:rFonts w:ascii="Times New Roman" w:hAnsi="Times New Roman" w:cs="Times New Roman"/>
@@ -3539,8 +3905,31 @@
           <w:sz w:val="24"/>
           <w:szCs w:val="24"/>
         </w:rPr>
-        <w:t>duck typing</w:t>
-      </w:r>
+        <w:t>duck</w:t>
+      </w:r>
+      <w:proofErr w:type="spellEnd"/>
+      <w:r>
+        <w:rPr>
+          <w:rFonts w:ascii="Times New Roman" w:hAnsi="Times New Roman" w:cs="Times New Roman"/>
+          <w:i/>
+          <w:iCs/>
+          <w:sz w:val="24"/>
+          <w:szCs w:val="24"/>
+        </w:rPr>
+        <w:t xml:space="preserve"> </w:t>
+      </w:r>
+      <w:proofErr w:type="spellStart"/>
+      <w:r>
+        <w:rPr>
+          <w:rFonts w:ascii="Times New Roman" w:hAnsi="Times New Roman" w:cs="Times New Roman"/>
+          <w:i/>
+          <w:iCs/>
+          <w:sz w:val="24"/>
+          <w:szCs w:val="24"/>
+        </w:rPr>
+        <w:t>typing</w:t>
+      </w:r>
+      <w:proofErr w:type="spellEnd"/>
       <w:r>
         <w:rPr>
           <w:rFonts w:ascii="Times New Roman" w:hAnsi="Times New Roman" w:cs="Times New Roman"/>
@@ -3573,6 +3962,7 @@
         </w:rPr>
         <w:t xml:space="preserve">Fazer um </w:t>
       </w:r>
+      <w:proofErr w:type="spellStart"/>
       <w:r>
         <w:rPr>
           <w:rFonts w:ascii="Times New Roman" w:hAnsi="Times New Roman" w:cs="Times New Roman"/>
@@ -3583,6 +3973,7 @@
         </w:rPr>
         <w:t>array</w:t>
       </w:r>
+      <w:proofErr w:type="spellEnd"/>
       <w:r>
         <w:rPr>
           <w:rFonts w:ascii="Times New Roman" w:hAnsi="Times New Roman" w:cs="Times New Roman"/>
@@ -3709,6 +4100,7 @@
         </w:rPr>
         <w:t xml:space="preserve"> Podemos definir nossa própria definição de igualdade em python, sendo esse o </w:t>
       </w:r>
+      <w:proofErr w:type="spellStart"/>
       <w:r>
         <w:rPr>
           <w:rFonts w:ascii="Times New Roman" w:hAnsi="Times New Roman" w:cs="Times New Roman"/>
@@ -3717,16 +4109,9 @@
           <w:sz w:val="24"/>
           <w:szCs w:val="24"/>
         </w:rPr>
-        <w:t>def __eq__</w:t>
-      </w:r>
-      <w:r>
-        <w:rPr>
-          <w:rFonts w:ascii="Times New Roman" w:hAnsi="Times New Roman" w:cs="Times New Roman"/>
-          <w:sz w:val="24"/>
-          <w:szCs w:val="24"/>
-        </w:rPr>
-        <w:t xml:space="preserve"> de </w:t>
-      </w:r>
+        <w:t>def</w:t>
+      </w:r>
+      <w:proofErr w:type="spellEnd"/>
       <w:r>
         <w:rPr>
           <w:rFonts w:ascii="Times New Roman" w:hAnsi="Times New Roman" w:cs="Times New Roman"/>
@@ -3735,8 +4120,50 @@
           <w:sz w:val="24"/>
           <w:szCs w:val="24"/>
         </w:rPr>
+        <w:t xml:space="preserve"> __</w:t>
+      </w:r>
+      <w:proofErr w:type="spellStart"/>
+      <w:r>
+        <w:rPr>
+          <w:rFonts w:ascii="Times New Roman" w:hAnsi="Times New Roman" w:cs="Times New Roman"/>
+          <w:i/>
+          <w:iCs/>
+          <w:sz w:val="24"/>
+          <w:szCs w:val="24"/>
+        </w:rPr>
+        <w:t>eq</w:t>
+      </w:r>
+      <w:proofErr w:type="spellEnd"/>
+      <w:r>
+        <w:rPr>
+          <w:rFonts w:ascii="Times New Roman" w:hAnsi="Times New Roman" w:cs="Times New Roman"/>
+          <w:i/>
+          <w:iCs/>
+          <w:sz w:val="24"/>
+          <w:szCs w:val="24"/>
+        </w:rPr>
+        <w:t>__</w:t>
+      </w:r>
+      <w:r>
+        <w:rPr>
+          <w:rFonts w:ascii="Times New Roman" w:hAnsi="Times New Roman" w:cs="Times New Roman"/>
+          <w:sz w:val="24"/>
+          <w:szCs w:val="24"/>
+        </w:rPr>
+        <w:t xml:space="preserve"> de </w:t>
+      </w:r>
+      <w:proofErr w:type="spellStart"/>
+      <w:r>
+        <w:rPr>
+          <w:rFonts w:ascii="Times New Roman" w:hAnsi="Times New Roman" w:cs="Times New Roman"/>
+          <w:i/>
+          <w:iCs/>
+          <w:sz w:val="24"/>
+          <w:szCs w:val="24"/>
+        </w:rPr>
         <w:t>equals</w:t>
       </w:r>
+      <w:proofErr w:type="spellEnd"/>
       <w:r>
         <w:rPr>
           <w:rFonts w:ascii="Times New Roman" w:hAnsi="Times New Roman" w:cs="Times New Roman"/>
@@ -3960,6 +4387,7 @@
         </w:rPr>
         <w:t>__</w:t>
       </w:r>
+      <w:proofErr w:type="spellStart"/>
       <w:r>
         <w:rPr>
           <w:rFonts w:ascii="Times New Roman" w:hAnsi="Times New Roman" w:cs="Times New Roman"/>
@@ -3970,6 +4398,7 @@
         </w:rPr>
         <w:t>eq</w:t>
       </w:r>
+      <w:proofErr w:type="spellEnd"/>
       <w:r>
         <w:rPr>
           <w:rFonts w:ascii="Times New Roman" w:hAnsi="Times New Roman" w:cs="Times New Roman"/>
@@ -4044,7 +4473,29 @@
           <w:sz w:val="24"/>
           <w:szCs w:val="24"/>
         </w:rPr>
-        <w:t>__eq__</w:t>
+        <w:t>__</w:t>
+      </w:r>
+      <w:proofErr w:type="spellStart"/>
+      <w:r>
+        <w:rPr>
+          <w:rFonts w:ascii="Times New Roman" w:hAnsi="Times New Roman" w:cs="Times New Roman"/>
+          <w:i/>
+          <w:iCs/>
+          <w:sz w:val="24"/>
+          <w:szCs w:val="24"/>
+        </w:rPr>
+        <w:t>eq</w:t>
+      </w:r>
+      <w:proofErr w:type="spellEnd"/>
+      <w:r>
+        <w:rPr>
+          <w:rFonts w:ascii="Times New Roman" w:hAnsi="Times New Roman" w:cs="Times New Roman"/>
+          <w:i/>
+          <w:iCs/>
+          <w:sz w:val="24"/>
+          <w:szCs w:val="24"/>
+        </w:rPr>
+        <w:t>__</w:t>
       </w:r>
       <w:r>
         <w:rPr>
@@ -4076,8 +4527,18 @@
           <w:sz w:val="24"/>
           <w:szCs w:val="24"/>
         </w:rPr>
-        <w:t>Utilizar boas práticas para comparação ;</w:t>
-      </w:r>
+        <w:t xml:space="preserve">Utilizar boas práticas para </w:t>
+      </w:r>
+      <w:proofErr w:type="gramStart"/>
+      <w:r>
+        <w:rPr>
+          <w:rFonts w:ascii="Times New Roman" w:hAnsi="Times New Roman" w:cs="Times New Roman"/>
+          <w:sz w:val="24"/>
+          <w:szCs w:val="24"/>
+        </w:rPr>
+        <w:t>comparação ;</w:t>
+      </w:r>
+      <w:proofErr w:type="gramEnd"/>
     </w:p>
     <w:p>
       <w:pPr>
@@ -4102,6 +4563,8 @@
         </w:rPr>
         <w:t xml:space="preserve">Usar o </w:t>
       </w:r>
+      <w:proofErr w:type="spellStart"/>
+      <w:proofErr w:type="gramStart"/>
       <w:r>
         <w:rPr>
           <w:rFonts w:ascii="Times New Roman" w:hAnsi="Times New Roman" w:cs="Times New Roman"/>
@@ -4112,6 +4575,7 @@
         </w:rPr>
         <w:t>isinstance</w:t>
       </w:r>
+      <w:proofErr w:type="spellEnd"/>
       <w:r>
         <w:rPr>
           <w:rFonts w:ascii="Times New Roman" w:hAnsi="Times New Roman" w:cs="Times New Roman"/>
@@ -4120,7 +4584,18 @@
           <w:sz w:val="24"/>
           <w:szCs w:val="24"/>
         </w:rPr>
-        <w:t>()</w:t>
+        <w:t>(</w:t>
+      </w:r>
+      <w:proofErr w:type="gramEnd"/>
+      <w:r>
+        <w:rPr>
+          <w:rFonts w:ascii="Times New Roman" w:hAnsi="Times New Roman" w:cs="Times New Roman"/>
+          <w:i/>
+          <w:iCs/>
+          <w:sz w:val="24"/>
+          <w:szCs w:val="24"/>
+        </w:rPr>
+        <w:t>)</w:t>
       </w:r>
       <w:r>
         <w:rPr>
@@ -4168,7 +4643,31 @@
           <w:szCs w:val="24"/>
           <w:u w:val="single"/>
         </w:rPr>
-        <w:t>Aula 5 – Outros Builtins:</w:t>
+        <w:t xml:space="preserve">Aula 5 – Outros </w:t>
+      </w:r>
+      <w:proofErr w:type="spellStart"/>
+      <w:r>
+        <w:rPr>
+          <w:rFonts w:ascii="Times New Roman" w:hAnsi="Times New Roman" w:cs="Times New Roman"/>
+          <w:b/>
+          <w:bCs/>
+          <w:sz w:val="24"/>
+          <w:szCs w:val="24"/>
+          <w:u w:val="single"/>
+        </w:rPr>
+        <w:t>Builtins</w:t>
+      </w:r>
+      <w:proofErr w:type="spellEnd"/>
+      <w:r>
+        <w:rPr>
+          <w:rFonts w:ascii="Times New Roman" w:hAnsi="Times New Roman" w:cs="Times New Roman"/>
+          <w:b/>
+          <w:bCs/>
+          <w:sz w:val="24"/>
+          <w:szCs w:val="24"/>
+          <w:u w:val="single"/>
+        </w:rPr>
+        <w:t>:</w:t>
       </w:r>
     </w:p>
     <w:p>
@@ -4227,6 +4726,7 @@
         <w:lastRenderedPageBreak/>
         <w:t xml:space="preserve">Podemos utilizar a função </w:t>
       </w:r>
+      <w:proofErr w:type="gramStart"/>
       <w:r>
         <w:rPr>
           <w:rFonts w:ascii="Times New Roman" w:hAnsi="Times New Roman" w:cs="Times New Roman"/>
@@ -4235,16 +4735,9 @@
           <w:sz w:val="24"/>
           <w:szCs w:val="24"/>
         </w:rPr>
-        <w:t>range()</w:t>
-      </w:r>
-      <w:r>
-        <w:rPr>
-          <w:rFonts w:ascii="Times New Roman" w:hAnsi="Times New Roman" w:cs="Times New Roman"/>
-          <w:sz w:val="24"/>
-          <w:szCs w:val="24"/>
-        </w:rPr>
-        <w:t xml:space="preserve"> do </w:t>
-      </w:r>
+        <w:t>range(</w:t>
+      </w:r>
+      <w:proofErr w:type="gramEnd"/>
       <w:r>
         <w:rPr>
           <w:rFonts w:ascii="Times New Roman" w:hAnsi="Times New Roman" w:cs="Times New Roman"/>
@@ -4253,7 +4746,37 @@
           <w:sz w:val="24"/>
           <w:szCs w:val="24"/>
         </w:rPr>
-        <w:t>len()</w:t>
+        <w:t>)</w:t>
+      </w:r>
+      <w:r>
+        <w:rPr>
+          <w:rFonts w:ascii="Times New Roman" w:hAnsi="Times New Roman" w:cs="Times New Roman"/>
+          <w:sz w:val="24"/>
+          <w:szCs w:val="24"/>
+        </w:rPr>
+        <w:t xml:space="preserve"> do </w:t>
+      </w:r>
+      <w:proofErr w:type="spellStart"/>
+      <w:r>
+        <w:rPr>
+          <w:rFonts w:ascii="Times New Roman" w:hAnsi="Times New Roman" w:cs="Times New Roman"/>
+          <w:i/>
+          <w:iCs/>
+          <w:sz w:val="24"/>
+          <w:szCs w:val="24"/>
+        </w:rPr>
+        <w:t>len</w:t>
+      </w:r>
+      <w:proofErr w:type="spellEnd"/>
+      <w:r>
+        <w:rPr>
+          <w:rFonts w:ascii="Times New Roman" w:hAnsi="Times New Roman" w:cs="Times New Roman"/>
+          <w:i/>
+          <w:iCs/>
+          <w:sz w:val="24"/>
+          <w:szCs w:val="24"/>
+        </w:rPr>
+        <w:t>()</w:t>
       </w:r>
       <w:r>
         <w:rPr>
@@ -4475,6 +4998,7 @@
         </w:rPr>
         <w:t xml:space="preserve">Mas é claro que, como essa é uma coisa muito comum de se fazer, existe um </w:t>
       </w:r>
+      <w:proofErr w:type="spellStart"/>
       <w:r>
         <w:rPr>
           <w:rFonts w:ascii="Times New Roman" w:hAnsi="Times New Roman" w:cs="Times New Roman"/>
@@ -4485,6 +5009,7 @@
         </w:rPr>
         <w:t>builtin</w:t>
       </w:r>
+      <w:proofErr w:type="spellEnd"/>
       <w:r>
         <w:rPr>
           <w:rFonts w:ascii="Times New Roman" w:hAnsi="Times New Roman" w:cs="Times New Roman"/>
@@ -4493,6 +5018,8 @@
         </w:rPr>
         <w:t xml:space="preserve"> chamado </w:t>
       </w:r>
+      <w:proofErr w:type="spellStart"/>
+      <w:proofErr w:type="gramStart"/>
       <w:r>
         <w:rPr>
           <w:rFonts w:ascii="Times New Roman" w:hAnsi="Times New Roman" w:cs="Times New Roman"/>
@@ -4503,6 +5030,7 @@
         </w:rPr>
         <w:t>enumerate</w:t>
       </w:r>
+      <w:proofErr w:type="spellEnd"/>
       <w:r>
         <w:rPr>
           <w:rFonts w:ascii="Times New Roman" w:hAnsi="Times New Roman" w:cs="Times New Roman"/>
@@ -4511,7 +5039,18 @@
           <w:sz w:val="24"/>
           <w:szCs w:val="24"/>
         </w:rPr>
-        <w:t>()</w:t>
+        <w:t>(</w:t>
+      </w:r>
+      <w:proofErr w:type="gramEnd"/>
+      <w:r>
+        <w:rPr>
+          <w:rFonts w:ascii="Times New Roman" w:hAnsi="Times New Roman" w:cs="Times New Roman"/>
+          <w:i/>
+          <w:iCs/>
+          <w:sz w:val="24"/>
+          <w:szCs w:val="24"/>
+        </w:rPr>
+        <w:t>)</w:t>
       </w:r>
       <w:r>
         <w:rPr>
@@ -4556,6 +5095,8 @@
           <w:szCs w:val="24"/>
         </w:rPr>
       </w:pPr>
+      <w:proofErr w:type="spellStart"/>
+      <w:proofErr w:type="gramStart"/>
       <w:r>
         <w:rPr>
           <w:rFonts w:ascii="Times New Roman" w:hAnsi="Times New Roman" w:cs="Times New Roman"/>
@@ -4566,6 +5107,7 @@
         </w:rPr>
         <w:t>Enumerate</w:t>
       </w:r>
+      <w:proofErr w:type="spellEnd"/>
       <w:r>
         <w:rPr>
           <w:rFonts w:ascii="Times New Roman" w:hAnsi="Times New Roman" w:cs="Times New Roman"/>
@@ -4574,40 +5116,9 @@
           <w:sz w:val="24"/>
           <w:szCs w:val="24"/>
         </w:rPr>
-        <w:t>()</w:t>
-      </w:r>
-      <w:r>
-        <w:rPr>
-          <w:rFonts w:ascii="Times New Roman" w:hAnsi="Times New Roman" w:cs="Times New Roman"/>
-          <w:sz w:val="24"/>
-          <w:szCs w:val="24"/>
-        </w:rPr>
-        <w:t xml:space="preserve"> faz vários trabalhos em sequência</w:t>
-      </w:r>
-      <w:r>
-        <w:rPr>
-          <w:rFonts w:ascii="Times New Roman" w:hAnsi="Times New Roman" w:cs="Times New Roman"/>
-          <w:sz w:val="24"/>
-          <w:szCs w:val="24"/>
-        </w:rPr>
-        <w:t>, é um iteravel</w:t>
-      </w:r>
-      <w:r>
-        <w:rPr>
-          <w:rFonts w:ascii="Times New Roman" w:hAnsi="Times New Roman" w:cs="Times New Roman"/>
-          <w:sz w:val="24"/>
-          <w:szCs w:val="24"/>
-        </w:rPr>
-        <w:t>.</w:t>
-      </w:r>
-      <w:r>
-        <w:rPr>
-          <w:rFonts w:ascii="Times New Roman" w:hAnsi="Times New Roman" w:cs="Times New Roman"/>
-          <w:sz w:val="24"/>
-          <w:szCs w:val="24"/>
-        </w:rPr>
-        <w:t xml:space="preserve"> É um gerador </w:t>
-      </w:r>
+        <w:t>(</w:t>
+      </w:r>
+      <w:proofErr w:type="gramEnd"/>
       <w:r>
         <w:rPr>
           <w:rFonts w:ascii="Times New Roman" w:hAnsi="Times New Roman" w:cs="Times New Roman"/>
@@ -4616,8 +5127,62 @@
           <w:sz w:val="24"/>
           <w:szCs w:val="24"/>
         </w:rPr>
+        <w:t>)</w:t>
+      </w:r>
+      <w:r>
+        <w:rPr>
+          <w:rFonts w:ascii="Times New Roman" w:hAnsi="Times New Roman" w:cs="Times New Roman"/>
+          <w:sz w:val="24"/>
+          <w:szCs w:val="24"/>
+        </w:rPr>
+        <w:t xml:space="preserve"> faz vários trabalhos em sequência</w:t>
+      </w:r>
+      <w:r>
+        <w:rPr>
+          <w:rFonts w:ascii="Times New Roman" w:hAnsi="Times New Roman" w:cs="Times New Roman"/>
+          <w:sz w:val="24"/>
+          <w:szCs w:val="24"/>
+        </w:rPr>
+        <w:t xml:space="preserve">, é um </w:t>
+      </w:r>
+      <w:proofErr w:type="spellStart"/>
+      <w:r>
+        <w:rPr>
+          <w:rFonts w:ascii="Times New Roman" w:hAnsi="Times New Roman" w:cs="Times New Roman"/>
+          <w:sz w:val="24"/>
+          <w:szCs w:val="24"/>
+        </w:rPr>
+        <w:t>iteravel</w:t>
+      </w:r>
+      <w:proofErr w:type="spellEnd"/>
+      <w:r>
+        <w:rPr>
+          <w:rFonts w:ascii="Times New Roman" w:hAnsi="Times New Roman" w:cs="Times New Roman"/>
+          <w:sz w:val="24"/>
+          <w:szCs w:val="24"/>
+        </w:rPr>
+        <w:t>.</w:t>
+      </w:r>
+      <w:r>
+        <w:rPr>
+          <w:rFonts w:ascii="Times New Roman" w:hAnsi="Times New Roman" w:cs="Times New Roman"/>
+          <w:sz w:val="24"/>
+          <w:szCs w:val="24"/>
+        </w:rPr>
+        <w:t xml:space="preserve"> É um gerador </w:t>
+      </w:r>
+      <w:proofErr w:type="spellStart"/>
+      <w:r>
+        <w:rPr>
+          <w:rFonts w:ascii="Times New Roman" w:hAnsi="Times New Roman" w:cs="Times New Roman"/>
+          <w:i/>
+          <w:iCs/>
+          <w:sz w:val="24"/>
+          <w:szCs w:val="24"/>
+        </w:rPr>
         <w:t>lazy</w:t>
       </w:r>
+      <w:proofErr w:type="spellEnd"/>
       <w:r>
         <w:rPr>
           <w:rFonts w:ascii="Times New Roman" w:hAnsi="Times New Roman" w:cs="Times New Roman"/>
@@ -4704,6 +5269,7 @@
         </w:rPr>
         <w:t xml:space="preserve">Exatamente como o </w:t>
       </w:r>
+      <w:proofErr w:type="gramStart"/>
       <w:r>
         <w:rPr>
           <w:rFonts w:ascii="Times New Roman" w:hAnsi="Times New Roman" w:cs="Times New Roman"/>
@@ -4712,16 +5278,9 @@
           <w:sz w:val="24"/>
           <w:szCs w:val="24"/>
         </w:rPr>
-        <w:t>range()</w:t>
-      </w:r>
-      <w:r>
-        <w:rPr>
-          <w:rFonts w:ascii="Times New Roman" w:hAnsi="Times New Roman" w:cs="Times New Roman"/>
-          <w:sz w:val="24"/>
-          <w:szCs w:val="24"/>
-        </w:rPr>
-        <w:t xml:space="preserve">, ambos são </w:t>
-      </w:r>
+        <w:t>range(</w:t>
+      </w:r>
+      <w:proofErr w:type="gramEnd"/>
       <w:r>
         <w:rPr>
           <w:rFonts w:ascii="Times New Roman" w:hAnsi="Times New Roman" w:cs="Times New Roman"/>
@@ -4730,8 +5289,28 @@
           <w:sz w:val="24"/>
           <w:szCs w:val="24"/>
         </w:rPr>
+        <w:t>)</w:t>
+      </w:r>
+      <w:r>
+        <w:rPr>
+          <w:rFonts w:ascii="Times New Roman" w:hAnsi="Times New Roman" w:cs="Times New Roman"/>
+          <w:sz w:val="24"/>
+          <w:szCs w:val="24"/>
+        </w:rPr>
+        <w:t xml:space="preserve">, ambos são </w:t>
+      </w:r>
+      <w:proofErr w:type="spellStart"/>
+      <w:r>
+        <w:rPr>
+          <w:rFonts w:ascii="Times New Roman" w:hAnsi="Times New Roman" w:cs="Times New Roman"/>
+          <w:i/>
+          <w:iCs/>
+          <w:sz w:val="24"/>
+          <w:szCs w:val="24"/>
+        </w:rPr>
         <w:t>lazy</w:t>
       </w:r>
+      <w:proofErr w:type="spellEnd"/>
       <w:r>
         <w:rPr>
           <w:rFonts w:ascii="Times New Roman" w:hAnsi="Times New Roman" w:cs="Times New Roman"/>
@@ -4811,6 +5390,8 @@
           <w:szCs w:val="24"/>
         </w:rPr>
       </w:pPr>
+      <w:proofErr w:type="spellStart"/>
+      <w:proofErr w:type="gramStart"/>
       <w:r>
         <w:rPr>
           <w:rFonts w:ascii="Times New Roman" w:hAnsi="Times New Roman" w:cs="Times New Roman"/>
@@ -4819,16 +5400,9 @@
           <w:sz w:val="24"/>
           <w:szCs w:val="24"/>
         </w:rPr>
-        <w:t>List()</w:t>
-      </w:r>
-      <w:r>
-        <w:rPr>
-          <w:rFonts w:ascii="Times New Roman" w:hAnsi="Times New Roman" w:cs="Times New Roman"/>
-          <w:sz w:val="24"/>
-          <w:szCs w:val="24"/>
-        </w:rPr>
-        <w:t xml:space="preserve">: Função que cria listas através de funções iteráveis, assim como o </w:t>
-      </w:r>
+        <w:t>List</w:t>
+      </w:r>
+      <w:proofErr w:type="spellEnd"/>
       <w:r>
         <w:rPr>
           <w:rFonts w:ascii="Times New Roman" w:hAnsi="Times New Roman" w:cs="Times New Roman"/>
@@ -4837,16 +5411,9 @@
           <w:sz w:val="24"/>
           <w:szCs w:val="24"/>
         </w:rPr>
-        <w:t>range()</w:t>
-      </w:r>
-      <w:r>
-        <w:rPr>
-          <w:rFonts w:ascii="Times New Roman" w:hAnsi="Times New Roman" w:cs="Times New Roman"/>
-          <w:sz w:val="24"/>
-          <w:szCs w:val="24"/>
-        </w:rPr>
-        <w:t xml:space="preserve"> e o </w:t>
-      </w:r>
+        <w:t>(</w:t>
+      </w:r>
+      <w:proofErr w:type="gramEnd"/>
       <w:r>
         <w:rPr>
           <w:rFonts w:ascii="Times New Roman" w:hAnsi="Times New Roman" w:cs="Times New Roman"/>
@@ -4855,7 +5422,55 @@
           <w:sz w:val="24"/>
           <w:szCs w:val="24"/>
         </w:rPr>
-        <w:t>enumerate()</w:t>
+        <w:t>)</w:t>
+      </w:r>
+      <w:r>
+        <w:rPr>
+          <w:rFonts w:ascii="Times New Roman" w:hAnsi="Times New Roman" w:cs="Times New Roman"/>
+          <w:sz w:val="24"/>
+          <w:szCs w:val="24"/>
+        </w:rPr>
+        <w:t xml:space="preserve">: Função que cria listas através de funções iteráveis, assim como o </w:t>
+      </w:r>
+      <w:r>
+        <w:rPr>
+          <w:rFonts w:ascii="Times New Roman" w:hAnsi="Times New Roman" w:cs="Times New Roman"/>
+          <w:i/>
+          <w:iCs/>
+          <w:sz w:val="24"/>
+          <w:szCs w:val="24"/>
+        </w:rPr>
+        <w:t>range()</w:t>
+      </w:r>
+      <w:r>
+        <w:rPr>
+          <w:rFonts w:ascii="Times New Roman" w:hAnsi="Times New Roman" w:cs="Times New Roman"/>
+          <w:sz w:val="24"/>
+          <w:szCs w:val="24"/>
+        </w:rPr>
+        <w:t xml:space="preserve"> e o </w:t>
+      </w:r>
+      <w:proofErr w:type="spellStart"/>
+      <w:r>
+        <w:rPr>
+          <w:rFonts w:ascii="Times New Roman" w:hAnsi="Times New Roman" w:cs="Times New Roman"/>
+          <w:i/>
+          <w:iCs/>
+          <w:sz w:val="24"/>
+          <w:szCs w:val="24"/>
+        </w:rPr>
+        <w:t>enumerate</w:t>
+      </w:r>
+      <w:proofErr w:type="spellEnd"/>
+      <w:r>
+        <w:rPr>
+          <w:rFonts w:ascii="Times New Roman" w:hAnsi="Times New Roman" w:cs="Times New Roman"/>
+          <w:i/>
+          <w:iCs/>
+          <w:sz w:val="24"/>
+          <w:szCs w:val="24"/>
+        </w:rPr>
+        <w:t>()</w:t>
       </w:r>
       <w:r>
         <w:rPr>
@@ -4959,6 +5574,8 @@
         </w:rPr>
         <w:t xml:space="preserve">O mesmo vale para </w:t>
       </w:r>
+      <w:proofErr w:type="spellStart"/>
+      <w:proofErr w:type="gramStart"/>
       <w:r>
         <w:rPr>
           <w:rFonts w:ascii="Times New Roman" w:hAnsi="Times New Roman" w:cs="Times New Roman"/>
@@ -4967,7 +5584,29 @@
           <w:sz w:val="24"/>
           <w:szCs w:val="24"/>
         </w:rPr>
-        <w:t>enumerate()</w:t>
+        <w:t>enumerate</w:t>
+      </w:r>
+      <w:proofErr w:type="spellEnd"/>
+      <w:r>
+        <w:rPr>
+          <w:rFonts w:ascii="Times New Roman" w:hAnsi="Times New Roman" w:cs="Times New Roman"/>
+          <w:i/>
+          <w:iCs/>
+          <w:sz w:val="24"/>
+          <w:szCs w:val="24"/>
+        </w:rPr>
+        <w:t>(</w:t>
+      </w:r>
+      <w:proofErr w:type="gramEnd"/>
+      <w:r>
+        <w:rPr>
+          <w:rFonts w:ascii="Times New Roman" w:hAnsi="Times New Roman" w:cs="Times New Roman"/>
+          <w:i/>
+          <w:iCs/>
+          <w:sz w:val="24"/>
+          <w:szCs w:val="24"/>
+        </w:rPr>
+        <w:t>)</w:t>
       </w:r>
       <w:r>
         <w:rPr>
@@ -5055,6 +5694,8 @@
         </w:rPr>
         <w:t xml:space="preserve">Contudo, com o </w:t>
       </w:r>
+      <w:proofErr w:type="spellStart"/>
+      <w:proofErr w:type="gramStart"/>
       <w:r>
         <w:rPr>
           <w:rFonts w:ascii="Times New Roman" w:hAnsi="Times New Roman" w:cs="Times New Roman"/>
@@ -5063,16 +5704,9 @@
           <w:sz w:val="24"/>
           <w:szCs w:val="24"/>
         </w:rPr>
-        <w:t>enumerate()</w:t>
-      </w:r>
-      <w:r>
-        <w:rPr>
-          <w:rFonts w:ascii="Times New Roman" w:hAnsi="Times New Roman" w:cs="Times New Roman"/>
-          <w:sz w:val="24"/>
-          <w:szCs w:val="24"/>
-        </w:rPr>
-        <w:t xml:space="preserve"> diferentemente do </w:t>
-      </w:r>
+        <w:t>enumerate</w:t>
+      </w:r>
+      <w:proofErr w:type="spellEnd"/>
       <w:r>
         <w:rPr>
           <w:rFonts w:ascii="Times New Roman" w:hAnsi="Times New Roman" w:cs="Times New Roman"/>
@@ -5081,16 +5715,9 @@
           <w:sz w:val="24"/>
           <w:szCs w:val="24"/>
         </w:rPr>
-        <w:t>range()</w:t>
-      </w:r>
-      <w:r>
-        <w:rPr>
-          <w:rFonts w:ascii="Times New Roman" w:hAnsi="Times New Roman" w:cs="Times New Roman"/>
-          <w:sz w:val="24"/>
-          <w:szCs w:val="24"/>
-        </w:rPr>
-        <w:t xml:space="preserve">, quando usamos o for ele já automaticamente cria essas tuplas (na medida do necessário, já que ele é </w:t>
-      </w:r>
+        <w:t>(</w:t>
+      </w:r>
+      <w:proofErr w:type="gramEnd"/>
       <w:r>
         <w:rPr>
           <w:rFonts w:ascii="Times New Roman" w:hAnsi="Times New Roman" w:cs="Times New Roman"/>
@@ -5099,8 +5726,46 @@
           <w:sz w:val="24"/>
           <w:szCs w:val="24"/>
         </w:rPr>
+        <w:t>)</w:t>
+      </w:r>
+      <w:r>
+        <w:rPr>
+          <w:rFonts w:ascii="Times New Roman" w:hAnsi="Times New Roman" w:cs="Times New Roman"/>
+          <w:sz w:val="24"/>
+          <w:szCs w:val="24"/>
+        </w:rPr>
+        <w:t xml:space="preserve"> diferentemente do </w:t>
+      </w:r>
+      <w:r>
+        <w:rPr>
+          <w:rFonts w:ascii="Times New Roman" w:hAnsi="Times New Roman" w:cs="Times New Roman"/>
+          <w:i/>
+          <w:iCs/>
+          <w:sz w:val="24"/>
+          <w:szCs w:val="24"/>
+        </w:rPr>
+        <w:t>range()</w:t>
+      </w:r>
+      <w:r>
+        <w:rPr>
+          <w:rFonts w:ascii="Times New Roman" w:hAnsi="Times New Roman" w:cs="Times New Roman"/>
+          <w:sz w:val="24"/>
+          <w:szCs w:val="24"/>
+        </w:rPr>
+        <w:t xml:space="preserve">, quando usamos o for ele já automaticamente cria essas tuplas (na medida do necessário, já que ele é </w:t>
+      </w:r>
+      <w:proofErr w:type="spellStart"/>
+      <w:r>
+        <w:rPr>
+          <w:rFonts w:ascii="Times New Roman" w:hAnsi="Times New Roman" w:cs="Times New Roman"/>
+          <w:i/>
+          <w:iCs/>
+          <w:sz w:val="24"/>
+          <w:szCs w:val="24"/>
+        </w:rPr>
         <w:t>lazy</w:t>
       </w:r>
+      <w:proofErr w:type="spellEnd"/>
       <w:r>
         <w:rPr>
           <w:rFonts w:ascii="Times New Roman" w:hAnsi="Times New Roman" w:cs="Times New Roman"/>
@@ -5193,7 +5858,25 @@
           <w:sz w:val="24"/>
           <w:szCs w:val="24"/>
         </w:rPr>
-        <w:t>Também podemos desempacotar essas tuplas direto no for, pedindo para ele exibir tanto o índice quanto a idade:</w:t>
+        <w:t xml:space="preserve">Também podemos desempacotar essas tuplas direto no </w:t>
+      </w:r>
+      <w:proofErr w:type="gramStart"/>
+      <w:r>
+        <w:rPr>
+          <w:rFonts w:ascii="Times New Roman" w:hAnsi="Times New Roman" w:cs="Times New Roman"/>
+          <w:sz w:val="24"/>
+          <w:szCs w:val="24"/>
+        </w:rPr>
+        <w:t>for, pedindo</w:t>
+      </w:r>
+      <w:proofErr w:type="gramEnd"/>
+      <w:r>
+        <w:rPr>
+          <w:rFonts w:ascii="Times New Roman" w:hAnsi="Times New Roman" w:cs="Times New Roman"/>
+          <w:sz w:val="24"/>
+          <w:szCs w:val="24"/>
+        </w:rPr>
+        <w:t xml:space="preserve"> para ele exibir tanto o índice quanto a idade:</w:t>
       </w:r>
     </w:p>
     <w:p>
@@ -6073,6 +6756,8 @@
         </w:rPr>
         <w:t xml:space="preserve">O que são </w:t>
       </w:r>
+      <w:proofErr w:type="spellStart"/>
+      <w:proofErr w:type="gramStart"/>
       <w:r>
         <w:rPr>
           <w:rFonts w:ascii="Times New Roman" w:hAnsi="Times New Roman" w:cs="Times New Roman"/>
@@ -6083,6 +6768,7 @@
         </w:rPr>
         <w:t>enumerated</w:t>
       </w:r>
+      <w:proofErr w:type="spellEnd"/>
       <w:r>
         <w:rPr>
           <w:rFonts w:ascii="Times New Roman" w:hAnsi="Times New Roman" w:cs="Times New Roman"/>
@@ -6091,7 +6777,18 @@
           <w:sz w:val="24"/>
           <w:szCs w:val="24"/>
         </w:rPr>
-        <w:t>()</w:t>
+        <w:t>(</w:t>
+      </w:r>
+      <w:proofErr w:type="gramEnd"/>
+      <w:r>
+        <w:rPr>
+          <w:rFonts w:ascii="Times New Roman" w:hAnsi="Times New Roman" w:cs="Times New Roman"/>
+          <w:i/>
+          <w:iCs/>
+          <w:sz w:val="24"/>
+          <w:szCs w:val="24"/>
+        </w:rPr>
+        <w:t>)</w:t>
       </w:r>
       <w:r>
         <w:rPr>
@@ -6173,6 +6870,8 @@
         </w:rPr>
         <w:t xml:space="preserve">Utilizar a função </w:t>
       </w:r>
+      <w:proofErr w:type="spellStart"/>
+      <w:proofErr w:type="gramStart"/>
       <w:r>
         <w:rPr>
           <w:rFonts w:ascii="Times New Roman" w:hAnsi="Times New Roman" w:cs="Times New Roman"/>
@@ -6183,6 +6882,7 @@
         </w:rPr>
         <w:t>len</w:t>
       </w:r>
+      <w:proofErr w:type="spellEnd"/>
       <w:r>
         <w:rPr>
           <w:rFonts w:ascii="Times New Roman" w:hAnsi="Times New Roman" w:cs="Times New Roman"/>
@@ -6191,7 +6891,18 @@
           <w:sz w:val="24"/>
           <w:szCs w:val="24"/>
         </w:rPr>
-        <w:t>()</w:t>
+        <w:t>(</w:t>
+      </w:r>
+      <w:proofErr w:type="gramEnd"/>
+      <w:r>
+        <w:rPr>
+          <w:rFonts w:ascii="Times New Roman" w:hAnsi="Times New Roman" w:cs="Times New Roman"/>
+          <w:i/>
+          <w:iCs/>
+          <w:sz w:val="24"/>
+          <w:szCs w:val="24"/>
+        </w:rPr>
+        <w:t>)</w:t>
       </w:r>
       <w:r>
         <w:rPr>
@@ -6263,6 +6974,7 @@
         </w:rPr>
         <w:t xml:space="preserve"> </w:t>
       </w:r>
+      <w:proofErr w:type="spellStart"/>
       <w:r>
         <w:rPr>
           <w:rFonts w:ascii="Times New Roman" w:hAnsi="Times New Roman" w:cs="Times New Roman"/>
@@ -6271,7 +6983,18 @@
           <w:sz w:val="24"/>
           <w:szCs w:val="24"/>
         </w:rPr>
-        <w:t>Sorted(variável)</w:t>
+        <w:t>Sorted</w:t>
+      </w:r>
+      <w:proofErr w:type="spellEnd"/>
+      <w:r>
+        <w:rPr>
+          <w:rFonts w:ascii="Times New Roman" w:hAnsi="Times New Roman" w:cs="Times New Roman"/>
+          <w:i/>
+          <w:iCs/>
+          <w:sz w:val="24"/>
+          <w:szCs w:val="24"/>
+        </w:rPr>
+        <w:t>(variável)</w:t>
       </w:r>
       <w:r>
         <w:rPr>
@@ -6367,6 +7090,7 @@
         </w:rPr>
         <w:t xml:space="preserve"> </w:t>
       </w:r>
+      <w:proofErr w:type="spellStart"/>
       <w:r>
         <w:rPr>
           <w:rFonts w:ascii="Times New Roman" w:hAnsi="Times New Roman" w:cs="Times New Roman"/>
@@ -6375,16 +7099,9 @@
           <w:sz w:val="24"/>
           <w:szCs w:val="24"/>
         </w:rPr>
-        <w:t>Reversed(variável)</w:t>
-      </w:r>
-      <w:r>
-        <w:rPr>
-          <w:rFonts w:ascii="Times New Roman" w:hAnsi="Times New Roman" w:cs="Times New Roman"/>
-          <w:sz w:val="24"/>
-          <w:szCs w:val="24"/>
-        </w:rPr>
-        <w:t xml:space="preserve">: O contrário do </w:t>
-      </w:r>
+        <w:t>Reversed</w:t>
+      </w:r>
+      <w:proofErr w:type="spellEnd"/>
       <w:r>
         <w:rPr>
           <w:rFonts w:ascii="Times New Roman" w:hAnsi="Times New Roman" w:cs="Times New Roman"/>
@@ -6393,7 +7110,49 @@
           <w:sz w:val="24"/>
           <w:szCs w:val="24"/>
         </w:rPr>
-        <w:t>sorted()</w:t>
+        <w:t>(variável)</w:t>
+      </w:r>
+      <w:r>
+        <w:rPr>
+          <w:rFonts w:ascii="Times New Roman" w:hAnsi="Times New Roman" w:cs="Times New Roman"/>
+          <w:sz w:val="24"/>
+          <w:szCs w:val="24"/>
+        </w:rPr>
+        <w:t xml:space="preserve">: O contrário do </w:t>
+      </w:r>
+      <w:proofErr w:type="spellStart"/>
+      <w:proofErr w:type="gramStart"/>
+      <w:r>
+        <w:rPr>
+          <w:rFonts w:ascii="Times New Roman" w:hAnsi="Times New Roman" w:cs="Times New Roman"/>
+          <w:i/>
+          <w:iCs/>
+          <w:sz w:val="24"/>
+          <w:szCs w:val="24"/>
+        </w:rPr>
+        <w:t>sorted</w:t>
+      </w:r>
+      <w:proofErr w:type="spellEnd"/>
+      <w:r>
+        <w:rPr>
+          <w:rFonts w:ascii="Times New Roman" w:hAnsi="Times New Roman" w:cs="Times New Roman"/>
+          <w:i/>
+          <w:iCs/>
+          <w:sz w:val="24"/>
+          <w:szCs w:val="24"/>
+        </w:rPr>
+        <w:t>(</w:t>
+      </w:r>
+      <w:proofErr w:type="gramEnd"/>
+      <w:r>
+        <w:rPr>
+          <w:rFonts w:ascii="Times New Roman" w:hAnsi="Times New Roman" w:cs="Times New Roman"/>
+          <w:i/>
+          <w:iCs/>
+          <w:sz w:val="24"/>
+          <w:szCs w:val="24"/>
+        </w:rPr>
+        <w:t>)</w:t>
       </w:r>
       <w:r>
         <w:rPr>
@@ -6496,8 +7255,28 @@
           <w:sz w:val="24"/>
           <w:szCs w:val="24"/>
         </w:rPr>
-        <w:t xml:space="preserve">Devolve um iterador, portanto devemos utilizar o </w:t>
-      </w:r>
+        <w:t xml:space="preserve">Devolve um </w:t>
+      </w:r>
+      <w:proofErr w:type="spellStart"/>
+      <w:r>
+        <w:rPr>
+          <w:rFonts w:ascii="Times New Roman" w:hAnsi="Times New Roman" w:cs="Times New Roman"/>
+          <w:sz w:val="24"/>
+          <w:szCs w:val="24"/>
+        </w:rPr>
+        <w:t>iterador</w:t>
+      </w:r>
+      <w:proofErr w:type="spellEnd"/>
+      <w:r>
+        <w:rPr>
+          <w:rFonts w:ascii="Times New Roman" w:hAnsi="Times New Roman" w:cs="Times New Roman"/>
+          <w:sz w:val="24"/>
+          <w:szCs w:val="24"/>
+        </w:rPr>
+        <w:t xml:space="preserve">, portanto devemos utilizar o </w:t>
+      </w:r>
+      <w:proofErr w:type="spellStart"/>
+      <w:proofErr w:type="gramStart"/>
       <w:r>
         <w:rPr>
           <w:rFonts w:ascii="Times New Roman" w:hAnsi="Times New Roman" w:cs="Times New Roman"/>
@@ -6506,7 +7285,29 @@
           <w:sz w:val="24"/>
           <w:szCs w:val="24"/>
         </w:rPr>
-        <w:t>list()</w:t>
+        <w:t>list</w:t>
+      </w:r>
+      <w:proofErr w:type="spellEnd"/>
+      <w:r>
+        <w:rPr>
+          <w:rFonts w:ascii="Times New Roman" w:hAnsi="Times New Roman" w:cs="Times New Roman"/>
+          <w:i/>
+          <w:iCs/>
+          <w:sz w:val="24"/>
+          <w:szCs w:val="24"/>
+        </w:rPr>
+        <w:t>(</w:t>
+      </w:r>
+      <w:proofErr w:type="gramEnd"/>
+      <w:r>
+        <w:rPr>
+          <w:rFonts w:ascii="Times New Roman" w:hAnsi="Times New Roman" w:cs="Times New Roman"/>
+          <w:i/>
+          <w:iCs/>
+          <w:sz w:val="24"/>
+          <w:szCs w:val="24"/>
+        </w:rPr>
+        <w:t>)</w:t>
       </w:r>
       <w:r>
         <w:rPr>
@@ -6594,6 +7395,8 @@
         </w:rPr>
         <w:t xml:space="preserve">Porém, se tivéssemos olhado na documentação, veríamos que o próprio </w:t>
       </w:r>
+      <w:proofErr w:type="spellStart"/>
+      <w:proofErr w:type="gramStart"/>
       <w:r>
         <w:rPr>
           <w:rFonts w:ascii="Times New Roman" w:hAnsi="Times New Roman" w:cs="Times New Roman"/>
@@ -6602,7 +7405,29 @@
           <w:sz w:val="24"/>
           <w:szCs w:val="24"/>
         </w:rPr>
-        <w:t>sorted()</w:t>
+        <w:t>sorted</w:t>
+      </w:r>
+      <w:proofErr w:type="spellEnd"/>
+      <w:r>
+        <w:rPr>
+          <w:rFonts w:ascii="Times New Roman" w:hAnsi="Times New Roman" w:cs="Times New Roman"/>
+          <w:i/>
+          <w:iCs/>
+          <w:sz w:val="24"/>
+          <w:szCs w:val="24"/>
+        </w:rPr>
+        <w:t>(</w:t>
+      </w:r>
+      <w:proofErr w:type="gramEnd"/>
+      <w:r>
+        <w:rPr>
+          <w:rFonts w:ascii="Times New Roman" w:hAnsi="Times New Roman" w:cs="Times New Roman"/>
+          <w:i/>
+          <w:iCs/>
+          <w:sz w:val="24"/>
+          <w:szCs w:val="24"/>
+        </w:rPr>
+        <w:t>)</w:t>
       </w:r>
       <w:r>
         <w:rPr>
@@ -6690,6 +7515,8 @@
         </w:rPr>
         <w:t xml:space="preserve">O mesmo resultado pode ser obtido se utilizarmos o </w:t>
       </w:r>
+      <w:proofErr w:type="spellStart"/>
+      <w:proofErr w:type="gramStart"/>
       <w:r>
         <w:rPr>
           <w:rFonts w:ascii="Times New Roman" w:hAnsi="Times New Roman" w:cs="Times New Roman"/>
@@ -6698,16 +7525,9 @@
           <w:sz w:val="24"/>
           <w:szCs w:val="24"/>
         </w:rPr>
-        <w:t>list()</w:t>
-      </w:r>
-      <w:r>
-        <w:rPr>
-          <w:rFonts w:ascii="Times New Roman" w:hAnsi="Times New Roman" w:cs="Times New Roman"/>
-          <w:sz w:val="24"/>
-          <w:szCs w:val="24"/>
-        </w:rPr>
-        <w:t xml:space="preserve">, </w:t>
-      </w:r>
+        <w:t>list</w:t>
+      </w:r>
+      <w:proofErr w:type="spellEnd"/>
       <w:r>
         <w:rPr>
           <w:rFonts w:ascii="Times New Roman" w:hAnsi="Times New Roman" w:cs="Times New Roman"/>
@@ -6716,8 +7536,9 @@
           <w:sz w:val="24"/>
           <w:szCs w:val="24"/>
         </w:rPr>
-        <w:t>reverse</w:t>
-      </w:r>
+        <w:t>(</w:t>
+      </w:r>
+      <w:proofErr w:type="gramEnd"/>
       <w:r>
         <w:rPr>
           <w:rFonts w:ascii="Times New Roman" w:hAnsi="Times New Roman" w:cs="Times New Roman"/>
@@ -6726,8 +7547,17 @@
           <w:sz w:val="24"/>
           <w:szCs w:val="24"/>
         </w:rPr>
-        <w:t>d</w:t>
-      </w:r>
+        <w:t>)</w:t>
+      </w:r>
+      <w:r>
+        <w:rPr>
+          <w:rFonts w:ascii="Times New Roman" w:hAnsi="Times New Roman" w:cs="Times New Roman"/>
+          <w:sz w:val="24"/>
+          <w:szCs w:val="24"/>
+        </w:rPr>
+        <w:t xml:space="preserve">, </w:t>
+      </w:r>
+      <w:proofErr w:type="spellStart"/>
       <w:r>
         <w:rPr>
           <w:rFonts w:ascii="Times New Roman" w:hAnsi="Times New Roman" w:cs="Times New Roman"/>
@@ -6736,15 +7566,7 @@
           <w:sz w:val="24"/>
           <w:szCs w:val="24"/>
         </w:rPr>
-        <w:t>()</w:t>
-      </w:r>
-      <w:r>
-        <w:rPr>
-          <w:rFonts w:ascii="Times New Roman" w:hAnsi="Times New Roman" w:cs="Times New Roman"/>
-          <w:sz w:val="24"/>
-          <w:szCs w:val="24"/>
-        </w:rPr>
-        <w:t xml:space="preserve"> e </w:t>
+        <w:t>reverse</w:t>
       </w:r>
       <w:r>
         <w:rPr>
@@ -6754,7 +7576,48 @@
           <w:sz w:val="24"/>
           <w:szCs w:val="24"/>
         </w:rPr>
-        <w:t>sorted()</w:t>
+        <w:t>d</w:t>
+      </w:r>
+      <w:proofErr w:type="spellEnd"/>
+      <w:r>
+        <w:rPr>
+          <w:rFonts w:ascii="Times New Roman" w:hAnsi="Times New Roman" w:cs="Times New Roman"/>
+          <w:i/>
+          <w:iCs/>
+          <w:sz w:val="24"/>
+          <w:szCs w:val="24"/>
+        </w:rPr>
+        <w:t>()</w:t>
+      </w:r>
+      <w:r>
+        <w:rPr>
+          <w:rFonts w:ascii="Times New Roman" w:hAnsi="Times New Roman" w:cs="Times New Roman"/>
+          <w:sz w:val="24"/>
+          <w:szCs w:val="24"/>
+        </w:rPr>
+        <w:t xml:space="preserve"> e </w:t>
+      </w:r>
+      <w:proofErr w:type="spellStart"/>
+      <w:r>
+        <w:rPr>
+          <w:rFonts w:ascii="Times New Roman" w:hAnsi="Times New Roman" w:cs="Times New Roman"/>
+          <w:i/>
+          <w:iCs/>
+          <w:sz w:val="24"/>
+          <w:szCs w:val="24"/>
+        </w:rPr>
+        <w:t>sorted</w:t>
+      </w:r>
+      <w:proofErr w:type="spellEnd"/>
+      <w:r>
+        <w:rPr>
+          <w:rFonts w:ascii="Times New Roman" w:hAnsi="Times New Roman" w:cs="Times New Roman"/>
+          <w:i/>
+          <w:iCs/>
+          <w:sz w:val="24"/>
+          <w:szCs w:val="24"/>
+        </w:rPr>
+        <w:t>()</w:t>
       </w:r>
       <w:r>
         <w:rPr>
@@ -6898,6 +7761,8 @@
           <w:szCs w:val="24"/>
         </w:rPr>
       </w:pPr>
+      <w:proofErr w:type="spellStart"/>
+      <w:proofErr w:type="gramStart"/>
       <w:r>
         <w:rPr>
           <w:rFonts w:ascii="Times New Roman" w:hAnsi="Times New Roman" w:cs="Times New Roman"/>
@@ -6906,7 +7771,29 @@
           <w:sz w:val="24"/>
           <w:szCs w:val="24"/>
         </w:rPr>
-        <w:t>Sort()</w:t>
+        <w:t>Sort</w:t>
+      </w:r>
+      <w:proofErr w:type="spellEnd"/>
+      <w:r>
+        <w:rPr>
+          <w:rFonts w:ascii="Times New Roman" w:hAnsi="Times New Roman" w:cs="Times New Roman"/>
+          <w:i/>
+          <w:iCs/>
+          <w:sz w:val="24"/>
+          <w:szCs w:val="24"/>
+        </w:rPr>
+        <w:t>(</w:t>
+      </w:r>
+      <w:proofErr w:type="gramEnd"/>
+      <w:r>
+        <w:rPr>
+          <w:rFonts w:ascii="Times New Roman" w:hAnsi="Times New Roman" w:cs="Times New Roman"/>
+          <w:i/>
+          <w:iCs/>
+          <w:sz w:val="24"/>
+          <w:szCs w:val="24"/>
+        </w:rPr>
+        <w:t>)</w:t>
       </w:r>
       <w:r>
         <w:rPr>
@@ -6987,6 +7874,7 @@
           <w:lang w:val="en-US"/>
         </w:rPr>
       </w:pPr>
+      <w:proofErr w:type="gramStart"/>
       <w:r>
         <w:rPr>
           <w:rFonts w:ascii="Times New Roman" w:hAnsi="Times New Roman" w:cs="Times New Roman"/>
@@ -6996,35 +7884,9 @@
           <w:szCs w:val="24"/>
           <w:lang w:val="en-US"/>
         </w:rPr>
-        <w:t>Reverse()</w:t>
-      </w:r>
-      <w:r>
-        <w:rPr>
-          <w:rFonts w:ascii="Times New Roman" w:hAnsi="Times New Roman" w:cs="Times New Roman"/>
-          <w:sz w:val="24"/>
-          <w:szCs w:val="24"/>
-          <w:lang w:val="en-US"/>
-        </w:rPr>
-        <w:t>: reverse the elements of t</w:t>
-      </w:r>
-      <w:r>
-        <w:rPr>
-          <w:rFonts w:ascii="Times New Roman" w:hAnsi="Times New Roman" w:cs="Times New Roman"/>
-          <w:sz w:val="24"/>
-          <w:szCs w:val="24"/>
-          <w:lang w:val="en-US"/>
-        </w:rPr>
-        <w:t>he list in place (dentro da variável</w:t>
-      </w:r>
-      <w:r>
-        <w:rPr>
-          <w:rFonts w:ascii="Times New Roman" w:hAnsi="Times New Roman" w:cs="Times New Roman"/>
-          <w:sz w:val="24"/>
-          <w:szCs w:val="24"/>
-          <w:lang w:val="en-US"/>
-        </w:rPr>
-        <w:t xml:space="preserve">, assim como o </w:t>
-      </w:r>
+        <w:t>Reverse(</w:t>
+      </w:r>
+      <w:proofErr w:type="gramEnd"/>
       <w:r>
         <w:rPr>
           <w:rFonts w:ascii="Times New Roman" w:hAnsi="Times New Roman" w:cs="Times New Roman"/>
@@ -7034,6 +7896,95 @@
           <w:szCs w:val="24"/>
           <w:lang w:val="en-US"/>
         </w:rPr>
+        <w:t>)</w:t>
+      </w:r>
+      <w:r>
+        <w:rPr>
+          <w:rFonts w:ascii="Times New Roman" w:hAnsi="Times New Roman" w:cs="Times New Roman"/>
+          <w:sz w:val="24"/>
+          <w:szCs w:val="24"/>
+          <w:lang w:val="en-US"/>
+        </w:rPr>
+        <w:t>: reverse the elements of t</w:t>
+      </w:r>
+      <w:r>
+        <w:rPr>
+          <w:rFonts w:ascii="Times New Roman" w:hAnsi="Times New Roman" w:cs="Times New Roman"/>
+          <w:sz w:val="24"/>
+          <w:szCs w:val="24"/>
+          <w:lang w:val="en-US"/>
+        </w:rPr>
+        <w:t xml:space="preserve">he list in place (dentro da </w:t>
+      </w:r>
+      <w:proofErr w:type="spellStart"/>
+      <w:r>
+        <w:rPr>
+          <w:rFonts w:ascii="Times New Roman" w:hAnsi="Times New Roman" w:cs="Times New Roman"/>
+          <w:sz w:val="24"/>
+          <w:szCs w:val="24"/>
+          <w:lang w:val="en-US"/>
+        </w:rPr>
+        <w:t>variável</w:t>
+      </w:r>
+      <w:proofErr w:type="spellEnd"/>
+      <w:r>
+        <w:rPr>
+          <w:rFonts w:ascii="Times New Roman" w:hAnsi="Times New Roman" w:cs="Times New Roman"/>
+          <w:sz w:val="24"/>
+          <w:szCs w:val="24"/>
+          <w:lang w:val="en-US"/>
+        </w:rPr>
+        <w:t xml:space="preserve">, </w:t>
+      </w:r>
+      <w:proofErr w:type="spellStart"/>
+      <w:r>
+        <w:rPr>
+          <w:rFonts w:ascii="Times New Roman" w:hAnsi="Times New Roman" w:cs="Times New Roman"/>
+          <w:sz w:val="24"/>
+          <w:szCs w:val="24"/>
+          <w:lang w:val="en-US"/>
+        </w:rPr>
+        <w:t>assim</w:t>
+      </w:r>
+      <w:proofErr w:type="spellEnd"/>
+      <w:r>
+        <w:rPr>
+          <w:rFonts w:ascii="Times New Roman" w:hAnsi="Times New Roman" w:cs="Times New Roman"/>
+          <w:sz w:val="24"/>
+          <w:szCs w:val="24"/>
+          <w:lang w:val="en-US"/>
+        </w:rPr>
+        <w:t xml:space="preserve"> </w:t>
+      </w:r>
+      <w:proofErr w:type="spellStart"/>
+      <w:r>
+        <w:rPr>
+          <w:rFonts w:ascii="Times New Roman" w:hAnsi="Times New Roman" w:cs="Times New Roman"/>
+          <w:sz w:val="24"/>
+          <w:szCs w:val="24"/>
+          <w:lang w:val="en-US"/>
+        </w:rPr>
+        <w:t>como</w:t>
+      </w:r>
+      <w:proofErr w:type="spellEnd"/>
+      <w:r>
+        <w:rPr>
+          <w:rFonts w:ascii="Times New Roman" w:hAnsi="Times New Roman" w:cs="Times New Roman"/>
+          <w:sz w:val="24"/>
+          <w:szCs w:val="24"/>
+          <w:lang w:val="en-US"/>
+        </w:rPr>
+        <w:t xml:space="preserve"> o </w:t>
+      </w:r>
+      <w:r>
+        <w:rPr>
+          <w:rFonts w:ascii="Times New Roman" w:hAnsi="Times New Roman" w:cs="Times New Roman"/>
+          <w:i/>
+          <w:iCs/>
+          <w:sz w:val="24"/>
+          <w:szCs w:val="24"/>
+          <w:lang w:val="en-US"/>
+        </w:rPr>
         <w:t>sort()</w:t>
       </w:r>
       <w:r>
@@ -7069,7 +8020,27 @@
           <w:szCs w:val="24"/>
           <w:lang w:val="en-US"/>
         </w:rPr>
-        <w:t xml:space="preserve"> O que aprendemos:</w:t>
+        <w:t xml:space="preserve"> O que </w:t>
+      </w:r>
+      <w:proofErr w:type="spellStart"/>
+      <w:r>
+        <w:rPr>
+          <w:rFonts w:ascii="Times New Roman" w:hAnsi="Times New Roman" w:cs="Times New Roman"/>
+          <w:sz w:val="24"/>
+          <w:szCs w:val="24"/>
+          <w:lang w:val="en-US"/>
+        </w:rPr>
+        <w:t>aprendemos</w:t>
+      </w:r>
+      <w:proofErr w:type="spellEnd"/>
+      <w:r>
+        <w:rPr>
+          <w:rFonts w:ascii="Times New Roman" w:hAnsi="Times New Roman" w:cs="Times New Roman"/>
+          <w:sz w:val="24"/>
+          <w:szCs w:val="24"/>
+          <w:lang w:val="en-US"/>
+        </w:rPr>
+        <w:t>:</w:t>
       </w:r>
     </w:p>
     <w:p>
@@ -7096,6 +8067,8 @@
         <w:lastRenderedPageBreak/>
         <w:t xml:space="preserve">Utilizar a função </w:t>
       </w:r>
+      <w:proofErr w:type="spellStart"/>
+      <w:proofErr w:type="gramStart"/>
       <w:r>
         <w:rPr>
           <w:rFonts w:ascii="Times New Roman" w:hAnsi="Times New Roman" w:cs="Times New Roman"/>
@@ -7106,6 +8079,7 @@
         </w:rPr>
         <w:t>sorted</w:t>
       </w:r>
+      <w:proofErr w:type="spellEnd"/>
       <w:r>
         <w:rPr>
           <w:rFonts w:ascii="Times New Roman" w:hAnsi="Times New Roman" w:cs="Times New Roman"/>
@@ -7114,7 +8088,18 @@
           <w:sz w:val="24"/>
           <w:szCs w:val="24"/>
         </w:rPr>
-        <w:t>()</w:t>
+        <w:t>(</w:t>
+      </w:r>
+      <w:proofErr w:type="gramEnd"/>
+      <w:r>
+        <w:rPr>
+          <w:rFonts w:ascii="Times New Roman" w:hAnsi="Times New Roman" w:cs="Times New Roman"/>
+          <w:i/>
+          <w:iCs/>
+          <w:sz w:val="24"/>
+          <w:szCs w:val="24"/>
+        </w:rPr>
+        <w:t>)</w:t>
       </w:r>
       <w:r>
         <w:rPr>
@@ -7148,6 +8133,8 @@
         </w:rPr>
         <w:t xml:space="preserve">Usar a função </w:t>
       </w:r>
+      <w:proofErr w:type="spellStart"/>
+      <w:proofErr w:type="gramStart"/>
       <w:r>
         <w:rPr>
           <w:rFonts w:ascii="Times New Roman" w:hAnsi="Times New Roman" w:cs="Times New Roman"/>
@@ -7158,6 +8145,7 @@
         </w:rPr>
         <w:t>sort</w:t>
       </w:r>
+      <w:proofErr w:type="spellEnd"/>
       <w:r>
         <w:rPr>
           <w:rFonts w:ascii="Times New Roman" w:hAnsi="Times New Roman" w:cs="Times New Roman"/>
@@ -7166,7 +8154,18 @@
           <w:sz w:val="24"/>
           <w:szCs w:val="24"/>
         </w:rPr>
-        <w:t>()</w:t>
+        <w:t>(</w:t>
+      </w:r>
+      <w:proofErr w:type="gramEnd"/>
+      <w:r>
+        <w:rPr>
+          <w:rFonts w:ascii="Times New Roman" w:hAnsi="Times New Roman" w:cs="Times New Roman"/>
+          <w:i/>
+          <w:iCs/>
+          <w:sz w:val="24"/>
+          <w:szCs w:val="24"/>
+        </w:rPr>
+        <w:t>)</w:t>
       </w:r>
       <w:r>
         <w:rPr>
@@ -7200,6 +8199,8 @@
         </w:rPr>
         <w:t xml:space="preserve">Utilizar a função </w:t>
       </w:r>
+      <w:proofErr w:type="spellStart"/>
+      <w:proofErr w:type="gramStart"/>
       <w:r>
         <w:rPr>
           <w:rFonts w:ascii="Times New Roman" w:hAnsi="Times New Roman" w:cs="Times New Roman"/>
@@ -7210,6 +8211,7 @@
         </w:rPr>
         <w:t>reversed</w:t>
       </w:r>
+      <w:proofErr w:type="spellEnd"/>
       <w:r>
         <w:rPr>
           <w:rFonts w:ascii="Times New Roman" w:hAnsi="Times New Roman" w:cs="Times New Roman"/>
@@ -7218,7 +8220,18 @@
           <w:sz w:val="24"/>
           <w:szCs w:val="24"/>
         </w:rPr>
-        <w:t>()</w:t>
+        <w:t>(</w:t>
+      </w:r>
+      <w:proofErr w:type="gramEnd"/>
+      <w:r>
+        <w:rPr>
+          <w:rFonts w:ascii="Times New Roman" w:hAnsi="Times New Roman" w:cs="Times New Roman"/>
+          <w:i/>
+          <w:iCs/>
+          <w:sz w:val="24"/>
+          <w:szCs w:val="24"/>
+        </w:rPr>
+        <w:t>)</w:t>
       </w:r>
       <w:r>
         <w:rPr>
@@ -7306,6 +8319,8 @@
         </w:rPr>
         <w:t xml:space="preserve">Existem determinadas situações onde você quer que as informações venham à medida do pedido, e não que seja tudo entregue de uma vez, por isso o </w:t>
       </w:r>
+      <w:proofErr w:type="spellStart"/>
+      <w:proofErr w:type="gramStart"/>
       <w:r>
         <w:rPr>
           <w:rFonts w:ascii="Times New Roman" w:hAnsi="Times New Roman" w:cs="Times New Roman"/>
@@ -7314,16 +8329,9 @@
           <w:sz w:val="24"/>
           <w:szCs w:val="24"/>
         </w:rPr>
-        <w:t>reversed()</w:t>
-      </w:r>
-      <w:r>
-        <w:rPr>
-          <w:rFonts w:ascii="Times New Roman" w:hAnsi="Times New Roman" w:cs="Times New Roman"/>
-          <w:sz w:val="24"/>
-          <w:szCs w:val="24"/>
-        </w:rPr>
-        <w:t xml:space="preserve"> vai te entregando aos poucos, já o </w:t>
-      </w:r>
+        <w:t>reversed</w:t>
+      </w:r>
+      <w:proofErr w:type="spellEnd"/>
       <w:r>
         <w:rPr>
           <w:rFonts w:ascii="Times New Roman" w:hAnsi="Times New Roman" w:cs="Times New Roman"/>
@@ -7332,7 +8340,48 @@
           <w:sz w:val="24"/>
           <w:szCs w:val="24"/>
         </w:rPr>
-        <w:t>sorted()</w:t>
+        <w:t>(</w:t>
+      </w:r>
+      <w:proofErr w:type="gramEnd"/>
+      <w:r>
+        <w:rPr>
+          <w:rFonts w:ascii="Times New Roman" w:hAnsi="Times New Roman" w:cs="Times New Roman"/>
+          <w:i/>
+          <w:iCs/>
+          <w:sz w:val="24"/>
+          <w:szCs w:val="24"/>
+        </w:rPr>
+        <w:t>)</w:t>
+      </w:r>
+      <w:r>
+        <w:rPr>
+          <w:rFonts w:ascii="Times New Roman" w:hAnsi="Times New Roman" w:cs="Times New Roman"/>
+          <w:sz w:val="24"/>
+          <w:szCs w:val="24"/>
+        </w:rPr>
+        <w:t xml:space="preserve"> vai te entregando aos poucos, já o </w:t>
+      </w:r>
+      <w:proofErr w:type="spellStart"/>
+      <w:r>
+        <w:rPr>
+          <w:rFonts w:ascii="Times New Roman" w:hAnsi="Times New Roman" w:cs="Times New Roman"/>
+          <w:i/>
+          <w:iCs/>
+          <w:sz w:val="24"/>
+          <w:szCs w:val="24"/>
+        </w:rPr>
+        <w:t>sorted</w:t>
+      </w:r>
+      <w:proofErr w:type="spellEnd"/>
+      <w:r>
+        <w:rPr>
+          <w:rFonts w:ascii="Times New Roman" w:hAnsi="Times New Roman" w:cs="Times New Roman"/>
+          <w:i/>
+          <w:iCs/>
+          <w:sz w:val="24"/>
+          <w:szCs w:val="24"/>
+        </w:rPr>
+        <w:t>()</w:t>
       </w:r>
       <w:r>
         <w:rPr>
@@ -7372,7 +8421,53 @@
           <w:sz w:val="24"/>
           <w:szCs w:val="24"/>
         </w:rPr>
-        <w:t>O sorted() também coloca str em ordem crescente, já que toda str possui uma len().</w:t>
+        <w:t xml:space="preserve">O </w:t>
+      </w:r>
+      <w:proofErr w:type="spellStart"/>
+      <w:proofErr w:type="gramStart"/>
+      <w:r>
+        <w:rPr>
+          <w:rFonts w:ascii="Times New Roman" w:hAnsi="Times New Roman" w:cs="Times New Roman"/>
+          <w:sz w:val="24"/>
+          <w:szCs w:val="24"/>
+        </w:rPr>
+        <w:t>sorted</w:t>
+      </w:r>
+      <w:proofErr w:type="spellEnd"/>
+      <w:r>
+        <w:rPr>
+          <w:rFonts w:ascii="Times New Roman" w:hAnsi="Times New Roman" w:cs="Times New Roman"/>
+          <w:sz w:val="24"/>
+          <w:szCs w:val="24"/>
+        </w:rPr>
+        <w:t>(</w:t>
+      </w:r>
+      <w:proofErr w:type="gramEnd"/>
+      <w:r>
+        <w:rPr>
+          <w:rFonts w:ascii="Times New Roman" w:hAnsi="Times New Roman" w:cs="Times New Roman"/>
+          <w:sz w:val="24"/>
+          <w:szCs w:val="24"/>
+        </w:rPr>
+        <w:t xml:space="preserve">) também coloca str em ordem crescente, já que toda str possui uma </w:t>
+      </w:r>
+      <w:proofErr w:type="spellStart"/>
+      <w:r>
+        <w:rPr>
+          <w:rFonts w:ascii="Times New Roman" w:hAnsi="Times New Roman" w:cs="Times New Roman"/>
+          <w:sz w:val="24"/>
+          <w:szCs w:val="24"/>
+        </w:rPr>
+        <w:t>len</w:t>
+      </w:r>
+      <w:proofErr w:type="spellEnd"/>
+      <w:r>
+        <w:rPr>
+          <w:rFonts w:ascii="Times New Roman" w:hAnsi="Times New Roman" w:cs="Times New Roman"/>
+          <w:sz w:val="24"/>
+          <w:szCs w:val="24"/>
+        </w:rPr>
+        <w:t>().</w:t>
       </w:r>
     </w:p>
     <w:p>
@@ -7444,7 +8539,89 @@
           <w:sz w:val="24"/>
           <w:szCs w:val="24"/>
         </w:rPr>
-        <w:t>Para corrigir esse problema, podemos passar uma key para o sorted() dizendo o que queremos que ele compare para fazer a ordenação. No caso de contas bancárias, podemos definir a key=extrai_saldo:</w:t>
+        <w:t xml:space="preserve">Para corrigir esse problema, podemos passar uma </w:t>
+      </w:r>
+      <w:proofErr w:type="spellStart"/>
+      <w:r>
+        <w:rPr>
+          <w:rFonts w:ascii="Times New Roman" w:hAnsi="Times New Roman" w:cs="Times New Roman"/>
+          <w:sz w:val="24"/>
+          <w:szCs w:val="24"/>
+        </w:rPr>
+        <w:t>key</w:t>
+      </w:r>
+      <w:proofErr w:type="spellEnd"/>
+      <w:r>
+        <w:rPr>
+          <w:rFonts w:ascii="Times New Roman" w:hAnsi="Times New Roman" w:cs="Times New Roman"/>
+          <w:sz w:val="24"/>
+          <w:szCs w:val="24"/>
+        </w:rPr>
+        <w:t xml:space="preserve"> para o </w:t>
+      </w:r>
+      <w:proofErr w:type="spellStart"/>
+      <w:proofErr w:type="gramStart"/>
+      <w:r>
+        <w:rPr>
+          <w:rFonts w:ascii="Times New Roman" w:hAnsi="Times New Roman" w:cs="Times New Roman"/>
+          <w:sz w:val="24"/>
+          <w:szCs w:val="24"/>
+        </w:rPr>
+        <w:t>sorted</w:t>
+      </w:r>
+      <w:proofErr w:type="spellEnd"/>
+      <w:r>
+        <w:rPr>
+          <w:rFonts w:ascii="Times New Roman" w:hAnsi="Times New Roman" w:cs="Times New Roman"/>
+          <w:sz w:val="24"/>
+          <w:szCs w:val="24"/>
+        </w:rPr>
+        <w:t>(</w:t>
+      </w:r>
+      <w:proofErr w:type="gramEnd"/>
+      <w:r>
+        <w:rPr>
+          <w:rFonts w:ascii="Times New Roman" w:hAnsi="Times New Roman" w:cs="Times New Roman"/>
+          <w:sz w:val="24"/>
+          <w:szCs w:val="24"/>
+        </w:rPr>
+        <w:t xml:space="preserve">) dizendo o que queremos que ele compare para fazer a ordenação. No caso de contas bancárias, podemos definir a </w:t>
+      </w:r>
+      <w:proofErr w:type="spellStart"/>
+      <w:r>
+        <w:rPr>
+          <w:rFonts w:ascii="Times New Roman" w:hAnsi="Times New Roman" w:cs="Times New Roman"/>
+          <w:sz w:val="24"/>
+          <w:szCs w:val="24"/>
+        </w:rPr>
+        <w:t>key</w:t>
+      </w:r>
+      <w:proofErr w:type="spellEnd"/>
+      <w:r>
+        <w:rPr>
+          <w:rFonts w:ascii="Times New Roman" w:hAnsi="Times New Roman" w:cs="Times New Roman"/>
+          <w:sz w:val="24"/>
+          <w:szCs w:val="24"/>
+        </w:rPr>
+        <w:t>=</w:t>
+      </w:r>
+      <w:proofErr w:type="spellStart"/>
+      <w:r>
+        <w:rPr>
+          <w:rFonts w:ascii="Times New Roman" w:hAnsi="Times New Roman" w:cs="Times New Roman"/>
+          <w:sz w:val="24"/>
+          <w:szCs w:val="24"/>
+        </w:rPr>
+        <w:t>extrai_saldo</w:t>
+      </w:r>
+      <w:proofErr w:type="spellEnd"/>
+      <w:r>
+        <w:rPr>
+          <w:rFonts w:ascii="Times New Roman" w:hAnsi="Times New Roman" w:cs="Times New Roman"/>
+          <w:sz w:val="24"/>
+          <w:szCs w:val="24"/>
+        </w:rPr>
+        <w:t>:</w:t>
       </w:r>
     </w:p>
     <w:p>
@@ -7522,7 +8699,35 @@
           <w:sz w:val="24"/>
           <w:szCs w:val="24"/>
         </w:rPr>
-        <w:t>Porém, como podemos ver, precisamos criar um método para fazer isso, onde ele retorna o saldo, caso contrário dará erro. Outra ressalva é o fato de o sorted() retornar a representação e não o valor. Para resolver isso basta colocar um for:</w:t>
+        <w:t xml:space="preserve">Porém, como podemos ver, precisamos criar um método para fazer isso, onde ele retorna o saldo, caso contrário dará erro. Outra ressalva é o fato de o </w:t>
+      </w:r>
+      <w:proofErr w:type="spellStart"/>
+      <w:proofErr w:type="gramStart"/>
+      <w:r>
+        <w:rPr>
+          <w:rFonts w:ascii="Times New Roman" w:hAnsi="Times New Roman" w:cs="Times New Roman"/>
+          <w:sz w:val="24"/>
+          <w:szCs w:val="24"/>
+        </w:rPr>
+        <w:t>sorted</w:t>
+      </w:r>
+      <w:proofErr w:type="spellEnd"/>
+      <w:r>
+        <w:rPr>
+          <w:rFonts w:ascii="Times New Roman" w:hAnsi="Times New Roman" w:cs="Times New Roman"/>
+          <w:sz w:val="24"/>
+          <w:szCs w:val="24"/>
+        </w:rPr>
+        <w:t>(</w:t>
+      </w:r>
+      <w:proofErr w:type="gramEnd"/>
+      <w:r>
+        <w:rPr>
+          <w:rFonts w:ascii="Times New Roman" w:hAnsi="Times New Roman" w:cs="Times New Roman"/>
+          <w:sz w:val="24"/>
+          <w:szCs w:val="24"/>
+        </w:rPr>
+        <w:t>) retornar a representação e não o valor. Para resolver isso basta colocar um for:</w:t>
       </w:r>
     </w:p>
     <w:p>
@@ -7601,7 +8806,35 @@
           <w:sz w:val="24"/>
           <w:szCs w:val="24"/>
         </w:rPr>
-        <w:t>Um problema que temos na imagem acima é o fato de termos utilizado um atributo reservado para fazer o retorno. Para corrigir podemos utilizar attrgetter’s,. Link:</w:t>
+        <w:t xml:space="preserve">Um problema que temos na imagem acima é o fato de termos utilizado um atributo reservado para fazer o retorno. Para corrigir podemos utilizar </w:t>
+      </w:r>
+      <w:proofErr w:type="spellStart"/>
+      <w:proofErr w:type="gramStart"/>
+      <w:r>
+        <w:rPr>
+          <w:rFonts w:ascii="Times New Roman" w:hAnsi="Times New Roman" w:cs="Times New Roman"/>
+          <w:sz w:val="24"/>
+          <w:szCs w:val="24"/>
+        </w:rPr>
+        <w:t>attrgetter’s</w:t>
+      </w:r>
+      <w:proofErr w:type="spellEnd"/>
+      <w:r>
+        <w:rPr>
+          <w:rFonts w:ascii="Times New Roman" w:hAnsi="Times New Roman" w:cs="Times New Roman"/>
+          <w:sz w:val="24"/>
+          <w:szCs w:val="24"/>
+        </w:rPr>
+        <w:t>,.</w:t>
+      </w:r>
+      <w:proofErr w:type="gramEnd"/>
+      <w:r>
+        <w:rPr>
+          <w:rFonts w:ascii="Times New Roman" w:hAnsi="Times New Roman" w:cs="Times New Roman"/>
+          <w:sz w:val="24"/>
+          <w:szCs w:val="24"/>
+        </w:rPr>
+        <w:t xml:space="preserve"> Link:</w:t>
       </w:r>
       <w:r>
         <w:rPr>
@@ -7644,7 +8877,43 @@
           <w:sz w:val="24"/>
           <w:szCs w:val="24"/>
         </w:rPr>
-        <w:t xml:space="preserve">A partir disso, basta importar a função attrgetter da biblioteca operator. </w:t>
+        <w:t xml:space="preserve">A partir disso, basta importar a função </w:t>
+      </w:r>
+      <w:proofErr w:type="spellStart"/>
+      <w:r>
+        <w:rPr>
+          <w:rFonts w:ascii="Times New Roman" w:hAnsi="Times New Roman" w:cs="Times New Roman"/>
+          <w:sz w:val="24"/>
+          <w:szCs w:val="24"/>
+        </w:rPr>
+        <w:t>attrgetter</w:t>
+      </w:r>
+      <w:proofErr w:type="spellEnd"/>
+      <w:r>
+        <w:rPr>
+          <w:rFonts w:ascii="Times New Roman" w:hAnsi="Times New Roman" w:cs="Times New Roman"/>
+          <w:sz w:val="24"/>
+          <w:szCs w:val="24"/>
+        </w:rPr>
+        <w:t xml:space="preserve"> da biblioteca </w:t>
+      </w:r>
+      <w:proofErr w:type="spellStart"/>
+      <w:r>
+        <w:rPr>
+          <w:rFonts w:ascii="Times New Roman" w:hAnsi="Times New Roman" w:cs="Times New Roman"/>
+          <w:sz w:val="24"/>
+          <w:szCs w:val="24"/>
+        </w:rPr>
+        <w:t>operator</w:t>
+      </w:r>
+      <w:proofErr w:type="spellEnd"/>
+      <w:r>
+        <w:rPr>
+          <w:rFonts w:ascii="Times New Roman" w:hAnsi="Times New Roman" w:cs="Times New Roman"/>
+          <w:sz w:val="24"/>
+          <w:szCs w:val="24"/>
+        </w:rPr>
+        <w:t xml:space="preserve">. </w:t>
       </w:r>
       <w:r>
         <w:rPr>
@@ -7738,7 +9007,25 @@
           <w:sz w:val="24"/>
           <w:szCs w:val="24"/>
         </w:rPr>
-        <w:t xml:space="preserve"> No lugar dela, colocamos attrgetter e passamos como parâmetro o nome do atributo, seja ele privado ou não.</w:t>
+        <w:t xml:space="preserve"> No lugar dela, colocamos </w:t>
+      </w:r>
+      <w:proofErr w:type="spellStart"/>
+      <w:r>
+        <w:rPr>
+          <w:rFonts w:ascii="Times New Roman" w:hAnsi="Times New Roman" w:cs="Times New Roman"/>
+          <w:sz w:val="24"/>
+          <w:szCs w:val="24"/>
+        </w:rPr>
+        <w:t>attrgetter</w:t>
+      </w:r>
+      <w:proofErr w:type="spellEnd"/>
+      <w:r>
+        <w:rPr>
+          <w:rFonts w:ascii="Times New Roman" w:hAnsi="Times New Roman" w:cs="Times New Roman"/>
+          <w:sz w:val="24"/>
+          <w:szCs w:val="24"/>
+        </w:rPr>
+        <w:t xml:space="preserve"> e passamos como parâmetro o nome do atributo, seja ele privado ou não.</w:t>
       </w:r>
     </w:p>
     <w:p>
@@ -7770,7 +9057,43 @@
           <w:sz w:val="24"/>
           <w:szCs w:val="24"/>
         </w:rPr>
-        <w:t xml:space="preserve">__lt__: lessthan (menor que). Método implementado em classes que </w:t>
+        <w:t>__</w:t>
+      </w:r>
+      <w:proofErr w:type="spellStart"/>
+      <w:r>
+        <w:rPr>
+          <w:rFonts w:ascii="Times New Roman" w:hAnsi="Times New Roman" w:cs="Times New Roman"/>
+          <w:sz w:val="24"/>
+          <w:szCs w:val="24"/>
+        </w:rPr>
+        <w:t>lt</w:t>
+      </w:r>
+      <w:proofErr w:type="spellEnd"/>
+      <w:r>
+        <w:rPr>
+          <w:rFonts w:ascii="Times New Roman" w:hAnsi="Times New Roman" w:cs="Times New Roman"/>
+          <w:sz w:val="24"/>
+          <w:szCs w:val="24"/>
+        </w:rPr>
+        <w:t xml:space="preserve">__: </w:t>
+      </w:r>
+      <w:proofErr w:type="spellStart"/>
+      <w:r>
+        <w:rPr>
+          <w:rFonts w:ascii="Times New Roman" w:hAnsi="Times New Roman" w:cs="Times New Roman"/>
+          <w:sz w:val="24"/>
+          <w:szCs w:val="24"/>
+        </w:rPr>
+        <w:t>lessthan</w:t>
+      </w:r>
+      <w:proofErr w:type="spellEnd"/>
+      <w:r>
+        <w:rPr>
+          <w:rFonts w:ascii="Times New Roman" w:hAnsi="Times New Roman" w:cs="Times New Roman"/>
+          <w:sz w:val="24"/>
+          <w:szCs w:val="24"/>
+        </w:rPr>
+        <w:t xml:space="preserve"> (menor que). Método implementado em classes que </w:t>
       </w:r>
       <w:r>
         <w:rPr>
@@ -8045,7 +9368,25 @@
           <w:sz w:val="24"/>
           <w:szCs w:val="24"/>
         </w:rPr>
-        <w:t>Naturalmente, após implementar esse método interno, também podemos fazer operações de “maior que”, uma vez que é o exato oposto de lessthan:</w:t>
+        <w:t xml:space="preserve">Naturalmente, após implementar esse método interno, também podemos fazer operações de “maior que”, uma vez que é o exato oposto de </w:t>
+      </w:r>
+      <w:proofErr w:type="spellStart"/>
+      <w:r>
+        <w:rPr>
+          <w:rFonts w:ascii="Times New Roman" w:hAnsi="Times New Roman" w:cs="Times New Roman"/>
+          <w:sz w:val="24"/>
+          <w:szCs w:val="24"/>
+        </w:rPr>
+        <w:t>lessthan</w:t>
+      </w:r>
+      <w:proofErr w:type="spellEnd"/>
+      <w:r>
+        <w:rPr>
+          <w:rFonts w:ascii="Times New Roman" w:hAnsi="Times New Roman" w:cs="Times New Roman"/>
+          <w:sz w:val="24"/>
+          <w:szCs w:val="24"/>
+        </w:rPr>
+        <w:t>:</w:t>
       </w:r>
     </w:p>
     <w:p>
@@ -8124,7 +9465,35 @@
           <w:szCs w:val="24"/>
         </w:rPr>
         <w:lastRenderedPageBreak/>
-        <w:t>A partir disso, podemos simplesmente utilizar o for para sorted() de cada conta que ele irá imprimir normalmente:</w:t>
+        <w:t xml:space="preserve">A partir disso, podemos simplesmente utilizar o for para </w:t>
+      </w:r>
+      <w:proofErr w:type="spellStart"/>
+      <w:proofErr w:type="gramStart"/>
+      <w:r>
+        <w:rPr>
+          <w:rFonts w:ascii="Times New Roman" w:hAnsi="Times New Roman" w:cs="Times New Roman"/>
+          <w:sz w:val="24"/>
+          <w:szCs w:val="24"/>
+        </w:rPr>
+        <w:t>sorted</w:t>
+      </w:r>
+      <w:proofErr w:type="spellEnd"/>
+      <w:r>
+        <w:rPr>
+          <w:rFonts w:ascii="Times New Roman" w:hAnsi="Times New Roman" w:cs="Times New Roman"/>
+          <w:sz w:val="24"/>
+          <w:szCs w:val="24"/>
+        </w:rPr>
+        <w:t>(</w:t>
+      </w:r>
+      <w:proofErr w:type="gramEnd"/>
+      <w:r>
+        <w:rPr>
+          <w:rFonts w:ascii="Times New Roman" w:hAnsi="Times New Roman" w:cs="Times New Roman"/>
+          <w:sz w:val="24"/>
+          <w:szCs w:val="24"/>
+        </w:rPr>
+        <w:t>) de cada conta que ele irá imprimir normalmente:</w:t>
       </w:r>
     </w:p>
     <w:p>
@@ -8202,7 +9571,35 @@
           <w:sz w:val="24"/>
           <w:szCs w:val="24"/>
         </w:rPr>
-        <w:t>Naturalmente, também podemos utilizar os parâmetros que o sorted() suporta, como o reverso=True:</w:t>
+        <w:t xml:space="preserve">Naturalmente, também podemos utilizar os parâmetros que o </w:t>
+      </w:r>
+      <w:proofErr w:type="spellStart"/>
+      <w:proofErr w:type="gramStart"/>
+      <w:r>
+        <w:rPr>
+          <w:rFonts w:ascii="Times New Roman" w:hAnsi="Times New Roman" w:cs="Times New Roman"/>
+          <w:sz w:val="24"/>
+          <w:szCs w:val="24"/>
+        </w:rPr>
+        <w:t>sorted</w:t>
+      </w:r>
+      <w:proofErr w:type="spellEnd"/>
+      <w:r>
+        <w:rPr>
+          <w:rFonts w:ascii="Times New Roman" w:hAnsi="Times New Roman" w:cs="Times New Roman"/>
+          <w:sz w:val="24"/>
+          <w:szCs w:val="24"/>
+        </w:rPr>
+        <w:t>(</w:t>
+      </w:r>
+      <w:proofErr w:type="gramEnd"/>
+      <w:r>
+        <w:rPr>
+          <w:rFonts w:ascii="Times New Roman" w:hAnsi="Times New Roman" w:cs="Times New Roman"/>
+          <w:sz w:val="24"/>
+          <w:szCs w:val="24"/>
+        </w:rPr>
+        <w:t>) suporta, como o reverso=True:</w:t>
       </w:r>
     </w:p>
     <w:p>
@@ -8352,8 +9749,18 @@
           <w:sz w:val="24"/>
           <w:szCs w:val="24"/>
         </w:rPr>
-        <w:t>Utilizar o attrgetter</w:t>
-      </w:r>
+        <w:t xml:space="preserve">Utilizar o </w:t>
+      </w:r>
+      <w:proofErr w:type="spellStart"/>
+      <w:r>
+        <w:rPr>
+          <w:rFonts w:ascii="Times New Roman" w:hAnsi="Times New Roman" w:cs="Times New Roman"/>
+          <w:sz w:val="24"/>
+          <w:szCs w:val="24"/>
+        </w:rPr>
+        <w:t>attrgetter</w:t>
+      </w:r>
+      <w:proofErr w:type="spellEnd"/>
     </w:p>
     <w:p>
       <w:pPr>
@@ -8376,7 +9783,61 @@
           <w:sz w:val="24"/>
           <w:szCs w:val="24"/>
         </w:rPr>
-        <w:t>Usar o __lt__: menor que (less than) para comparações</w:t>
+        <w:t>Usar o __</w:t>
+      </w:r>
+      <w:proofErr w:type="spellStart"/>
+      <w:r>
+        <w:rPr>
+          <w:rFonts w:ascii="Times New Roman" w:hAnsi="Times New Roman" w:cs="Times New Roman"/>
+          <w:sz w:val="24"/>
+          <w:szCs w:val="24"/>
+        </w:rPr>
+        <w:t>lt</w:t>
+      </w:r>
+      <w:proofErr w:type="spellEnd"/>
+      <w:r>
+        <w:rPr>
+          <w:rFonts w:ascii="Times New Roman" w:hAnsi="Times New Roman" w:cs="Times New Roman"/>
+          <w:sz w:val="24"/>
+          <w:szCs w:val="24"/>
+        </w:rPr>
+        <w:t>__: menor que (</w:t>
+      </w:r>
+      <w:proofErr w:type="spellStart"/>
+      <w:r>
+        <w:rPr>
+          <w:rFonts w:ascii="Times New Roman" w:hAnsi="Times New Roman" w:cs="Times New Roman"/>
+          <w:sz w:val="24"/>
+          <w:szCs w:val="24"/>
+        </w:rPr>
+        <w:t>less</w:t>
+      </w:r>
+      <w:proofErr w:type="spellEnd"/>
+      <w:r>
+        <w:rPr>
+          <w:rFonts w:ascii="Times New Roman" w:hAnsi="Times New Roman" w:cs="Times New Roman"/>
+          <w:sz w:val="24"/>
+          <w:szCs w:val="24"/>
+        </w:rPr>
+        <w:t xml:space="preserve"> </w:t>
+      </w:r>
+      <w:proofErr w:type="spellStart"/>
+      <w:r>
+        <w:rPr>
+          <w:rFonts w:ascii="Times New Roman" w:hAnsi="Times New Roman" w:cs="Times New Roman"/>
+          <w:sz w:val="24"/>
+          <w:szCs w:val="24"/>
+        </w:rPr>
+        <w:t>than</w:t>
+      </w:r>
+      <w:proofErr w:type="spellEnd"/>
+      <w:r>
+        <w:rPr>
+          <w:rFonts w:ascii="Times New Roman" w:hAnsi="Times New Roman" w:cs="Times New Roman"/>
+          <w:sz w:val="24"/>
+          <w:szCs w:val="24"/>
+        </w:rPr>
+        <w:t>) para comparações</w:t>
       </w:r>
       <w:r>
         <w:rPr>
@@ -8454,7 +9915,25 @@
           <w:sz w:val="24"/>
           <w:szCs w:val="24"/>
         </w:rPr>
-        <w:t>O attrgetter também aceita outros argumentos para poder desempatar quando existem dois números iguais, como no caso de contas bancárias, onde o saldo pode ser igual.</w:t>
+        <w:t xml:space="preserve">O </w:t>
+      </w:r>
+      <w:proofErr w:type="spellStart"/>
+      <w:r>
+        <w:rPr>
+          <w:rFonts w:ascii="Times New Roman" w:hAnsi="Times New Roman" w:cs="Times New Roman"/>
+          <w:sz w:val="24"/>
+          <w:szCs w:val="24"/>
+        </w:rPr>
+        <w:t>attrgetter</w:t>
+      </w:r>
+      <w:proofErr w:type="spellEnd"/>
+      <w:r>
+        <w:rPr>
+          <w:rFonts w:ascii="Times New Roman" w:hAnsi="Times New Roman" w:cs="Times New Roman"/>
+          <w:sz w:val="24"/>
+          <w:szCs w:val="24"/>
+        </w:rPr>
+        <w:t xml:space="preserve"> também aceita outros argumentos para poder desempatar quando existem dois números iguais, como no caso de contas bancárias, onde o saldo pode ser igual.</w:t>
       </w:r>
     </w:p>
     <w:p>
@@ -8478,7 +9957,25 @@
           <w:sz w:val="24"/>
           <w:szCs w:val="24"/>
         </w:rPr>
-        <w:t>Quando o saldo for igual, podemos pedir para o attrgetter desempatar com relação ao código bancário, deixando o que tenha o código menor em primeiro caso duas ou mais contas tenham o mesmo saldo:</w:t>
+        <w:t xml:space="preserve">Quando o saldo for igual, podemos pedir para o </w:t>
+      </w:r>
+      <w:proofErr w:type="spellStart"/>
+      <w:r>
+        <w:rPr>
+          <w:rFonts w:ascii="Times New Roman" w:hAnsi="Times New Roman" w:cs="Times New Roman"/>
+          <w:sz w:val="24"/>
+          <w:szCs w:val="24"/>
+        </w:rPr>
+        <w:t>attrgetter</w:t>
+      </w:r>
+      <w:proofErr w:type="spellEnd"/>
+      <w:r>
+        <w:rPr>
+          <w:rFonts w:ascii="Times New Roman" w:hAnsi="Times New Roman" w:cs="Times New Roman"/>
+          <w:sz w:val="24"/>
+          <w:szCs w:val="24"/>
+        </w:rPr>
+        <w:t xml:space="preserve"> desempatar com relação ao código bancário, deixando o que tenha o código menor em primeiro caso duas ou mais contas tenham o mesmo saldo:</w:t>
       </w:r>
     </w:p>
     <w:p>
@@ -8557,7 +10054,25 @@
           <w:sz w:val="24"/>
           <w:szCs w:val="24"/>
         </w:rPr>
-        <w:t>Outra opção seria implementar isso no próprio __lt__, onde dizemos que se o saldo de uma conta for diferente que o de outra usa e retorna isso, se não, usa o código:</w:t>
+        <w:t>Outra opção seria implementar isso no próprio __</w:t>
+      </w:r>
+      <w:proofErr w:type="spellStart"/>
+      <w:r>
+        <w:rPr>
+          <w:rFonts w:ascii="Times New Roman" w:hAnsi="Times New Roman" w:cs="Times New Roman"/>
+          <w:sz w:val="24"/>
+          <w:szCs w:val="24"/>
+        </w:rPr>
+        <w:t>lt</w:t>
+      </w:r>
+      <w:proofErr w:type="spellEnd"/>
+      <w:r>
+        <w:rPr>
+          <w:rFonts w:ascii="Times New Roman" w:hAnsi="Times New Roman" w:cs="Times New Roman"/>
+          <w:sz w:val="24"/>
+          <w:szCs w:val="24"/>
+        </w:rPr>
+        <w:t>__, onde dizemos que se o saldo de uma conta for diferente que o de outra usa e retorna isso, se não, usa o código:</w:t>
       </w:r>
     </w:p>
     <w:p>
@@ -8826,8 +10341,9 @@
           <w:sz w:val="24"/>
           <w:szCs w:val="24"/>
         </w:rPr>
-        <w:t>total order</w:t>
-      </w:r>
+        <w:t xml:space="preserve">total </w:t>
+      </w:r>
+      <w:proofErr w:type="spellStart"/>
       <w:r>
         <w:rPr>
           <w:rFonts w:ascii="Times New Roman" w:hAnsi="Times New Roman" w:cs="Times New Roman"/>
@@ -8836,39 +10352,7 @@
           <w:sz w:val="24"/>
           <w:szCs w:val="24"/>
         </w:rPr>
-        <w:t>ing</w:t>
-      </w:r>
-      <w:r>
-        <w:rPr>
-          <w:rFonts w:ascii="Times New Roman" w:hAnsi="Times New Roman" w:cs="Times New Roman"/>
-          <w:sz w:val="24"/>
-          <w:szCs w:val="24"/>
-        </w:rPr>
-        <w:t>”</w:t>
-      </w:r>
-      <w:r>
-        <w:rPr>
-          <w:rFonts w:ascii="Times New Roman" w:hAnsi="Times New Roman" w:cs="Times New Roman"/>
-          <w:sz w:val="24"/>
-          <w:szCs w:val="24"/>
-        </w:rPr>
-        <w:t>, ou, ordenação completa.</w:t>
-      </w:r>
-      <w:r>
-        <w:rPr>
-          <w:rFonts w:ascii="Times New Roman" w:hAnsi="Times New Roman" w:cs="Times New Roman"/>
-          <w:sz w:val="24"/>
-          <w:szCs w:val="24"/>
-        </w:rPr>
-        <w:t xml:space="preserve"> Link para acessar o functools (ferramentas funcionais) d</w:t>
-      </w:r>
-      <w:r>
-        <w:rPr>
-          <w:rFonts w:ascii="Times New Roman" w:hAnsi="Times New Roman" w:cs="Times New Roman"/>
-          <w:sz w:val="24"/>
-          <w:szCs w:val="24"/>
-        </w:rPr>
-        <w:t>o python onde podemos encontrar essa documentação bem detalhada sobre “</w:t>
+        <w:t>order</w:t>
       </w:r>
       <w:r>
         <w:rPr>
@@ -8878,8 +10362,81 @@
           <w:sz w:val="24"/>
           <w:szCs w:val="24"/>
         </w:rPr>
-        <w:t>total ordering</w:t>
-      </w:r>
+        <w:t>ing</w:t>
+      </w:r>
+      <w:proofErr w:type="spellEnd"/>
+      <w:r>
+        <w:rPr>
+          <w:rFonts w:ascii="Times New Roman" w:hAnsi="Times New Roman" w:cs="Times New Roman"/>
+          <w:sz w:val="24"/>
+          <w:szCs w:val="24"/>
+        </w:rPr>
+        <w:t>”</w:t>
+      </w:r>
+      <w:r>
+        <w:rPr>
+          <w:rFonts w:ascii="Times New Roman" w:hAnsi="Times New Roman" w:cs="Times New Roman"/>
+          <w:sz w:val="24"/>
+          <w:szCs w:val="24"/>
+        </w:rPr>
+        <w:t>, ou, ordenação completa.</w:t>
+      </w:r>
+      <w:r>
+        <w:rPr>
+          <w:rFonts w:ascii="Times New Roman" w:hAnsi="Times New Roman" w:cs="Times New Roman"/>
+          <w:sz w:val="24"/>
+          <w:szCs w:val="24"/>
+        </w:rPr>
+        <w:t xml:space="preserve"> Link para acessar o </w:t>
+      </w:r>
+      <w:proofErr w:type="spellStart"/>
+      <w:r>
+        <w:rPr>
+          <w:rFonts w:ascii="Times New Roman" w:hAnsi="Times New Roman" w:cs="Times New Roman"/>
+          <w:sz w:val="24"/>
+          <w:szCs w:val="24"/>
+        </w:rPr>
+        <w:t>functools</w:t>
+      </w:r>
+      <w:proofErr w:type="spellEnd"/>
+      <w:r>
+        <w:rPr>
+          <w:rFonts w:ascii="Times New Roman" w:hAnsi="Times New Roman" w:cs="Times New Roman"/>
+          <w:sz w:val="24"/>
+          <w:szCs w:val="24"/>
+        </w:rPr>
+        <w:t xml:space="preserve"> (ferramentas funcionais) d</w:t>
+      </w:r>
+      <w:r>
+        <w:rPr>
+          <w:rFonts w:ascii="Times New Roman" w:hAnsi="Times New Roman" w:cs="Times New Roman"/>
+          <w:sz w:val="24"/>
+          <w:szCs w:val="24"/>
+        </w:rPr>
+        <w:t>o python onde podemos encontrar essa documentação bem detalhada sobre “</w:t>
+      </w:r>
+      <w:r>
+        <w:rPr>
+          <w:rFonts w:ascii="Times New Roman" w:hAnsi="Times New Roman" w:cs="Times New Roman"/>
+          <w:i/>
+          <w:iCs/>
+          <w:sz w:val="24"/>
+          <w:szCs w:val="24"/>
+        </w:rPr>
+        <w:t xml:space="preserve">total </w:t>
+      </w:r>
+      <w:proofErr w:type="spellStart"/>
+      <w:r>
+        <w:rPr>
+          <w:rFonts w:ascii="Times New Roman" w:hAnsi="Times New Roman" w:cs="Times New Roman"/>
+          <w:i/>
+          <w:iCs/>
+          <w:sz w:val="24"/>
+          <w:szCs w:val="24"/>
+        </w:rPr>
+        <w:t>ordering</w:t>
+      </w:r>
+      <w:proofErr w:type="spellEnd"/>
       <w:r>
         <w:rPr>
           <w:rFonts w:ascii="Times New Roman" w:hAnsi="Times New Roman" w:cs="Times New Roman"/>
@@ -8937,7 +10494,61 @@
           <w:sz w:val="24"/>
           <w:szCs w:val="24"/>
         </w:rPr>
-        <w:t>Basicamente, exemplificando o que foi descrito acima temos que: importar o total_ordering do functools e colocar o decorator, assim:</w:t>
+        <w:t xml:space="preserve">Basicamente, exemplificando o que foi descrito acima temos que: importar o </w:t>
+      </w:r>
+      <w:proofErr w:type="spellStart"/>
+      <w:r>
+        <w:rPr>
+          <w:rFonts w:ascii="Times New Roman" w:hAnsi="Times New Roman" w:cs="Times New Roman"/>
+          <w:sz w:val="24"/>
+          <w:szCs w:val="24"/>
+        </w:rPr>
+        <w:t>total_ordering</w:t>
+      </w:r>
+      <w:proofErr w:type="spellEnd"/>
+      <w:r>
+        <w:rPr>
+          <w:rFonts w:ascii="Times New Roman" w:hAnsi="Times New Roman" w:cs="Times New Roman"/>
+          <w:sz w:val="24"/>
+          <w:szCs w:val="24"/>
+        </w:rPr>
+        <w:t xml:space="preserve"> do </w:t>
+      </w:r>
+      <w:proofErr w:type="spellStart"/>
+      <w:r>
+        <w:rPr>
+          <w:rFonts w:ascii="Times New Roman" w:hAnsi="Times New Roman" w:cs="Times New Roman"/>
+          <w:sz w:val="24"/>
+          <w:szCs w:val="24"/>
+        </w:rPr>
+        <w:t>functools</w:t>
+      </w:r>
+      <w:proofErr w:type="spellEnd"/>
+      <w:r>
+        <w:rPr>
+          <w:rFonts w:ascii="Times New Roman" w:hAnsi="Times New Roman" w:cs="Times New Roman"/>
+          <w:sz w:val="24"/>
+          <w:szCs w:val="24"/>
+        </w:rPr>
+        <w:t xml:space="preserve"> e colocar o </w:t>
+      </w:r>
+      <w:proofErr w:type="spellStart"/>
+      <w:r>
+        <w:rPr>
+          <w:rFonts w:ascii="Times New Roman" w:hAnsi="Times New Roman" w:cs="Times New Roman"/>
+          <w:sz w:val="24"/>
+          <w:szCs w:val="24"/>
+        </w:rPr>
+        <w:t>decorator</w:t>
+      </w:r>
+      <w:proofErr w:type="spellEnd"/>
+      <w:r>
+        <w:rPr>
+          <w:rFonts w:ascii="Times New Roman" w:hAnsi="Times New Roman" w:cs="Times New Roman"/>
+          <w:sz w:val="24"/>
+          <w:szCs w:val="24"/>
+        </w:rPr>
+        <w:t>, assim:</w:t>
       </w:r>
     </w:p>
     <w:p>
@@ -9022,16 +10633,9 @@
           <w:sz w:val="24"/>
           <w:szCs w:val="24"/>
         </w:rPr>
-        <w:t>__eq__</w:t>
-      </w:r>
-      <w:r>
-        <w:rPr>
-          <w:rFonts w:ascii="Times New Roman" w:hAnsi="Times New Roman" w:cs="Times New Roman"/>
-          <w:sz w:val="24"/>
-          <w:szCs w:val="24"/>
-        </w:rPr>
-        <w:t xml:space="preserve"> e o </w:t>
-      </w:r>
+        <w:t>__</w:t>
+      </w:r>
+      <w:proofErr w:type="spellStart"/>
       <w:r>
         <w:rPr>
           <w:rFonts w:ascii="Times New Roman" w:hAnsi="Times New Roman" w:cs="Times New Roman"/>
@@ -9040,15 +10644,84 @@
           <w:sz w:val="24"/>
           <w:szCs w:val="24"/>
         </w:rPr>
-        <w:t>__lt__</w:t>
-      </w:r>
-      <w:r>
-        <w:rPr>
-          <w:rFonts w:ascii="Times New Roman" w:hAnsi="Times New Roman" w:cs="Times New Roman"/>
-          <w:sz w:val="24"/>
-          <w:szCs w:val="24"/>
-        </w:rPr>
-        <w:t>, o total_ordering se vira para fazer as outras ordenações de &lt;=/&gt;= dentre outras disponíveis:</w:t>
+        <w:t>eq</w:t>
+      </w:r>
+      <w:proofErr w:type="spellEnd"/>
+      <w:r>
+        <w:rPr>
+          <w:rFonts w:ascii="Times New Roman" w:hAnsi="Times New Roman" w:cs="Times New Roman"/>
+          <w:i/>
+          <w:iCs/>
+          <w:sz w:val="24"/>
+          <w:szCs w:val="24"/>
+        </w:rPr>
+        <w:t>__</w:t>
+      </w:r>
+      <w:r>
+        <w:rPr>
+          <w:rFonts w:ascii="Times New Roman" w:hAnsi="Times New Roman" w:cs="Times New Roman"/>
+          <w:sz w:val="24"/>
+          <w:szCs w:val="24"/>
+        </w:rPr>
+        <w:t xml:space="preserve"> e o </w:t>
+      </w:r>
+      <w:r>
+        <w:rPr>
+          <w:rFonts w:ascii="Times New Roman" w:hAnsi="Times New Roman" w:cs="Times New Roman"/>
+          <w:i/>
+          <w:iCs/>
+          <w:sz w:val="24"/>
+          <w:szCs w:val="24"/>
+        </w:rPr>
+        <w:t>__</w:t>
+      </w:r>
+      <w:proofErr w:type="spellStart"/>
+      <w:r>
+        <w:rPr>
+          <w:rFonts w:ascii="Times New Roman" w:hAnsi="Times New Roman" w:cs="Times New Roman"/>
+          <w:i/>
+          <w:iCs/>
+          <w:sz w:val="24"/>
+          <w:szCs w:val="24"/>
+        </w:rPr>
+        <w:t>lt</w:t>
+      </w:r>
+      <w:proofErr w:type="spellEnd"/>
+      <w:r>
+        <w:rPr>
+          <w:rFonts w:ascii="Times New Roman" w:hAnsi="Times New Roman" w:cs="Times New Roman"/>
+          <w:i/>
+          <w:iCs/>
+          <w:sz w:val="24"/>
+          <w:szCs w:val="24"/>
+        </w:rPr>
+        <w:t>__</w:t>
+      </w:r>
+      <w:r>
+        <w:rPr>
+          <w:rFonts w:ascii="Times New Roman" w:hAnsi="Times New Roman" w:cs="Times New Roman"/>
+          <w:sz w:val="24"/>
+          <w:szCs w:val="24"/>
+        </w:rPr>
+        <w:t xml:space="preserve">, o </w:t>
+      </w:r>
+      <w:proofErr w:type="spellStart"/>
+      <w:r>
+        <w:rPr>
+          <w:rFonts w:ascii="Times New Roman" w:hAnsi="Times New Roman" w:cs="Times New Roman"/>
+          <w:sz w:val="24"/>
+          <w:szCs w:val="24"/>
+        </w:rPr>
+        <w:t>total_ordering</w:t>
+      </w:r>
+      <w:proofErr w:type="spellEnd"/>
+      <w:r>
+        <w:rPr>
+          <w:rFonts w:ascii="Times New Roman" w:hAnsi="Times New Roman" w:cs="Times New Roman"/>
+          <w:sz w:val="24"/>
+          <w:szCs w:val="24"/>
+        </w:rPr>
+        <w:t xml:space="preserve"> se vira para fazer as outras ordenações de &lt;=/&gt;= dentre outras disponíveis:</w:t>
       </w:r>
     </w:p>
     <w:p>
@@ -9126,7 +10799,43 @@
           <w:sz w:val="24"/>
           <w:szCs w:val="24"/>
         </w:rPr>
-        <w:t>Não somente o __eq__ e o __lt__ precisam ser implementados, na documentação ele nos dá exemplos de outras implementações que podemos fazer no lugar, o importante mesmo é que tenha pelo menos dois métodos implementados.</w:t>
+        <w:t>Não somente o __</w:t>
+      </w:r>
+      <w:proofErr w:type="spellStart"/>
+      <w:r>
+        <w:rPr>
+          <w:rFonts w:ascii="Times New Roman" w:hAnsi="Times New Roman" w:cs="Times New Roman"/>
+          <w:sz w:val="24"/>
+          <w:szCs w:val="24"/>
+        </w:rPr>
+        <w:t>eq</w:t>
+      </w:r>
+      <w:proofErr w:type="spellEnd"/>
+      <w:r>
+        <w:rPr>
+          <w:rFonts w:ascii="Times New Roman" w:hAnsi="Times New Roman" w:cs="Times New Roman"/>
+          <w:sz w:val="24"/>
+          <w:szCs w:val="24"/>
+        </w:rPr>
+        <w:t>__ e o __</w:t>
+      </w:r>
+      <w:proofErr w:type="spellStart"/>
+      <w:r>
+        <w:rPr>
+          <w:rFonts w:ascii="Times New Roman" w:hAnsi="Times New Roman" w:cs="Times New Roman"/>
+          <w:sz w:val="24"/>
+          <w:szCs w:val="24"/>
+        </w:rPr>
+        <w:t>lt</w:t>
+      </w:r>
+      <w:proofErr w:type="spellEnd"/>
+      <w:r>
+        <w:rPr>
+          <w:rFonts w:ascii="Times New Roman" w:hAnsi="Times New Roman" w:cs="Times New Roman"/>
+          <w:sz w:val="24"/>
+          <w:szCs w:val="24"/>
+        </w:rPr>
+        <w:t>__ precisam ser implementados, na documentação ele nos dá exemplos de outras implementações que podemos fazer no lugar, o importante mesmo é que tenha pelo menos dois métodos implementados.</w:t>
       </w:r>
     </w:p>
     <w:p>
@@ -9174,7 +10883,25 @@
           <w:sz w:val="24"/>
           <w:szCs w:val="24"/>
         </w:rPr>
-        <w:t>Utilizar vários atributos com o attrgetter;</w:t>
+        <w:t xml:space="preserve">Utilizar vários atributos com o </w:t>
+      </w:r>
+      <w:proofErr w:type="spellStart"/>
+      <w:r>
+        <w:rPr>
+          <w:rFonts w:ascii="Times New Roman" w:hAnsi="Times New Roman" w:cs="Times New Roman"/>
+          <w:sz w:val="24"/>
+          <w:szCs w:val="24"/>
+        </w:rPr>
+        <w:t>attrgetter</w:t>
+      </w:r>
+      <w:proofErr w:type="spellEnd"/>
+      <w:r>
+        <w:rPr>
+          <w:rFonts w:ascii="Times New Roman" w:hAnsi="Times New Roman" w:cs="Times New Roman"/>
+          <w:sz w:val="24"/>
+          <w:szCs w:val="24"/>
+        </w:rPr>
+        <w:t>;</w:t>
       </w:r>
     </w:p>
     <w:p>
@@ -9198,7 +10925,43 @@
           <w:sz w:val="24"/>
           <w:szCs w:val="24"/>
         </w:rPr>
-        <w:t>O que é total_ordering e functools.</w:t>
+        <w:t xml:space="preserve">O que é </w:t>
+      </w:r>
+      <w:proofErr w:type="spellStart"/>
+      <w:r>
+        <w:rPr>
+          <w:rFonts w:ascii="Times New Roman" w:hAnsi="Times New Roman" w:cs="Times New Roman"/>
+          <w:sz w:val="24"/>
+          <w:szCs w:val="24"/>
+        </w:rPr>
+        <w:t>total_ordering</w:t>
+      </w:r>
+      <w:proofErr w:type="spellEnd"/>
+      <w:r>
+        <w:rPr>
+          <w:rFonts w:ascii="Times New Roman" w:hAnsi="Times New Roman" w:cs="Times New Roman"/>
+          <w:sz w:val="24"/>
+          <w:szCs w:val="24"/>
+        </w:rPr>
+        <w:t xml:space="preserve"> e </w:t>
+      </w:r>
+      <w:proofErr w:type="spellStart"/>
+      <w:r>
+        <w:rPr>
+          <w:rFonts w:ascii="Times New Roman" w:hAnsi="Times New Roman" w:cs="Times New Roman"/>
+          <w:sz w:val="24"/>
+          <w:szCs w:val="24"/>
+        </w:rPr>
+        <w:t>functools</w:t>
+      </w:r>
+      <w:proofErr w:type="spellEnd"/>
+      <w:r>
+        <w:rPr>
+          <w:rFonts w:ascii="Times New Roman" w:hAnsi="Times New Roman" w:cs="Times New Roman"/>
+          <w:sz w:val="24"/>
+          <w:szCs w:val="24"/>
+        </w:rPr>
+        <w:t>.</w:t>
       </w:r>
     </w:p>
     <w:p>
@@ -9361,15 +11124,61 @@
           <w:sz w:val="24"/>
           <w:szCs w:val="24"/>
         </w:rPr>
-        <w:t xml:space="preserve"> Copy(): Cria uma cópia rasa de uma lista em outra lista</w:t>
-      </w:r>
-      <w:r>
-        <w:rPr>
-          <w:rFonts w:ascii="Times New Roman" w:hAnsi="Times New Roman" w:cs="Times New Roman"/>
-          <w:sz w:val="24"/>
-          <w:szCs w:val="24"/>
-        </w:rPr>
-        <w:t>, sendo assim, não precisando usar o extend()</w:t>
+        <w:t xml:space="preserve"> </w:t>
+      </w:r>
+      <w:proofErr w:type="spellStart"/>
+      <w:proofErr w:type="gramStart"/>
+      <w:r>
+        <w:rPr>
+          <w:rFonts w:ascii="Times New Roman" w:hAnsi="Times New Roman" w:cs="Times New Roman"/>
+          <w:sz w:val="24"/>
+          <w:szCs w:val="24"/>
+        </w:rPr>
+        <w:t>Copy</w:t>
+      </w:r>
+      <w:proofErr w:type="spellEnd"/>
+      <w:r>
+        <w:rPr>
+          <w:rFonts w:ascii="Times New Roman" w:hAnsi="Times New Roman" w:cs="Times New Roman"/>
+          <w:sz w:val="24"/>
+          <w:szCs w:val="24"/>
+        </w:rPr>
+        <w:t>(</w:t>
+      </w:r>
+      <w:proofErr w:type="gramEnd"/>
+      <w:r>
+        <w:rPr>
+          <w:rFonts w:ascii="Times New Roman" w:hAnsi="Times New Roman" w:cs="Times New Roman"/>
+          <w:sz w:val="24"/>
+          <w:szCs w:val="24"/>
+        </w:rPr>
+        <w:t>): Cria uma cópia rasa de uma lista em outra lista</w:t>
+      </w:r>
+      <w:r>
+        <w:rPr>
+          <w:rFonts w:ascii="Times New Roman" w:hAnsi="Times New Roman" w:cs="Times New Roman"/>
+          <w:sz w:val="24"/>
+          <w:szCs w:val="24"/>
+        </w:rPr>
+        <w:t xml:space="preserve">, sendo assim, não precisando usar o </w:t>
+      </w:r>
+      <w:proofErr w:type="spellStart"/>
+      <w:r>
+        <w:rPr>
+          <w:rFonts w:ascii="Times New Roman" w:hAnsi="Times New Roman" w:cs="Times New Roman"/>
+          <w:sz w:val="24"/>
+          <w:szCs w:val="24"/>
+        </w:rPr>
+        <w:t>extend</w:t>
+      </w:r>
+      <w:proofErr w:type="spellEnd"/>
+      <w:r>
+        <w:rPr>
+          <w:rFonts w:ascii="Times New Roman" w:hAnsi="Times New Roman" w:cs="Times New Roman"/>
+          <w:sz w:val="24"/>
+          <w:szCs w:val="24"/>
+        </w:rPr>
+        <w:t>()</w:t>
       </w:r>
       <w:r>
         <w:rPr>
@@ -9486,7 +11295,25 @@
           <w:szCs w:val="24"/>
         </w:rPr>
         <w:lastRenderedPageBreak/>
-        <w:t>No exemplo de contas bancárias, se tivermos uma lista com várias contas diferentes, ele não vai fazer uma cópia de cada uma delas, vai apenas criar outra referência à ela.</w:t>
+        <w:t xml:space="preserve">No exemplo de contas bancárias, se tivermos uma lista com várias contas diferentes, ele não vai fazer uma cópia de cada uma delas, vai apenas criar outra referência </w:t>
+      </w:r>
+      <w:proofErr w:type="gramStart"/>
+      <w:r>
+        <w:rPr>
+          <w:rFonts w:ascii="Times New Roman" w:hAnsi="Times New Roman" w:cs="Times New Roman"/>
+          <w:sz w:val="24"/>
+          <w:szCs w:val="24"/>
+        </w:rPr>
+        <w:t>à</w:t>
+      </w:r>
+      <w:proofErr w:type="gramEnd"/>
+      <w:r>
+        <w:rPr>
+          <w:rFonts w:ascii="Times New Roman" w:hAnsi="Times New Roman" w:cs="Times New Roman"/>
+          <w:sz w:val="24"/>
+          <w:szCs w:val="24"/>
+        </w:rPr>
+        <w:t xml:space="preserve"> ela.</w:t>
       </w:r>
     </w:p>
     <w:p>
@@ -9510,7 +11337,35 @@
           <w:sz w:val="24"/>
           <w:szCs w:val="24"/>
         </w:rPr>
-        <w:t xml:space="preserve"> Se quisermos realmente estender a lista de alunos que já assistiram, aí sim utilizaremos o extend():</w:t>
+        <w:t xml:space="preserve"> Se quisermos realmente estender a lista de alunos que já assistiram, aí sim utilizaremos o </w:t>
+      </w:r>
+      <w:proofErr w:type="spellStart"/>
+      <w:proofErr w:type="gramStart"/>
+      <w:r>
+        <w:rPr>
+          <w:rFonts w:ascii="Times New Roman" w:hAnsi="Times New Roman" w:cs="Times New Roman"/>
+          <w:sz w:val="24"/>
+          <w:szCs w:val="24"/>
+        </w:rPr>
+        <w:t>extend</w:t>
+      </w:r>
+      <w:proofErr w:type="spellEnd"/>
+      <w:r>
+        <w:rPr>
+          <w:rFonts w:ascii="Times New Roman" w:hAnsi="Times New Roman" w:cs="Times New Roman"/>
+          <w:sz w:val="24"/>
+          <w:szCs w:val="24"/>
+        </w:rPr>
+        <w:t>(</w:t>
+      </w:r>
+      <w:proofErr w:type="gramEnd"/>
+      <w:r>
+        <w:rPr>
+          <w:rFonts w:ascii="Times New Roman" w:hAnsi="Times New Roman" w:cs="Times New Roman"/>
+          <w:sz w:val="24"/>
+          <w:szCs w:val="24"/>
+        </w:rPr>
+        <w:t>):</w:t>
       </w:r>
     </w:p>
     <w:p>
@@ -9636,7 +11491,25 @@
           <w:sz w:val="24"/>
           <w:szCs w:val="24"/>
         </w:rPr>
-        <w:t>Quando queremos pegar todos os elementos para mandar um email para uma turma, como no exemplo acima, não seria interessante mandar o mesmo e-mail duas vezes para a mesma pessoa, portanto, utilizamos os conjuntos</w:t>
+        <w:t xml:space="preserve">Quando queremos pegar todos os elementos para mandar um </w:t>
+      </w:r>
+      <w:proofErr w:type="spellStart"/>
+      <w:r>
+        <w:rPr>
+          <w:rFonts w:ascii="Times New Roman" w:hAnsi="Times New Roman" w:cs="Times New Roman"/>
+          <w:sz w:val="24"/>
+          <w:szCs w:val="24"/>
+        </w:rPr>
+        <w:t>email</w:t>
+      </w:r>
+      <w:proofErr w:type="spellEnd"/>
+      <w:r>
+        <w:rPr>
+          <w:rFonts w:ascii="Times New Roman" w:hAnsi="Times New Roman" w:cs="Times New Roman"/>
+          <w:sz w:val="24"/>
+          <w:szCs w:val="24"/>
+        </w:rPr>
+        <w:t xml:space="preserve"> para uma turma, como no exemplo acima, não seria interessante mandar o mesmo e-mail duas vezes para a mesma pessoa, portanto, utilizamos os conjuntos</w:t>
       </w:r>
       <w:r>
         <w:rPr>
@@ -9796,15 +11669,33 @@
           <w:sz w:val="24"/>
           <w:szCs w:val="24"/>
         </w:rPr>
-        <w:t>Podemos simplificar esse processo passando a lita que queremos que se torne um conjunto logo de cara, sem ter que primeiro criar a lista e depois transformar ela em set</w:t>
-      </w:r>
-      <w:r>
-        <w:rPr>
-          <w:rFonts w:ascii="Times New Roman" w:hAnsi="Times New Roman" w:cs="Times New Roman"/>
-          <w:sz w:val="24"/>
-          <w:szCs w:val="24"/>
-        </w:rPr>
-        <w:t>()</w:t>
+        <w:t xml:space="preserve">Podemos simplificar esse processo passando a lita que queremos que se torne um conjunto logo de cara, sem ter que primeiro criar a lista e depois transformar ela em </w:t>
+      </w:r>
+      <w:proofErr w:type="gramStart"/>
+      <w:r>
+        <w:rPr>
+          <w:rFonts w:ascii="Times New Roman" w:hAnsi="Times New Roman" w:cs="Times New Roman"/>
+          <w:sz w:val="24"/>
+          <w:szCs w:val="24"/>
+        </w:rPr>
+        <w:t>set</w:t>
+      </w:r>
+      <w:r>
+        <w:rPr>
+          <w:rFonts w:ascii="Times New Roman" w:hAnsi="Times New Roman" w:cs="Times New Roman"/>
+          <w:sz w:val="24"/>
+          <w:szCs w:val="24"/>
+        </w:rPr>
+        <w:t>(</w:t>
+      </w:r>
+      <w:proofErr w:type="gramEnd"/>
+      <w:r>
+        <w:rPr>
+          <w:rFonts w:ascii="Times New Roman" w:hAnsi="Times New Roman" w:cs="Times New Roman"/>
+          <w:sz w:val="24"/>
+          <w:szCs w:val="24"/>
+        </w:rPr>
+        <w:t>)</w:t>
       </w:r>
       <w:r>
         <w:rPr>
@@ -9899,7 +11790,25 @@
           <w:szCs w:val="24"/>
         </w:rPr>
         <w:lastRenderedPageBreak/>
-        <w:t xml:space="preserve">Se prestar atenção verá que {} é a notação que se usa para conjuntos, levando isso em consideração, podemos criar um conjunto direto sem nem mesmo usar o set(): </w:t>
+        <w:t xml:space="preserve">Se prestar atenção verá que {} é a notação que se usa para conjuntos, levando isso em consideração, podemos criar um conjunto direto sem nem mesmo usar o </w:t>
+      </w:r>
+      <w:proofErr w:type="gramStart"/>
+      <w:r>
+        <w:rPr>
+          <w:rFonts w:ascii="Times New Roman" w:hAnsi="Times New Roman" w:cs="Times New Roman"/>
+          <w:sz w:val="24"/>
+          <w:szCs w:val="24"/>
+        </w:rPr>
+        <w:t>set(</w:t>
+      </w:r>
+      <w:proofErr w:type="gramEnd"/>
+      <w:r>
+        <w:rPr>
+          <w:rFonts w:ascii="Times New Roman" w:hAnsi="Times New Roman" w:cs="Times New Roman"/>
+          <w:sz w:val="24"/>
+          <w:szCs w:val="24"/>
+        </w:rPr>
+        <w:t xml:space="preserve">): </w:t>
       </w:r>
     </w:p>
     <w:p>
@@ -10470,7 +12379,79 @@
           <w:sz w:val="24"/>
           <w:szCs w:val="24"/>
         </w:rPr>
-        <w:t>Também temos operação de negação, onde nesse caso ele irá pegar todos os usuários de data Science menos os de machine learning. Caso queiramos mandar e-mail para todos os usuários de data Science falando para eles fazerem o curso de machine learning, mas não queremos que quem já tenha feito receba também, podemos utilizar essa operação:</w:t>
+        <w:t xml:space="preserve">Também temos operação de negação, onde nesse caso ele irá pegar todos os usuários de data Science menos os de </w:t>
+      </w:r>
+      <w:proofErr w:type="spellStart"/>
+      <w:r>
+        <w:rPr>
+          <w:rFonts w:ascii="Times New Roman" w:hAnsi="Times New Roman" w:cs="Times New Roman"/>
+          <w:sz w:val="24"/>
+          <w:szCs w:val="24"/>
+        </w:rPr>
+        <w:t>machine</w:t>
+      </w:r>
+      <w:proofErr w:type="spellEnd"/>
+      <w:r>
+        <w:rPr>
+          <w:rFonts w:ascii="Times New Roman" w:hAnsi="Times New Roman" w:cs="Times New Roman"/>
+          <w:sz w:val="24"/>
+          <w:szCs w:val="24"/>
+        </w:rPr>
+        <w:t xml:space="preserve"> </w:t>
+      </w:r>
+      <w:proofErr w:type="spellStart"/>
+      <w:r>
+        <w:rPr>
+          <w:rFonts w:ascii="Times New Roman" w:hAnsi="Times New Roman" w:cs="Times New Roman"/>
+          <w:sz w:val="24"/>
+          <w:szCs w:val="24"/>
+        </w:rPr>
+        <w:t>learning</w:t>
+      </w:r>
+      <w:proofErr w:type="spellEnd"/>
+      <w:r>
+        <w:rPr>
+          <w:rFonts w:ascii="Times New Roman" w:hAnsi="Times New Roman" w:cs="Times New Roman"/>
+          <w:sz w:val="24"/>
+          <w:szCs w:val="24"/>
+        </w:rPr>
+        <w:t xml:space="preserve">. Caso queiramos mandar e-mail para todos os usuários de data Science falando para eles fazerem o curso de </w:t>
+      </w:r>
+      <w:proofErr w:type="spellStart"/>
+      <w:r>
+        <w:rPr>
+          <w:rFonts w:ascii="Times New Roman" w:hAnsi="Times New Roman" w:cs="Times New Roman"/>
+          <w:sz w:val="24"/>
+          <w:szCs w:val="24"/>
+        </w:rPr>
+        <w:t>machine</w:t>
+      </w:r>
+      <w:proofErr w:type="spellEnd"/>
+      <w:r>
+        <w:rPr>
+          <w:rFonts w:ascii="Times New Roman" w:hAnsi="Times New Roman" w:cs="Times New Roman"/>
+          <w:sz w:val="24"/>
+          <w:szCs w:val="24"/>
+        </w:rPr>
+        <w:t xml:space="preserve"> </w:t>
+      </w:r>
+      <w:proofErr w:type="spellStart"/>
+      <w:r>
+        <w:rPr>
+          <w:rFonts w:ascii="Times New Roman" w:hAnsi="Times New Roman" w:cs="Times New Roman"/>
+          <w:sz w:val="24"/>
+          <w:szCs w:val="24"/>
+        </w:rPr>
+        <w:t>learning</w:t>
+      </w:r>
+      <w:proofErr w:type="spellEnd"/>
+      <w:r>
+        <w:rPr>
+          <w:rFonts w:ascii="Times New Roman" w:hAnsi="Times New Roman" w:cs="Times New Roman"/>
+          <w:sz w:val="24"/>
+          <w:szCs w:val="24"/>
+        </w:rPr>
+        <w:t>, mas não queremos que quem já tenha feito receba também, podemos utilizar essa operação:</w:t>
       </w:r>
     </w:p>
     <w:p>
@@ -10934,13 +12915,61 @@
         </w:rPr>
         <w:t xml:space="preserve"> </w:t>
       </w:r>
-      <w:r>
-        <w:rPr>
-          <w:rFonts w:ascii="Times New Roman" w:hAnsi="Times New Roman" w:cs="Times New Roman"/>
-          <w:sz w:val="24"/>
-          <w:szCs w:val="24"/>
-        </w:rPr>
-        <w:t>Add(): Adiciona um elemento em um conjunto. Assim como o append() em listas.</w:t>
+      <w:proofErr w:type="spellStart"/>
+      <w:proofErr w:type="gramStart"/>
+      <w:r>
+        <w:rPr>
+          <w:rFonts w:ascii="Times New Roman" w:hAnsi="Times New Roman" w:cs="Times New Roman"/>
+          <w:sz w:val="24"/>
+          <w:szCs w:val="24"/>
+        </w:rPr>
+        <w:t>Add</w:t>
+      </w:r>
+      <w:proofErr w:type="spellEnd"/>
+      <w:r>
+        <w:rPr>
+          <w:rFonts w:ascii="Times New Roman" w:hAnsi="Times New Roman" w:cs="Times New Roman"/>
+          <w:sz w:val="24"/>
+          <w:szCs w:val="24"/>
+        </w:rPr>
+        <w:t>(</w:t>
+      </w:r>
+      <w:proofErr w:type="gramEnd"/>
+      <w:r>
+        <w:rPr>
+          <w:rFonts w:ascii="Times New Roman" w:hAnsi="Times New Roman" w:cs="Times New Roman"/>
+          <w:sz w:val="24"/>
+          <w:szCs w:val="24"/>
+        </w:rPr>
+        <w:t xml:space="preserve">): Adiciona um elemento em um conjunto. Assim como o </w:t>
+      </w:r>
+      <w:proofErr w:type="spellStart"/>
+      <w:proofErr w:type="gramStart"/>
+      <w:r>
+        <w:rPr>
+          <w:rFonts w:ascii="Times New Roman" w:hAnsi="Times New Roman" w:cs="Times New Roman"/>
+          <w:sz w:val="24"/>
+          <w:szCs w:val="24"/>
+        </w:rPr>
+        <w:t>append</w:t>
+      </w:r>
+      <w:proofErr w:type="spellEnd"/>
+      <w:r>
+        <w:rPr>
+          <w:rFonts w:ascii="Times New Roman" w:hAnsi="Times New Roman" w:cs="Times New Roman"/>
+          <w:sz w:val="24"/>
+          <w:szCs w:val="24"/>
+        </w:rPr>
+        <w:t>(</w:t>
+      </w:r>
+      <w:proofErr w:type="gramEnd"/>
+      <w:r>
+        <w:rPr>
+          <w:rFonts w:ascii="Times New Roman" w:hAnsi="Times New Roman" w:cs="Times New Roman"/>
+          <w:sz w:val="24"/>
+          <w:szCs w:val="24"/>
+        </w:rPr>
+        <w:t>) em listas.</w:t>
       </w:r>
     </w:p>
     <w:p>
@@ -10996,13 +13025,23 @@
         </w:rPr>
         <w:t xml:space="preserve"> </w:t>
       </w:r>
-      <w:r>
-        <w:rPr>
-          <w:rFonts w:ascii="Times New Roman" w:hAnsi="Times New Roman" w:cs="Times New Roman"/>
-          <w:sz w:val="24"/>
-          <w:szCs w:val="24"/>
-        </w:rPr>
-        <w:t>Frozenset(conjunto): te retorna um novo conjunto congelado, esse sendo impossível de se alterar</w:t>
+      <w:proofErr w:type="spellStart"/>
+      <w:r>
+        <w:rPr>
+          <w:rFonts w:ascii="Times New Roman" w:hAnsi="Times New Roman" w:cs="Times New Roman"/>
+          <w:sz w:val="24"/>
+          <w:szCs w:val="24"/>
+        </w:rPr>
+        <w:t>Frozenset</w:t>
+      </w:r>
+      <w:proofErr w:type="spellEnd"/>
+      <w:r>
+        <w:rPr>
+          <w:rFonts w:ascii="Times New Roman" w:hAnsi="Times New Roman" w:cs="Times New Roman"/>
+          <w:sz w:val="24"/>
+          <w:szCs w:val="24"/>
+        </w:rPr>
+        <w:t>(conjunto): te retorna um novo conjunto congelado, esse sendo impossível de se alterar</w:t>
       </w:r>
       <w:r>
         <w:rPr>
@@ -11222,13 +13261,23 @@
         </w:rPr>
         <w:t xml:space="preserve"> </w:t>
       </w:r>
-      <w:r>
-        <w:rPr>
-          <w:rFonts w:ascii="Times New Roman" w:hAnsi="Times New Roman" w:cs="Times New Roman"/>
-          <w:sz w:val="24"/>
-          <w:szCs w:val="24"/>
-        </w:rPr>
-        <w:t>Split(): quebra/separa um texto, por padrão, em espaços, mas podendo ser separado por qualquer parâmetro passado no ():</w:t>
+      <w:proofErr w:type="gramStart"/>
+      <w:r>
+        <w:rPr>
+          <w:rFonts w:ascii="Times New Roman" w:hAnsi="Times New Roman" w:cs="Times New Roman"/>
+          <w:sz w:val="24"/>
+          <w:szCs w:val="24"/>
+        </w:rPr>
+        <w:t>Split(</w:t>
+      </w:r>
+      <w:proofErr w:type="gramEnd"/>
+      <w:r>
+        <w:rPr>
+          <w:rFonts w:ascii="Times New Roman" w:hAnsi="Times New Roman" w:cs="Times New Roman"/>
+          <w:sz w:val="24"/>
+          <w:szCs w:val="24"/>
+        </w:rPr>
+        <w:t>): quebra/separa um texto, por padrão, em espaços, mas podendo ser separado por qualquer parâmetro passado no ():</w:t>
       </w:r>
     </w:p>
     <w:p>
@@ -11439,7 +13488,25 @@
           <w:sz w:val="24"/>
           <w:szCs w:val="24"/>
         </w:rPr>
-        <w:t>Congelar o conjunto com o frozenset;</w:t>
+        <w:t xml:space="preserve">Congelar o conjunto com o </w:t>
+      </w:r>
+      <w:proofErr w:type="spellStart"/>
+      <w:r>
+        <w:rPr>
+          <w:rFonts w:ascii="Times New Roman" w:hAnsi="Times New Roman" w:cs="Times New Roman"/>
+          <w:sz w:val="24"/>
+          <w:szCs w:val="24"/>
+        </w:rPr>
+        <w:t>frozenset</w:t>
+      </w:r>
+      <w:proofErr w:type="spellEnd"/>
+      <w:r>
+        <w:rPr>
+          <w:rFonts w:ascii="Times New Roman" w:hAnsi="Times New Roman" w:cs="Times New Roman"/>
+          <w:sz w:val="24"/>
+          <w:szCs w:val="24"/>
+        </w:rPr>
+        <w:t>;</w:t>
       </w:r>
     </w:p>
     <w:p>
@@ -11717,7 +13784,25 @@
           <w:sz w:val="24"/>
           <w:szCs w:val="24"/>
         </w:rPr>
-        <w:t>Quando verificamos o tipo podemos ver que é dict de dicionário:</w:t>
+        <w:t xml:space="preserve">Quando verificamos o tipo podemos ver que é </w:t>
+      </w:r>
+      <w:proofErr w:type="spellStart"/>
+      <w:r>
+        <w:rPr>
+          <w:rFonts w:ascii="Times New Roman" w:hAnsi="Times New Roman" w:cs="Times New Roman"/>
+          <w:sz w:val="24"/>
+          <w:szCs w:val="24"/>
+        </w:rPr>
+        <w:t>dict</w:t>
+      </w:r>
+      <w:proofErr w:type="spellEnd"/>
+      <w:r>
+        <w:rPr>
+          <w:rFonts w:ascii="Times New Roman" w:hAnsi="Times New Roman" w:cs="Times New Roman"/>
+          <w:sz w:val="24"/>
+          <w:szCs w:val="24"/>
+        </w:rPr>
+        <w:t xml:space="preserve"> de dicionário:</w:t>
       </w:r>
     </w:p>
     <w:p>
@@ -11874,7 +13959,25 @@
           <w:szCs w:val="24"/>
         </w:rPr>
         <w:lastRenderedPageBreak/>
-        <w:t xml:space="preserve"> Caso tente encontrar uma chave que não existe no dicionário, ele dará uma keyerror:</w:t>
+        <w:t xml:space="preserve"> Caso tente encontrar uma chave que não existe no dicionário, ele dará uma </w:t>
+      </w:r>
+      <w:proofErr w:type="spellStart"/>
+      <w:r>
+        <w:rPr>
+          <w:rFonts w:ascii="Times New Roman" w:hAnsi="Times New Roman" w:cs="Times New Roman"/>
+          <w:sz w:val="24"/>
+          <w:szCs w:val="24"/>
+        </w:rPr>
+        <w:t>keyerror</w:t>
+      </w:r>
+      <w:proofErr w:type="spellEnd"/>
+      <w:r>
+        <w:rPr>
+          <w:rFonts w:ascii="Times New Roman" w:hAnsi="Times New Roman" w:cs="Times New Roman"/>
+          <w:sz w:val="24"/>
+          <w:szCs w:val="24"/>
+        </w:rPr>
+        <w:t>:</w:t>
       </w:r>
     </w:p>
     <w:p>
@@ -11952,7 +14055,35 @@
           <w:sz w:val="24"/>
           <w:szCs w:val="24"/>
         </w:rPr>
-        <w:t>Para evitar esse tipo de erro, ao invés de utilizar o índex como acima, podemos utilizar o método get(), passando os parâmetros da chave e qual o valor ele deve retornar caso não encontre no dicionário:</w:t>
+        <w:t xml:space="preserve">Para evitar esse tipo de erro, ao invés de utilizar o índex como acima, podemos utilizar o método </w:t>
+      </w:r>
+      <w:proofErr w:type="spellStart"/>
+      <w:proofErr w:type="gramStart"/>
+      <w:r>
+        <w:rPr>
+          <w:rFonts w:ascii="Times New Roman" w:hAnsi="Times New Roman" w:cs="Times New Roman"/>
+          <w:sz w:val="24"/>
+          <w:szCs w:val="24"/>
+        </w:rPr>
+        <w:t>get</w:t>
+      </w:r>
+      <w:proofErr w:type="spellEnd"/>
+      <w:r>
+        <w:rPr>
+          <w:rFonts w:ascii="Times New Roman" w:hAnsi="Times New Roman" w:cs="Times New Roman"/>
+          <w:sz w:val="24"/>
+          <w:szCs w:val="24"/>
+        </w:rPr>
+        <w:t>(</w:t>
+      </w:r>
+      <w:proofErr w:type="gramEnd"/>
+      <w:r>
+        <w:rPr>
+          <w:rFonts w:ascii="Times New Roman" w:hAnsi="Times New Roman" w:cs="Times New Roman"/>
+          <w:sz w:val="24"/>
+          <w:szCs w:val="24"/>
+        </w:rPr>
+        <w:t>), passando os parâmetros da chave e qual o valor ele deve retornar caso não encontre no dicionário:</w:t>
       </w:r>
     </w:p>
     <w:p>
@@ -12054,7 +14185,35 @@
           <w:sz w:val="24"/>
           <w:szCs w:val="24"/>
         </w:rPr>
-        <w:t xml:space="preserve"> Dict(): Construtor de dicionários.</w:t>
+        <w:t xml:space="preserve"> </w:t>
+      </w:r>
+      <w:proofErr w:type="spellStart"/>
+      <w:proofErr w:type="gramStart"/>
+      <w:r>
+        <w:rPr>
+          <w:rFonts w:ascii="Times New Roman" w:hAnsi="Times New Roman" w:cs="Times New Roman"/>
+          <w:sz w:val="24"/>
+          <w:szCs w:val="24"/>
+        </w:rPr>
+        <w:t>Dict</w:t>
+      </w:r>
+      <w:proofErr w:type="spellEnd"/>
+      <w:r>
+        <w:rPr>
+          <w:rFonts w:ascii="Times New Roman" w:hAnsi="Times New Roman" w:cs="Times New Roman"/>
+          <w:sz w:val="24"/>
+          <w:szCs w:val="24"/>
+        </w:rPr>
+        <w:t>(</w:t>
+      </w:r>
+      <w:proofErr w:type="gramEnd"/>
+      <w:r>
+        <w:rPr>
+          <w:rFonts w:ascii="Times New Roman" w:hAnsi="Times New Roman" w:cs="Times New Roman"/>
+          <w:sz w:val="24"/>
+          <w:szCs w:val="24"/>
+        </w:rPr>
+        <w:t>): Construtor de dicionários.</w:t>
       </w:r>
     </w:p>
     <w:p>
@@ -12516,7 +14675,31 @@
           <w:sz w:val="24"/>
           <w:szCs w:val="24"/>
         </w:rPr>
-        <w:t xml:space="preserve">: AS CHAVES SÃO O QUE APARECE ANTES DO ELEMENTO, OU SEJA, ANTES DO “ : ”, O QUE VEM DEPOIS É O </w:t>
+        <w:t xml:space="preserve">: AS CHAVES SÃO O QUE APARECE ANTES DO ELEMENTO, OU SEJA, ANTES DO </w:t>
+      </w:r>
+      <w:proofErr w:type="gramStart"/>
+      <w:r>
+        <w:rPr>
+          <w:rFonts w:ascii="Times New Roman" w:hAnsi="Times New Roman" w:cs="Times New Roman"/>
+          <w:b/>
+          <w:bCs/>
+          <w:color w:val="FF0000"/>
+          <w:sz w:val="24"/>
+          <w:szCs w:val="24"/>
+        </w:rPr>
+        <w:t>“ :</w:t>
+      </w:r>
+      <w:proofErr w:type="gramEnd"/>
+      <w:r>
+        <w:rPr>
+          <w:rFonts w:ascii="Times New Roman" w:hAnsi="Times New Roman" w:cs="Times New Roman"/>
+          <w:b/>
+          <w:bCs/>
+          <w:color w:val="FF0000"/>
+          <w:sz w:val="24"/>
+          <w:szCs w:val="24"/>
+        </w:rPr>
+        <w:t xml:space="preserve"> ”, O QUE VEM DEPOIS É O </w:t>
       </w:r>
       <w:r>
         <w:rPr>
@@ -12795,7 +14978,25 @@
           <w:sz w:val="24"/>
           <w:szCs w:val="24"/>
         </w:rPr>
-        <w:t>Podemos ainda utilizar uma função para passar somente pelas chaves, sendo ela uma extensão Keys() para a nossa variável:</w:t>
+        <w:t xml:space="preserve">Podemos ainda utilizar uma função para passar somente pelas chaves, sendo ela uma extensão </w:t>
+      </w:r>
+      <w:proofErr w:type="gramStart"/>
+      <w:r>
+        <w:rPr>
+          <w:rFonts w:ascii="Times New Roman" w:hAnsi="Times New Roman" w:cs="Times New Roman"/>
+          <w:sz w:val="24"/>
+          <w:szCs w:val="24"/>
+        </w:rPr>
+        <w:t>Keys(</w:t>
+      </w:r>
+      <w:proofErr w:type="gramEnd"/>
+      <w:r>
+        <w:rPr>
+          <w:rFonts w:ascii="Times New Roman" w:hAnsi="Times New Roman" w:cs="Times New Roman"/>
+          <w:sz w:val="24"/>
+          <w:szCs w:val="24"/>
+        </w:rPr>
+        <w:t>) para a nossa variável:</w:t>
       </w:r>
     </w:p>
     <w:p>
@@ -12873,7 +15074,43 @@
           <w:sz w:val="24"/>
           <w:szCs w:val="24"/>
         </w:rPr>
-        <w:t>Porém, isso já é o que estávamos fazendo e, se existe uma função Keys() para passar pelas chaves, também existe uma função values() para passar somente pelos valores desse dicionários:</w:t>
+        <w:t xml:space="preserve">Porém, isso já é o que estávamos fazendo e, se existe uma função </w:t>
+      </w:r>
+      <w:proofErr w:type="gramStart"/>
+      <w:r>
+        <w:rPr>
+          <w:rFonts w:ascii="Times New Roman" w:hAnsi="Times New Roman" w:cs="Times New Roman"/>
+          <w:sz w:val="24"/>
+          <w:szCs w:val="24"/>
+        </w:rPr>
+        <w:t>Keys(</w:t>
+      </w:r>
+      <w:proofErr w:type="gramEnd"/>
+      <w:r>
+        <w:rPr>
+          <w:rFonts w:ascii="Times New Roman" w:hAnsi="Times New Roman" w:cs="Times New Roman"/>
+          <w:sz w:val="24"/>
+          <w:szCs w:val="24"/>
+        </w:rPr>
+        <w:t xml:space="preserve">) para passar pelas chaves, também existe uma função </w:t>
+      </w:r>
+      <w:proofErr w:type="spellStart"/>
+      <w:r>
+        <w:rPr>
+          <w:rFonts w:ascii="Times New Roman" w:hAnsi="Times New Roman" w:cs="Times New Roman"/>
+          <w:sz w:val="24"/>
+          <w:szCs w:val="24"/>
+        </w:rPr>
+        <w:t>values</w:t>
+      </w:r>
+      <w:proofErr w:type="spellEnd"/>
+      <w:r>
+        <w:rPr>
+          <w:rFonts w:ascii="Times New Roman" w:hAnsi="Times New Roman" w:cs="Times New Roman"/>
+          <w:sz w:val="24"/>
+          <w:szCs w:val="24"/>
+        </w:rPr>
+        <w:t>() para passar somente pelos valores desse dicionários:</w:t>
       </w:r>
     </w:p>
     <w:p>
@@ -13114,7 +15351,35 @@
           <w:sz w:val="24"/>
           <w:szCs w:val="24"/>
         </w:rPr>
-        <w:t>Ou, se tivéssemos olhado na documentação, veríamos que existe o método/função items(), que nada mais é do que chave e valor juntos, ou seja, uma duplinha do conjunto:</w:t>
+        <w:t xml:space="preserve">Ou, se tivéssemos olhado na documentação, veríamos que existe o método/função </w:t>
+      </w:r>
+      <w:proofErr w:type="spellStart"/>
+      <w:proofErr w:type="gramStart"/>
+      <w:r>
+        <w:rPr>
+          <w:rFonts w:ascii="Times New Roman" w:hAnsi="Times New Roman" w:cs="Times New Roman"/>
+          <w:sz w:val="24"/>
+          <w:szCs w:val="24"/>
+        </w:rPr>
+        <w:t>items</w:t>
+      </w:r>
+      <w:proofErr w:type="spellEnd"/>
+      <w:r>
+        <w:rPr>
+          <w:rFonts w:ascii="Times New Roman" w:hAnsi="Times New Roman" w:cs="Times New Roman"/>
+          <w:sz w:val="24"/>
+          <w:szCs w:val="24"/>
+        </w:rPr>
+        <w:t>(</w:t>
+      </w:r>
+      <w:proofErr w:type="gramEnd"/>
+      <w:r>
+        <w:rPr>
+          <w:rFonts w:ascii="Times New Roman" w:hAnsi="Times New Roman" w:cs="Times New Roman"/>
+          <w:sz w:val="24"/>
+          <w:szCs w:val="24"/>
+        </w:rPr>
+        <w:t>), que nada mais é do que chave e valor juntos, ou seja, uma duplinha do conjunto:</w:t>
       </w:r>
     </w:p>
     <w:p>
@@ -13445,7 +15710,25 @@
           <w:sz w:val="24"/>
           <w:szCs w:val="24"/>
         </w:rPr>
-        <w:t>Utilizar o get para verificação;</w:t>
+        <w:t xml:space="preserve">Utilizar o </w:t>
+      </w:r>
+      <w:proofErr w:type="spellStart"/>
+      <w:r>
+        <w:rPr>
+          <w:rFonts w:ascii="Times New Roman" w:hAnsi="Times New Roman" w:cs="Times New Roman"/>
+          <w:sz w:val="24"/>
+          <w:szCs w:val="24"/>
+        </w:rPr>
+        <w:t>get</w:t>
+      </w:r>
+      <w:proofErr w:type="spellEnd"/>
+      <w:r>
+        <w:rPr>
+          <w:rFonts w:ascii="Times New Roman" w:hAnsi="Times New Roman" w:cs="Times New Roman"/>
+          <w:sz w:val="24"/>
+          <w:szCs w:val="24"/>
+        </w:rPr>
+        <w:t xml:space="preserve"> para verificação;</w:t>
       </w:r>
     </w:p>
     <w:p>
@@ -13469,7 +15752,25 @@
           <w:sz w:val="24"/>
           <w:szCs w:val="24"/>
         </w:rPr>
-        <w:t>Criar um dicionário a partir do dict;</w:t>
+        <w:t xml:space="preserve">Criar um dicionário a partir do </w:t>
+      </w:r>
+      <w:proofErr w:type="spellStart"/>
+      <w:r>
+        <w:rPr>
+          <w:rFonts w:ascii="Times New Roman" w:hAnsi="Times New Roman" w:cs="Times New Roman"/>
+          <w:sz w:val="24"/>
+          <w:szCs w:val="24"/>
+        </w:rPr>
+        <w:t>dict</w:t>
+      </w:r>
+      <w:proofErr w:type="spellEnd"/>
+      <w:r>
+        <w:rPr>
+          <w:rFonts w:ascii="Times New Roman" w:hAnsi="Times New Roman" w:cs="Times New Roman"/>
+          <w:sz w:val="24"/>
+          <w:szCs w:val="24"/>
+        </w:rPr>
+        <w:t>;</w:t>
       </w:r>
     </w:p>
     <w:p>
@@ -13565,7 +15866,25 @@
           <w:sz w:val="24"/>
           <w:szCs w:val="24"/>
         </w:rPr>
-        <w:t>Usar a função keys para pegar as chaves;</w:t>
+        <w:t xml:space="preserve">Usar a função </w:t>
+      </w:r>
+      <w:proofErr w:type="spellStart"/>
+      <w:r>
+        <w:rPr>
+          <w:rFonts w:ascii="Times New Roman" w:hAnsi="Times New Roman" w:cs="Times New Roman"/>
+          <w:sz w:val="24"/>
+          <w:szCs w:val="24"/>
+        </w:rPr>
+        <w:t>keys</w:t>
+      </w:r>
+      <w:proofErr w:type="spellEnd"/>
+      <w:r>
+        <w:rPr>
+          <w:rFonts w:ascii="Times New Roman" w:hAnsi="Times New Roman" w:cs="Times New Roman"/>
+          <w:sz w:val="24"/>
+          <w:szCs w:val="24"/>
+        </w:rPr>
+        <w:t xml:space="preserve"> para pegar as chaves;</w:t>
       </w:r>
     </w:p>
     <w:p>
@@ -13589,7 +15908,25 @@
           <w:sz w:val="24"/>
           <w:szCs w:val="24"/>
         </w:rPr>
-        <w:t>Usar a função values para pegar os valores;</w:t>
+        <w:t xml:space="preserve">Usar a função </w:t>
+      </w:r>
+      <w:proofErr w:type="spellStart"/>
+      <w:r>
+        <w:rPr>
+          <w:rFonts w:ascii="Times New Roman" w:hAnsi="Times New Roman" w:cs="Times New Roman"/>
+          <w:sz w:val="24"/>
+          <w:szCs w:val="24"/>
+        </w:rPr>
+        <w:t>values</w:t>
+      </w:r>
+      <w:proofErr w:type="spellEnd"/>
+      <w:r>
+        <w:rPr>
+          <w:rFonts w:ascii="Times New Roman" w:hAnsi="Times New Roman" w:cs="Times New Roman"/>
+          <w:sz w:val="24"/>
+          <w:szCs w:val="24"/>
+        </w:rPr>
+        <w:t xml:space="preserve"> para pegar os valores;</w:t>
       </w:r>
     </w:p>
     <w:p>
@@ -13613,7 +15950,25 @@
           <w:sz w:val="24"/>
           <w:szCs w:val="24"/>
         </w:rPr>
-        <w:t>Percorrer linha a linha com a função items.</w:t>
+        <w:t xml:space="preserve">Percorrer linha a linha com a função </w:t>
+      </w:r>
+      <w:proofErr w:type="spellStart"/>
+      <w:r>
+        <w:rPr>
+          <w:rFonts w:ascii="Times New Roman" w:hAnsi="Times New Roman" w:cs="Times New Roman"/>
+          <w:sz w:val="24"/>
+          <w:szCs w:val="24"/>
+        </w:rPr>
+        <w:t>items</w:t>
+      </w:r>
+      <w:proofErr w:type="spellEnd"/>
+      <w:r>
+        <w:rPr>
+          <w:rFonts w:ascii="Times New Roman" w:hAnsi="Times New Roman" w:cs="Times New Roman"/>
+          <w:sz w:val="24"/>
+          <w:szCs w:val="24"/>
+        </w:rPr>
+        <w:t>.</w:t>
       </w:r>
     </w:p>
     <w:p>
@@ -13667,13 +16022,51 @@
         </w:rPr>
         <w:t xml:space="preserve"> </w:t>
       </w:r>
-      <w:r>
-        <w:rPr>
-          <w:rFonts w:ascii="Times New Roman" w:hAnsi="Times New Roman" w:cs="Times New Roman"/>
-          <w:sz w:val="24"/>
-          <w:szCs w:val="24"/>
-        </w:rPr>
-        <w:t>Defaultdict(): uma biblioteca de collections que nos permite facilitar a vida com operações de dicionários.</w:t>
+      <w:proofErr w:type="spellStart"/>
+      <w:proofErr w:type="gramStart"/>
+      <w:r>
+        <w:rPr>
+          <w:rFonts w:ascii="Times New Roman" w:hAnsi="Times New Roman" w:cs="Times New Roman"/>
+          <w:sz w:val="24"/>
+          <w:szCs w:val="24"/>
+        </w:rPr>
+        <w:t>Defaultdict</w:t>
+      </w:r>
+      <w:proofErr w:type="spellEnd"/>
+      <w:r>
+        <w:rPr>
+          <w:rFonts w:ascii="Times New Roman" w:hAnsi="Times New Roman" w:cs="Times New Roman"/>
+          <w:sz w:val="24"/>
+          <w:szCs w:val="24"/>
+        </w:rPr>
+        <w:t>(</w:t>
+      </w:r>
+      <w:proofErr w:type="gramEnd"/>
+      <w:r>
+        <w:rPr>
+          <w:rFonts w:ascii="Times New Roman" w:hAnsi="Times New Roman" w:cs="Times New Roman"/>
+          <w:sz w:val="24"/>
+          <w:szCs w:val="24"/>
+        </w:rPr>
+        <w:t xml:space="preserve">): uma biblioteca de </w:t>
+      </w:r>
+      <w:proofErr w:type="spellStart"/>
+      <w:r>
+        <w:rPr>
+          <w:rFonts w:ascii="Times New Roman" w:hAnsi="Times New Roman" w:cs="Times New Roman"/>
+          <w:sz w:val="24"/>
+          <w:szCs w:val="24"/>
+        </w:rPr>
+        <w:t>collections</w:t>
+      </w:r>
+      <w:proofErr w:type="spellEnd"/>
+      <w:r>
+        <w:rPr>
+          <w:rFonts w:ascii="Times New Roman" w:hAnsi="Times New Roman" w:cs="Times New Roman"/>
+          <w:sz w:val="24"/>
+          <w:szCs w:val="24"/>
+        </w:rPr>
+        <w:t xml:space="preserve"> que nos permite facilitar a vida com operações de dicionários.</w:t>
       </w:r>
     </w:p>
     <w:p>
@@ -13830,7 +16223,43 @@
           <w:sz w:val="24"/>
           <w:szCs w:val="24"/>
         </w:rPr>
-        <w:t xml:space="preserve"> Counter: outra biblioteca do collections que não é nada menos que um contador.</w:t>
+        <w:t xml:space="preserve"> </w:t>
+      </w:r>
+      <w:proofErr w:type="spellStart"/>
+      <w:r>
+        <w:rPr>
+          <w:rFonts w:ascii="Times New Roman" w:hAnsi="Times New Roman" w:cs="Times New Roman"/>
+          <w:sz w:val="24"/>
+          <w:szCs w:val="24"/>
+        </w:rPr>
+        <w:t>Counter</w:t>
+      </w:r>
+      <w:proofErr w:type="spellEnd"/>
+      <w:r>
+        <w:rPr>
+          <w:rFonts w:ascii="Times New Roman" w:hAnsi="Times New Roman" w:cs="Times New Roman"/>
+          <w:sz w:val="24"/>
+          <w:szCs w:val="24"/>
+        </w:rPr>
+        <w:t xml:space="preserve">: outra biblioteca do </w:t>
+      </w:r>
+      <w:proofErr w:type="spellStart"/>
+      <w:r>
+        <w:rPr>
+          <w:rFonts w:ascii="Times New Roman" w:hAnsi="Times New Roman" w:cs="Times New Roman"/>
+          <w:sz w:val="24"/>
+          <w:szCs w:val="24"/>
+        </w:rPr>
+        <w:t>collections</w:t>
+      </w:r>
+      <w:proofErr w:type="spellEnd"/>
+      <w:r>
+        <w:rPr>
+          <w:rFonts w:ascii="Times New Roman" w:hAnsi="Times New Roman" w:cs="Times New Roman"/>
+          <w:sz w:val="24"/>
+          <w:szCs w:val="24"/>
+        </w:rPr>
+        <w:t xml:space="preserve"> que não é nada menos que um contador.</w:t>
       </w:r>
     </w:p>
     <w:p>
@@ -13854,7 +16283,61 @@
           <w:sz w:val="24"/>
           <w:szCs w:val="24"/>
         </w:rPr>
-        <w:t>Ao invés de ter todo o trabalho de escrever o for para cada palavra, usar o defaultdict passando a palavra e o int como parâmetros para que ele conte, podemos simplesmente utilizar o counter.</w:t>
+        <w:t xml:space="preserve">Ao invés de ter todo o trabalho de escrever o for para cada palavra, usar o </w:t>
+      </w:r>
+      <w:proofErr w:type="spellStart"/>
+      <w:r>
+        <w:rPr>
+          <w:rFonts w:ascii="Times New Roman" w:hAnsi="Times New Roman" w:cs="Times New Roman"/>
+          <w:sz w:val="24"/>
+          <w:szCs w:val="24"/>
+        </w:rPr>
+        <w:t>defaultdict</w:t>
+      </w:r>
+      <w:proofErr w:type="spellEnd"/>
+      <w:r>
+        <w:rPr>
+          <w:rFonts w:ascii="Times New Roman" w:hAnsi="Times New Roman" w:cs="Times New Roman"/>
+          <w:sz w:val="24"/>
+          <w:szCs w:val="24"/>
+        </w:rPr>
+        <w:t xml:space="preserve"> passando a palavra e o </w:t>
+      </w:r>
+      <w:proofErr w:type="spellStart"/>
+      <w:r>
+        <w:rPr>
+          <w:rFonts w:ascii="Times New Roman" w:hAnsi="Times New Roman" w:cs="Times New Roman"/>
+          <w:sz w:val="24"/>
+          <w:szCs w:val="24"/>
+        </w:rPr>
+        <w:t>int</w:t>
+      </w:r>
+      <w:proofErr w:type="spellEnd"/>
+      <w:r>
+        <w:rPr>
+          <w:rFonts w:ascii="Times New Roman" w:hAnsi="Times New Roman" w:cs="Times New Roman"/>
+          <w:sz w:val="24"/>
+          <w:szCs w:val="24"/>
+        </w:rPr>
+        <w:t xml:space="preserve"> como parâmetros para que ele conte, podemos simplesmente utilizar o </w:t>
+      </w:r>
+      <w:proofErr w:type="spellStart"/>
+      <w:r>
+        <w:rPr>
+          <w:rFonts w:ascii="Times New Roman" w:hAnsi="Times New Roman" w:cs="Times New Roman"/>
+          <w:sz w:val="24"/>
+          <w:szCs w:val="24"/>
+        </w:rPr>
+        <w:t>counter</w:t>
+      </w:r>
+      <w:proofErr w:type="spellEnd"/>
+      <w:r>
+        <w:rPr>
+          <w:rFonts w:ascii="Times New Roman" w:hAnsi="Times New Roman" w:cs="Times New Roman"/>
+          <w:sz w:val="24"/>
+          <w:szCs w:val="24"/>
+        </w:rPr>
+        <w:t>.</w:t>
       </w:r>
     </w:p>
     <w:p>
@@ -14004,7 +16487,25 @@
           <w:sz w:val="24"/>
           <w:szCs w:val="24"/>
         </w:rPr>
-        <w:t>Utilizar o default dict;</w:t>
+        <w:t xml:space="preserve">Utilizar o default </w:t>
+      </w:r>
+      <w:proofErr w:type="spellStart"/>
+      <w:r>
+        <w:rPr>
+          <w:rFonts w:ascii="Times New Roman" w:hAnsi="Times New Roman" w:cs="Times New Roman"/>
+          <w:sz w:val="24"/>
+          <w:szCs w:val="24"/>
+        </w:rPr>
+        <w:t>dict</w:t>
+      </w:r>
+      <w:proofErr w:type="spellEnd"/>
+      <w:r>
+        <w:rPr>
+          <w:rFonts w:ascii="Times New Roman" w:hAnsi="Times New Roman" w:cs="Times New Roman"/>
+          <w:sz w:val="24"/>
+          <w:szCs w:val="24"/>
+        </w:rPr>
+        <w:t>;</w:t>
       </w:r>
     </w:p>
     <w:p>
@@ -14028,7 +16529,25 @@
           <w:sz w:val="24"/>
           <w:szCs w:val="24"/>
         </w:rPr>
-        <w:t>Utilizar o Counter para contar valores.</w:t>
+        <w:t xml:space="preserve">Utilizar o </w:t>
+      </w:r>
+      <w:proofErr w:type="spellStart"/>
+      <w:r>
+        <w:rPr>
+          <w:rFonts w:ascii="Times New Roman" w:hAnsi="Times New Roman" w:cs="Times New Roman"/>
+          <w:sz w:val="24"/>
+          <w:szCs w:val="24"/>
+        </w:rPr>
+        <w:t>Counter</w:t>
+      </w:r>
+      <w:proofErr w:type="spellEnd"/>
+      <w:r>
+        <w:rPr>
+          <w:rFonts w:ascii="Times New Roman" w:hAnsi="Times New Roman" w:cs="Times New Roman"/>
+          <w:sz w:val="24"/>
+          <w:szCs w:val="24"/>
+        </w:rPr>
+        <w:t xml:space="preserve"> para contar valores.</w:t>
       </w:r>
     </w:p>
     <w:p>
@@ -14098,7 +16617,25 @@
           <w:sz w:val="24"/>
           <w:szCs w:val="24"/>
         </w:rPr>
-        <w:t>Podemos usar o conter para contar quantas vezes cada letra/caracter apareceu em um texto gigante:</w:t>
+        <w:t>Podemos usar o conter para contar quantas vezes cada letra/</w:t>
+      </w:r>
+      <w:proofErr w:type="spellStart"/>
+      <w:r>
+        <w:rPr>
+          <w:rFonts w:ascii="Times New Roman" w:hAnsi="Times New Roman" w:cs="Times New Roman"/>
+          <w:sz w:val="24"/>
+          <w:szCs w:val="24"/>
+        </w:rPr>
+        <w:t>caracter</w:t>
+      </w:r>
+      <w:proofErr w:type="spellEnd"/>
+      <w:r>
+        <w:rPr>
+          <w:rFonts w:ascii="Times New Roman" w:hAnsi="Times New Roman" w:cs="Times New Roman"/>
+          <w:sz w:val="24"/>
+          <w:szCs w:val="24"/>
+        </w:rPr>
+        <w:t xml:space="preserve"> apareceu em um texto gigante:</w:t>
       </w:r>
     </w:p>
     <w:p>
@@ -14184,7 +16721,25 @@
           <w:sz w:val="24"/>
           <w:szCs w:val="24"/>
         </w:rPr>
-        <w:t xml:space="preserve"> usando o sum()</w:t>
+        <w:t xml:space="preserve"> usando o </w:t>
+      </w:r>
+      <w:proofErr w:type="gramStart"/>
+      <w:r>
+        <w:rPr>
+          <w:rFonts w:ascii="Times New Roman" w:hAnsi="Times New Roman" w:cs="Times New Roman"/>
+          <w:sz w:val="24"/>
+          <w:szCs w:val="24"/>
+        </w:rPr>
+        <w:t>sum(</w:t>
+      </w:r>
+      <w:proofErr w:type="gramEnd"/>
+      <w:r>
+        <w:rPr>
+          <w:rFonts w:ascii="Times New Roman" w:hAnsi="Times New Roman" w:cs="Times New Roman"/>
+          <w:sz w:val="24"/>
+          <w:szCs w:val="24"/>
+        </w:rPr>
+        <w:t>)</w:t>
       </w:r>
       <w:r>
         <w:rPr>
@@ -14269,7 +16824,25 @@
           <w:sz w:val="24"/>
           <w:szCs w:val="24"/>
         </w:rPr>
-        <w:t>Além disso podemos também ver a porcentagem que cada caracter apareceu no texto:</w:t>
+        <w:t xml:space="preserve">Além disso podemos também ver a porcentagem que cada </w:t>
+      </w:r>
+      <w:proofErr w:type="spellStart"/>
+      <w:r>
+        <w:rPr>
+          <w:rFonts w:ascii="Times New Roman" w:hAnsi="Times New Roman" w:cs="Times New Roman"/>
+          <w:sz w:val="24"/>
+          <w:szCs w:val="24"/>
+        </w:rPr>
+        <w:t>caracter</w:t>
+      </w:r>
+      <w:proofErr w:type="spellEnd"/>
+      <w:r>
+        <w:rPr>
+          <w:rFonts w:ascii="Times New Roman" w:hAnsi="Times New Roman" w:cs="Times New Roman"/>
+          <w:sz w:val="24"/>
+          <w:szCs w:val="24"/>
+        </w:rPr>
+        <w:t xml:space="preserve"> apareceu no texto:</w:t>
       </w:r>
     </w:p>
     <w:p>
@@ -14425,7 +16998,53 @@
           <w:szCs w:val="24"/>
         </w:rPr>
         <w:lastRenderedPageBreak/>
-        <w:t>Infelizmente a ordenação foi feita através da chave e não do valor. Por sorte, o counter() sabe o que é chave e o que é valor em uma lista e possuí o método most_common(n), que nos permite exibir quais foram os caracteres mais comuns de uma lista utilizando seu valor de frequência para isso:</w:t>
+        <w:t xml:space="preserve">Infelizmente a ordenação foi feita através da chave e não do valor. Por sorte, o </w:t>
+      </w:r>
+      <w:proofErr w:type="spellStart"/>
+      <w:proofErr w:type="gramStart"/>
+      <w:r>
+        <w:rPr>
+          <w:rFonts w:ascii="Times New Roman" w:hAnsi="Times New Roman" w:cs="Times New Roman"/>
+          <w:sz w:val="24"/>
+          <w:szCs w:val="24"/>
+        </w:rPr>
+        <w:t>counter</w:t>
+      </w:r>
+      <w:proofErr w:type="spellEnd"/>
+      <w:r>
+        <w:rPr>
+          <w:rFonts w:ascii="Times New Roman" w:hAnsi="Times New Roman" w:cs="Times New Roman"/>
+          <w:sz w:val="24"/>
+          <w:szCs w:val="24"/>
+        </w:rPr>
+        <w:t>(</w:t>
+      </w:r>
+      <w:proofErr w:type="gramEnd"/>
+      <w:r>
+        <w:rPr>
+          <w:rFonts w:ascii="Times New Roman" w:hAnsi="Times New Roman" w:cs="Times New Roman"/>
+          <w:sz w:val="24"/>
+          <w:szCs w:val="24"/>
+        </w:rPr>
+        <w:t xml:space="preserve">) sabe o que é chave e o que é valor em uma lista e possuí o método </w:t>
+      </w:r>
+      <w:proofErr w:type="spellStart"/>
+      <w:r>
+        <w:rPr>
+          <w:rFonts w:ascii="Times New Roman" w:hAnsi="Times New Roman" w:cs="Times New Roman"/>
+          <w:sz w:val="24"/>
+          <w:szCs w:val="24"/>
+        </w:rPr>
+        <w:t>most_common</w:t>
+      </w:r>
+      <w:proofErr w:type="spellEnd"/>
+      <w:r>
+        <w:rPr>
+          <w:rFonts w:ascii="Times New Roman" w:hAnsi="Times New Roman" w:cs="Times New Roman"/>
+          <w:sz w:val="24"/>
+          <w:szCs w:val="24"/>
+        </w:rPr>
+        <w:t>(n), que nos permite exibir quais foram os caracteres mais comuns de uma lista utilizando seu valor de frequência para isso:</w:t>
       </w:r>
     </w:p>
     <w:p>
@@ -14640,6 +17259,30 @@
       <w:pPr>
         <w:pStyle w:val="PargrafodaLista"/>
         <w:numPr>
+          <w:ilvl w:val="1"/>
+          <w:numId w:val="2"/>
+        </w:numPr>
+        <w:spacing w:line="360" w:lineRule="auto"/>
+        <w:jc w:val="both"/>
+        <w:rPr>
+          <w:rFonts w:ascii="Times New Roman" w:hAnsi="Times New Roman" w:cs="Times New Roman"/>
+          <w:sz w:val="24"/>
+          <w:szCs w:val="24"/>
+        </w:rPr>
+      </w:pPr>
+      <w:r>
+        <w:rPr>
+          <w:rFonts w:ascii="Times New Roman" w:hAnsi="Times New Roman" w:cs="Times New Roman"/>
+          <w:sz w:val="24"/>
+          <w:szCs w:val="24"/>
+        </w:rPr>
+        <w:t xml:space="preserve"> O que aprendemos:</w:t>
+      </w:r>
+    </w:p>
+    <w:p>
+      <w:pPr>
+        <w:pStyle w:val="PargrafodaLista"/>
+        <w:numPr>
           <w:ilvl w:val="2"/>
           <w:numId w:val="2"/>
         </w:numPr>
@@ -14651,6 +17294,38 @@
           <w:szCs w:val="24"/>
         </w:rPr>
       </w:pPr>
+      <w:r>
+        <w:rPr>
+          <w:rFonts w:ascii="Times New Roman" w:hAnsi="Times New Roman" w:cs="Times New Roman"/>
+          <w:sz w:val="24"/>
+          <w:szCs w:val="24"/>
+        </w:rPr>
+        <w:t>Mostrar o quão frequente são as letras;</w:t>
+      </w:r>
+    </w:p>
+    <w:p>
+      <w:pPr>
+        <w:pStyle w:val="PargrafodaLista"/>
+        <w:numPr>
+          <w:ilvl w:val="2"/>
+          <w:numId w:val="2"/>
+        </w:numPr>
+        <w:spacing w:line="360" w:lineRule="auto"/>
+        <w:jc w:val="both"/>
+        <w:rPr>
+          <w:rFonts w:ascii="Times New Roman" w:hAnsi="Times New Roman" w:cs="Times New Roman"/>
+          <w:sz w:val="24"/>
+          <w:szCs w:val="24"/>
+        </w:rPr>
+      </w:pPr>
+      <w:r>
+        <w:rPr>
+          <w:rFonts w:ascii="Times New Roman" w:hAnsi="Times New Roman" w:cs="Times New Roman"/>
+          <w:sz w:val="24"/>
+          <w:szCs w:val="24"/>
+        </w:rPr>
+        <w:t>Ver aparições de elementos e o total de aparições.</w:t>
+      </w:r>
     </w:p>
     <w:sectPr>
       <w:pgSz w:w="11906" w:h="16838"/>

</xml_diff>